<commit_message>
Add examples to excel file, improve text
</commit_message>
<xml_diff>
--- a/LakeMeadWaterConservationProgramAnalysis/LakeMeadWaterConservationProgramAnalysis.docx
+++ b/LakeMeadWaterConservationProgramAnalysis/LakeMeadWaterConservationProgramAnalysis.docx
@@ -21,7 +21,67 @@
           <w:sz w:val="28"/>
           <w:szCs w:val="28"/>
         </w:rPr>
-        <w:t>Lake Mead Water Conservation Accounts: Successes, Challenges, and Suggestions to Improve for Post-2026</w:t>
+        <w:t xml:space="preserve">Lake Mead Water Conservation Accounts: Successes, Challenges, and </w:t>
+      </w:r>
+      <w:r>
+        <w:rPr>
+          <w:rFonts w:asciiTheme="majorBidi" w:hAnsiTheme="majorBidi" w:cstheme="majorBidi"/>
+          <w:b/>
+          <w:bCs/>
+          <w:sz w:val="28"/>
+          <w:szCs w:val="28"/>
+        </w:rPr>
+        <w:t>Insights</w:t>
+      </w:r>
+      <w:r>
+        <w:rPr>
+          <w:rFonts w:asciiTheme="majorBidi" w:hAnsiTheme="majorBidi" w:cstheme="majorBidi"/>
+          <w:b/>
+          <w:bCs/>
+          <w:sz w:val="28"/>
+          <w:szCs w:val="28"/>
+        </w:rPr>
+        <w:t xml:space="preserve"> to </w:t>
+      </w:r>
+      <w:r>
+        <w:rPr>
+          <w:rFonts w:asciiTheme="majorBidi" w:hAnsiTheme="majorBidi" w:cstheme="majorBidi"/>
+          <w:b/>
+          <w:bCs/>
+          <w:sz w:val="28"/>
+          <w:szCs w:val="28"/>
+        </w:rPr>
+        <w:t xml:space="preserve">Increase </w:t>
+      </w:r>
+      <w:r>
+        <w:rPr>
+          <w:rFonts w:asciiTheme="majorBidi" w:hAnsiTheme="majorBidi" w:cstheme="majorBidi"/>
+          <w:b/>
+          <w:bCs/>
+          <w:sz w:val="28"/>
+          <w:szCs w:val="28"/>
+        </w:rPr>
+        <w:t xml:space="preserve">User </w:t>
+      </w:r>
+      <w:r>
+        <w:rPr>
+          <w:rFonts w:asciiTheme="majorBidi" w:hAnsiTheme="majorBidi" w:cstheme="majorBidi"/>
+          <w:b/>
+          <w:bCs/>
+          <w:sz w:val="28"/>
+          <w:szCs w:val="28"/>
+        </w:rPr>
+        <w:t xml:space="preserve">Autonomy and Decrease Conflicts </w:t>
+      </w:r>
+      <w:r>
+        <w:rPr>
+          <w:rFonts w:asciiTheme="majorBidi" w:hAnsiTheme="majorBidi" w:cstheme="majorBidi"/>
+          <w:b/>
+          <w:bCs/>
+          <w:sz w:val="28"/>
+          <w:szCs w:val="28"/>
+        </w:rPr>
+        <w:t>Post-2026</w:t>
       </w:r>
     </w:p>
     <w:p>
@@ -193,7 +253,7 @@
         <w:pStyle w:val="Heading1"/>
       </w:pPr>
       <w:r>
-        <w:t>Introduction</w:t>
+        <w:t>Overview</w:t>
       </w:r>
     </w:p>
     <w:p>
@@ -258,23 +318,23 @@
           <w:sz w:val="24"/>
           <w:szCs w:val="24"/>
         </w:rPr>
-        <w:t xml:space="preserve">{USBR, 2007 #2736}. The Guidelines and Colorado River experts refer to the program as </w:t>
-      </w:r>
-      <w:r>
-        <w:rPr>
-          <w:rFonts w:asciiTheme="majorBidi" w:hAnsiTheme="majorBidi" w:cstheme="majorBidi"/>
-          <w:sz w:val="24"/>
-          <w:szCs w:val="24"/>
-        </w:rPr>
-        <w:t>Intentionally</w:t>
-      </w:r>
-      <w:r>
-        <w:rPr>
-          <w:rFonts w:asciiTheme="majorBidi" w:hAnsiTheme="majorBidi" w:cstheme="majorBidi"/>
-          <w:sz w:val="24"/>
-          <w:szCs w:val="24"/>
-        </w:rPr>
-        <w:t xml:space="preserve"> Created Surplus (ICS). Minutes 317 </w:t>
+        <w:t>{USBR, 2007 #2736}</w:t>
+      </w:r>
+      <w:r>
+        <w:rPr>
+          <w:rFonts w:asciiTheme="majorBidi" w:hAnsiTheme="majorBidi" w:cstheme="majorBidi"/>
+          <w:sz w:val="24"/>
+          <w:szCs w:val="24"/>
+        </w:rPr>
+        <w:t xml:space="preserve"> and expanded in the 2019 Lower Basin Drought Contingency Plan</w:t>
+      </w:r>
+      <w:r>
+        <w:rPr>
+          <w:rFonts w:asciiTheme="majorBidi" w:hAnsiTheme="majorBidi" w:cstheme="majorBidi"/>
+          <w:sz w:val="24"/>
+          <w:szCs w:val="24"/>
+        </w:rPr>
+        <w:t xml:space="preserve">. The Guidelines and Colorado River experts refer to the program as Intentionally Created Surplus (ICS). Minutes 317 </w:t>
       </w:r>
       <w:r>
         <w:rPr>
@@ -378,7 +438,39 @@
           <w:sz w:val="24"/>
           <w:szCs w:val="24"/>
         </w:rPr>
-        <w:t xml:space="preserve">exceed historical allocations. The next section describes the program in more readily understandable </w:t>
+        <w:t xml:space="preserve">exceed historical allocations. The next section </w:t>
+      </w:r>
+      <w:r>
+        <w:rPr>
+          <w:rFonts w:asciiTheme="majorBidi" w:hAnsiTheme="majorBidi" w:cstheme="majorBidi"/>
+          <w:sz w:val="24"/>
+          <w:szCs w:val="24"/>
+        </w:rPr>
+        <w:t xml:space="preserve">reviews prior scholarship on the </w:t>
+      </w:r>
+      <w:r>
+        <w:rPr>
+          <w:rFonts w:asciiTheme="majorBidi" w:hAnsiTheme="majorBidi" w:cstheme="majorBidi"/>
+          <w:sz w:val="24"/>
+          <w:szCs w:val="24"/>
+        </w:rPr>
+        <w:t xml:space="preserve">program </w:t>
+      </w:r>
+      <w:r>
+        <w:rPr>
+          <w:rFonts w:asciiTheme="majorBidi" w:hAnsiTheme="majorBidi" w:cstheme="majorBidi"/>
+          <w:sz w:val="24"/>
+          <w:szCs w:val="24"/>
+        </w:rPr>
+        <w:t xml:space="preserve">and introduces </w:t>
+      </w:r>
+      <w:r>
+        <w:rPr>
+          <w:rFonts w:asciiTheme="majorBidi" w:hAnsiTheme="majorBidi" w:cstheme="majorBidi"/>
+          <w:sz w:val="24"/>
+          <w:szCs w:val="24"/>
+        </w:rPr>
+        <w:t xml:space="preserve">more readily understandable </w:t>
       </w:r>
       <w:r>
         <w:rPr>
@@ -411,7 +503,23 @@
           <w:sz w:val="24"/>
           <w:szCs w:val="24"/>
         </w:rPr>
-        <w:t xml:space="preserve"> program successes, </w:t>
+        <w:t xml:space="preserve"> program successes</w:t>
+      </w:r>
+      <w:r>
+        <w:rPr>
+          <w:rFonts w:asciiTheme="majorBidi" w:hAnsiTheme="majorBidi" w:cstheme="majorBidi"/>
+          <w:sz w:val="24"/>
+          <w:szCs w:val="24"/>
+        </w:rPr>
+        <w:t xml:space="preserve"> and</w:t>
+      </w:r>
+      <w:r>
+        <w:rPr>
+          <w:rFonts w:asciiTheme="majorBidi" w:hAnsiTheme="majorBidi" w:cstheme="majorBidi"/>
+          <w:sz w:val="24"/>
+          <w:szCs w:val="24"/>
+        </w:rPr>
+        <w:t xml:space="preserve"> </w:t>
       </w:r>
       <w:r>
         <w:rPr>
@@ -428,7 +536,23 @@
           <w:sz w:val="24"/>
           <w:szCs w:val="24"/>
         </w:rPr>
-        <w:t xml:space="preserve"> challenges, and </w:t>
+        <w:t xml:space="preserve"> challenges</w:t>
+      </w:r>
+      <w:r>
+        <w:rPr>
+          <w:rFonts w:asciiTheme="majorBidi" w:hAnsiTheme="majorBidi" w:cstheme="majorBidi"/>
+          <w:sz w:val="24"/>
+          <w:szCs w:val="24"/>
+        </w:rPr>
+        <w:t>. A final section shares</w:t>
+      </w:r>
+      <w:r>
+        <w:rPr>
+          <w:rFonts w:asciiTheme="majorBidi" w:hAnsiTheme="majorBidi" w:cstheme="majorBidi"/>
+          <w:sz w:val="24"/>
+          <w:szCs w:val="24"/>
+        </w:rPr>
+        <w:t xml:space="preserve"> </w:t>
       </w:r>
       <w:r>
         <w:rPr>
@@ -445,7 +569,55 @@
           <w:sz w:val="24"/>
           <w:szCs w:val="24"/>
         </w:rPr>
-        <w:t xml:space="preserve"> suggestions to  addresses challenges as part of new operations post 2026. These suggestions seek to include more of the factors</w:t>
+        <w:t xml:space="preserve"> </w:t>
+      </w:r>
+      <w:r>
+        <w:rPr>
+          <w:rFonts w:asciiTheme="majorBidi" w:hAnsiTheme="majorBidi" w:cstheme="majorBidi"/>
+          <w:sz w:val="24"/>
+          <w:szCs w:val="24"/>
+        </w:rPr>
+        <w:t>insights</w:t>
+      </w:r>
+      <w:r>
+        <w:rPr>
+          <w:rFonts w:asciiTheme="majorBidi" w:hAnsiTheme="majorBidi" w:cstheme="majorBidi"/>
+          <w:sz w:val="24"/>
+          <w:szCs w:val="24"/>
+        </w:rPr>
+        <w:t xml:space="preserve"> to </w:t>
+      </w:r>
+      <w:r>
+        <w:rPr>
+          <w:rFonts w:asciiTheme="majorBidi" w:hAnsiTheme="majorBidi" w:cstheme="majorBidi"/>
+          <w:sz w:val="24"/>
+          <w:szCs w:val="24"/>
+        </w:rPr>
+        <w:t xml:space="preserve">increase water user autonomy and decrease conflicts </w:t>
+      </w:r>
+      <w:r>
+        <w:rPr>
+          <w:rFonts w:asciiTheme="majorBidi" w:hAnsiTheme="majorBidi" w:cstheme="majorBidi"/>
+          <w:sz w:val="24"/>
+          <w:szCs w:val="24"/>
+        </w:rPr>
+        <w:t>post 2026. The</w:t>
+      </w:r>
+      <w:r>
+        <w:rPr>
+          <w:rFonts w:asciiTheme="majorBidi" w:hAnsiTheme="majorBidi" w:cstheme="majorBidi"/>
+          <w:sz w:val="24"/>
+          <w:szCs w:val="24"/>
+        </w:rPr>
+        <w:t xml:space="preserve"> main insight is </w:t>
+      </w:r>
+      <w:r>
+        <w:rPr>
+          <w:rFonts w:asciiTheme="majorBidi" w:hAnsiTheme="majorBidi" w:cstheme="majorBidi"/>
+          <w:sz w:val="24"/>
+          <w:szCs w:val="24"/>
+        </w:rPr>
+        <w:t>to include more of the factors</w:t>
       </w:r>
       <w:r>
         <w:rPr>
@@ -477,23 +649,23 @@
           <w:sz w:val="24"/>
           <w:szCs w:val="24"/>
         </w:rPr>
-        <w:t xml:space="preserve">that determine the water available to release and conserve. The suggestions also seek to give users more autonomy to independently manage More autonomy means fewer negotiations </w:t>
-      </w:r>
-      <w:r>
-        <w:rPr>
-          <w:rFonts w:asciiTheme="majorBidi" w:hAnsiTheme="majorBidi" w:cstheme="majorBidi"/>
-          <w:sz w:val="24"/>
-          <w:szCs w:val="24"/>
-        </w:rPr>
-        <w:t xml:space="preserve">now, in the future, </w:t>
-      </w:r>
-      <w:r>
-        <w:rPr>
-          <w:rFonts w:asciiTheme="majorBidi" w:hAnsiTheme="majorBidi" w:cstheme="majorBidi"/>
-          <w:sz w:val="24"/>
-          <w:szCs w:val="24"/>
-        </w:rPr>
-        <w:t>and less stress for basin partners.</w:t>
+        <w:t>that determine the water available to release and conserve. More autonomy means fewer negotiations and less stress for basin partners</w:t>
+      </w:r>
+      <w:r>
+        <w:rPr>
+          <w:rFonts w:asciiTheme="majorBidi" w:hAnsiTheme="majorBidi" w:cstheme="majorBidi"/>
+          <w:sz w:val="24"/>
+          <w:szCs w:val="24"/>
+        </w:rPr>
+        <w:t xml:space="preserve"> both now and in the future</w:t>
+      </w:r>
+      <w:r>
+        <w:rPr>
+          <w:rFonts w:asciiTheme="majorBidi" w:hAnsiTheme="majorBidi" w:cstheme="majorBidi"/>
+          <w:sz w:val="24"/>
+          <w:szCs w:val="24"/>
+        </w:rPr>
+        <w:t>.</w:t>
       </w:r>
     </w:p>
     <w:p>
@@ -501,24 +673,148 @@
         <w:pStyle w:val="Heading1"/>
       </w:pPr>
       <w:r>
-        <w:t>Explanation and Examples</w:t>
-      </w:r>
-    </w:p>
-    <w:p>
-      <w:pPr>
-        <w:rPr>
-          <w:rFonts w:asciiTheme="majorBidi" w:hAnsiTheme="majorBidi" w:cstheme="majorBidi"/>
-          <w:sz w:val="24"/>
-          <w:szCs w:val="24"/>
-        </w:rPr>
-      </w:pPr>
-      <w:r>
-        <w:rPr>
-          <w:rFonts w:asciiTheme="majorBidi" w:hAnsiTheme="majorBidi" w:cstheme="majorBidi"/>
-          <w:sz w:val="24"/>
-          <w:szCs w:val="24"/>
-        </w:rPr>
-        <w:t>This section describes the program in more readily understood language of reservoir withdraws below and above historical allocations  (Box 1). I provide examples of program operations -- credit, debit, flexibility, and system effects (Boxes 2 to 5). I also list program constraints and show activity from 2008 to 2023.</w:t>
+        <w:t>Literature Review and</w:t>
+      </w:r>
+      <w:r>
+        <w:t xml:space="preserve"> Examples</w:t>
+      </w:r>
+    </w:p>
+    <w:p>
+      <w:pPr>
+        <w:rPr>
+          <w:rFonts w:asciiTheme="majorBidi" w:hAnsiTheme="majorBidi" w:cstheme="majorBidi"/>
+          <w:sz w:val="24"/>
+          <w:szCs w:val="24"/>
+        </w:rPr>
+      </w:pPr>
+      <w:r>
+        <w:rPr>
+          <w:rFonts w:asciiTheme="majorBidi" w:hAnsiTheme="majorBidi" w:cstheme="majorBidi"/>
+          <w:sz w:val="24"/>
+          <w:szCs w:val="24"/>
+        </w:rPr>
+        <w:t xml:space="preserve">A search in Google Scholar for the terms “Lake Mead” and “Water Conservation” or “Intentionally Created Surplus” yielded two hits. </w:t>
+      </w:r>
+      <w:r>
+        <w:rPr>
+          <w:rFonts w:asciiTheme="majorBidi" w:hAnsiTheme="majorBidi" w:cstheme="majorBidi"/>
+          <w:sz w:val="24"/>
+          <w:szCs w:val="24"/>
+        </w:rPr>
+        <w:t>XXX</w:t>
+      </w:r>
+      <w:r>
+        <w:rPr>
+          <w:rFonts w:asciiTheme="majorBidi" w:hAnsiTheme="majorBidi" w:cstheme="majorBidi"/>
+          <w:sz w:val="24"/>
+          <w:szCs w:val="24"/>
+        </w:rPr>
+        <w:t xml:space="preserve"> described the program and innovations</w:t>
+      </w:r>
+      <w:r>
+        <w:rPr>
+          <w:rFonts w:asciiTheme="majorBidi" w:hAnsiTheme="majorBidi" w:cstheme="majorBidi"/>
+          <w:sz w:val="24"/>
+          <w:szCs w:val="24"/>
+        </w:rPr>
+        <w:t>. YYY suggested</w:t>
+      </w:r>
+      <w:r>
+        <w:rPr>
+          <w:rFonts w:asciiTheme="majorBidi" w:hAnsiTheme="majorBidi" w:cstheme="majorBidi"/>
+          <w:sz w:val="24"/>
+          <w:szCs w:val="24"/>
+        </w:rPr>
+        <w:t xml:space="preserve"> Utah adopt the water conservation program.</w:t>
+      </w:r>
+      <w:r>
+        <w:rPr>
+          <w:rFonts w:asciiTheme="majorBidi" w:hAnsiTheme="majorBidi" w:cstheme="majorBidi"/>
+          <w:sz w:val="24"/>
+          <w:szCs w:val="24"/>
+        </w:rPr>
+        <w:t xml:space="preserve"> </w:t>
+      </w:r>
+    </w:p>
+    <w:p>
+      <w:pPr>
+        <w:rPr>
+          <w:rFonts w:asciiTheme="majorBidi" w:hAnsiTheme="majorBidi" w:cstheme="majorBidi"/>
+          <w:sz w:val="24"/>
+          <w:szCs w:val="24"/>
+        </w:rPr>
+      </w:pPr>
+      <w:r>
+        <w:rPr>
+          <w:rFonts w:asciiTheme="majorBidi" w:hAnsiTheme="majorBidi" w:cstheme="majorBidi"/>
+          <w:sz w:val="24"/>
+          <w:szCs w:val="24"/>
+        </w:rPr>
+        <w:t xml:space="preserve">This section describes the program in more readily understood language of reservoir withdraws below and above historical allocations  (Box 1). I provide examples of program operations </w:t>
+      </w:r>
+      <w:r>
+        <w:rPr>
+          <w:rFonts w:asciiTheme="majorBidi" w:hAnsiTheme="majorBidi" w:cstheme="majorBidi"/>
+          <w:sz w:val="24"/>
+          <w:szCs w:val="24"/>
+        </w:rPr>
+        <w:t>–</w:t>
+      </w:r>
+      <w:r>
+        <w:rPr>
+          <w:rFonts w:asciiTheme="majorBidi" w:hAnsiTheme="majorBidi" w:cstheme="majorBidi"/>
+          <w:sz w:val="24"/>
+          <w:szCs w:val="24"/>
+        </w:rPr>
+        <w:t xml:space="preserve"> credit</w:t>
+      </w:r>
+      <w:r>
+        <w:rPr>
+          <w:rFonts w:asciiTheme="majorBidi" w:hAnsiTheme="majorBidi" w:cstheme="majorBidi"/>
+          <w:sz w:val="24"/>
+          <w:szCs w:val="24"/>
+        </w:rPr>
+        <w:t xml:space="preserve"> and</w:t>
+      </w:r>
+      <w:r>
+        <w:rPr>
+          <w:rFonts w:asciiTheme="majorBidi" w:hAnsiTheme="majorBidi" w:cstheme="majorBidi"/>
+          <w:sz w:val="24"/>
+          <w:szCs w:val="24"/>
+        </w:rPr>
+        <w:t xml:space="preserve"> debit</w:t>
+      </w:r>
+      <w:r>
+        <w:rPr>
+          <w:rFonts w:asciiTheme="majorBidi" w:hAnsiTheme="majorBidi" w:cstheme="majorBidi"/>
+          <w:sz w:val="24"/>
+          <w:szCs w:val="24"/>
+        </w:rPr>
+        <w:t xml:space="preserve"> </w:t>
+      </w:r>
+      <w:r>
+        <w:rPr>
+          <w:rFonts w:asciiTheme="majorBidi" w:hAnsiTheme="majorBidi" w:cstheme="majorBidi"/>
+          <w:sz w:val="24"/>
+          <w:szCs w:val="24"/>
+        </w:rPr>
+        <w:t xml:space="preserve">(Boxes 2 </w:t>
+      </w:r>
+      <w:r>
+        <w:rPr>
+          <w:rFonts w:asciiTheme="majorBidi" w:hAnsiTheme="majorBidi" w:cstheme="majorBidi"/>
+          <w:sz w:val="24"/>
+          <w:szCs w:val="24"/>
+        </w:rPr>
+        <w:t>and 3</w:t>
+      </w:r>
+      <w:r>
+        <w:rPr>
+          <w:rFonts w:asciiTheme="majorBidi" w:hAnsiTheme="majorBidi" w:cstheme="majorBidi"/>
+          <w:sz w:val="24"/>
+          <w:szCs w:val="24"/>
+        </w:rPr>
+        <w:t>). I also list program constraints and show activity from 2008 to 2023.</w:t>
       </w:r>
     </w:p>
     <w:p>
@@ -663,17 +959,7 @@
                                 <w:sz w:val="20"/>
                                 <w:szCs w:val="20"/>
                               </w:rPr>
-                              <w:t xml:space="preserve">Water </w:t>
-                            </w:r>
-                            <w:r>
-                              <w:rPr>
-                                <w:rFonts w:asciiTheme="majorBidi" w:hAnsiTheme="majorBidi" w:cstheme="majorBidi"/>
-                                <w:b/>
-                                <w:bCs/>
-                                <w:sz w:val="20"/>
-                                <w:szCs w:val="20"/>
-                              </w:rPr>
-                              <w:t>conservation</w:t>
+                              <w:t>Water conservation</w:t>
                             </w:r>
                             <w:r>
                               <w:rPr>
@@ -826,23 +1112,7 @@
                                 <w:sz w:val="20"/>
                                 <w:szCs w:val="20"/>
                               </w:rPr>
-                              <w:t>he sum of all credits minus all debits</w:t>
-                            </w:r>
-                            <w:r>
-                              <w:rPr>
-                                <w:rFonts w:asciiTheme="majorBidi" w:hAnsiTheme="majorBidi" w:cstheme="majorBidi"/>
-                                <w:sz w:val="20"/>
-                                <w:szCs w:val="20"/>
-                              </w:rPr>
-                              <w:t xml:space="preserve"> from 2007 to present</w:t>
-                            </w:r>
-                            <w:r>
-                              <w:rPr>
-                                <w:rFonts w:asciiTheme="majorBidi" w:hAnsiTheme="majorBidi" w:cstheme="majorBidi"/>
-                                <w:sz w:val="20"/>
-                                <w:szCs w:val="20"/>
-                              </w:rPr>
-                              <w:t>.</w:t>
+                              <w:t>he sum of all credits minus all debits from 2007 to present.</w:t>
                             </w:r>
                           </w:p>
                           <w:p>
@@ -869,23 +1139,7 @@
                                 <w:sz w:val="20"/>
                                 <w:szCs w:val="20"/>
                               </w:rPr>
-                              <w:t xml:space="preserve">- </w:t>
-                            </w:r>
-                            <w:r>
-                              <w:rPr>
-                                <w:rFonts w:asciiTheme="majorBidi" w:hAnsiTheme="majorBidi" w:cstheme="majorBidi"/>
-                                <w:sz w:val="20"/>
-                                <w:szCs w:val="20"/>
-                              </w:rPr>
-                              <w:t>T</w:t>
-                            </w:r>
-                            <w:r>
-                              <w:rPr>
-                                <w:rFonts w:asciiTheme="majorBidi" w:hAnsiTheme="majorBidi" w:cstheme="majorBidi"/>
-                                <w:sz w:val="20"/>
-                                <w:szCs w:val="20"/>
-                              </w:rPr>
-                              <w:t xml:space="preserve">he volume of water in a reservoir available for withdraw. Available water is reservoir active storage plus </w:t>
+                              <w:t xml:space="preserve">- The volume of water in a reservoir available for withdraw. Available water is reservoir active storage plus </w:t>
                             </w:r>
                             <w:r>
                               <w:rPr>
@@ -901,15 +1155,7 @@
                                 <w:sz w:val="20"/>
                                 <w:szCs w:val="20"/>
                               </w:rPr>
-                              <w:t>inflow minus evaporation.</w:t>
-                            </w:r>
-                            <w:r>
-                              <w:rPr>
-                                <w:rFonts w:asciiTheme="majorBidi" w:hAnsiTheme="majorBidi" w:cstheme="majorBidi"/>
-                                <w:sz w:val="20"/>
-                                <w:szCs w:val="20"/>
-                              </w:rPr>
-                              <w:t xml:space="preserve"> </w:t>
+                              <w:t xml:space="preserve">inflow minus evaporation. </w:t>
                             </w:r>
                             <w:r>
                               <w:rPr>
@@ -989,7 +1235,43 @@
                                 <w:sz w:val="20"/>
                                 <w:szCs w:val="20"/>
                               </w:rPr>
-                              <w:t xml:space="preserve"> - the volume of water that transfers from the liquid state to gas state over the same period of time. Reservoir evaporation is difficult to measure or forecast because the volume is influenced by the reservoir surface area, air temperature, wind, surface water temperature, inflow volume, inflow temperature, reservoir mixing, and other chaotic climate variables. In 2018, Reclamation reported Lake Mead Evapiration for 2010 to 2015. In 2023, Reclamation reported Lake Mead evporation for 2016 to 2020. The reported values varied from. GGG to HHH million acre-feet per year.</w:t>
+                              <w:t xml:space="preserve"> - the volume of water that transfers from the liquid state to gas state over the same period of time. Reservoir evaporation is difficult to measure or forecast because the volume is influenced by the reservoir surface area, air temperature, wind, surface water temperature, inflow volume, inflow temperature, reservoir mixing, and other chaotic climate variables. In 2018, Reclamation reported Lake Mead </w:t>
+                            </w:r>
+                            <w:proofErr w:type="spellStart"/>
+                            <w:r>
+                              <w:rPr>
+                                <w:rFonts w:asciiTheme="majorBidi" w:hAnsiTheme="majorBidi" w:cstheme="majorBidi"/>
+                                <w:sz w:val="20"/>
+                                <w:szCs w:val="20"/>
+                              </w:rPr>
+                              <w:t>Evapiration</w:t>
+                            </w:r>
+                            <w:proofErr w:type="spellEnd"/>
+                            <w:r>
+                              <w:rPr>
+                                <w:rFonts w:asciiTheme="majorBidi" w:hAnsiTheme="majorBidi" w:cstheme="majorBidi"/>
+                                <w:sz w:val="20"/>
+                                <w:szCs w:val="20"/>
+                              </w:rPr>
+                              <w:t xml:space="preserve"> for 2010 to 2015. In 2023, Reclamation reported Lake Mead </w:t>
+                            </w:r>
+                            <w:proofErr w:type="spellStart"/>
+                            <w:r>
+                              <w:rPr>
+                                <w:rFonts w:asciiTheme="majorBidi" w:hAnsiTheme="majorBidi" w:cstheme="majorBidi"/>
+                                <w:sz w:val="20"/>
+                                <w:szCs w:val="20"/>
+                              </w:rPr>
+                              <w:t>evporation</w:t>
+                            </w:r>
+                            <w:proofErr w:type="spellEnd"/>
+                            <w:r>
+                              <w:rPr>
+                                <w:rFonts w:asciiTheme="majorBidi" w:hAnsiTheme="majorBidi" w:cstheme="majorBidi"/>
+                                <w:sz w:val="20"/>
+                                <w:szCs w:val="20"/>
+                              </w:rPr>
+                              <w:t xml:space="preserve"> for 2016 to 2020. The reported values varied from. GGG to HHH million acre-feet per year.</w:t>
                             </w:r>
                           </w:p>
                           <w:p>
@@ -1132,6 +1414,14 @@
                               </w:rPr>
                               <w:t>elevation is 1,025 feet</w:t>
                             </w:r>
+                            <w:r>
+                              <w:rPr>
+                                <w:rFonts w:asciiTheme="majorBidi" w:hAnsiTheme="majorBidi" w:cstheme="majorBidi"/>
+                                <w:sz w:val="20"/>
+                                <w:szCs w:val="20"/>
+                              </w:rPr>
+                              <w:t>.</w:t>
+                            </w:r>
                           </w:p>
                         </w:txbxContent>
                       </wps:txbx>
@@ -1219,17 +1509,7 @@
                           <w:sz w:val="20"/>
                           <w:szCs w:val="20"/>
                         </w:rPr>
-                        <w:t xml:space="preserve">Water </w:t>
-                      </w:r>
-                      <w:r>
-                        <w:rPr>
-                          <w:rFonts w:asciiTheme="majorBidi" w:hAnsiTheme="majorBidi" w:cstheme="majorBidi"/>
-                          <w:b/>
-                          <w:bCs/>
-                          <w:sz w:val="20"/>
-                          <w:szCs w:val="20"/>
-                        </w:rPr>
-                        <w:t>conservation</w:t>
+                        <w:t>Water conservation</w:t>
                       </w:r>
                       <w:r>
                         <w:rPr>
@@ -1382,23 +1662,7 @@
                           <w:sz w:val="20"/>
                           <w:szCs w:val="20"/>
                         </w:rPr>
-                        <w:t>he sum of all credits minus all debits</w:t>
-                      </w:r>
-                      <w:r>
-                        <w:rPr>
-                          <w:rFonts w:asciiTheme="majorBidi" w:hAnsiTheme="majorBidi" w:cstheme="majorBidi"/>
-                          <w:sz w:val="20"/>
-                          <w:szCs w:val="20"/>
-                        </w:rPr>
-                        <w:t xml:space="preserve"> from 2007 to present</w:t>
-                      </w:r>
-                      <w:r>
-                        <w:rPr>
-                          <w:rFonts w:asciiTheme="majorBidi" w:hAnsiTheme="majorBidi" w:cstheme="majorBidi"/>
-                          <w:sz w:val="20"/>
-                          <w:szCs w:val="20"/>
-                        </w:rPr>
-                        <w:t>.</w:t>
+                        <w:t>he sum of all credits minus all debits from 2007 to present.</w:t>
                       </w:r>
                     </w:p>
                     <w:p>
@@ -1425,23 +1689,7 @@
                           <w:sz w:val="20"/>
                           <w:szCs w:val="20"/>
                         </w:rPr>
-                        <w:t xml:space="preserve">- </w:t>
-                      </w:r>
-                      <w:r>
-                        <w:rPr>
-                          <w:rFonts w:asciiTheme="majorBidi" w:hAnsiTheme="majorBidi" w:cstheme="majorBidi"/>
-                          <w:sz w:val="20"/>
-                          <w:szCs w:val="20"/>
-                        </w:rPr>
-                        <w:t>T</w:t>
-                      </w:r>
-                      <w:r>
-                        <w:rPr>
-                          <w:rFonts w:asciiTheme="majorBidi" w:hAnsiTheme="majorBidi" w:cstheme="majorBidi"/>
-                          <w:sz w:val="20"/>
-                          <w:szCs w:val="20"/>
-                        </w:rPr>
-                        <w:t xml:space="preserve">he volume of water in a reservoir available for withdraw. Available water is reservoir active storage plus </w:t>
+                        <w:t xml:space="preserve">- The volume of water in a reservoir available for withdraw. Available water is reservoir active storage plus </w:t>
                       </w:r>
                       <w:r>
                         <w:rPr>
@@ -1457,15 +1705,7 @@
                           <w:sz w:val="20"/>
                           <w:szCs w:val="20"/>
                         </w:rPr>
-                        <w:t>inflow minus evaporation.</w:t>
-                      </w:r>
-                      <w:r>
-                        <w:rPr>
-                          <w:rFonts w:asciiTheme="majorBidi" w:hAnsiTheme="majorBidi" w:cstheme="majorBidi"/>
-                          <w:sz w:val="20"/>
-                          <w:szCs w:val="20"/>
-                        </w:rPr>
-                        <w:t xml:space="preserve"> </w:t>
+                        <w:t xml:space="preserve">inflow minus evaporation. </w:t>
                       </w:r>
                       <w:r>
                         <w:rPr>
@@ -1545,7 +1785,43 @@
                           <w:sz w:val="20"/>
                           <w:szCs w:val="20"/>
                         </w:rPr>
-                        <w:t xml:space="preserve"> - the volume of water that transfers from the liquid state to gas state over the same period of time. Reservoir evaporation is difficult to measure or forecast because the volume is influenced by the reservoir surface area, air temperature, wind, surface water temperature, inflow volume, inflow temperature, reservoir mixing, and other chaotic climate variables. In 2018, Reclamation reported Lake Mead Evapiration for 2010 to 2015. In 2023, Reclamation reported Lake Mead evporation for 2016 to 2020. The reported values varied from. GGG to HHH million acre-feet per year.</w:t>
+                        <w:t xml:space="preserve"> - the volume of water that transfers from the liquid state to gas state over the same period of time. Reservoir evaporation is difficult to measure or forecast because the volume is influenced by the reservoir surface area, air temperature, wind, surface water temperature, inflow volume, inflow temperature, reservoir mixing, and other chaotic climate variables. In 2018, Reclamation reported Lake Mead </w:t>
+                      </w:r>
+                      <w:proofErr w:type="spellStart"/>
+                      <w:r>
+                        <w:rPr>
+                          <w:rFonts w:asciiTheme="majorBidi" w:hAnsiTheme="majorBidi" w:cstheme="majorBidi"/>
+                          <w:sz w:val="20"/>
+                          <w:szCs w:val="20"/>
+                        </w:rPr>
+                        <w:t>Evapiration</w:t>
+                      </w:r>
+                      <w:proofErr w:type="spellEnd"/>
+                      <w:r>
+                        <w:rPr>
+                          <w:rFonts w:asciiTheme="majorBidi" w:hAnsiTheme="majorBidi" w:cstheme="majorBidi"/>
+                          <w:sz w:val="20"/>
+                          <w:szCs w:val="20"/>
+                        </w:rPr>
+                        <w:t xml:space="preserve"> for 2010 to 2015. In 2023, Reclamation reported Lake Mead </w:t>
+                      </w:r>
+                      <w:proofErr w:type="spellStart"/>
+                      <w:r>
+                        <w:rPr>
+                          <w:rFonts w:asciiTheme="majorBidi" w:hAnsiTheme="majorBidi" w:cstheme="majorBidi"/>
+                          <w:sz w:val="20"/>
+                          <w:szCs w:val="20"/>
+                        </w:rPr>
+                        <w:t>evporation</w:t>
+                      </w:r>
+                      <w:proofErr w:type="spellEnd"/>
+                      <w:r>
+                        <w:rPr>
+                          <w:rFonts w:asciiTheme="majorBidi" w:hAnsiTheme="majorBidi" w:cstheme="majorBidi"/>
+                          <w:sz w:val="20"/>
+                          <w:szCs w:val="20"/>
+                        </w:rPr>
+                        <w:t xml:space="preserve"> for 2016 to 2020. The reported values varied from. GGG to HHH million acre-feet per year.</w:t>
                       </w:r>
                     </w:p>
                     <w:p>
@@ -1688,6 +1964,14 @@
                         </w:rPr>
                         <w:t>elevation is 1,025 feet</w:t>
                       </w:r>
+                      <w:r>
+                        <w:rPr>
+                          <w:rFonts w:asciiTheme="majorBidi" w:hAnsiTheme="majorBidi" w:cstheme="majorBidi"/>
+                          <w:sz w:val="20"/>
+                          <w:szCs w:val="20"/>
+                        </w:rPr>
+                        <w:t>.</w:t>
+                      </w:r>
                     </w:p>
                   </w:txbxContent>
                 </v:textbox>
@@ -1714,409 +1998,402 @@
           <w:szCs w:val="24"/>
         </w:rPr>
       </w:pPr>
-    </w:p>
-    <w:p>
-      <w:pPr>
-        <w:rPr>
-          <w:rFonts w:asciiTheme="majorBidi" w:hAnsiTheme="majorBidi" w:cstheme="majorBidi"/>
-          <w:sz w:val="24"/>
-          <w:szCs w:val="24"/>
-        </w:rPr>
-      </w:pPr>
-    </w:p>
-    <w:p>
-      <w:pPr>
-        <w:rPr>
-          <w:rFonts w:asciiTheme="majorBidi" w:hAnsiTheme="majorBidi" w:cstheme="majorBidi"/>
-          <w:sz w:val="24"/>
-          <w:szCs w:val="24"/>
-        </w:rPr>
-      </w:pPr>
-    </w:p>
-    <w:p>
-      <w:pPr>
-        <w:rPr>
-          <w:rFonts w:asciiTheme="majorBidi" w:hAnsiTheme="majorBidi" w:cstheme="majorBidi"/>
-          <w:sz w:val="24"/>
-          <w:szCs w:val="24"/>
-        </w:rPr>
-      </w:pPr>
-    </w:p>
-    <w:p>
-      <w:pPr>
-        <w:rPr>
-          <w:rFonts w:asciiTheme="majorBidi" w:hAnsiTheme="majorBidi" w:cstheme="majorBidi"/>
-          <w:sz w:val="24"/>
-          <w:szCs w:val="24"/>
-        </w:rPr>
-      </w:pPr>
-    </w:p>
-    <w:p>
-      <w:pPr>
-        <w:rPr>
-          <w:rFonts w:asciiTheme="majorBidi" w:hAnsiTheme="majorBidi" w:cstheme="majorBidi"/>
-          <w:sz w:val="24"/>
-          <w:szCs w:val="24"/>
-        </w:rPr>
-      </w:pPr>
-    </w:p>
-    <w:p>
-      <w:pPr>
-        <w:rPr>
-          <w:rFonts w:asciiTheme="majorBidi" w:hAnsiTheme="majorBidi" w:cstheme="majorBidi"/>
-          <w:sz w:val="24"/>
-          <w:szCs w:val="24"/>
-        </w:rPr>
-      </w:pPr>
-    </w:p>
-    <w:p>
-      <w:pPr>
-        <w:rPr>
-          <w:rFonts w:asciiTheme="majorBidi" w:hAnsiTheme="majorBidi" w:cstheme="majorBidi"/>
-          <w:sz w:val="24"/>
-          <w:szCs w:val="24"/>
-        </w:rPr>
-      </w:pPr>
-    </w:p>
-    <w:p>
-      <w:pPr>
-        <w:rPr>
-          <w:rFonts w:asciiTheme="majorBidi" w:hAnsiTheme="majorBidi" w:cstheme="majorBidi"/>
-          <w:sz w:val="24"/>
-          <w:szCs w:val="24"/>
-        </w:rPr>
-      </w:pPr>
-    </w:p>
-    <w:p>
-      <w:pPr>
-        <w:rPr>
-          <w:rFonts w:asciiTheme="majorBidi" w:hAnsiTheme="majorBidi" w:cstheme="majorBidi"/>
-          <w:sz w:val="24"/>
-          <w:szCs w:val="24"/>
-        </w:rPr>
-      </w:pPr>
-    </w:p>
-    <w:p>
-      <w:pPr>
-        <w:rPr>
-          <w:rFonts w:asciiTheme="majorBidi" w:hAnsiTheme="majorBidi" w:cstheme="majorBidi"/>
-          <w:sz w:val="24"/>
-          <w:szCs w:val="24"/>
-        </w:rPr>
-      </w:pPr>
-    </w:p>
-    <w:p>
-      <w:pPr>
-        <w:rPr>
-          <w:rFonts w:asciiTheme="majorBidi" w:hAnsiTheme="majorBidi" w:cstheme="majorBidi"/>
-          <w:sz w:val="24"/>
-          <w:szCs w:val="24"/>
-        </w:rPr>
-      </w:pPr>
-    </w:p>
-    <w:p>
-      <w:pPr>
-        <w:rPr>
-          <w:rFonts w:asciiTheme="majorBidi" w:hAnsiTheme="majorBidi" w:cstheme="majorBidi"/>
-          <w:sz w:val="24"/>
-          <w:szCs w:val="24"/>
-        </w:rPr>
-      </w:pPr>
-    </w:p>
-    <w:p>
-      <w:pPr>
-        <w:rPr>
-          <w:rFonts w:asciiTheme="majorBidi" w:hAnsiTheme="majorBidi" w:cstheme="majorBidi"/>
-          <w:sz w:val="24"/>
-          <w:szCs w:val="24"/>
-        </w:rPr>
-      </w:pPr>
-    </w:p>
-    <w:p>
-      <w:pPr>
-        <w:rPr>
-          <w:rFonts w:asciiTheme="majorBidi" w:hAnsiTheme="majorBidi" w:cstheme="majorBidi"/>
-          <w:sz w:val="24"/>
-          <w:szCs w:val="24"/>
-        </w:rPr>
-      </w:pPr>
-      <w:r>
-        <w:rPr>
-          <w:rFonts w:asciiTheme="majorBidi" w:hAnsiTheme="majorBidi" w:cstheme="majorBidi"/>
-          <w:sz w:val="24"/>
-          <w:szCs w:val="24"/>
-        </w:rPr>
-        <w:t>Example 1. Water conservation account credit. At the beginning of 2018, Arizona had a conservation account balance of KKK million acre-feet. In 2018, Arizona withdrew, diverted, and consumed 2.5 million acre-feet -- 200,000 acre-feet *less* than its 2.7 million acre-foot historical allocation. Arizona's water conservation account was credited 200,000 acre-feet. At the end of 2018, Arizona's conservation account balance was KKK + 200,000 acre-feet. This water conservation action raised Lake Mead's volume 200,000 acre-feet above the anticipated volume -- the surplus in "Intentionally Created Surplus" -- had Arizona withdrawn, diverted and consumed its historical allocation.</w:t>
-      </w:r>
-    </w:p>
-    <w:p>
-      <w:pPr>
-        <w:rPr>
-          <w:rFonts w:asciiTheme="majorBidi" w:hAnsiTheme="majorBidi" w:cstheme="majorBidi"/>
-          <w:sz w:val="24"/>
-          <w:szCs w:val="24"/>
-        </w:rPr>
-      </w:pPr>
-    </w:p>
-    <w:p>
-      <w:pPr>
-        <w:rPr>
-          <w:rFonts w:asciiTheme="majorBidi" w:hAnsiTheme="majorBidi" w:cstheme="majorBidi"/>
-          <w:sz w:val="24"/>
-          <w:szCs w:val="24"/>
-        </w:rPr>
-      </w:pPr>
-      <w:r>
-        <w:rPr>
-          <w:rFonts w:asciiTheme="majorBidi" w:hAnsiTheme="majorBidi" w:cstheme="majorBidi"/>
-          <w:sz w:val="24"/>
-          <w:szCs w:val="24"/>
-        </w:rPr>
-        <w:t>Example 2. Water conservation account debit. At the beginning of 2019, California had a water conservation account balance of 800,000 acre-feet. In 2019, California withdrew, diverted, and consumed 4.55 million acre-feet of water -- 150,000 acre-feet of water *above* its historical allocation. At the end of 2019, California had a water account balance of 650,000 acre-feet. Lake Mead's storage reduced 150,000 acre-feet from the anticipated volume had California withdrawn its historical allocation.</w:t>
-      </w:r>
-    </w:p>
-    <w:p>
-      <w:pPr>
-        <w:rPr>
-          <w:rFonts w:asciiTheme="majorBidi" w:hAnsiTheme="majorBidi" w:cstheme="majorBidi"/>
-          <w:sz w:val="24"/>
-          <w:szCs w:val="24"/>
-        </w:rPr>
-      </w:pPr>
-    </w:p>
-    <w:p>
-      <w:pPr>
-        <w:rPr>
-          <w:rFonts w:asciiTheme="majorBidi" w:hAnsiTheme="majorBidi" w:cstheme="majorBidi"/>
-          <w:sz w:val="24"/>
-          <w:szCs w:val="24"/>
-        </w:rPr>
-      </w:pPr>
-      <w:r>
-        <w:rPr>
-          <w:rFonts w:asciiTheme="majorBidi" w:hAnsiTheme="majorBidi" w:cstheme="majorBidi"/>
-          <w:sz w:val="24"/>
-          <w:szCs w:val="24"/>
-        </w:rPr>
-        <w:t xml:space="preserve">Example 3. Flexible management. In 2018 thr Sierra Nevada mountains saw above median snow pack and runoff. The Metropolitan Water District of Southen California (MWD) -- a California contractor -- increased water deliveries from its Owen's Valley and California aquaducts. MWD </w:t>
-      </w:r>
-      <w:r>
-        <w:rPr>
-          <w:rFonts w:asciiTheme="majorBidi" w:hAnsiTheme="majorBidi" w:cstheme="majorBidi"/>
-          <w:sz w:val="24"/>
-          <w:szCs w:val="24"/>
-        </w:rPr>
-        <w:lastRenderedPageBreak/>
-        <w:t xml:space="preserve">reduced withdraw from the Colorado River relative to its historical allocation of 1.1 million acre-feet per year. </w:t>
-      </w:r>
-    </w:p>
-    <w:p>
-      <w:pPr>
-        <w:rPr>
-          <w:rFonts w:asciiTheme="majorBidi" w:hAnsiTheme="majorBidi" w:cstheme="majorBidi"/>
-          <w:sz w:val="24"/>
-          <w:szCs w:val="24"/>
-        </w:rPr>
-      </w:pPr>
-    </w:p>
-    <w:p>
-      <w:pPr>
-        <w:rPr>
-          <w:rFonts w:asciiTheme="majorBidi" w:hAnsiTheme="majorBidi" w:cstheme="majorBidi"/>
-          <w:sz w:val="24"/>
-          <w:szCs w:val="24"/>
-        </w:rPr>
-      </w:pPr>
-      <w:r>
-        <w:rPr>
-          <w:rFonts w:asciiTheme="majorBidi" w:hAnsiTheme="majorBidi" w:cstheme="majorBidi"/>
-          <w:sz w:val="24"/>
-          <w:szCs w:val="24"/>
-        </w:rPr>
-        <w:t xml:space="preserve">Example 4. Program Effect. At the end of 2021, the Lake Mead storage volume was 8.4 million acre-feet (elevation Zzz). At thr end of 2023, the sum of the conservation account balances for California, Arizona, and Nevada wad 2.78 million acre-feet. Had the water conservation program not existed -- states continued to withdraw, divert, and consume their historical allocations -- we would anticipate that Lake Mead's storage </w:t>
-      </w:r>
-    </w:p>
-    <w:p>
-      <w:pPr>
-        <w:rPr>
-          <w:rFonts w:asciiTheme="majorBidi" w:hAnsiTheme="majorBidi" w:cstheme="majorBidi"/>
-          <w:sz w:val="24"/>
-          <w:szCs w:val="24"/>
-        </w:rPr>
-      </w:pPr>
-      <w:r>
-        <w:rPr>
-          <w:rFonts w:asciiTheme="majorBidi" w:hAnsiTheme="majorBidi" w:cstheme="majorBidi"/>
-          <w:sz w:val="24"/>
-          <w:szCs w:val="24"/>
-        </w:rPr>
-        <w:t>Volume would be MMM million acre-feet (elevation NNN feet).</w:t>
-      </w:r>
-    </w:p>
-    <w:p>
-      <w:pPr>
-        <w:rPr>
-          <w:rFonts w:asciiTheme="majorBidi" w:hAnsiTheme="majorBidi" w:cstheme="majorBidi"/>
-          <w:sz w:val="24"/>
-          <w:szCs w:val="24"/>
-        </w:rPr>
-      </w:pPr>
-    </w:p>
-    <w:p>
-      <w:pPr>
-        <w:rPr>
-          <w:rFonts w:asciiTheme="majorBidi" w:hAnsiTheme="majorBidi" w:cstheme="majorBidi"/>
-          <w:sz w:val="24"/>
-          <w:szCs w:val="24"/>
-        </w:rPr>
-      </w:pPr>
-      <w:r>
-        <w:rPr>
-          <w:rFonts w:asciiTheme="majorBidi" w:hAnsiTheme="majorBidi" w:cstheme="majorBidi"/>
-          <w:sz w:val="24"/>
-          <w:szCs w:val="24"/>
-        </w:rPr>
-        <w:t>Program constraints. The program  setd maximum eatwr conservation account balances for the three Lower Basin states (Table 1). The program also limits maximim credits and debits each year. The program also prohibits debits -- withdraw, diversion, and consumption above historical allocations-- when Lake Mead storage is at or below xxx (elevation 1020 feet).  The program asseses a 5% reduction in the first year to cover inceeased reservoir evaporation associated with a higher Lake Mead level and surface area. The program asseses a 3% reduction in subsequent years.</w:t>
-      </w:r>
-    </w:p>
-    <w:p>
-      <w:pPr>
-        <w:rPr>
-          <w:rFonts w:asciiTheme="majorBidi" w:hAnsiTheme="majorBidi" w:cstheme="majorBidi"/>
-          <w:sz w:val="24"/>
-          <w:szCs w:val="24"/>
-        </w:rPr>
-      </w:pPr>
-    </w:p>
-    <w:p>
-      <w:pPr>
-        <w:rPr>
-          <w:rFonts w:asciiTheme="majorBidi" w:hAnsiTheme="majorBidi" w:cstheme="majorBidi"/>
-          <w:sz w:val="24"/>
-          <w:szCs w:val="24"/>
-        </w:rPr>
-      </w:pPr>
-      <w:r>
-        <w:rPr>
-          <w:rFonts w:asciiTheme="majorBidi" w:hAnsiTheme="majorBidi" w:cstheme="majorBidi"/>
-          <w:sz w:val="24"/>
-          <w:szCs w:val="24"/>
-        </w:rPr>
-        <w:t>Interaction with mandatory water conservation program. Thr 2007 Interim Guidelines and 2019 Drought contingency plan specify increasing volumes of mandatory reductions in reservoir withdraws as Lake Mead level declines from elevation 1,090 towards 1,020 feet. Thr 2019 DCP allows states and contractors to debit their water conservation account balance to meet their mandatory reductions in water use. This transfer is an administrative action and does not change Lake Mead level. I am unclear whether states and contractors can recover their mandatory conservations -- either from administrative transfers or addition consevstion efforts  -- at a future period in time.</w:t>
-      </w:r>
-    </w:p>
-    <w:p>
-      <w:pPr>
-        <w:rPr>
-          <w:rFonts w:asciiTheme="majorBidi" w:hAnsiTheme="majorBidi" w:cstheme="majorBidi"/>
-          <w:sz w:val="24"/>
-          <w:szCs w:val="24"/>
-        </w:rPr>
-      </w:pPr>
-    </w:p>
-    <w:p>
-      <w:pPr>
-        <w:rPr>
-          <w:rFonts w:asciiTheme="majorBidi" w:hAnsiTheme="majorBidi" w:cstheme="majorBidi"/>
-          <w:sz w:val="24"/>
-          <w:szCs w:val="24"/>
-        </w:rPr>
-      </w:pPr>
-      <w:r>
-        <w:rPr>
-          <w:rFonts w:asciiTheme="majorBidi" w:hAnsiTheme="majorBidi" w:cstheme="majorBidi"/>
-          <w:sz w:val="24"/>
-          <w:szCs w:val="24"/>
-        </w:rPr>
-        <w:t>The water conservation program functions under thrbassumption that Lake Mead inflow minus evaporation exceeds the sum of the historical alloctions of 9.0 million acre feet per year.</w:t>
-      </w:r>
-    </w:p>
-    <w:p>
-      <w:pPr>
-        <w:rPr>
-          <w:rFonts w:asciiTheme="majorBidi" w:hAnsiTheme="majorBidi" w:cstheme="majorBidi"/>
-          <w:sz w:val="24"/>
-          <w:szCs w:val="24"/>
-        </w:rPr>
-      </w:pPr>
-    </w:p>
-    <w:p>
-      <w:pPr>
-        <w:rPr>
-          <w:rFonts w:asciiTheme="majorBidi" w:hAnsiTheme="majorBidi" w:cstheme="majorBidi"/>
-          <w:sz w:val="24"/>
-          <w:szCs w:val="24"/>
-        </w:rPr>
-      </w:pPr>
-      <w:r>
-        <w:rPr>
-          <w:rFonts w:asciiTheme="majorBidi" w:hAnsiTheme="majorBidi" w:cstheme="majorBidi"/>
-          <w:sz w:val="24"/>
-          <w:szCs w:val="24"/>
-        </w:rPr>
-        <w:t>Reclamation reports annually water conservation program account balances, credits, and debits (Figures 1 and 2). The reports show no reductions for evaporation.</w:t>
-      </w:r>
-    </w:p>
-    <w:p>
-      <w:pPr>
-        <w:rPr>
-          <w:rFonts w:asciiTheme="majorBidi" w:hAnsiTheme="majorBidi" w:cstheme="majorBidi"/>
-          <w:sz w:val="24"/>
-          <w:szCs w:val="24"/>
-        </w:rPr>
-      </w:pPr>
-      <w:r>
-        <w:rPr>
-          <w:noProof/>
-        </w:rPr>
-        <w:lastRenderedPageBreak/>
-        <w:drawing>
-          <wp:inline distT="0" distB="0" distL="0" distR="0" wp14:anchorId="51871D30" wp14:editId="329D307D">
-            <wp:extent cx="3663538" cy="2401261"/>
-            <wp:effectExtent l="0" t="0" r="0" b="0"/>
-            <wp:docPr id="457550776" name="Picture 1" descr="A graph with blue bars&#10;&#10;Description automatically generated"/>
-            <wp:cNvGraphicFramePr>
-              <a:graphicFrameLocks xmlns:a="http://schemas.openxmlformats.org/drawingml/2006/main" noChangeAspect="1"/>
-            </wp:cNvGraphicFramePr>
-            <a:graphic xmlns:a="http://schemas.openxmlformats.org/drawingml/2006/main">
-              <a:graphicData uri="http://schemas.openxmlformats.org/drawingml/2006/picture">
-                <pic:pic xmlns:pic="http://schemas.openxmlformats.org/drawingml/2006/picture">
-                  <pic:nvPicPr>
-                    <pic:cNvPr id="457550776" name="Picture 1" descr="A graph with blue bars&#10;&#10;Description automatically generated"/>
-                    <pic:cNvPicPr/>
-                  </pic:nvPicPr>
-                  <pic:blipFill>
-                    <a:blip r:embed="rId7"/>
-                    <a:stretch>
-                      <a:fillRect/>
-                    </a:stretch>
-                  </pic:blipFill>
-                  <pic:spPr>
-                    <a:xfrm>
-                      <a:off x="0" y="0"/>
-                      <a:ext cx="3676389" cy="2409684"/>
-                    </a:xfrm>
-                    <a:prstGeom prst="rect">
-                      <a:avLst/>
-                    </a:prstGeom>
-                  </pic:spPr>
-                </pic:pic>
-              </a:graphicData>
-            </a:graphic>
-          </wp:inline>
-        </w:drawing>
-      </w:r>
-    </w:p>
-    <w:p>
-      <w:pPr>
+      <w:r>
         <w:rPr>
           <w:rFonts w:asciiTheme="majorBidi" w:hAnsiTheme="majorBidi" w:cstheme="majorBidi"/>
           <w:b/>
           <w:bCs/>
-          <w:sz w:val="24"/>
-          <w:szCs w:val="24"/>
-        </w:rPr>
-      </w:pPr>
+          <w:noProof/>
+          <w:sz w:val="24"/>
+          <w:szCs w:val="24"/>
+        </w:rPr>
+        <w:lastRenderedPageBreak/>
+        <mc:AlternateContent>
+          <mc:Choice Requires="wps">
+            <w:drawing>
+              <wp:anchor distT="45720" distB="45720" distL="114300" distR="114300" simplePos="0" relativeHeight="251661312" behindDoc="0" locked="0" layoutInCell="1" allowOverlap="1" wp14:anchorId="01D36D75" wp14:editId="1008EA72">
+                <wp:simplePos x="0" y="0"/>
+                <wp:positionH relativeFrom="column">
+                  <wp:posOffset>3241675</wp:posOffset>
+                </wp:positionH>
+                <wp:positionV relativeFrom="paragraph">
+                  <wp:posOffset>0</wp:posOffset>
+                </wp:positionV>
+                <wp:extent cx="2360930" cy="3900805"/>
+                <wp:effectExtent l="0" t="0" r="22860" b="23495"/>
+                <wp:wrapSquare wrapText="bothSides"/>
+                <wp:docPr id="1091671052" name="Text Box 2"/>
+                <wp:cNvGraphicFramePr>
+                  <a:graphicFrameLocks xmlns:a="http://schemas.openxmlformats.org/drawingml/2006/main"/>
+                </wp:cNvGraphicFramePr>
+                <a:graphic xmlns:a="http://schemas.openxmlformats.org/drawingml/2006/main">
+                  <a:graphicData uri="http://schemas.microsoft.com/office/word/2010/wordprocessingShape">
+                    <wps:wsp>
+                      <wps:cNvSpPr txBox="1">
+                        <a:spLocks noChangeArrowheads="1"/>
+                      </wps:cNvSpPr>
+                      <wps:spPr bwMode="auto">
+                        <a:xfrm>
+                          <a:off x="0" y="0"/>
+                          <a:ext cx="2360930" cy="3900805"/>
+                        </a:xfrm>
+                        <a:prstGeom prst="rect">
+                          <a:avLst/>
+                        </a:prstGeom>
+                        <a:solidFill>
+                          <a:srgbClr val="FFFFFF"/>
+                        </a:solidFill>
+                        <a:ln w="9525">
+                          <a:solidFill>
+                            <a:srgbClr val="000000"/>
+                          </a:solidFill>
+                          <a:miter lim="800000"/>
+                          <a:headEnd/>
+                          <a:tailEnd/>
+                        </a:ln>
+                      </wps:spPr>
+                      <wps:txbx>
+                        <w:txbxContent>
+                          <w:p>
+                            <w:pPr>
+                              <w:rPr>
+                                <w:rFonts w:asciiTheme="majorBidi" w:hAnsiTheme="majorBidi" w:cstheme="majorBidi"/>
+                                <w:b/>
+                                <w:bCs/>
+                                <w:sz w:val="20"/>
+                                <w:szCs w:val="20"/>
+                              </w:rPr>
+                            </w:pPr>
+                            <w:r>
+                              <w:rPr>
+                                <w:rFonts w:asciiTheme="majorBidi" w:hAnsiTheme="majorBidi" w:cstheme="majorBidi"/>
+                                <w:b/>
+                                <w:bCs/>
+                                <w:sz w:val="20"/>
+                                <w:szCs w:val="20"/>
+                              </w:rPr>
+                              <w:t>Table 1. Example Arizona water conservation account credit in 2018</w:t>
+                            </w:r>
+                          </w:p>
+                          <w:p>
+                            <w:r>
+                              <w:drawing>
+                                <wp:inline distT="0" distB="0" distL="0" distR="0" wp14:anchorId="53B9AF7F" wp14:editId="28D5AD17">
+                                  <wp:extent cx="2162810" cy="1400175"/>
+                                  <wp:effectExtent l="0" t="0" r="8890" b="9525"/>
+                                  <wp:docPr id="134551949" name="Picture 2"/>
+                                  <wp:cNvGraphicFramePr>
+                                    <a:graphicFrameLocks xmlns:a="http://schemas.openxmlformats.org/drawingml/2006/main" noChangeAspect="1"/>
+                                  </wp:cNvGraphicFramePr>
+                                  <a:graphic xmlns:a="http://schemas.openxmlformats.org/drawingml/2006/main">
+                                    <a:graphicData uri="http://schemas.openxmlformats.org/drawingml/2006/picture">
+                                      <pic:pic xmlns:pic="http://schemas.openxmlformats.org/drawingml/2006/picture">
+                                        <pic:nvPicPr>
+                                          <pic:cNvPr id="0" name="Picture 1"/>
+                                          <pic:cNvPicPr>
+                                            <a:picLocks noChangeAspect="1" noChangeArrowheads="1"/>
+                                          </pic:cNvPicPr>
+                                        </pic:nvPicPr>
+                                        <pic:blipFill>
+                                          <a:blip r:embed="rId7">
+                                            <a:extLst>
+                                              <a:ext uri="{28A0092B-C50C-407E-A947-70E740481C1C}">
+                                                <a14:useLocalDpi xmlns:a14="http://schemas.microsoft.com/office/drawing/2010/main" val="0"/>
+                                              </a:ext>
+                                            </a:extLst>
+                                          </a:blip>
+                                          <a:srcRect/>
+                                          <a:stretch>
+                                            <a:fillRect/>
+                                          </a:stretch>
+                                        </pic:blipFill>
+                                        <pic:spPr bwMode="auto">
+                                          <a:xfrm>
+                                            <a:off x="0" y="0"/>
+                                            <a:ext cx="2162810" cy="1400175"/>
+                                          </a:xfrm>
+                                          <a:prstGeom prst="rect">
+                                            <a:avLst/>
+                                          </a:prstGeom>
+                                          <a:noFill/>
+                                          <a:ln>
+                                            <a:noFill/>
+                                          </a:ln>
+                                        </pic:spPr>
+                                      </pic:pic>
+                                    </a:graphicData>
+                                  </a:graphic>
+                                </wp:inline>
+                              </w:drawing>
+                            </w:r>
+                          </w:p>
+                          <w:p>
+                            <w:pPr>
+                              <w:rPr>
+                                <w:rFonts w:asciiTheme="majorBidi" w:hAnsiTheme="majorBidi" w:cstheme="majorBidi"/>
+                                <w:b/>
+                                <w:bCs/>
+                                <w:sz w:val="20"/>
+                                <w:szCs w:val="20"/>
+                              </w:rPr>
+                            </w:pPr>
+                            <w:r>
+                              <w:rPr>
+                                <w:rFonts w:asciiTheme="majorBidi" w:hAnsiTheme="majorBidi" w:cstheme="majorBidi"/>
+                                <w:b/>
+                                <w:bCs/>
+                                <w:sz w:val="20"/>
+                                <w:szCs w:val="20"/>
+                              </w:rPr>
+                              <w:t>Table 2. Example California water conservation account debit in 2022</w:t>
+                            </w:r>
+                          </w:p>
+                          <w:p>
+                            <w:pPr>
+                              <w:rPr>
+                                <w:rFonts w:asciiTheme="majorBidi" w:hAnsiTheme="majorBidi" w:cstheme="majorBidi"/>
+                                <w:b/>
+                                <w:bCs/>
+                                <w:sz w:val="20"/>
+                                <w:szCs w:val="20"/>
+                              </w:rPr>
+                            </w:pPr>
+                            <w:r>
+                              <w:drawing>
+                                <wp:inline distT="0" distB="0" distL="0" distR="0" wp14:anchorId="6768336A" wp14:editId="1744F911">
+                                  <wp:extent cx="2162810" cy="1400175"/>
+                                  <wp:effectExtent l="0" t="0" r="8890" b="9525"/>
+                                  <wp:docPr id="479905856" name="Picture 3"/>
+                                  <wp:cNvGraphicFramePr>
+                                    <a:graphicFrameLocks xmlns:a="http://schemas.openxmlformats.org/drawingml/2006/main" noChangeAspect="1"/>
+                                  </wp:cNvGraphicFramePr>
+                                  <a:graphic xmlns:a="http://schemas.openxmlformats.org/drawingml/2006/main">
+                                    <a:graphicData uri="http://schemas.openxmlformats.org/drawingml/2006/picture">
+                                      <pic:pic xmlns:pic="http://schemas.openxmlformats.org/drawingml/2006/picture">
+                                        <pic:nvPicPr>
+                                          <pic:cNvPr id="0" name="Picture 2"/>
+                                          <pic:cNvPicPr>
+                                            <a:picLocks noChangeAspect="1" noChangeArrowheads="1"/>
+                                          </pic:cNvPicPr>
+                                        </pic:nvPicPr>
+                                        <pic:blipFill>
+                                          <a:blip r:embed="rId8">
+                                            <a:extLst>
+                                              <a:ext uri="{28A0092B-C50C-407E-A947-70E740481C1C}">
+                                                <a14:useLocalDpi xmlns:a14="http://schemas.microsoft.com/office/drawing/2010/main" val="0"/>
+                                              </a:ext>
+                                            </a:extLst>
+                                          </a:blip>
+                                          <a:srcRect/>
+                                          <a:stretch>
+                                            <a:fillRect/>
+                                          </a:stretch>
+                                        </pic:blipFill>
+                                        <pic:spPr bwMode="auto">
+                                          <a:xfrm>
+                                            <a:off x="0" y="0"/>
+                                            <a:ext cx="2162810" cy="1400175"/>
+                                          </a:xfrm>
+                                          <a:prstGeom prst="rect">
+                                            <a:avLst/>
+                                          </a:prstGeom>
+                                          <a:noFill/>
+                                          <a:ln>
+                                            <a:noFill/>
+                                          </a:ln>
+                                        </pic:spPr>
+                                      </pic:pic>
+                                    </a:graphicData>
+                                  </a:graphic>
+                                </wp:inline>
+                              </w:drawing>
+                            </w:r>
+                          </w:p>
+                        </w:txbxContent>
+                      </wps:txbx>
+                      <wps:bodyPr rot="0" vert="horz" wrap="square" lIns="91440" tIns="45720" rIns="91440" bIns="45720" anchor="t" anchorCtr="0">
+                        <a:noAutofit/>
+                      </wps:bodyPr>
+                    </wps:wsp>
+                  </a:graphicData>
+                </a:graphic>
+                <wp14:sizeRelH relativeFrom="margin">
+                  <wp14:pctWidth>40000</wp14:pctWidth>
+                </wp14:sizeRelH>
+                <wp14:sizeRelV relativeFrom="margin">
+                  <wp14:pctHeight>0</wp14:pctHeight>
+                </wp14:sizeRelV>
+              </wp:anchor>
+            </w:drawing>
+          </mc:Choice>
+          <mc:Fallback>
+            <w:pict>
+              <v:shape w14:anchorId="01D36D75" id="_x0000_s1027" type="#_x0000_t202" style="position:absolute;margin-left:255.25pt;margin-top:0;width:185.9pt;height:307.15pt;z-index:251661312;visibility:visible;mso-wrap-style:square;mso-width-percent:400;mso-height-percent:0;mso-wrap-distance-left:9pt;mso-wrap-distance-top:3.6pt;mso-wrap-distance-right:9pt;mso-wrap-distance-bottom:3.6pt;mso-position-horizontal:absolute;mso-position-horizontal-relative:text;mso-position-vertical:absolute;mso-position-vertical-relative:text;mso-width-percent:400;mso-height-percent:0;mso-width-relative:margin;mso-height-relative:margin;v-text-anchor:top" o:gfxdata="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">
+                <v:textbox>
+                  <w:txbxContent>
+                    <w:p>
+                      <w:pPr>
+                        <w:rPr>
+                          <w:rFonts w:asciiTheme="majorBidi" w:hAnsiTheme="majorBidi" w:cstheme="majorBidi"/>
+                          <w:b/>
+                          <w:bCs/>
+                          <w:sz w:val="20"/>
+                          <w:szCs w:val="20"/>
+                        </w:rPr>
+                      </w:pPr>
+                      <w:r>
+                        <w:rPr>
+                          <w:rFonts w:asciiTheme="majorBidi" w:hAnsiTheme="majorBidi" w:cstheme="majorBidi"/>
+                          <w:b/>
+                          <w:bCs/>
+                          <w:sz w:val="20"/>
+                          <w:szCs w:val="20"/>
+                        </w:rPr>
+                        <w:t>Table 1. Example Arizona water conservation account credit in 2018</w:t>
+                      </w:r>
+                    </w:p>
+                    <w:p>
+                      <w:r>
+                        <w:drawing>
+                          <wp:inline distT="0" distB="0" distL="0" distR="0" wp14:anchorId="53B9AF7F" wp14:editId="28D5AD17">
+                            <wp:extent cx="2162810" cy="1400175"/>
+                            <wp:effectExtent l="0" t="0" r="8890" b="9525"/>
+                            <wp:docPr id="134551949" name="Picture 2"/>
+                            <wp:cNvGraphicFramePr>
+                              <a:graphicFrameLocks xmlns:a="http://schemas.openxmlformats.org/drawingml/2006/main" noChangeAspect="1"/>
+                            </wp:cNvGraphicFramePr>
+                            <a:graphic xmlns:a="http://schemas.openxmlformats.org/drawingml/2006/main">
+                              <a:graphicData uri="http://schemas.openxmlformats.org/drawingml/2006/picture">
+                                <pic:pic xmlns:pic="http://schemas.openxmlformats.org/drawingml/2006/picture">
+                                  <pic:nvPicPr>
+                                    <pic:cNvPr id="0" name="Picture 1"/>
+                                    <pic:cNvPicPr>
+                                      <a:picLocks noChangeAspect="1" noChangeArrowheads="1"/>
+                                    </pic:cNvPicPr>
+                                  </pic:nvPicPr>
+                                  <pic:blipFill>
+                                    <a:blip r:embed="rId7">
+                                      <a:extLst>
+                                        <a:ext uri="{28A0092B-C50C-407E-A947-70E740481C1C}">
+                                          <a14:useLocalDpi xmlns:a14="http://schemas.microsoft.com/office/drawing/2010/main" val="0"/>
+                                        </a:ext>
+                                      </a:extLst>
+                                    </a:blip>
+                                    <a:srcRect/>
+                                    <a:stretch>
+                                      <a:fillRect/>
+                                    </a:stretch>
+                                  </pic:blipFill>
+                                  <pic:spPr bwMode="auto">
+                                    <a:xfrm>
+                                      <a:off x="0" y="0"/>
+                                      <a:ext cx="2162810" cy="1400175"/>
+                                    </a:xfrm>
+                                    <a:prstGeom prst="rect">
+                                      <a:avLst/>
+                                    </a:prstGeom>
+                                    <a:noFill/>
+                                    <a:ln>
+                                      <a:noFill/>
+                                    </a:ln>
+                                  </pic:spPr>
+                                </pic:pic>
+                              </a:graphicData>
+                            </a:graphic>
+                          </wp:inline>
+                        </w:drawing>
+                      </w:r>
+                    </w:p>
+                    <w:p>
+                      <w:pPr>
+                        <w:rPr>
+                          <w:rFonts w:asciiTheme="majorBidi" w:hAnsiTheme="majorBidi" w:cstheme="majorBidi"/>
+                          <w:b/>
+                          <w:bCs/>
+                          <w:sz w:val="20"/>
+                          <w:szCs w:val="20"/>
+                        </w:rPr>
+                      </w:pPr>
+                      <w:r>
+                        <w:rPr>
+                          <w:rFonts w:asciiTheme="majorBidi" w:hAnsiTheme="majorBidi" w:cstheme="majorBidi"/>
+                          <w:b/>
+                          <w:bCs/>
+                          <w:sz w:val="20"/>
+                          <w:szCs w:val="20"/>
+                        </w:rPr>
+                        <w:t>Table 2. Example California water conservation account debit in 2022</w:t>
+                      </w:r>
+                    </w:p>
+                    <w:p>
+                      <w:pPr>
+                        <w:rPr>
+                          <w:rFonts w:asciiTheme="majorBidi" w:hAnsiTheme="majorBidi" w:cstheme="majorBidi"/>
+                          <w:b/>
+                          <w:bCs/>
+                          <w:sz w:val="20"/>
+                          <w:szCs w:val="20"/>
+                        </w:rPr>
+                      </w:pPr>
+                      <w:r>
+                        <w:drawing>
+                          <wp:inline distT="0" distB="0" distL="0" distR="0" wp14:anchorId="6768336A" wp14:editId="1744F911">
+                            <wp:extent cx="2162810" cy="1400175"/>
+                            <wp:effectExtent l="0" t="0" r="8890" b="9525"/>
+                            <wp:docPr id="479905856" name="Picture 3"/>
+                            <wp:cNvGraphicFramePr>
+                              <a:graphicFrameLocks xmlns:a="http://schemas.openxmlformats.org/drawingml/2006/main" noChangeAspect="1"/>
+                            </wp:cNvGraphicFramePr>
+                            <a:graphic xmlns:a="http://schemas.openxmlformats.org/drawingml/2006/main">
+                              <a:graphicData uri="http://schemas.openxmlformats.org/drawingml/2006/picture">
+                                <pic:pic xmlns:pic="http://schemas.openxmlformats.org/drawingml/2006/picture">
+                                  <pic:nvPicPr>
+                                    <pic:cNvPr id="0" name="Picture 2"/>
+                                    <pic:cNvPicPr>
+                                      <a:picLocks noChangeAspect="1" noChangeArrowheads="1"/>
+                                    </pic:cNvPicPr>
+                                  </pic:nvPicPr>
+                                  <pic:blipFill>
+                                    <a:blip r:embed="rId8">
+                                      <a:extLst>
+                                        <a:ext uri="{28A0092B-C50C-407E-A947-70E740481C1C}">
+                                          <a14:useLocalDpi xmlns:a14="http://schemas.microsoft.com/office/drawing/2010/main" val="0"/>
+                                        </a:ext>
+                                      </a:extLst>
+                                    </a:blip>
+                                    <a:srcRect/>
+                                    <a:stretch>
+                                      <a:fillRect/>
+                                    </a:stretch>
+                                  </pic:blipFill>
+                                  <pic:spPr bwMode="auto">
+                                    <a:xfrm>
+                                      <a:off x="0" y="0"/>
+                                      <a:ext cx="2162810" cy="1400175"/>
+                                    </a:xfrm>
+                                    <a:prstGeom prst="rect">
+                                      <a:avLst/>
+                                    </a:prstGeom>
+                                    <a:noFill/>
+                                    <a:ln>
+                                      <a:noFill/>
+                                    </a:ln>
+                                  </pic:spPr>
+                                </pic:pic>
+                              </a:graphicData>
+                            </a:graphic>
+                          </wp:inline>
+                        </w:drawing>
+                      </w:r>
+                    </w:p>
+                  </w:txbxContent>
+                </v:textbox>
+                <w10:wrap type="square"/>
+              </v:shape>
+            </w:pict>
+          </mc:Fallback>
+        </mc:AlternateContent>
+      </w:r>
       <w:r>
         <w:rPr>
           <w:rFonts w:asciiTheme="majorBidi" w:hAnsiTheme="majorBidi" w:cstheme="majorBidi"/>
@@ -2125,18 +2402,253 @@
           <w:sz w:val="24"/>
           <w:szCs w:val="24"/>
         </w:rPr>
-        <w:t xml:space="preserve">Figure 1. Lake Mead Water Conservation Account </w:t>
+        <w:t>Example 1.</w:t>
+      </w:r>
+      <w:r>
+        <w:rPr>
+          <w:rFonts w:asciiTheme="majorBidi" w:hAnsiTheme="majorBidi" w:cstheme="majorBidi"/>
+          <w:sz w:val="24"/>
+          <w:szCs w:val="24"/>
+        </w:rPr>
+        <w:t xml:space="preserve"> Water conservation account credit</w:t>
+      </w:r>
+      <w:r>
+        <w:rPr>
+          <w:rFonts w:asciiTheme="majorBidi" w:hAnsiTheme="majorBidi" w:cstheme="majorBidi"/>
+          <w:sz w:val="24"/>
+          <w:szCs w:val="24"/>
+        </w:rPr>
+        <w:t xml:space="preserve"> (Table 1)</w:t>
+      </w:r>
+      <w:r>
+        <w:rPr>
+          <w:rFonts w:asciiTheme="majorBidi" w:hAnsiTheme="majorBidi" w:cstheme="majorBidi"/>
+          <w:sz w:val="24"/>
+          <w:szCs w:val="24"/>
+        </w:rPr>
+        <w:t xml:space="preserve">. At the beginning of 2018, Arizona had a conservation account balance of </w:t>
+      </w:r>
+      <w:r>
+        <w:rPr>
+          <w:rFonts w:asciiTheme="majorBidi" w:hAnsiTheme="majorBidi" w:cstheme="majorBidi"/>
+          <w:sz w:val="24"/>
+          <w:szCs w:val="24"/>
+        </w:rPr>
+        <w:t>126,800</w:t>
+      </w:r>
+      <w:r>
+        <w:rPr>
+          <w:rFonts w:asciiTheme="majorBidi" w:hAnsiTheme="majorBidi" w:cstheme="majorBidi"/>
+          <w:sz w:val="24"/>
+          <w:szCs w:val="24"/>
+        </w:rPr>
+        <w:t xml:space="preserve"> acre-feet. In 2018, Arizona withdrew, diverted, and consumed 2.</w:t>
+      </w:r>
+      <w:r>
+        <w:rPr>
+          <w:rFonts w:asciiTheme="majorBidi" w:hAnsiTheme="majorBidi" w:cstheme="majorBidi"/>
+          <w:sz w:val="24"/>
+          <w:szCs w:val="24"/>
+        </w:rPr>
+        <w:t>484</w:t>
+      </w:r>
+      <w:r>
+        <w:rPr>
+          <w:rFonts w:asciiTheme="majorBidi" w:hAnsiTheme="majorBidi" w:cstheme="majorBidi"/>
+          <w:sz w:val="24"/>
+          <w:szCs w:val="24"/>
+        </w:rPr>
+        <w:t xml:space="preserve"> million acre-feet</w:t>
+      </w:r>
+      <w:r>
+        <w:rPr>
+          <w:rFonts w:asciiTheme="majorBidi" w:hAnsiTheme="majorBidi" w:cstheme="majorBidi"/>
+          <w:sz w:val="24"/>
+          <w:szCs w:val="24"/>
+        </w:rPr>
+        <w:t>—</w:t>
+      </w:r>
+      <w:r>
+        <w:rPr>
+          <w:rFonts w:asciiTheme="majorBidi" w:hAnsiTheme="majorBidi" w:cstheme="majorBidi"/>
+          <w:sz w:val="24"/>
+          <w:szCs w:val="24"/>
+        </w:rPr>
+        <w:t>2</w:t>
+      </w:r>
+      <w:r>
+        <w:rPr>
+          <w:rFonts w:asciiTheme="majorBidi" w:hAnsiTheme="majorBidi" w:cstheme="majorBidi"/>
+          <w:sz w:val="24"/>
+          <w:szCs w:val="24"/>
+        </w:rPr>
+        <w:t>16</w:t>
+      </w:r>
+      <w:r>
+        <w:rPr>
+          <w:rFonts w:asciiTheme="majorBidi" w:hAnsiTheme="majorBidi" w:cstheme="majorBidi"/>
+          <w:sz w:val="24"/>
+          <w:szCs w:val="24"/>
+        </w:rPr>
+        <w:t xml:space="preserve">,000 acre-feet </w:t>
       </w:r>
       <w:r>
         <w:rPr>
           <w:rFonts w:asciiTheme="majorBidi" w:hAnsiTheme="majorBidi" w:cstheme="majorBidi"/>
           <w:b/>
           <w:bCs/>
-          <w:sz w:val="24"/>
-          <w:szCs w:val="24"/>
-        </w:rPr>
-        <w:t xml:space="preserve">Annual </w:t>
-      </w:r>
+          <w:i/>
+          <w:iCs/>
+          <w:sz w:val="24"/>
+          <w:szCs w:val="24"/>
+        </w:rPr>
+        <w:t>less</w:t>
+      </w:r>
+      <w:r>
+        <w:rPr>
+          <w:rFonts w:asciiTheme="majorBidi" w:hAnsiTheme="majorBidi" w:cstheme="majorBidi"/>
+          <w:sz w:val="24"/>
+          <w:szCs w:val="24"/>
+        </w:rPr>
+        <w:t xml:space="preserve"> than its 2.7 million acre-foot historical allocation. Arizona's water conservation account was credited 2</w:t>
+      </w:r>
+      <w:r>
+        <w:rPr>
+          <w:rFonts w:asciiTheme="majorBidi" w:hAnsiTheme="majorBidi" w:cstheme="majorBidi"/>
+          <w:sz w:val="24"/>
+          <w:szCs w:val="24"/>
+        </w:rPr>
+        <w:t>16</w:t>
+      </w:r>
+      <w:r>
+        <w:rPr>
+          <w:rFonts w:asciiTheme="majorBidi" w:hAnsiTheme="majorBidi" w:cstheme="majorBidi"/>
+          <w:sz w:val="24"/>
+          <w:szCs w:val="24"/>
+        </w:rPr>
+        <w:t xml:space="preserve">,000 acre-feet. At the end of 2018, Arizona's conservation account balance was </w:t>
+      </w:r>
+      <w:r>
+        <w:rPr>
+          <w:rFonts w:asciiTheme="majorBidi" w:hAnsiTheme="majorBidi" w:cstheme="majorBidi"/>
+          <w:sz w:val="24"/>
+          <w:szCs w:val="24"/>
+        </w:rPr>
+        <w:t>343,000 acre-feet (126,800 +</w:t>
+      </w:r>
+      <w:r>
+        <w:rPr>
+          <w:rFonts w:asciiTheme="majorBidi" w:hAnsiTheme="majorBidi" w:cstheme="majorBidi"/>
+          <w:sz w:val="24"/>
+          <w:szCs w:val="24"/>
+        </w:rPr>
+        <w:t xml:space="preserve"> 2</w:t>
+      </w:r>
+      <w:r>
+        <w:rPr>
+          <w:rFonts w:asciiTheme="majorBidi" w:hAnsiTheme="majorBidi" w:cstheme="majorBidi"/>
+          <w:sz w:val="24"/>
+          <w:szCs w:val="24"/>
+        </w:rPr>
+        <w:t>16</w:t>
+      </w:r>
+      <w:r>
+        <w:rPr>
+          <w:rFonts w:asciiTheme="majorBidi" w:hAnsiTheme="majorBidi" w:cstheme="majorBidi"/>
+          <w:sz w:val="24"/>
+          <w:szCs w:val="24"/>
+        </w:rPr>
+        <w:t>,000 acre-feet</w:t>
+      </w:r>
+      <w:r>
+        <w:rPr>
+          <w:rFonts w:asciiTheme="majorBidi" w:hAnsiTheme="majorBidi" w:cstheme="majorBidi"/>
+          <w:sz w:val="24"/>
+          <w:szCs w:val="24"/>
+        </w:rPr>
+        <w:t>)</w:t>
+      </w:r>
+      <w:r>
+        <w:rPr>
+          <w:rFonts w:asciiTheme="majorBidi" w:hAnsiTheme="majorBidi" w:cstheme="majorBidi"/>
+          <w:sz w:val="24"/>
+          <w:szCs w:val="24"/>
+        </w:rPr>
+        <w:t xml:space="preserve">. </w:t>
+      </w:r>
+      <w:r>
+        <w:rPr>
+          <w:rFonts w:asciiTheme="majorBidi" w:hAnsiTheme="majorBidi" w:cstheme="majorBidi"/>
+          <w:sz w:val="24"/>
+          <w:szCs w:val="24"/>
+        </w:rPr>
+        <w:t>Arizona’s</w:t>
+      </w:r>
+      <w:r>
+        <w:rPr>
+          <w:rFonts w:asciiTheme="majorBidi" w:hAnsiTheme="majorBidi" w:cstheme="majorBidi"/>
+          <w:sz w:val="24"/>
+          <w:szCs w:val="24"/>
+        </w:rPr>
+        <w:t xml:space="preserve"> water conservation action raised Lake Mead's volume 2</w:t>
+      </w:r>
+      <w:r>
+        <w:rPr>
+          <w:rFonts w:asciiTheme="majorBidi" w:hAnsiTheme="majorBidi" w:cstheme="majorBidi"/>
+          <w:sz w:val="24"/>
+          <w:szCs w:val="24"/>
+        </w:rPr>
+        <w:t>16</w:t>
+      </w:r>
+      <w:r>
+        <w:rPr>
+          <w:rFonts w:asciiTheme="majorBidi" w:hAnsiTheme="majorBidi" w:cstheme="majorBidi"/>
+          <w:sz w:val="24"/>
+          <w:szCs w:val="24"/>
+        </w:rPr>
+        <w:t>,000 acre-feet above the anticipated volume</w:t>
+      </w:r>
+      <w:r>
+        <w:rPr>
+          <w:rFonts w:asciiTheme="majorBidi" w:hAnsiTheme="majorBidi" w:cstheme="majorBidi"/>
+          <w:sz w:val="24"/>
+          <w:szCs w:val="24"/>
+        </w:rPr>
+        <w:t>—</w:t>
+      </w:r>
+      <w:r>
+        <w:rPr>
+          <w:rFonts w:asciiTheme="majorBidi" w:hAnsiTheme="majorBidi" w:cstheme="majorBidi"/>
+          <w:sz w:val="24"/>
+          <w:szCs w:val="24"/>
+        </w:rPr>
+        <w:t>the surplus in "Intentionally Created Surplus"</w:t>
+      </w:r>
+      <w:r>
+        <w:rPr>
+          <w:rFonts w:asciiTheme="majorBidi" w:hAnsiTheme="majorBidi" w:cstheme="majorBidi"/>
+          <w:sz w:val="24"/>
+          <w:szCs w:val="24"/>
+        </w:rPr>
+        <w:t>—</w:t>
+      </w:r>
+      <w:r>
+        <w:rPr>
+          <w:rFonts w:asciiTheme="majorBidi" w:hAnsiTheme="majorBidi" w:cstheme="majorBidi"/>
+          <w:sz w:val="24"/>
+          <w:szCs w:val="24"/>
+        </w:rPr>
+        <w:t>had Arizona withdrawn, diverted and consumed its historical allocation.</w:t>
+      </w:r>
+    </w:p>
+    <w:p>
+      <w:pPr>
+        <w:rPr>
+          <w:rFonts w:asciiTheme="majorBidi" w:hAnsiTheme="majorBidi" w:cstheme="majorBidi"/>
+          <w:sz w:val="24"/>
+          <w:szCs w:val="24"/>
+        </w:rPr>
+      </w:pPr>
       <w:r>
         <w:rPr>
           <w:rFonts w:asciiTheme="majorBidi" w:hAnsiTheme="majorBidi" w:cstheme="majorBidi"/>
@@ -2145,64 +2657,335 @@
           <w:sz w:val="24"/>
           <w:szCs w:val="24"/>
         </w:rPr>
-        <w:t>Credits and Debits.</w:t>
-      </w:r>
-    </w:p>
-    <w:p>
-      <w:pPr>
-        <w:rPr>
-          <w:rFonts w:asciiTheme="majorBidi" w:hAnsiTheme="majorBidi" w:cstheme="majorBidi"/>
-          <w:sz w:val="24"/>
-          <w:szCs w:val="24"/>
-        </w:rPr>
-      </w:pPr>
-      <w:r>
-        <w:rPr>
-          <w:noProof/>
-        </w:rPr>
-        <w:drawing>
-          <wp:inline distT="0" distB="0" distL="0" distR="0" wp14:anchorId="4C14232A" wp14:editId="38777EF6">
-            <wp:extent cx="4425338" cy="2933205"/>
-            <wp:effectExtent l="0" t="0" r="0" b="635"/>
-            <wp:docPr id="726890101" name="Picture 1" descr="A graph of different colored bars&#10;&#10;Description automatically generated with medium confidence"/>
-            <wp:cNvGraphicFramePr>
-              <a:graphicFrameLocks xmlns:a="http://schemas.openxmlformats.org/drawingml/2006/main" noChangeAspect="1"/>
-            </wp:cNvGraphicFramePr>
-            <a:graphic xmlns:a="http://schemas.openxmlformats.org/drawingml/2006/main">
-              <a:graphicData uri="http://schemas.openxmlformats.org/drawingml/2006/picture">
-                <pic:pic xmlns:pic="http://schemas.openxmlformats.org/drawingml/2006/picture">
-                  <pic:nvPicPr>
-                    <pic:cNvPr id="726890101" name="Picture 1" descr="A graph of different colored bars&#10;&#10;Description automatically generated with medium confidence"/>
-                    <pic:cNvPicPr/>
-                  </pic:nvPicPr>
-                  <pic:blipFill>
-                    <a:blip r:embed="rId8"/>
-                    <a:stretch>
-                      <a:fillRect/>
-                    </a:stretch>
-                  </pic:blipFill>
-                  <pic:spPr>
-                    <a:xfrm>
-                      <a:off x="0" y="0"/>
-                      <a:ext cx="4435282" cy="2939796"/>
-                    </a:xfrm>
-                    <a:prstGeom prst="rect">
-                      <a:avLst/>
-                    </a:prstGeom>
-                  </pic:spPr>
-                </pic:pic>
-              </a:graphicData>
-            </a:graphic>
-          </wp:inline>
-        </w:drawing>
-      </w:r>
-    </w:p>
-    <w:p>
-      <w:pPr>
+        <w:t>Example 2.</w:t>
+      </w:r>
+      <w:r>
+        <w:rPr>
+          <w:rFonts w:asciiTheme="majorBidi" w:hAnsiTheme="majorBidi" w:cstheme="majorBidi"/>
+          <w:sz w:val="24"/>
+          <w:szCs w:val="24"/>
+        </w:rPr>
+        <w:t xml:space="preserve"> Water conservation account debit</w:t>
+      </w:r>
+      <w:r>
+        <w:rPr>
+          <w:rFonts w:asciiTheme="majorBidi" w:hAnsiTheme="majorBidi" w:cstheme="majorBidi"/>
+          <w:sz w:val="24"/>
+          <w:szCs w:val="24"/>
+        </w:rPr>
+        <w:t xml:space="preserve"> (Table 2)</w:t>
+      </w:r>
+      <w:r>
+        <w:rPr>
+          <w:rFonts w:asciiTheme="majorBidi" w:hAnsiTheme="majorBidi" w:cstheme="majorBidi"/>
+          <w:sz w:val="24"/>
+          <w:szCs w:val="24"/>
+        </w:rPr>
+        <w:t>. At the beginning of 20</w:t>
+      </w:r>
+      <w:r>
+        <w:rPr>
+          <w:rFonts w:asciiTheme="majorBidi" w:hAnsiTheme="majorBidi" w:cstheme="majorBidi"/>
+          <w:sz w:val="24"/>
+          <w:szCs w:val="24"/>
+        </w:rPr>
+        <w:t>22</w:t>
+      </w:r>
+      <w:r>
+        <w:rPr>
+          <w:rFonts w:asciiTheme="majorBidi" w:hAnsiTheme="majorBidi" w:cstheme="majorBidi"/>
+          <w:sz w:val="24"/>
+          <w:szCs w:val="24"/>
+        </w:rPr>
+        <w:t xml:space="preserve">, California had a water conservation account balance of </w:t>
+      </w:r>
+      <w:r>
+        <w:rPr>
+          <w:rFonts w:asciiTheme="majorBidi" w:hAnsiTheme="majorBidi" w:cstheme="majorBidi"/>
+          <w:sz w:val="24"/>
+          <w:szCs w:val="24"/>
+        </w:rPr>
+        <w:t>1.36 million</w:t>
+      </w:r>
+      <w:r>
+        <w:rPr>
+          <w:rFonts w:asciiTheme="majorBidi" w:hAnsiTheme="majorBidi" w:cstheme="majorBidi"/>
+          <w:sz w:val="24"/>
+          <w:szCs w:val="24"/>
+        </w:rPr>
+        <w:t xml:space="preserve"> acre-feet. In 20</w:t>
+      </w:r>
+      <w:r>
+        <w:rPr>
+          <w:rFonts w:asciiTheme="majorBidi" w:hAnsiTheme="majorBidi" w:cstheme="majorBidi"/>
+          <w:sz w:val="24"/>
+          <w:szCs w:val="24"/>
+        </w:rPr>
+        <w:t>22</w:t>
+      </w:r>
+      <w:r>
+        <w:rPr>
+          <w:rFonts w:asciiTheme="majorBidi" w:hAnsiTheme="majorBidi" w:cstheme="majorBidi"/>
+          <w:sz w:val="24"/>
+          <w:szCs w:val="24"/>
+        </w:rPr>
+        <w:t>, California withdrew, diverted, and consumed 4.5</w:t>
+      </w:r>
+      <w:r>
+        <w:rPr>
+          <w:rFonts w:asciiTheme="majorBidi" w:hAnsiTheme="majorBidi" w:cstheme="majorBidi"/>
+          <w:sz w:val="24"/>
+          <w:szCs w:val="24"/>
+        </w:rPr>
+        <w:t>1</w:t>
+      </w:r>
+      <w:r>
+        <w:rPr>
+          <w:rFonts w:asciiTheme="majorBidi" w:hAnsiTheme="majorBidi" w:cstheme="majorBidi"/>
+          <w:sz w:val="24"/>
+          <w:szCs w:val="24"/>
+        </w:rPr>
+        <w:t xml:space="preserve"> million acre-feet of water -- 1</w:t>
+      </w:r>
+      <w:r>
+        <w:rPr>
+          <w:rFonts w:asciiTheme="majorBidi" w:hAnsiTheme="majorBidi" w:cstheme="majorBidi"/>
+          <w:sz w:val="24"/>
+          <w:szCs w:val="24"/>
+        </w:rPr>
+        <w:t>11</w:t>
+      </w:r>
+      <w:r>
+        <w:rPr>
+          <w:rFonts w:asciiTheme="majorBidi" w:hAnsiTheme="majorBidi" w:cstheme="majorBidi"/>
+          <w:sz w:val="24"/>
+          <w:szCs w:val="24"/>
+        </w:rPr>
+        <w:t xml:space="preserve">,000 acre-feet of water </w:t>
+      </w:r>
+      <w:r>
         <w:rPr>
           <w:rFonts w:asciiTheme="majorBidi" w:hAnsiTheme="majorBidi" w:cstheme="majorBidi"/>
           <w:b/>
           <w:bCs/>
+          <w:i/>
+          <w:iCs/>
+          <w:sz w:val="24"/>
+          <w:szCs w:val="24"/>
+        </w:rPr>
+        <w:t>above</w:t>
+      </w:r>
+      <w:r>
+        <w:rPr>
+          <w:rFonts w:asciiTheme="majorBidi" w:hAnsiTheme="majorBidi" w:cstheme="majorBidi"/>
+          <w:sz w:val="24"/>
+          <w:szCs w:val="24"/>
+        </w:rPr>
+        <w:t xml:space="preserve"> its historical allocation. At the end of 20</w:t>
+      </w:r>
+      <w:r>
+        <w:rPr>
+          <w:rFonts w:asciiTheme="majorBidi" w:hAnsiTheme="majorBidi" w:cstheme="majorBidi"/>
+          <w:sz w:val="24"/>
+          <w:szCs w:val="24"/>
+        </w:rPr>
+        <w:t>22</w:t>
+      </w:r>
+      <w:r>
+        <w:rPr>
+          <w:rFonts w:asciiTheme="majorBidi" w:hAnsiTheme="majorBidi" w:cstheme="majorBidi"/>
+          <w:sz w:val="24"/>
+          <w:szCs w:val="24"/>
+        </w:rPr>
+        <w:t xml:space="preserve">, California had a water account balance of </w:t>
+      </w:r>
+      <w:r>
+        <w:rPr>
+          <w:rFonts w:asciiTheme="majorBidi" w:hAnsiTheme="majorBidi" w:cstheme="majorBidi"/>
+          <w:sz w:val="24"/>
+          <w:szCs w:val="24"/>
+        </w:rPr>
+        <w:t>1.245 million</w:t>
+      </w:r>
+      <w:r>
+        <w:rPr>
+          <w:rFonts w:asciiTheme="majorBidi" w:hAnsiTheme="majorBidi" w:cstheme="majorBidi"/>
+          <w:sz w:val="24"/>
+          <w:szCs w:val="24"/>
+        </w:rPr>
+        <w:t xml:space="preserve"> acre-feet. Lake Mead's storage reduced 1</w:t>
+      </w:r>
+      <w:r>
+        <w:rPr>
+          <w:rFonts w:asciiTheme="majorBidi" w:hAnsiTheme="majorBidi" w:cstheme="majorBidi"/>
+          <w:sz w:val="24"/>
+          <w:szCs w:val="24"/>
+        </w:rPr>
+        <w:t>11</w:t>
+      </w:r>
+      <w:r>
+        <w:rPr>
+          <w:rFonts w:asciiTheme="majorBidi" w:hAnsiTheme="majorBidi" w:cstheme="majorBidi"/>
+          <w:sz w:val="24"/>
+          <w:szCs w:val="24"/>
+        </w:rPr>
+        <w:t>,000 acre-feet from the anticipated volume had California withdrawn its historical allocation.</w:t>
+      </w:r>
+    </w:p>
+    <w:p>
+      <w:pPr>
+        <w:rPr>
+          <w:rFonts w:asciiTheme="majorBidi" w:hAnsiTheme="majorBidi" w:cstheme="majorBidi"/>
+          <w:sz w:val="24"/>
+          <w:szCs w:val="24"/>
+        </w:rPr>
+      </w:pPr>
+    </w:p>
+    <w:p>
+      <w:pPr>
+        <w:rPr>
+          <w:rFonts w:asciiTheme="majorBidi" w:hAnsiTheme="majorBidi" w:cstheme="majorBidi"/>
+          <w:sz w:val="24"/>
+          <w:szCs w:val="24"/>
+        </w:rPr>
+      </w:pPr>
+      <w:r>
+        <w:rPr>
+          <w:rFonts w:asciiTheme="majorBidi" w:hAnsiTheme="majorBidi" w:cstheme="majorBidi"/>
+          <w:sz w:val="24"/>
+          <w:szCs w:val="24"/>
+        </w:rPr>
+        <w:t xml:space="preserve">Example 3. Flexible management. In 2018 </w:t>
+      </w:r>
+      <w:proofErr w:type="spellStart"/>
+      <w:r>
+        <w:rPr>
+          <w:rFonts w:asciiTheme="majorBidi" w:hAnsiTheme="majorBidi" w:cstheme="majorBidi"/>
+          <w:sz w:val="24"/>
+          <w:szCs w:val="24"/>
+        </w:rPr>
+        <w:t>thr</w:t>
+      </w:r>
+      <w:proofErr w:type="spellEnd"/>
+      <w:r>
+        <w:rPr>
+          <w:rFonts w:asciiTheme="majorBidi" w:hAnsiTheme="majorBidi" w:cstheme="majorBidi"/>
+          <w:sz w:val="24"/>
+          <w:szCs w:val="24"/>
+        </w:rPr>
+        <w:t xml:space="preserve"> Sierra Nevada mountains saw above median snow pack and runoff. The Metropolitan Water District of </w:t>
+      </w:r>
+      <w:proofErr w:type="spellStart"/>
+      <w:r>
+        <w:rPr>
+          <w:rFonts w:asciiTheme="majorBidi" w:hAnsiTheme="majorBidi" w:cstheme="majorBidi"/>
+          <w:sz w:val="24"/>
+          <w:szCs w:val="24"/>
+        </w:rPr>
+        <w:t>Southen</w:t>
+      </w:r>
+      <w:proofErr w:type="spellEnd"/>
+      <w:r>
+        <w:rPr>
+          <w:rFonts w:asciiTheme="majorBidi" w:hAnsiTheme="majorBidi" w:cstheme="majorBidi"/>
+          <w:sz w:val="24"/>
+          <w:szCs w:val="24"/>
+        </w:rPr>
+        <w:t xml:space="preserve"> California (MWD) -- a California contractor -- increased water deliveries from its Owen's Valley and California </w:t>
+      </w:r>
+      <w:proofErr w:type="spellStart"/>
+      <w:r>
+        <w:rPr>
+          <w:rFonts w:asciiTheme="majorBidi" w:hAnsiTheme="majorBidi" w:cstheme="majorBidi"/>
+          <w:sz w:val="24"/>
+          <w:szCs w:val="24"/>
+        </w:rPr>
+        <w:t>aquaducts</w:t>
+      </w:r>
+      <w:proofErr w:type="spellEnd"/>
+      <w:r>
+        <w:rPr>
+          <w:rFonts w:asciiTheme="majorBidi" w:hAnsiTheme="majorBidi" w:cstheme="majorBidi"/>
+          <w:sz w:val="24"/>
+          <w:szCs w:val="24"/>
+        </w:rPr>
+        <w:t xml:space="preserve">. MWD reduced withdraw from the Colorado River relative to its historical allocation of 1.1 million acre-feet per year. </w:t>
+      </w:r>
+    </w:p>
+    <w:p>
+      <w:pPr>
+        <w:rPr>
+          <w:rFonts w:asciiTheme="majorBidi" w:hAnsiTheme="majorBidi" w:cstheme="majorBidi"/>
+          <w:sz w:val="24"/>
+          <w:szCs w:val="24"/>
+        </w:rPr>
+      </w:pPr>
+    </w:p>
+    <w:p>
+      <w:pPr>
+        <w:rPr>
+          <w:rFonts w:asciiTheme="majorBidi" w:hAnsiTheme="majorBidi" w:cstheme="majorBidi"/>
+          <w:sz w:val="24"/>
+          <w:szCs w:val="24"/>
+        </w:rPr>
+      </w:pPr>
+      <w:r>
+        <w:rPr>
+          <w:rFonts w:asciiTheme="majorBidi" w:hAnsiTheme="majorBidi" w:cstheme="majorBidi"/>
+          <w:sz w:val="24"/>
+          <w:szCs w:val="24"/>
+        </w:rPr>
+        <w:t xml:space="preserve">Example 4. Program Effect. At the end of 2021, the Lake Mead storage volume was 8.4 million acre-feet (elevation Zzz). At </w:t>
+      </w:r>
+      <w:proofErr w:type="spellStart"/>
+      <w:r>
+        <w:rPr>
+          <w:rFonts w:asciiTheme="majorBidi" w:hAnsiTheme="majorBidi" w:cstheme="majorBidi"/>
+          <w:sz w:val="24"/>
+          <w:szCs w:val="24"/>
+        </w:rPr>
+        <w:t>thr</w:t>
+      </w:r>
+      <w:proofErr w:type="spellEnd"/>
+      <w:r>
+        <w:rPr>
+          <w:rFonts w:asciiTheme="majorBidi" w:hAnsiTheme="majorBidi" w:cstheme="majorBidi"/>
+          <w:sz w:val="24"/>
+          <w:szCs w:val="24"/>
+        </w:rPr>
+        <w:t xml:space="preserve"> end of 2023, the sum of the conservation account balances for California, Arizona, and Nevada wad 2.78 million acre-feet. Had the water conservation program not existed -- states continued to withdraw, divert, and consume their historical allocations -- we would anticipate that Lake Mead's storage </w:t>
+      </w:r>
+    </w:p>
+    <w:p>
+      <w:pPr>
+        <w:rPr>
+          <w:rFonts w:asciiTheme="majorBidi" w:hAnsiTheme="majorBidi" w:cstheme="majorBidi"/>
+          <w:sz w:val="24"/>
+          <w:szCs w:val="24"/>
+        </w:rPr>
+      </w:pPr>
+      <w:r>
+        <w:rPr>
+          <w:rFonts w:asciiTheme="majorBidi" w:hAnsiTheme="majorBidi" w:cstheme="majorBidi"/>
+          <w:sz w:val="24"/>
+          <w:szCs w:val="24"/>
+        </w:rPr>
+        <w:t>Volume would be MMM million acre-feet (elevation NNN feet).</w:t>
+      </w:r>
+    </w:p>
+    <w:p>
+      <w:pPr>
+        <w:rPr>
+          <w:rFonts w:asciiTheme="majorBidi" w:hAnsiTheme="majorBidi" w:cstheme="majorBidi"/>
+          <w:sz w:val="24"/>
+          <w:szCs w:val="24"/>
+        </w:rPr>
+      </w:pPr>
+    </w:p>
+    <w:p>
+      <w:pPr>
+        <w:rPr>
+          <w:rFonts w:asciiTheme="majorBidi" w:hAnsiTheme="majorBidi" w:cstheme="majorBidi"/>
           <w:sz w:val="24"/>
           <w:szCs w:val="24"/>
         </w:rPr>
@@ -2215,88 +2998,816 @@
           <w:sz w:val="24"/>
           <w:szCs w:val="24"/>
         </w:rPr>
-        <w:t>Figure 2. Lake Mead Water Conservation Account Balances</w:t>
-      </w:r>
-    </w:p>
-    <w:p>
-      <w:pPr>
-        <w:rPr>
-          <w:rFonts w:asciiTheme="majorBidi" w:hAnsiTheme="majorBidi" w:cstheme="majorBidi"/>
-          <w:sz w:val="24"/>
-          <w:szCs w:val="24"/>
-        </w:rPr>
-      </w:pPr>
-      <w:r>
-        <w:rPr>
-          <w:rFonts w:asciiTheme="majorBidi" w:hAnsiTheme="majorBidi" w:cstheme="majorBidi"/>
-          <w:sz w:val="24"/>
-          <w:szCs w:val="24"/>
-        </w:rPr>
+        <w:lastRenderedPageBreak/>
+        <w:t>Program constraints</w:t>
+      </w:r>
+      <w:r>
+        <w:rPr>
+          <w:rFonts w:asciiTheme="majorBidi" w:hAnsiTheme="majorBidi" w:cstheme="majorBidi"/>
+          <w:sz w:val="24"/>
+          <w:szCs w:val="24"/>
+        </w:rPr>
+        <w:t xml:space="preserve">. The program  set maximum </w:t>
+      </w:r>
+      <w:r>
+        <w:rPr>
+          <w:rFonts w:asciiTheme="majorBidi" w:hAnsiTheme="majorBidi" w:cstheme="majorBidi"/>
+          <w:sz w:val="24"/>
+          <w:szCs w:val="24"/>
+        </w:rPr>
+        <w:t>water</w:t>
+      </w:r>
+      <w:r>
+        <w:rPr>
+          <w:rFonts w:asciiTheme="majorBidi" w:hAnsiTheme="majorBidi" w:cstheme="majorBidi"/>
+          <w:sz w:val="24"/>
+          <w:szCs w:val="24"/>
+        </w:rPr>
+        <w:t xml:space="preserve"> conservation account balances for the three Lower Basin states (Table 1). The program also limits maxim</w:t>
+      </w:r>
+      <w:r>
+        <w:rPr>
+          <w:rFonts w:asciiTheme="majorBidi" w:hAnsiTheme="majorBidi" w:cstheme="majorBidi"/>
+          <w:sz w:val="24"/>
+          <w:szCs w:val="24"/>
+        </w:rPr>
+        <w:t>u</w:t>
+      </w:r>
+      <w:r>
+        <w:rPr>
+          <w:rFonts w:asciiTheme="majorBidi" w:hAnsiTheme="majorBidi" w:cstheme="majorBidi"/>
+          <w:sz w:val="24"/>
+          <w:szCs w:val="24"/>
+        </w:rPr>
+        <w:t>m credits and debits each year. The program also prohibits debits</w:t>
+      </w:r>
+      <w:r>
+        <w:rPr>
+          <w:rFonts w:asciiTheme="majorBidi" w:hAnsiTheme="majorBidi" w:cstheme="majorBidi"/>
+          <w:sz w:val="24"/>
+          <w:szCs w:val="24"/>
+        </w:rPr>
+        <w:t>—</w:t>
+      </w:r>
+      <w:r>
+        <w:rPr>
+          <w:rFonts w:asciiTheme="majorBidi" w:hAnsiTheme="majorBidi" w:cstheme="majorBidi"/>
+          <w:sz w:val="24"/>
+          <w:szCs w:val="24"/>
+        </w:rPr>
+        <w:t>withdraw, diversion, and consumption above historical allocations</w:t>
+      </w:r>
+      <w:r>
+        <w:rPr>
+          <w:rFonts w:asciiTheme="majorBidi" w:hAnsiTheme="majorBidi" w:cstheme="majorBidi"/>
+          <w:sz w:val="24"/>
+          <w:szCs w:val="24"/>
+        </w:rPr>
+        <w:t>—</w:t>
+      </w:r>
+      <w:r>
+        <w:rPr>
+          <w:rFonts w:asciiTheme="majorBidi" w:hAnsiTheme="majorBidi" w:cstheme="majorBidi"/>
+          <w:sz w:val="24"/>
+          <w:szCs w:val="24"/>
+        </w:rPr>
+        <w:t>when Lake Mead storage is at or below xxx (elevation 102</w:t>
+      </w:r>
+      <w:r>
+        <w:rPr>
+          <w:rFonts w:asciiTheme="majorBidi" w:hAnsiTheme="majorBidi" w:cstheme="majorBidi"/>
+          <w:sz w:val="24"/>
+          <w:szCs w:val="24"/>
+        </w:rPr>
+        <w:t>5</w:t>
+      </w:r>
+      <w:r>
+        <w:rPr>
+          <w:rFonts w:asciiTheme="majorBidi" w:hAnsiTheme="majorBidi" w:cstheme="majorBidi"/>
+          <w:sz w:val="24"/>
+          <w:szCs w:val="24"/>
+        </w:rPr>
+        <w:t xml:space="preserve"> feet).  The program </w:t>
+      </w:r>
+      <w:r>
+        <w:rPr>
+          <w:rFonts w:asciiTheme="majorBidi" w:hAnsiTheme="majorBidi" w:cstheme="majorBidi"/>
+          <w:sz w:val="24"/>
+          <w:szCs w:val="24"/>
+        </w:rPr>
+        <w:t>assesses</w:t>
+      </w:r>
+      <w:r>
+        <w:rPr>
+          <w:rFonts w:asciiTheme="majorBidi" w:hAnsiTheme="majorBidi" w:cstheme="majorBidi"/>
+          <w:sz w:val="24"/>
+          <w:szCs w:val="24"/>
+        </w:rPr>
+        <w:t xml:space="preserve"> a 5% reduction in the first year to cover </w:t>
+      </w:r>
+      <w:r>
+        <w:rPr>
+          <w:rFonts w:asciiTheme="majorBidi" w:hAnsiTheme="majorBidi" w:cstheme="majorBidi"/>
+          <w:sz w:val="24"/>
+          <w:szCs w:val="24"/>
+        </w:rPr>
+        <w:t>increased</w:t>
+      </w:r>
+      <w:r>
+        <w:rPr>
+          <w:rFonts w:asciiTheme="majorBidi" w:hAnsiTheme="majorBidi" w:cstheme="majorBidi"/>
+          <w:sz w:val="24"/>
+          <w:szCs w:val="24"/>
+        </w:rPr>
+        <w:t xml:space="preserve"> reservoir evaporation associated with a higher Lake Mead level and surface area. The program </w:t>
+      </w:r>
+      <w:r>
+        <w:rPr>
+          <w:rFonts w:asciiTheme="majorBidi" w:hAnsiTheme="majorBidi" w:cstheme="majorBidi"/>
+          <w:sz w:val="24"/>
+          <w:szCs w:val="24"/>
+        </w:rPr>
+        <w:t>assesses</w:t>
+      </w:r>
+      <w:r>
+        <w:rPr>
+          <w:rFonts w:asciiTheme="majorBidi" w:hAnsiTheme="majorBidi" w:cstheme="majorBidi"/>
+          <w:sz w:val="24"/>
+          <w:szCs w:val="24"/>
+        </w:rPr>
+        <w:t xml:space="preserve"> a 3% reduction in subsequent years.</w:t>
+      </w:r>
+    </w:p>
+    <w:p>
+      <w:pPr>
+        <w:rPr>
+          <w:rFonts w:asciiTheme="majorBidi" w:hAnsiTheme="majorBidi" w:cstheme="majorBidi"/>
+          <w:sz w:val="24"/>
+          <w:szCs w:val="24"/>
+        </w:rPr>
+      </w:pPr>
+      <w:r>
+        <w:rPr>
+          <w:rFonts w:asciiTheme="majorBidi" w:hAnsiTheme="majorBidi" w:cstheme="majorBidi"/>
+          <w:sz w:val="24"/>
+          <w:szCs w:val="24"/>
+        </w:rPr>
+        <w:t>Interaction</w:t>
+      </w:r>
+      <w:r>
+        <w:rPr>
+          <w:rFonts w:asciiTheme="majorBidi" w:hAnsiTheme="majorBidi" w:cstheme="majorBidi"/>
+          <w:sz w:val="24"/>
+          <w:szCs w:val="24"/>
+        </w:rPr>
+        <w:t>s</w:t>
+      </w:r>
+      <w:r>
+        <w:rPr>
+          <w:rFonts w:asciiTheme="majorBidi" w:hAnsiTheme="majorBidi" w:cstheme="majorBidi"/>
+          <w:sz w:val="24"/>
+          <w:szCs w:val="24"/>
+        </w:rPr>
+        <w:t xml:space="preserve"> with mandatory water conservation program</w:t>
+      </w:r>
+      <w:r>
+        <w:rPr>
+          <w:rFonts w:asciiTheme="majorBidi" w:hAnsiTheme="majorBidi" w:cstheme="majorBidi"/>
+          <w:sz w:val="24"/>
+          <w:szCs w:val="24"/>
+        </w:rPr>
+        <w:t xml:space="preserve"> are complex</w:t>
+      </w:r>
+      <w:r>
+        <w:rPr>
+          <w:rFonts w:asciiTheme="majorBidi" w:hAnsiTheme="majorBidi" w:cstheme="majorBidi"/>
+          <w:sz w:val="24"/>
+          <w:szCs w:val="24"/>
+        </w:rPr>
+        <w:t>. Th</w:t>
+      </w:r>
+      <w:r>
+        <w:rPr>
+          <w:rFonts w:asciiTheme="majorBidi" w:hAnsiTheme="majorBidi" w:cstheme="majorBidi"/>
+          <w:sz w:val="24"/>
+          <w:szCs w:val="24"/>
+        </w:rPr>
+        <w:t>e</w:t>
+      </w:r>
+      <w:r>
+        <w:rPr>
+          <w:rFonts w:asciiTheme="majorBidi" w:hAnsiTheme="majorBidi" w:cstheme="majorBidi"/>
+          <w:sz w:val="24"/>
+          <w:szCs w:val="24"/>
+        </w:rPr>
+        <w:t xml:space="preserve"> 2007 Interim Guidelines and 2019 Drought </w:t>
+      </w:r>
+      <w:r>
+        <w:rPr>
+          <w:rFonts w:asciiTheme="majorBidi" w:hAnsiTheme="majorBidi" w:cstheme="majorBidi"/>
+          <w:sz w:val="24"/>
+          <w:szCs w:val="24"/>
+        </w:rPr>
+        <w:t>C</w:t>
+      </w:r>
+      <w:r>
+        <w:rPr>
+          <w:rFonts w:asciiTheme="majorBidi" w:hAnsiTheme="majorBidi" w:cstheme="majorBidi"/>
+          <w:sz w:val="24"/>
+          <w:szCs w:val="24"/>
+        </w:rPr>
+        <w:t xml:space="preserve">ontingency </w:t>
+      </w:r>
+      <w:r>
+        <w:rPr>
+          <w:rFonts w:asciiTheme="majorBidi" w:hAnsiTheme="majorBidi" w:cstheme="majorBidi"/>
+          <w:sz w:val="24"/>
+          <w:szCs w:val="24"/>
+        </w:rPr>
+        <w:t>P</w:t>
+      </w:r>
+      <w:r>
+        <w:rPr>
+          <w:rFonts w:asciiTheme="majorBidi" w:hAnsiTheme="majorBidi" w:cstheme="majorBidi"/>
+          <w:sz w:val="24"/>
+          <w:szCs w:val="24"/>
+        </w:rPr>
+        <w:t>lan specify increasing volumes of mandatory reductions in reservoir withdraws as Lake Mead level declines from elevation 1,090 towards 1,020 feet. Th</w:t>
+      </w:r>
+      <w:r>
+        <w:rPr>
+          <w:rFonts w:asciiTheme="majorBidi" w:hAnsiTheme="majorBidi" w:cstheme="majorBidi"/>
+          <w:sz w:val="24"/>
+          <w:szCs w:val="24"/>
+        </w:rPr>
+        <w:t xml:space="preserve">e </w:t>
+      </w:r>
+      <w:r>
+        <w:rPr>
+          <w:rFonts w:asciiTheme="majorBidi" w:hAnsiTheme="majorBidi" w:cstheme="majorBidi"/>
+          <w:sz w:val="24"/>
+          <w:szCs w:val="24"/>
+        </w:rPr>
+        <w:t xml:space="preserve">2019 DCP allows states and contractors to debit their water conservation account balance to meet their mandatory reductions in water use. This transfer is an administrative action and does not change Lake Mead level. I am unclear whether states and contractors can recover their mandatory </w:t>
+      </w:r>
+      <w:r>
+        <w:rPr>
+          <w:rFonts w:asciiTheme="majorBidi" w:hAnsiTheme="majorBidi" w:cstheme="majorBidi"/>
+          <w:sz w:val="24"/>
+          <w:szCs w:val="24"/>
+        </w:rPr>
+        <w:t>conservation actions</w:t>
+      </w:r>
+      <w:r>
+        <w:rPr>
+          <w:rFonts w:asciiTheme="majorBidi" w:hAnsiTheme="majorBidi" w:cstheme="majorBidi"/>
+          <w:sz w:val="24"/>
+          <w:szCs w:val="24"/>
+        </w:rPr>
+        <w:t>—</w:t>
+      </w:r>
+      <w:r>
+        <w:rPr>
+          <w:rFonts w:asciiTheme="majorBidi" w:hAnsiTheme="majorBidi" w:cstheme="majorBidi"/>
+          <w:sz w:val="24"/>
+          <w:szCs w:val="24"/>
+        </w:rPr>
+        <w:t xml:space="preserve">either from administrative transfers or addition </w:t>
+      </w:r>
+      <w:r>
+        <w:rPr>
+          <w:rFonts w:asciiTheme="majorBidi" w:hAnsiTheme="majorBidi" w:cstheme="majorBidi"/>
+          <w:sz w:val="24"/>
+          <w:szCs w:val="24"/>
+        </w:rPr>
+        <w:t>conservation</w:t>
+      </w:r>
+      <w:r>
+        <w:rPr>
+          <w:rFonts w:asciiTheme="majorBidi" w:hAnsiTheme="majorBidi" w:cstheme="majorBidi"/>
+          <w:sz w:val="24"/>
+          <w:szCs w:val="24"/>
+        </w:rPr>
+        <w:t xml:space="preserve"> efforts</w:t>
+      </w:r>
+      <w:r>
+        <w:rPr>
+          <w:rFonts w:asciiTheme="majorBidi" w:hAnsiTheme="majorBidi" w:cstheme="majorBidi"/>
+          <w:sz w:val="24"/>
+          <w:szCs w:val="24"/>
+        </w:rPr>
+        <w:t>—</w:t>
+      </w:r>
+      <w:r>
+        <w:rPr>
+          <w:rFonts w:asciiTheme="majorBidi" w:hAnsiTheme="majorBidi" w:cstheme="majorBidi"/>
+          <w:sz w:val="24"/>
+          <w:szCs w:val="24"/>
+        </w:rPr>
+        <w:t>at a future period in time.</w:t>
+      </w:r>
+    </w:p>
+    <w:p>
+      <w:pPr>
+        <w:rPr>
+          <w:rFonts w:asciiTheme="majorBidi" w:hAnsiTheme="majorBidi" w:cstheme="majorBidi"/>
+          <w:sz w:val="24"/>
+          <w:szCs w:val="24"/>
+        </w:rPr>
+      </w:pPr>
+      <w:r>
+        <w:rPr>
+          <w:rFonts w:asciiTheme="majorBidi" w:hAnsiTheme="majorBidi" w:cstheme="majorBidi"/>
+          <w:sz w:val="24"/>
+          <w:szCs w:val="24"/>
+        </w:rPr>
+        <w:t xml:space="preserve">The water conservation program functions under </w:t>
+      </w:r>
+      <w:r>
+        <w:rPr>
+          <w:rFonts w:asciiTheme="majorBidi" w:hAnsiTheme="majorBidi" w:cstheme="majorBidi"/>
+          <w:sz w:val="24"/>
+          <w:szCs w:val="24"/>
+        </w:rPr>
+        <w:t>the assumption</w:t>
+      </w:r>
+      <w:r>
+        <w:rPr>
+          <w:rFonts w:asciiTheme="majorBidi" w:hAnsiTheme="majorBidi" w:cstheme="majorBidi"/>
+          <w:sz w:val="24"/>
+          <w:szCs w:val="24"/>
+        </w:rPr>
+        <w:t xml:space="preserve"> that Lake Mead inflow minus evaporation exceeds the sum of the historical alloc</w:t>
+      </w:r>
+      <w:r>
+        <w:rPr>
+          <w:rFonts w:asciiTheme="majorBidi" w:hAnsiTheme="majorBidi" w:cstheme="majorBidi"/>
+          <w:sz w:val="24"/>
+          <w:szCs w:val="24"/>
+        </w:rPr>
+        <w:t>a</w:t>
+      </w:r>
+      <w:r>
+        <w:rPr>
+          <w:rFonts w:asciiTheme="majorBidi" w:hAnsiTheme="majorBidi" w:cstheme="majorBidi"/>
+          <w:sz w:val="24"/>
+          <w:szCs w:val="24"/>
+        </w:rPr>
+        <w:t>tions of 9.0 million acre feet per year.</w:t>
+      </w:r>
+    </w:p>
+    <w:p>
+      <w:pPr>
+        <w:rPr>
+          <w:rFonts w:asciiTheme="majorBidi" w:hAnsiTheme="majorBidi" w:cstheme="majorBidi"/>
+          <w:sz w:val="24"/>
+          <w:szCs w:val="24"/>
+        </w:rPr>
+      </w:pPr>
+      <w:r>
+        <w:rPr>
+          <w:rFonts w:asciiTheme="majorBidi" w:hAnsiTheme="majorBidi" w:cstheme="majorBidi"/>
+          <w:sz w:val="24"/>
+          <w:szCs w:val="24"/>
+        </w:rPr>
+        <w:t>Reclamation reports annually water conservation program account balances, credits, and debits (Figures 1 and 2). The reports show no reductions for evaporation.</w:t>
+      </w:r>
+    </w:p>
+    <w:tbl>
+      <w:tblPr>
+        <w:tblStyle w:val="TableGrid"/>
+        <w:tblW w:w="9883" w:type="dxa"/>
+        <w:tblLayout w:type="fixed"/>
+        <w:tblLook w:val="04A0" w:firstRow="1" w:lastRow="0" w:firstColumn="1" w:lastColumn="0" w:noHBand="0" w:noVBand="1"/>
+      </w:tblPr>
+      <w:tblGrid>
+        <w:gridCol w:w="4855"/>
+        <w:gridCol w:w="5028"/>
+      </w:tblGrid>
+      <w:tr>
+        <w:trPr>
+          <w:trHeight w:val="3590"/>
+        </w:trPr>
+        <w:tc>
+          <w:tcPr>
+            <w:tcW w:w="4855" w:type="dxa"/>
+          </w:tcPr>
+          <w:p>
+            <w:pPr>
+              <w:rPr>
+                <w:rFonts w:asciiTheme="majorBidi" w:hAnsiTheme="majorBidi" w:cstheme="majorBidi"/>
+                <w:sz w:val="24"/>
+                <w:szCs w:val="24"/>
+              </w:rPr>
+            </w:pPr>
+            <w:r>
+              <w:rPr>
+                <w:noProof/>
+              </w:rPr>
+              <w:drawing>
+                <wp:inline distT="0" distB="0" distL="0" distR="0" wp14:anchorId="4D30B906" wp14:editId="4A49C23D">
+                  <wp:extent cx="3007565" cy="1971304"/>
+                  <wp:effectExtent l="0" t="0" r="2540" b="0"/>
+                  <wp:docPr id="457550776" name="Picture 1" descr="A graph with blue bars&#10;&#10;Description automatically generated"/>
+                  <wp:cNvGraphicFramePr>
+                    <a:graphicFrameLocks xmlns:a="http://schemas.openxmlformats.org/drawingml/2006/main" noChangeAspect="1"/>
+                  </wp:cNvGraphicFramePr>
+                  <a:graphic xmlns:a="http://schemas.openxmlformats.org/drawingml/2006/main">
+                    <a:graphicData uri="http://schemas.openxmlformats.org/drawingml/2006/picture">
+                      <pic:pic xmlns:pic="http://schemas.openxmlformats.org/drawingml/2006/picture">
+                        <pic:nvPicPr>
+                          <pic:cNvPr id="457550776" name="Picture 1" descr="A graph with blue bars&#10;&#10;Description automatically generated"/>
+                          <pic:cNvPicPr/>
+                        </pic:nvPicPr>
+                        <pic:blipFill>
+                          <a:blip r:embed="rId9"/>
+                          <a:stretch>
+                            <a:fillRect/>
+                          </a:stretch>
+                        </pic:blipFill>
+                        <pic:spPr>
+                          <a:xfrm>
+                            <a:off x="0" y="0"/>
+                            <a:ext cx="3041905" cy="1993812"/>
+                          </a:xfrm>
+                          <a:prstGeom prst="rect">
+                            <a:avLst/>
+                          </a:prstGeom>
+                        </pic:spPr>
+                      </pic:pic>
+                    </a:graphicData>
+                  </a:graphic>
+                </wp:inline>
+              </w:drawing>
+            </w:r>
+          </w:p>
+          <w:p>
+            <w:pPr>
+              <w:rPr>
+                <w:rFonts w:asciiTheme="majorBidi" w:hAnsiTheme="majorBidi" w:cstheme="majorBidi"/>
+                <w:b/>
+                <w:bCs/>
+                <w:sz w:val="20"/>
+                <w:szCs w:val="20"/>
+              </w:rPr>
+            </w:pPr>
+            <w:r>
+              <w:rPr>
+                <w:rFonts w:asciiTheme="majorBidi" w:hAnsiTheme="majorBidi" w:cstheme="majorBidi"/>
+                <w:b/>
+                <w:bCs/>
+                <w:sz w:val="20"/>
+                <w:szCs w:val="20"/>
+              </w:rPr>
+              <w:t xml:space="preserve">Figure 1. Lake Mead </w:t>
+            </w:r>
+            <w:r>
+              <w:rPr>
+                <w:rFonts w:asciiTheme="majorBidi" w:hAnsiTheme="majorBidi" w:cstheme="majorBidi"/>
+                <w:b/>
+                <w:bCs/>
+                <w:sz w:val="20"/>
+                <w:szCs w:val="20"/>
+              </w:rPr>
+              <w:t>w</w:t>
+            </w:r>
+            <w:r>
+              <w:rPr>
+                <w:rFonts w:asciiTheme="majorBidi" w:hAnsiTheme="majorBidi" w:cstheme="majorBidi"/>
+                <w:b/>
+                <w:bCs/>
+                <w:sz w:val="20"/>
+                <w:szCs w:val="20"/>
+              </w:rPr>
+              <w:t xml:space="preserve">ater </w:t>
+            </w:r>
+            <w:r>
+              <w:rPr>
+                <w:rFonts w:asciiTheme="majorBidi" w:hAnsiTheme="majorBidi" w:cstheme="majorBidi"/>
+                <w:b/>
+                <w:bCs/>
+                <w:sz w:val="20"/>
+                <w:szCs w:val="20"/>
+              </w:rPr>
+              <w:t>c</w:t>
+            </w:r>
+            <w:r>
+              <w:rPr>
+                <w:rFonts w:asciiTheme="majorBidi" w:hAnsiTheme="majorBidi" w:cstheme="majorBidi"/>
+                <w:b/>
+                <w:bCs/>
+                <w:sz w:val="20"/>
+                <w:szCs w:val="20"/>
+              </w:rPr>
+              <w:t xml:space="preserve">onservation </w:t>
+            </w:r>
+            <w:r>
+              <w:rPr>
+                <w:rFonts w:asciiTheme="majorBidi" w:hAnsiTheme="majorBidi" w:cstheme="majorBidi"/>
+                <w:b/>
+                <w:bCs/>
+                <w:sz w:val="20"/>
+                <w:szCs w:val="20"/>
+              </w:rPr>
+              <w:t>a</w:t>
+            </w:r>
+            <w:r>
+              <w:rPr>
+                <w:rFonts w:asciiTheme="majorBidi" w:hAnsiTheme="majorBidi" w:cstheme="majorBidi"/>
+                <w:b/>
+                <w:bCs/>
+                <w:sz w:val="20"/>
+                <w:szCs w:val="20"/>
+              </w:rPr>
+              <w:t xml:space="preserve">ccount </w:t>
+            </w:r>
+            <w:r>
+              <w:rPr>
+                <w:rFonts w:asciiTheme="majorBidi" w:hAnsiTheme="majorBidi" w:cstheme="majorBidi"/>
+                <w:b/>
+                <w:bCs/>
+                <w:sz w:val="20"/>
+                <w:szCs w:val="20"/>
+              </w:rPr>
+              <w:t>a</w:t>
+            </w:r>
+            <w:r>
+              <w:rPr>
+                <w:rFonts w:asciiTheme="majorBidi" w:hAnsiTheme="majorBidi" w:cstheme="majorBidi"/>
+                <w:b/>
+                <w:bCs/>
+                <w:sz w:val="20"/>
+                <w:szCs w:val="20"/>
+              </w:rPr>
+              <w:t xml:space="preserve">nnual </w:t>
+            </w:r>
+            <w:r>
+              <w:rPr>
+                <w:rFonts w:asciiTheme="majorBidi" w:hAnsiTheme="majorBidi" w:cstheme="majorBidi"/>
+                <w:b/>
+                <w:bCs/>
+                <w:sz w:val="20"/>
+                <w:szCs w:val="20"/>
+              </w:rPr>
+              <w:t>c</w:t>
+            </w:r>
+            <w:r>
+              <w:rPr>
+                <w:rFonts w:asciiTheme="majorBidi" w:hAnsiTheme="majorBidi" w:cstheme="majorBidi"/>
+                <w:b/>
+                <w:bCs/>
+                <w:sz w:val="20"/>
+                <w:szCs w:val="20"/>
+              </w:rPr>
+              <w:t xml:space="preserve">redits and </w:t>
+            </w:r>
+            <w:r>
+              <w:rPr>
+                <w:rFonts w:asciiTheme="majorBidi" w:hAnsiTheme="majorBidi" w:cstheme="majorBidi"/>
+                <w:b/>
+                <w:bCs/>
+                <w:sz w:val="20"/>
+                <w:szCs w:val="20"/>
+              </w:rPr>
+              <w:t>d</w:t>
+            </w:r>
+            <w:r>
+              <w:rPr>
+                <w:rFonts w:asciiTheme="majorBidi" w:hAnsiTheme="majorBidi" w:cstheme="majorBidi"/>
+                <w:b/>
+                <w:bCs/>
+                <w:sz w:val="20"/>
+                <w:szCs w:val="20"/>
+              </w:rPr>
+              <w:t>ebits.</w:t>
+            </w:r>
+          </w:p>
+          <w:p>
+            <w:pPr>
+              <w:rPr>
+                <w:rFonts w:asciiTheme="majorBidi" w:hAnsiTheme="majorBidi" w:cstheme="majorBidi"/>
+                <w:sz w:val="24"/>
+                <w:szCs w:val="24"/>
+              </w:rPr>
+            </w:pPr>
+          </w:p>
+        </w:tc>
+        <w:tc>
+          <w:tcPr>
+            <w:tcW w:w="5028" w:type="dxa"/>
+          </w:tcPr>
+          <w:p>
+            <w:pPr>
+              <w:rPr>
+                <w:rFonts w:asciiTheme="majorBidi" w:hAnsiTheme="majorBidi" w:cstheme="majorBidi"/>
+                <w:sz w:val="24"/>
+                <w:szCs w:val="24"/>
+              </w:rPr>
+            </w:pPr>
+            <w:r>
+              <w:rPr>
+                <w:noProof/>
+              </w:rPr>
+              <w:drawing>
+                <wp:inline distT="0" distB="0" distL="0" distR="0" wp14:anchorId="6B5E7B78" wp14:editId="58C92EDA">
+                  <wp:extent cx="2973717" cy="1971040"/>
+                  <wp:effectExtent l="0" t="0" r="0" b="0"/>
+                  <wp:docPr id="726890101" name="Picture 1" descr="A graph of different colored bars&#10;&#10;Description automatically generated with medium confidence"/>
+                  <wp:cNvGraphicFramePr>
+                    <a:graphicFrameLocks xmlns:a="http://schemas.openxmlformats.org/drawingml/2006/main" noChangeAspect="1"/>
+                  </wp:cNvGraphicFramePr>
+                  <a:graphic xmlns:a="http://schemas.openxmlformats.org/drawingml/2006/main">
+                    <a:graphicData uri="http://schemas.openxmlformats.org/drawingml/2006/picture">
+                      <pic:pic xmlns:pic="http://schemas.openxmlformats.org/drawingml/2006/picture">
+                        <pic:nvPicPr>
+                          <pic:cNvPr id="726890101" name="Picture 1" descr="A graph of different colored bars&#10;&#10;Description automatically generated with medium confidence"/>
+                          <pic:cNvPicPr/>
+                        </pic:nvPicPr>
+                        <pic:blipFill>
+                          <a:blip r:embed="rId10"/>
+                          <a:stretch>
+                            <a:fillRect/>
+                          </a:stretch>
+                        </pic:blipFill>
+                        <pic:spPr>
+                          <a:xfrm>
+                            <a:off x="0" y="0"/>
+                            <a:ext cx="3026982" cy="2006345"/>
+                          </a:xfrm>
+                          <a:prstGeom prst="rect">
+                            <a:avLst/>
+                          </a:prstGeom>
+                        </pic:spPr>
+                      </pic:pic>
+                    </a:graphicData>
+                  </a:graphic>
+                </wp:inline>
+              </w:drawing>
+            </w:r>
+          </w:p>
+          <w:p>
+            <w:pPr>
+              <w:rPr>
+                <w:rFonts w:asciiTheme="majorBidi" w:hAnsiTheme="majorBidi" w:cstheme="majorBidi"/>
+                <w:b/>
+                <w:bCs/>
+                <w:sz w:val="20"/>
+                <w:szCs w:val="20"/>
+              </w:rPr>
+            </w:pPr>
+            <w:r>
+              <w:rPr>
+                <w:rFonts w:asciiTheme="majorBidi" w:hAnsiTheme="majorBidi" w:cstheme="majorBidi"/>
+                <w:b/>
+                <w:bCs/>
+                <w:sz w:val="20"/>
+                <w:szCs w:val="20"/>
+              </w:rPr>
+              <w:t>Figure 2. Lake Mead Water Conservation Account Balances</w:t>
+            </w:r>
+          </w:p>
+          <w:p>
+            <w:pPr>
+              <w:rPr>
+                <w:rFonts w:asciiTheme="majorBidi" w:hAnsiTheme="majorBidi" w:cstheme="majorBidi"/>
+                <w:sz w:val="24"/>
+                <w:szCs w:val="24"/>
+              </w:rPr>
+            </w:pPr>
+          </w:p>
+        </w:tc>
+      </w:tr>
+    </w:tbl>
+    <w:p>
+      <w:pPr>
+        <w:rPr>
+          <w:rFonts w:asciiTheme="majorBidi" w:hAnsiTheme="majorBidi" w:cstheme="majorBidi"/>
+          <w:sz w:val="24"/>
+          <w:szCs w:val="24"/>
+        </w:rPr>
+      </w:pPr>
+    </w:p>
+    <w:p>
+      <w:pPr>
+        <w:pStyle w:val="Heading1"/>
+      </w:pPr>
+      <w:r>
         <w:t>Successes</w:t>
       </w:r>
     </w:p>
     <w:p>
       <w:pPr>
-        <w:rPr>
-          <w:rFonts w:asciiTheme="majorBidi" w:hAnsiTheme="majorBidi" w:cstheme="majorBidi"/>
-          <w:sz w:val="24"/>
-          <w:szCs w:val="24"/>
-        </w:rPr>
-      </w:pPr>
-    </w:p>
-    <w:p>
-      <w:pPr>
-        <w:rPr>
-          <w:rFonts w:asciiTheme="majorBidi" w:hAnsiTheme="majorBidi" w:cstheme="majorBidi"/>
-          <w:sz w:val="24"/>
-          <w:szCs w:val="24"/>
-        </w:rPr>
-      </w:pPr>
-      <w:r>
-        <w:rPr>
-          <w:rFonts w:asciiTheme="majorBidi" w:hAnsiTheme="majorBidi" w:cstheme="majorBidi"/>
-          <w:sz w:val="24"/>
-          <w:szCs w:val="24"/>
-        </w:rPr>
-        <w:t>1. The Lower Basin states and Mexico have collectively conserved and left in Lake Mead 3.2 million acre-feet of water (Figure 1)!!</w:t>
-      </w:r>
-    </w:p>
-    <w:p>
-      <w:pPr>
-        <w:rPr>
-          <w:rFonts w:asciiTheme="majorBidi" w:hAnsiTheme="majorBidi" w:cstheme="majorBidi"/>
-          <w:sz w:val="24"/>
-          <w:szCs w:val="24"/>
-        </w:rPr>
-      </w:pPr>
-      <w:r>
-        <w:rPr>
-          <w:rFonts w:asciiTheme="majorBidi" w:hAnsiTheme="majorBidi" w:cstheme="majorBidi"/>
-          <w:sz w:val="24"/>
-          <w:szCs w:val="24"/>
-        </w:rPr>
-        <w:t>2. Each state has participated at levels above or near  1.million acre-feet.</w:t>
-      </w:r>
-    </w:p>
-    <w:p>
-      <w:pPr>
-        <w:rPr>
-          <w:rFonts w:asciiTheme="majorBidi" w:hAnsiTheme="majorBidi" w:cstheme="majorBidi"/>
-          <w:sz w:val="24"/>
-          <w:szCs w:val="24"/>
-        </w:rPr>
-      </w:pPr>
-      <w:r>
-        <w:rPr>
-          <w:rFonts w:asciiTheme="majorBidi" w:hAnsiTheme="majorBidi" w:cstheme="majorBidi"/>
-          <w:sz w:val="24"/>
-          <w:szCs w:val="24"/>
-        </w:rPr>
-        <w:t>3. For example, Nevada's 2023 water conservation account balance of 1.0 million acre-feet is 5 times it recent consumptive use of 200,000 acre-feet per year. 5 times means Nevada can sustain its operations for 5 years.</w:t>
-      </w:r>
-    </w:p>
-    <w:p>
-      <w:pPr>
+        <w:pStyle w:val="ListParagraph"/>
+        <w:numPr>
+          <w:ilvl w:val="0"/>
+          <w:numId w:val="16"/>
+        </w:numPr>
+        <w:rPr>
+          <w:rFonts w:asciiTheme="majorBidi" w:hAnsiTheme="majorBidi" w:cstheme="majorBidi"/>
+          <w:sz w:val="24"/>
+          <w:szCs w:val="24"/>
+        </w:rPr>
+      </w:pPr>
+      <w:r>
+        <w:rPr>
+          <w:rFonts w:asciiTheme="majorBidi" w:hAnsiTheme="majorBidi" w:cstheme="majorBidi"/>
+          <w:sz w:val="24"/>
+          <w:szCs w:val="24"/>
+        </w:rPr>
+        <w:t xml:space="preserve">Since 2007, the Lower Basin states have </w:t>
+      </w:r>
+      <w:r>
+        <w:rPr>
+          <w:rFonts w:asciiTheme="majorBidi" w:hAnsiTheme="majorBidi" w:cstheme="majorBidi"/>
+          <w:sz w:val="24"/>
+          <w:szCs w:val="24"/>
+        </w:rPr>
+        <w:t>collectively conserved and credited</w:t>
+      </w:r>
+      <w:r>
+        <w:rPr>
+          <w:rFonts w:asciiTheme="majorBidi" w:hAnsiTheme="majorBidi" w:cstheme="majorBidi"/>
+          <w:sz w:val="24"/>
+          <w:szCs w:val="24"/>
+        </w:rPr>
+        <w:t xml:space="preserve"> 4.1 million acre-feet</w:t>
+      </w:r>
+      <w:r>
+        <w:rPr>
+          <w:rFonts w:asciiTheme="majorBidi" w:hAnsiTheme="majorBidi" w:cstheme="majorBidi"/>
+          <w:sz w:val="24"/>
+          <w:szCs w:val="24"/>
+        </w:rPr>
+        <w:t xml:space="preserve"> of water</w:t>
+      </w:r>
+      <w:r>
+        <w:rPr>
+          <w:rFonts w:asciiTheme="majorBidi" w:hAnsiTheme="majorBidi" w:cstheme="majorBidi"/>
+          <w:sz w:val="24"/>
+          <w:szCs w:val="24"/>
+        </w:rPr>
+        <w:t>!!</w:t>
+      </w:r>
+      <w:r>
+        <w:rPr>
+          <w:rFonts w:asciiTheme="majorBidi" w:hAnsiTheme="majorBidi" w:cstheme="majorBidi"/>
+          <w:sz w:val="24"/>
+          <w:szCs w:val="24"/>
+        </w:rPr>
+        <w:t xml:space="preserve"> while debiting 792,000 acre-feet of water.</w:t>
+      </w:r>
+    </w:p>
+    <w:p>
+      <w:pPr>
+        <w:pStyle w:val="ListParagraph"/>
+        <w:numPr>
+          <w:ilvl w:val="0"/>
+          <w:numId w:val="16"/>
+        </w:numPr>
+        <w:rPr>
+          <w:rFonts w:asciiTheme="majorBidi" w:hAnsiTheme="majorBidi" w:cstheme="majorBidi"/>
+          <w:sz w:val="24"/>
+          <w:szCs w:val="24"/>
+        </w:rPr>
+      </w:pPr>
+      <w:r>
+        <w:rPr>
+          <w:rFonts w:asciiTheme="majorBidi" w:hAnsiTheme="majorBidi" w:cstheme="majorBidi"/>
+          <w:sz w:val="24"/>
+          <w:szCs w:val="24"/>
+        </w:rPr>
+        <w:t>The Lower Basin states and Mexico have collectively conserved and left in Lake Mead 3.2 million acre-feet of water (Figure 1)!!</w:t>
+      </w:r>
+    </w:p>
+    <w:p>
+      <w:pPr>
+        <w:pStyle w:val="ListParagraph"/>
+        <w:numPr>
+          <w:ilvl w:val="0"/>
+          <w:numId w:val="16"/>
+        </w:numPr>
+        <w:rPr>
+          <w:rFonts w:asciiTheme="majorBidi" w:hAnsiTheme="majorBidi" w:cstheme="majorBidi"/>
+          <w:sz w:val="24"/>
+          <w:szCs w:val="24"/>
+        </w:rPr>
+      </w:pPr>
+      <w:r>
+        <w:rPr>
+          <w:rFonts w:asciiTheme="majorBidi" w:hAnsiTheme="majorBidi" w:cstheme="majorBidi"/>
+          <w:sz w:val="24"/>
+          <w:szCs w:val="24"/>
+        </w:rPr>
+        <w:t>Each state has participated at levels above or near  1.million acre-feet.</w:t>
+      </w:r>
+    </w:p>
+    <w:p>
+      <w:pPr>
+        <w:pStyle w:val="ListParagraph"/>
+        <w:numPr>
+          <w:ilvl w:val="0"/>
+          <w:numId w:val="16"/>
+        </w:numPr>
         <w:rPr>
           <w:rFonts w:asciiTheme="majorBidi" w:hAnsiTheme="majorBidi" w:cstheme="majorBidi"/>
           <w:sz w:val="24"/>
@@ -2310,75 +3821,189 @@
           <w:szCs w:val="24"/>
         </w:rPr>
         <w:lastRenderedPageBreak/>
-        <w:t>4. Program participation has grown in recent years.</w:t>
-      </w:r>
-    </w:p>
-    <w:p>
-      <w:pPr>
-        <w:rPr>
-          <w:rFonts w:asciiTheme="majorBidi" w:hAnsiTheme="majorBidi" w:cstheme="majorBidi"/>
-          <w:sz w:val="24"/>
-          <w:szCs w:val="24"/>
-        </w:rPr>
-      </w:pPr>
-      <w:r>
-        <w:rPr>
-          <w:rFonts w:asciiTheme="majorBidi" w:hAnsiTheme="majorBidi" w:cstheme="majorBidi"/>
-          <w:sz w:val="24"/>
-          <w:szCs w:val="24"/>
-        </w:rPr>
-        <w:t>5. Participation has exceeded the upper limits for credits (Figure 1). This excess shows the program has grown beyond the expectations of the designers of thr program.</w:t>
-      </w:r>
-    </w:p>
-    <w:p>
-      <w:pPr>
-        <w:rPr>
-          <w:rFonts w:asciiTheme="majorBidi" w:hAnsiTheme="majorBidi" w:cstheme="majorBidi"/>
-          <w:sz w:val="24"/>
-          <w:szCs w:val="24"/>
-        </w:rPr>
-      </w:pPr>
-      <w:r>
-        <w:rPr>
-          <w:rFonts w:asciiTheme="majorBidi" w:hAnsiTheme="majorBidi" w:cstheme="majorBidi"/>
-          <w:sz w:val="24"/>
-          <w:szCs w:val="24"/>
-        </w:rPr>
-        <w:t>6. The program has conserved more water than other voluntary and compensated water conservation programs (Table 2).</w:t>
-      </w:r>
-    </w:p>
-    <w:p>
-      <w:pPr>
-        <w:rPr>
-          <w:rFonts w:asciiTheme="majorBidi" w:hAnsiTheme="majorBidi" w:cstheme="majorBidi"/>
-          <w:sz w:val="24"/>
-          <w:szCs w:val="24"/>
-        </w:rPr>
-      </w:pPr>
-      <w:r>
-        <w:rPr>
-          <w:rFonts w:asciiTheme="majorBidi" w:hAnsiTheme="majorBidi" w:cstheme="majorBidi"/>
-          <w:sz w:val="24"/>
-          <w:szCs w:val="24"/>
-        </w:rPr>
-        <w:t>7. States have more autonomy to set their reservoir withdraws independent of other states activity. This autonomy reduces conflict.</w:t>
-      </w:r>
-    </w:p>
-    <w:p>
-      <w:pPr>
-        <w:rPr>
-          <w:rFonts w:asciiTheme="majorBidi" w:hAnsiTheme="majorBidi" w:cstheme="majorBidi"/>
-          <w:sz w:val="24"/>
-          <w:szCs w:val="24"/>
-        </w:rPr>
-      </w:pPr>
-      <w:r>
-        <w:rPr>
-          <w:rFonts w:asciiTheme="majorBidi" w:hAnsiTheme="majorBidi" w:cstheme="majorBidi"/>
-          <w:sz w:val="24"/>
-          <w:szCs w:val="24"/>
-        </w:rPr>
-        <w:t>8. Today Lake Mead is at elevation 1,055 feet (CCC million acre-feet of active storage). A collective water conservation account balance of 3.2 million acre-feet implies Lake Mead would be at CCC - 3.2 million acre-feet (elevation DDD feet) had Lower Basin states continued withdraws at their historical allocations (Figure 3).</w:t>
+        <w:t>For example, Nevada's 2023 water conservation account balance of 1.0 million acre-feet is 5 times it recent consumptive use of 200,000 acre-feet per year. 5 times means Nevada can sustain its operations for 5 years.</w:t>
+      </w:r>
+    </w:p>
+    <w:p>
+      <w:pPr>
+        <w:pStyle w:val="ListParagraph"/>
+        <w:numPr>
+          <w:ilvl w:val="0"/>
+          <w:numId w:val="16"/>
+        </w:numPr>
+        <w:rPr>
+          <w:rFonts w:asciiTheme="majorBidi" w:hAnsiTheme="majorBidi" w:cstheme="majorBidi"/>
+          <w:sz w:val="24"/>
+          <w:szCs w:val="24"/>
+        </w:rPr>
+      </w:pPr>
+      <w:r>
+        <w:rPr>
+          <w:rFonts w:asciiTheme="majorBidi" w:hAnsiTheme="majorBidi" w:cstheme="majorBidi"/>
+          <w:sz w:val="24"/>
+          <w:szCs w:val="24"/>
+        </w:rPr>
+        <w:t>Program participation has grown in recent years.</w:t>
+      </w:r>
+    </w:p>
+    <w:p>
+      <w:pPr>
+        <w:pStyle w:val="ListParagraph"/>
+        <w:numPr>
+          <w:ilvl w:val="0"/>
+          <w:numId w:val="16"/>
+        </w:numPr>
+        <w:rPr>
+          <w:rFonts w:asciiTheme="majorBidi" w:hAnsiTheme="majorBidi" w:cstheme="majorBidi"/>
+          <w:sz w:val="24"/>
+          <w:szCs w:val="24"/>
+        </w:rPr>
+      </w:pPr>
+      <w:r>
+        <w:rPr>
+          <w:rFonts w:asciiTheme="majorBidi" w:hAnsiTheme="majorBidi" w:cstheme="majorBidi"/>
+          <w:sz w:val="24"/>
+          <w:szCs w:val="24"/>
+        </w:rPr>
+        <w:t xml:space="preserve">Participation has exceeded the upper limits for credits (Figure 1). This excess shows the program has grown beyond the expectations of the designers of </w:t>
+      </w:r>
+      <w:proofErr w:type="spellStart"/>
+      <w:r>
+        <w:rPr>
+          <w:rFonts w:asciiTheme="majorBidi" w:hAnsiTheme="majorBidi" w:cstheme="majorBidi"/>
+          <w:sz w:val="24"/>
+          <w:szCs w:val="24"/>
+        </w:rPr>
+        <w:t>thr</w:t>
+      </w:r>
+      <w:proofErr w:type="spellEnd"/>
+      <w:r>
+        <w:rPr>
+          <w:rFonts w:asciiTheme="majorBidi" w:hAnsiTheme="majorBidi" w:cstheme="majorBidi"/>
+          <w:sz w:val="24"/>
+          <w:szCs w:val="24"/>
+        </w:rPr>
+        <w:t xml:space="preserve"> program.</w:t>
+      </w:r>
+    </w:p>
+    <w:p>
+      <w:pPr>
+        <w:pStyle w:val="ListParagraph"/>
+        <w:numPr>
+          <w:ilvl w:val="0"/>
+          <w:numId w:val="16"/>
+        </w:numPr>
+        <w:rPr>
+          <w:rFonts w:asciiTheme="majorBidi" w:hAnsiTheme="majorBidi" w:cstheme="majorBidi"/>
+          <w:sz w:val="24"/>
+          <w:szCs w:val="24"/>
+        </w:rPr>
+      </w:pPr>
+      <w:r>
+        <w:rPr>
+          <w:rFonts w:asciiTheme="majorBidi" w:hAnsiTheme="majorBidi" w:cstheme="majorBidi"/>
+          <w:sz w:val="24"/>
+          <w:szCs w:val="24"/>
+        </w:rPr>
+        <w:t>The program has conserved more water than other voluntary and compensated water conservation programs (Table 2).</w:t>
+      </w:r>
+    </w:p>
+    <w:p>
+      <w:pPr>
+        <w:pStyle w:val="ListParagraph"/>
+        <w:numPr>
+          <w:ilvl w:val="0"/>
+          <w:numId w:val="16"/>
+        </w:numPr>
+        <w:rPr>
+          <w:rFonts w:asciiTheme="majorBidi" w:hAnsiTheme="majorBidi" w:cstheme="majorBidi"/>
+          <w:sz w:val="24"/>
+          <w:szCs w:val="24"/>
+        </w:rPr>
+      </w:pPr>
+      <w:r>
+        <w:rPr>
+          <w:rFonts w:asciiTheme="majorBidi" w:hAnsiTheme="majorBidi" w:cstheme="majorBidi"/>
+          <w:sz w:val="24"/>
+          <w:szCs w:val="24"/>
+        </w:rPr>
+        <w:t xml:space="preserve">States have more autonomy to set their reservoir withdraws independent of other states activity. This autonomy reduces </w:t>
+      </w:r>
+      <w:proofErr w:type="spellStart"/>
+      <w:r>
+        <w:rPr>
+          <w:rFonts w:asciiTheme="majorBidi" w:hAnsiTheme="majorBidi" w:cstheme="majorBidi"/>
+          <w:sz w:val="24"/>
+          <w:szCs w:val="24"/>
+        </w:rPr>
+        <w:t>conflict.Today</w:t>
+      </w:r>
+      <w:proofErr w:type="spellEnd"/>
+      <w:r>
+        <w:rPr>
+          <w:rFonts w:asciiTheme="majorBidi" w:hAnsiTheme="majorBidi" w:cstheme="majorBidi"/>
+          <w:sz w:val="24"/>
+          <w:szCs w:val="24"/>
+        </w:rPr>
+        <w:t xml:space="preserve"> Lake Mead is at elevation 1,055 feet (CCC million acre-feet of active storage). A collective water conservation account balance of 3.2 million acre-feet implies Lake Mead would be at CCC - 3.2 million acre-feet (elevation DDD feet) had Lower Basin states continued withdraws at their historical allocations (Figure 3).</w:t>
+      </w:r>
+    </w:p>
+    <w:p>
+      <w:pPr>
+        <w:pStyle w:val="ListParagraph"/>
+        <w:numPr>
+          <w:ilvl w:val="0"/>
+          <w:numId w:val="16"/>
+        </w:numPr>
+        <w:rPr>
+          <w:rFonts w:asciiTheme="majorBidi" w:hAnsiTheme="majorBidi" w:cstheme="majorBidi"/>
+          <w:sz w:val="24"/>
+          <w:szCs w:val="24"/>
+        </w:rPr>
+      </w:pPr>
+      <w:r>
+        <w:rPr>
+          <w:rFonts w:asciiTheme="majorBidi" w:hAnsiTheme="majorBidi" w:cstheme="majorBidi"/>
+          <w:sz w:val="24"/>
+          <w:szCs w:val="24"/>
+        </w:rPr>
+        <w:t xml:space="preserve">Program participation </w:t>
+      </w:r>
+      <w:proofErr w:type="spellStart"/>
+      <w:r>
+        <w:rPr>
+          <w:rFonts w:asciiTheme="majorBidi" w:hAnsiTheme="majorBidi" w:cstheme="majorBidi"/>
+          <w:sz w:val="24"/>
+          <w:szCs w:val="24"/>
+        </w:rPr>
+        <w:t>jetsioned</w:t>
+      </w:r>
+      <w:proofErr w:type="spellEnd"/>
+      <w:r>
+        <w:rPr>
+          <w:rFonts w:asciiTheme="majorBidi" w:hAnsiTheme="majorBidi" w:cstheme="majorBidi"/>
+          <w:sz w:val="24"/>
+          <w:szCs w:val="24"/>
+        </w:rPr>
+        <w:t xml:space="preserve"> the principle of "use it or lose it" common to the laws that govern water use in many western states, including California, Arizona, and Nevada. Use it or lose it is a disincentive to conserve water because if a contractor  uses less than their historical allocation over a number of years, the state can reclaim </w:t>
+      </w:r>
+      <w:proofErr w:type="spellStart"/>
+      <w:r>
+        <w:rPr>
+          <w:rFonts w:asciiTheme="majorBidi" w:hAnsiTheme="majorBidi" w:cstheme="majorBidi"/>
+          <w:sz w:val="24"/>
+          <w:szCs w:val="24"/>
+        </w:rPr>
+        <w:t>thr</w:t>
+      </w:r>
+      <w:proofErr w:type="spellEnd"/>
+      <w:r>
+        <w:rPr>
+          <w:rFonts w:asciiTheme="majorBidi" w:hAnsiTheme="majorBidi" w:cstheme="majorBidi"/>
+          <w:sz w:val="24"/>
+          <w:szCs w:val="24"/>
+        </w:rPr>
+        <w:t xml:space="preserve"> allocation and assign that right to a different user who can put the water to use.</w:t>
       </w:r>
     </w:p>
     <w:p>
@@ -2418,7 +4043,7 @@
                     <pic:cNvPicPr/>
                   </pic:nvPicPr>
                   <pic:blipFill>
-                    <a:blip r:embed="rId9"/>
+                    <a:blip r:embed="rId11"/>
                     <a:stretch>
                       <a:fillRect/>
                     </a:stretch>
@@ -2513,14 +4138,6 @@
           <w:szCs w:val="24"/>
         </w:rPr>
       </w:pPr>
-      <w:r>
-        <w:rPr>
-          <w:rFonts w:asciiTheme="majorBidi" w:hAnsiTheme="majorBidi" w:cstheme="majorBidi"/>
-          <w:sz w:val="24"/>
-          <w:szCs w:val="24"/>
-        </w:rPr>
-        <w:t xml:space="preserve">9. Program participation jetsioned the principle of "use it or lose it" common to the laws that govern water use in many western states, including California, Arizona, and Nevada. Use it or lose it is a disincentive to conserve water because if a contractor  uses less than their historical allocation over a number of years, the state can reclaim thr allocation and assign that right to a different user who can put the water to use. </w:t>
-      </w:r>
     </w:p>
     <w:p>
       <w:pPr>
@@ -2571,58 +4188,166 @@
           <w:sz w:val="24"/>
           <w:szCs w:val="24"/>
         </w:rPr>
-        <w:t>1. Fast reservoir drawdown. States and contractors conserved water with the understanding that they can withdraw that water in thr future. With multiple years of debits,Lake Mead can drawdown close to the protection elevation in a few years. At the basin scale, 3.2 million acre-feet of credits represent an encumberment.</w:t>
-      </w:r>
-    </w:p>
-    <w:p>
-      <w:pPr>
-        <w:rPr>
-          <w:rFonts w:asciiTheme="majorBidi" w:hAnsiTheme="majorBidi" w:cstheme="majorBidi"/>
-          <w:sz w:val="24"/>
-          <w:szCs w:val="24"/>
-        </w:rPr>
-      </w:pPr>
-      <w:r>
-        <w:rPr>
-          <w:rFonts w:asciiTheme="majorBidi" w:hAnsiTheme="majorBidi" w:cstheme="majorBidi"/>
-          <w:sz w:val="24"/>
-          <w:szCs w:val="24"/>
-        </w:rPr>
-        <w:t>2.Stranded assets. When Lake Mead is near the trigger elevation that prohibits debits, states can not access their prior conserved water. The asset is unavailable. This situation persists until Lake Mead inflows minus evaporation exceed the historical allocations and/or one or more states withdraw below their historical allocation.</w:t>
-      </w:r>
-    </w:p>
-    <w:p>
-      <w:pPr>
-        <w:rPr>
-          <w:rFonts w:asciiTheme="majorBidi" w:hAnsiTheme="majorBidi" w:cstheme="majorBidi"/>
-          <w:sz w:val="24"/>
-          <w:szCs w:val="24"/>
-        </w:rPr>
-      </w:pPr>
-      <w:r>
-        <w:rPr>
-          <w:rFonts w:asciiTheme="majorBidi" w:hAnsiTheme="majorBidi" w:cstheme="majorBidi"/>
-          <w:sz w:val="24"/>
-          <w:szCs w:val="24"/>
-        </w:rPr>
-        <w:t>3. Accerbate conflict. There are several scenarios where the voluntary water conservation program will exacerbate conflict. These scenarios occur when Lake Mead elevation is near the protection elevation.</w:t>
-      </w:r>
-    </w:p>
-    <w:p>
-      <w:pPr>
-        <w:rPr>
-          <w:rFonts w:asciiTheme="majorBidi" w:hAnsiTheme="majorBidi" w:cstheme="majorBidi"/>
-          <w:sz w:val="24"/>
-          <w:szCs w:val="24"/>
-        </w:rPr>
-      </w:pPr>
-      <w:r>
-        <w:rPr>
-          <w:rFonts w:asciiTheme="majorBidi" w:hAnsiTheme="majorBidi" w:cstheme="majorBidi"/>
-          <w:sz w:val="24"/>
-          <w:szCs w:val="24"/>
-        </w:rPr>
-        <w:t>3a. Multiple states desire to debit their accounts so that the total debits will drawdown LakenMead below its protection elevation. The states will need to negotiate lower debits that keep Lake Mead atnor above the protection elevation.</w:t>
+        <w:t xml:space="preserve">1. Fast reservoir drawdown. States and contractors conserved water with the understanding that they can withdraw that water in </w:t>
+      </w:r>
+      <w:proofErr w:type="spellStart"/>
+      <w:r>
+        <w:rPr>
+          <w:rFonts w:asciiTheme="majorBidi" w:hAnsiTheme="majorBidi" w:cstheme="majorBidi"/>
+          <w:sz w:val="24"/>
+          <w:szCs w:val="24"/>
+        </w:rPr>
+        <w:t>thr</w:t>
+      </w:r>
+      <w:proofErr w:type="spellEnd"/>
+      <w:r>
+        <w:rPr>
+          <w:rFonts w:asciiTheme="majorBidi" w:hAnsiTheme="majorBidi" w:cstheme="majorBidi"/>
+          <w:sz w:val="24"/>
+          <w:szCs w:val="24"/>
+        </w:rPr>
+        <w:t xml:space="preserve"> future. With multiple years of </w:t>
+      </w:r>
+      <w:proofErr w:type="spellStart"/>
+      <w:r>
+        <w:rPr>
+          <w:rFonts w:asciiTheme="majorBidi" w:hAnsiTheme="majorBidi" w:cstheme="majorBidi"/>
+          <w:sz w:val="24"/>
+          <w:szCs w:val="24"/>
+        </w:rPr>
+        <w:t>debits,Lake</w:t>
+      </w:r>
+      <w:proofErr w:type="spellEnd"/>
+      <w:r>
+        <w:rPr>
+          <w:rFonts w:asciiTheme="majorBidi" w:hAnsiTheme="majorBidi" w:cstheme="majorBidi"/>
+          <w:sz w:val="24"/>
+          <w:szCs w:val="24"/>
+        </w:rPr>
+        <w:t xml:space="preserve"> Mead can drawdown close to the protection elevation in a few years. At the basin scale, 3.2 million acre-feet of credits represent an encumberment.</w:t>
+      </w:r>
+    </w:p>
+    <w:p>
+      <w:pPr>
+        <w:rPr>
+          <w:rFonts w:asciiTheme="majorBidi" w:hAnsiTheme="majorBidi" w:cstheme="majorBidi"/>
+          <w:sz w:val="24"/>
+          <w:szCs w:val="24"/>
+        </w:rPr>
+      </w:pPr>
+      <w:r>
+        <w:rPr>
+          <w:rFonts w:asciiTheme="majorBidi" w:hAnsiTheme="majorBidi" w:cstheme="majorBidi"/>
+          <w:sz w:val="24"/>
+          <w:szCs w:val="24"/>
+        </w:rPr>
+        <w:t xml:space="preserve">2.Stranded assets. When Lake Mead is near the trigger elevation that prohibits debits, states </w:t>
+      </w:r>
+      <w:proofErr w:type="spellStart"/>
+      <w:r>
+        <w:rPr>
+          <w:rFonts w:asciiTheme="majorBidi" w:hAnsiTheme="majorBidi" w:cstheme="majorBidi"/>
+          <w:sz w:val="24"/>
+          <w:szCs w:val="24"/>
+        </w:rPr>
+        <w:t>can not</w:t>
+      </w:r>
+      <w:proofErr w:type="spellEnd"/>
+      <w:r>
+        <w:rPr>
+          <w:rFonts w:asciiTheme="majorBidi" w:hAnsiTheme="majorBidi" w:cstheme="majorBidi"/>
+          <w:sz w:val="24"/>
+          <w:szCs w:val="24"/>
+        </w:rPr>
+        <w:t xml:space="preserve"> access their prior conserved water. The asset is unavailable. This situation persists until Lake Mead inflows minus evaporation exceed the historical allocations and/or one or more states withdraw below their historical allocation.</w:t>
+      </w:r>
+    </w:p>
+    <w:p>
+      <w:pPr>
+        <w:rPr>
+          <w:rFonts w:asciiTheme="majorBidi" w:hAnsiTheme="majorBidi" w:cstheme="majorBidi"/>
+          <w:sz w:val="24"/>
+          <w:szCs w:val="24"/>
+        </w:rPr>
+      </w:pPr>
+      <w:r>
+        <w:rPr>
+          <w:rFonts w:asciiTheme="majorBidi" w:hAnsiTheme="majorBidi" w:cstheme="majorBidi"/>
+          <w:sz w:val="24"/>
+          <w:szCs w:val="24"/>
+        </w:rPr>
+        <w:t xml:space="preserve">3. </w:t>
+      </w:r>
+      <w:proofErr w:type="spellStart"/>
+      <w:r>
+        <w:rPr>
+          <w:rFonts w:asciiTheme="majorBidi" w:hAnsiTheme="majorBidi" w:cstheme="majorBidi"/>
+          <w:sz w:val="24"/>
+          <w:szCs w:val="24"/>
+        </w:rPr>
+        <w:t>Accerbate</w:t>
+      </w:r>
+      <w:proofErr w:type="spellEnd"/>
+      <w:r>
+        <w:rPr>
+          <w:rFonts w:asciiTheme="majorBidi" w:hAnsiTheme="majorBidi" w:cstheme="majorBidi"/>
+          <w:sz w:val="24"/>
+          <w:szCs w:val="24"/>
+        </w:rPr>
+        <w:t xml:space="preserve"> conflict. There are several scenarios where the voluntary water conservation program will exacerbate conflict. These scenarios occur when Lake Mead elevation is near the protection elevation.</w:t>
+      </w:r>
+    </w:p>
+    <w:p>
+      <w:pPr>
+        <w:rPr>
+          <w:rFonts w:asciiTheme="majorBidi" w:hAnsiTheme="majorBidi" w:cstheme="majorBidi"/>
+          <w:sz w:val="24"/>
+          <w:szCs w:val="24"/>
+        </w:rPr>
+      </w:pPr>
+      <w:r>
+        <w:rPr>
+          <w:rFonts w:asciiTheme="majorBidi" w:hAnsiTheme="majorBidi" w:cstheme="majorBidi"/>
+          <w:sz w:val="24"/>
+          <w:szCs w:val="24"/>
+        </w:rPr>
+        <w:t xml:space="preserve">3a. Multiple states desire to debit their accounts so that the total debits will drawdown </w:t>
+      </w:r>
+      <w:proofErr w:type="spellStart"/>
+      <w:r>
+        <w:rPr>
+          <w:rFonts w:asciiTheme="majorBidi" w:hAnsiTheme="majorBidi" w:cstheme="majorBidi"/>
+          <w:sz w:val="24"/>
+          <w:szCs w:val="24"/>
+        </w:rPr>
+        <w:t>LakenMead</w:t>
+      </w:r>
+      <w:proofErr w:type="spellEnd"/>
+      <w:r>
+        <w:rPr>
+          <w:rFonts w:asciiTheme="majorBidi" w:hAnsiTheme="majorBidi" w:cstheme="majorBidi"/>
+          <w:sz w:val="24"/>
+          <w:szCs w:val="24"/>
+        </w:rPr>
+        <w:t xml:space="preserve"> below its protection elevation. The states will need to negotiate lower debits that keep Lake Mead </w:t>
+      </w:r>
+      <w:proofErr w:type="spellStart"/>
+      <w:r>
+        <w:rPr>
+          <w:rFonts w:asciiTheme="majorBidi" w:hAnsiTheme="majorBidi" w:cstheme="majorBidi"/>
+          <w:sz w:val="24"/>
+          <w:szCs w:val="24"/>
+        </w:rPr>
+        <w:t>atnor</w:t>
+      </w:r>
+      <w:proofErr w:type="spellEnd"/>
+      <w:r>
+        <w:rPr>
+          <w:rFonts w:asciiTheme="majorBidi" w:hAnsiTheme="majorBidi" w:cstheme="majorBidi"/>
+          <w:sz w:val="24"/>
+          <w:szCs w:val="24"/>
+        </w:rPr>
+        <w:t xml:space="preserve"> above the protection elevation.</w:t>
       </w:r>
     </w:p>
     <w:p>
@@ -2656,58 +4381,256 @@
           <w:sz w:val="24"/>
           <w:szCs w:val="24"/>
         </w:rPr>
-        <w:t>3c. State A credits their account to raise Lake Mead level above the protection elevation  while in the same year State B debits their account to return Lake Mead Level to the protection elevation. Thr debit prevents State A from debiting its account the next year.</w:t>
-      </w:r>
-    </w:p>
-    <w:p>
-      <w:pPr>
-        <w:rPr>
-          <w:rFonts w:asciiTheme="majorBidi" w:hAnsiTheme="majorBidi" w:cstheme="majorBidi"/>
-          <w:sz w:val="24"/>
-          <w:szCs w:val="24"/>
-        </w:rPr>
-      </w:pPr>
-      <w:r>
-        <w:rPr>
-          <w:rFonts w:asciiTheme="majorBidi" w:hAnsiTheme="majorBidi" w:cstheme="majorBidi"/>
-          <w:sz w:val="24"/>
-          <w:szCs w:val="24"/>
-        </w:rPr>
-        <w:t>4. Accelerate reservoir drawdown. Scenarios 2, 3a, 3b, and 3c create a situation where states may race to debit their water conservation account balances to access their conserved water once they perceive Lake Mead will drawdown xlose to thenprotection elevation. This situation has the opposite effect of thr program intent. Lake Mead level will stay close to thr protection elevatio until inflow minus evsporation exceeds the historical allocations.</w:t>
-      </w:r>
-    </w:p>
-    <w:p>
-      <w:pPr>
-        <w:rPr>
-          <w:rFonts w:asciiTheme="majorBidi" w:hAnsiTheme="majorBidi" w:cstheme="majorBidi"/>
-          <w:sz w:val="24"/>
-          <w:szCs w:val="24"/>
-        </w:rPr>
-      </w:pPr>
-      <w:r>
-        <w:rPr>
-          <w:rFonts w:asciiTheme="majorBidi" w:hAnsiTheme="majorBidi" w:cstheme="majorBidi"/>
-          <w:sz w:val="24"/>
-          <w:szCs w:val="24"/>
-        </w:rPr>
-        <w:t>5. Game the voluntary-mandatory conservation program. These scenarios occure when Lake Mead is at an elevation between 1090 and 1020. These scenarios also work counter to thenprogram intent to raise Lake Mead's elevation.</w:t>
-      </w:r>
-    </w:p>
-    <w:p>
-      <w:pPr>
-        <w:rPr>
-          <w:rFonts w:asciiTheme="majorBidi" w:hAnsiTheme="majorBidi" w:cstheme="majorBidi"/>
-          <w:sz w:val="24"/>
-          <w:szCs w:val="24"/>
-        </w:rPr>
-      </w:pPr>
-      <w:r>
-        <w:rPr>
-          <w:rFonts w:asciiTheme="majorBidi" w:hAnsiTheme="majorBidi" w:cstheme="majorBidi"/>
-          <w:sz w:val="24"/>
-          <w:szCs w:val="24"/>
-        </w:rPr>
-        <w:t>5a. State A makes small (voluntary) credit to raise Lake Mead elevation to a higher tier where the same state is mandated to maka relatively lower mandatory consrvation.</w:t>
+        <w:t xml:space="preserve">3c. State A credits their account to raise Lake Mead level above the protection elevation  while in the same year State B debits their account to return Lake Mead Level to the protection elevation. </w:t>
+      </w:r>
+      <w:proofErr w:type="spellStart"/>
+      <w:r>
+        <w:rPr>
+          <w:rFonts w:asciiTheme="majorBidi" w:hAnsiTheme="majorBidi" w:cstheme="majorBidi"/>
+          <w:sz w:val="24"/>
+          <w:szCs w:val="24"/>
+        </w:rPr>
+        <w:t>Thr</w:t>
+      </w:r>
+      <w:proofErr w:type="spellEnd"/>
+      <w:r>
+        <w:rPr>
+          <w:rFonts w:asciiTheme="majorBidi" w:hAnsiTheme="majorBidi" w:cstheme="majorBidi"/>
+          <w:sz w:val="24"/>
+          <w:szCs w:val="24"/>
+        </w:rPr>
+        <w:t xml:space="preserve"> debit prevents State A from debiting its account the next year.</w:t>
+      </w:r>
+    </w:p>
+    <w:p>
+      <w:pPr>
+        <w:rPr>
+          <w:rFonts w:asciiTheme="majorBidi" w:hAnsiTheme="majorBidi" w:cstheme="majorBidi"/>
+          <w:sz w:val="24"/>
+          <w:szCs w:val="24"/>
+        </w:rPr>
+      </w:pPr>
+      <w:r>
+        <w:rPr>
+          <w:rFonts w:asciiTheme="majorBidi" w:hAnsiTheme="majorBidi" w:cstheme="majorBidi"/>
+          <w:sz w:val="24"/>
+          <w:szCs w:val="24"/>
+        </w:rPr>
+        <w:t xml:space="preserve">4. Accelerate reservoir drawdown. Scenarios 2, 3a, 3b, and 3c create a situation where states may race to debit their water conservation account balances to access their conserved water once they perceive Lake Mead will drawdown </w:t>
+      </w:r>
+      <w:proofErr w:type="spellStart"/>
+      <w:r>
+        <w:rPr>
+          <w:rFonts w:asciiTheme="majorBidi" w:hAnsiTheme="majorBidi" w:cstheme="majorBidi"/>
+          <w:sz w:val="24"/>
+          <w:szCs w:val="24"/>
+        </w:rPr>
+        <w:t>xlose</w:t>
+      </w:r>
+      <w:proofErr w:type="spellEnd"/>
+      <w:r>
+        <w:rPr>
+          <w:rFonts w:asciiTheme="majorBidi" w:hAnsiTheme="majorBidi" w:cstheme="majorBidi"/>
+          <w:sz w:val="24"/>
+          <w:szCs w:val="24"/>
+        </w:rPr>
+        <w:t xml:space="preserve"> to </w:t>
+      </w:r>
+      <w:proofErr w:type="spellStart"/>
+      <w:r>
+        <w:rPr>
+          <w:rFonts w:asciiTheme="majorBidi" w:hAnsiTheme="majorBidi" w:cstheme="majorBidi"/>
+          <w:sz w:val="24"/>
+          <w:szCs w:val="24"/>
+        </w:rPr>
+        <w:t>thenprotection</w:t>
+      </w:r>
+      <w:proofErr w:type="spellEnd"/>
+      <w:r>
+        <w:rPr>
+          <w:rFonts w:asciiTheme="majorBidi" w:hAnsiTheme="majorBidi" w:cstheme="majorBidi"/>
+          <w:sz w:val="24"/>
+          <w:szCs w:val="24"/>
+        </w:rPr>
+        <w:t xml:space="preserve"> elevation. This situation has the opposite effect of </w:t>
+      </w:r>
+      <w:proofErr w:type="spellStart"/>
+      <w:r>
+        <w:rPr>
+          <w:rFonts w:asciiTheme="majorBidi" w:hAnsiTheme="majorBidi" w:cstheme="majorBidi"/>
+          <w:sz w:val="24"/>
+          <w:szCs w:val="24"/>
+        </w:rPr>
+        <w:t>thr</w:t>
+      </w:r>
+      <w:proofErr w:type="spellEnd"/>
+      <w:r>
+        <w:rPr>
+          <w:rFonts w:asciiTheme="majorBidi" w:hAnsiTheme="majorBidi" w:cstheme="majorBidi"/>
+          <w:sz w:val="24"/>
+          <w:szCs w:val="24"/>
+        </w:rPr>
+        <w:t xml:space="preserve"> program intent. Lake Mead level will stay close to </w:t>
+      </w:r>
+      <w:proofErr w:type="spellStart"/>
+      <w:r>
+        <w:rPr>
+          <w:rFonts w:asciiTheme="majorBidi" w:hAnsiTheme="majorBidi" w:cstheme="majorBidi"/>
+          <w:sz w:val="24"/>
+          <w:szCs w:val="24"/>
+        </w:rPr>
+        <w:t>thr</w:t>
+      </w:r>
+      <w:proofErr w:type="spellEnd"/>
+      <w:r>
+        <w:rPr>
+          <w:rFonts w:asciiTheme="majorBidi" w:hAnsiTheme="majorBidi" w:cstheme="majorBidi"/>
+          <w:sz w:val="24"/>
+          <w:szCs w:val="24"/>
+        </w:rPr>
+        <w:t xml:space="preserve"> protection </w:t>
+      </w:r>
+      <w:proofErr w:type="spellStart"/>
+      <w:r>
+        <w:rPr>
+          <w:rFonts w:asciiTheme="majorBidi" w:hAnsiTheme="majorBidi" w:cstheme="majorBidi"/>
+          <w:sz w:val="24"/>
+          <w:szCs w:val="24"/>
+        </w:rPr>
+        <w:t>elevatio</w:t>
+      </w:r>
+      <w:proofErr w:type="spellEnd"/>
+      <w:r>
+        <w:rPr>
+          <w:rFonts w:asciiTheme="majorBidi" w:hAnsiTheme="majorBidi" w:cstheme="majorBidi"/>
+          <w:sz w:val="24"/>
+          <w:szCs w:val="24"/>
+        </w:rPr>
+        <w:t xml:space="preserve"> until inflow minus </w:t>
+      </w:r>
+      <w:proofErr w:type="spellStart"/>
+      <w:r>
+        <w:rPr>
+          <w:rFonts w:asciiTheme="majorBidi" w:hAnsiTheme="majorBidi" w:cstheme="majorBidi"/>
+          <w:sz w:val="24"/>
+          <w:szCs w:val="24"/>
+        </w:rPr>
+        <w:t>evsporation</w:t>
+      </w:r>
+      <w:proofErr w:type="spellEnd"/>
+      <w:r>
+        <w:rPr>
+          <w:rFonts w:asciiTheme="majorBidi" w:hAnsiTheme="majorBidi" w:cstheme="majorBidi"/>
+          <w:sz w:val="24"/>
+          <w:szCs w:val="24"/>
+        </w:rPr>
+        <w:t xml:space="preserve"> exceeds the historical allocations.</w:t>
+      </w:r>
+    </w:p>
+    <w:p>
+      <w:pPr>
+        <w:rPr>
+          <w:rFonts w:asciiTheme="majorBidi" w:hAnsiTheme="majorBidi" w:cstheme="majorBidi"/>
+          <w:sz w:val="24"/>
+          <w:szCs w:val="24"/>
+        </w:rPr>
+      </w:pPr>
+      <w:r>
+        <w:rPr>
+          <w:rFonts w:asciiTheme="majorBidi" w:hAnsiTheme="majorBidi" w:cstheme="majorBidi"/>
+          <w:sz w:val="24"/>
+          <w:szCs w:val="24"/>
+        </w:rPr>
+        <w:t xml:space="preserve">5. Game the voluntary-mandatory conservation program. These scenarios </w:t>
+      </w:r>
+      <w:proofErr w:type="spellStart"/>
+      <w:r>
+        <w:rPr>
+          <w:rFonts w:asciiTheme="majorBidi" w:hAnsiTheme="majorBidi" w:cstheme="majorBidi"/>
+          <w:sz w:val="24"/>
+          <w:szCs w:val="24"/>
+        </w:rPr>
+        <w:t>occure</w:t>
+      </w:r>
+      <w:proofErr w:type="spellEnd"/>
+      <w:r>
+        <w:rPr>
+          <w:rFonts w:asciiTheme="majorBidi" w:hAnsiTheme="majorBidi" w:cstheme="majorBidi"/>
+          <w:sz w:val="24"/>
+          <w:szCs w:val="24"/>
+        </w:rPr>
+        <w:t xml:space="preserve"> when Lake Mead is at an elevation between 1090 and 1020. These scenarios also work counter to </w:t>
+      </w:r>
+      <w:proofErr w:type="spellStart"/>
+      <w:r>
+        <w:rPr>
+          <w:rFonts w:asciiTheme="majorBidi" w:hAnsiTheme="majorBidi" w:cstheme="majorBidi"/>
+          <w:sz w:val="24"/>
+          <w:szCs w:val="24"/>
+        </w:rPr>
+        <w:t>thenprogram</w:t>
+      </w:r>
+      <w:proofErr w:type="spellEnd"/>
+      <w:r>
+        <w:rPr>
+          <w:rFonts w:asciiTheme="majorBidi" w:hAnsiTheme="majorBidi" w:cstheme="majorBidi"/>
+          <w:sz w:val="24"/>
+          <w:szCs w:val="24"/>
+        </w:rPr>
+        <w:t xml:space="preserve"> intent to raise Lake Mead's elevation.</w:t>
+      </w:r>
+    </w:p>
+    <w:p>
+      <w:pPr>
+        <w:rPr>
+          <w:rFonts w:asciiTheme="majorBidi" w:hAnsiTheme="majorBidi" w:cstheme="majorBidi"/>
+          <w:sz w:val="24"/>
+          <w:szCs w:val="24"/>
+        </w:rPr>
+      </w:pPr>
+      <w:r>
+        <w:rPr>
+          <w:rFonts w:asciiTheme="majorBidi" w:hAnsiTheme="majorBidi" w:cstheme="majorBidi"/>
+          <w:sz w:val="24"/>
+          <w:szCs w:val="24"/>
+        </w:rPr>
+        <w:t xml:space="preserve">5a. State A makes small (voluntary) credit to raise Lake Mead elevation to a higher tier where the same state is mandated to </w:t>
+      </w:r>
+      <w:proofErr w:type="spellStart"/>
+      <w:r>
+        <w:rPr>
+          <w:rFonts w:asciiTheme="majorBidi" w:hAnsiTheme="majorBidi" w:cstheme="majorBidi"/>
+          <w:sz w:val="24"/>
+          <w:szCs w:val="24"/>
+        </w:rPr>
+        <w:t>maka</w:t>
+      </w:r>
+      <w:proofErr w:type="spellEnd"/>
+      <w:r>
+        <w:rPr>
+          <w:rFonts w:asciiTheme="majorBidi" w:hAnsiTheme="majorBidi" w:cstheme="majorBidi"/>
+          <w:sz w:val="24"/>
+          <w:szCs w:val="24"/>
+        </w:rPr>
+        <w:t xml:space="preserve"> relatively lower mandatory </w:t>
+      </w:r>
+      <w:proofErr w:type="spellStart"/>
+      <w:r>
+        <w:rPr>
+          <w:rFonts w:asciiTheme="majorBidi" w:hAnsiTheme="majorBidi" w:cstheme="majorBidi"/>
+          <w:sz w:val="24"/>
+          <w:szCs w:val="24"/>
+        </w:rPr>
+        <w:t>consrvation</w:t>
+      </w:r>
+      <w:proofErr w:type="spellEnd"/>
+      <w:r>
+        <w:rPr>
+          <w:rFonts w:asciiTheme="majorBidi" w:hAnsiTheme="majorBidi" w:cstheme="majorBidi"/>
+          <w:sz w:val="24"/>
+          <w:szCs w:val="24"/>
+        </w:rPr>
+        <w:t>.</w:t>
       </w:r>
     </w:p>
     <w:p>
@@ -2741,36 +4664,93 @@
           <w:sz w:val="24"/>
           <w:szCs w:val="24"/>
         </w:rPr>
-        <w:t>6. Similar to challenge #4, games 5a and 5b will likely engender counter measures by other states with the undesired effect to lowr LskenMeads elevation.</w:t>
-      </w:r>
-    </w:p>
-    <w:p>
-      <w:pPr>
-        <w:rPr>
-          <w:rFonts w:asciiTheme="majorBidi" w:hAnsiTheme="majorBidi" w:cstheme="majorBidi"/>
-          <w:sz w:val="24"/>
-          <w:szCs w:val="24"/>
-        </w:rPr>
-      </w:pPr>
-      <w:r>
-        <w:rPr>
-          <w:rFonts w:asciiTheme="majorBidi" w:hAnsiTheme="majorBidi" w:cstheme="majorBidi"/>
-          <w:sz w:val="24"/>
-          <w:szCs w:val="24"/>
-        </w:rPr>
         <w:lastRenderedPageBreak/>
-        <w:t>7. Lake Mead continues to draw down even as states credit their water conservation accounts. This situation has already hsppened over the past decade! This scenario occurs when Lake Mead inflows minus evaporation are less than historical allocation (Figure 4). Essentially, states got credit for voluntary water conservation activity even though the physical water never entered the reservoir. I estimate that XXX of the current 3.2 million acre-feet of conserved water was credited.</w:t>
-      </w:r>
-    </w:p>
-    <w:p>
-      <w:pPr>
-        <w:rPr>
-          <w:rFonts w:asciiTheme="majorBidi" w:hAnsiTheme="majorBidi" w:cstheme="majorBidi"/>
-          <w:sz w:val="24"/>
-          <w:szCs w:val="24"/>
-        </w:rPr>
-      </w:pPr>
-      <w:r>
+        <w:t xml:space="preserve">6. Similar to challenge #4, games 5a and 5b will likely engender counter measures by other states with the undesired effect to </w:t>
+      </w:r>
+      <w:proofErr w:type="spellStart"/>
+      <w:r>
+        <w:rPr>
+          <w:rFonts w:asciiTheme="majorBidi" w:hAnsiTheme="majorBidi" w:cstheme="majorBidi"/>
+          <w:sz w:val="24"/>
+          <w:szCs w:val="24"/>
+        </w:rPr>
+        <w:t>lowr</w:t>
+      </w:r>
+      <w:proofErr w:type="spellEnd"/>
+      <w:r>
+        <w:rPr>
+          <w:rFonts w:asciiTheme="majorBidi" w:hAnsiTheme="majorBidi" w:cstheme="majorBidi"/>
+          <w:sz w:val="24"/>
+          <w:szCs w:val="24"/>
+        </w:rPr>
+        <w:t xml:space="preserve"> </w:t>
+      </w:r>
+      <w:proofErr w:type="spellStart"/>
+      <w:r>
+        <w:rPr>
+          <w:rFonts w:asciiTheme="majorBidi" w:hAnsiTheme="majorBidi" w:cstheme="majorBidi"/>
+          <w:sz w:val="24"/>
+          <w:szCs w:val="24"/>
+        </w:rPr>
+        <w:t>LskenMeads</w:t>
+      </w:r>
+      <w:proofErr w:type="spellEnd"/>
+      <w:r>
+        <w:rPr>
+          <w:rFonts w:asciiTheme="majorBidi" w:hAnsiTheme="majorBidi" w:cstheme="majorBidi"/>
+          <w:sz w:val="24"/>
+          <w:szCs w:val="24"/>
+        </w:rPr>
+        <w:t xml:space="preserve"> elevation.</w:t>
+      </w:r>
+    </w:p>
+    <w:p>
+      <w:pPr>
+        <w:rPr>
+          <w:rFonts w:asciiTheme="majorBidi" w:hAnsiTheme="majorBidi" w:cstheme="majorBidi"/>
+          <w:sz w:val="24"/>
+          <w:szCs w:val="24"/>
+        </w:rPr>
+      </w:pPr>
+      <w:r>
+        <w:rPr>
+          <w:rFonts w:asciiTheme="majorBidi" w:hAnsiTheme="majorBidi" w:cstheme="majorBidi"/>
+          <w:sz w:val="24"/>
+          <w:szCs w:val="24"/>
+        </w:rPr>
+        <w:t xml:space="preserve">7. Lake Mead continues to draw down even as states credit their water conservation accounts. This situation has already </w:t>
+      </w:r>
+      <w:proofErr w:type="spellStart"/>
+      <w:r>
+        <w:rPr>
+          <w:rFonts w:asciiTheme="majorBidi" w:hAnsiTheme="majorBidi" w:cstheme="majorBidi"/>
+          <w:sz w:val="24"/>
+          <w:szCs w:val="24"/>
+        </w:rPr>
+        <w:t>hsppened</w:t>
+      </w:r>
+      <w:proofErr w:type="spellEnd"/>
+      <w:r>
+        <w:rPr>
+          <w:rFonts w:asciiTheme="majorBidi" w:hAnsiTheme="majorBidi" w:cstheme="majorBidi"/>
+          <w:sz w:val="24"/>
+          <w:szCs w:val="24"/>
+        </w:rPr>
+        <w:t xml:space="preserve"> over the past decade! This scenario occurs when Lake Mead inflows minus evaporation are less than historical allocation (Figure 4). Essentially, states got credit for voluntary water conservation activity even though the physical water never entered the reservoir. I estimate that XXX of the current 3.2 million acre-feet of conserved water was credited.</w:t>
+      </w:r>
+    </w:p>
+    <w:p>
+      <w:pPr>
+        <w:rPr>
+          <w:rFonts w:asciiTheme="majorBidi" w:hAnsiTheme="majorBidi" w:cstheme="majorBidi"/>
+          <w:sz w:val="24"/>
+          <w:szCs w:val="24"/>
+        </w:rPr>
+      </w:pPr>
+      <w:r>
+        <w:rPr>
+          <w:noProof/>
+        </w:rPr>
         <w:drawing>
           <wp:inline distT="0" distB="0" distL="0" distR="0" wp14:anchorId="25642966" wp14:editId="48692D90">
             <wp:extent cx="3728495" cy="2523506"/>
@@ -2787,7 +4767,7 @@
                     <pic:cNvPicPr/>
                   </pic:nvPicPr>
                   <pic:blipFill>
-                    <a:blip r:embed="rId10"/>
+                    <a:blip r:embed="rId12"/>
                     <a:stretch>
                       <a:fillRect/>
                     </a:stretch>
@@ -2891,33 +4871,69 @@
           <w:sz w:val="24"/>
           <w:szCs w:val="24"/>
         </w:rPr>
-        <w:t>A. Stabilize and recover reservoir storage when key components that define the watercavailable for release -- reservoir inflow, evaporation, protection elevation, and present storage -- are not included in the design of a water conservation program.</w:t>
-      </w:r>
-    </w:p>
-    <w:p>
-      <w:pPr>
-        <w:rPr>
-          <w:rFonts w:asciiTheme="majorBidi" w:hAnsiTheme="majorBidi" w:cstheme="majorBidi"/>
-          <w:sz w:val="24"/>
-          <w:szCs w:val="24"/>
-        </w:rPr>
-      </w:pPr>
-    </w:p>
-    <w:p>
-      <w:pPr>
-        <w:rPr>
-          <w:rFonts w:asciiTheme="majorBidi" w:hAnsiTheme="majorBidi" w:cstheme="majorBidi"/>
-          <w:sz w:val="24"/>
-          <w:szCs w:val="24"/>
-        </w:rPr>
-      </w:pPr>
-      <w:r>
-        <w:rPr>
-          <w:rFonts w:asciiTheme="majorBidi" w:hAnsiTheme="majorBidi" w:cstheme="majorBidi"/>
-          <w:sz w:val="24"/>
-          <w:szCs w:val="24"/>
-        </w:rPr>
-        <w:t>B. Motivate voluntaty water conservation -- credits -- as reservoir storage draws down to the protection elevation because states and contractors will face increasing difficulty to access and debit their water conservation account balances.</w:t>
+        <w:t xml:space="preserve">A. Stabilize and recover reservoir storage when key components that define the </w:t>
+      </w:r>
+      <w:proofErr w:type="spellStart"/>
+      <w:r>
+        <w:rPr>
+          <w:rFonts w:asciiTheme="majorBidi" w:hAnsiTheme="majorBidi" w:cstheme="majorBidi"/>
+          <w:sz w:val="24"/>
+          <w:szCs w:val="24"/>
+        </w:rPr>
+        <w:t>watercavailable</w:t>
+      </w:r>
+      <w:proofErr w:type="spellEnd"/>
+      <w:r>
+        <w:rPr>
+          <w:rFonts w:asciiTheme="majorBidi" w:hAnsiTheme="majorBidi" w:cstheme="majorBidi"/>
+          <w:sz w:val="24"/>
+          <w:szCs w:val="24"/>
+        </w:rPr>
+        <w:t xml:space="preserve"> for release -- reservoir inflow, evaporation, protection elevation, and present storage -- are not included in the design of a water conservation program.</w:t>
+      </w:r>
+    </w:p>
+    <w:p>
+      <w:pPr>
+        <w:rPr>
+          <w:rFonts w:asciiTheme="majorBidi" w:hAnsiTheme="majorBidi" w:cstheme="majorBidi"/>
+          <w:sz w:val="24"/>
+          <w:szCs w:val="24"/>
+        </w:rPr>
+      </w:pPr>
+    </w:p>
+    <w:p>
+      <w:pPr>
+        <w:rPr>
+          <w:rFonts w:asciiTheme="majorBidi" w:hAnsiTheme="majorBidi" w:cstheme="majorBidi"/>
+          <w:sz w:val="24"/>
+          <w:szCs w:val="24"/>
+        </w:rPr>
+      </w:pPr>
+      <w:r>
+        <w:rPr>
+          <w:rFonts w:asciiTheme="majorBidi" w:hAnsiTheme="majorBidi" w:cstheme="majorBidi"/>
+          <w:sz w:val="24"/>
+          <w:szCs w:val="24"/>
+        </w:rPr>
+        <w:t xml:space="preserve">B. Motivate </w:t>
+      </w:r>
+      <w:proofErr w:type="spellStart"/>
+      <w:r>
+        <w:rPr>
+          <w:rFonts w:asciiTheme="majorBidi" w:hAnsiTheme="majorBidi" w:cstheme="majorBidi"/>
+          <w:sz w:val="24"/>
+          <w:szCs w:val="24"/>
+        </w:rPr>
+        <w:t>voluntaty</w:t>
+      </w:r>
+      <w:proofErr w:type="spellEnd"/>
+      <w:r>
+        <w:rPr>
+          <w:rFonts w:asciiTheme="majorBidi" w:hAnsiTheme="majorBidi" w:cstheme="majorBidi"/>
+          <w:sz w:val="24"/>
+          <w:szCs w:val="24"/>
+        </w:rPr>
+        <w:t xml:space="preserve"> water conservation -- credits -- as reservoir storage draws down to the protection elevation because states and contractors will face increasing difficulty to access and debit their water conservation account balances.</w:t>
       </w:r>
     </w:p>
     <w:p>
@@ -2969,86 +4985,166 @@
           <w:sz w:val="24"/>
           <w:szCs w:val="24"/>
         </w:rPr>
+        <w:t>There are numerous ways to combine the key components -- reservoir inflow, evaporation, current storage, protection elevation, trigger elevation -- that define the water available to release and conserve. Thus there are numerous ways  to design a voluntary, uncompensated water conservation program to help stabilize and recover reservoir storage. Here I make suggestions to engage more components of the water available to release while reduce the number of required negotiations both presently and in the future. Fewer negotiations means less stress for basin partners.</w:t>
+      </w:r>
+    </w:p>
+    <w:p>
+      <w:pPr>
+        <w:rPr>
+          <w:rFonts w:asciiTheme="majorBidi" w:hAnsiTheme="majorBidi" w:cstheme="majorBidi"/>
+          <w:sz w:val="24"/>
+          <w:szCs w:val="24"/>
+        </w:rPr>
+      </w:pPr>
+    </w:p>
+    <w:p>
+      <w:pPr>
+        <w:rPr>
+          <w:rFonts w:asciiTheme="majorBidi" w:hAnsiTheme="majorBidi" w:cstheme="majorBidi"/>
+          <w:sz w:val="24"/>
+          <w:szCs w:val="24"/>
+        </w:rPr>
+      </w:pPr>
+      <w:r>
+        <w:rPr>
+          <w:rFonts w:asciiTheme="majorBidi" w:hAnsiTheme="majorBidi" w:cstheme="majorBidi"/>
+          <w:sz w:val="24"/>
+          <w:szCs w:val="24"/>
+        </w:rPr>
+        <w:t xml:space="preserve">1. Raise the elevation trigger that prohibits debits to water conservation accounts. This suggestion will create a larger buffer against drawdown to the reservoir protection elevation and thus to the minimum power pool. This suggestion engages two factors -- present reservoir storage and elevation trigger that prohibits debits to water conservation accounts. This suggestion can help address challenge #1 by slowing drawdown to the reservoir protection elevation. This suggestion will </w:t>
+      </w:r>
+      <w:proofErr w:type="spellStart"/>
+      <w:r>
+        <w:rPr>
+          <w:rFonts w:asciiTheme="majorBidi" w:hAnsiTheme="majorBidi" w:cstheme="majorBidi"/>
+          <w:sz w:val="24"/>
+          <w:szCs w:val="24"/>
+        </w:rPr>
+        <w:t>accerbate</w:t>
+      </w:r>
+      <w:proofErr w:type="spellEnd"/>
+      <w:r>
+        <w:rPr>
+          <w:rFonts w:asciiTheme="majorBidi" w:hAnsiTheme="majorBidi" w:cstheme="majorBidi"/>
+          <w:sz w:val="24"/>
+          <w:szCs w:val="24"/>
+        </w:rPr>
+        <w:t xml:space="preserve"> challenge #2 by stranding conserved water earlier. This suggestion will require a new negotiation to set the new trigger elevation. States and contractors </w:t>
+      </w:r>
+      <w:proofErr w:type="spellStart"/>
+      <w:r>
+        <w:rPr>
+          <w:rFonts w:asciiTheme="majorBidi" w:hAnsiTheme="majorBidi" w:cstheme="majorBidi"/>
+          <w:sz w:val="24"/>
+          <w:szCs w:val="24"/>
+        </w:rPr>
+        <w:t>maybhave</w:t>
+      </w:r>
+      <w:proofErr w:type="spellEnd"/>
+      <w:r>
+        <w:rPr>
+          <w:rFonts w:asciiTheme="majorBidi" w:hAnsiTheme="majorBidi" w:cstheme="majorBidi"/>
+          <w:sz w:val="24"/>
+          <w:szCs w:val="24"/>
+        </w:rPr>
+        <w:t xml:space="preserve"> different views on how high to set the new trigger elevation based on their current water conservation account balances and their actual or perceived need to debit their water conservation accounts.</w:t>
+      </w:r>
+    </w:p>
+    <w:p>
+      <w:pPr>
+        <w:rPr>
+          <w:rFonts w:asciiTheme="majorBidi" w:hAnsiTheme="majorBidi" w:cstheme="majorBidi"/>
+          <w:sz w:val="24"/>
+          <w:szCs w:val="24"/>
+        </w:rPr>
+      </w:pPr>
+    </w:p>
+    <w:p>
+      <w:pPr>
+        <w:rPr>
+          <w:rFonts w:asciiTheme="majorBidi" w:hAnsiTheme="majorBidi" w:cstheme="majorBidi"/>
+          <w:sz w:val="24"/>
+          <w:szCs w:val="24"/>
+        </w:rPr>
+      </w:pPr>
+      <w:r>
+        <w:rPr>
+          <w:rFonts w:asciiTheme="majorBidi" w:hAnsiTheme="majorBidi" w:cstheme="majorBidi"/>
+          <w:sz w:val="24"/>
+          <w:szCs w:val="24"/>
+        </w:rPr>
+        <w:t xml:space="preserve">2. Set the Lake Mead elevation criteria that require mandatory water conservation  to the anticipated Lake Mead elevation had the voluntary water conservation program not existed. This suggestion engages the factor of current reservoir storage. This suggestion seeks to address Challenges #1 and #5 by requiring larger mandatory conservation earlier and reducing gaming between the voluntary and </w:t>
+      </w:r>
+      <w:proofErr w:type="spellStart"/>
+      <w:r>
+        <w:rPr>
+          <w:rFonts w:asciiTheme="majorBidi" w:hAnsiTheme="majorBidi" w:cstheme="majorBidi"/>
+          <w:sz w:val="24"/>
+          <w:szCs w:val="24"/>
+        </w:rPr>
+        <w:t>mandory</w:t>
+      </w:r>
+      <w:proofErr w:type="spellEnd"/>
+      <w:r>
+        <w:rPr>
+          <w:rFonts w:asciiTheme="majorBidi" w:hAnsiTheme="majorBidi" w:cstheme="majorBidi"/>
+          <w:sz w:val="24"/>
+          <w:szCs w:val="24"/>
+        </w:rPr>
+        <w:t xml:space="preserve"> water conservation programs. Curiously, this suggestion may have unintended consequences to </w:t>
+      </w:r>
+      <w:proofErr w:type="spellStart"/>
+      <w:r>
+        <w:rPr>
+          <w:rFonts w:asciiTheme="majorBidi" w:hAnsiTheme="majorBidi" w:cstheme="majorBidi"/>
+          <w:sz w:val="24"/>
+          <w:szCs w:val="24"/>
+        </w:rPr>
+        <w:t>accerbate</w:t>
+      </w:r>
+      <w:proofErr w:type="spellEnd"/>
+      <w:r>
+        <w:rPr>
+          <w:rFonts w:asciiTheme="majorBidi" w:hAnsiTheme="majorBidi" w:cstheme="majorBidi"/>
+          <w:sz w:val="24"/>
+          <w:szCs w:val="24"/>
+        </w:rPr>
+        <w:t xml:space="preserve"> challenges #1, 2, 3, and 4 -- and the associated conflicts. For example, when the anticipated Lake Mead level absent the voluntary water conservation falls below the reservoir protection elevation, states and contractors may face increasing pressure to access their conserved water sooner (debit their account). The desire to access conserved water sooner will speed drawdown of the actual water level to the protection elevation. </w:t>
+      </w:r>
+    </w:p>
+    <w:p>
+      <w:pPr>
+        <w:rPr>
+          <w:rFonts w:asciiTheme="majorBidi" w:hAnsiTheme="majorBidi" w:cstheme="majorBidi"/>
+          <w:sz w:val="24"/>
+          <w:szCs w:val="24"/>
+        </w:rPr>
+      </w:pPr>
+    </w:p>
+    <w:p>
+      <w:pPr>
+        <w:rPr>
+          <w:rFonts w:asciiTheme="majorBidi" w:hAnsiTheme="majorBidi" w:cstheme="majorBidi"/>
+          <w:sz w:val="24"/>
+          <w:szCs w:val="24"/>
+        </w:rPr>
+      </w:pPr>
+      <w:r>
+        <w:rPr>
+          <w:rFonts w:asciiTheme="majorBidi" w:hAnsiTheme="majorBidi" w:cstheme="majorBidi"/>
+          <w:sz w:val="24"/>
+          <w:szCs w:val="24"/>
+        </w:rPr>
+        <w:t xml:space="preserve">3. Switch from water conservation accounting to water accounting. Water accounting works on the principle of division of each year's available water -- reservoir inflow minus evaporation -- rather than dividing larger shortages tied to declining reservoir storage. Users independently withdraw up to their share of the available water (autonomously manage their vulnerability). Accounts allow users to carry over unused water to the next year. Users can access their prior conserved water at any time in any amount (rollover). The accounting leverages prior shortages sharing agreements without requiring new negotiations.    Can also create accounts for </w:t>
+      </w:r>
+      <w:r>
+        <w:rPr>
+          <w:rFonts w:asciiTheme="majorBidi" w:hAnsiTheme="majorBidi" w:cstheme="majorBidi"/>
+          <w:sz w:val="24"/>
+          <w:szCs w:val="24"/>
+        </w:rPr>
         <w:lastRenderedPageBreak/>
-        <w:t>There are numerous ways to combine the key components -- reservoir inflow, evaporation, current storage, protection elevation, trigger elevation -- that define the water available to release and conserve. Thus there are numerous ways  to design a voluntary, uncompensated water conservation program to help stabilize and recover reservoir storage. Here I make suggestions to engage more components of the water available to release while reduce the number of required negotiations both presently and in the future. Fewer negotiations means less stress for basin partners.</w:t>
-      </w:r>
-    </w:p>
-    <w:p>
-      <w:pPr>
-        <w:rPr>
-          <w:rFonts w:asciiTheme="majorBidi" w:hAnsiTheme="majorBidi" w:cstheme="majorBidi"/>
-          <w:sz w:val="24"/>
-          <w:szCs w:val="24"/>
-        </w:rPr>
-      </w:pPr>
-    </w:p>
-    <w:p>
-      <w:pPr>
-        <w:rPr>
-          <w:rFonts w:asciiTheme="majorBidi" w:hAnsiTheme="majorBidi" w:cstheme="majorBidi"/>
-          <w:sz w:val="24"/>
-          <w:szCs w:val="24"/>
-        </w:rPr>
-      </w:pPr>
-      <w:r>
-        <w:rPr>
-          <w:rFonts w:asciiTheme="majorBidi" w:hAnsiTheme="majorBidi" w:cstheme="majorBidi"/>
-          <w:sz w:val="24"/>
-          <w:szCs w:val="24"/>
-        </w:rPr>
-        <w:t>1. Raise the elevation trigger that prohibits debits to water conservation accounts. This suggestion will create a larger buffer against drawdown to the reservoir protection elevation and thus to the minimum power pool. This suggestion engages two factors -- present reservoir storage and elevation trigger that prohibits debits to water conservation accounts. This suggestion can help address challenge #1 by slowing drawdown to the reservoir protection elevation. This suggestion will accerbate challenge #2 by stranding conserved water earlier. This suggestion will require a new negotiation to set the new trigger elevation. States and contractors maybhave different views on how high to set the new trigger elevation based on their current water conservation account balances and their actual or perceived need to debit their water conservation accounts.</w:t>
-      </w:r>
-    </w:p>
-    <w:p>
-      <w:pPr>
-        <w:rPr>
-          <w:rFonts w:asciiTheme="majorBidi" w:hAnsiTheme="majorBidi" w:cstheme="majorBidi"/>
-          <w:sz w:val="24"/>
-          <w:szCs w:val="24"/>
-        </w:rPr>
-      </w:pPr>
-    </w:p>
-    <w:p>
-      <w:pPr>
-        <w:rPr>
-          <w:rFonts w:asciiTheme="majorBidi" w:hAnsiTheme="majorBidi" w:cstheme="majorBidi"/>
-          <w:sz w:val="24"/>
-          <w:szCs w:val="24"/>
-        </w:rPr>
-      </w:pPr>
-      <w:r>
-        <w:rPr>
-          <w:rFonts w:asciiTheme="majorBidi" w:hAnsiTheme="majorBidi" w:cstheme="majorBidi"/>
-          <w:sz w:val="24"/>
-          <w:szCs w:val="24"/>
-        </w:rPr>
-        <w:t xml:space="preserve">2. Set the Lake Mead elevation criteria that require mandatory water conservation  to the anticipated Lake Mead elevation had the voluntary water conservation program not existed. This suggestion engages the factor of current reservoir storage. This suggestion seeks to address Challenges #1 and #5 by requiring larger mandatory conservation earlier and reducing gaming between the voluntary and mandory water conservation programs. Curiously, this suggestion may have unintended consequences to accerbate challenges #1, 2, 3, and 4 -- and the associated conflicts. For example, when the anticipated Lake Mead level absent the voluntary water conservation falls below the reservoir protection elevation, states and contractors may face increasing pressure to access their conserved water sooner (debit their account). The desire to access conserved water sooner will speed drawdown of the actual water level to the protection elevation. </w:t>
-      </w:r>
-    </w:p>
-    <w:p>
-      <w:pPr>
-        <w:rPr>
-          <w:rFonts w:asciiTheme="majorBidi" w:hAnsiTheme="majorBidi" w:cstheme="majorBidi"/>
-          <w:sz w:val="24"/>
-          <w:szCs w:val="24"/>
-        </w:rPr>
-      </w:pPr>
-    </w:p>
-    <w:p>
-      <w:pPr>
-        <w:rPr>
-          <w:rFonts w:asciiTheme="majorBidi" w:hAnsiTheme="majorBidi" w:cstheme="majorBidi"/>
-          <w:sz w:val="24"/>
-          <w:szCs w:val="24"/>
-        </w:rPr>
-      </w:pPr>
-      <w:r>
-        <w:rPr>
-          <w:rFonts w:asciiTheme="majorBidi" w:hAnsiTheme="majorBidi" w:cstheme="majorBidi"/>
-          <w:sz w:val="24"/>
-          <w:szCs w:val="24"/>
-        </w:rPr>
-        <w:t>3. Switch from water conservation accounting to water accounting. Water accounting works on the principle of division of each year's available water -- reservoir inflow minus evaporation -- rather than dividing larger shortages tied to declining reservoir storage. Users independently withdraw up to their share of the available water (autonomously manage their vulnerability). Accounts allow users to carry over unused water to the next year. Users can access their prior conserved water at any time in any amount (rollover). The accounting leverages prior shortages sharing agreements without requiring new negotiations.    Can also create accounts for communities previously excluded from Colorado River Management such as Tribal Nations and the Colorado River Delta. The accounting works as follows.</w:t>
+        <w:t>communities previously excluded from Colorado River Management such as Tribal Nations and the Colorado River Delta. The accounting works as follows.</w:t>
       </w:r>
     </w:p>
     <w:p>
@@ -3261,7 +5357,16 @@
           <w:sz w:val="24"/>
           <w:szCs w:val="24"/>
         </w:rPr>
-        <w:t>From the perspective of native warm-water fish in Grand Canyon, water is preferentially stored in Lake Powell to 1) reduce the entrainment of invasive, non-native, warm water fish into the Glen Canyon Dam penstocks, and  2) preserve colder water releases that presently advantage native fish in Grand Canyon. There may be benefit to adjust monthly Lake Powell releases to preserve storage and colder water releases in Summer and Fall months. Such an adjustment will not affect the annual release volume or water available to Lower Basin users.</w:t>
+        <w:t xml:space="preserve">From the perspective of native warm-water fish in Grand Canyon, water is preferentially stored in Lake Powell to 1) reduce the entrainment of invasive, non-native, warm water fish into the Glen Canyon Dam penstocks, and  2) preserve colder water releases that presently advantage native fish in Grand Canyon. There may be benefit to adjust monthly Lake Powell releases to preserve </w:t>
+      </w:r>
+      <w:r>
+        <w:rPr>
+          <w:rFonts w:asciiTheme="majorBidi" w:hAnsiTheme="majorBidi" w:cstheme="majorBidi"/>
+          <w:sz w:val="24"/>
+          <w:szCs w:val="24"/>
+        </w:rPr>
+        <w:lastRenderedPageBreak/>
+        <w:t>storage and colder water releases in Summer and Fall months. Such an adjustment will not affect the annual release volume or water available to Lower Basin users.</w:t>
       </w:r>
       <w:r>
         <w:rPr>
@@ -3278,14 +5383,6 @@
           <w:szCs w:val="24"/>
         </w:rPr>
         <w:br/>
-      </w:r>
-      <w:r>
-        <w:rPr>
-          <w:rFonts w:asciiTheme="majorBidi" w:hAnsiTheme="majorBidi" w:cstheme="majorBidi"/>
-          <w:sz w:val="24"/>
-          <w:szCs w:val="24"/>
-        </w:rPr>
-        <w:lastRenderedPageBreak/>
         <w:t>Lake Mead water accounting is also agnostic to the division of the natural flow above Lake Powell between the states of the Upper and Lower divisions. Such division is a political issue of where and how to consumptively use water and is better left to negotiations. </w:t>
       </w:r>
     </w:p>
@@ -3317,7 +5414,7 @@
                     <pic:cNvPicPr/>
                   </pic:nvPicPr>
                   <pic:blipFill>
-                    <a:blip r:embed="rId11"/>
+                    <a:blip r:embed="rId13"/>
                     <a:stretch>
                       <a:fillRect/>
                     </a:stretch>
@@ -4001,7 +6098,16 @@
           <w:sz w:val="24"/>
           <w:szCs w:val="24"/>
         </w:rPr>
-        <w:t xml:space="preserve"> Customary Delivery</w:t>
+        <w:t xml:space="preserve"> Customary </w:t>
+      </w:r>
+      <w:proofErr w:type="spellStart"/>
+      <w:r>
+        <w:rPr>
+          <w:rFonts w:asciiTheme="majorBidi" w:hAnsiTheme="majorBidi" w:cstheme="majorBidi"/>
+          <w:sz w:val="24"/>
+          <w:szCs w:val="24"/>
+        </w:rPr>
+        <w:t>Delivery</w:t>
       </w:r>
       <w:r>
         <w:rPr>
@@ -4012,13 +6118,32 @@
         </w:rPr>
         <w:t>p</w:t>
       </w:r>
-      <w:r>
-        <w:rPr>
-          <w:rFonts w:asciiTheme="majorBidi" w:hAnsiTheme="majorBidi" w:cstheme="majorBidi"/>
-          <w:sz w:val="24"/>
-          <w:szCs w:val="24"/>
-        </w:rPr>
-        <w:t xml:space="preserve"> [maf per year] minus the </w:t>
+      <w:proofErr w:type="spellEnd"/>
+      <w:r>
+        <w:rPr>
+          <w:rFonts w:asciiTheme="majorBidi" w:hAnsiTheme="majorBidi" w:cstheme="majorBidi"/>
+          <w:sz w:val="24"/>
+          <w:szCs w:val="24"/>
+        </w:rPr>
+        <w:t xml:space="preserve"> [</w:t>
+      </w:r>
+      <w:proofErr w:type="spellStart"/>
+      <w:r>
+        <w:rPr>
+          <w:rFonts w:asciiTheme="majorBidi" w:hAnsiTheme="majorBidi" w:cstheme="majorBidi"/>
+          <w:sz w:val="24"/>
+          <w:szCs w:val="24"/>
+        </w:rPr>
+        <w:t>maf</w:t>
+      </w:r>
+      <w:proofErr w:type="spellEnd"/>
+      <w:r>
+        <w:rPr>
+          <w:rFonts w:asciiTheme="majorBidi" w:hAnsiTheme="majorBidi" w:cstheme="majorBidi"/>
+          <w:sz w:val="24"/>
+          <w:szCs w:val="24"/>
+        </w:rPr>
+        <w:t xml:space="preserve"> per year] minus the </w:t>
       </w:r>
       <w:r>
         <w:rPr>
@@ -4036,6 +6161,7 @@
         </w:rPr>
         <w:t xml:space="preserve">andatory </w:t>
       </w:r>
+      <w:proofErr w:type="spellStart"/>
       <w:r>
         <w:rPr>
           <w:rFonts w:asciiTheme="majorBidi" w:hAnsiTheme="majorBidi" w:cstheme="majorBidi"/>
@@ -4061,13 +6187,32 @@
         </w:rPr>
         <w:t>p</w:t>
       </w:r>
-      <w:r>
-        <w:rPr>
-          <w:rFonts w:asciiTheme="majorBidi" w:hAnsiTheme="majorBidi" w:cstheme="majorBidi"/>
-          <w:sz w:val="24"/>
-          <w:szCs w:val="24"/>
-        </w:rPr>
-        <w:t xml:space="preserve"> [maf per year]</w:t>
+      <w:proofErr w:type="spellEnd"/>
+      <w:r>
+        <w:rPr>
+          <w:rFonts w:asciiTheme="majorBidi" w:hAnsiTheme="majorBidi" w:cstheme="majorBidi"/>
+          <w:sz w:val="24"/>
+          <w:szCs w:val="24"/>
+        </w:rPr>
+        <w:t xml:space="preserve"> [</w:t>
+      </w:r>
+      <w:proofErr w:type="spellStart"/>
+      <w:r>
+        <w:rPr>
+          <w:rFonts w:asciiTheme="majorBidi" w:hAnsiTheme="majorBidi" w:cstheme="majorBidi"/>
+          <w:sz w:val="24"/>
+          <w:szCs w:val="24"/>
+        </w:rPr>
+        <w:t>maf</w:t>
+      </w:r>
+      <w:proofErr w:type="spellEnd"/>
+      <w:r>
+        <w:rPr>
+          <w:rFonts w:asciiTheme="majorBidi" w:hAnsiTheme="majorBidi" w:cstheme="majorBidi"/>
+          <w:sz w:val="24"/>
+          <w:szCs w:val="24"/>
+        </w:rPr>
+        <w:t xml:space="preserve"> per year]</w:t>
       </w:r>
       <w:r>
         <w:rPr>
@@ -4083,7 +6228,25 @@
           <w:sz w:val="24"/>
           <w:szCs w:val="24"/>
         </w:rPr>
-        <w:t xml:space="preserve">he Customary Deliveries are 2.8, 0.3, 4.4, and 1.5 maf per year for Arizona, Nevada, California, and Mexico. </w:t>
+        <w:t xml:space="preserve">he Customary Deliveries are 2.8, 0.3, 4.4, and 1.5 </w:t>
+      </w:r>
+      <w:proofErr w:type="spellStart"/>
+      <w:r>
+        <w:rPr>
+          <w:rFonts w:asciiTheme="majorBidi" w:hAnsiTheme="majorBidi" w:cstheme="majorBidi"/>
+          <w:sz w:val="24"/>
+          <w:szCs w:val="24"/>
+        </w:rPr>
+        <w:t>maf</w:t>
+      </w:r>
+      <w:proofErr w:type="spellEnd"/>
+      <w:r>
+        <w:rPr>
+          <w:rFonts w:asciiTheme="majorBidi" w:hAnsiTheme="majorBidi" w:cstheme="majorBidi"/>
+          <w:sz w:val="24"/>
+          <w:szCs w:val="24"/>
+        </w:rPr>
+        <w:t xml:space="preserve"> per year for Arizona, Nevada, California, and Mexico. </w:t>
       </w:r>
       <w:r>
         <w:rPr>
@@ -4455,7 +6618,6 @@
           <w:sz w:val="24"/>
           <w:szCs w:val="24"/>
         </w:rPr>
-        <w:lastRenderedPageBreak/>
         <w:t>Table A1. Share of reservoir inflow calculated from customary deliveries and mandatory conservation volumes.</w:t>
       </w:r>
     </w:p>
@@ -4489,7 +6651,7 @@
                     </pic:cNvPicPr>
                   </pic:nvPicPr>
                   <pic:blipFill>
-                    <a:blip r:embed="rId12">
+                    <a:blip r:embed="rId14">
                       <a:extLst>
                         <a:ext uri="{28A0092B-C50C-407E-A947-70E740481C1C}">
                           <a14:useLocalDpi xmlns:a14="http://schemas.microsoft.com/office/drawing/2010/main" val="0"/>
@@ -4587,7 +6749,7 @@
         </w:rPr>
         <w:t xml:space="preserve"> </w:t>
       </w:r>
-      <w:hyperlink r:id="rId13" w:history="1">
+      <w:hyperlink r:id="rId15" w:history="1">
         <w:r>
           <w:rPr>
             <w:rStyle w:val="Hyperlink"/>
@@ -4606,7 +6768,7 @@
         </w:rPr>
         <w:t xml:space="preserve"> | </w:t>
       </w:r>
-      <w:hyperlink r:id="rId14" w:history="1">
+      <w:hyperlink r:id="rId16" w:history="1">
         <w:r>
           <w:rPr>
             <w:rStyle w:val="Hyperlink"/>
@@ -4660,7 +6822,7 @@
       <w:r>
         <w:t xml:space="preserve">Carson, C. A., Stone, C. H., Wilson, F. E., Watson, E. H., and Bishop, L. C. (1948). "Upper Colorado River Basin Compact." U.S. Bureau of Reclamation. </w:t>
       </w:r>
-      <w:hyperlink r:id="rId15" w:history="1">
+      <w:hyperlink r:id="rId17" w:history="1">
         <w:r>
           <w:rPr>
             <w:rStyle w:val="Hyperlink"/>
@@ -4681,7 +6843,7 @@
       <w:r>
         <w:t xml:space="preserve">IBWC. (2021). "Minutes between the United States and Mexican Sections of the IBWC." United States Section. </w:t>
       </w:r>
-      <w:hyperlink r:id="rId16" w:history="1">
+      <w:hyperlink r:id="rId18" w:history="1">
         <w:r>
           <w:rPr>
             <w:rStyle w:val="Hyperlink"/>
@@ -4721,7 +6883,7 @@
       <w:r>
         <w:t xml:space="preserve">Moreo, M. T. (2015). "Evaporation data from Lake Mead and Lake Mohave, Nevada and Arizona, March 2010 through April 2015." U.S. Geological Survey Data Release. </w:t>
       </w:r>
-      <w:hyperlink r:id="rId17" w:history="1">
+      <w:hyperlink r:id="rId19" w:history="1">
         <w:r>
           <w:rPr>
             <w:rStyle w:val="Hyperlink"/>
@@ -4741,48 +6903,6 @@
       </w:pPr>
       <w:r>
         <w:t xml:space="preserve">Rosenberg, D. E. (2021a). "Colorado River Coding: Grand Canyon Intervening Flow." GrandCanyonInterveningFlow folder. </w:t>
-      </w:r>
-      <w:hyperlink r:id="rId18" w:history="1">
-        <w:r>
-          <w:rPr>
-            <w:rStyle w:val="Hyperlink"/>
-          </w:rPr>
-          <w:t>https://doi.org/10.5281/zenodo.5501467</w:t>
-        </w:r>
-      </w:hyperlink>
-      <w:r>
-        <w:t>.</w:t>
-      </w:r>
-    </w:p>
-    <w:p>
-      <w:pPr>
-        <w:pStyle w:val="EndNoteBibliography"/>
-        <w:spacing w:after="0"/>
-        <w:ind w:left="720" w:hanging="720"/>
-      </w:pPr>
-      <w:r>
-        <w:t xml:space="preserve">Rosenberg, D. E. (2021b). "Colorado River Coding: Intentionally Created Surplus for Lake Mead: Current Accounts and Next Steps." ICS folder. </w:t>
-      </w:r>
-      <w:hyperlink r:id="rId19" w:history="1">
-        <w:r>
-          <w:rPr>
-            <w:rStyle w:val="Hyperlink"/>
-          </w:rPr>
-          <w:t>https://doi.org/10.5281/zenodo.5501467</w:t>
-        </w:r>
-      </w:hyperlink>
-      <w:r>
-        <w:t>.</w:t>
-      </w:r>
-    </w:p>
-    <w:p>
-      <w:pPr>
-        <w:pStyle w:val="EndNoteBibliography"/>
-        <w:spacing w:after="0"/>
-        <w:ind w:left="720" w:hanging="720"/>
-      </w:pPr>
-      <w:r>
-        <w:t xml:space="preserve">Rosenberg, D. E. (2021c). "Colorado River Coding: Lake Mead Steady Inflow Simulations." MeadInflowSimulations folder. </w:t>
       </w:r>
       <w:hyperlink r:id="rId20" w:history="1">
         <w:r>
@@ -4803,7 +6923,7 @@
         <w:ind w:left="720" w:hanging="720"/>
       </w:pPr>
       <w:r>
-        <w:t xml:space="preserve">Rosenberg, D. E. (2021d). "Colorado River Coding: Pilot flex accounting to encourage more water conservation in a combined Lake Powell-Lake Mead system." ModelMusings folder. </w:t>
+        <w:t xml:space="preserve">Rosenberg, D. E. (2021b). "Colorado River Coding: Intentionally Created Surplus for Lake Mead: Current Accounts and Next Steps." ICS folder. </w:t>
       </w:r>
       <w:hyperlink r:id="rId21" w:history="1">
         <w:r>
@@ -4824,9 +6944,52 @@
         <w:ind w:left="720" w:hanging="720"/>
       </w:pPr>
       <w:r>
+        <w:t xml:space="preserve">Rosenberg, D. E. (2021c). "Colorado River Coding: Lake Mead Steady Inflow Simulations." MeadInflowSimulations folder. </w:t>
+      </w:r>
+      <w:hyperlink r:id="rId22" w:history="1">
+        <w:r>
+          <w:rPr>
+            <w:rStyle w:val="Hyperlink"/>
+          </w:rPr>
+          <w:t>https://doi.org/10.5281/zenodo.5501467</w:t>
+        </w:r>
+      </w:hyperlink>
+      <w:r>
+        <w:t>.</w:t>
+      </w:r>
+    </w:p>
+    <w:p>
+      <w:pPr>
+        <w:pStyle w:val="EndNoteBibliography"/>
+        <w:spacing w:after="0"/>
+        <w:ind w:left="720" w:hanging="720"/>
+      </w:pPr>
+      <w:r>
+        <w:t xml:space="preserve">Rosenberg, D. E. (2021d). "Colorado River Coding: Pilot flex accounting to encourage more water conservation in a combined Lake Powell-Lake Mead system." ModelMusings folder. </w:t>
+      </w:r>
+      <w:hyperlink r:id="rId23" w:history="1">
+        <w:r>
+          <w:rPr>
+            <w:rStyle w:val="Hyperlink"/>
+          </w:rPr>
+          <w:t>https://doi.org/10.5281/zenodo.5501467</w:t>
+        </w:r>
+      </w:hyperlink>
+      <w:r>
+        <w:t>.</w:t>
+      </w:r>
+    </w:p>
+    <w:p>
+      <w:pPr>
+        <w:pStyle w:val="EndNoteBibliography"/>
+        <w:spacing w:after="0"/>
+        <w:ind w:left="720" w:hanging="720"/>
+      </w:pPr>
+      <w:r>
+        <w:lastRenderedPageBreak/>
         <w:t xml:space="preserve">Salehabadi, H., and Tarboton, D. (2020). "Sequence-Average and Cumulative Flow Loss Analyses for Colorado River Streamflow at Lees Ferry." Hydroshare. </w:t>
       </w:r>
-      <w:hyperlink r:id="rId22" w:history="1">
+      <w:hyperlink r:id="rId24" w:history="1">
         <w:r>
           <w:rPr>
             <w:rStyle w:val="Hyperlink"/>
@@ -4845,10 +7008,9 @@
         <w:ind w:left="720" w:hanging="720"/>
       </w:pPr>
       <w:r>
-        <w:lastRenderedPageBreak/>
         <w:t xml:space="preserve">Salehabadi, H., Tarboton, D., Kuhn, E., Udall, B., Wheeler, K., E.Rosenberg, D., Goeking, S., and Schmidt, J. C. (2020). "Stream flow and Losses of the Colorado River in the Southern Colorado Plateau." Center for Colorado River Studies, Utah State University, Logan, Utah. </w:t>
       </w:r>
-      <w:hyperlink r:id="rId23" w:history="1">
+      <w:hyperlink r:id="rId25" w:history="1">
         <w:r>
           <w:rPr>
             <w:rStyle w:val="Hyperlink"/>
@@ -4869,7 +7031,7 @@
       <w:r>
         <w:t xml:space="preserve">USBR. (2019). "Agreement Concerning Colorado River Drought Contingency Management and Operations." U.S. Bureau of Reclamation, Washington, DC. </w:t>
       </w:r>
-      <w:hyperlink r:id="rId24" w:history="1">
+      <w:hyperlink r:id="rId26" w:history="1">
         <w:r>
           <w:rPr>
             <w:rStyle w:val="Hyperlink"/>
@@ -4890,7 +7052,7 @@
       <w:r>
         <w:t xml:space="preserve">Wang, J., Rosenberg, D. E., Schmidt, J. C., and Wheeler, K. G. (2020). "Managing the Colorado River for an Uncertain Future." Center for Colorado River Studies, Utah State University, Logan, Utah. </w:t>
       </w:r>
-      <w:hyperlink r:id="rId25" w:history="1">
+      <w:hyperlink r:id="rId27" w:history="1">
         <w:r>
           <w:rPr>
             <w:rStyle w:val="Hyperlink"/>
@@ -4911,7 +7073,7 @@
       <w:r>
         <w:t xml:space="preserve">Wang, J., and Schmidt, J. C. (2020). "Stream flow and Losses of the Colorado River in the Southern Colorado Plateau." Center for Colorado River Studies, Utah State University, Logan, Utah. </w:t>
       </w:r>
-      <w:hyperlink r:id="rId26" w:history="1">
+      <w:hyperlink r:id="rId28" w:history="1">
         <w:r>
           <w:rPr>
             <w:rStyle w:val="Hyperlink"/>
@@ -4931,7 +7093,7 @@
       <w:r>
         <w:t xml:space="preserve">Wheeler, K. G., Schmidt, J. C., and Rosenberg, D. E. (2019). "Water Resource Modelling of the Colorado River – Present and Future Strategies." Center for Colorado River Studies, Utah State University, Logan, Utah. </w:t>
       </w:r>
-      <w:hyperlink r:id="rId27" w:history="1">
+      <w:hyperlink r:id="rId29" w:history="1">
         <w:r>
           <w:rPr>
             <w:rStyle w:val="Hyperlink"/>
@@ -4962,7 +7124,7 @@
       </w:r>
     </w:p>
     <w:sectPr>
-      <w:headerReference w:type="default" r:id="rId28"/>
+      <w:headerReference w:type="default" r:id="rId30"/>
       <w:pgSz w:w="12240" w:h="15840"/>
       <w:pgMar w:top="1440" w:right="1440" w:bottom="1440" w:left="1440" w:header="720" w:footer="720" w:gutter="0"/>
       <w:cols w:space="720"/>
@@ -6386,6 +8548,92 @@
     </w:lvl>
   </w:abstractNum>
   <w:abstractNum w:abstractNumId="14" w15:restartNumberingAfterBreak="0">
+    <w:nsid w:val="71F811A0"/>
+    <w:multiLevelType w:val="hybridMultilevel"/>
+    <w:tmpl w:val="B5A032CE"/>
+    <w:lvl w:ilvl="0" w:tplc="0409000F">
+      <w:start w:val="1"/>
+      <w:numFmt w:val="decimal"/>
+      <w:lvlText w:val="%1."/>
+      <w:lvlJc w:val="left"/>
+      <w:pPr>
+        <w:ind w:left="720" w:hanging="360"/>
+      </w:pPr>
+    </w:lvl>
+    <w:lvl w:ilvl="1" w:tplc="04090019" w:tentative="1">
+      <w:start w:val="1"/>
+      <w:numFmt w:val="lowerLetter"/>
+      <w:lvlText w:val="%2."/>
+      <w:lvlJc w:val="left"/>
+      <w:pPr>
+        <w:ind w:left="1440" w:hanging="360"/>
+      </w:pPr>
+    </w:lvl>
+    <w:lvl w:ilvl="2" w:tplc="0409001B" w:tentative="1">
+      <w:start w:val="1"/>
+      <w:numFmt w:val="lowerRoman"/>
+      <w:lvlText w:val="%3."/>
+      <w:lvlJc w:val="right"/>
+      <w:pPr>
+        <w:ind w:left="2160" w:hanging="180"/>
+      </w:pPr>
+    </w:lvl>
+    <w:lvl w:ilvl="3" w:tplc="0409000F" w:tentative="1">
+      <w:start w:val="1"/>
+      <w:numFmt w:val="decimal"/>
+      <w:lvlText w:val="%4."/>
+      <w:lvlJc w:val="left"/>
+      <w:pPr>
+        <w:ind w:left="2880" w:hanging="360"/>
+      </w:pPr>
+    </w:lvl>
+    <w:lvl w:ilvl="4" w:tplc="04090019" w:tentative="1">
+      <w:start w:val="1"/>
+      <w:numFmt w:val="lowerLetter"/>
+      <w:lvlText w:val="%5."/>
+      <w:lvlJc w:val="left"/>
+      <w:pPr>
+        <w:ind w:left="3600" w:hanging="360"/>
+      </w:pPr>
+    </w:lvl>
+    <w:lvl w:ilvl="5" w:tplc="0409001B" w:tentative="1">
+      <w:start w:val="1"/>
+      <w:numFmt w:val="lowerRoman"/>
+      <w:lvlText w:val="%6."/>
+      <w:lvlJc w:val="right"/>
+      <w:pPr>
+        <w:ind w:left="4320" w:hanging="180"/>
+      </w:pPr>
+    </w:lvl>
+    <w:lvl w:ilvl="6" w:tplc="0409000F" w:tentative="1">
+      <w:start w:val="1"/>
+      <w:numFmt w:val="decimal"/>
+      <w:lvlText w:val="%7."/>
+      <w:lvlJc w:val="left"/>
+      <w:pPr>
+        <w:ind w:left="5040" w:hanging="360"/>
+      </w:pPr>
+    </w:lvl>
+    <w:lvl w:ilvl="7" w:tplc="04090019" w:tentative="1">
+      <w:start w:val="1"/>
+      <w:numFmt w:val="lowerLetter"/>
+      <w:lvlText w:val="%8."/>
+      <w:lvlJc w:val="left"/>
+      <w:pPr>
+        <w:ind w:left="5760" w:hanging="360"/>
+      </w:pPr>
+    </w:lvl>
+    <w:lvl w:ilvl="8" w:tplc="0409001B" w:tentative="1">
+      <w:start w:val="1"/>
+      <w:numFmt w:val="lowerRoman"/>
+      <w:lvlText w:val="%9."/>
+      <w:lvlJc w:val="right"/>
+      <w:pPr>
+        <w:ind w:left="6480" w:hanging="180"/>
+      </w:pPr>
+    </w:lvl>
+  </w:abstractNum>
+  <w:abstractNum w:abstractNumId="15" w15:restartNumberingAfterBreak="0">
     <w:nsid w:val="72DF333F"/>
     <w:multiLevelType w:val="hybridMultilevel"/>
     <w:tmpl w:val="5AF6E552"/>
@@ -6490,7 +8738,7 @@
     <w:abstractNumId w:val="2"/>
   </w:num>
   <w:num w:numId="7" w16cid:durableId="1168056695">
-    <w:abstractNumId w:val="14"/>
+    <w:abstractNumId w:val="15"/>
   </w:num>
   <w:num w:numId="8" w16cid:durableId="572354863">
     <w:abstractNumId w:val="4"/>
@@ -6515,6 +8763,9 @@
   </w:num>
   <w:num w:numId="15" w16cid:durableId="775095447">
     <w:abstractNumId w:val="0"/>
+  </w:num>
+  <w:num w:numId="16" w16cid:durableId="1617448374">
+    <w:abstractNumId w:val="14"/>
   </w:num>
 </w:numbering>
 </file>
@@ -6942,6 +9193,7 @@
   <w:style w:type="character" w:default="1" w:styleId="DefaultParagraphFont">
     <w:name w:val="Default Paragraph Font"/>
     <w:uiPriority w:val="1"/>
+    <w:semiHidden/>
     <w:unhideWhenUsed/>
   </w:style>
   <w:style w:type="table" w:default="1" w:styleId="TableNormal">

</xml_diff>

<commit_message>
Edits to word doc and excel file
</commit_message>
<xml_diff>
--- a/LakeMeadWaterConservationProgramAnalysis/LakeMeadWaterConservationProgramAnalysis.docx
+++ b/LakeMeadWaterConservationProgramAnalysis/LakeMeadWaterConservationProgramAnalysis.docx
@@ -334,7 +334,39 @@
           <w:sz w:val="24"/>
           <w:szCs w:val="24"/>
         </w:rPr>
-        <w:t xml:space="preserve">. The Guidelines and Colorado River experts refer to the program as Intentionally Created Surplus (ICS). Minutes 317 </w:t>
+        <w:t xml:space="preserve"> </w:t>
+      </w:r>
+      <w:r>
+        <w:rPr>
+          <w:rFonts w:asciiTheme="majorBidi" w:hAnsiTheme="majorBidi" w:cstheme="majorBidi"/>
+          <w:sz w:val="24"/>
+          <w:szCs w:val="24"/>
+        </w:rPr>
+        <w:t>{USBR, 2019 #2578}</w:t>
+      </w:r>
+      <w:r>
+        <w:rPr>
+          <w:rFonts w:asciiTheme="majorBidi" w:hAnsiTheme="majorBidi" w:cstheme="majorBidi"/>
+          <w:sz w:val="24"/>
+          <w:szCs w:val="24"/>
+        </w:rPr>
+        <w:t>. The Guidelines and Colorado River experts refer to the program as Intentionally Created Surplus (ICS). Minutes 31</w:t>
+      </w:r>
+      <w:r>
+        <w:rPr>
+          <w:rFonts w:asciiTheme="majorBidi" w:hAnsiTheme="majorBidi" w:cstheme="majorBidi"/>
+          <w:sz w:val="24"/>
+          <w:szCs w:val="24"/>
+        </w:rPr>
+        <w:t>9</w:t>
+      </w:r>
+      <w:r>
+        <w:rPr>
+          <w:rFonts w:asciiTheme="majorBidi" w:hAnsiTheme="majorBidi" w:cstheme="majorBidi"/>
+          <w:sz w:val="24"/>
+          <w:szCs w:val="24"/>
+        </w:rPr>
+        <w:t xml:space="preserve"> </w:t>
       </w:r>
       <w:r>
         <w:rPr>
@@ -382,7 +414,23 @@
           <w:sz w:val="24"/>
           <w:szCs w:val="24"/>
         </w:rPr>
-        <w:t>{IBWC, 2021 #2808}. The program was set up and op</w:t>
+        <w:t xml:space="preserve">{IBWC, 2021 #2808}. The </w:t>
+      </w:r>
+      <w:r>
+        <w:rPr>
+          <w:rFonts w:asciiTheme="majorBidi" w:hAnsiTheme="majorBidi" w:cstheme="majorBidi"/>
+          <w:sz w:val="24"/>
+          <w:szCs w:val="24"/>
+        </w:rPr>
+        <w:t xml:space="preserve">water conservation </w:t>
+      </w:r>
+      <w:r>
+        <w:rPr>
+          <w:rFonts w:asciiTheme="majorBidi" w:hAnsiTheme="majorBidi" w:cstheme="majorBidi"/>
+          <w:sz w:val="24"/>
+          <w:szCs w:val="24"/>
+        </w:rPr>
+        <w:t>program was set up and op</w:t>
       </w:r>
       <w:r>
         <w:rPr>
@@ -414,7 +462,15 @@
           <w:sz w:val="24"/>
           <w:szCs w:val="24"/>
         </w:rPr>
-        <w:t>reservoir inflow minus evaporation</w:t>
+        <w:t>Lake Mead</w:t>
+      </w:r>
+      <w:r>
+        <w:rPr>
+          <w:rFonts w:asciiTheme="majorBidi" w:hAnsiTheme="majorBidi" w:cstheme="majorBidi"/>
+          <w:sz w:val="24"/>
+          <w:szCs w:val="24"/>
+        </w:rPr>
+        <w:t xml:space="preserve"> inflow minus evaporation</w:t>
       </w:r>
       <w:r>
         <w:rPr>
@@ -462,31 +518,39 @@
           <w:sz w:val="24"/>
           <w:szCs w:val="24"/>
         </w:rPr>
-        <w:t xml:space="preserve">and introduces </w:t>
-      </w:r>
-      <w:r>
-        <w:rPr>
-          <w:rFonts w:asciiTheme="majorBidi" w:hAnsiTheme="majorBidi" w:cstheme="majorBidi"/>
-          <w:sz w:val="24"/>
-          <w:szCs w:val="24"/>
-        </w:rPr>
-        <w:t xml:space="preserve">more readily understandable </w:t>
-      </w:r>
-      <w:r>
-        <w:rPr>
-          <w:rFonts w:asciiTheme="majorBidi" w:hAnsiTheme="majorBidi" w:cstheme="majorBidi"/>
-          <w:sz w:val="24"/>
-          <w:szCs w:val="24"/>
-        </w:rPr>
-        <w:t>language</w:t>
-      </w:r>
-      <w:r>
-        <w:rPr>
-          <w:rFonts w:asciiTheme="majorBidi" w:hAnsiTheme="majorBidi" w:cstheme="majorBidi"/>
-          <w:sz w:val="24"/>
-          <w:szCs w:val="24"/>
-        </w:rPr>
-        <w:t xml:space="preserve"> of water conservation account credits and debits with examples. Subsequent sections share </w:t>
+        <w:t xml:space="preserve">and </w:t>
+      </w:r>
+      <w:r>
+        <w:rPr>
+          <w:rFonts w:asciiTheme="majorBidi" w:hAnsiTheme="majorBidi" w:cstheme="majorBidi"/>
+          <w:sz w:val="24"/>
+          <w:szCs w:val="24"/>
+        </w:rPr>
+        <w:t>gives example program</w:t>
+      </w:r>
+      <w:r>
+        <w:rPr>
+          <w:rFonts w:asciiTheme="majorBidi" w:hAnsiTheme="majorBidi" w:cstheme="majorBidi"/>
+          <w:sz w:val="24"/>
+          <w:szCs w:val="24"/>
+        </w:rPr>
+        <w:t xml:space="preserve"> </w:t>
+      </w:r>
+      <w:r>
+        <w:rPr>
+          <w:rFonts w:asciiTheme="majorBidi" w:hAnsiTheme="majorBidi" w:cstheme="majorBidi"/>
+          <w:sz w:val="24"/>
+          <w:szCs w:val="24"/>
+        </w:rPr>
+        <w:t>operations, including their effect on Lake Mead storage</w:t>
+      </w:r>
+      <w:r>
+        <w:rPr>
+          <w:rFonts w:asciiTheme="majorBidi" w:hAnsiTheme="majorBidi" w:cstheme="majorBidi"/>
+          <w:sz w:val="24"/>
+          <w:szCs w:val="24"/>
+        </w:rPr>
+        <w:t xml:space="preserve">. Subsequent sections share </w:t>
       </w:r>
       <w:r>
         <w:rPr>
@@ -593,7 +657,31 @@
           <w:sz w:val="24"/>
           <w:szCs w:val="24"/>
         </w:rPr>
-        <w:t xml:space="preserve">increase water user autonomy and decrease conflicts </w:t>
+        <w:t xml:space="preserve">improve program sustainability, </w:t>
+      </w:r>
+      <w:r>
+        <w:rPr>
+          <w:rFonts w:asciiTheme="majorBidi" w:hAnsiTheme="majorBidi" w:cstheme="majorBidi"/>
+          <w:sz w:val="24"/>
+          <w:szCs w:val="24"/>
+        </w:rPr>
+        <w:t>increase water user autonomy</w:t>
+      </w:r>
+      <w:r>
+        <w:rPr>
+          <w:rFonts w:asciiTheme="majorBidi" w:hAnsiTheme="majorBidi" w:cstheme="majorBidi"/>
+          <w:sz w:val="24"/>
+          <w:szCs w:val="24"/>
+        </w:rPr>
+        <w:t>,</w:t>
+      </w:r>
+      <w:r>
+        <w:rPr>
+          <w:rFonts w:asciiTheme="majorBidi" w:hAnsiTheme="majorBidi" w:cstheme="majorBidi"/>
+          <w:sz w:val="24"/>
+          <w:szCs w:val="24"/>
+        </w:rPr>
+        <w:t xml:space="preserve"> and decrease conflicts </w:t>
       </w:r>
       <w:r>
         <w:rPr>
@@ -673,7 +761,13 @@
         <w:pStyle w:val="Heading1"/>
       </w:pPr>
       <w:r>
-        <w:t>Literature Review and</w:t>
+        <w:t>Literature Review</w:t>
+      </w:r>
+      <w:r>
+        <w:t>, Terminology,</w:t>
+      </w:r>
+      <w:r>
+        <w:t xml:space="preserve"> and</w:t>
       </w:r>
       <w:r>
         <w:t xml:space="preserve"> Examples</w:t>
@@ -750,39 +844,16 @@
           <w:sz w:val="24"/>
           <w:szCs w:val="24"/>
         </w:rPr>
-        <w:t xml:space="preserve">This section describes the program in more readily understood language of reservoir withdraws below and above historical allocations  (Box 1). I provide examples of program operations </w:t>
-      </w:r>
-      <w:r>
-        <w:rPr>
-          <w:rFonts w:asciiTheme="majorBidi" w:hAnsiTheme="majorBidi" w:cstheme="majorBidi"/>
-          <w:sz w:val="24"/>
-          <w:szCs w:val="24"/>
-        </w:rPr>
-        <w:t>–</w:t>
-      </w:r>
-      <w:r>
-        <w:rPr>
-          <w:rFonts w:asciiTheme="majorBidi" w:hAnsiTheme="majorBidi" w:cstheme="majorBidi"/>
-          <w:sz w:val="24"/>
-          <w:szCs w:val="24"/>
-        </w:rPr>
-        <w:t xml:space="preserve"> credit</w:t>
-      </w:r>
-      <w:r>
-        <w:rPr>
-          <w:rFonts w:asciiTheme="majorBidi" w:hAnsiTheme="majorBidi" w:cstheme="majorBidi"/>
-          <w:sz w:val="24"/>
-          <w:szCs w:val="24"/>
-        </w:rPr>
-        <w:t xml:space="preserve"> and</w:t>
-      </w:r>
-      <w:r>
-        <w:rPr>
-          <w:rFonts w:asciiTheme="majorBidi" w:hAnsiTheme="majorBidi" w:cstheme="majorBidi"/>
-          <w:sz w:val="24"/>
-          <w:szCs w:val="24"/>
-        </w:rPr>
-        <w:t xml:space="preserve"> debit</w:t>
+        <w:lastRenderedPageBreak/>
+        <w:t xml:space="preserve">This section describes the program in more readily understood language of reservoir withdraws below and above historical allocations  (Box 1). I provide examples of program </w:t>
+      </w:r>
+      <w:r>
+        <w:rPr>
+          <w:rFonts w:asciiTheme="majorBidi" w:hAnsiTheme="majorBidi" w:cstheme="majorBidi"/>
+          <w:sz w:val="24"/>
+          <w:szCs w:val="24"/>
+        </w:rPr>
+        <w:t>credits and debits</w:t>
       </w:r>
       <w:r>
         <w:rPr>
@@ -798,15 +869,15 @@
           <w:sz w:val="24"/>
           <w:szCs w:val="24"/>
         </w:rPr>
-        <w:t xml:space="preserve">(Boxes 2 </w:t>
-      </w:r>
-      <w:r>
-        <w:rPr>
-          <w:rFonts w:asciiTheme="majorBidi" w:hAnsiTheme="majorBidi" w:cstheme="majorBidi"/>
-          <w:sz w:val="24"/>
-          <w:szCs w:val="24"/>
-        </w:rPr>
-        <w:t>and 3</w:t>
+        <w:t>(</w:t>
+      </w:r>
+      <w:r>
+        <w:rPr>
+          <w:rFonts w:asciiTheme="majorBidi" w:hAnsiTheme="majorBidi" w:cstheme="majorBidi"/>
+          <w:sz w:val="24"/>
+          <w:szCs w:val="24"/>
+        </w:rPr>
+        <w:t>Tables 1 and 2</w:t>
       </w:r>
       <w:r>
         <w:rPr>
@@ -816,33 +887,6 @@
         </w:rPr>
         <w:t>). I also list program constraints and show activity from 2008 to 2023.</w:t>
       </w:r>
-    </w:p>
-    <w:p>
-      <w:pPr>
-        <w:rPr>
-          <w:rFonts w:asciiTheme="majorBidi" w:hAnsiTheme="majorBidi" w:cstheme="majorBidi"/>
-          <w:sz w:val="24"/>
-          <w:szCs w:val="24"/>
-        </w:rPr>
-      </w:pPr>
-    </w:p>
-    <w:p>
-      <w:pPr>
-        <w:rPr>
-          <w:rFonts w:asciiTheme="majorBidi" w:hAnsiTheme="majorBidi" w:cstheme="majorBidi"/>
-          <w:sz w:val="24"/>
-          <w:szCs w:val="24"/>
-        </w:rPr>
-      </w:pPr>
-    </w:p>
-    <w:p>
-      <w:pPr>
-        <w:rPr>
-          <w:rFonts w:asciiTheme="majorBidi" w:hAnsiTheme="majorBidi" w:cstheme="majorBidi"/>
-          <w:sz w:val="24"/>
-          <w:szCs w:val="24"/>
-        </w:rPr>
-      </w:pPr>
       <w:r>
         <w:rPr>
           <w:rFonts w:asciiTheme="majorBidi" w:hAnsiTheme="majorBidi" w:cstheme="majorBidi"/>
@@ -852,11 +896,10 @@
           <w:sz w:val="24"/>
           <w:szCs w:val="24"/>
         </w:rPr>
-        <w:lastRenderedPageBreak/>
         <mc:AlternateContent>
           <mc:Choice Requires="wps">
             <w:drawing>
-              <wp:anchor distT="45720" distB="45720" distL="114300" distR="114300" simplePos="0" relativeHeight="251659264" behindDoc="0" locked="0" layoutInCell="1" allowOverlap="1" wp14:anchorId="4A48395D" wp14:editId="27E74968">
+              <wp:anchor distT="45720" distB="45720" distL="114300" distR="114300" simplePos="0" relativeHeight="251659264" behindDoc="0" locked="0" layoutInCell="1" allowOverlap="1" wp14:anchorId="4A48395D" wp14:editId="58E32227">
                 <wp:simplePos x="0" y="0"/>
                 <wp:positionH relativeFrom="column">
                   <wp:posOffset>2517140</wp:posOffset>
@@ -864,8 +907,8 @@
                 <wp:positionV relativeFrom="paragraph">
                   <wp:posOffset>0</wp:posOffset>
                 </wp:positionV>
-                <wp:extent cx="3250565" cy="1404620"/>
-                <wp:effectExtent l="0" t="0" r="26035" b="20320"/>
+                <wp:extent cx="3250565" cy="5403215"/>
+                <wp:effectExtent l="0" t="0" r="26035" b="26035"/>
                 <wp:wrapSquare wrapText="bothSides"/>
                 <wp:docPr id="217" name="Text Box 2"/>
                 <wp:cNvGraphicFramePr>
@@ -880,7 +923,7 @@
                       <wps:spPr bwMode="auto">
                         <a:xfrm>
                           <a:off x="0" y="0"/>
-                          <a:ext cx="3250565" cy="1404620"/>
+                          <a:ext cx="3250565" cy="5403215"/>
                         </a:xfrm>
                         <a:prstGeom prst="rect">
                           <a:avLst/>
@@ -1131,165 +1174,6 @@
                                 <w:sz w:val="20"/>
                                 <w:szCs w:val="20"/>
                               </w:rPr>
-                              <w:t xml:space="preserve">Available water </w:t>
-                            </w:r>
-                            <w:r>
-                              <w:rPr>
-                                <w:rFonts w:asciiTheme="majorBidi" w:hAnsiTheme="majorBidi" w:cstheme="majorBidi"/>
-                                <w:sz w:val="20"/>
-                                <w:szCs w:val="20"/>
-                              </w:rPr>
-                              <w:t xml:space="preserve">- The volume of water in a reservoir available for withdraw. Available water is reservoir active storage plus </w:t>
-                            </w:r>
-                            <w:r>
-                              <w:rPr>
-                                <w:rFonts w:asciiTheme="majorBidi" w:hAnsiTheme="majorBidi" w:cstheme="majorBidi"/>
-                                <w:sz w:val="20"/>
-                                <w:szCs w:val="20"/>
-                              </w:rPr>
-                              <w:t xml:space="preserve">annual </w:t>
-                            </w:r>
-                            <w:r>
-                              <w:rPr>
-                                <w:rFonts w:asciiTheme="majorBidi" w:hAnsiTheme="majorBidi" w:cstheme="majorBidi"/>
-                                <w:sz w:val="20"/>
-                                <w:szCs w:val="20"/>
-                              </w:rPr>
-                              <w:t xml:space="preserve">inflow minus evaporation. </w:t>
-                            </w:r>
-                            <w:r>
-                              <w:rPr>
-                                <w:rFonts w:asciiTheme="majorBidi" w:hAnsiTheme="majorBidi" w:cstheme="majorBidi"/>
-                                <w:sz w:val="20"/>
-                                <w:szCs w:val="20"/>
-                              </w:rPr>
-                              <w:t xml:space="preserve">Between 1990 and 2023, </w:t>
-                            </w:r>
-                            <w:r>
-                              <w:rPr>
-                                <w:rFonts w:asciiTheme="majorBidi" w:hAnsiTheme="majorBidi" w:cstheme="majorBidi"/>
-                                <w:i/>
-                                <w:iCs/>
-                                <w:sz w:val="20"/>
-                                <w:szCs w:val="20"/>
-                              </w:rPr>
-                              <w:t>re</w:t>
-                            </w:r>
-                            <w:r>
-                              <w:rPr>
-                                <w:rFonts w:asciiTheme="majorBidi" w:hAnsiTheme="majorBidi" w:cstheme="majorBidi"/>
-                                <w:i/>
-                                <w:iCs/>
-                                <w:sz w:val="20"/>
-                                <w:szCs w:val="20"/>
-                              </w:rPr>
-                              <w:t xml:space="preserve">servoir </w:t>
-                            </w:r>
-                            <w:r>
-                              <w:rPr>
-                                <w:rFonts w:asciiTheme="majorBidi" w:hAnsiTheme="majorBidi" w:cstheme="majorBidi"/>
-                                <w:i/>
-                                <w:iCs/>
-                                <w:sz w:val="20"/>
-                                <w:szCs w:val="20"/>
-                              </w:rPr>
-                              <w:t>inflow</w:t>
-                            </w:r>
-                            <w:r>
-                              <w:rPr>
-                                <w:rFonts w:asciiTheme="majorBidi" w:hAnsiTheme="majorBidi" w:cstheme="majorBidi"/>
-                                <w:sz w:val="20"/>
-                                <w:szCs w:val="20"/>
-                              </w:rPr>
-                              <w:t xml:space="preserve"> </w:t>
-                            </w:r>
-                            <w:r>
-                              <w:rPr>
-                                <w:rFonts w:asciiTheme="majorBidi" w:hAnsiTheme="majorBidi" w:cstheme="majorBidi"/>
-                                <w:sz w:val="20"/>
-                                <w:szCs w:val="20"/>
-                              </w:rPr>
-                              <w:t xml:space="preserve">has varied from 8 to 16 million acre-feet per year. The volume also depends on the method used to estimate. This work uses the largest inflow estimate which is the sum of gaged flow </w:t>
-                            </w:r>
-                            <w:r>
-                              <w:rPr>
-                                <w:rFonts w:asciiTheme="majorBidi" w:hAnsiTheme="majorBidi" w:cstheme="majorBidi"/>
-                                <w:sz w:val="20"/>
-                                <w:szCs w:val="20"/>
-                              </w:rPr>
-                              <w:t xml:space="preserve"> (Wang and Schmidt). </w:t>
-                            </w:r>
-                            <w:r>
-                              <w:rPr>
-                                <w:rFonts w:asciiTheme="majorBidi" w:hAnsiTheme="majorBidi" w:cstheme="majorBidi"/>
-                                <w:i/>
-                                <w:iCs/>
-                                <w:sz w:val="20"/>
-                                <w:szCs w:val="20"/>
-                              </w:rPr>
-                              <w:t>Reservoir evaporation</w:t>
-                            </w:r>
-                            <w:r>
-                              <w:rPr>
-                                <w:rFonts w:asciiTheme="majorBidi" w:hAnsiTheme="majorBidi" w:cstheme="majorBidi"/>
-                                <w:sz w:val="20"/>
-                                <w:szCs w:val="20"/>
-                              </w:rPr>
-                              <w:t xml:space="preserve"> - the volume of water that transfers from the liquid state to gas state over the same period of time. Reservoir evaporation is difficult to measure or forecast because the volume is influenced by the reservoir surface area, air temperature, wind, surface water temperature, inflow volume, inflow temperature, reservoir mixing, and other chaotic climate variables. In 2018, Reclamation reported Lake Mead </w:t>
-                            </w:r>
-                            <w:proofErr w:type="spellStart"/>
-                            <w:r>
-                              <w:rPr>
-                                <w:rFonts w:asciiTheme="majorBidi" w:hAnsiTheme="majorBidi" w:cstheme="majorBidi"/>
-                                <w:sz w:val="20"/>
-                                <w:szCs w:val="20"/>
-                              </w:rPr>
-                              <w:t>Evapiration</w:t>
-                            </w:r>
-                            <w:proofErr w:type="spellEnd"/>
-                            <w:r>
-                              <w:rPr>
-                                <w:rFonts w:asciiTheme="majorBidi" w:hAnsiTheme="majorBidi" w:cstheme="majorBidi"/>
-                                <w:sz w:val="20"/>
-                                <w:szCs w:val="20"/>
-                              </w:rPr>
-                              <w:t xml:space="preserve"> for 2010 to 2015. In 2023, Reclamation reported Lake Mead </w:t>
-                            </w:r>
-                            <w:proofErr w:type="spellStart"/>
-                            <w:r>
-                              <w:rPr>
-                                <w:rFonts w:asciiTheme="majorBidi" w:hAnsiTheme="majorBidi" w:cstheme="majorBidi"/>
-                                <w:sz w:val="20"/>
-                                <w:szCs w:val="20"/>
-                              </w:rPr>
-                              <w:t>evporation</w:t>
-                            </w:r>
-                            <w:proofErr w:type="spellEnd"/>
-                            <w:r>
-                              <w:rPr>
-                                <w:rFonts w:asciiTheme="majorBidi" w:hAnsiTheme="majorBidi" w:cstheme="majorBidi"/>
-                                <w:sz w:val="20"/>
-                                <w:szCs w:val="20"/>
-                              </w:rPr>
-                              <w:t xml:space="preserve"> for 2016 to 2020. The reported values varied from. GGG to HHH million acre-feet per year.</w:t>
-                            </w:r>
-                          </w:p>
-                          <w:p>
-                            <w:pPr>
-                              <w:rPr>
-                                <w:rFonts w:asciiTheme="majorBidi" w:hAnsiTheme="majorBidi" w:cstheme="majorBidi"/>
-                                <w:sz w:val="20"/>
-                                <w:szCs w:val="20"/>
-                              </w:rPr>
-                            </w:pPr>
-                            <w:r>
-                              <w:rPr>
-                                <w:rFonts w:asciiTheme="majorBidi" w:hAnsiTheme="majorBidi" w:cstheme="majorBidi"/>
-                                <w:b/>
-                                <w:bCs/>
-                                <w:sz w:val="20"/>
-                                <w:szCs w:val="20"/>
-                              </w:rPr>
                               <w:t>Reservoir protection level</w:t>
                             </w:r>
                             <w:r>
@@ -1426,7 +1310,7 @@
                         </w:txbxContent>
                       </wps:txbx>
                       <wps:bodyPr rot="0" vert="horz" wrap="square" lIns="91440" tIns="45720" rIns="91440" bIns="45720" anchor="t" anchorCtr="0">
-                        <a:spAutoFit/>
+                        <a:noAutofit/>
                       </wps:bodyPr>
                     </wps:wsp>
                   </a:graphicData>
@@ -1435,7 +1319,7 @@
                   <wp14:pctWidth>0</wp14:pctWidth>
                 </wp14:sizeRelH>
                 <wp14:sizeRelV relativeFrom="margin">
-                  <wp14:pctHeight>20000</wp14:pctHeight>
+                  <wp14:pctHeight>0</wp14:pctHeight>
                 </wp14:sizeRelV>
               </wp:anchor>
             </w:drawing>
@@ -1446,8 +1330,8 @@
                 <v:stroke joinstyle="miter"/>
                 <v:path gradientshapeok="t" o:connecttype="rect"/>
               </v:shapetype>
-              <v:shape id="Text Box 2" o:spid="_x0000_s1026" type="#_x0000_t202" style="position:absolute;margin-left:198.2pt;margin-top:0;width:255.95pt;height:110.6pt;z-index:251659264;visibility:visible;mso-wrap-style:square;mso-width-percent:0;mso-height-percent:200;mso-wrap-distance-left:9pt;mso-wrap-distance-top:3.6pt;mso-wrap-distance-right:9pt;mso-wrap-distance-bottom:3.6pt;mso-position-horizontal:absolute;mso-position-horizontal-relative:text;mso-position-vertical:absolute;mso-position-vertical-relative:text;mso-width-percent:0;mso-height-percent:200;mso-width-relative:margin;mso-height-relative:margin;v-text-anchor:top" o:gfxdata="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">
-                <v:textbox style="mso-fit-shape-to-text:t">
+              <v:shape id="Text Box 2" o:spid="_x0000_s1026" type="#_x0000_t202" style="position:absolute;margin-left:198.2pt;margin-top:0;width:255.95pt;height:425.45pt;z-index:251659264;visibility:visible;mso-wrap-style:square;mso-width-percent:0;mso-height-percent:0;mso-wrap-distance-left:9pt;mso-wrap-distance-top:3.6pt;mso-wrap-distance-right:9pt;mso-wrap-distance-bottom:3.6pt;mso-position-horizontal:absolute;mso-position-horizontal-relative:text;mso-position-vertical:absolute;mso-position-vertical-relative:text;mso-width-percent:0;mso-height-percent:0;mso-width-relative:margin;mso-height-relative:margin;v-text-anchor:top" o:gfxdata="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">
+                <v:textbox>
                   <w:txbxContent>
                     <w:p>
                       <w:pPr>
@@ -1681,165 +1565,6 @@
                           <w:sz w:val="20"/>
                           <w:szCs w:val="20"/>
                         </w:rPr>
-                        <w:t xml:space="preserve">Available water </w:t>
-                      </w:r>
-                      <w:r>
-                        <w:rPr>
-                          <w:rFonts w:asciiTheme="majorBidi" w:hAnsiTheme="majorBidi" w:cstheme="majorBidi"/>
-                          <w:sz w:val="20"/>
-                          <w:szCs w:val="20"/>
-                        </w:rPr>
-                        <w:t xml:space="preserve">- The volume of water in a reservoir available for withdraw. Available water is reservoir active storage plus </w:t>
-                      </w:r>
-                      <w:r>
-                        <w:rPr>
-                          <w:rFonts w:asciiTheme="majorBidi" w:hAnsiTheme="majorBidi" w:cstheme="majorBidi"/>
-                          <w:sz w:val="20"/>
-                          <w:szCs w:val="20"/>
-                        </w:rPr>
-                        <w:t xml:space="preserve">annual </w:t>
-                      </w:r>
-                      <w:r>
-                        <w:rPr>
-                          <w:rFonts w:asciiTheme="majorBidi" w:hAnsiTheme="majorBidi" w:cstheme="majorBidi"/>
-                          <w:sz w:val="20"/>
-                          <w:szCs w:val="20"/>
-                        </w:rPr>
-                        <w:t xml:space="preserve">inflow minus evaporation. </w:t>
-                      </w:r>
-                      <w:r>
-                        <w:rPr>
-                          <w:rFonts w:asciiTheme="majorBidi" w:hAnsiTheme="majorBidi" w:cstheme="majorBidi"/>
-                          <w:sz w:val="20"/>
-                          <w:szCs w:val="20"/>
-                        </w:rPr>
-                        <w:t xml:space="preserve">Between 1990 and 2023, </w:t>
-                      </w:r>
-                      <w:r>
-                        <w:rPr>
-                          <w:rFonts w:asciiTheme="majorBidi" w:hAnsiTheme="majorBidi" w:cstheme="majorBidi"/>
-                          <w:i/>
-                          <w:iCs/>
-                          <w:sz w:val="20"/>
-                          <w:szCs w:val="20"/>
-                        </w:rPr>
-                        <w:t>re</w:t>
-                      </w:r>
-                      <w:r>
-                        <w:rPr>
-                          <w:rFonts w:asciiTheme="majorBidi" w:hAnsiTheme="majorBidi" w:cstheme="majorBidi"/>
-                          <w:i/>
-                          <w:iCs/>
-                          <w:sz w:val="20"/>
-                          <w:szCs w:val="20"/>
-                        </w:rPr>
-                        <w:t xml:space="preserve">servoir </w:t>
-                      </w:r>
-                      <w:r>
-                        <w:rPr>
-                          <w:rFonts w:asciiTheme="majorBidi" w:hAnsiTheme="majorBidi" w:cstheme="majorBidi"/>
-                          <w:i/>
-                          <w:iCs/>
-                          <w:sz w:val="20"/>
-                          <w:szCs w:val="20"/>
-                        </w:rPr>
-                        <w:t>inflow</w:t>
-                      </w:r>
-                      <w:r>
-                        <w:rPr>
-                          <w:rFonts w:asciiTheme="majorBidi" w:hAnsiTheme="majorBidi" w:cstheme="majorBidi"/>
-                          <w:sz w:val="20"/>
-                          <w:szCs w:val="20"/>
-                        </w:rPr>
-                        <w:t xml:space="preserve"> </w:t>
-                      </w:r>
-                      <w:r>
-                        <w:rPr>
-                          <w:rFonts w:asciiTheme="majorBidi" w:hAnsiTheme="majorBidi" w:cstheme="majorBidi"/>
-                          <w:sz w:val="20"/>
-                          <w:szCs w:val="20"/>
-                        </w:rPr>
-                        <w:t xml:space="preserve">has varied from 8 to 16 million acre-feet per year. The volume also depends on the method used to estimate. This work uses the largest inflow estimate which is the sum of gaged flow </w:t>
-                      </w:r>
-                      <w:r>
-                        <w:rPr>
-                          <w:rFonts w:asciiTheme="majorBidi" w:hAnsiTheme="majorBidi" w:cstheme="majorBidi"/>
-                          <w:sz w:val="20"/>
-                          <w:szCs w:val="20"/>
-                        </w:rPr>
-                        <w:t xml:space="preserve"> (Wang and Schmidt). </w:t>
-                      </w:r>
-                      <w:r>
-                        <w:rPr>
-                          <w:rFonts w:asciiTheme="majorBidi" w:hAnsiTheme="majorBidi" w:cstheme="majorBidi"/>
-                          <w:i/>
-                          <w:iCs/>
-                          <w:sz w:val="20"/>
-                          <w:szCs w:val="20"/>
-                        </w:rPr>
-                        <w:t>Reservoir evaporation</w:t>
-                      </w:r>
-                      <w:r>
-                        <w:rPr>
-                          <w:rFonts w:asciiTheme="majorBidi" w:hAnsiTheme="majorBidi" w:cstheme="majorBidi"/>
-                          <w:sz w:val="20"/>
-                          <w:szCs w:val="20"/>
-                        </w:rPr>
-                        <w:t xml:space="preserve"> - the volume of water that transfers from the liquid state to gas state over the same period of time. Reservoir evaporation is difficult to measure or forecast because the volume is influenced by the reservoir surface area, air temperature, wind, surface water temperature, inflow volume, inflow temperature, reservoir mixing, and other chaotic climate variables. In 2018, Reclamation reported Lake Mead </w:t>
-                      </w:r>
-                      <w:proofErr w:type="spellStart"/>
-                      <w:r>
-                        <w:rPr>
-                          <w:rFonts w:asciiTheme="majorBidi" w:hAnsiTheme="majorBidi" w:cstheme="majorBidi"/>
-                          <w:sz w:val="20"/>
-                          <w:szCs w:val="20"/>
-                        </w:rPr>
-                        <w:t>Evapiration</w:t>
-                      </w:r>
-                      <w:proofErr w:type="spellEnd"/>
-                      <w:r>
-                        <w:rPr>
-                          <w:rFonts w:asciiTheme="majorBidi" w:hAnsiTheme="majorBidi" w:cstheme="majorBidi"/>
-                          <w:sz w:val="20"/>
-                          <w:szCs w:val="20"/>
-                        </w:rPr>
-                        <w:t xml:space="preserve"> for 2010 to 2015. In 2023, Reclamation reported Lake Mead </w:t>
-                      </w:r>
-                      <w:proofErr w:type="spellStart"/>
-                      <w:r>
-                        <w:rPr>
-                          <w:rFonts w:asciiTheme="majorBidi" w:hAnsiTheme="majorBidi" w:cstheme="majorBidi"/>
-                          <w:sz w:val="20"/>
-                          <w:szCs w:val="20"/>
-                        </w:rPr>
-                        <w:t>evporation</w:t>
-                      </w:r>
-                      <w:proofErr w:type="spellEnd"/>
-                      <w:r>
-                        <w:rPr>
-                          <w:rFonts w:asciiTheme="majorBidi" w:hAnsiTheme="majorBidi" w:cstheme="majorBidi"/>
-                          <w:sz w:val="20"/>
-                          <w:szCs w:val="20"/>
-                        </w:rPr>
-                        <w:t xml:space="preserve"> for 2016 to 2020. The reported values varied from. GGG to HHH million acre-feet per year.</w:t>
-                      </w:r>
-                    </w:p>
-                    <w:p>
-                      <w:pPr>
-                        <w:rPr>
-                          <w:rFonts w:asciiTheme="majorBidi" w:hAnsiTheme="majorBidi" w:cstheme="majorBidi"/>
-                          <w:sz w:val="20"/>
-                          <w:szCs w:val="20"/>
-                        </w:rPr>
-                      </w:pPr>
-                      <w:r>
-                        <w:rPr>
-                          <w:rFonts w:asciiTheme="majorBidi" w:hAnsiTheme="majorBidi" w:cstheme="majorBidi"/>
-                          <w:b/>
-                          <w:bCs/>
-                          <w:sz w:val="20"/>
-                          <w:szCs w:val="20"/>
-                        </w:rPr>
                         <w:t>Reservoir protection level</w:t>
                       </w:r>
                       <w:r>
@@ -1981,14 +1706,6 @@
           </mc:Fallback>
         </mc:AlternateContent>
       </w:r>
-      <w:r>
-        <w:rPr>
-          <w:rFonts w:asciiTheme="majorBidi" w:hAnsiTheme="majorBidi" w:cstheme="majorBidi"/>
-          <w:sz w:val="24"/>
-          <w:szCs w:val="24"/>
-        </w:rPr>
-        <w:t xml:space="preserve">Water </w:t>
-      </w:r>
     </w:p>
     <w:p>
       <w:pPr>
@@ -2007,20 +1724,19 @@
           <w:sz w:val="24"/>
           <w:szCs w:val="24"/>
         </w:rPr>
-        <w:lastRenderedPageBreak/>
         <mc:AlternateContent>
           <mc:Choice Requires="wps">
             <w:drawing>
-              <wp:anchor distT="45720" distB="45720" distL="114300" distR="114300" simplePos="0" relativeHeight="251661312" behindDoc="0" locked="0" layoutInCell="1" allowOverlap="1" wp14:anchorId="01D36D75" wp14:editId="1008EA72">
+              <wp:anchor distT="45720" distB="45720" distL="114300" distR="114300" simplePos="0" relativeHeight="251661312" behindDoc="0" locked="0" layoutInCell="1" allowOverlap="1" wp14:anchorId="7997D7DD" wp14:editId="70DCB535">
                 <wp:simplePos x="0" y="0"/>
-                <wp:positionH relativeFrom="column">
-                  <wp:posOffset>3241675</wp:posOffset>
+                <wp:positionH relativeFrom="margin">
+                  <wp:posOffset>-65817</wp:posOffset>
                 </wp:positionH>
                 <wp:positionV relativeFrom="paragraph">
-                  <wp:posOffset>0</wp:posOffset>
+                  <wp:posOffset>4281137</wp:posOffset>
                 </wp:positionV>
-                <wp:extent cx="2360930" cy="3900805"/>
-                <wp:effectExtent l="0" t="0" r="22860" b="23495"/>
+                <wp:extent cx="5782945" cy="1965325"/>
+                <wp:effectExtent l="0" t="0" r="27305" b="15875"/>
                 <wp:wrapSquare wrapText="bothSides"/>
                 <wp:docPr id="1091671052" name="Text Box 2"/>
                 <wp:cNvGraphicFramePr>
@@ -2035,7 +1751,7 @@
                       <wps:spPr bwMode="auto">
                         <a:xfrm>
                           <a:off x="0" y="0"/>
-                          <a:ext cx="2360930" cy="3900805"/>
+                          <a:ext cx="5782945" cy="1965325"/>
                         </a:xfrm>
                         <a:prstGeom prst="rect">
                           <a:avLst/>
@@ -2054,6 +1770,295 @@
                       </wps:spPr>
                       <wps:txbx>
                         <w:txbxContent>
+                          <w:tbl>
+                            <w:tblPr>
+                              <w:tblStyle w:val="TableGrid"/>
+                              <w:tblW w:w="0" w:type="auto"/>
+                              <w:tblBorders>
+                                <w:top w:val="none" w:sz="0" w:space="0" w:color="auto"/>
+                                <w:left w:val="none" w:sz="0" w:space="0" w:color="auto"/>
+                                <w:bottom w:val="none" w:sz="0" w:space="0" w:color="auto"/>
+                                <w:right w:val="none" w:sz="0" w:space="0" w:color="auto"/>
+                                <w:insideH w:val="none" w:sz="0" w:space="0" w:color="auto"/>
+                                <w:insideV w:val="none" w:sz="0" w:space="0" w:color="auto"/>
+                              </w:tblBorders>
+                              <w:tblLook w:val="04A0" w:firstRow="1" w:lastRow="0" w:firstColumn="1" w:lastColumn="0" w:noHBand="0" w:noVBand="1"/>
+                            </w:tblPr>
+                            <w:tblGrid>
+                              <w:gridCol w:w="4405"/>
+                              <w:gridCol w:w="4405"/>
+                            </w:tblGrid>
+                            <w:tr>
+                              <w:tc>
+                                <w:tcPr>
+                                  <w:tcW w:w="4405" w:type="dxa"/>
+                                </w:tcPr>
+                                <w:p>
+                                  <w:pPr>
+                                    <w:rPr>
+                                      <w:rFonts w:asciiTheme="majorBidi" w:hAnsiTheme="majorBidi" w:cstheme="majorBidi"/>
+                                      <w:b/>
+                                      <w:bCs/>
+                                      <w:sz w:val="20"/>
+                                      <w:szCs w:val="20"/>
+                                    </w:rPr>
+                                  </w:pPr>
+                                  <w:r>
+                                    <w:rPr>
+                                      <w:rFonts w:asciiTheme="majorBidi" w:hAnsiTheme="majorBidi" w:cstheme="majorBidi"/>
+                                      <w:b/>
+                                      <w:bCs/>
+                                      <w:sz w:val="20"/>
+                                      <w:szCs w:val="20"/>
+                                    </w:rPr>
+                                    <w:t>Table 1. Example Arizona water conservation account credit in 2018</w:t>
+                                  </w:r>
+                                  <w:r>
+                                    <w:rPr>
+                                      <w:rFonts w:asciiTheme="majorBidi" w:hAnsiTheme="majorBidi" w:cstheme="majorBidi"/>
+                                      <w:b/>
+                                      <w:bCs/>
+                                      <w:sz w:val="20"/>
+                                      <w:szCs w:val="20"/>
+                                    </w:rPr>
+                                    <w:t>.</w:t>
+                                  </w:r>
+                                </w:p>
+                                <w:p>
+                                  <w:pPr>
+                                    <w:rPr>
+                                      <w:rFonts w:asciiTheme="majorBidi" w:hAnsiTheme="majorBidi" w:cstheme="majorBidi"/>
+                                      <w:b/>
+                                      <w:bCs/>
+                                      <w:sz w:val="20"/>
+                                      <w:szCs w:val="20"/>
+                                    </w:rPr>
+                                  </w:pPr>
+                                </w:p>
+                                <w:p>
+                                  <w:pPr>
+                                    <w:rPr>
+                                      <w:rFonts w:asciiTheme="majorBidi" w:hAnsiTheme="majorBidi" w:cstheme="majorBidi"/>
+                                      <w:b/>
+                                      <w:bCs/>
+                                      <w:sz w:val="20"/>
+                                      <w:szCs w:val="20"/>
+                                    </w:rPr>
+                                  </w:pPr>
+                                  <w:r>
+                                    <w:rPr>
+                                      <w:noProof/>
+                                    </w:rPr>
+                                    <w:drawing>
+                                      <wp:inline distT="0" distB="0" distL="0" distR="0" wp14:anchorId="3B4E3E5A" wp14:editId="43BAE454">
+                                        <wp:extent cx="2162810" cy="1400175"/>
+                                        <wp:effectExtent l="0" t="0" r="8890" b="9525"/>
+                                        <wp:docPr id="134551949" name="Picture 2"/>
+                                        <wp:cNvGraphicFramePr>
+                                          <a:graphicFrameLocks xmlns:a="http://schemas.openxmlformats.org/drawingml/2006/main" noChangeAspect="1"/>
+                                        </wp:cNvGraphicFramePr>
+                                        <a:graphic xmlns:a="http://schemas.openxmlformats.org/drawingml/2006/main">
+                                          <a:graphicData uri="http://schemas.openxmlformats.org/drawingml/2006/picture">
+                                            <pic:pic xmlns:pic="http://schemas.openxmlformats.org/drawingml/2006/picture">
+                                              <pic:nvPicPr>
+                                                <pic:cNvPr id="0" name="Picture 1"/>
+                                                <pic:cNvPicPr>
+                                                  <a:picLocks noChangeAspect="1" noChangeArrowheads="1"/>
+                                                </pic:cNvPicPr>
+                                              </pic:nvPicPr>
+                                              <pic:blipFill>
+                                                <a:blip r:embed="rId7">
+                                                  <a:extLst>
+                                                    <a:ext uri="{28A0092B-C50C-407E-A947-70E740481C1C}">
+                                                      <a14:useLocalDpi xmlns:a14="http://schemas.microsoft.com/office/drawing/2010/main" val="0"/>
+                                                    </a:ext>
+                                                  </a:extLst>
+                                                </a:blip>
+                                                <a:srcRect/>
+                                                <a:stretch>
+                                                  <a:fillRect/>
+                                                </a:stretch>
+                                              </pic:blipFill>
+                                              <pic:spPr bwMode="auto">
+                                                <a:xfrm>
+                                                  <a:off x="0" y="0"/>
+                                                  <a:ext cx="2162810" cy="1400175"/>
+                                                </a:xfrm>
+                                                <a:prstGeom prst="rect">
+                                                  <a:avLst/>
+                                                </a:prstGeom>
+                                                <a:noFill/>
+                                                <a:ln>
+                                                  <a:noFill/>
+                                                </a:ln>
+                                              </pic:spPr>
+                                            </pic:pic>
+                                          </a:graphicData>
+                                        </a:graphic>
+                                      </wp:inline>
+                                    </w:drawing>
+                                  </w:r>
+                                </w:p>
+                              </w:tc>
+                              <w:tc>
+                                <w:tcPr>
+                                  <w:tcW w:w="4405" w:type="dxa"/>
+                                </w:tcPr>
+                                <w:p>
+                                  <w:pPr>
+                                    <w:rPr>
+                                      <w:rFonts w:asciiTheme="majorBidi" w:hAnsiTheme="majorBidi" w:cstheme="majorBidi"/>
+                                      <w:b/>
+                                      <w:bCs/>
+                                      <w:sz w:val="20"/>
+                                      <w:szCs w:val="20"/>
+                                    </w:rPr>
+                                  </w:pPr>
+                                  <w:r>
+                                    <w:rPr>
+                                      <w:rFonts w:asciiTheme="majorBidi" w:hAnsiTheme="majorBidi" w:cstheme="majorBidi"/>
+                                      <w:b/>
+                                      <w:bCs/>
+                                      <w:sz w:val="20"/>
+                                      <w:szCs w:val="20"/>
+                                    </w:rPr>
+                                    <w:t>Table 2. Example California water conservation account debit in 2022</w:t>
+                                  </w:r>
+                                </w:p>
+                                <w:p>
+                                  <w:pPr>
+                                    <w:rPr>
+                                      <w:rFonts w:asciiTheme="majorBidi" w:hAnsiTheme="majorBidi" w:cstheme="majorBidi"/>
+                                      <w:b/>
+                                      <w:bCs/>
+                                      <w:sz w:val="20"/>
+                                      <w:szCs w:val="20"/>
+                                    </w:rPr>
+                                  </w:pPr>
+                                </w:p>
+                                <w:p>
+                                  <w:pPr>
+                                    <w:rPr>
+                                      <w:rFonts w:asciiTheme="majorBidi" w:hAnsiTheme="majorBidi" w:cstheme="majorBidi"/>
+                                      <w:b/>
+                                      <w:bCs/>
+                                      <w:sz w:val="20"/>
+                                      <w:szCs w:val="20"/>
+                                    </w:rPr>
+                                  </w:pPr>
+                                  <w:r>
+                                    <w:rPr>
+                                      <w:noProof/>
+                                    </w:rPr>
+                                    <w:drawing>
+                                      <wp:inline distT="0" distB="0" distL="0" distR="0" wp14:anchorId="73D637FD" wp14:editId="7C2EDE11">
+                                        <wp:extent cx="2162810" cy="1400175"/>
+                                        <wp:effectExtent l="0" t="0" r="8890" b="9525"/>
+                                        <wp:docPr id="479905856" name="Picture 3"/>
+                                        <wp:cNvGraphicFramePr>
+                                          <a:graphicFrameLocks xmlns:a="http://schemas.openxmlformats.org/drawingml/2006/main" noChangeAspect="1"/>
+                                        </wp:cNvGraphicFramePr>
+                                        <a:graphic xmlns:a="http://schemas.openxmlformats.org/drawingml/2006/main">
+                                          <a:graphicData uri="http://schemas.openxmlformats.org/drawingml/2006/picture">
+                                            <pic:pic xmlns:pic="http://schemas.openxmlformats.org/drawingml/2006/picture">
+                                              <pic:nvPicPr>
+                                                <pic:cNvPr id="0" name="Picture 2"/>
+                                                <pic:cNvPicPr>
+                                                  <a:picLocks noChangeAspect="1" noChangeArrowheads="1"/>
+                                                </pic:cNvPicPr>
+                                              </pic:nvPicPr>
+                                              <pic:blipFill>
+                                                <a:blip r:embed="rId8">
+                                                  <a:extLst>
+                                                    <a:ext uri="{28A0092B-C50C-407E-A947-70E740481C1C}">
+                                                      <a14:useLocalDpi xmlns:a14="http://schemas.microsoft.com/office/drawing/2010/main" val="0"/>
+                                                    </a:ext>
+                                                  </a:extLst>
+                                                </a:blip>
+                                                <a:srcRect/>
+                                                <a:stretch>
+                                                  <a:fillRect/>
+                                                </a:stretch>
+                                              </pic:blipFill>
+                                              <pic:spPr bwMode="auto">
+                                                <a:xfrm>
+                                                  <a:off x="0" y="0"/>
+                                                  <a:ext cx="2162810" cy="1400175"/>
+                                                </a:xfrm>
+                                                <a:prstGeom prst="rect">
+                                                  <a:avLst/>
+                                                </a:prstGeom>
+                                                <a:noFill/>
+                                                <a:ln>
+                                                  <a:noFill/>
+                                                </a:ln>
+                                              </pic:spPr>
+                                            </pic:pic>
+                                          </a:graphicData>
+                                        </a:graphic>
+                                      </wp:inline>
+                                    </w:drawing>
+                                  </w:r>
+                                </w:p>
+                              </w:tc>
+                            </w:tr>
+                          </w:tbl>
+                          <w:p>
+                            <w:pPr>
+                              <w:rPr>
+                                <w:rFonts w:asciiTheme="majorBidi" w:hAnsiTheme="majorBidi" w:cstheme="majorBidi"/>
+                                <w:b/>
+                                <w:bCs/>
+                                <w:sz w:val="20"/>
+                                <w:szCs w:val="20"/>
+                              </w:rPr>
+                            </w:pPr>
+                          </w:p>
+                        </w:txbxContent>
+                      </wps:txbx>
+                      <wps:bodyPr rot="0" vert="horz" wrap="square" lIns="91440" tIns="45720" rIns="91440" bIns="45720" anchor="t" anchorCtr="0">
+                        <a:noAutofit/>
+                      </wps:bodyPr>
+                    </wps:wsp>
+                  </a:graphicData>
+                </a:graphic>
+                <wp14:sizeRelH relativeFrom="margin">
+                  <wp14:pctWidth>0</wp14:pctWidth>
+                </wp14:sizeRelH>
+                <wp14:sizeRelV relativeFrom="margin">
+                  <wp14:pctHeight>0</wp14:pctHeight>
+                </wp14:sizeRelV>
+              </wp:anchor>
+            </w:drawing>
+          </mc:Choice>
+          <mc:Fallback>
+            <w:pict>
+              <v:shape w14:anchorId="7997D7DD" id="_x0000_s1027" type="#_x0000_t202" style="position:absolute;margin-left:-5.2pt;margin-top:337.1pt;width:455.35pt;height:154.75pt;z-index:251661312;visibility:visible;mso-wrap-style:square;mso-width-percent:0;mso-height-percent:0;mso-wrap-distance-left:9pt;mso-wrap-distance-top:3.6pt;mso-wrap-distance-right:9pt;mso-wrap-distance-bottom:3.6pt;mso-position-horizontal:absolute;mso-position-horizontal-relative:margin;mso-position-vertical:absolute;mso-position-vertical-relative:text;mso-width-percent:0;mso-height-percent:0;mso-width-relative:margin;mso-height-relative:margin;v-text-anchor:top" o:gfxdata="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">
+                <v:textbox>
+                  <w:txbxContent>
+                    <w:tbl>
+                      <w:tblPr>
+                        <w:tblStyle w:val="TableGrid"/>
+                        <w:tblW w:w="0" w:type="auto"/>
+                        <w:tblBorders>
+                          <w:top w:val="none" w:sz="0" w:space="0" w:color="auto"/>
+                          <w:left w:val="none" w:sz="0" w:space="0" w:color="auto"/>
+                          <w:bottom w:val="none" w:sz="0" w:space="0" w:color="auto"/>
+                          <w:right w:val="none" w:sz="0" w:space="0" w:color="auto"/>
+                          <w:insideH w:val="none" w:sz="0" w:space="0" w:color="auto"/>
+                          <w:insideV w:val="none" w:sz="0" w:space="0" w:color="auto"/>
+                        </w:tblBorders>
+                        <w:tblLook w:val="04A0" w:firstRow="1" w:lastRow="0" w:firstColumn="1" w:lastColumn="0" w:noHBand="0" w:noVBand="1"/>
+                      </w:tblPr>
+                      <w:tblGrid>
+                        <w:gridCol w:w="4405"/>
+                        <w:gridCol w:w="4405"/>
+                      </w:tblGrid>
+                      <w:tr>
+                        <w:tc>
+                          <w:tcPr>
+                            <w:tcW w:w="4405" w:type="dxa"/>
+                          </w:tcPr>
                           <w:p>
                             <w:pPr>
                               <w:rPr>
@@ -2074,11 +2079,44 @@
                               </w:rPr>
                               <w:t>Table 1. Example Arizona water conservation account credit in 2018</w:t>
                             </w:r>
+                            <w:r>
+                              <w:rPr>
+                                <w:rFonts w:asciiTheme="majorBidi" w:hAnsiTheme="majorBidi" w:cstheme="majorBidi"/>
+                                <w:b/>
+                                <w:bCs/>
+                                <w:sz w:val="20"/>
+                                <w:szCs w:val="20"/>
+                              </w:rPr>
+                              <w:t>.</w:t>
+                            </w:r>
                           </w:p>
                           <w:p>
+                            <w:pPr>
+                              <w:rPr>
+                                <w:rFonts w:asciiTheme="majorBidi" w:hAnsiTheme="majorBidi" w:cstheme="majorBidi"/>
+                                <w:b/>
+                                <w:bCs/>
+                                <w:sz w:val="20"/>
+                                <w:szCs w:val="20"/>
+                              </w:rPr>
+                            </w:pPr>
+                          </w:p>
+                          <w:p>
+                            <w:pPr>
+                              <w:rPr>
+                                <w:rFonts w:asciiTheme="majorBidi" w:hAnsiTheme="majorBidi" w:cstheme="majorBidi"/>
+                                <w:b/>
+                                <w:bCs/>
+                                <w:sz w:val="20"/>
+                                <w:szCs w:val="20"/>
+                              </w:rPr>
+                            </w:pPr>
                             <w:r>
+                              <w:rPr>
+                                <w:noProof/>
+                              </w:rPr>
                               <w:drawing>
-                                <wp:inline distT="0" distB="0" distL="0" distR="0" wp14:anchorId="53B9AF7F" wp14:editId="28D5AD17">
+                                <wp:inline distT="0" distB="0" distL="0" distR="0" wp14:anchorId="3B4E3E5A" wp14:editId="43BAE454">
                                   <wp:extent cx="2162810" cy="1400175"/>
                                   <wp:effectExtent l="0" t="0" r="8890" b="9525"/>
                                   <wp:docPr id="134551949" name="Picture 2"/>
@@ -2127,6 +2165,11 @@
                               </w:drawing>
                             </w:r>
                           </w:p>
+                        </w:tc>
+                        <w:tc>
+                          <w:tcPr>
+                            <w:tcW w:w="4405" w:type="dxa"/>
+                          </w:tcPr>
                           <w:p>
                             <w:pPr>
                               <w:rPr>
@@ -2158,9 +2201,23 @@
                                 <w:szCs w:val="20"/>
                               </w:rPr>
                             </w:pPr>
+                          </w:p>
+                          <w:p>
+                            <w:pPr>
+                              <w:rPr>
+                                <w:rFonts w:asciiTheme="majorBidi" w:hAnsiTheme="majorBidi" w:cstheme="majorBidi"/>
+                                <w:b/>
+                                <w:bCs/>
+                                <w:sz w:val="20"/>
+                                <w:szCs w:val="20"/>
+                              </w:rPr>
+                            </w:pPr>
                             <w:r>
+                              <w:rPr>
+                                <w:noProof/>
+                              </w:rPr>
                               <w:drawing>
-                                <wp:inline distT="0" distB="0" distL="0" distR="0" wp14:anchorId="6768336A" wp14:editId="1744F911">
+                                <wp:inline distT="0" distB="0" distL="0" distR="0" wp14:anchorId="73D637FD" wp14:editId="7C2EDE11">
                                   <wp:extent cx="2162810" cy="1400175"/>
                                   <wp:effectExtent l="0" t="0" r="8890" b="9525"/>
                                   <wp:docPr id="479905856" name="Picture 3"/>
@@ -2209,28 +2266,9 @@
                               </w:drawing>
                             </w:r>
                           </w:p>
-                        </w:txbxContent>
-                      </wps:txbx>
-                      <wps:bodyPr rot="0" vert="horz" wrap="square" lIns="91440" tIns="45720" rIns="91440" bIns="45720" anchor="t" anchorCtr="0">
-                        <a:noAutofit/>
-                      </wps:bodyPr>
-                    </wps:wsp>
-                  </a:graphicData>
-                </a:graphic>
-                <wp14:sizeRelH relativeFrom="margin">
-                  <wp14:pctWidth>40000</wp14:pctWidth>
-                </wp14:sizeRelH>
-                <wp14:sizeRelV relativeFrom="margin">
-                  <wp14:pctHeight>0</wp14:pctHeight>
-                </wp14:sizeRelV>
-              </wp:anchor>
-            </w:drawing>
-          </mc:Choice>
-          <mc:Fallback>
-            <w:pict>
-              <v:shape w14:anchorId="01D36D75" id="_x0000_s1027" type="#_x0000_t202" style="position:absolute;margin-left:255.25pt;margin-top:0;width:185.9pt;height:307.15pt;z-index:251661312;visibility:visible;mso-wrap-style:square;mso-width-percent:400;mso-height-percent:0;mso-wrap-distance-left:9pt;mso-wrap-distance-top:3.6pt;mso-wrap-distance-right:9pt;mso-wrap-distance-bottom:3.6pt;mso-position-horizontal:absolute;mso-position-horizontal-relative:text;mso-position-vertical:absolute;mso-position-vertical-relative:text;mso-width-percent:400;mso-height-percent:0;mso-width-relative:margin;mso-height-relative:margin;v-text-anchor:top" o:gfxdata="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">
-                <v:textbox>
-                  <w:txbxContent>
+                        </w:tc>
+                      </w:tr>
+                    </w:tbl>
                     <w:p>
                       <w:pPr>
                         <w:rPr>
@@ -2241,154 +2279,10 @@
                           <w:szCs w:val="20"/>
                         </w:rPr>
                       </w:pPr>
-                      <w:r>
-                        <w:rPr>
-                          <w:rFonts w:asciiTheme="majorBidi" w:hAnsiTheme="majorBidi" w:cstheme="majorBidi"/>
-                          <w:b/>
-                          <w:bCs/>
-                          <w:sz w:val="20"/>
-                          <w:szCs w:val="20"/>
-                        </w:rPr>
-                        <w:t>Table 1. Example Arizona water conservation account credit in 2018</w:t>
-                      </w:r>
-                    </w:p>
-                    <w:p>
-                      <w:r>
-                        <w:drawing>
-                          <wp:inline distT="0" distB="0" distL="0" distR="0" wp14:anchorId="53B9AF7F" wp14:editId="28D5AD17">
-                            <wp:extent cx="2162810" cy="1400175"/>
-                            <wp:effectExtent l="0" t="0" r="8890" b="9525"/>
-                            <wp:docPr id="134551949" name="Picture 2"/>
-                            <wp:cNvGraphicFramePr>
-                              <a:graphicFrameLocks xmlns:a="http://schemas.openxmlformats.org/drawingml/2006/main" noChangeAspect="1"/>
-                            </wp:cNvGraphicFramePr>
-                            <a:graphic xmlns:a="http://schemas.openxmlformats.org/drawingml/2006/main">
-                              <a:graphicData uri="http://schemas.openxmlformats.org/drawingml/2006/picture">
-                                <pic:pic xmlns:pic="http://schemas.openxmlformats.org/drawingml/2006/picture">
-                                  <pic:nvPicPr>
-                                    <pic:cNvPr id="0" name="Picture 1"/>
-                                    <pic:cNvPicPr>
-                                      <a:picLocks noChangeAspect="1" noChangeArrowheads="1"/>
-                                    </pic:cNvPicPr>
-                                  </pic:nvPicPr>
-                                  <pic:blipFill>
-                                    <a:blip r:embed="rId7">
-                                      <a:extLst>
-                                        <a:ext uri="{28A0092B-C50C-407E-A947-70E740481C1C}">
-                                          <a14:useLocalDpi xmlns:a14="http://schemas.microsoft.com/office/drawing/2010/main" val="0"/>
-                                        </a:ext>
-                                      </a:extLst>
-                                    </a:blip>
-                                    <a:srcRect/>
-                                    <a:stretch>
-                                      <a:fillRect/>
-                                    </a:stretch>
-                                  </pic:blipFill>
-                                  <pic:spPr bwMode="auto">
-                                    <a:xfrm>
-                                      <a:off x="0" y="0"/>
-                                      <a:ext cx="2162810" cy="1400175"/>
-                                    </a:xfrm>
-                                    <a:prstGeom prst="rect">
-                                      <a:avLst/>
-                                    </a:prstGeom>
-                                    <a:noFill/>
-                                    <a:ln>
-                                      <a:noFill/>
-                                    </a:ln>
-                                  </pic:spPr>
-                                </pic:pic>
-                              </a:graphicData>
-                            </a:graphic>
-                          </wp:inline>
-                        </w:drawing>
-                      </w:r>
-                    </w:p>
-                    <w:p>
-                      <w:pPr>
-                        <w:rPr>
-                          <w:rFonts w:asciiTheme="majorBidi" w:hAnsiTheme="majorBidi" w:cstheme="majorBidi"/>
-                          <w:b/>
-                          <w:bCs/>
-                          <w:sz w:val="20"/>
-                          <w:szCs w:val="20"/>
-                        </w:rPr>
-                      </w:pPr>
-                      <w:r>
-                        <w:rPr>
-                          <w:rFonts w:asciiTheme="majorBidi" w:hAnsiTheme="majorBidi" w:cstheme="majorBidi"/>
-                          <w:b/>
-                          <w:bCs/>
-                          <w:sz w:val="20"/>
-                          <w:szCs w:val="20"/>
-                        </w:rPr>
-                        <w:t>Table 2. Example California water conservation account debit in 2022</w:t>
-                      </w:r>
-                    </w:p>
-                    <w:p>
-                      <w:pPr>
-                        <w:rPr>
-                          <w:rFonts w:asciiTheme="majorBidi" w:hAnsiTheme="majorBidi" w:cstheme="majorBidi"/>
-                          <w:b/>
-                          <w:bCs/>
-                          <w:sz w:val="20"/>
-                          <w:szCs w:val="20"/>
-                        </w:rPr>
-                      </w:pPr>
-                      <w:r>
-                        <w:drawing>
-                          <wp:inline distT="0" distB="0" distL="0" distR="0" wp14:anchorId="6768336A" wp14:editId="1744F911">
-                            <wp:extent cx="2162810" cy="1400175"/>
-                            <wp:effectExtent l="0" t="0" r="8890" b="9525"/>
-                            <wp:docPr id="479905856" name="Picture 3"/>
-                            <wp:cNvGraphicFramePr>
-                              <a:graphicFrameLocks xmlns:a="http://schemas.openxmlformats.org/drawingml/2006/main" noChangeAspect="1"/>
-                            </wp:cNvGraphicFramePr>
-                            <a:graphic xmlns:a="http://schemas.openxmlformats.org/drawingml/2006/main">
-                              <a:graphicData uri="http://schemas.openxmlformats.org/drawingml/2006/picture">
-                                <pic:pic xmlns:pic="http://schemas.openxmlformats.org/drawingml/2006/picture">
-                                  <pic:nvPicPr>
-                                    <pic:cNvPr id="0" name="Picture 2"/>
-                                    <pic:cNvPicPr>
-                                      <a:picLocks noChangeAspect="1" noChangeArrowheads="1"/>
-                                    </pic:cNvPicPr>
-                                  </pic:nvPicPr>
-                                  <pic:blipFill>
-                                    <a:blip r:embed="rId8">
-                                      <a:extLst>
-                                        <a:ext uri="{28A0092B-C50C-407E-A947-70E740481C1C}">
-                                          <a14:useLocalDpi xmlns:a14="http://schemas.microsoft.com/office/drawing/2010/main" val="0"/>
-                                        </a:ext>
-                                      </a:extLst>
-                                    </a:blip>
-                                    <a:srcRect/>
-                                    <a:stretch>
-                                      <a:fillRect/>
-                                    </a:stretch>
-                                  </pic:blipFill>
-                                  <pic:spPr bwMode="auto">
-                                    <a:xfrm>
-                                      <a:off x="0" y="0"/>
-                                      <a:ext cx="2162810" cy="1400175"/>
-                                    </a:xfrm>
-                                    <a:prstGeom prst="rect">
-                                      <a:avLst/>
-                                    </a:prstGeom>
-                                    <a:noFill/>
-                                    <a:ln>
-                                      <a:noFill/>
-                                    </a:ln>
-                                  </pic:spPr>
-                                </pic:pic>
-                              </a:graphicData>
-                            </a:graphic>
-                          </wp:inline>
-                        </w:drawing>
-                      </w:r>
                     </w:p>
                   </w:txbxContent>
                 </v:textbox>
-                <w10:wrap type="square"/>
+                <w10:wrap type="square" anchorx="margin"/>
               </v:shape>
             </w:pict>
           </mc:Fallback>
@@ -2657,6 +2551,7 @@
           <w:sz w:val="24"/>
           <w:szCs w:val="24"/>
         </w:rPr>
+        <w:lastRenderedPageBreak/>
         <w:t>Example 2.</w:t>
       </w:r>
       <w:r>
@@ -2831,175 +2726,45 @@
         </w:rPr>
         <w:t>,000 acre-feet from the anticipated volume had California withdrawn its historical allocation.</w:t>
       </w:r>
-    </w:p>
-    <w:p>
-      <w:pPr>
-        <w:rPr>
-          <w:rFonts w:asciiTheme="majorBidi" w:hAnsiTheme="majorBidi" w:cstheme="majorBidi"/>
-          <w:sz w:val="24"/>
-          <w:szCs w:val="24"/>
-        </w:rPr>
-      </w:pPr>
-    </w:p>
-    <w:p>
-      <w:pPr>
-        <w:rPr>
-          <w:rFonts w:asciiTheme="majorBidi" w:hAnsiTheme="majorBidi" w:cstheme="majorBidi"/>
-          <w:sz w:val="24"/>
-          <w:szCs w:val="24"/>
-        </w:rPr>
-      </w:pPr>
-      <w:r>
-        <w:rPr>
-          <w:rFonts w:asciiTheme="majorBidi" w:hAnsiTheme="majorBidi" w:cstheme="majorBidi"/>
-          <w:sz w:val="24"/>
-          <w:szCs w:val="24"/>
-        </w:rPr>
-        <w:t xml:space="preserve">Example 3. Flexible management. In 2018 </w:t>
-      </w:r>
-      <w:proofErr w:type="spellStart"/>
-      <w:r>
-        <w:rPr>
-          <w:rFonts w:asciiTheme="majorBidi" w:hAnsiTheme="majorBidi" w:cstheme="majorBidi"/>
-          <w:sz w:val="24"/>
-          <w:szCs w:val="24"/>
-        </w:rPr>
-        <w:t>thr</w:t>
-      </w:r>
-      <w:proofErr w:type="spellEnd"/>
-      <w:r>
-        <w:rPr>
-          <w:rFonts w:asciiTheme="majorBidi" w:hAnsiTheme="majorBidi" w:cstheme="majorBidi"/>
-          <w:sz w:val="24"/>
-          <w:szCs w:val="24"/>
-        </w:rPr>
-        <w:t xml:space="preserve"> Sierra Nevada mountains saw above median snow pack and runoff. The Metropolitan Water District of </w:t>
-      </w:r>
-      <w:proofErr w:type="spellStart"/>
-      <w:r>
-        <w:rPr>
-          <w:rFonts w:asciiTheme="majorBidi" w:hAnsiTheme="majorBidi" w:cstheme="majorBidi"/>
-          <w:sz w:val="24"/>
-          <w:szCs w:val="24"/>
-        </w:rPr>
-        <w:t>Southen</w:t>
-      </w:r>
-      <w:proofErr w:type="spellEnd"/>
-      <w:r>
-        <w:rPr>
-          <w:rFonts w:asciiTheme="majorBidi" w:hAnsiTheme="majorBidi" w:cstheme="majorBidi"/>
-          <w:sz w:val="24"/>
-          <w:szCs w:val="24"/>
-        </w:rPr>
-        <w:t xml:space="preserve"> California (MWD) -- a California contractor -- increased water deliveries from its Owen's Valley and California </w:t>
-      </w:r>
-      <w:proofErr w:type="spellStart"/>
-      <w:r>
-        <w:rPr>
-          <w:rFonts w:asciiTheme="majorBidi" w:hAnsiTheme="majorBidi" w:cstheme="majorBidi"/>
-          <w:sz w:val="24"/>
-          <w:szCs w:val="24"/>
-        </w:rPr>
-        <w:t>aquaducts</w:t>
-      </w:r>
-      <w:proofErr w:type="spellEnd"/>
-      <w:r>
-        <w:rPr>
-          <w:rFonts w:asciiTheme="majorBidi" w:hAnsiTheme="majorBidi" w:cstheme="majorBidi"/>
-          <w:sz w:val="24"/>
-          <w:szCs w:val="24"/>
-        </w:rPr>
-        <w:t xml:space="preserve">. MWD reduced withdraw from the Colorado River relative to its historical allocation of 1.1 million acre-feet per year. </w:t>
-      </w:r>
-    </w:p>
-    <w:p>
-      <w:pPr>
-        <w:rPr>
-          <w:rFonts w:asciiTheme="majorBidi" w:hAnsiTheme="majorBidi" w:cstheme="majorBidi"/>
-          <w:sz w:val="24"/>
-          <w:szCs w:val="24"/>
-        </w:rPr>
-      </w:pPr>
-    </w:p>
-    <w:p>
-      <w:pPr>
-        <w:rPr>
-          <w:rFonts w:asciiTheme="majorBidi" w:hAnsiTheme="majorBidi" w:cstheme="majorBidi"/>
-          <w:sz w:val="24"/>
-          <w:szCs w:val="24"/>
-        </w:rPr>
-      </w:pPr>
-      <w:r>
-        <w:rPr>
-          <w:rFonts w:asciiTheme="majorBidi" w:hAnsiTheme="majorBidi" w:cstheme="majorBidi"/>
-          <w:sz w:val="24"/>
-          <w:szCs w:val="24"/>
-        </w:rPr>
-        <w:t xml:space="preserve">Example 4. Program Effect. At the end of 2021, the Lake Mead storage volume was 8.4 million acre-feet (elevation Zzz). At </w:t>
-      </w:r>
-      <w:proofErr w:type="spellStart"/>
-      <w:r>
-        <w:rPr>
-          <w:rFonts w:asciiTheme="majorBidi" w:hAnsiTheme="majorBidi" w:cstheme="majorBidi"/>
-          <w:sz w:val="24"/>
-          <w:szCs w:val="24"/>
-        </w:rPr>
-        <w:t>thr</w:t>
-      </w:r>
-      <w:proofErr w:type="spellEnd"/>
-      <w:r>
-        <w:rPr>
-          <w:rFonts w:asciiTheme="majorBidi" w:hAnsiTheme="majorBidi" w:cstheme="majorBidi"/>
-          <w:sz w:val="24"/>
-          <w:szCs w:val="24"/>
-        </w:rPr>
-        <w:t xml:space="preserve"> end of 2023, the sum of the conservation account balances for California, Arizona, and Nevada wad 2.78 million acre-feet. Had the water conservation program not existed -- states continued to withdraw, divert, and consume their historical allocations -- we would anticipate that Lake Mead's storage </w:t>
-      </w:r>
-    </w:p>
-    <w:p>
-      <w:pPr>
-        <w:rPr>
-          <w:rFonts w:asciiTheme="majorBidi" w:hAnsiTheme="majorBidi" w:cstheme="majorBidi"/>
-          <w:sz w:val="24"/>
-          <w:szCs w:val="24"/>
-        </w:rPr>
-      </w:pPr>
-      <w:r>
-        <w:rPr>
-          <w:rFonts w:asciiTheme="majorBidi" w:hAnsiTheme="majorBidi" w:cstheme="majorBidi"/>
-          <w:sz w:val="24"/>
-          <w:szCs w:val="24"/>
-        </w:rPr>
-        <w:t>Volume would be MMM million acre-feet (elevation NNN feet).</w:t>
-      </w:r>
-    </w:p>
-    <w:p>
-      <w:pPr>
-        <w:rPr>
-          <w:rFonts w:asciiTheme="majorBidi" w:hAnsiTheme="majorBidi" w:cstheme="majorBidi"/>
-          <w:sz w:val="24"/>
-          <w:szCs w:val="24"/>
-        </w:rPr>
-      </w:pPr>
-    </w:p>
-    <w:p>
-      <w:pPr>
-        <w:rPr>
-          <w:rFonts w:asciiTheme="majorBidi" w:hAnsiTheme="majorBidi" w:cstheme="majorBidi"/>
-          <w:sz w:val="24"/>
-          <w:szCs w:val="24"/>
-        </w:rPr>
-      </w:pPr>
       <w:r>
         <w:rPr>
           <w:rFonts w:asciiTheme="majorBidi" w:hAnsiTheme="majorBidi" w:cstheme="majorBidi"/>
           <w:b/>
           <w:bCs/>
-          <w:sz w:val="24"/>
-          <w:szCs w:val="24"/>
-        </w:rPr>
-        <w:lastRenderedPageBreak/>
-        <w:t>Program constraints</w:t>
+          <w:noProof/>
+          <w:sz w:val="24"/>
+          <w:szCs w:val="24"/>
+        </w:rPr>
+        <w:t xml:space="preserve"> </w:t>
+      </w:r>
+    </w:p>
+    <w:p>
+      <w:pPr>
+        <w:rPr>
+          <w:rFonts w:asciiTheme="majorBidi" w:hAnsiTheme="majorBidi" w:cstheme="majorBidi"/>
+          <w:sz w:val="24"/>
+          <w:szCs w:val="24"/>
+        </w:rPr>
+      </w:pPr>
+      <w:r>
+        <w:rPr>
+          <w:rFonts w:asciiTheme="majorBidi" w:hAnsiTheme="majorBidi" w:cstheme="majorBidi"/>
+          <w:b/>
+          <w:bCs/>
+          <w:sz w:val="24"/>
+          <w:szCs w:val="24"/>
+        </w:rPr>
+        <w:t>P</w:t>
+      </w:r>
+      <w:r>
+        <w:rPr>
+          <w:rFonts w:asciiTheme="majorBidi" w:hAnsiTheme="majorBidi" w:cstheme="majorBidi"/>
+          <w:b/>
+          <w:bCs/>
+          <w:sz w:val="24"/>
+          <w:szCs w:val="24"/>
+        </w:rPr>
+        <w:t>rogram constraints</w:t>
       </w:r>
       <w:r>
         <w:rPr>
@@ -3248,15 +3013,56 @@
           <w:sz w:val="24"/>
           <w:szCs w:val="24"/>
         </w:rPr>
-        <w:t xml:space="preserve">2019 DCP allows states and contractors to debit their water conservation account balance to meet their mandatory reductions in water use. This transfer is an administrative action and does not change Lake Mead level. I am unclear whether states and contractors can recover their mandatory </w:t>
-      </w:r>
-      <w:r>
-        <w:rPr>
-          <w:rFonts w:asciiTheme="majorBidi" w:hAnsiTheme="majorBidi" w:cstheme="majorBidi"/>
-          <w:sz w:val="24"/>
-          <w:szCs w:val="24"/>
-        </w:rPr>
-        <w:t>conservation actions</w:t>
+        <w:t xml:space="preserve">2019 DCP allows states and contractors to debit their water conservation account balance to meet their mandatory reductions in water use. This transfer is an administrative action and does not change Lake Mead level. I am unclear whether states and contractors can recover </w:t>
+      </w:r>
+      <w:r>
+        <w:rPr>
+          <w:rFonts w:asciiTheme="majorBidi" w:hAnsiTheme="majorBidi" w:cstheme="majorBidi"/>
+          <w:sz w:val="24"/>
+          <w:szCs w:val="24"/>
+        </w:rPr>
+        <w:t>those</w:t>
+      </w:r>
+      <w:r>
+        <w:rPr>
+          <w:rFonts w:asciiTheme="majorBidi" w:hAnsiTheme="majorBidi" w:cstheme="majorBidi"/>
+          <w:sz w:val="24"/>
+          <w:szCs w:val="24"/>
+        </w:rPr>
+        <w:t xml:space="preserve"> transfers at a future period in time.</w:t>
+      </w:r>
+    </w:p>
+    <w:p>
+      <w:pPr>
+        <w:rPr>
+          <w:rFonts w:asciiTheme="majorBidi" w:hAnsiTheme="majorBidi" w:cstheme="majorBidi"/>
+          <w:sz w:val="24"/>
+          <w:szCs w:val="24"/>
+        </w:rPr>
+      </w:pPr>
+      <w:r>
+        <w:rPr>
+          <w:rFonts w:asciiTheme="majorBidi" w:hAnsiTheme="majorBidi" w:cstheme="majorBidi"/>
+          <w:sz w:val="24"/>
+          <w:szCs w:val="24"/>
+        </w:rPr>
+        <w:t xml:space="preserve">The water conservation program functions under </w:t>
+      </w:r>
+      <w:r>
+        <w:rPr>
+          <w:rFonts w:asciiTheme="majorBidi" w:hAnsiTheme="majorBidi" w:cstheme="majorBidi"/>
+          <w:sz w:val="24"/>
+          <w:szCs w:val="24"/>
+        </w:rPr>
+        <w:t>the assumption</w:t>
+      </w:r>
+      <w:r>
+        <w:rPr>
+          <w:rFonts w:asciiTheme="majorBidi" w:hAnsiTheme="majorBidi" w:cstheme="majorBidi"/>
+          <w:sz w:val="24"/>
+          <w:szCs w:val="24"/>
+        </w:rPr>
+        <w:t xml:space="preserve"> that Lake Mead inflow minus evaporation</w:t>
       </w:r>
       <w:r>
         <w:rPr>
@@ -3272,23 +3078,7 @@
           <w:sz w:val="24"/>
           <w:szCs w:val="24"/>
         </w:rPr>
-        <w:t xml:space="preserve">either from administrative transfers or addition </w:t>
-      </w:r>
-      <w:r>
-        <w:rPr>
-          <w:rFonts w:asciiTheme="majorBidi" w:hAnsiTheme="majorBidi" w:cstheme="majorBidi"/>
-          <w:sz w:val="24"/>
-          <w:szCs w:val="24"/>
-        </w:rPr>
-        <w:t>conservation</w:t>
-      </w:r>
-      <w:r>
-        <w:rPr>
-          <w:rFonts w:asciiTheme="majorBidi" w:hAnsiTheme="majorBidi" w:cstheme="majorBidi"/>
-          <w:sz w:val="24"/>
-          <w:szCs w:val="24"/>
-        </w:rPr>
-        <w:t xml:space="preserve"> efforts</w:t>
+        <w:t>the annual available water</w:t>
       </w:r>
       <w:r>
         <w:rPr>
@@ -3304,40 +3094,7 @@
           <w:sz w:val="24"/>
           <w:szCs w:val="24"/>
         </w:rPr>
-        <w:t>at a future period in time.</w:t>
-      </w:r>
-    </w:p>
-    <w:p>
-      <w:pPr>
-        <w:rPr>
-          <w:rFonts w:asciiTheme="majorBidi" w:hAnsiTheme="majorBidi" w:cstheme="majorBidi"/>
-          <w:sz w:val="24"/>
-          <w:szCs w:val="24"/>
-        </w:rPr>
-      </w:pPr>
-      <w:r>
-        <w:rPr>
-          <w:rFonts w:asciiTheme="majorBidi" w:hAnsiTheme="majorBidi" w:cstheme="majorBidi"/>
-          <w:sz w:val="24"/>
-          <w:szCs w:val="24"/>
-        </w:rPr>
-        <w:t xml:space="preserve">The water conservation program functions under </w:t>
-      </w:r>
-      <w:r>
-        <w:rPr>
-          <w:rFonts w:asciiTheme="majorBidi" w:hAnsiTheme="majorBidi" w:cstheme="majorBidi"/>
-          <w:sz w:val="24"/>
-          <w:szCs w:val="24"/>
-        </w:rPr>
-        <w:t>the assumption</w:t>
-      </w:r>
-      <w:r>
-        <w:rPr>
-          <w:rFonts w:asciiTheme="majorBidi" w:hAnsiTheme="majorBidi" w:cstheme="majorBidi"/>
-          <w:sz w:val="24"/>
-          <w:szCs w:val="24"/>
-        </w:rPr>
-        <w:t xml:space="preserve"> that Lake Mead inflow minus evaporation exceeds the sum of the historical alloc</w:t>
+        <w:t>exceeds the sum of the historical alloc</w:t>
       </w:r>
       <w:r>
         <w:rPr>
@@ -3370,7 +3127,111 @@
           <w:sz w:val="24"/>
           <w:szCs w:val="24"/>
         </w:rPr>
-        <w:t>Reclamation reports annually water conservation program account balances, credits, and debits (Figures 1 and 2). The reports show no reductions for evaporation.</w:t>
+        <w:t xml:space="preserve">Reclamation reports annually water conservation account </w:t>
+      </w:r>
+      <w:r>
+        <w:rPr>
+          <w:rFonts w:asciiTheme="majorBidi" w:hAnsiTheme="majorBidi" w:cstheme="majorBidi"/>
+          <w:sz w:val="24"/>
+          <w:szCs w:val="24"/>
+        </w:rPr>
+        <w:t xml:space="preserve">credits, debits, and </w:t>
+      </w:r>
+      <w:r>
+        <w:rPr>
+          <w:rFonts w:asciiTheme="majorBidi" w:hAnsiTheme="majorBidi" w:cstheme="majorBidi"/>
+          <w:sz w:val="24"/>
+          <w:szCs w:val="24"/>
+        </w:rPr>
+        <w:t>balances</w:t>
+      </w:r>
+      <w:r>
+        <w:rPr>
+          <w:rFonts w:asciiTheme="majorBidi" w:hAnsiTheme="majorBidi" w:cstheme="majorBidi"/>
+          <w:sz w:val="24"/>
+          <w:szCs w:val="24"/>
+        </w:rPr>
+        <w:t xml:space="preserve"> </w:t>
+      </w:r>
+      <w:r>
+        <w:rPr>
+          <w:rFonts w:asciiTheme="majorBidi" w:hAnsiTheme="majorBidi" w:cstheme="majorBidi"/>
+          <w:sz w:val="24"/>
+          <w:szCs w:val="24"/>
+        </w:rPr>
+        <w:t>{USBR, 2021 #2772}</w:t>
+      </w:r>
+      <w:r>
+        <w:rPr>
+          <w:rFonts w:asciiTheme="majorBidi" w:hAnsiTheme="majorBidi" w:cstheme="majorBidi"/>
+          <w:sz w:val="24"/>
+          <w:szCs w:val="24"/>
+        </w:rPr>
+        <w:t xml:space="preserve">. </w:t>
+      </w:r>
+      <w:r>
+        <w:rPr>
+          <w:rFonts w:asciiTheme="majorBidi" w:hAnsiTheme="majorBidi" w:cstheme="majorBidi"/>
+          <w:sz w:val="24"/>
+          <w:szCs w:val="24"/>
+        </w:rPr>
+        <w:t xml:space="preserve">At the end of 2023 </w:t>
+      </w:r>
+      <w:r>
+        <w:rPr>
+          <w:rFonts w:asciiTheme="majorBidi" w:hAnsiTheme="majorBidi" w:cstheme="majorBidi"/>
+          <w:sz w:val="24"/>
+          <w:szCs w:val="24"/>
+        </w:rPr>
+        <w:t>, the Lower Basin States collectively conserved and credited 4.1 million acre feet o</w:t>
+      </w:r>
+      <w:r>
+        <w:rPr>
+          <w:rFonts w:asciiTheme="majorBidi" w:hAnsiTheme="majorBidi" w:cstheme="majorBidi"/>
+          <w:sz w:val="24"/>
+          <w:szCs w:val="24"/>
+        </w:rPr>
+        <w:t>f</w:t>
+      </w:r>
+      <w:r>
+        <w:rPr>
+          <w:rFonts w:asciiTheme="majorBidi" w:hAnsiTheme="majorBidi" w:cstheme="majorBidi"/>
+          <w:sz w:val="24"/>
+          <w:szCs w:val="24"/>
+        </w:rPr>
+        <w:t xml:space="preserve"> water </w:t>
+      </w:r>
+      <w:r>
+        <w:rPr>
+          <w:rFonts w:asciiTheme="majorBidi" w:hAnsiTheme="majorBidi" w:cstheme="majorBidi"/>
+          <w:sz w:val="24"/>
+          <w:szCs w:val="24"/>
+        </w:rPr>
+        <w:t xml:space="preserve">while debiting 790,000 acre-feet </w:t>
+      </w:r>
+      <w:r>
+        <w:rPr>
+          <w:rFonts w:asciiTheme="majorBidi" w:hAnsiTheme="majorBidi" w:cstheme="majorBidi"/>
+          <w:sz w:val="24"/>
+          <w:szCs w:val="24"/>
+        </w:rPr>
+        <w:t>(</w:t>
+      </w:r>
+      <w:r>
+        <w:rPr>
+          <w:rFonts w:asciiTheme="majorBidi" w:hAnsiTheme="majorBidi" w:cstheme="majorBidi"/>
+          <w:sz w:val="24"/>
+          <w:szCs w:val="24"/>
+        </w:rPr>
+        <w:t>Figure 1). Total account balances are 3.3 million acre-feet (Figure 2)</w:t>
+      </w:r>
+      <w:r>
+        <w:rPr>
+          <w:rFonts w:asciiTheme="majorBidi" w:hAnsiTheme="majorBidi" w:cstheme="majorBidi"/>
+          <w:sz w:val="24"/>
+          <w:szCs w:val="24"/>
+        </w:rPr>
+        <w:t>. The reports show no reductions for evaporation.</w:t>
       </w:r>
     </w:p>
     <w:tbl>
@@ -3689,6 +3550,119 @@
     </w:p>
     <w:p>
       <w:pPr>
+        <w:rPr>
+          <w:rFonts w:asciiTheme="majorBidi" w:hAnsiTheme="majorBidi" w:cstheme="majorBidi"/>
+          <w:sz w:val="24"/>
+          <w:szCs w:val="24"/>
+        </w:rPr>
+      </w:pPr>
+      <w:r>
+        <w:rPr>
+          <w:rFonts w:asciiTheme="majorBidi" w:hAnsiTheme="majorBidi" w:cstheme="majorBidi"/>
+          <w:b/>
+          <w:bCs/>
+          <w:sz w:val="20"/>
+          <w:szCs w:val="20"/>
+        </w:rPr>
+        <w:t xml:space="preserve">Available water </w:t>
+      </w:r>
+      <w:r>
+        <w:rPr>
+          <w:rFonts w:asciiTheme="majorBidi" w:hAnsiTheme="majorBidi" w:cstheme="majorBidi"/>
+          <w:sz w:val="20"/>
+          <w:szCs w:val="20"/>
+        </w:rPr>
+        <w:t xml:space="preserve">- The volume of water available for withdraw. Available water is reservoir active storage plus </w:t>
+      </w:r>
+      <w:r>
+        <w:rPr>
+          <w:rFonts w:asciiTheme="majorBidi" w:hAnsiTheme="majorBidi" w:cstheme="majorBidi"/>
+          <w:sz w:val="20"/>
+          <w:szCs w:val="20"/>
+        </w:rPr>
+        <w:t xml:space="preserve">annual </w:t>
+      </w:r>
+      <w:r>
+        <w:rPr>
+          <w:rFonts w:asciiTheme="majorBidi" w:hAnsiTheme="majorBidi" w:cstheme="majorBidi"/>
+          <w:sz w:val="20"/>
+          <w:szCs w:val="20"/>
+        </w:rPr>
+        <w:t xml:space="preserve">inflow minus evaporation. </w:t>
+      </w:r>
+      <w:r>
+        <w:rPr>
+          <w:rFonts w:asciiTheme="majorBidi" w:hAnsiTheme="majorBidi" w:cstheme="majorBidi"/>
+          <w:sz w:val="20"/>
+          <w:szCs w:val="20"/>
+        </w:rPr>
+        <w:t xml:space="preserve">Between 1990 and 2023, </w:t>
+      </w:r>
+      <w:r>
+        <w:rPr>
+          <w:rFonts w:asciiTheme="majorBidi" w:hAnsiTheme="majorBidi" w:cstheme="majorBidi"/>
+          <w:i/>
+          <w:iCs/>
+          <w:sz w:val="20"/>
+          <w:szCs w:val="20"/>
+        </w:rPr>
+        <w:t>re</w:t>
+      </w:r>
+      <w:r>
+        <w:rPr>
+          <w:rFonts w:asciiTheme="majorBidi" w:hAnsiTheme="majorBidi" w:cstheme="majorBidi"/>
+          <w:i/>
+          <w:iCs/>
+          <w:sz w:val="20"/>
+          <w:szCs w:val="20"/>
+        </w:rPr>
+        <w:t>servoir inflow</w:t>
+      </w:r>
+      <w:r>
+        <w:rPr>
+          <w:rFonts w:asciiTheme="majorBidi" w:hAnsiTheme="majorBidi" w:cstheme="majorBidi"/>
+          <w:sz w:val="20"/>
+          <w:szCs w:val="20"/>
+        </w:rPr>
+        <w:t xml:space="preserve"> </w:t>
+      </w:r>
+      <w:r>
+        <w:rPr>
+          <w:rFonts w:asciiTheme="majorBidi" w:hAnsiTheme="majorBidi" w:cstheme="majorBidi"/>
+          <w:sz w:val="20"/>
+          <w:szCs w:val="20"/>
+        </w:rPr>
+        <w:t xml:space="preserve">has varied from 8 to 16 million acre-feet per year. The volume also depends on the method used to estimate. This work uses the largest inflow estimate which is the sum of gaged flow </w:t>
+      </w:r>
+      <w:r>
+        <w:rPr>
+          <w:rFonts w:asciiTheme="majorBidi" w:hAnsiTheme="majorBidi" w:cstheme="majorBidi"/>
+          <w:sz w:val="20"/>
+          <w:szCs w:val="20"/>
+        </w:rPr>
+        <w:t xml:space="preserve"> (Wang and Schmidt). </w:t>
+      </w:r>
+      <w:r>
+        <w:rPr>
+          <w:rFonts w:asciiTheme="majorBidi" w:hAnsiTheme="majorBidi" w:cstheme="majorBidi"/>
+          <w:i/>
+          <w:iCs/>
+          <w:sz w:val="20"/>
+          <w:szCs w:val="20"/>
+        </w:rPr>
+        <w:t>Reservoir evaporation</w:t>
+      </w:r>
+      <w:r>
+        <w:rPr>
+          <w:rFonts w:asciiTheme="majorBidi" w:hAnsiTheme="majorBidi" w:cstheme="majorBidi"/>
+          <w:sz w:val="20"/>
+          <w:szCs w:val="20"/>
+        </w:rPr>
+        <w:t xml:space="preserve"> - the volume of water that transfers from the liquid state to gas state over the same period of time. Reservoir evaporation is difficult to measure or forecast because the volume is influenced by the reservoir surface area, air temperature, wind, surface water temperature, inflow volume, inflow temperature, reservoir mixing, and other chaotic climate variables. In 2018, Reclamation reported Lake Mead Evapiration for 2010 to 2015. In 2023, Reclamation reported Lake Mead evporation for 2016 to 2020. The reported values varied from. GGG to HHH million acre-feet per year.</w:t>
+      </w:r>
+    </w:p>
+    <w:p>
+      <w:pPr>
         <w:pStyle w:val="Heading1"/>
       </w:pPr>
       <w:r>
@@ -3746,6 +3720,14 @@
           <w:sz w:val="24"/>
           <w:szCs w:val="24"/>
         </w:rPr>
+        <w:t xml:space="preserve"> (Figure 1)</w:t>
+      </w:r>
+      <w:r>
+        <w:rPr>
+          <w:rFonts w:asciiTheme="majorBidi" w:hAnsiTheme="majorBidi" w:cstheme="majorBidi"/>
+          <w:sz w:val="24"/>
+          <w:szCs w:val="24"/>
+        </w:rPr>
         <w:t>!!</w:t>
       </w:r>
       <w:r>
@@ -3754,7 +3736,15 @@
           <w:sz w:val="24"/>
           <w:szCs w:val="24"/>
         </w:rPr>
-        <w:t xml:space="preserve"> while debiting 792,000 acre-feet of water.</w:t>
+        <w:t>!</w:t>
+      </w:r>
+      <w:r>
+        <w:rPr>
+          <w:rFonts w:asciiTheme="majorBidi" w:hAnsiTheme="majorBidi" w:cstheme="majorBidi"/>
+          <w:sz w:val="24"/>
+          <w:szCs w:val="24"/>
+        </w:rPr>
+        <w:t xml:space="preserve"> </w:t>
       </w:r>
     </w:p>
     <w:p>
@@ -3776,7 +3766,47 @@
           <w:sz w:val="24"/>
           <w:szCs w:val="24"/>
         </w:rPr>
-        <w:t>The Lower Basin states and Mexico have collectively conserved and left in Lake Mead 3.2 million acre-feet of water (Figure 1)!!</w:t>
+        <w:t>The Lower Basin states and Mexico have collectively conserved and left in Lake Mead 3.</w:t>
+      </w:r>
+      <w:r>
+        <w:rPr>
+          <w:rFonts w:asciiTheme="majorBidi" w:hAnsiTheme="majorBidi" w:cstheme="majorBidi"/>
+          <w:sz w:val="24"/>
+          <w:szCs w:val="24"/>
+        </w:rPr>
+        <w:t>3</w:t>
+      </w:r>
+      <w:r>
+        <w:rPr>
+          <w:rFonts w:asciiTheme="majorBidi" w:hAnsiTheme="majorBidi" w:cstheme="majorBidi"/>
+          <w:sz w:val="24"/>
+          <w:szCs w:val="24"/>
+        </w:rPr>
+        <w:t xml:space="preserve"> million acre-feet of water (Figure </w:t>
+      </w:r>
+      <w:r>
+        <w:rPr>
+          <w:rFonts w:asciiTheme="majorBidi" w:hAnsiTheme="majorBidi" w:cstheme="majorBidi"/>
+          <w:sz w:val="24"/>
+          <w:szCs w:val="24"/>
+        </w:rPr>
+        <w:t>2</w:t>
+      </w:r>
+      <w:r>
+        <w:rPr>
+          <w:rFonts w:asciiTheme="majorBidi" w:hAnsiTheme="majorBidi" w:cstheme="majorBidi"/>
+          <w:sz w:val="24"/>
+          <w:szCs w:val="24"/>
+        </w:rPr>
+        <w:t>)!!</w:t>
+      </w:r>
+      <w:r>
+        <w:rPr>
+          <w:rFonts w:asciiTheme="majorBidi" w:hAnsiTheme="majorBidi" w:cstheme="majorBidi"/>
+          <w:sz w:val="24"/>
+          <w:szCs w:val="24"/>
+        </w:rPr>
+        <w:t>!!</w:t>
       </w:r>
     </w:p>
     <w:p>
@@ -3798,7 +3828,23 @@
           <w:sz w:val="24"/>
           <w:szCs w:val="24"/>
         </w:rPr>
-        <w:t>Each state has participated at levels above or near  1.million acre-feet.</w:t>
+        <w:t>Each state has participated at levels above or near 1</w:t>
+      </w:r>
+      <w:r>
+        <w:rPr>
+          <w:rFonts w:asciiTheme="majorBidi" w:hAnsiTheme="majorBidi" w:cstheme="majorBidi"/>
+          <w:sz w:val="24"/>
+          <w:szCs w:val="24"/>
+        </w:rPr>
+        <w:t xml:space="preserve"> </w:t>
+      </w:r>
+      <w:r>
+        <w:rPr>
+          <w:rFonts w:asciiTheme="majorBidi" w:hAnsiTheme="majorBidi" w:cstheme="majorBidi"/>
+          <w:sz w:val="24"/>
+          <w:szCs w:val="24"/>
+        </w:rPr>
+        <w:t>million acre-feet.</w:t>
       </w:r>
     </w:p>
     <w:p>
@@ -3820,8 +3866,39 @@
           <w:sz w:val="24"/>
           <w:szCs w:val="24"/>
         </w:rPr>
-        <w:lastRenderedPageBreak/>
-        <w:t>For example, Nevada's 2023 water conservation account balance of 1.0 million acre-feet is 5 times it recent consumptive use of 200,000 acre-feet per year. 5 times means Nevada can sustain its operations for 5 years.</w:t>
+        <w:t xml:space="preserve">For example, Nevada's 2023 water conservation account balance of </w:t>
+      </w:r>
+      <w:r>
+        <w:rPr>
+          <w:rFonts w:asciiTheme="majorBidi" w:hAnsiTheme="majorBidi" w:cstheme="majorBidi"/>
+          <w:sz w:val="24"/>
+          <w:szCs w:val="24"/>
+        </w:rPr>
+        <w:t xml:space="preserve">955,000 </w:t>
+      </w:r>
+      <w:r>
+        <w:rPr>
+          <w:rFonts w:asciiTheme="majorBidi" w:hAnsiTheme="majorBidi" w:cstheme="majorBidi"/>
+          <w:sz w:val="24"/>
+          <w:szCs w:val="24"/>
+        </w:rPr>
+        <w:t xml:space="preserve">acre-feet is </w:t>
+      </w:r>
+      <w:r>
+        <w:rPr>
+          <w:rFonts w:asciiTheme="majorBidi" w:hAnsiTheme="majorBidi" w:cstheme="majorBidi"/>
+          <w:sz w:val="24"/>
+          <w:szCs w:val="24"/>
+        </w:rPr>
+        <w:t xml:space="preserve">almost </w:t>
+      </w:r>
+      <w:r>
+        <w:rPr>
+          <w:rFonts w:asciiTheme="majorBidi" w:hAnsiTheme="majorBidi" w:cstheme="majorBidi"/>
+          <w:sz w:val="24"/>
+          <w:szCs w:val="24"/>
+        </w:rPr>
+        <w:t>5 times it recent consumptive use of 200,000 acre-feet per year.</w:t>
       </w:r>
     </w:p>
     <w:p>
@@ -3865,18 +3942,32 @@
           <w:sz w:val="24"/>
           <w:szCs w:val="24"/>
         </w:rPr>
-        <w:t xml:space="preserve">Participation has exceeded the upper limits for credits (Figure 1). This excess shows the program has grown beyond the expectations of the designers of </w:t>
-      </w:r>
-      <w:proofErr w:type="spellStart"/>
-      <w:r>
-        <w:rPr>
-          <w:rFonts w:asciiTheme="majorBidi" w:hAnsiTheme="majorBidi" w:cstheme="majorBidi"/>
-          <w:sz w:val="24"/>
-          <w:szCs w:val="24"/>
-        </w:rPr>
-        <w:t>thr</w:t>
-      </w:r>
-      <w:proofErr w:type="spellEnd"/>
+        <w:t xml:space="preserve">Participation has exceeded the upper limits for credits (Figure </w:t>
+      </w:r>
+      <w:r>
+        <w:rPr>
+          <w:rFonts w:asciiTheme="majorBidi" w:hAnsiTheme="majorBidi" w:cstheme="majorBidi"/>
+          <w:sz w:val="24"/>
+          <w:szCs w:val="24"/>
+        </w:rPr>
+        <w:t>2</w:t>
+      </w:r>
+      <w:r>
+        <w:rPr>
+          <w:rFonts w:asciiTheme="majorBidi" w:hAnsiTheme="majorBidi" w:cstheme="majorBidi"/>
+          <w:sz w:val="24"/>
+          <w:szCs w:val="24"/>
+        </w:rPr>
+        <w:t>). This excess shows the program has grown beyond the expectations of the designers of th</w:t>
+      </w:r>
+      <w:r>
+        <w:rPr>
+          <w:rFonts w:asciiTheme="majorBidi" w:hAnsiTheme="majorBidi" w:cstheme="majorBidi"/>
+          <w:sz w:val="24"/>
+          <w:szCs w:val="24"/>
+        </w:rPr>
+        <w:t>e</w:t>
+      </w:r>
       <w:r>
         <w:rPr>
           <w:rFonts w:asciiTheme="majorBidi" w:hAnsiTheme="majorBidi" w:cstheme="majorBidi"/>
@@ -3905,7 +3996,23 @@
           <w:sz w:val="24"/>
           <w:szCs w:val="24"/>
         </w:rPr>
-        <w:t>The program has conserved more water than other voluntary and compensated water conservation programs (Table 2).</w:t>
+        <w:t xml:space="preserve">The program has conserved more water than other voluntary and compensated </w:t>
+      </w:r>
+      <w:r>
+        <w:rPr>
+          <w:rFonts w:asciiTheme="majorBidi" w:hAnsiTheme="majorBidi" w:cstheme="majorBidi"/>
+          <w:sz w:val="24"/>
+          <w:szCs w:val="24"/>
+        </w:rPr>
+        <w:t xml:space="preserve">basin </w:t>
+      </w:r>
+      <w:r>
+        <w:rPr>
+          <w:rFonts w:asciiTheme="majorBidi" w:hAnsiTheme="majorBidi" w:cstheme="majorBidi"/>
+          <w:sz w:val="24"/>
+          <w:szCs w:val="24"/>
+        </w:rPr>
+        <w:t>water conservation programs (Table 2).</w:t>
       </w:r>
     </w:p>
     <w:p>
@@ -3927,25 +4034,7 @@
           <w:sz w:val="24"/>
           <w:szCs w:val="24"/>
         </w:rPr>
-        <w:t xml:space="preserve">States have more autonomy to set their reservoir withdraws independent of other states activity. This autonomy reduces </w:t>
-      </w:r>
-      <w:proofErr w:type="spellStart"/>
-      <w:r>
-        <w:rPr>
-          <w:rFonts w:asciiTheme="majorBidi" w:hAnsiTheme="majorBidi" w:cstheme="majorBidi"/>
-          <w:sz w:val="24"/>
-          <w:szCs w:val="24"/>
-        </w:rPr>
-        <w:t>conflict.Today</w:t>
-      </w:r>
-      <w:proofErr w:type="spellEnd"/>
-      <w:r>
-        <w:rPr>
-          <w:rFonts w:asciiTheme="majorBidi" w:hAnsiTheme="majorBidi" w:cstheme="majorBidi"/>
-          <w:sz w:val="24"/>
-          <w:szCs w:val="24"/>
-        </w:rPr>
-        <w:t xml:space="preserve"> Lake Mead is at elevation 1,055 feet (CCC million acre-feet of active storage). A collective water conservation account balance of 3.2 million acre-feet implies Lake Mead would be at CCC - 3.2 million acre-feet (elevation DDD feet) had Lower Basin states continued withdraws at their historical allocations (Figure 3).</w:t>
+        <w:t>States have more autonomy to set their reservoir withdraws independent of other states activity. This autonomy reduces conflict.Today Lake Mead is at elevation 1,055 feet (CCC million acre-feet of active storage). A collective water conservation account balance of 3.2 million acre-feet implies Lake Mead would be at CCC - 3.2 million acre-feet (elevation DDD feet) had Lower Basin states continued withdraws at their historical allocations (Figure 3).</w:t>
       </w:r>
     </w:p>
     <w:p>
@@ -3967,43 +4056,7 @@
           <w:sz w:val="24"/>
           <w:szCs w:val="24"/>
         </w:rPr>
-        <w:t xml:space="preserve">Program participation </w:t>
-      </w:r>
-      <w:proofErr w:type="spellStart"/>
-      <w:r>
-        <w:rPr>
-          <w:rFonts w:asciiTheme="majorBidi" w:hAnsiTheme="majorBidi" w:cstheme="majorBidi"/>
-          <w:sz w:val="24"/>
-          <w:szCs w:val="24"/>
-        </w:rPr>
-        <w:t>jetsioned</w:t>
-      </w:r>
-      <w:proofErr w:type="spellEnd"/>
-      <w:r>
-        <w:rPr>
-          <w:rFonts w:asciiTheme="majorBidi" w:hAnsiTheme="majorBidi" w:cstheme="majorBidi"/>
-          <w:sz w:val="24"/>
-          <w:szCs w:val="24"/>
-        </w:rPr>
-        <w:t xml:space="preserve"> the principle of "use it or lose it" common to the laws that govern water use in many western states, including California, Arizona, and Nevada. Use it or lose it is a disincentive to conserve water because if a contractor  uses less than their historical allocation over a number of years, the state can reclaim </w:t>
-      </w:r>
-      <w:proofErr w:type="spellStart"/>
-      <w:r>
-        <w:rPr>
-          <w:rFonts w:asciiTheme="majorBidi" w:hAnsiTheme="majorBidi" w:cstheme="majorBidi"/>
-          <w:sz w:val="24"/>
-          <w:szCs w:val="24"/>
-        </w:rPr>
-        <w:t>thr</w:t>
-      </w:r>
-      <w:proofErr w:type="spellEnd"/>
-      <w:r>
-        <w:rPr>
-          <w:rFonts w:asciiTheme="majorBidi" w:hAnsiTheme="majorBidi" w:cstheme="majorBidi"/>
-          <w:sz w:val="24"/>
-          <w:szCs w:val="24"/>
-        </w:rPr>
-        <w:t xml:space="preserve"> allocation and assign that right to a different user who can put the water to use.</w:t>
+        <w:t>Program participation jetsioned the principle of "use it or lose it" common to the laws that govern water use in many western states, including California, Arizona, and Nevada. Use it or lose it is a disincentive to conserve water because if a contractor  uses less than their historical allocation over a number of years, the state can reclaim thr allocation and assign that right to a different user who can put the water to use.</w:t>
       </w:r>
     </w:p>
     <w:p>
@@ -4027,6 +4080,7 @@
         <w:rPr>
           <w:noProof/>
         </w:rPr>
+        <w:lastRenderedPageBreak/>
         <w:drawing>
           <wp:inline distT="0" distB="0" distL="0" distR="0" wp14:anchorId="3984C78D" wp14:editId="700661FD">
             <wp:extent cx="5444836" cy="3401859"/>
@@ -4188,166 +4242,59 @@
           <w:sz w:val="24"/>
           <w:szCs w:val="24"/>
         </w:rPr>
-        <w:t xml:space="preserve">1. Fast reservoir drawdown. States and contractors conserved water with the understanding that they can withdraw that water in </w:t>
-      </w:r>
-      <w:proofErr w:type="spellStart"/>
-      <w:r>
-        <w:rPr>
-          <w:rFonts w:asciiTheme="majorBidi" w:hAnsiTheme="majorBidi" w:cstheme="majorBidi"/>
-          <w:sz w:val="24"/>
-          <w:szCs w:val="24"/>
-        </w:rPr>
-        <w:t>thr</w:t>
-      </w:r>
-      <w:proofErr w:type="spellEnd"/>
-      <w:r>
-        <w:rPr>
-          <w:rFonts w:asciiTheme="majorBidi" w:hAnsiTheme="majorBidi" w:cstheme="majorBidi"/>
-          <w:sz w:val="24"/>
-          <w:szCs w:val="24"/>
-        </w:rPr>
-        <w:t xml:space="preserve"> future. With multiple years of </w:t>
-      </w:r>
-      <w:proofErr w:type="spellStart"/>
-      <w:r>
-        <w:rPr>
-          <w:rFonts w:asciiTheme="majorBidi" w:hAnsiTheme="majorBidi" w:cstheme="majorBidi"/>
-          <w:sz w:val="24"/>
-          <w:szCs w:val="24"/>
-        </w:rPr>
-        <w:t>debits,Lake</w:t>
-      </w:r>
-      <w:proofErr w:type="spellEnd"/>
-      <w:r>
-        <w:rPr>
-          <w:rFonts w:asciiTheme="majorBidi" w:hAnsiTheme="majorBidi" w:cstheme="majorBidi"/>
-          <w:sz w:val="24"/>
-          <w:szCs w:val="24"/>
-        </w:rPr>
-        <w:t xml:space="preserve"> Mead can drawdown close to the protection elevation in a few years. At the basin scale, 3.2 million acre-feet of credits represent an encumberment.</w:t>
-      </w:r>
-    </w:p>
-    <w:p>
-      <w:pPr>
-        <w:rPr>
-          <w:rFonts w:asciiTheme="majorBidi" w:hAnsiTheme="majorBidi" w:cstheme="majorBidi"/>
-          <w:sz w:val="24"/>
-          <w:szCs w:val="24"/>
-        </w:rPr>
-      </w:pPr>
-      <w:r>
-        <w:rPr>
-          <w:rFonts w:asciiTheme="majorBidi" w:hAnsiTheme="majorBidi" w:cstheme="majorBidi"/>
-          <w:sz w:val="24"/>
-          <w:szCs w:val="24"/>
-        </w:rPr>
-        <w:t xml:space="preserve">2.Stranded assets. When Lake Mead is near the trigger elevation that prohibits debits, states </w:t>
-      </w:r>
-      <w:proofErr w:type="spellStart"/>
-      <w:r>
-        <w:rPr>
-          <w:rFonts w:asciiTheme="majorBidi" w:hAnsiTheme="majorBidi" w:cstheme="majorBidi"/>
-          <w:sz w:val="24"/>
-          <w:szCs w:val="24"/>
-        </w:rPr>
-        <w:t>can not</w:t>
-      </w:r>
-      <w:proofErr w:type="spellEnd"/>
-      <w:r>
-        <w:rPr>
-          <w:rFonts w:asciiTheme="majorBidi" w:hAnsiTheme="majorBidi" w:cstheme="majorBidi"/>
-          <w:sz w:val="24"/>
-          <w:szCs w:val="24"/>
-        </w:rPr>
-        <w:t xml:space="preserve"> access their prior conserved water. The asset is unavailable. This situation persists until Lake Mead inflows minus evaporation exceed the historical allocations and/or one or more states withdraw below their historical allocation.</w:t>
-      </w:r>
-    </w:p>
-    <w:p>
-      <w:pPr>
-        <w:rPr>
-          <w:rFonts w:asciiTheme="majorBidi" w:hAnsiTheme="majorBidi" w:cstheme="majorBidi"/>
-          <w:sz w:val="24"/>
-          <w:szCs w:val="24"/>
-        </w:rPr>
-      </w:pPr>
-      <w:r>
-        <w:rPr>
-          <w:rFonts w:asciiTheme="majorBidi" w:hAnsiTheme="majorBidi" w:cstheme="majorBidi"/>
-          <w:sz w:val="24"/>
-          <w:szCs w:val="24"/>
-        </w:rPr>
-        <w:t xml:space="preserve">3. </w:t>
-      </w:r>
-      <w:proofErr w:type="spellStart"/>
-      <w:r>
-        <w:rPr>
-          <w:rFonts w:asciiTheme="majorBidi" w:hAnsiTheme="majorBidi" w:cstheme="majorBidi"/>
-          <w:sz w:val="24"/>
-          <w:szCs w:val="24"/>
-        </w:rPr>
-        <w:t>Accerbate</w:t>
-      </w:r>
-      <w:proofErr w:type="spellEnd"/>
-      <w:r>
-        <w:rPr>
-          <w:rFonts w:asciiTheme="majorBidi" w:hAnsiTheme="majorBidi" w:cstheme="majorBidi"/>
-          <w:sz w:val="24"/>
-          <w:szCs w:val="24"/>
-        </w:rPr>
-        <w:t xml:space="preserve"> conflict. There are several scenarios where the voluntary water conservation program will exacerbate conflict. These scenarios occur when Lake Mead elevation is near the protection elevation.</w:t>
-      </w:r>
-    </w:p>
-    <w:p>
-      <w:pPr>
-        <w:rPr>
-          <w:rFonts w:asciiTheme="majorBidi" w:hAnsiTheme="majorBidi" w:cstheme="majorBidi"/>
-          <w:sz w:val="24"/>
-          <w:szCs w:val="24"/>
-        </w:rPr>
-      </w:pPr>
-      <w:r>
-        <w:rPr>
-          <w:rFonts w:asciiTheme="majorBidi" w:hAnsiTheme="majorBidi" w:cstheme="majorBidi"/>
-          <w:sz w:val="24"/>
-          <w:szCs w:val="24"/>
-        </w:rPr>
-        <w:t xml:space="preserve">3a. Multiple states desire to debit their accounts so that the total debits will drawdown </w:t>
-      </w:r>
-      <w:proofErr w:type="spellStart"/>
-      <w:r>
-        <w:rPr>
-          <w:rFonts w:asciiTheme="majorBidi" w:hAnsiTheme="majorBidi" w:cstheme="majorBidi"/>
-          <w:sz w:val="24"/>
-          <w:szCs w:val="24"/>
-        </w:rPr>
-        <w:t>LakenMead</w:t>
-      </w:r>
-      <w:proofErr w:type="spellEnd"/>
-      <w:r>
-        <w:rPr>
-          <w:rFonts w:asciiTheme="majorBidi" w:hAnsiTheme="majorBidi" w:cstheme="majorBidi"/>
-          <w:sz w:val="24"/>
-          <w:szCs w:val="24"/>
-        </w:rPr>
-        <w:t xml:space="preserve"> below its protection elevation. The states will need to negotiate lower debits that keep Lake Mead </w:t>
-      </w:r>
-      <w:proofErr w:type="spellStart"/>
-      <w:r>
-        <w:rPr>
-          <w:rFonts w:asciiTheme="majorBidi" w:hAnsiTheme="majorBidi" w:cstheme="majorBidi"/>
-          <w:sz w:val="24"/>
-          <w:szCs w:val="24"/>
-        </w:rPr>
-        <w:t>atnor</w:t>
-      </w:r>
-      <w:proofErr w:type="spellEnd"/>
-      <w:r>
-        <w:rPr>
-          <w:rFonts w:asciiTheme="majorBidi" w:hAnsiTheme="majorBidi" w:cstheme="majorBidi"/>
-          <w:sz w:val="24"/>
-          <w:szCs w:val="24"/>
-        </w:rPr>
-        <w:t xml:space="preserve"> above the protection elevation.</w:t>
+        <w:t>1. Fast reservoir drawdown. States and contractors conserved water with the understanding that they can withdraw that water in thr future. With multiple years of debits,Lake Mead can drawdown close to the protection elevation in a few years. At the basin scale, 3.2 million acre-feet of credits represent an encumberment.</w:t>
+      </w:r>
+    </w:p>
+    <w:p>
+      <w:pPr>
+        <w:rPr>
+          <w:rFonts w:asciiTheme="majorBidi" w:hAnsiTheme="majorBidi" w:cstheme="majorBidi"/>
+          <w:sz w:val="24"/>
+          <w:szCs w:val="24"/>
+        </w:rPr>
+      </w:pPr>
+      <w:r>
+        <w:rPr>
+          <w:rFonts w:asciiTheme="majorBidi" w:hAnsiTheme="majorBidi" w:cstheme="majorBidi"/>
+          <w:sz w:val="24"/>
+          <w:szCs w:val="24"/>
+        </w:rPr>
+        <w:t>2.Stranded assets. When Lake Mead is near the trigger elevation that prohibits debits, states can not access their prior conserved water. The asset is unavailable. This situation persists until Lake Mead inflows minus evaporation exceed the historical allocations and/or one or more states withdraw below their historical allocation.</w:t>
+      </w:r>
+    </w:p>
+    <w:p>
+      <w:pPr>
+        <w:rPr>
+          <w:rFonts w:asciiTheme="majorBidi" w:hAnsiTheme="majorBidi" w:cstheme="majorBidi"/>
+          <w:sz w:val="24"/>
+          <w:szCs w:val="24"/>
+        </w:rPr>
+      </w:pPr>
+      <w:r>
+        <w:rPr>
+          <w:rFonts w:asciiTheme="majorBidi" w:hAnsiTheme="majorBidi" w:cstheme="majorBidi"/>
+          <w:sz w:val="24"/>
+          <w:szCs w:val="24"/>
+        </w:rPr>
+        <w:t>3. Accerbate conflict. There are several scenarios where the voluntary water conservation program will exacerbate conflict. These scenarios occur when Lake Mead elevation is near the protection elevation.</w:t>
+      </w:r>
+    </w:p>
+    <w:p>
+      <w:pPr>
+        <w:rPr>
+          <w:rFonts w:asciiTheme="majorBidi" w:hAnsiTheme="majorBidi" w:cstheme="majorBidi"/>
+          <w:sz w:val="24"/>
+          <w:szCs w:val="24"/>
+        </w:rPr>
+      </w:pPr>
+      <w:r>
+        <w:rPr>
+          <w:rFonts w:asciiTheme="majorBidi" w:hAnsiTheme="majorBidi" w:cstheme="majorBidi"/>
+          <w:sz w:val="24"/>
+          <w:szCs w:val="24"/>
+        </w:rPr>
+        <w:lastRenderedPageBreak/>
+        <w:t>3a. Multiple states desire to debit their accounts so that the total debits will drawdown LakenMead below its protection elevation. The states will need to negotiate lower debits that keep Lake Mead atnor above the protection elevation.</w:t>
       </w:r>
     </w:p>
     <w:p>
@@ -4381,256 +4328,58 @@
           <w:sz w:val="24"/>
           <w:szCs w:val="24"/>
         </w:rPr>
-        <w:t xml:space="preserve">3c. State A credits their account to raise Lake Mead level above the protection elevation  while in the same year State B debits their account to return Lake Mead Level to the protection elevation. </w:t>
-      </w:r>
-      <w:proofErr w:type="spellStart"/>
-      <w:r>
-        <w:rPr>
-          <w:rFonts w:asciiTheme="majorBidi" w:hAnsiTheme="majorBidi" w:cstheme="majorBidi"/>
-          <w:sz w:val="24"/>
-          <w:szCs w:val="24"/>
-        </w:rPr>
-        <w:t>Thr</w:t>
-      </w:r>
-      <w:proofErr w:type="spellEnd"/>
-      <w:r>
-        <w:rPr>
-          <w:rFonts w:asciiTheme="majorBidi" w:hAnsiTheme="majorBidi" w:cstheme="majorBidi"/>
-          <w:sz w:val="24"/>
-          <w:szCs w:val="24"/>
-        </w:rPr>
-        <w:t xml:space="preserve"> debit prevents State A from debiting its account the next year.</w:t>
-      </w:r>
-    </w:p>
-    <w:p>
-      <w:pPr>
-        <w:rPr>
-          <w:rFonts w:asciiTheme="majorBidi" w:hAnsiTheme="majorBidi" w:cstheme="majorBidi"/>
-          <w:sz w:val="24"/>
-          <w:szCs w:val="24"/>
-        </w:rPr>
-      </w:pPr>
-      <w:r>
-        <w:rPr>
-          <w:rFonts w:asciiTheme="majorBidi" w:hAnsiTheme="majorBidi" w:cstheme="majorBidi"/>
-          <w:sz w:val="24"/>
-          <w:szCs w:val="24"/>
-        </w:rPr>
-        <w:t xml:space="preserve">4. Accelerate reservoir drawdown. Scenarios 2, 3a, 3b, and 3c create a situation where states may race to debit their water conservation account balances to access their conserved water once they perceive Lake Mead will drawdown </w:t>
-      </w:r>
-      <w:proofErr w:type="spellStart"/>
-      <w:r>
-        <w:rPr>
-          <w:rFonts w:asciiTheme="majorBidi" w:hAnsiTheme="majorBidi" w:cstheme="majorBidi"/>
-          <w:sz w:val="24"/>
-          <w:szCs w:val="24"/>
-        </w:rPr>
-        <w:t>xlose</w:t>
-      </w:r>
-      <w:proofErr w:type="spellEnd"/>
-      <w:r>
-        <w:rPr>
-          <w:rFonts w:asciiTheme="majorBidi" w:hAnsiTheme="majorBidi" w:cstheme="majorBidi"/>
-          <w:sz w:val="24"/>
-          <w:szCs w:val="24"/>
-        </w:rPr>
-        <w:t xml:space="preserve"> to </w:t>
-      </w:r>
-      <w:proofErr w:type="spellStart"/>
-      <w:r>
-        <w:rPr>
-          <w:rFonts w:asciiTheme="majorBidi" w:hAnsiTheme="majorBidi" w:cstheme="majorBidi"/>
-          <w:sz w:val="24"/>
-          <w:szCs w:val="24"/>
-        </w:rPr>
-        <w:t>thenprotection</w:t>
-      </w:r>
-      <w:proofErr w:type="spellEnd"/>
-      <w:r>
-        <w:rPr>
-          <w:rFonts w:asciiTheme="majorBidi" w:hAnsiTheme="majorBidi" w:cstheme="majorBidi"/>
-          <w:sz w:val="24"/>
-          <w:szCs w:val="24"/>
-        </w:rPr>
-        <w:t xml:space="preserve"> elevation. This situation has the opposite effect of </w:t>
-      </w:r>
-      <w:proofErr w:type="spellStart"/>
-      <w:r>
-        <w:rPr>
-          <w:rFonts w:asciiTheme="majorBidi" w:hAnsiTheme="majorBidi" w:cstheme="majorBidi"/>
-          <w:sz w:val="24"/>
-          <w:szCs w:val="24"/>
-        </w:rPr>
-        <w:t>thr</w:t>
-      </w:r>
-      <w:proofErr w:type="spellEnd"/>
-      <w:r>
-        <w:rPr>
-          <w:rFonts w:asciiTheme="majorBidi" w:hAnsiTheme="majorBidi" w:cstheme="majorBidi"/>
-          <w:sz w:val="24"/>
-          <w:szCs w:val="24"/>
-        </w:rPr>
-        <w:t xml:space="preserve"> program intent. Lake Mead level will stay close to </w:t>
-      </w:r>
-      <w:proofErr w:type="spellStart"/>
-      <w:r>
-        <w:rPr>
-          <w:rFonts w:asciiTheme="majorBidi" w:hAnsiTheme="majorBidi" w:cstheme="majorBidi"/>
-          <w:sz w:val="24"/>
-          <w:szCs w:val="24"/>
-        </w:rPr>
-        <w:t>thr</w:t>
-      </w:r>
-      <w:proofErr w:type="spellEnd"/>
-      <w:r>
-        <w:rPr>
-          <w:rFonts w:asciiTheme="majorBidi" w:hAnsiTheme="majorBidi" w:cstheme="majorBidi"/>
-          <w:sz w:val="24"/>
-          <w:szCs w:val="24"/>
-        </w:rPr>
-        <w:t xml:space="preserve"> protection </w:t>
-      </w:r>
-      <w:proofErr w:type="spellStart"/>
-      <w:r>
-        <w:rPr>
-          <w:rFonts w:asciiTheme="majorBidi" w:hAnsiTheme="majorBidi" w:cstheme="majorBidi"/>
-          <w:sz w:val="24"/>
-          <w:szCs w:val="24"/>
-        </w:rPr>
-        <w:t>elevatio</w:t>
-      </w:r>
-      <w:proofErr w:type="spellEnd"/>
-      <w:r>
-        <w:rPr>
-          <w:rFonts w:asciiTheme="majorBidi" w:hAnsiTheme="majorBidi" w:cstheme="majorBidi"/>
-          <w:sz w:val="24"/>
-          <w:szCs w:val="24"/>
-        </w:rPr>
-        <w:t xml:space="preserve"> until inflow minus </w:t>
-      </w:r>
-      <w:proofErr w:type="spellStart"/>
-      <w:r>
-        <w:rPr>
-          <w:rFonts w:asciiTheme="majorBidi" w:hAnsiTheme="majorBidi" w:cstheme="majorBidi"/>
-          <w:sz w:val="24"/>
-          <w:szCs w:val="24"/>
-        </w:rPr>
-        <w:t>evsporation</w:t>
-      </w:r>
-      <w:proofErr w:type="spellEnd"/>
-      <w:r>
-        <w:rPr>
-          <w:rFonts w:asciiTheme="majorBidi" w:hAnsiTheme="majorBidi" w:cstheme="majorBidi"/>
-          <w:sz w:val="24"/>
-          <w:szCs w:val="24"/>
-        </w:rPr>
-        <w:t xml:space="preserve"> exceeds the historical allocations.</w:t>
-      </w:r>
-    </w:p>
-    <w:p>
-      <w:pPr>
-        <w:rPr>
-          <w:rFonts w:asciiTheme="majorBidi" w:hAnsiTheme="majorBidi" w:cstheme="majorBidi"/>
-          <w:sz w:val="24"/>
-          <w:szCs w:val="24"/>
-        </w:rPr>
-      </w:pPr>
-      <w:r>
-        <w:rPr>
-          <w:rFonts w:asciiTheme="majorBidi" w:hAnsiTheme="majorBidi" w:cstheme="majorBidi"/>
-          <w:sz w:val="24"/>
-          <w:szCs w:val="24"/>
-        </w:rPr>
-        <w:t xml:space="preserve">5. Game the voluntary-mandatory conservation program. These scenarios </w:t>
-      </w:r>
-      <w:proofErr w:type="spellStart"/>
-      <w:r>
-        <w:rPr>
-          <w:rFonts w:asciiTheme="majorBidi" w:hAnsiTheme="majorBidi" w:cstheme="majorBidi"/>
-          <w:sz w:val="24"/>
-          <w:szCs w:val="24"/>
-        </w:rPr>
-        <w:t>occure</w:t>
-      </w:r>
-      <w:proofErr w:type="spellEnd"/>
-      <w:r>
-        <w:rPr>
-          <w:rFonts w:asciiTheme="majorBidi" w:hAnsiTheme="majorBidi" w:cstheme="majorBidi"/>
-          <w:sz w:val="24"/>
-          <w:szCs w:val="24"/>
-        </w:rPr>
-        <w:t xml:space="preserve"> when Lake Mead is at an elevation between 1090 and 1020. These scenarios also work counter to </w:t>
-      </w:r>
-      <w:proofErr w:type="spellStart"/>
-      <w:r>
-        <w:rPr>
-          <w:rFonts w:asciiTheme="majorBidi" w:hAnsiTheme="majorBidi" w:cstheme="majorBidi"/>
-          <w:sz w:val="24"/>
-          <w:szCs w:val="24"/>
-        </w:rPr>
-        <w:t>thenprogram</w:t>
-      </w:r>
-      <w:proofErr w:type="spellEnd"/>
-      <w:r>
-        <w:rPr>
-          <w:rFonts w:asciiTheme="majorBidi" w:hAnsiTheme="majorBidi" w:cstheme="majorBidi"/>
-          <w:sz w:val="24"/>
-          <w:szCs w:val="24"/>
-        </w:rPr>
-        <w:t xml:space="preserve"> intent to raise Lake Mead's elevation.</w:t>
-      </w:r>
-    </w:p>
-    <w:p>
-      <w:pPr>
-        <w:rPr>
-          <w:rFonts w:asciiTheme="majorBidi" w:hAnsiTheme="majorBidi" w:cstheme="majorBidi"/>
-          <w:sz w:val="24"/>
-          <w:szCs w:val="24"/>
-        </w:rPr>
-      </w:pPr>
-      <w:r>
-        <w:rPr>
-          <w:rFonts w:asciiTheme="majorBidi" w:hAnsiTheme="majorBidi" w:cstheme="majorBidi"/>
-          <w:sz w:val="24"/>
-          <w:szCs w:val="24"/>
-        </w:rPr>
-        <w:t xml:space="preserve">5a. State A makes small (voluntary) credit to raise Lake Mead elevation to a higher tier where the same state is mandated to </w:t>
-      </w:r>
-      <w:proofErr w:type="spellStart"/>
-      <w:r>
-        <w:rPr>
-          <w:rFonts w:asciiTheme="majorBidi" w:hAnsiTheme="majorBidi" w:cstheme="majorBidi"/>
-          <w:sz w:val="24"/>
-          <w:szCs w:val="24"/>
-        </w:rPr>
-        <w:t>maka</w:t>
-      </w:r>
-      <w:proofErr w:type="spellEnd"/>
-      <w:r>
-        <w:rPr>
-          <w:rFonts w:asciiTheme="majorBidi" w:hAnsiTheme="majorBidi" w:cstheme="majorBidi"/>
-          <w:sz w:val="24"/>
-          <w:szCs w:val="24"/>
-        </w:rPr>
-        <w:t xml:space="preserve"> relatively lower mandatory </w:t>
-      </w:r>
-      <w:proofErr w:type="spellStart"/>
-      <w:r>
-        <w:rPr>
-          <w:rFonts w:asciiTheme="majorBidi" w:hAnsiTheme="majorBidi" w:cstheme="majorBidi"/>
-          <w:sz w:val="24"/>
-          <w:szCs w:val="24"/>
-        </w:rPr>
-        <w:t>consrvation</w:t>
-      </w:r>
-      <w:proofErr w:type="spellEnd"/>
-      <w:r>
-        <w:rPr>
-          <w:rFonts w:asciiTheme="majorBidi" w:hAnsiTheme="majorBidi" w:cstheme="majorBidi"/>
-          <w:sz w:val="24"/>
-          <w:szCs w:val="24"/>
-        </w:rPr>
-        <w:t>.</w:t>
+        <w:t>3c. State A credits their account to raise Lake Mead level above the protection elevation  while in the same year State B debits their account to return Lake Mead Level to the protection elevation. Thr debit prevents State A from debiting its account the next year.</w:t>
+      </w:r>
+    </w:p>
+    <w:p>
+      <w:pPr>
+        <w:rPr>
+          <w:rFonts w:asciiTheme="majorBidi" w:hAnsiTheme="majorBidi" w:cstheme="majorBidi"/>
+          <w:sz w:val="24"/>
+          <w:szCs w:val="24"/>
+        </w:rPr>
+      </w:pPr>
+      <w:r>
+        <w:rPr>
+          <w:rFonts w:asciiTheme="majorBidi" w:hAnsiTheme="majorBidi" w:cstheme="majorBidi"/>
+          <w:sz w:val="24"/>
+          <w:szCs w:val="24"/>
+        </w:rPr>
+        <w:t>4. Accelerate reservoir drawdown. Scenarios 2, 3a, 3b, and 3c create a situation where states may race to debit their water conservation account balances to access their conserved water once they perceive Lake Mead will drawdown xlose to thenprotection elevation. This situation has the opposite effect of thr program intent. Lake Mead level will stay close to thr protection elevatio until inflow minus evsporation exceeds the historical allocations.</w:t>
+      </w:r>
+    </w:p>
+    <w:p>
+      <w:pPr>
+        <w:rPr>
+          <w:rFonts w:asciiTheme="majorBidi" w:hAnsiTheme="majorBidi" w:cstheme="majorBidi"/>
+          <w:sz w:val="24"/>
+          <w:szCs w:val="24"/>
+        </w:rPr>
+      </w:pPr>
+      <w:r>
+        <w:rPr>
+          <w:rFonts w:asciiTheme="majorBidi" w:hAnsiTheme="majorBidi" w:cstheme="majorBidi"/>
+          <w:sz w:val="24"/>
+          <w:szCs w:val="24"/>
+        </w:rPr>
+        <w:t>5. Game the voluntary-mandatory conservation program. These scenarios occure when Lake Mead is at an elevation between 1090 and 1020. These scenarios also work counter to thenprogram intent to raise Lake Mead's elevation.</w:t>
+      </w:r>
+    </w:p>
+    <w:p>
+      <w:pPr>
+        <w:rPr>
+          <w:rFonts w:asciiTheme="majorBidi" w:hAnsiTheme="majorBidi" w:cstheme="majorBidi"/>
+          <w:sz w:val="24"/>
+          <w:szCs w:val="24"/>
+        </w:rPr>
+      </w:pPr>
+      <w:r>
+        <w:rPr>
+          <w:rFonts w:asciiTheme="majorBidi" w:hAnsiTheme="majorBidi" w:cstheme="majorBidi"/>
+          <w:sz w:val="24"/>
+          <w:szCs w:val="24"/>
+        </w:rPr>
+        <w:t>5a. State A makes small (voluntary) credit to raise Lake Mead elevation to a higher tier where the same state is mandated to maka relatively lower mandatory consrvation.</w:t>
       </w:r>
     </w:p>
     <w:p>
@@ -4664,93 +4413,39 @@
           <w:sz w:val="24"/>
           <w:szCs w:val="24"/>
         </w:rPr>
+        <w:t>6. Similar to challenge #4, games 5a and 5b will likely engender counter measures by other states with the undesired effect to lowr LskenMeads elevation.</w:t>
+      </w:r>
+    </w:p>
+    <w:p>
+      <w:pPr>
+        <w:rPr>
+          <w:rFonts w:asciiTheme="majorBidi" w:hAnsiTheme="majorBidi" w:cstheme="majorBidi"/>
+          <w:sz w:val="24"/>
+          <w:szCs w:val="24"/>
+        </w:rPr>
+      </w:pPr>
+      <w:r>
+        <w:rPr>
+          <w:rFonts w:asciiTheme="majorBidi" w:hAnsiTheme="majorBidi" w:cstheme="majorBidi"/>
+          <w:sz w:val="24"/>
+          <w:szCs w:val="24"/>
+        </w:rPr>
+        <w:t>7. Lake Mead continues to draw down even as states credit their water conservation accounts. This situation has already hsppened over the past decade! This scenario occurs when Lake Mead inflows minus evaporation are less than historical allocation (Figure 4). Essentially, states got credit for voluntary water conservation activity even though the physical water never entered the reservoir. I estimate that XXX of the current 3.2 million acre-feet of conserved water was credited.</w:t>
+      </w:r>
+    </w:p>
+    <w:p>
+      <w:pPr>
+        <w:rPr>
+          <w:rFonts w:asciiTheme="majorBidi" w:hAnsiTheme="majorBidi" w:cstheme="majorBidi"/>
+          <w:sz w:val="24"/>
+          <w:szCs w:val="24"/>
+        </w:rPr>
+      </w:pPr>
+      <w:r>
+        <w:rPr>
+          <w:noProof/>
+        </w:rPr>
         <w:lastRenderedPageBreak/>
-        <w:t xml:space="preserve">6. Similar to challenge #4, games 5a and 5b will likely engender counter measures by other states with the undesired effect to </w:t>
-      </w:r>
-      <w:proofErr w:type="spellStart"/>
-      <w:r>
-        <w:rPr>
-          <w:rFonts w:asciiTheme="majorBidi" w:hAnsiTheme="majorBidi" w:cstheme="majorBidi"/>
-          <w:sz w:val="24"/>
-          <w:szCs w:val="24"/>
-        </w:rPr>
-        <w:t>lowr</w:t>
-      </w:r>
-      <w:proofErr w:type="spellEnd"/>
-      <w:r>
-        <w:rPr>
-          <w:rFonts w:asciiTheme="majorBidi" w:hAnsiTheme="majorBidi" w:cstheme="majorBidi"/>
-          <w:sz w:val="24"/>
-          <w:szCs w:val="24"/>
-        </w:rPr>
-        <w:t xml:space="preserve"> </w:t>
-      </w:r>
-      <w:proofErr w:type="spellStart"/>
-      <w:r>
-        <w:rPr>
-          <w:rFonts w:asciiTheme="majorBidi" w:hAnsiTheme="majorBidi" w:cstheme="majorBidi"/>
-          <w:sz w:val="24"/>
-          <w:szCs w:val="24"/>
-        </w:rPr>
-        <w:t>LskenMeads</w:t>
-      </w:r>
-      <w:proofErr w:type="spellEnd"/>
-      <w:r>
-        <w:rPr>
-          <w:rFonts w:asciiTheme="majorBidi" w:hAnsiTheme="majorBidi" w:cstheme="majorBidi"/>
-          <w:sz w:val="24"/>
-          <w:szCs w:val="24"/>
-        </w:rPr>
-        <w:t xml:space="preserve"> elevation.</w:t>
-      </w:r>
-    </w:p>
-    <w:p>
-      <w:pPr>
-        <w:rPr>
-          <w:rFonts w:asciiTheme="majorBidi" w:hAnsiTheme="majorBidi" w:cstheme="majorBidi"/>
-          <w:sz w:val="24"/>
-          <w:szCs w:val="24"/>
-        </w:rPr>
-      </w:pPr>
-      <w:r>
-        <w:rPr>
-          <w:rFonts w:asciiTheme="majorBidi" w:hAnsiTheme="majorBidi" w:cstheme="majorBidi"/>
-          <w:sz w:val="24"/>
-          <w:szCs w:val="24"/>
-        </w:rPr>
-        <w:t xml:space="preserve">7. Lake Mead continues to draw down even as states credit their water conservation accounts. This situation has already </w:t>
-      </w:r>
-      <w:proofErr w:type="spellStart"/>
-      <w:r>
-        <w:rPr>
-          <w:rFonts w:asciiTheme="majorBidi" w:hAnsiTheme="majorBidi" w:cstheme="majorBidi"/>
-          <w:sz w:val="24"/>
-          <w:szCs w:val="24"/>
-        </w:rPr>
-        <w:t>hsppened</w:t>
-      </w:r>
-      <w:proofErr w:type="spellEnd"/>
-      <w:r>
-        <w:rPr>
-          <w:rFonts w:asciiTheme="majorBidi" w:hAnsiTheme="majorBidi" w:cstheme="majorBidi"/>
-          <w:sz w:val="24"/>
-          <w:szCs w:val="24"/>
-        </w:rPr>
-        <w:t xml:space="preserve"> over the past decade! This scenario occurs when Lake Mead inflows minus evaporation are less than historical allocation (Figure 4). Essentially, states got credit for voluntary water conservation activity even though the physical water never entered the reservoir. I estimate that XXX of the current 3.2 million acre-feet of conserved water was credited.</w:t>
-      </w:r>
-    </w:p>
-    <w:p>
-      <w:pPr>
-        <w:rPr>
-          <w:rFonts w:asciiTheme="majorBidi" w:hAnsiTheme="majorBidi" w:cstheme="majorBidi"/>
-          <w:sz w:val="24"/>
-          <w:szCs w:val="24"/>
-        </w:rPr>
-      </w:pPr>
-      <w:r>
-        <w:rPr>
-          <w:noProof/>
-        </w:rPr>
         <w:drawing>
           <wp:inline distT="0" distB="0" distL="0" distR="0" wp14:anchorId="25642966" wp14:editId="48692D90">
             <wp:extent cx="3728495" cy="2523506"/>
@@ -4871,69 +4566,33 @@
           <w:sz w:val="24"/>
           <w:szCs w:val="24"/>
         </w:rPr>
-        <w:t xml:space="preserve">A. Stabilize and recover reservoir storage when key components that define the </w:t>
-      </w:r>
-      <w:proofErr w:type="spellStart"/>
-      <w:r>
-        <w:rPr>
-          <w:rFonts w:asciiTheme="majorBidi" w:hAnsiTheme="majorBidi" w:cstheme="majorBidi"/>
-          <w:sz w:val="24"/>
-          <w:szCs w:val="24"/>
-        </w:rPr>
-        <w:t>watercavailable</w:t>
-      </w:r>
-      <w:proofErr w:type="spellEnd"/>
-      <w:r>
-        <w:rPr>
-          <w:rFonts w:asciiTheme="majorBidi" w:hAnsiTheme="majorBidi" w:cstheme="majorBidi"/>
-          <w:sz w:val="24"/>
-          <w:szCs w:val="24"/>
-        </w:rPr>
-        <w:t xml:space="preserve"> for release -- reservoir inflow, evaporation, protection elevation, and present storage -- are not included in the design of a water conservation program.</w:t>
-      </w:r>
-    </w:p>
-    <w:p>
-      <w:pPr>
-        <w:rPr>
-          <w:rFonts w:asciiTheme="majorBidi" w:hAnsiTheme="majorBidi" w:cstheme="majorBidi"/>
-          <w:sz w:val="24"/>
-          <w:szCs w:val="24"/>
-        </w:rPr>
-      </w:pPr>
-    </w:p>
-    <w:p>
-      <w:pPr>
-        <w:rPr>
-          <w:rFonts w:asciiTheme="majorBidi" w:hAnsiTheme="majorBidi" w:cstheme="majorBidi"/>
-          <w:sz w:val="24"/>
-          <w:szCs w:val="24"/>
-        </w:rPr>
-      </w:pPr>
-      <w:r>
-        <w:rPr>
-          <w:rFonts w:asciiTheme="majorBidi" w:hAnsiTheme="majorBidi" w:cstheme="majorBidi"/>
-          <w:sz w:val="24"/>
-          <w:szCs w:val="24"/>
-        </w:rPr>
-        <w:t xml:space="preserve">B. Motivate </w:t>
-      </w:r>
-      <w:proofErr w:type="spellStart"/>
-      <w:r>
-        <w:rPr>
-          <w:rFonts w:asciiTheme="majorBidi" w:hAnsiTheme="majorBidi" w:cstheme="majorBidi"/>
-          <w:sz w:val="24"/>
-          <w:szCs w:val="24"/>
-        </w:rPr>
-        <w:t>voluntaty</w:t>
-      </w:r>
-      <w:proofErr w:type="spellEnd"/>
-      <w:r>
-        <w:rPr>
-          <w:rFonts w:asciiTheme="majorBidi" w:hAnsiTheme="majorBidi" w:cstheme="majorBidi"/>
-          <w:sz w:val="24"/>
-          <w:szCs w:val="24"/>
-        </w:rPr>
-        <w:t xml:space="preserve"> water conservation -- credits -- as reservoir storage draws down to the protection elevation because states and contractors will face increasing difficulty to access and debit their water conservation account balances.</w:t>
+        <w:t>A. Stabilize and recover reservoir storage when key components that define the watercavailable for release -- reservoir inflow, evaporation, protection elevation, and present storage -- are not included in the design of a water conservation program.</w:t>
+      </w:r>
+    </w:p>
+    <w:p>
+      <w:pPr>
+        <w:rPr>
+          <w:rFonts w:asciiTheme="majorBidi" w:hAnsiTheme="majorBidi" w:cstheme="majorBidi"/>
+          <w:sz w:val="24"/>
+          <w:szCs w:val="24"/>
+        </w:rPr>
+      </w:pPr>
+    </w:p>
+    <w:p>
+      <w:pPr>
+        <w:rPr>
+          <w:rFonts w:asciiTheme="majorBidi" w:hAnsiTheme="majorBidi" w:cstheme="majorBidi"/>
+          <w:sz w:val="24"/>
+          <w:szCs w:val="24"/>
+        </w:rPr>
+      </w:pPr>
+      <w:r>
+        <w:rPr>
+          <w:rFonts w:asciiTheme="majorBidi" w:hAnsiTheme="majorBidi" w:cstheme="majorBidi"/>
+          <w:sz w:val="24"/>
+          <w:szCs w:val="24"/>
+        </w:rPr>
+        <w:t>B. Motivate voluntaty water conservation -- credits -- as reservoir storage draws down to the protection elevation because states and contractors will face increasing difficulty to access and debit their water conservation account balances.</w:t>
       </w:r>
     </w:p>
     <w:p>
@@ -5011,131 +4670,102 @@
           <w:sz w:val="24"/>
           <w:szCs w:val="24"/>
         </w:rPr>
-        <w:t xml:space="preserve">1. Raise the elevation trigger that prohibits debits to water conservation accounts. This suggestion will create a larger buffer against drawdown to the reservoir protection elevation and thus to the minimum power pool. This suggestion engages two factors -- present reservoir storage and elevation trigger that prohibits debits to water conservation accounts. This suggestion can help address challenge #1 by slowing drawdown to the reservoir protection elevation. This suggestion will </w:t>
-      </w:r>
-      <w:proofErr w:type="spellStart"/>
-      <w:r>
-        <w:rPr>
-          <w:rFonts w:asciiTheme="majorBidi" w:hAnsiTheme="majorBidi" w:cstheme="majorBidi"/>
-          <w:sz w:val="24"/>
-          <w:szCs w:val="24"/>
-        </w:rPr>
-        <w:t>accerbate</w:t>
-      </w:r>
-      <w:proofErr w:type="spellEnd"/>
-      <w:r>
-        <w:rPr>
-          <w:rFonts w:asciiTheme="majorBidi" w:hAnsiTheme="majorBidi" w:cstheme="majorBidi"/>
-          <w:sz w:val="24"/>
-          <w:szCs w:val="24"/>
-        </w:rPr>
-        <w:t xml:space="preserve"> challenge #2 by stranding conserved water earlier. This suggestion will require a new negotiation to set the new trigger elevation. States and contractors </w:t>
-      </w:r>
-      <w:proofErr w:type="spellStart"/>
-      <w:r>
-        <w:rPr>
-          <w:rFonts w:asciiTheme="majorBidi" w:hAnsiTheme="majorBidi" w:cstheme="majorBidi"/>
-          <w:sz w:val="24"/>
-          <w:szCs w:val="24"/>
-        </w:rPr>
-        <w:t>maybhave</w:t>
-      </w:r>
-      <w:proofErr w:type="spellEnd"/>
-      <w:r>
-        <w:rPr>
-          <w:rFonts w:asciiTheme="majorBidi" w:hAnsiTheme="majorBidi" w:cstheme="majorBidi"/>
-          <w:sz w:val="24"/>
-          <w:szCs w:val="24"/>
-        </w:rPr>
-        <w:t xml:space="preserve"> different views on how high to set the new trigger elevation based on their current water conservation account balances and their actual or perceived need to debit their water conservation accounts.</w:t>
-      </w:r>
-    </w:p>
-    <w:p>
-      <w:pPr>
-        <w:rPr>
-          <w:rFonts w:asciiTheme="majorBidi" w:hAnsiTheme="majorBidi" w:cstheme="majorBidi"/>
-          <w:sz w:val="24"/>
-          <w:szCs w:val="24"/>
-        </w:rPr>
-      </w:pPr>
-    </w:p>
-    <w:p>
-      <w:pPr>
-        <w:rPr>
-          <w:rFonts w:asciiTheme="majorBidi" w:hAnsiTheme="majorBidi" w:cstheme="majorBidi"/>
-          <w:sz w:val="24"/>
-          <w:szCs w:val="24"/>
-        </w:rPr>
-      </w:pPr>
-      <w:r>
-        <w:rPr>
-          <w:rFonts w:asciiTheme="majorBidi" w:hAnsiTheme="majorBidi" w:cstheme="majorBidi"/>
-          <w:sz w:val="24"/>
-          <w:szCs w:val="24"/>
-        </w:rPr>
-        <w:t xml:space="preserve">2. Set the Lake Mead elevation criteria that require mandatory water conservation  to the anticipated Lake Mead elevation had the voluntary water conservation program not existed. This suggestion engages the factor of current reservoir storage. This suggestion seeks to address Challenges #1 and #5 by requiring larger mandatory conservation earlier and reducing gaming between the voluntary and </w:t>
-      </w:r>
-      <w:proofErr w:type="spellStart"/>
-      <w:r>
-        <w:rPr>
-          <w:rFonts w:asciiTheme="majorBidi" w:hAnsiTheme="majorBidi" w:cstheme="majorBidi"/>
-          <w:sz w:val="24"/>
-          <w:szCs w:val="24"/>
-        </w:rPr>
-        <w:t>mandory</w:t>
-      </w:r>
-      <w:proofErr w:type="spellEnd"/>
-      <w:r>
-        <w:rPr>
-          <w:rFonts w:asciiTheme="majorBidi" w:hAnsiTheme="majorBidi" w:cstheme="majorBidi"/>
-          <w:sz w:val="24"/>
-          <w:szCs w:val="24"/>
-        </w:rPr>
-        <w:t xml:space="preserve"> water conservation programs. Curiously, this suggestion may have unintended consequences to </w:t>
-      </w:r>
-      <w:proofErr w:type="spellStart"/>
-      <w:r>
-        <w:rPr>
-          <w:rFonts w:asciiTheme="majorBidi" w:hAnsiTheme="majorBidi" w:cstheme="majorBidi"/>
-          <w:sz w:val="24"/>
-          <w:szCs w:val="24"/>
-        </w:rPr>
-        <w:t>accerbate</w:t>
-      </w:r>
-      <w:proofErr w:type="spellEnd"/>
-      <w:r>
-        <w:rPr>
-          <w:rFonts w:asciiTheme="majorBidi" w:hAnsiTheme="majorBidi" w:cstheme="majorBidi"/>
-          <w:sz w:val="24"/>
-          <w:szCs w:val="24"/>
-        </w:rPr>
-        <w:t xml:space="preserve"> challenges #1, 2, 3, and 4 -- and the associated conflicts. For example, when the anticipated Lake Mead level absent the voluntary water conservation falls below the reservoir protection elevation, states and contractors may face increasing pressure to access their conserved water sooner (debit their account). The desire to access conserved water sooner will speed drawdown of the actual water level to the protection elevation. </w:t>
-      </w:r>
-    </w:p>
-    <w:p>
-      <w:pPr>
-        <w:rPr>
-          <w:rFonts w:asciiTheme="majorBidi" w:hAnsiTheme="majorBidi" w:cstheme="majorBidi"/>
-          <w:sz w:val="24"/>
-          <w:szCs w:val="24"/>
-        </w:rPr>
-      </w:pPr>
-    </w:p>
-    <w:p>
-      <w:pPr>
-        <w:rPr>
-          <w:rFonts w:asciiTheme="majorBidi" w:hAnsiTheme="majorBidi" w:cstheme="majorBidi"/>
-          <w:sz w:val="24"/>
-          <w:szCs w:val="24"/>
-        </w:rPr>
-      </w:pPr>
-      <w:r>
-        <w:rPr>
-          <w:rFonts w:asciiTheme="majorBidi" w:hAnsiTheme="majorBidi" w:cstheme="majorBidi"/>
-          <w:sz w:val="24"/>
-          <w:szCs w:val="24"/>
-        </w:rPr>
-        <w:t xml:space="preserve">3. Switch from water conservation accounting to water accounting. Water accounting works on the principle of division of each year's available water -- reservoir inflow minus evaporation -- rather than dividing larger shortages tied to declining reservoir storage. Users independently withdraw up to their share of the available water (autonomously manage their vulnerability). Accounts allow users to carry over unused water to the next year. Users can access their prior conserved water at any time in any amount (rollover). The accounting leverages prior shortages sharing agreements without requiring new negotiations.    Can also create accounts for </w:t>
+        <w:t>1. Raise the elevation trigger that prohibits debits to water conservation accounts. This suggestion will create a larger buffer against drawdown to the reservoir protection elevation and thus to the minimum power pool. This suggestion engages two factors -- present reservoir storage and elevation trigger that prohibits debits to water conservation accounts. This suggestion can help address challenge #1 by slowing drawdown to the reservoir protection elevation. This suggestion will accerbate challenge #2 by stranding conserved water earlier. This suggestion will require a new negotiation to set the new trigger elevation. States and contractors maybhave different views on how high to set the new trigger elevation based on their current water conservation account balances and their actual or perceived need to debit their water conservation accounts.</w:t>
+      </w:r>
+    </w:p>
+    <w:p>
+      <w:pPr>
+        <w:rPr>
+          <w:rFonts w:asciiTheme="majorBidi" w:hAnsiTheme="majorBidi" w:cstheme="majorBidi"/>
+          <w:sz w:val="24"/>
+          <w:szCs w:val="24"/>
+        </w:rPr>
+      </w:pPr>
+    </w:p>
+    <w:p>
+      <w:pPr>
+        <w:rPr>
+          <w:rFonts w:asciiTheme="majorBidi" w:hAnsiTheme="majorBidi" w:cstheme="majorBidi"/>
+          <w:sz w:val="24"/>
+          <w:szCs w:val="24"/>
+        </w:rPr>
+      </w:pPr>
+      <w:r>
+        <w:rPr>
+          <w:rFonts w:asciiTheme="majorBidi" w:hAnsiTheme="majorBidi" w:cstheme="majorBidi"/>
+          <w:sz w:val="24"/>
+          <w:szCs w:val="24"/>
+        </w:rPr>
+        <w:t xml:space="preserve">2. Set the Lake Mead elevation criteria that require mandatory water conservation  to the anticipated Lake Mead elevation had the voluntary water conservation program not existed. This suggestion engages the factor of current reservoir storage. This suggestion seeks to address Challenges #1 and #5 by requiring larger mandatory conservation earlier and reducing gaming between the voluntary and mandory water conservation programs. Curiously, this suggestion may have unintended consequences to accerbate challenges #1, 2, 3, and 4 -- and the associated conflicts. For example, when the anticipated Lake Mead level absent the voluntary water conservation falls below the reservoir protection elevation, states and contractors may face increasing pressure to access their conserved water sooner (debit their account). The desire to access conserved water sooner will speed drawdown of the actual water level to the protection elevation. </w:t>
+      </w:r>
+    </w:p>
+    <w:p>
+      <w:pPr>
+        <w:rPr>
+          <w:rFonts w:asciiTheme="majorBidi" w:hAnsiTheme="majorBidi" w:cstheme="majorBidi"/>
+          <w:sz w:val="24"/>
+          <w:szCs w:val="24"/>
+        </w:rPr>
+      </w:pPr>
+    </w:p>
+    <w:p>
+      <w:pPr>
+        <w:rPr>
+          <w:rFonts w:asciiTheme="majorBidi" w:hAnsiTheme="majorBidi" w:cstheme="majorBidi"/>
+          <w:sz w:val="24"/>
+          <w:szCs w:val="24"/>
+        </w:rPr>
+      </w:pPr>
+      <w:r>
+        <w:rPr>
+          <w:rFonts w:asciiTheme="majorBidi" w:hAnsiTheme="majorBidi" w:cstheme="majorBidi"/>
+          <w:sz w:val="24"/>
+          <w:szCs w:val="24"/>
+        </w:rPr>
+        <w:t>3. Switch from water conservation accounting to water accounting. Water accounting works on the principle of division of each year's available water -- reservoir inflow minus evaporation -- rather than dividing larger shortages tied to declining reservoir storage. Users independently withdraw up to their share of the available water (autonomously manage their vulnerability). Accounts allow users to carry over unused water to the next year. Users can access their prior conserved water at any time in any amount (rollover). The accounting leverages prior shortages sharing agreements without requiring new negotiations.    Can also create accounts for communities previously excluded from Colorado River Management such as Tribal Nations and the Colorado River Delta. The accounting works as follows.</w:t>
+      </w:r>
+    </w:p>
+    <w:p>
+      <w:pPr>
+        <w:rPr>
+          <w:rFonts w:asciiTheme="majorBidi" w:hAnsiTheme="majorBidi" w:cstheme="majorBidi"/>
+          <w:sz w:val="24"/>
+          <w:szCs w:val="24"/>
+        </w:rPr>
+      </w:pPr>
+    </w:p>
+    <w:p>
+      <w:pPr>
+        <w:rPr>
+          <w:rFonts w:asciiTheme="majorBidi" w:hAnsiTheme="majorBidi" w:cstheme="majorBidi"/>
+          <w:sz w:val="24"/>
+          <w:szCs w:val="24"/>
+        </w:rPr>
+      </w:pPr>
+      <w:r>
+        <w:rPr>
+          <w:rFonts w:asciiTheme="majorBidi" w:hAnsiTheme="majorBidi" w:cstheme="majorBidi"/>
+          <w:sz w:val="24"/>
+          <w:szCs w:val="24"/>
+        </w:rPr>
+        <w:t>1. Set the reservoir protection volume/elevation. Reservoir storage will always stay above this amount. Present conversations suggest setting the Lake Mead protection volume between XXX and YYY million acre-feet of active storage (elevations 1,025 to 1,000 feet).</w:t>
+      </w:r>
+    </w:p>
+    <w:p>
+      <w:pPr>
+        <w:rPr>
+          <w:rFonts w:asciiTheme="majorBidi" w:hAnsiTheme="majorBidi" w:cstheme="majorBidi"/>
+          <w:sz w:val="24"/>
+          <w:szCs w:val="24"/>
+        </w:rPr>
+      </w:pPr>
+      <w:r>
+        <w:rPr>
+          <w:rFonts w:asciiTheme="majorBidi" w:hAnsiTheme="majorBidi" w:cstheme="majorBidi"/>
+          <w:sz w:val="24"/>
+          <w:szCs w:val="24"/>
+        </w:rPr>
+        <w:t xml:space="preserve">2. Divide the present active storage above the protection volume among the user accounts. One intuitive division is by user's current water conservation account balances (rollover). Allocate </w:t>
       </w:r>
       <w:r>
         <w:rPr>
@@ -5144,50 +4774,7 @@
           <w:szCs w:val="24"/>
         </w:rPr>
         <w:lastRenderedPageBreak/>
-        <w:t>communities previously excluded from Colorado River Management such as Tribal Nations and the Colorado River Delta. The accounting works as follows.</w:t>
-      </w:r>
-    </w:p>
-    <w:p>
-      <w:pPr>
-        <w:rPr>
-          <w:rFonts w:asciiTheme="majorBidi" w:hAnsiTheme="majorBidi" w:cstheme="majorBidi"/>
-          <w:sz w:val="24"/>
-          <w:szCs w:val="24"/>
-        </w:rPr>
-      </w:pPr>
-    </w:p>
-    <w:p>
-      <w:pPr>
-        <w:rPr>
-          <w:rFonts w:asciiTheme="majorBidi" w:hAnsiTheme="majorBidi" w:cstheme="majorBidi"/>
-          <w:sz w:val="24"/>
-          <w:szCs w:val="24"/>
-        </w:rPr>
-      </w:pPr>
-      <w:r>
-        <w:rPr>
-          <w:rFonts w:asciiTheme="majorBidi" w:hAnsiTheme="majorBidi" w:cstheme="majorBidi"/>
-          <w:sz w:val="24"/>
-          <w:szCs w:val="24"/>
-        </w:rPr>
-        <w:t>1. Set the reservoir protection volume/elevation. Reservoir storage will always stay above this amount. Present conversations suggest setting the Lake Mead protection volume between XXX and YYY million acre-feet of active storage (elevations 1,025 to 1,000 feet).</w:t>
-      </w:r>
-    </w:p>
-    <w:p>
-      <w:pPr>
-        <w:rPr>
-          <w:rFonts w:asciiTheme="majorBidi" w:hAnsiTheme="majorBidi" w:cstheme="majorBidi"/>
-          <w:sz w:val="24"/>
-          <w:szCs w:val="24"/>
-        </w:rPr>
-      </w:pPr>
-      <w:r>
-        <w:rPr>
-          <w:rFonts w:asciiTheme="majorBidi" w:hAnsiTheme="majorBidi" w:cstheme="majorBidi"/>
-          <w:sz w:val="24"/>
-          <w:szCs w:val="24"/>
-        </w:rPr>
-        <w:t>2. Divide the present active storage above the protection volume among the user accounts. One intuitive division is by user's current water conservation account balances (rollover). Allocate additional active storage (public pool in Figure 3) to accounts for Tribal Nations, the Colorado River Delta, and/or other users.</w:t>
+        <w:t>additional active storage (public pool in Figure 3) to accounts for Tribal Nations, the Colorado River Delta, and/or other users.</w:t>
       </w:r>
     </w:p>
     <w:p>
@@ -5357,16 +4944,7 @@
           <w:sz w:val="24"/>
           <w:szCs w:val="24"/>
         </w:rPr>
-        <w:t xml:space="preserve">From the perspective of native warm-water fish in Grand Canyon, water is preferentially stored in Lake Powell to 1) reduce the entrainment of invasive, non-native, warm water fish into the Glen Canyon Dam penstocks, and  2) preserve colder water releases that presently advantage native fish in Grand Canyon. There may be benefit to adjust monthly Lake Powell releases to preserve </w:t>
-      </w:r>
-      <w:r>
-        <w:rPr>
-          <w:rFonts w:asciiTheme="majorBidi" w:hAnsiTheme="majorBidi" w:cstheme="majorBidi"/>
-          <w:sz w:val="24"/>
-          <w:szCs w:val="24"/>
-        </w:rPr>
-        <w:lastRenderedPageBreak/>
-        <w:t>storage and colder water releases in Summer and Fall months. Such an adjustment will not affect the annual release volume or water available to Lower Basin users.</w:t>
+        <w:t>From the perspective of native warm-water fish in Grand Canyon, water is preferentially stored in Lake Powell to 1) reduce the entrainment of invasive, non-native, warm water fish into the Glen Canyon Dam penstocks, and  2) preserve colder water releases that presently advantage native fish in Grand Canyon. There may be benefit to adjust monthly Lake Powell releases to preserve storage and colder water releases in Summer and Fall months. Such an adjustment will not affect the annual release volume or water available to Lower Basin users.</w:t>
       </w:r>
       <w:r>
         <w:rPr>
@@ -5398,6 +4976,7 @@
         <w:rPr>
           <w:noProof/>
         </w:rPr>
+        <w:lastRenderedPageBreak/>
         <w:drawing>
           <wp:inline distT="0" distB="0" distL="0" distR="0" wp14:anchorId="403AAA33" wp14:editId="4B989EAA">
             <wp:extent cx="4096987" cy="2993952"/>
@@ -6098,16 +5677,7 @@
           <w:sz w:val="24"/>
           <w:szCs w:val="24"/>
         </w:rPr>
-        <w:t xml:space="preserve"> Customary </w:t>
-      </w:r>
-      <w:proofErr w:type="spellStart"/>
-      <w:r>
-        <w:rPr>
-          <w:rFonts w:asciiTheme="majorBidi" w:hAnsiTheme="majorBidi" w:cstheme="majorBidi"/>
-          <w:sz w:val="24"/>
-          <w:szCs w:val="24"/>
-        </w:rPr>
-        <w:t>Delivery</w:t>
+        <w:t xml:space="preserve"> Customary Delivery</w:t>
       </w:r>
       <w:r>
         <w:rPr>
@@ -6118,32 +5688,13 @@
         </w:rPr>
         <w:t>p</w:t>
       </w:r>
-      <w:proofErr w:type="spellEnd"/>
-      <w:r>
-        <w:rPr>
-          <w:rFonts w:asciiTheme="majorBidi" w:hAnsiTheme="majorBidi" w:cstheme="majorBidi"/>
-          <w:sz w:val="24"/>
-          <w:szCs w:val="24"/>
-        </w:rPr>
-        <w:t xml:space="preserve"> [</w:t>
-      </w:r>
-      <w:proofErr w:type="spellStart"/>
-      <w:r>
-        <w:rPr>
-          <w:rFonts w:asciiTheme="majorBidi" w:hAnsiTheme="majorBidi" w:cstheme="majorBidi"/>
-          <w:sz w:val="24"/>
-          <w:szCs w:val="24"/>
-        </w:rPr>
-        <w:t>maf</w:t>
-      </w:r>
-      <w:proofErr w:type="spellEnd"/>
-      <w:r>
-        <w:rPr>
-          <w:rFonts w:asciiTheme="majorBidi" w:hAnsiTheme="majorBidi" w:cstheme="majorBidi"/>
-          <w:sz w:val="24"/>
-          <w:szCs w:val="24"/>
-        </w:rPr>
-        <w:t xml:space="preserve"> per year] minus the </w:t>
+      <w:r>
+        <w:rPr>
+          <w:rFonts w:asciiTheme="majorBidi" w:hAnsiTheme="majorBidi" w:cstheme="majorBidi"/>
+          <w:sz w:val="24"/>
+          <w:szCs w:val="24"/>
+        </w:rPr>
+        <w:t xml:space="preserve"> [maf per year] minus the </w:t>
       </w:r>
       <w:r>
         <w:rPr>
@@ -6161,7 +5712,6 @@
         </w:rPr>
         <w:t xml:space="preserve">andatory </w:t>
       </w:r>
-      <w:proofErr w:type="spellStart"/>
       <w:r>
         <w:rPr>
           <w:rFonts w:asciiTheme="majorBidi" w:hAnsiTheme="majorBidi" w:cstheme="majorBidi"/>
@@ -6187,32 +5737,13 @@
         </w:rPr>
         <w:t>p</w:t>
       </w:r>
-      <w:proofErr w:type="spellEnd"/>
-      <w:r>
-        <w:rPr>
-          <w:rFonts w:asciiTheme="majorBidi" w:hAnsiTheme="majorBidi" w:cstheme="majorBidi"/>
-          <w:sz w:val="24"/>
-          <w:szCs w:val="24"/>
-        </w:rPr>
-        <w:t xml:space="preserve"> [</w:t>
-      </w:r>
-      <w:proofErr w:type="spellStart"/>
-      <w:r>
-        <w:rPr>
-          <w:rFonts w:asciiTheme="majorBidi" w:hAnsiTheme="majorBidi" w:cstheme="majorBidi"/>
-          <w:sz w:val="24"/>
-          <w:szCs w:val="24"/>
-        </w:rPr>
-        <w:t>maf</w:t>
-      </w:r>
-      <w:proofErr w:type="spellEnd"/>
-      <w:r>
-        <w:rPr>
-          <w:rFonts w:asciiTheme="majorBidi" w:hAnsiTheme="majorBidi" w:cstheme="majorBidi"/>
-          <w:sz w:val="24"/>
-          <w:szCs w:val="24"/>
-        </w:rPr>
-        <w:t xml:space="preserve"> per year]</w:t>
+      <w:r>
+        <w:rPr>
+          <w:rFonts w:asciiTheme="majorBidi" w:hAnsiTheme="majorBidi" w:cstheme="majorBidi"/>
+          <w:sz w:val="24"/>
+          <w:szCs w:val="24"/>
+        </w:rPr>
+        <w:t xml:space="preserve"> [maf per year]</w:t>
       </w:r>
       <w:r>
         <w:rPr>
@@ -6228,25 +5759,7 @@
           <w:sz w:val="24"/>
           <w:szCs w:val="24"/>
         </w:rPr>
-        <w:t xml:space="preserve">he Customary Deliveries are 2.8, 0.3, 4.4, and 1.5 </w:t>
-      </w:r>
-      <w:proofErr w:type="spellStart"/>
-      <w:r>
-        <w:rPr>
-          <w:rFonts w:asciiTheme="majorBidi" w:hAnsiTheme="majorBidi" w:cstheme="majorBidi"/>
-          <w:sz w:val="24"/>
-          <w:szCs w:val="24"/>
-        </w:rPr>
-        <w:t>maf</w:t>
-      </w:r>
-      <w:proofErr w:type="spellEnd"/>
-      <w:r>
-        <w:rPr>
-          <w:rFonts w:asciiTheme="majorBidi" w:hAnsiTheme="majorBidi" w:cstheme="majorBidi"/>
-          <w:sz w:val="24"/>
-          <w:szCs w:val="24"/>
-        </w:rPr>
-        <w:t xml:space="preserve"> per year for Arizona, Nevada, California, and Mexico. </w:t>
+        <w:t xml:space="preserve">he Customary Deliveries are 2.8, 0.3, 4.4, and 1.5 maf per year for Arizona, Nevada, California, and Mexico. </w:t>
       </w:r>
       <w:r>
         <w:rPr>
@@ -6633,6 +6146,7 @@
         <w:rPr>
           <w:noProof/>
         </w:rPr>
+        <w:lastRenderedPageBreak/>
         <w:drawing>
           <wp:inline distT="0" distB="0" distL="0" distR="0" wp14:anchorId="648A1D89" wp14:editId="0CECCF2B">
             <wp:extent cx="3900805" cy="2029460"/>
@@ -6986,7 +6500,6 @@
         <w:ind w:left="720" w:hanging="720"/>
       </w:pPr>
       <w:r>
-        <w:lastRenderedPageBreak/>
         <w:t xml:space="preserve">Salehabadi, H., and Tarboton, D. (2020). "Sequence-Average and Cumulative Flow Loss Analyses for Colorado River Streamflow at Lees Ferry." Hydroshare. </w:t>
       </w:r>
       <w:hyperlink r:id="rId24" w:history="1">
@@ -7029,6 +6542,7 @@
         <w:ind w:left="720" w:hanging="720"/>
       </w:pPr>
       <w:r>
+        <w:lastRenderedPageBreak/>
         <w:t xml:space="preserve">USBR. (2019). "Agreement Concerning Colorado River Drought Contingency Management and Operations." U.S. Bureau of Reclamation, Washington, DC. </w:t>
       </w:r>
       <w:hyperlink r:id="rId26" w:history="1">

</xml_diff>

<commit_message>
Updates to word doc and excel file
</commit_message>
<xml_diff>
--- a/LakeMeadWaterConservationProgramAnalysis/LakeMeadWaterConservationProgramAnalysis.docx
+++ b/LakeMeadWaterConservationProgramAnalysis/LakeMeadWaterConservationProgramAnalysis.docx
@@ -532,7 +532,23 @@
           <w:sz w:val="24"/>
           <w:szCs w:val="24"/>
         </w:rPr>
-        <w:t>—the available water</w:t>
+        <w:t xml:space="preserve">—the </w:t>
+      </w:r>
+      <w:r>
+        <w:rPr>
+          <w:rFonts w:asciiTheme="majorBidi" w:hAnsiTheme="majorBidi" w:cstheme="majorBidi"/>
+          <w:sz w:val="24"/>
+          <w:szCs w:val="24"/>
+        </w:rPr>
+        <w:t xml:space="preserve">annual </w:t>
+      </w:r>
+      <w:r>
+        <w:rPr>
+          <w:rFonts w:asciiTheme="majorBidi" w:hAnsiTheme="majorBidi" w:cstheme="majorBidi"/>
+          <w:sz w:val="24"/>
+          <w:szCs w:val="24"/>
+        </w:rPr>
+        <w:t>available water</w:t>
       </w:r>
       <w:r>
         <w:rPr>
@@ -836,7 +852,23 @@
           <w:sz w:val="24"/>
           <w:szCs w:val="24"/>
         </w:rPr>
-        <w:t>utonomy means fewer negotiations and less stress for basin partners</w:t>
+        <w:t xml:space="preserve">utonomy means </w:t>
+      </w:r>
+      <w:r>
+        <w:rPr>
+          <w:rFonts w:asciiTheme="majorBidi" w:hAnsiTheme="majorBidi" w:cstheme="majorBidi"/>
+          <w:sz w:val="24"/>
+          <w:szCs w:val="24"/>
+        </w:rPr>
+        <w:t xml:space="preserve">users can more independently manage their vulnerability. More sustainability and autonomy also means </w:t>
+      </w:r>
+      <w:r>
+        <w:rPr>
+          <w:rFonts w:asciiTheme="majorBidi" w:hAnsiTheme="majorBidi" w:cstheme="majorBidi"/>
+          <w:sz w:val="24"/>
+          <w:szCs w:val="24"/>
+        </w:rPr>
+        <w:t>fewer negotiations and less stress for basin partners</w:t>
       </w:r>
       <w:r>
         <w:rPr>
@@ -991,6 +1023,55 @@
           <w:sz w:val="24"/>
           <w:szCs w:val="24"/>
         </w:rPr>
+        <w:instrText xml:space="preserve"> ADDIN EN.CITE &lt;EndNote&gt;&lt;Cite AuthorYear="1"&gt;&lt;Author&gt;Kuhn&lt;/Author&gt;&lt;Year&gt;2019&lt;/Year&gt;&lt;RecNum&gt;2780&lt;/RecNum&gt;&lt;DisplayText&gt;Kuhn and Fleck (2019)&lt;/DisplayText&gt;&lt;record&gt;&lt;rec-number&gt;2780&lt;/rec-number&gt;&lt;foreign-keys&gt;&lt;key app="EN" db-id="xxt5ta9pd995dwesap0pdzzp2weaz0w9werf" timestamp="1620673300"&gt;2780&lt;/key&gt;&lt;/foreign-keys&gt;&lt;ref-type name="Book"&gt;6&lt;/ref-type&gt;&lt;contributors&gt;&lt;authors&gt;&lt;author&gt;Eric Kuhn&lt;/author&gt;&lt;author&gt;John Fleck&lt;/author&gt;&lt;/authors&gt;&lt;/contributors&gt;&lt;titles&gt;&lt;title&gt;Science Be Dammed: How Ignoring Inconvenient Science Drained the Colorado River&lt;/title&gt;&lt;/titles&gt;&lt;section&gt;288&lt;/section&gt;&lt;dates&gt;&lt;year&gt;2019&lt;/year&gt;&lt;pub-dates&gt;&lt;date&gt;November&lt;/date&gt;&lt;/pub-dates&gt;&lt;/dates&gt;&lt;publisher&gt;University of Arizona Press&lt;/publisher&gt;&lt;urls&gt;&lt;/urls&gt;&lt;/record&gt;&lt;/Cite&gt;&lt;/EndNote&gt;</w:instrText>
+      </w:r>
+      <w:r>
+        <w:rPr>
+          <w:rFonts w:asciiTheme="majorBidi" w:hAnsiTheme="majorBidi" w:cstheme="majorBidi"/>
+          <w:sz w:val="24"/>
+          <w:szCs w:val="24"/>
+        </w:rPr>
+        <w:fldChar w:fldCharType="separate"/>
+      </w:r>
+      <w:r>
+        <w:rPr>
+          <w:rFonts w:asciiTheme="majorBidi" w:hAnsiTheme="majorBidi" w:cstheme="majorBidi"/>
+          <w:noProof/>
+          <w:sz w:val="24"/>
+          <w:szCs w:val="24"/>
+        </w:rPr>
+        <w:t>Kuhn and Fleck (2019)</w:t>
+      </w:r>
+      <w:r>
+        <w:rPr>
+          <w:rFonts w:asciiTheme="majorBidi" w:hAnsiTheme="majorBidi" w:cstheme="majorBidi"/>
+          <w:sz w:val="24"/>
+          <w:szCs w:val="24"/>
+        </w:rPr>
+        <w:fldChar w:fldCharType="end"/>
+      </w:r>
+      <w:r>
+        <w:rPr>
+          <w:rFonts w:asciiTheme="majorBidi" w:hAnsiTheme="majorBidi" w:cstheme="majorBidi"/>
+          <w:sz w:val="24"/>
+          <w:szCs w:val="24"/>
+        </w:rPr>
+        <w:t xml:space="preserve"> described the mandatory water conservation in the Interim Guidelines tied to declining Lake Mead storage. They did not mention the Lake Mead voluntary water conservation program. </w:t>
+      </w:r>
+      <w:r>
+        <w:rPr>
+          <w:rFonts w:asciiTheme="majorBidi" w:hAnsiTheme="majorBidi" w:cstheme="majorBidi"/>
+          <w:sz w:val="24"/>
+          <w:szCs w:val="24"/>
+        </w:rPr>
+        <w:fldChar w:fldCharType="begin"/>
+      </w:r>
+      <w:r>
+        <w:rPr>
+          <w:rFonts w:asciiTheme="majorBidi" w:hAnsiTheme="majorBidi" w:cstheme="majorBidi"/>
+          <w:sz w:val="24"/>
+          <w:szCs w:val="24"/>
+        </w:rPr>
         <w:instrText xml:space="preserve"> ADDIN EN.CITE &lt;EndNote&gt;&lt;Cite AuthorYear="1"&gt;&lt;Author&gt;Stelter&lt;/Author&gt;&lt;Year&gt;2022&lt;/Year&gt;&lt;RecNum&gt;3013&lt;/RecNum&gt;&lt;DisplayText&gt;Stelter (2022)&lt;/DisplayText&gt;&lt;record&gt;&lt;rec-number&gt;3013&lt;/rec-number&gt;&lt;foreign-keys&gt;&lt;key app="EN" db-id="xxt5ta9pd995dwesap0pdzzp2weaz0w9werf" timestamp="1722973781"&gt;3013&lt;/key&gt;&lt;/foreign-keys&gt;&lt;ref-type name="Journal Article"&gt;17&lt;/ref-type&gt;&lt;contributors&gt;&lt;authors&gt;&lt;author&gt;Devin Stelter&lt;/author&gt;&lt;/authors&gt;&lt;/contributors&gt;&lt;titles&gt;&lt;title&gt;Towards a Utah Intentionally Created Surplus Program&lt;/title&gt;&lt;secondary-title&gt;Sustainable Development Law and Policy&lt;/secondary-title&gt;&lt;/titles&gt;&lt;periodical&gt;&lt;full-title&gt;Sustainable Development Law and Policy&lt;/full-title&gt;&lt;/periodical&gt;&lt;pages&gt;4-21&lt;/pages&gt;&lt;volume&gt;22&lt;/volume&gt;&lt;number&gt;2&lt;/number&gt;&lt;dates&gt;&lt;year&gt;2022&lt;/year&gt;&lt;/dates&gt;&lt;urls&gt;&lt;related-urls&gt;&lt;url&gt;https://heinonline.org/HOL/Page?collection=journals&amp;amp;handle=hein.journals/sdlp22&amp;amp;id=44&amp;amp;men_tab=srchresults&lt;/url&gt;&lt;/related-urls&gt;&lt;/urls&gt;&lt;/record&gt;&lt;/Cite&gt;&lt;/EndNote&gt;</w:instrText>
       </w:r>
       <w:r>
@@ -1081,6 +1162,63 @@
           <w:szCs w:val="24"/>
         </w:rPr>
         <w:t xml:space="preserve"> </w:t>
+      </w:r>
+      <w:r>
+        <w:rPr>
+          <w:rFonts w:asciiTheme="majorBidi" w:hAnsiTheme="majorBidi" w:cstheme="majorBidi"/>
+          <w:sz w:val="24"/>
+          <w:szCs w:val="24"/>
+        </w:rPr>
+        <w:t xml:space="preserve">Various agency webpages overview the water conservation program </w:t>
+      </w:r>
+      <w:r>
+        <w:rPr>
+          <w:rFonts w:asciiTheme="majorBidi" w:hAnsiTheme="majorBidi" w:cstheme="majorBidi"/>
+          <w:sz w:val="24"/>
+          <w:szCs w:val="24"/>
+        </w:rPr>
+        <w:fldChar w:fldCharType="begin"/>
+      </w:r>
+      <w:r>
+        <w:rPr>
+          <w:rFonts w:asciiTheme="majorBidi" w:hAnsiTheme="majorBidi" w:cstheme="majorBidi"/>
+          <w:sz w:val="24"/>
+          <w:szCs w:val="24"/>
+        </w:rPr>
+        <w:instrText xml:space="preserve"> ADDIN EN.CITE &lt;EndNote&gt;&lt;Cite&gt;&lt;Author&gt;CAP&lt;/Author&gt;&lt;Year&gt;2022&lt;/Year&gt;&lt;RecNum&gt;3015&lt;/RecNum&gt;&lt;Prefix&gt;e.g.`, &lt;/Prefix&gt;&lt;DisplayText&gt;(e.g., CAP, 2022)&lt;/DisplayText&gt;&lt;record&gt;&lt;rec-number&gt;3015&lt;/rec-number&gt;&lt;foreign-keys&gt;&lt;key app="EN" db-id="xxt5ta9pd995dwesap0pdzzp2weaz0w9werf" timestamp="1723586715"&gt;3015&lt;/key&gt;&lt;/foreign-keys&gt;&lt;ref-type name="Web Page"&gt;12&lt;/ref-type&gt;&lt;contributors&gt;&lt;authors&gt;&lt;author&gt;CAP&lt;/author&gt;&lt;/authors&gt;&lt;/contributors&gt;&lt;titles&gt;&lt;title&gt;ICS – Three little letters that signify big contributions and new flexibility&lt;/title&gt;&lt;/titles&gt;&lt;volume&gt;2024&lt;/volume&gt;&lt;number&gt;August 13&lt;/number&gt;&lt;dates&gt;&lt;year&gt;2022&lt;/year&gt;&lt;/dates&gt;&lt;publisher&gt;Central Arizona Project&lt;/publisher&gt;&lt;urls&gt;&lt;related-urls&gt;&lt;url&gt;https://knowyourwaternews.com/ics-three-little-letters-that-signify-big-contributions-and-new-flexibility/&lt;/url&gt;&lt;/related-urls&gt;&lt;/urls&gt;&lt;/record&gt;&lt;/Cite&gt;&lt;/EndNote&gt;</w:instrText>
+      </w:r>
+      <w:r>
+        <w:rPr>
+          <w:rFonts w:asciiTheme="majorBidi" w:hAnsiTheme="majorBidi" w:cstheme="majorBidi"/>
+          <w:sz w:val="24"/>
+          <w:szCs w:val="24"/>
+        </w:rPr>
+        <w:fldChar w:fldCharType="separate"/>
+      </w:r>
+      <w:r>
+        <w:rPr>
+          <w:rFonts w:asciiTheme="majorBidi" w:hAnsiTheme="majorBidi" w:cstheme="majorBidi"/>
+          <w:noProof/>
+          <w:sz w:val="24"/>
+          <w:szCs w:val="24"/>
+        </w:rPr>
+        <w:t>(e.g., CAP, 2022)</w:t>
+      </w:r>
+      <w:r>
+        <w:rPr>
+          <w:rFonts w:asciiTheme="majorBidi" w:hAnsiTheme="majorBidi" w:cstheme="majorBidi"/>
+          <w:sz w:val="24"/>
+          <w:szCs w:val="24"/>
+        </w:rPr>
+        <w:fldChar w:fldCharType="end"/>
+      </w:r>
+      <w:r>
+        <w:rPr>
+          <w:rFonts w:asciiTheme="majorBidi" w:hAnsiTheme="majorBidi" w:cstheme="majorBidi"/>
+          <w:sz w:val="24"/>
+          <w:szCs w:val="24"/>
+        </w:rPr>
+        <w:t>.</w:t>
       </w:r>
     </w:p>
     <w:p>
@@ -1097,6 +1235,7 @@
           <w:sz w:val="24"/>
           <w:szCs w:val="24"/>
         </w:rPr>
+        <w:lastRenderedPageBreak/>
         <w:t xml:space="preserve">I find it helpful to describe program activities of </w:t>
       </w:r>
       <w:r>
@@ -1121,16 +1260,7 @@
           <w:sz w:val="24"/>
           <w:szCs w:val="24"/>
         </w:rPr>
-        <w:t xml:space="preserve"> (Box 1). I provide examples of </w:t>
-      </w:r>
-      <w:r>
-        <w:rPr>
-          <w:rFonts w:asciiTheme="majorBidi" w:hAnsiTheme="majorBidi" w:cstheme="majorBidi"/>
-          <w:sz w:val="24"/>
-          <w:szCs w:val="24"/>
-        </w:rPr>
-        <w:lastRenderedPageBreak/>
-        <w:t xml:space="preserve">program </w:t>
+        <w:t xml:space="preserve"> (Box 1). I provide examples of program </w:t>
       </w:r>
       <w:r>
         <w:rPr>
@@ -2959,7 +3089,16 @@
           <w:sz w:val="24"/>
           <w:szCs w:val="24"/>
         </w:rPr>
-        <w:t>, California withdrew, diverted, and consumed 4.5</w:t>
+        <w:t xml:space="preserve">, California </w:t>
+      </w:r>
+      <w:r>
+        <w:rPr>
+          <w:rFonts w:asciiTheme="majorBidi" w:hAnsiTheme="majorBidi" w:cstheme="majorBidi"/>
+          <w:sz w:val="24"/>
+          <w:szCs w:val="24"/>
+        </w:rPr>
+        <w:lastRenderedPageBreak/>
+        <w:t>withdrew, diverted, and consumed 4.5</w:t>
       </w:r>
       <w:r>
         <w:rPr>
@@ -3027,16 +3166,7 @@
           <w:sz w:val="24"/>
           <w:szCs w:val="24"/>
         </w:rPr>
-        <w:t xml:space="preserve">, </w:t>
-      </w:r>
-      <w:r>
-        <w:rPr>
-          <w:rFonts w:asciiTheme="majorBidi" w:hAnsiTheme="majorBidi" w:cstheme="majorBidi"/>
-          <w:sz w:val="24"/>
-          <w:szCs w:val="24"/>
-        </w:rPr>
-        <w:lastRenderedPageBreak/>
-        <w:t xml:space="preserve">California had a water account balance of </w:t>
+        <w:t xml:space="preserve">, California had a water account balance of </w:t>
       </w:r>
       <w:r>
         <w:rPr>
@@ -3156,33 +3286,15 @@
           <w:sz w:val="24"/>
           <w:szCs w:val="24"/>
         </w:rPr>
-        <w:t xml:space="preserve">m credits and debits each </w:t>
-      </w:r>
-      <w:proofErr w:type="spellStart"/>
-      <w:r>
-        <w:rPr>
-          <w:rFonts w:asciiTheme="majorBidi" w:hAnsiTheme="majorBidi" w:cstheme="majorBidi"/>
-          <w:sz w:val="24"/>
-          <w:szCs w:val="24"/>
-        </w:rPr>
-        <w:t>year.</w:t>
-      </w:r>
-      <w:r>
-        <w:rPr>
-          <w:rFonts w:asciiTheme="majorBidi" w:hAnsiTheme="majorBidi" w:cstheme="majorBidi"/>
-          <w:sz w:val="24"/>
-          <w:szCs w:val="24"/>
-        </w:rPr>
-        <w:t>The</w:t>
-      </w:r>
-      <w:proofErr w:type="spellEnd"/>
-      <w:r>
-        <w:rPr>
-          <w:rFonts w:asciiTheme="majorBidi" w:hAnsiTheme="majorBidi" w:cstheme="majorBidi"/>
-          <w:sz w:val="24"/>
-          <w:szCs w:val="24"/>
-        </w:rPr>
-        <w:t xml:space="preserve"> program set maximum </w:t>
+        <w:t>m credits and debits each year.</w:t>
+      </w:r>
+      <w:r>
+        <w:rPr>
+          <w:rFonts w:asciiTheme="majorBidi" w:hAnsiTheme="majorBidi" w:cstheme="majorBidi"/>
+          <w:sz w:val="24"/>
+          <w:szCs w:val="24"/>
+        </w:rPr>
+        <w:t xml:space="preserve">The program set maximum </w:t>
       </w:r>
       <w:r>
         <w:rPr>
@@ -3478,7 +3590,23 @@
           <w:sz w:val="24"/>
           <w:szCs w:val="24"/>
         </w:rPr>
-        <w:t xml:space="preserve"> that Lake Mead inflow minus evaporation</w:t>
+        <w:t xml:space="preserve"> that</w:t>
+      </w:r>
+      <w:r>
+        <w:rPr>
+          <w:rFonts w:asciiTheme="majorBidi" w:hAnsiTheme="majorBidi" w:cstheme="majorBidi"/>
+          <w:sz w:val="24"/>
+          <w:szCs w:val="24"/>
+        </w:rPr>
+        <w:t xml:space="preserve"> annual</w:t>
+      </w:r>
+      <w:r>
+        <w:rPr>
+          <w:rFonts w:asciiTheme="majorBidi" w:hAnsiTheme="majorBidi" w:cstheme="majorBidi"/>
+          <w:sz w:val="24"/>
+          <w:szCs w:val="24"/>
+        </w:rPr>
+        <w:t xml:space="preserve"> Lake Mead inflow minus evaporation</w:t>
       </w:r>
       <w:r>
         <w:rPr>
@@ -3567,7 +3695,7 @@
           <w:sz w:val="24"/>
           <w:szCs w:val="24"/>
         </w:rPr>
-        <w:instrText xml:space="preserve"> ADDIN EN.CITE &lt;EndNote&gt;&lt;Cite&gt;&lt;Author&gt;USBR&lt;/Author&gt;&lt;Year&gt;2021&lt;/Year&gt;&lt;RecNum&gt;2772&lt;/RecNum&gt;&lt;DisplayText&gt;(USBR, 2021)&lt;/DisplayText&gt;&lt;record&gt;&lt;rec-number&gt;2772&lt;/rec-number&gt;&lt;foreign-keys&gt;&lt;key app="EN" db-id="xxt5ta9pd995dwesap0pdzzp2weaz0w9werf" timestamp="1619406478"&gt;2772&lt;/key&gt;&lt;/foreign-keys&gt;&lt;ref-type name="Report"&gt;27&lt;/ref-type&gt;&lt;contributors&gt;&lt;authors&gt;&lt;author&gt;USBR&lt;/author&gt;&lt;/authors&gt;&lt;/contributors&gt;&lt;titles&gt;&lt;title&gt;Boulder Canyon Operations Office - Program and Activities: Water Accounting Reports&lt;/title&gt;&lt;/titles&gt;&lt;dates&gt;&lt;year&gt;2021&lt;/year&gt;&lt;/dates&gt;&lt;publisher&gt;U.S. Bureau of Reclamation&lt;/publisher&gt;&lt;urls&gt;&lt;related-urls&gt;&lt;url&gt;https://www.usbr.gov/lc/region/g4000/wtracct.html&lt;/url&gt;&lt;/related-urls&gt;&lt;/urls&gt;&lt;/record&gt;&lt;/Cite&gt;&lt;/EndNote&gt;</w:instrText>
+        <w:instrText xml:space="preserve"> ADDIN EN.CITE &lt;EndNote&gt;&lt;Cite&gt;&lt;Author&gt;USBR&lt;/Author&gt;&lt;Year&gt;2021&lt;/Year&gt;&lt;RecNum&gt;2772&lt;/RecNum&gt;&lt;DisplayText&gt;(USBR, 2021a)&lt;/DisplayText&gt;&lt;record&gt;&lt;rec-number&gt;2772&lt;/rec-number&gt;&lt;foreign-keys&gt;&lt;key app="EN" db-id="xxt5ta9pd995dwesap0pdzzp2weaz0w9werf" timestamp="1619406478"&gt;2772&lt;/key&gt;&lt;/foreign-keys&gt;&lt;ref-type name="Report"&gt;27&lt;/ref-type&gt;&lt;contributors&gt;&lt;authors&gt;&lt;author&gt;USBR&lt;/author&gt;&lt;/authors&gt;&lt;/contributors&gt;&lt;titles&gt;&lt;title&gt;Boulder Canyon Operations Office - Program and Activities: Water Accounting Reports&lt;/title&gt;&lt;/titles&gt;&lt;dates&gt;&lt;year&gt;2021&lt;/year&gt;&lt;/dates&gt;&lt;publisher&gt;U.S. Bureau of Reclamation&lt;/publisher&gt;&lt;urls&gt;&lt;related-urls&gt;&lt;url&gt;https://www.usbr.gov/lc/region/g4000/wtracct.html&lt;/url&gt;&lt;/related-urls&gt;&lt;/urls&gt;&lt;/record&gt;&lt;/Cite&gt;&lt;/EndNote&gt;</w:instrText>
       </w:r>
       <w:r>
         <w:rPr>
@@ -3584,7 +3712,7 @@
           <w:sz w:val="24"/>
           <w:szCs w:val="24"/>
         </w:rPr>
-        <w:t>(USBR, 2021)</w:t>
+        <w:t>(USBR, 2021a)</w:t>
       </w:r>
       <w:r>
         <w:rPr>
@@ -4003,6 +4131,7 @@
         <w:pStyle w:val="Heading1"/>
       </w:pPr>
       <w:r>
+        <w:lastRenderedPageBreak/>
         <w:t>Successes</w:t>
       </w:r>
     </w:p>
@@ -4103,7 +4232,6 @@
           <w:sz w:val="24"/>
           <w:szCs w:val="24"/>
         </w:rPr>
-        <w:lastRenderedPageBreak/>
         <w:t xml:space="preserve">The Lower Basin states have </w:t>
       </w:r>
       <w:r>
@@ -4268,7 +4396,23 @@
           <w:sz w:val="24"/>
           <w:szCs w:val="24"/>
         </w:rPr>
-        <w:t>5 times it recent consumptive use of 200,000 acre-feet per year.</w:t>
+        <w:t xml:space="preserve">5 times it recent consumptive use of </w:t>
+      </w:r>
+      <w:r>
+        <w:rPr>
+          <w:rFonts w:asciiTheme="majorBidi" w:hAnsiTheme="majorBidi" w:cstheme="majorBidi"/>
+          <w:sz w:val="24"/>
+          <w:szCs w:val="24"/>
+        </w:rPr>
+        <w:t xml:space="preserve">near </w:t>
+      </w:r>
+      <w:r>
+        <w:rPr>
+          <w:rFonts w:asciiTheme="majorBidi" w:hAnsiTheme="majorBidi" w:cstheme="majorBidi"/>
+          <w:sz w:val="24"/>
+          <w:szCs w:val="24"/>
+        </w:rPr>
+        <w:t>200,000 acre-feet per year.</w:t>
       </w:r>
     </w:p>
     <w:p>
@@ -4462,23 +4606,225 @@
           <w:sz w:val="24"/>
           <w:szCs w:val="24"/>
         </w:rPr>
-        <w:t xml:space="preserve">water conservation program (Table </w:t>
-      </w:r>
-      <w:r>
-        <w:rPr>
-          <w:rFonts w:asciiTheme="majorBidi" w:hAnsiTheme="majorBidi" w:cstheme="majorBidi"/>
-          <w:sz w:val="24"/>
-          <w:szCs w:val="24"/>
-        </w:rPr>
-        <w:t>3</w:t>
-      </w:r>
-      <w:r>
-        <w:rPr>
-          <w:rFonts w:asciiTheme="majorBidi" w:hAnsiTheme="majorBidi" w:cstheme="majorBidi"/>
-          <w:sz w:val="24"/>
-          <w:szCs w:val="24"/>
-        </w:rPr>
-        <w:t>).</w:t>
+        <w:t xml:space="preserve">water conservation program </w:t>
+      </w:r>
+      <w:r>
+        <w:rPr>
+          <w:rFonts w:asciiTheme="majorBidi" w:hAnsiTheme="majorBidi" w:cstheme="majorBidi"/>
+          <w:sz w:val="24"/>
+          <w:szCs w:val="24"/>
+        </w:rPr>
+        <w:fldChar w:fldCharType="begin">
+          <w:fldData xml:space="preserve">PEVuZE5vdGU+PENpdGU+PEF1dGhvcj5BbGxoYW5kczwvQXV0aG9yPjxZZWFyPjIwMjE8L1llYXI+
+PFJlY051bT4yODM1PC9SZWNOdW0+PFByZWZpeD5UYWJsZSAzYDsgPC9QcmVmaXg+PERpc3BsYXlU
+ZXh0PihUYWJsZSAzOyBBbGxoYW5kcywgMjAyMTsgVUNSQywgMjAxODsgVUNSQywgMjAyNDsgVVNC
+UiwgMjAyMWE7IFVTQlIsIDIwMjFiKTwvRGlzcGxheVRleHQ+PHJlY29yZD48cmVjLW51bWJlcj4y
+ODM1PC9yZWMtbnVtYmVyPjxmb3JlaWduLWtleXM+PGtleSBhcHA9IkVOIiBkYi1pZD0ieHh0NXRh
+OXBkOTk1ZHdlc2FwMHBkenpwMndlYXowdzl3ZXJmIiB0aW1lc3RhbXA9IjE2MzY1MjA1NDkiPjI4
+MzU8L2tleT48L2ZvcmVpZ24ta2V5cz48cmVmLXR5cGUgbmFtZT0iTmV3c3BhcGVyIEFydGljbGUi
+PjIzPC9yZWYtdHlwZT48Y29udHJpYnV0b3JzPjxhdXRob3JzPjxhdXRob3I+Sm9hbm5hIEFsbGhh
+bmRzPC9hdXRob3I+PC9hdXRob3JzPjwvY29udHJpYnV0b3JzPjx0aXRsZXM+PHRpdGxlPkl0IGNv
+dWxkIHRha2UgYXQgbGVhc3QgNTAwLDAwMCBhY3JlLWZlZXQgb2Ygd2F0ZXIgYSB5ZWFyIHRvIGtl
+ZXAgTGFrZSBNZWFkIGZyb20gdGFua2luZzwvdGl0bGU+PHNlY29uZGFyeS10aXRsZT5Bcml6b25h
+IFJlcHVibGljPC9zZWNvbmRhcnktdGl0bGU+PC90aXRsZXM+PGRhdGVzPjx5ZWFyPjIwMjE8L3ll
+YXI+PHB1Yi1kYXRlcz48ZGF0ZT5Ob3ZlbWJlciA4LCAyMDIxPC9kYXRlPjwvcHViLWRhdGVzPjwv
+ZGF0ZXM+PHVybHM+PHJlbGF0ZWQtdXJscz48dXJsPmh0dHBzOi8vd3d3LmF6Y2VudHJhbC5jb20v
+c3Rvcnkvb3Bpbmlvbi9vcC1lZC9qb2FubmFhbGxoYW5kcy8yMDIxLzExLzA4L2xha2UtbWVhZC1j
+b3VsZC1nZXQtZXh0cmEtd2F0ZXItZnJvbS1sb3dlci1iYXNpbi1hbm51YWxseS82MzA2NjAxMDAx
+LzwvdXJsPjwvcmVsYXRlZC11cmxzPjwvdXJscz48L3JlY29yZD48L0NpdGU+PENpdGU+PEF1dGhv
+cj5VQ1JDPC9BdXRob3I+PFllYXI+MjAxODwvWWVhcj48UmVjTnVtPjMwMTI8L1JlY051bT48cmVj
+b3JkPjxyZWMtbnVtYmVyPjMwMTI8L3JlYy1udW1iZXI+PGZvcmVpZ24ta2V5cz48a2V5IGFwcD0i
+RU4iIGRiLWlkPSJ4eHQ1dGE5cGQ5OTVkd2VzYXAwcGR6enAyd2VhejB3OXdlcmYiIHRpbWVzdGFt
+cD0iMTcyMjk3MTgzOSI+MzAxMjwva2V5PjwvZm9yZWlnbi1rZXlzPjxyZWYtdHlwZSBuYW1lPSJK
+b3VybmFsIEFydGljbGUiPjE3PC9yZWYtdHlwZT48Y29udHJpYnV0b3JzPjxhdXRob3JzPjxhdXRo
+b3I+VUNSQzwvYXV0aG9yPjwvYXV0aG9ycz48L2NvbnRyaWJ1dG9ycz48dGl0bGVzPjx0aXRsZT5D
+b2xvcmFkbyBSaXZlciBTeXN0ZW0gQ29uc2VydmF0aW9uIFBpbG90IFByb2dyYW0gaW4gdGhlIFVw
+cGVyIENvbG9yYWRvIFJpdmVyIEJhc2luPC90aXRsZT48c2Vjb25kYXJ5LXRpdGxlPlVwcGVyIENv
+bG9yYWRvIFJpdmVyIENvbW1pc3Npb248L3NlY29uZGFyeS10aXRsZT48L3RpdGxlcz48cGVyaW9k
+aWNhbD48ZnVsbC10aXRsZT5VcHBlciBDb2xvcmFkbyBSaXZlciBDb21taXNzaW9uPC9mdWxsLXRp
+dGxlPjwvcGVyaW9kaWNhbD48ZGF0ZXM+PHllYXI+MjAxODwveWVhcj48cHViLWRhdGVzPjxkYXRl
+Pkp1bmU8L2RhdGU+PC9wdWItZGF0ZXM+PC9kYXRlcz48dXJscz48cmVsYXRlZC11cmxzPjx1cmw+
+aHR0cDovL3d3dy51Y3Jjb21taXNzaW9uLmNvbS9SZXBEb2MvU0NQUERvY3VtZW50cy8yMDE4X19T
+Q1BQX0ZVQlJELnBkZjwvdXJsPjwvcmVsYXRlZC11cmxzPjwvdXJscz48YWNjZXNzLWRhdGU+QXVn
+dXN0IDYsIDIwMjQ8L2FjY2Vzcy1kYXRlPjwvcmVjb3JkPjwvQ2l0ZT48Q2l0ZT48QXV0aG9yPlVD
+UkM8L0F1dGhvcj48WWVhcj4yMDI0PC9ZZWFyPjxSZWNOdW0+MzAxMTwvUmVjTnVtPjxyZWNvcmQ+
+PHJlYy1udW1iZXI+MzAxMTwvcmVjLW51bWJlcj48Zm9yZWlnbi1rZXlzPjxrZXkgYXBwPSJFTiIg
+ZGItaWQ9Inh4dDV0YTlwZDk5NWR3ZXNhcDBwZHp6cDJ3ZWF6MHc5d2VyZiIgdGltZXN0YW1wPSIx
+NzIyOTcxNzkxIj4zMDExPC9rZXk+PC9mb3JlaWduLWtleXM+PHJlZi10eXBlIG5hbWU9IkpvdXJu
+YWwgQXJ0aWNsZSI+MTc8L3JlZi10eXBlPjxjb250cmlidXRvcnM+PGF1dGhvcnM+PGF1dGhvcj5V
+Q1JDPC9hdXRob3I+PC9hdXRob3JzPjwvY29udHJpYnV0b3JzPjx0aXRsZXM+PHRpdGxlPkNvbG9y
+YWRvIFJpdmVyIFN5c3RlbSBDb25zZXJ2YXRpb24gUGlsb3QgUHJvZ3JhbSBpbiB0aGUgVXBwZXIg
+Q29sb3JhZG8gUml2ZXIgQmFzaW48L3RpdGxlPjxzZWNvbmRhcnktdGl0bGU+VXBwZXIgQ29sb3Jh
+ZG8gUml2ZXIgQ29tbWlzc2lvbjwvc2Vjb25kYXJ5LXRpdGxlPjwvdGl0bGVzPjxwZXJpb2RpY2Fs
+PjxmdWxsLXRpdGxlPlVwcGVyIENvbG9yYWRvIFJpdmVyIENvbW1pc3Npb248L2Z1bGwtdGl0bGU+
+PC9wZXJpb2RpY2FsPjxkYXRlcz48eWVhcj4yMDI0PC95ZWFyPjxwdWItZGF0ZXM+PGRhdGU+SnVu
+ZTwvZGF0ZT48L3B1Yi1kYXRlcz48L2RhdGVzPjx1cmxzPjxyZWxhdGVkLXVybHM+PHVybD5odHRw
+Oi8vd3d3LnVjcmNvbW1pc3Npb24uY29tL3dwLWNvbnRlbnQvdXBsb2Fkcy8yMDI0LzA2LzIwMjNf
+U0NQUF9SZXBvcnRfSnVuZTIwMjQucGRmPC91cmw+PC9yZWxhdGVkLXVybHM+PC91cmxzPjxhY2Nl
+c3MtZGF0ZT5BdWd1c3QgNiwgMjAyNDwvYWNjZXNzLWRhdGU+PC9yZWNvcmQ+PC9DaXRlPjxDaXRl
+PjxBdXRob3I+VVNCUjwvQXV0aG9yPjxZZWFyPjIwMjE8L1llYXI+PFJlY051bT4yNzcyPC9SZWNO
+dW0+PHJlY29yZD48cmVjLW51bWJlcj4yNzcyPC9yZWMtbnVtYmVyPjxmb3JlaWduLWtleXM+PGtl
+eSBhcHA9IkVOIiBkYi1pZD0ieHh0NXRhOXBkOTk1ZHdlc2FwMHBkenpwMndlYXowdzl3ZXJmIiB0
+aW1lc3RhbXA9IjE2MTk0MDY0NzgiPjI3NzI8L2tleT48L2ZvcmVpZ24ta2V5cz48cmVmLXR5cGUg
+bmFtZT0iUmVwb3J0Ij4yNzwvcmVmLXR5cGU+PGNvbnRyaWJ1dG9ycz48YXV0aG9ycz48YXV0aG9y
+PlVTQlI8L2F1dGhvcj48L2F1dGhvcnM+PC9jb250cmlidXRvcnM+PHRpdGxlcz48dGl0bGU+Qm91
+bGRlciBDYW55b24gT3BlcmF0aW9ucyBPZmZpY2UgLSBQcm9ncmFtIGFuZCBBY3Rpdml0aWVzOiBX
+YXRlciBBY2NvdW50aW5nIFJlcG9ydHM8L3RpdGxlPjwvdGl0bGVzPjxkYXRlcz48eWVhcj4yMDIx
+PC95ZWFyPjwvZGF0ZXM+PHB1Ymxpc2hlcj5VLlMuIEJ1cmVhdSBvZiBSZWNsYW1hdGlvbjwvcHVi
+bGlzaGVyPjx1cmxzPjxyZWxhdGVkLXVybHM+PHVybD5odHRwczovL3d3dy51c2JyLmdvdi9sYy9y
+ZWdpb24vZzQwMDAvd3RyYWNjdC5odG1sPC91cmw+PC9yZWxhdGVkLXVybHM+PC91cmxzPjwvcmVj
+b3JkPjwvQ2l0ZT48Q2l0ZT48QXV0aG9yPlVTQlI8L0F1dGhvcj48WWVhcj4yMDIxPC9ZZWFyPjxS
+ZWNOdW0+MjgyNDwvUmVjTnVtPjxyZWNvcmQ+PHJlYy1udW1iZXI+MjgyNDwvcmVjLW51bWJlcj48
+Zm9yZWlnbi1rZXlzPjxrZXkgYXBwPSJFTiIgZGItaWQ9Inh4dDV0YTlwZDk5NWR3ZXNhcDBwZHp6
+cDJ3ZWF6MHc5d2VyZiIgdGltZXN0YW1wPSIxNjM0MjU0Nzc1Ij4yODI0PC9rZXk+PC9mb3JlaWdu
+LWtleXM+PHJlZi10eXBlIG5hbWU9IldlYiBQYWdlIj4xMjwvcmVmLXR5cGU+PGNvbnRyaWJ1dG9y
+cz48YXV0aG9ycz48YXV0aG9yPlVTQlI8L2F1dGhvcj48L2F1dGhvcnM+PC9jb250cmlidXRvcnM+
+PHRpdGxlcz48dGl0bGU+UGlsb3QgU3lzdGVtIENvbnNlcnZhdGlvbiBQcm9ncmFtPC90aXRsZT48
+L3RpdGxlcz48dm9sdW1lPjIwMjE8L3ZvbHVtZT48bnVtYmVyPk9jdG9iZXIgMTQ8L251bWJlcj48
+ZGF0ZXM+PHllYXI+MjAyMTwveWVhcj48L2RhdGVzPjxwdWJsaXNoZXI+VS5TLiBCdXJlYXUgb2Yg
+UmVjbGFtYXRpb248L3B1Ymxpc2hlcj48dXJscz48cmVsYXRlZC11cmxzPjx1cmw+aHR0cHM6Ly93
+d3cudXNici5nb3YvbGMvcmVnaW9uL3Byb2dyYW1zL1BpbG90U3lzQ29uc1Byb2cvcGlsb3RzeXN0
+ZW0uaHRtbDwvdXJsPjwvcmVsYXRlZC11cmxzPjwvdXJscz48L3JlY29yZD48L0NpdGU+PC9FbmRO
+b3RlPn==
+</w:fldData>
+        </w:fldChar>
+      </w:r>
+      <w:r>
+        <w:rPr>
+          <w:rFonts w:asciiTheme="majorBidi" w:hAnsiTheme="majorBidi" w:cstheme="majorBidi"/>
+          <w:sz w:val="24"/>
+          <w:szCs w:val="24"/>
+        </w:rPr>
+        <w:instrText xml:space="preserve"> ADDIN EN.CITE </w:instrText>
+      </w:r>
+      <w:r>
+        <w:rPr>
+          <w:rFonts w:asciiTheme="majorBidi" w:hAnsiTheme="majorBidi" w:cstheme="majorBidi"/>
+          <w:sz w:val="24"/>
+          <w:szCs w:val="24"/>
+        </w:rPr>
+        <w:fldChar w:fldCharType="begin">
+          <w:fldData xml:space="preserve">PEVuZE5vdGU+PENpdGU+PEF1dGhvcj5BbGxoYW5kczwvQXV0aG9yPjxZZWFyPjIwMjE8L1llYXI+
+PFJlY051bT4yODM1PC9SZWNOdW0+PFByZWZpeD5UYWJsZSAzYDsgPC9QcmVmaXg+PERpc3BsYXlU
+ZXh0PihUYWJsZSAzOyBBbGxoYW5kcywgMjAyMTsgVUNSQywgMjAxODsgVUNSQywgMjAyNDsgVVNC
+UiwgMjAyMWE7IFVTQlIsIDIwMjFiKTwvRGlzcGxheVRleHQ+PHJlY29yZD48cmVjLW51bWJlcj4y
+ODM1PC9yZWMtbnVtYmVyPjxmb3JlaWduLWtleXM+PGtleSBhcHA9IkVOIiBkYi1pZD0ieHh0NXRh
+OXBkOTk1ZHdlc2FwMHBkenpwMndlYXowdzl3ZXJmIiB0aW1lc3RhbXA9IjE2MzY1MjA1NDkiPjI4
+MzU8L2tleT48L2ZvcmVpZ24ta2V5cz48cmVmLXR5cGUgbmFtZT0iTmV3c3BhcGVyIEFydGljbGUi
+PjIzPC9yZWYtdHlwZT48Y29udHJpYnV0b3JzPjxhdXRob3JzPjxhdXRob3I+Sm9hbm5hIEFsbGhh
+bmRzPC9hdXRob3I+PC9hdXRob3JzPjwvY29udHJpYnV0b3JzPjx0aXRsZXM+PHRpdGxlPkl0IGNv
+dWxkIHRha2UgYXQgbGVhc3QgNTAwLDAwMCBhY3JlLWZlZXQgb2Ygd2F0ZXIgYSB5ZWFyIHRvIGtl
+ZXAgTGFrZSBNZWFkIGZyb20gdGFua2luZzwvdGl0bGU+PHNlY29uZGFyeS10aXRsZT5Bcml6b25h
+IFJlcHVibGljPC9zZWNvbmRhcnktdGl0bGU+PC90aXRsZXM+PGRhdGVzPjx5ZWFyPjIwMjE8L3ll
+YXI+PHB1Yi1kYXRlcz48ZGF0ZT5Ob3ZlbWJlciA4LCAyMDIxPC9kYXRlPjwvcHViLWRhdGVzPjwv
+ZGF0ZXM+PHVybHM+PHJlbGF0ZWQtdXJscz48dXJsPmh0dHBzOi8vd3d3LmF6Y2VudHJhbC5jb20v
+c3Rvcnkvb3Bpbmlvbi9vcC1lZC9qb2FubmFhbGxoYW5kcy8yMDIxLzExLzA4L2xha2UtbWVhZC1j
+b3VsZC1nZXQtZXh0cmEtd2F0ZXItZnJvbS1sb3dlci1iYXNpbi1hbm51YWxseS82MzA2NjAxMDAx
+LzwvdXJsPjwvcmVsYXRlZC11cmxzPjwvdXJscz48L3JlY29yZD48L0NpdGU+PENpdGU+PEF1dGhv
+cj5VQ1JDPC9BdXRob3I+PFllYXI+MjAxODwvWWVhcj48UmVjTnVtPjMwMTI8L1JlY051bT48cmVj
+b3JkPjxyZWMtbnVtYmVyPjMwMTI8L3JlYy1udW1iZXI+PGZvcmVpZ24ta2V5cz48a2V5IGFwcD0i
+RU4iIGRiLWlkPSJ4eHQ1dGE5cGQ5OTVkd2VzYXAwcGR6enAyd2VhejB3OXdlcmYiIHRpbWVzdGFt
+cD0iMTcyMjk3MTgzOSI+MzAxMjwva2V5PjwvZm9yZWlnbi1rZXlzPjxyZWYtdHlwZSBuYW1lPSJK
+b3VybmFsIEFydGljbGUiPjE3PC9yZWYtdHlwZT48Y29udHJpYnV0b3JzPjxhdXRob3JzPjxhdXRo
+b3I+VUNSQzwvYXV0aG9yPjwvYXV0aG9ycz48L2NvbnRyaWJ1dG9ycz48dGl0bGVzPjx0aXRsZT5D
+b2xvcmFkbyBSaXZlciBTeXN0ZW0gQ29uc2VydmF0aW9uIFBpbG90IFByb2dyYW0gaW4gdGhlIFVw
+cGVyIENvbG9yYWRvIFJpdmVyIEJhc2luPC90aXRsZT48c2Vjb25kYXJ5LXRpdGxlPlVwcGVyIENv
+bG9yYWRvIFJpdmVyIENvbW1pc3Npb248L3NlY29uZGFyeS10aXRsZT48L3RpdGxlcz48cGVyaW9k
+aWNhbD48ZnVsbC10aXRsZT5VcHBlciBDb2xvcmFkbyBSaXZlciBDb21taXNzaW9uPC9mdWxsLXRp
+dGxlPjwvcGVyaW9kaWNhbD48ZGF0ZXM+PHllYXI+MjAxODwveWVhcj48cHViLWRhdGVzPjxkYXRl
+Pkp1bmU8L2RhdGU+PC9wdWItZGF0ZXM+PC9kYXRlcz48dXJscz48cmVsYXRlZC11cmxzPjx1cmw+
+aHR0cDovL3d3dy51Y3Jjb21taXNzaW9uLmNvbS9SZXBEb2MvU0NQUERvY3VtZW50cy8yMDE4X19T
+Q1BQX0ZVQlJELnBkZjwvdXJsPjwvcmVsYXRlZC11cmxzPjwvdXJscz48YWNjZXNzLWRhdGU+QXVn
+dXN0IDYsIDIwMjQ8L2FjY2Vzcy1kYXRlPjwvcmVjb3JkPjwvQ2l0ZT48Q2l0ZT48QXV0aG9yPlVD
+UkM8L0F1dGhvcj48WWVhcj4yMDI0PC9ZZWFyPjxSZWNOdW0+MzAxMTwvUmVjTnVtPjxyZWNvcmQ+
+PHJlYy1udW1iZXI+MzAxMTwvcmVjLW51bWJlcj48Zm9yZWlnbi1rZXlzPjxrZXkgYXBwPSJFTiIg
+ZGItaWQ9Inh4dDV0YTlwZDk5NWR3ZXNhcDBwZHp6cDJ3ZWF6MHc5d2VyZiIgdGltZXN0YW1wPSIx
+NzIyOTcxNzkxIj4zMDExPC9rZXk+PC9mb3JlaWduLWtleXM+PHJlZi10eXBlIG5hbWU9IkpvdXJu
+YWwgQXJ0aWNsZSI+MTc8L3JlZi10eXBlPjxjb250cmlidXRvcnM+PGF1dGhvcnM+PGF1dGhvcj5V
+Q1JDPC9hdXRob3I+PC9hdXRob3JzPjwvY29udHJpYnV0b3JzPjx0aXRsZXM+PHRpdGxlPkNvbG9y
+YWRvIFJpdmVyIFN5c3RlbSBDb25zZXJ2YXRpb24gUGlsb3QgUHJvZ3JhbSBpbiB0aGUgVXBwZXIg
+Q29sb3JhZG8gUml2ZXIgQmFzaW48L3RpdGxlPjxzZWNvbmRhcnktdGl0bGU+VXBwZXIgQ29sb3Jh
+ZG8gUml2ZXIgQ29tbWlzc2lvbjwvc2Vjb25kYXJ5LXRpdGxlPjwvdGl0bGVzPjxwZXJpb2RpY2Fs
+PjxmdWxsLXRpdGxlPlVwcGVyIENvbG9yYWRvIFJpdmVyIENvbW1pc3Npb248L2Z1bGwtdGl0bGU+
+PC9wZXJpb2RpY2FsPjxkYXRlcz48eWVhcj4yMDI0PC95ZWFyPjxwdWItZGF0ZXM+PGRhdGU+SnVu
+ZTwvZGF0ZT48L3B1Yi1kYXRlcz48L2RhdGVzPjx1cmxzPjxyZWxhdGVkLXVybHM+PHVybD5odHRw
+Oi8vd3d3LnVjcmNvbW1pc3Npb24uY29tL3dwLWNvbnRlbnQvdXBsb2Fkcy8yMDI0LzA2LzIwMjNf
+U0NQUF9SZXBvcnRfSnVuZTIwMjQucGRmPC91cmw+PC9yZWxhdGVkLXVybHM+PC91cmxzPjxhY2Nl
+c3MtZGF0ZT5BdWd1c3QgNiwgMjAyNDwvYWNjZXNzLWRhdGU+PC9yZWNvcmQ+PC9DaXRlPjxDaXRl
+PjxBdXRob3I+VVNCUjwvQXV0aG9yPjxZZWFyPjIwMjE8L1llYXI+PFJlY051bT4yNzcyPC9SZWNO
+dW0+PHJlY29yZD48cmVjLW51bWJlcj4yNzcyPC9yZWMtbnVtYmVyPjxmb3JlaWduLWtleXM+PGtl
+eSBhcHA9IkVOIiBkYi1pZD0ieHh0NXRhOXBkOTk1ZHdlc2FwMHBkenpwMndlYXowdzl3ZXJmIiB0
+aW1lc3RhbXA9IjE2MTk0MDY0NzgiPjI3NzI8L2tleT48L2ZvcmVpZ24ta2V5cz48cmVmLXR5cGUg
+bmFtZT0iUmVwb3J0Ij4yNzwvcmVmLXR5cGU+PGNvbnRyaWJ1dG9ycz48YXV0aG9ycz48YXV0aG9y
+PlVTQlI8L2F1dGhvcj48L2F1dGhvcnM+PC9jb250cmlidXRvcnM+PHRpdGxlcz48dGl0bGU+Qm91
+bGRlciBDYW55b24gT3BlcmF0aW9ucyBPZmZpY2UgLSBQcm9ncmFtIGFuZCBBY3Rpdml0aWVzOiBX
+YXRlciBBY2NvdW50aW5nIFJlcG9ydHM8L3RpdGxlPjwvdGl0bGVzPjxkYXRlcz48eWVhcj4yMDIx
+PC95ZWFyPjwvZGF0ZXM+PHB1Ymxpc2hlcj5VLlMuIEJ1cmVhdSBvZiBSZWNsYW1hdGlvbjwvcHVi
+bGlzaGVyPjx1cmxzPjxyZWxhdGVkLXVybHM+PHVybD5odHRwczovL3d3dy51c2JyLmdvdi9sYy9y
+ZWdpb24vZzQwMDAvd3RyYWNjdC5odG1sPC91cmw+PC9yZWxhdGVkLXVybHM+PC91cmxzPjwvcmVj
+b3JkPjwvQ2l0ZT48Q2l0ZT48QXV0aG9yPlVTQlI8L0F1dGhvcj48WWVhcj4yMDIxPC9ZZWFyPjxS
+ZWNOdW0+MjgyNDwvUmVjTnVtPjxyZWNvcmQ+PHJlYy1udW1iZXI+MjgyNDwvcmVjLW51bWJlcj48
+Zm9yZWlnbi1rZXlzPjxrZXkgYXBwPSJFTiIgZGItaWQ9Inh4dDV0YTlwZDk5NWR3ZXNhcDBwZHp6
+cDJ3ZWF6MHc5d2VyZiIgdGltZXN0YW1wPSIxNjM0MjU0Nzc1Ij4yODI0PC9rZXk+PC9mb3JlaWdu
+LWtleXM+PHJlZi10eXBlIG5hbWU9IldlYiBQYWdlIj4xMjwvcmVmLXR5cGU+PGNvbnRyaWJ1dG9y
+cz48YXV0aG9ycz48YXV0aG9yPlVTQlI8L2F1dGhvcj48L2F1dGhvcnM+PC9jb250cmlidXRvcnM+
+PHRpdGxlcz48dGl0bGU+UGlsb3QgU3lzdGVtIENvbnNlcnZhdGlvbiBQcm9ncmFtPC90aXRsZT48
+L3RpdGxlcz48dm9sdW1lPjIwMjE8L3ZvbHVtZT48bnVtYmVyPk9jdG9iZXIgMTQ8L251bWJlcj48
+ZGF0ZXM+PHllYXI+MjAyMTwveWVhcj48L2RhdGVzPjxwdWJsaXNoZXI+VS5TLiBCdXJlYXUgb2Yg
+UmVjbGFtYXRpb248L3B1Ymxpc2hlcj48dXJscz48cmVsYXRlZC11cmxzPjx1cmw+aHR0cHM6Ly93
+d3cudXNici5nb3YvbGMvcmVnaW9uL3Byb2dyYW1zL1BpbG90U3lzQ29uc1Byb2cvcGlsb3RzeXN0
+ZW0uaHRtbDwvdXJsPjwvcmVsYXRlZC11cmxzPjwvdXJscz48L3JlY29yZD48L0NpdGU+PC9FbmRO
+b3RlPn==
+</w:fldData>
+        </w:fldChar>
+      </w:r>
+      <w:r>
+        <w:rPr>
+          <w:rFonts w:asciiTheme="majorBidi" w:hAnsiTheme="majorBidi" w:cstheme="majorBidi"/>
+          <w:sz w:val="24"/>
+          <w:szCs w:val="24"/>
+        </w:rPr>
+        <w:instrText xml:space="preserve"> ADDIN EN.CITE.DATA </w:instrText>
+      </w:r>
+      <w:r>
+        <w:rPr>
+          <w:rFonts w:asciiTheme="majorBidi" w:hAnsiTheme="majorBidi" w:cstheme="majorBidi"/>
+          <w:sz w:val="24"/>
+          <w:szCs w:val="24"/>
+        </w:rPr>
+      </w:r>
+      <w:r>
+        <w:rPr>
+          <w:rFonts w:asciiTheme="majorBidi" w:hAnsiTheme="majorBidi" w:cstheme="majorBidi"/>
+          <w:sz w:val="24"/>
+          <w:szCs w:val="24"/>
+        </w:rPr>
+        <w:fldChar w:fldCharType="end"/>
+      </w:r>
+      <w:r>
+        <w:rPr>
+          <w:rFonts w:asciiTheme="majorBidi" w:hAnsiTheme="majorBidi" w:cstheme="majorBidi"/>
+          <w:sz w:val="24"/>
+          <w:szCs w:val="24"/>
+        </w:rPr>
+        <w:fldChar w:fldCharType="separate"/>
+      </w:r>
+      <w:r>
+        <w:rPr>
+          <w:rFonts w:asciiTheme="majorBidi" w:hAnsiTheme="majorBidi" w:cstheme="majorBidi"/>
+          <w:noProof/>
+          <w:sz w:val="24"/>
+          <w:szCs w:val="24"/>
+        </w:rPr>
+        <w:t>(Table 3; Allhands, 2021; UCRC, 2018; UCRC, 2024; USBR, 2021a; USBR, 2021b)</w:t>
+      </w:r>
+      <w:r>
+        <w:rPr>
+          <w:rFonts w:asciiTheme="majorBidi" w:hAnsiTheme="majorBidi" w:cstheme="majorBidi"/>
+          <w:sz w:val="24"/>
+          <w:szCs w:val="24"/>
+        </w:rPr>
+        <w:fldChar w:fldCharType="end"/>
       </w:r>
     </w:p>
     <w:p>
@@ -4951,23 +5297,15 @@
           <w:sz w:val="24"/>
           <w:szCs w:val="24"/>
         </w:rPr>
-        <w:t>Lake Mead can drawdown close to the protection elevation in a few years. At the basin scale, 3.</w:t>
-      </w:r>
-      <w:r>
-        <w:rPr>
-          <w:rFonts w:asciiTheme="majorBidi" w:hAnsiTheme="majorBidi" w:cstheme="majorBidi"/>
-          <w:sz w:val="24"/>
-          <w:szCs w:val="24"/>
-        </w:rPr>
-        <w:t>3</w:t>
-      </w:r>
-      <w:r>
-        <w:rPr>
-          <w:rFonts w:asciiTheme="majorBidi" w:hAnsiTheme="majorBidi" w:cstheme="majorBidi"/>
-          <w:sz w:val="24"/>
-          <w:szCs w:val="24"/>
-        </w:rPr>
-        <w:t xml:space="preserve"> million acre-feet of credits represent an encumberment.</w:t>
+        <w:t xml:space="preserve">Lake Mead can drawdown close to the protection elevation in a few years. </w:t>
+      </w:r>
+      <w:r>
+        <w:rPr>
+          <w:rFonts w:asciiTheme="majorBidi" w:hAnsiTheme="majorBidi" w:cstheme="majorBidi"/>
+          <w:sz w:val="24"/>
+          <w:szCs w:val="24"/>
+        </w:rPr>
+        <w:t>Put another way: the Lower Basin states loaned the Colorado River system 3.3 million acre-feet of water. The states will want to call in the loan at some point.</w:t>
       </w:r>
     </w:p>
     <w:p>
@@ -5169,6 +5507,7 @@
           <w:sz w:val="24"/>
           <w:szCs w:val="24"/>
         </w:rPr>
+        <w:lastRenderedPageBreak/>
         <w:t xml:space="preserve">State A debits their account and decreases Lake Mead </w:t>
       </w:r>
       <w:r>
@@ -5239,7 +5578,6 @@
           <w:sz w:val="24"/>
           <w:szCs w:val="24"/>
         </w:rPr>
-        <w:lastRenderedPageBreak/>
         <w:t xml:space="preserve">State A credits their account to raise Lake Mead level above the protection </w:t>
       </w:r>
       <w:r>
@@ -5541,15 +5879,39 @@
           <w:sz w:val="24"/>
           <w:szCs w:val="24"/>
         </w:rPr>
-        <w:t>,,</w:t>
-      </w:r>
-      <w:r>
-        <w:rPr>
-          <w:rFonts w:asciiTheme="majorBidi" w:hAnsiTheme="majorBidi" w:cstheme="majorBidi"/>
-          <w:sz w:val="24"/>
-          <w:szCs w:val="24"/>
-        </w:rPr>
-        <w:t>090 and 1020</w:t>
+        <w:t>,</w:t>
+      </w:r>
+      <w:r>
+        <w:rPr>
+          <w:rFonts w:asciiTheme="majorBidi" w:hAnsiTheme="majorBidi" w:cstheme="majorBidi"/>
+          <w:sz w:val="24"/>
+          <w:szCs w:val="24"/>
+        </w:rPr>
+        <w:t>090 and 1</w:t>
+      </w:r>
+      <w:r>
+        <w:rPr>
+          <w:rFonts w:asciiTheme="majorBidi" w:hAnsiTheme="majorBidi" w:cstheme="majorBidi"/>
+          <w:sz w:val="24"/>
+          <w:szCs w:val="24"/>
+        </w:rPr>
+        <w:t>,</w:t>
+      </w:r>
+      <w:r>
+        <w:rPr>
+          <w:rFonts w:asciiTheme="majorBidi" w:hAnsiTheme="majorBidi" w:cstheme="majorBidi"/>
+          <w:sz w:val="24"/>
+          <w:szCs w:val="24"/>
+        </w:rPr>
+        <w:t>020</w:t>
+      </w:r>
+      <w:r>
+        <w:rPr>
+          <w:rFonts w:asciiTheme="majorBidi" w:hAnsiTheme="majorBidi" w:cstheme="majorBidi"/>
+          <w:sz w:val="24"/>
+          <w:szCs w:val="24"/>
+        </w:rPr>
+        <w:t xml:space="preserve"> feet</w:t>
       </w:r>
       <w:r>
         <w:rPr>
@@ -5713,7 +6075,7 @@
           <w:sz w:val="24"/>
           <w:szCs w:val="24"/>
         </w:rPr>
-        <w:t>conservations.</w:t>
+        <w:t>conservation.</w:t>
       </w:r>
     </w:p>
     <w:p>
@@ -5859,184 +6221,215 @@
           <w:rFonts w:asciiTheme="majorBidi" w:hAnsiTheme="majorBidi" w:cstheme="majorBidi"/>
           <w:b/>
           <w:bCs/>
-          <w:sz w:val="24"/>
-          <w:szCs w:val="24"/>
-        </w:rPr>
-        <w:t>Lake Mead continues to draw down</w:t>
-      </w:r>
-      <w:r>
-        <w:rPr>
-          <w:rFonts w:asciiTheme="majorBidi" w:hAnsiTheme="majorBidi" w:cstheme="majorBidi"/>
-          <w:sz w:val="24"/>
-          <w:szCs w:val="24"/>
-        </w:rPr>
-        <w:t xml:space="preserve"> even as states credit their water conservation accounts. This situation has already h</w:t>
-      </w:r>
-      <w:r>
-        <w:rPr>
-          <w:rFonts w:asciiTheme="majorBidi" w:hAnsiTheme="majorBidi" w:cstheme="majorBidi"/>
-          <w:sz w:val="24"/>
-          <w:szCs w:val="24"/>
-        </w:rPr>
-        <w:t>a</w:t>
-      </w:r>
-      <w:r>
-        <w:rPr>
-          <w:rFonts w:asciiTheme="majorBidi" w:hAnsiTheme="majorBidi" w:cstheme="majorBidi"/>
-          <w:sz w:val="24"/>
-          <w:szCs w:val="24"/>
-        </w:rPr>
-        <w:t>ppened over the past decade! This scenario occurs when Lake Mead inflows minus evaporation are less than historical allocation</w:t>
-      </w:r>
-      <w:r>
-        <w:rPr>
-          <w:rFonts w:asciiTheme="majorBidi" w:hAnsiTheme="majorBidi" w:cstheme="majorBidi"/>
-          <w:sz w:val="24"/>
-          <w:szCs w:val="24"/>
-        </w:rPr>
-        <w:t>s</w:t>
-      </w:r>
-      <w:r>
-        <w:rPr>
-          <w:rFonts w:asciiTheme="majorBidi" w:hAnsiTheme="majorBidi" w:cstheme="majorBidi"/>
-          <w:sz w:val="24"/>
-          <w:szCs w:val="24"/>
-        </w:rPr>
-        <w:t xml:space="preserve"> (Figure 4). Essentially, states got credit for voluntary water conservation activity even though the physical water never entered the reservoir. I estimate that </w:t>
-      </w:r>
-      <w:r>
-        <w:rPr>
-          <w:rFonts w:asciiTheme="majorBidi" w:hAnsiTheme="majorBidi" w:cstheme="majorBidi"/>
-          <w:sz w:val="24"/>
-          <w:szCs w:val="24"/>
-        </w:rPr>
-        <w:t>0.7</w:t>
-      </w:r>
-      <w:r>
-        <w:rPr>
-          <w:rFonts w:asciiTheme="majorBidi" w:hAnsiTheme="majorBidi" w:cstheme="majorBidi"/>
-          <w:sz w:val="24"/>
-          <w:szCs w:val="24"/>
-        </w:rPr>
-        <w:t xml:space="preserve"> </w:t>
-      </w:r>
-      <w:r>
-        <w:rPr>
-          <w:rFonts w:asciiTheme="majorBidi" w:hAnsiTheme="majorBidi" w:cstheme="majorBidi"/>
-          <w:sz w:val="24"/>
-          <w:szCs w:val="24"/>
-        </w:rPr>
-        <w:t>million acre-feet of th</w:t>
-      </w:r>
-      <w:r>
-        <w:rPr>
-          <w:rFonts w:asciiTheme="majorBidi" w:hAnsiTheme="majorBidi" w:cstheme="majorBidi"/>
-          <w:sz w:val="24"/>
-          <w:szCs w:val="24"/>
-        </w:rPr>
-        <w:t xml:space="preserve">e </w:t>
-      </w:r>
-      <w:r>
-        <w:rPr>
-          <w:rFonts w:asciiTheme="majorBidi" w:hAnsiTheme="majorBidi" w:cstheme="majorBidi"/>
-          <w:sz w:val="24"/>
-          <w:szCs w:val="24"/>
-        </w:rPr>
-        <w:t>total 4.1</w:t>
-      </w:r>
-      <w:r>
-        <w:rPr>
-          <w:rFonts w:asciiTheme="majorBidi" w:hAnsiTheme="majorBidi" w:cstheme="majorBidi"/>
-          <w:sz w:val="24"/>
-          <w:szCs w:val="24"/>
-        </w:rPr>
-        <w:t xml:space="preserve"> million acre-feet of </w:t>
-      </w:r>
-      <w:r>
-        <w:rPr>
-          <w:rFonts w:asciiTheme="majorBidi" w:hAnsiTheme="majorBidi" w:cstheme="majorBidi"/>
-          <w:sz w:val="24"/>
-          <w:szCs w:val="24"/>
-        </w:rPr>
-        <w:t xml:space="preserve">program conservation efforts were credited </w:t>
-      </w:r>
-      <w:r>
-        <w:rPr>
-          <w:rFonts w:asciiTheme="majorBidi" w:hAnsiTheme="majorBidi" w:cstheme="majorBidi"/>
-          <w:sz w:val="24"/>
-          <w:szCs w:val="24"/>
-        </w:rPr>
-        <w:t xml:space="preserve">when sufficient </w:t>
-      </w:r>
-      <w:r>
-        <w:rPr>
-          <w:rFonts w:asciiTheme="majorBidi" w:hAnsiTheme="majorBidi" w:cstheme="majorBidi"/>
-          <w:sz w:val="24"/>
-          <w:szCs w:val="24"/>
-        </w:rPr>
-        <w:t>water did not flow into Lake Mead (Figure 4)</w:t>
-      </w:r>
-      <w:r>
-        <w:rPr>
-          <w:rFonts w:asciiTheme="majorBidi" w:hAnsiTheme="majorBidi" w:cstheme="majorBidi"/>
-          <w:sz w:val="24"/>
-          <w:szCs w:val="24"/>
-        </w:rPr>
-        <w:t>.</w:t>
-      </w:r>
-    </w:p>
-    <w:p>
-      <w:pPr>
-        <w:rPr>
-          <w:rFonts w:asciiTheme="majorBidi" w:hAnsiTheme="majorBidi" w:cstheme="majorBidi"/>
-          <w:sz w:val="24"/>
-          <w:szCs w:val="24"/>
-        </w:rPr>
-      </w:pPr>
-      <w:r>
-        <w:rPr>
           <w:noProof/>
-        </w:rPr>
-        <w:lastRenderedPageBreak/>
-        <w:drawing>
-          <wp:inline distT="0" distB="0" distL="0" distR="0" wp14:anchorId="25642966" wp14:editId="48692D90">
-            <wp:extent cx="3728495" cy="2523506"/>
-            <wp:effectExtent l="0" t="0" r="5715" b="0"/>
-            <wp:docPr id="1319886578" name="Picture 1" descr="A graph of evaporation and evaporation&#10;&#10;Description automatically generated"/>
-            <wp:cNvGraphicFramePr>
-              <a:graphicFrameLocks xmlns:a="http://schemas.openxmlformats.org/drawingml/2006/main" noChangeAspect="1"/>
-            </wp:cNvGraphicFramePr>
-            <a:graphic xmlns:a="http://schemas.openxmlformats.org/drawingml/2006/main">
-              <a:graphicData uri="http://schemas.openxmlformats.org/drawingml/2006/picture">
-                <pic:pic xmlns:pic="http://schemas.openxmlformats.org/drawingml/2006/picture">
-                  <pic:nvPicPr>
-                    <pic:cNvPr id="1319886578" name="Picture 1" descr="A graph of evaporation and evaporation&#10;&#10;Description automatically generated"/>
-                    <pic:cNvPicPr/>
-                  </pic:nvPicPr>
-                  <pic:blipFill>
-                    <a:blip r:embed="rId13"/>
-                    <a:stretch>
-                      <a:fillRect/>
-                    </a:stretch>
-                  </pic:blipFill>
-                  <pic:spPr>
-                    <a:xfrm>
-                      <a:off x="0" y="0"/>
-                      <a:ext cx="3737425" cy="2529550"/>
-                    </a:xfrm>
-                    <a:prstGeom prst="rect">
-                      <a:avLst/>
-                    </a:prstGeom>
-                  </pic:spPr>
-                </pic:pic>
-              </a:graphicData>
-            </a:graphic>
-          </wp:inline>
-        </w:drawing>
-      </w:r>
-    </w:p>
-    <w:p>
-      <w:pPr>
+          <w:sz w:val="24"/>
+          <w:szCs w:val="24"/>
+        </w:rPr>
+        <mc:AlternateContent>
+          <mc:Choice Requires="wps">
+            <w:drawing>
+              <wp:anchor distT="45720" distB="45720" distL="114300" distR="114300" simplePos="0" relativeHeight="251665408" behindDoc="0" locked="0" layoutInCell="1" allowOverlap="1" wp14:anchorId="2F9598B2" wp14:editId="24B24107">
+                <wp:simplePos x="0" y="0"/>
+                <wp:positionH relativeFrom="column">
+                  <wp:posOffset>2378075</wp:posOffset>
+                </wp:positionH>
+                <wp:positionV relativeFrom="paragraph">
+                  <wp:posOffset>110490</wp:posOffset>
+                </wp:positionV>
+                <wp:extent cx="3400425" cy="2991485"/>
+                <wp:effectExtent l="0" t="0" r="28575" b="18415"/>
+                <wp:wrapSquare wrapText="bothSides"/>
+                <wp:docPr id="50332191" name="Text Box 2"/>
+                <wp:cNvGraphicFramePr>
+                  <a:graphicFrameLocks xmlns:a="http://schemas.openxmlformats.org/drawingml/2006/main"/>
+                </wp:cNvGraphicFramePr>
+                <a:graphic xmlns:a="http://schemas.openxmlformats.org/drawingml/2006/main">
+                  <a:graphicData uri="http://schemas.microsoft.com/office/word/2010/wordprocessingShape">
+                    <wps:wsp>
+                      <wps:cNvSpPr txBox="1">
+                        <a:spLocks noChangeArrowheads="1"/>
+                      </wps:cNvSpPr>
+                      <wps:spPr bwMode="auto">
+                        <a:xfrm>
+                          <a:off x="0" y="0"/>
+                          <a:ext cx="3400425" cy="2991485"/>
+                        </a:xfrm>
+                        <a:prstGeom prst="rect">
+                          <a:avLst/>
+                        </a:prstGeom>
+                        <a:solidFill>
+                          <a:srgbClr val="FFFFFF"/>
+                        </a:solidFill>
+                        <a:ln w="9525">
+                          <a:solidFill>
+                            <a:srgbClr val="000000"/>
+                          </a:solidFill>
+                          <a:miter lim="800000"/>
+                          <a:headEnd/>
+                          <a:tailEnd/>
+                        </a:ln>
+                      </wps:spPr>
+                      <wps:txbx>
+                        <w:txbxContent>
+                          <w:p>
+                            <w:r>
+                              <w:rPr>
+                                <w:noProof/>
+                              </w:rPr>
+                              <w:drawing>
+                                <wp:inline distT="0" distB="0" distL="0" distR="0" wp14:anchorId="6AA2112E" wp14:editId="64CB5211">
+                                  <wp:extent cx="3248388" cy="2198789"/>
+                                  <wp:effectExtent l="0" t="0" r="0" b="0"/>
+                                  <wp:docPr id="1319886578" name="Picture 1" descr="A graph of evaporation and evaporation&#10;&#10;Description automatically generated"/>
+                                  <wp:cNvGraphicFramePr>
+                                    <a:graphicFrameLocks xmlns:a="http://schemas.openxmlformats.org/drawingml/2006/main" noChangeAspect="1"/>
+                                  </wp:cNvGraphicFramePr>
+                                  <a:graphic xmlns:a="http://schemas.openxmlformats.org/drawingml/2006/main">
+                                    <a:graphicData uri="http://schemas.openxmlformats.org/drawingml/2006/picture">
+                                      <pic:pic xmlns:pic="http://schemas.openxmlformats.org/drawingml/2006/picture">
+                                        <pic:nvPicPr>
+                                          <pic:cNvPr id="1319886578" name="Picture 1" descr="A graph of evaporation and evaporation&#10;&#10;Description automatically generated"/>
+                                          <pic:cNvPicPr/>
+                                        </pic:nvPicPr>
+                                        <pic:blipFill>
+                                          <a:blip r:embed="rId13"/>
+                                          <a:stretch>
+                                            <a:fillRect/>
+                                          </a:stretch>
+                                        </pic:blipFill>
+                                        <pic:spPr>
+                                          <a:xfrm>
+                                            <a:off x="0" y="0"/>
+                                            <a:ext cx="3251903" cy="2201168"/>
+                                          </a:xfrm>
+                                          <a:prstGeom prst="rect">
+                                            <a:avLst/>
+                                          </a:prstGeom>
+                                        </pic:spPr>
+                                      </pic:pic>
+                                    </a:graphicData>
+                                  </a:graphic>
+                                </wp:inline>
+                              </w:drawing>
+                            </w:r>
+                          </w:p>
+                          <w:p>
+                            <w:pPr>
+                              <w:rPr>
+                                <w:rFonts w:asciiTheme="majorBidi" w:hAnsiTheme="majorBidi" w:cstheme="majorBidi"/>
+                                <w:b/>
+                                <w:bCs/>
+                                <w:sz w:val="24"/>
+                                <w:szCs w:val="24"/>
+                              </w:rPr>
+                            </w:pPr>
+                            <w:r>
+                              <w:rPr>
+                                <w:rFonts w:asciiTheme="majorBidi" w:hAnsiTheme="majorBidi" w:cstheme="majorBidi"/>
+                                <w:b/>
+                                <w:bCs/>
+                                <w:sz w:val="24"/>
+                                <w:szCs w:val="24"/>
+                              </w:rPr>
+                              <w:t>Figure 4. Lake Mead Inflow, Evaporation, Available Water, and Conservation Credits with and without sufficient available water.</w:t>
+                            </w:r>
+                          </w:p>
+                          <w:p/>
+                        </w:txbxContent>
+                      </wps:txbx>
+                      <wps:bodyPr rot="0" vert="horz" wrap="square" lIns="91440" tIns="45720" rIns="91440" bIns="45720" anchor="t" anchorCtr="0">
+                        <a:noAutofit/>
+                      </wps:bodyPr>
+                    </wps:wsp>
+                  </a:graphicData>
+                </a:graphic>
+                <wp14:sizeRelH relativeFrom="margin">
+                  <wp14:pctWidth>0</wp14:pctWidth>
+                </wp14:sizeRelH>
+                <wp14:sizeRelV relativeFrom="margin">
+                  <wp14:pctHeight>0</wp14:pctHeight>
+                </wp14:sizeRelV>
+              </wp:anchor>
+            </w:drawing>
+          </mc:Choice>
+          <mc:Fallback>
+            <w:pict>
+              <v:shape w14:anchorId="2F9598B2" id="_x0000_s1028" type="#_x0000_t202" style="position:absolute;left:0;text-align:left;margin-left:187.25pt;margin-top:8.7pt;width:267.75pt;height:235.55pt;z-index:251665408;visibility:visible;mso-wrap-style:square;mso-width-percent:0;mso-height-percent:0;mso-wrap-distance-left:9pt;mso-wrap-distance-top:3.6pt;mso-wrap-distance-right:9pt;mso-wrap-distance-bottom:3.6pt;mso-position-horizontal:absolute;mso-position-horizontal-relative:text;mso-position-vertical:absolute;mso-position-vertical-relative:text;mso-width-percent:0;mso-height-percent:0;mso-width-relative:margin;mso-height-relative:margin;v-text-anchor:top" o:gfxdata="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">
+                <v:textbox>
+                  <w:txbxContent>
+                    <w:p>
+                      <w:r>
+                        <w:rPr>
+                          <w:noProof/>
+                        </w:rPr>
+                        <w:drawing>
+                          <wp:inline distT="0" distB="0" distL="0" distR="0" wp14:anchorId="6AA2112E" wp14:editId="64CB5211">
+                            <wp:extent cx="3248388" cy="2198789"/>
+                            <wp:effectExtent l="0" t="0" r="0" b="0"/>
+                            <wp:docPr id="1319886578" name="Picture 1" descr="A graph of evaporation and evaporation&#10;&#10;Description automatically generated"/>
+                            <wp:cNvGraphicFramePr>
+                              <a:graphicFrameLocks xmlns:a="http://schemas.openxmlformats.org/drawingml/2006/main" noChangeAspect="1"/>
+                            </wp:cNvGraphicFramePr>
+                            <a:graphic xmlns:a="http://schemas.openxmlformats.org/drawingml/2006/main">
+                              <a:graphicData uri="http://schemas.openxmlformats.org/drawingml/2006/picture">
+                                <pic:pic xmlns:pic="http://schemas.openxmlformats.org/drawingml/2006/picture">
+                                  <pic:nvPicPr>
+                                    <pic:cNvPr id="1319886578" name="Picture 1" descr="A graph of evaporation and evaporation&#10;&#10;Description automatically generated"/>
+                                    <pic:cNvPicPr/>
+                                  </pic:nvPicPr>
+                                  <pic:blipFill>
+                                    <a:blip r:embed="rId13"/>
+                                    <a:stretch>
+                                      <a:fillRect/>
+                                    </a:stretch>
+                                  </pic:blipFill>
+                                  <pic:spPr>
+                                    <a:xfrm>
+                                      <a:off x="0" y="0"/>
+                                      <a:ext cx="3251903" cy="2201168"/>
+                                    </a:xfrm>
+                                    <a:prstGeom prst="rect">
+                                      <a:avLst/>
+                                    </a:prstGeom>
+                                  </pic:spPr>
+                                </pic:pic>
+                              </a:graphicData>
+                            </a:graphic>
+                          </wp:inline>
+                        </w:drawing>
+                      </w:r>
+                    </w:p>
+                    <w:p>
+                      <w:pPr>
+                        <w:rPr>
+                          <w:rFonts w:asciiTheme="majorBidi" w:hAnsiTheme="majorBidi" w:cstheme="majorBidi"/>
+                          <w:b/>
+                          <w:bCs/>
+                          <w:sz w:val="24"/>
+                          <w:szCs w:val="24"/>
+                        </w:rPr>
+                      </w:pPr>
+                      <w:r>
+                        <w:rPr>
+                          <w:rFonts w:asciiTheme="majorBidi" w:hAnsiTheme="majorBidi" w:cstheme="majorBidi"/>
+                          <w:b/>
+                          <w:bCs/>
+                          <w:sz w:val="24"/>
+                          <w:szCs w:val="24"/>
+                        </w:rPr>
+                        <w:t>Figure 4. Lake Mead Inflow, Evaporation, Available Water, and Conservation Credits with and without sufficient available water.</w:t>
+                      </w:r>
+                    </w:p>
+                    <w:p/>
+                  </w:txbxContent>
+                </v:textbox>
+                <w10:wrap type="square"/>
+              </v:shape>
+            </w:pict>
+          </mc:Fallback>
+        </mc:AlternateContent>
+      </w:r>
+      <w:r>
         <w:rPr>
           <w:rFonts w:asciiTheme="majorBidi" w:hAnsiTheme="majorBidi" w:cstheme="majorBidi"/>
           <w:b/>
@@ -6044,16 +6437,136 @@
           <w:sz w:val="24"/>
           <w:szCs w:val="24"/>
         </w:rPr>
-      </w:pPr>
-      <w:r>
-        <w:rPr>
-          <w:rFonts w:asciiTheme="majorBidi" w:hAnsiTheme="majorBidi" w:cstheme="majorBidi"/>
-          <w:b/>
-          <w:bCs/>
-          <w:sz w:val="24"/>
-          <w:szCs w:val="24"/>
-        </w:rPr>
-        <w:t>Figure 4. Lake Mead Inflow, Evaporation, Available Water, and Conservation Credits with and without sufficient available water.</w:t>
+        <w:t>Lake Mead continues to draw down</w:t>
+      </w:r>
+      <w:r>
+        <w:rPr>
+          <w:rFonts w:asciiTheme="majorBidi" w:hAnsiTheme="majorBidi" w:cstheme="majorBidi"/>
+          <w:sz w:val="24"/>
+          <w:szCs w:val="24"/>
+        </w:rPr>
+        <w:t xml:space="preserve"> even as states credit their water conservation accounts. This situation has already h</w:t>
+      </w:r>
+      <w:r>
+        <w:rPr>
+          <w:rFonts w:asciiTheme="majorBidi" w:hAnsiTheme="majorBidi" w:cstheme="majorBidi"/>
+          <w:sz w:val="24"/>
+          <w:szCs w:val="24"/>
+        </w:rPr>
+        <w:t>a</w:t>
+      </w:r>
+      <w:r>
+        <w:rPr>
+          <w:rFonts w:asciiTheme="majorBidi" w:hAnsiTheme="majorBidi" w:cstheme="majorBidi"/>
+          <w:sz w:val="24"/>
+          <w:szCs w:val="24"/>
+        </w:rPr>
+        <w:t>ppened over the past decade! This scenario occurs when Lake Mead inflows minus evaporation are less than historical allocation</w:t>
+      </w:r>
+      <w:r>
+        <w:rPr>
+          <w:rFonts w:asciiTheme="majorBidi" w:hAnsiTheme="majorBidi" w:cstheme="majorBidi"/>
+          <w:sz w:val="24"/>
+          <w:szCs w:val="24"/>
+        </w:rPr>
+        <w:t>s</w:t>
+      </w:r>
+      <w:r>
+        <w:rPr>
+          <w:rFonts w:asciiTheme="majorBidi" w:hAnsiTheme="majorBidi" w:cstheme="majorBidi"/>
+          <w:sz w:val="24"/>
+          <w:szCs w:val="24"/>
+        </w:rPr>
+        <w:t xml:space="preserve"> (Figure 4). Essentially, states got credit for voluntary water conservation activity even though the physical water never entered the reservoir. I estimate that </w:t>
+      </w:r>
+      <w:r>
+        <w:rPr>
+          <w:rFonts w:asciiTheme="majorBidi" w:hAnsiTheme="majorBidi" w:cstheme="majorBidi"/>
+          <w:sz w:val="24"/>
+          <w:szCs w:val="24"/>
+        </w:rPr>
+        <w:t>0.7</w:t>
+      </w:r>
+      <w:r>
+        <w:rPr>
+          <w:rFonts w:asciiTheme="majorBidi" w:hAnsiTheme="majorBidi" w:cstheme="majorBidi"/>
+          <w:sz w:val="24"/>
+          <w:szCs w:val="24"/>
+        </w:rPr>
+        <w:t xml:space="preserve"> </w:t>
+      </w:r>
+      <w:r>
+        <w:rPr>
+          <w:rFonts w:asciiTheme="majorBidi" w:hAnsiTheme="majorBidi" w:cstheme="majorBidi"/>
+          <w:sz w:val="24"/>
+          <w:szCs w:val="24"/>
+        </w:rPr>
+        <w:t xml:space="preserve">million </w:t>
+      </w:r>
+      <w:r>
+        <w:rPr>
+          <w:rFonts w:asciiTheme="majorBidi" w:hAnsiTheme="majorBidi" w:cstheme="majorBidi"/>
+          <w:sz w:val="24"/>
+          <w:szCs w:val="24"/>
+        </w:rPr>
+        <w:lastRenderedPageBreak/>
+        <w:t>acre-feet of th</w:t>
+      </w:r>
+      <w:r>
+        <w:rPr>
+          <w:rFonts w:asciiTheme="majorBidi" w:hAnsiTheme="majorBidi" w:cstheme="majorBidi"/>
+          <w:sz w:val="24"/>
+          <w:szCs w:val="24"/>
+        </w:rPr>
+        <w:t xml:space="preserve">e </w:t>
+      </w:r>
+      <w:r>
+        <w:rPr>
+          <w:rFonts w:asciiTheme="majorBidi" w:hAnsiTheme="majorBidi" w:cstheme="majorBidi"/>
+          <w:sz w:val="24"/>
+          <w:szCs w:val="24"/>
+        </w:rPr>
+        <w:t>total 4.1</w:t>
+      </w:r>
+      <w:r>
+        <w:rPr>
+          <w:rFonts w:asciiTheme="majorBidi" w:hAnsiTheme="majorBidi" w:cstheme="majorBidi"/>
+          <w:sz w:val="24"/>
+          <w:szCs w:val="24"/>
+        </w:rPr>
+        <w:t xml:space="preserve"> million acre-feet of </w:t>
+      </w:r>
+      <w:r>
+        <w:rPr>
+          <w:rFonts w:asciiTheme="majorBidi" w:hAnsiTheme="majorBidi" w:cstheme="majorBidi"/>
+          <w:sz w:val="24"/>
+          <w:szCs w:val="24"/>
+        </w:rPr>
+        <w:t xml:space="preserve">program conservation efforts were credited </w:t>
+      </w:r>
+      <w:r>
+        <w:rPr>
+          <w:rFonts w:asciiTheme="majorBidi" w:hAnsiTheme="majorBidi" w:cstheme="majorBidi"/>
+          <w:sz w:val="24"/>
+          <w:szCs w:val="24"/>
+        </w:rPr>
+        <w:t xml:space="preserve">when sufficient </w:t>
+      </w:r>
+      <w:r>
+        <w:rPr>
+          <w:rFonts w:asciiTheme="majorBidi" w:hAnsiTheme="majorBidi" w:cstheme="majorBidi"/>
+          <w:sz w:val="24"/>
+          <w:szCs w:val="24"/>
+        </w:rPr>
+        <w:t>water did not flow into Lake Mead (Figure 4)</w:t>
+      </w:r>
+      <w:r>
+        <w:rPr>
+          <w:rFonts w:asciiTheme="majorBidi" w:hAnsiTheme="majorBidi" w:cstheme="majorBidi"/>
+          <w:sz w:val="24"/>
+          <w:szCs w:val="24"/>
+        </w:rPr>
+        <w:t>.</w:t>
       </w:r>
     </w:p>
     <w:p>
@@ -6349,7 +6862,15 @@
           <w:sz w:val="24"/>
           <w:szCs w:val="24"/>
         </w:rPr>
-        <w:t xml:space="preserve">and </w:t>
+        <w:t>trigger to prohibit debits, and</w:t>
+      </w:r>
+      <w:r>
+        <w:rPr>
+          <w:rFonts w:asciiTheme="majorBidi" w:hAnsiTheme="majorBidi" w:cstheme="majorBidi"/>
+          <w:sz w:val="24"/>
+          <w:szCs w:val="24"/>
+        </w:rPr>
+        <w:t xml:space="preserve"> </w:t>
       </w:r>
       <w:r>
         <w:rPr>
@@ -6373,7 +6894,7 @@
           <w:sz w:val="24"/>
           <w:szCs w:val="24"/>
         </w:rPr>
-        <w:t xml:space="preserve">that define the water available to release and conserve. Thus there are numerous ways  to design a voluntary, uncompensated water conservation program to help </w:t>
+        <w:t xml:space="preserve">that define the water available to release and conserve. Thus there are numerous ways to design a voluntary, uncompensated water conservation program to help </w:t>
       </w:r>
       <w:r>
         <w:rPr>
@@ -6429,7 +6950,23 @@
           <w:sz w:val="24"/>
           <w:szCs w:val="24"/>
         </w:rPr>
-        <w:t>reduce the number of required negotiations. Fewer negotiations means less stress for basin partners</w:t>
+        <w:t xml:space="preserve">reduce the number of required negotiations. </w:t>
+      </w:r>
+      <w:r>
+        <w:rPr>
+          <w:rFonts w:asciiTheme="majorBidi" w:hAnsiTheme="majorBidi" w:cstheme="majorBidi"/>
+          <w:sz w:val="24"/>
+          <w:szCs w:val="24"/>
+        </w:rPr>
+        <w:t>The insights also allow users to more independently manage their vulnerabilities. More independence and f</w:t>
+      </w:r>
+      <w:r>
+        <w:rPr>
+          <w:rFonts w:asciiTheme="majorBidi" w:hAnsiTheme="majorBidi" w:cstheme="majorBidi"/>
+          <w:sz w:val="24"/>
+          <w:szCs w:val="24"/>
+        </w:rPr>
+        <w:t>ewer negotiations means less stress for basin partners</w:t>
       </w:r>
       <w:r>
         <w:rPr>
@@ -6610,6 +7147,7 @@
     </w:p>
     <w:p>
       <w:pPr>
+        <w:pStyle w:val="ListParagraph"/>
         <w:rPr>
           <w:rFonts w:asciiTheme="majorBidi" w:hAnsiTheme="majorBidi" w:cstheme="majorBidi"/>
           <w:sz w:val="24"/>
@@ -6864,6 +7402,20 @@
           <w:szCs w:val="24"/>
         </w:rPr>
       </w:pPr>
+    </w:p>
+    <w:p>
+      <w:pPr>
+        <w:pStyle w:val="ListParagraph"/>
+        <w:numPr>
+          <w:ilvl w:val="0"/>
+          <w:numId w:val="19"/>
+        </w:numPr>
+        <w:rPr>
+          <w:rFonts w:asciiTheme="majorBidi" w:hAnsiTheme="majorBidi" w:cstheme="majorBidi"/>
+          <w:sz w:val="24"/>
+          <w:szCs w:val="24"/>
+        </w:rPr>
+      </w:pPr>
       <w:r>
         <w:rPr>
           <w:rFonts w:asciiTheme="majorBidi" w:hAnsiTheme="majorBidi" w:cstheme="majorBidi"/>
@@ -6871,19 +7423,20 @@
           <w:sz w:val="24"/>
           <w:szCs w:val="24"/>
         </w:rPr>
+        <w:lastRenderedPageBreak/>
         <mc:AlternateContent>
           <mc:Choice Requires="wps">
             <w:drawing>
-              <wp:anchor distT="45720" distB="45720" distL="114300" distR="114300" simplePos="0" relativeHeight="251663360" behindDoc="0" locked="0" layoutInCell="1" allowOverlap="1" wp14:anchorId="22669297" wp14:editId="42DB3E6F">
+              <wp:anchor distT="45720" distB="45720" distL="114300" distR="114300" simplePos="0" relativeHeight="251663360" behindDoc="0" locked="0" layoutInCell="1" allowOverlap="1" wp14:anchorId="22669297" wp14:editId="1FE24E51">
                 <wp:simplePos x="0" y="0"/>
                 <wp:positionH relativeFrom="margin">
-                  <wp:posOffset>2616035</wp:posOffset>
+                  <wp:posOffset>2626360</wp:posOffset>
                 </wp:positionH>
                 <wp:positionV relativeFrom="page">
-                  <wp:posOffset>3265022</wp:posOffset>
+                  <wp:posOffset>2721610</wp:posOffset>
                 </wp:positionV>
-                <wp:extent cx="3218180" cy="5747385"/>
-                <wp:effectExtent l="0" t="0" r="20320" b="24765"/>
+                <wp:extent cx="3218180" cy="6294755"/>
+                <wp:effectExtent l="0" t="0" r="20320" b="10795"/>
                 <wp:wrapSquare wrapText="bothSides"/>
                 <wp:docPr id="2115849848" name="Text Box 2"/>
                 <wp:cNvGraphicFramePr>
@@ -6898,7 +7451,7 @@
                       <wps:spPr bwMode="auto">
                         <a:xfrm>
                           <a:off x="0" y="0"/>
-                          <a:ext cx="3218180" cy="5747385"/>
+                          <a:ext cx="3218180" cy="6294755"/>
                         </a:xfrm>
                         <a:prstGeom prst="rect">
                           <a:avLst/>
@@ -7091,6 +7644,30 @@
                               </w:rPr>
                               <w:t xml:space="preserve"> Inflow</w:t>
                             </w:r>
+                            <w:r>
+                              <w:rPr>
+                                <w:rFonts w:asciiTheme="majorBidi" w:hAnsiTheme="majorBidi" w:cstheme="majorBidi"/>
+                                <w:sz w:val="20"/>
+                                <w:szCs w:val="20"/>
+                              </w:rPr>
+                              <w:t xml:space="preserve"> is the annual Lake Powell release plus 600,000 to 1 million acre-feet of gains along Grand Canyon </w:t>
+                            </w:r>
+                            <w:r>
+                              <w:rPr>
+                                <w:rFonts w:asciiTheme="majorBidi" w:hAnsiTheme="majorBidi" w:cstheme="majorBidi"/>
+                                <w:sz w:val="20"/>
+                                <w:szCs w:val="20"/>
+                              </w:rPr>
+                              <w:t>{Rosenberg, 2022 #2903;Wang, 2020 #2782}</w:t>
+                            </w:r>
+                            <w:r>
+                              <w:rPr>
+                                <w:rFonts w:asciiTheme="majorBidi" w:hAnsiTheme="majorBidi" w:cstheme="majorBidi"/>
+                                <w:sz w:val="20"/>
+                                <w:szCs w:val="20"/>
+                              </w:rPr>
+                              <w:t>.</w:t>
+                            </w:r>
                           </w:p>
                           <w:p>
                             <w:pPr>
@@ -7139,6 +7716,24 @@
                                 <w:szCs w:val="20"/>
                               </w:rPr>
                             </w:pPr>
+                            <w:r>
+                              <w:rPr>
+                                <w:rFonts w:asciiTheme="majorBidi" w:hAnsiTheme="majorBidi" w:cstheme="majorBidi"/>
+                                <w:b/>
+                                <w:bCs/>
+                                <w:sz w:val="20"/>
+                                <w:szCs w:val="20"/>
+                              </w:rPr>
+                              <w:t>New water account balance</w:t>
+                            </w:r>
+                            <w:r>
+                              <w:rPr>
+                                <w:rFonts w:asciiTheme="majorBidi" w:hAnsiTheme="majorBidi" w:cstheme="majorBidi"/>
+                                <w:sz w:val="20"/>
+                                <w:szCs w:val="20"/>
+                              </w:rPr>
+                              <w:t xml:space="preserve">. </w:t>
+                            </w:r>
                             <w:r>
                               <w:rPr>
                                 <w:rFonts w:asciiTheme="majorBidi" w:hAnsiTheme="majorBidi" w:cstheme="majorBidi"/>
@@ -7193,23 +7788,7 @@
                                 <w:sz w:val="20"/>
                                 <w:szCs w:val="20"/>
                               </w:rPr>
-                              <w:t xml:space="preserve">). This amount is the </w:t>
-                            </w:r>
-                            <w:r>
-                              <w:rPr>
-                                <w:rFonts w:asciiTheme="majorBidi" w:hAnsiTheme="majorBidi" w:cstheme="majorBidi"/>
-                                <w:sz w:val="20"/>
-                                <w:szCs w:val="20"/>
-                              </w:rPr>
-                              <w:t xml:space="preserve">new </w:t>
-                            </w:r>
-                            <w:r>
-                              <w:rPr>
-                                <w:rFonts w:asciiTheme="majorBidi" w:hAnsiTheme="majorBidi" w:cstheme="majorBidi"/>
-                                <w:sz w:val="20"/>
-                                <w:szCs w:val="20"/>
-                              </w:rPr>
-                              <w:t>water account balance.</w:t>
+                              <w:t>).</w:t>
                             </w:r>
                           </w:p>
                           <w:p>
@@ -7351,7 +7930,7 @@
           </mc:Choice>
           <mc:Fallback>
             <w:pict>
-              <v:shape w14:anchorId="22669297" id="_x0000_s1028" type="#_x0000_t202" style="position:absolute;left:0;text-align:left;margin-left:206pt;margin-top:257.1pt;width:253.4pt;height:452.55pt;z-index:251663360;visibility:visible;mso-wrap-style:square;mso-width-percent:0;mso-height-percent:0;mso-wrap-distance-left:9pt;mso-wrap-distance-top:3.6pt;mso-wrap-distance-right:9pt;mso-wrap-distance-bottom:3.6pt;mso-position-horizontal:absolute;mso-position-horizontal-relative:margin;mso-position-vertical:absolute;mso-position-vertical-relative:page;mso-width-percent:0;mso-height-percent:0;mso-width-relative:margin;mso-height-relative:margin;v-text-anchor:top" o:gfxdata="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" fillcolor="#fff2cc [663]">
+              <v:shape w14:anchorId="22669297" id="_x0000_s1029" type="#_x0000_t202" style="position:absolute;left:0;text-align:left;margin-left:206.8pt;margin-top:214.3pt;width:253.4pt;height:495.65pt;z-index:251663360;visibility:visible;mso-wrap-style:square;mso-width-percent:0;mso-height-percent:0;mso-wrap-distance-left:9pt;mso-wrap-distance-top:3.6pt;mso-wrap-distance-right:9pt;mso-wrap-distance-bottom:3.6pt;mso-position-horizontal:absolute;mso-position-horizontal-relative:margin;mso-position-vertical:absolute;mso-position-vertical-relative:page;mso-width-percent:0;mso-height-percent:0;mso-width-relative:margin;mso-height-relative:margin;v-text-anchor:top" o:gfxdata="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" fillcolor="#fff2cc [663]">
                 <v:textbox>
                   <w:txbxContent>
                     <w:p>
@@ -7525,6 +8104,30 @@
                         </w:rPr>
                         <w:t xml:space="preserve"> Inflow</w:t>
                       </w:r>
+                      <w:r>
+                        <w:rPr>
+                          <w:rFonts w:asciiTheme="majorBidi" w:hAnsiTheme="majorBidi" w:cstheme="majorBidi"/>
+                          <w:sz w:val="20"/>
+                          <w:szCs w:val="20"/>
+                        </w:rPr>
+                        <w:t xml:space="preserve"> is the annual Lake Powell release plus 600,000 to 1 million acre-feet of gains along Grand Canyon </w:t>
+                      </w:r>
+                      <w:r>
+                        <w:rPr>
+                          <w:rFonts w:asciiTheme="majorBidi" w:hAnsiTheme="majorBidi" w:cstheme="majorBidi"/>
+                          <w:sz w:val="20"/>
+                          <w:szCs w:val="20"/>
+                        </w:rPr>
+                        <w:t>{Rosenberg, 2022 #2903;Wang, 2020 #2782}</w:t>
+                      </w:r>
+                      <w:r>
+                        <w:rPr>
+                          <w:rFonts w:asciiTheme="majorBidi" w:hAnsiTheme="majorBidi" w:cstheme="majorBidi"/>
+                          <w:sz w:val="20"/>
+                          <w:szCs w:val="20"/>
+                        </w:rPr>
+                        <w:t>.</w:t>
+                      </w:r>
                     </w:p>
                     <w:p>
                       <w:pPr>
@@ -7573,6 +8176,24 @@
                           <w:szCs w:val="20"/>
                         </w:rPr>
                       </w:pPr>
+                      <w:r>
+                        <w:rPr>
+                          <w:rFonts w:asciiTheme="majorBidi" w:hAnsiTheme="majorBidi" w:cstheme="majorBidi"/>
+                          <w:b/>
+                          <w:bCs/>
+                          <w:sz w:val="20"/>
+                          <w:szCs w:val="20"/>
+                        </w:rPr>
+                        <w:t>New water account balance</w:t>
+                      </w:r>
+                      <w:r>
+                        <w:rPr>
+                          <w:rFonts w:asciiTheme="majorBidi" w:hAnsiTheme="majorBidi" w:cstheme="majorBidi"/>
+                          <w:sz w:val="20"/>
+                          <w:szCs w:val="20"/>
+                        </w:rPr>
+                        <w:t xml:space="preserve">. </w:t>
+                      </w:r>
                       <w:r>
                         <w:rPr>
                           <w:rFonts w:asciiTheme="majorBidi" w:hAnsiTheme="majorBidi" w:cstheme="majorBidi"/>
@@ -7627,23 +8248,7 @@
                           <w:sz w:val="20"/>
                           <w:szCs w:val="20"/>
                         </w:rPr>
-                        <w:t xml:space="preserve">). This amount is the </w:t>
-                      </w:r>
-                      <w:r>
-                        <w:rPr>
-                          <w:rFonts w:asciiTheme="majorBidi" w:hAnsiTheme="majorBidi" w:cstheme="majorBidi"/>
-                          <w:sz w:val="20"/>
-                          <w:szCs w:val="20"/>
-                        </w:rPr>
-                        <w:t xml:space="preserve">new </w:t>
-                      </w:r>
-                      <w:r>
-                        <w:rPr>
-                          <w:rFonts w:asciiTheme="majorBidi" w:hAnsiTheme="majorBidi" w:cstheme="majorBidi"/>
-                          <w:sz w:val="20"/>
-                          <w:szCs w:val="20"/>
-                        </w:rPr>
-                        <w:t>water account balance.</w:t>
+                        <w:t>).</w:t>
                       </w:r>
                     </w:p>
                     <w:p>
@@ -7774,270 +8379,321 @@
           </mc:Fallback>
         </mc:AlternateContent>
       </w:r>
+      <w:r>
+        <w:rPr>
+          <w:rFonts w:asciiTheme="majorBidi" w:hAnsiTheme="majorBidi" w:cstheme="majorBidi"/>
+          <w:b/>
+          <w:bCs/>
+          <w:sz w:val="24"/>
+          <w:szCs w:val="24"/>
+        </w:rPr>
+        <w:t>Switch from water conservation accounting to water accounting</w:t>
+      </w:r>
+      <w:r>
+        <w:rPr>
+          <w:rFonts w:asciiTheme="majorBidi" w:hAnsiTheme="majorBidi" w:cstheme="majorBidi"/>
+          <w:sz w:val="24"/>
+          <w:szCs w:val="24"/>
+        </w:rPr>
+        <w:t>. Water accounting works on the principle of division of each year's available water</w:t>
+      </w:r>
+      <w:r>
+        <w:rPr>
+          <w:rFonts w:asciiTheme="majorBidi" w:hAnsiTheme="majorBidi" w:cstheme="majorBidi"/>
+          <w:sz w:val="24"/>
+          <w:szCs w:val="24"/>
+        </w:rPr>
+        <w:t>―</w:t>
+      </w:r>
+      <w:r>
+        <w:rPr>
+          <w:rFonts w:asciiTheme="majorBidi" w:hAnsiTheme="majorBidi" w:cstheme="majorBidi"/>
+          <w:sz w:val="24"/>
+          <w:szCs w:val="24"/>
+        </w:rPr>
+        <w:t xml:space="preserve">reservoir inflow minus </w:t>
+      </w:r>
+      <w:r>
+        <w:rPr>
+          <w:rFonts w:asciiTheme="majorBidi" w:hAnsiTheme="majorBidi" w:cstheme="majorBidi"/>
+          <w:sz w:val="24"/>
+          <w:szCs w:val="24"/>
+        </w:rPr>
+        <w:t>e</w:t>
+      </w:r>
+      <w:r>
+        <w:rPr>
+          <w:rFonts w:asciiTheme="majorBidi" w:hAnsiTheme="majorBidi" w:cstheme="majorBidi"/>
+          <w:sz w:val="24"/>
+          <w:szCs w:val="24"/>
+        </w:rPr>
+        <w:t>vaporation</w:t>
+      </w:r>
+      <w:r>
+        <w:rPr>
+          <w:rFonts w:asciiTheme="majorBidi" w:hAnsiTheme="majorBidi" w:cstheme="majorBidi"/>
+          <w:sz w:val="24"/>
+          <w:szCs w:val="24"/>
+        </w:rPr>
+        <w:t>―</w:t>
+      </w:r>
+      <w:r>
+        <w:rPr>
+          <w:rFonts w:asciiTheme="majorBidi" w:hAnsiTheme="majorBidi" w:cstheme="majorBidi"/>
+          <w:sz w:val="24"/>
+          <w:szCs w:val="24"/>
+        </w:rPr>
+        <w:t xml:space="preserve">rather than dividing larger </w:t>
+      </w:r>
+      <w:r>
+        <w:rPr>
+          <w:rFonts w:asciiTheme="majorBidi" w:hAnsiTheme="majorBidi" w:cstheme="majorBidi"/>
+          <w:sz w:val="24"/>
+          <w:szCs w:val="24"/>
+        </w:rPr>
+        <w:t xml:space="preserve">mandatory </w:t>
+      </w:r>
+      <w:r>
+        <w:rPr>
+          <w:rFonts w:asciiTheme="majorBidi" w:hAnsiTheme="majorBidi" w:cstheme="majorBidi"/>
+          <w:sz w:val="24"/>
+          <w:szCs w:val="24"/>
+        </w:rPr>
+        <w:t xml:space="preserve">shortages tied to declining reservoir storage. </w:t>
+      </w:r>
+      <w:r>
+        <w:rPr>
+          <w:rFonts w:asciiTheme="majorBidi" w:hAnsiTheme="majorBidi" w:cstheme="majorBidi"/>
+          <w:sz w:val="24"/>
+          <w:szCs w:val="24"/>
+        </w:rPr>
+        <w:t xml:space="preserve">Lake Mead active storage is the protection volume plus the sum of all water user account balances. </w:t>
+      </w:r>
+      <w:r>
+        <w:rPr>
+          <w:rFonts w:asciiTheme="majorBidi" w:hAnsiTheme="majorBidi" w:cstheme="majorBidi"/>
+          <w:sz w:val="24"/>
+          <w:szCs w:val="24"/>
+        </w:rPr>
+        <w:t xml:space="preserve">Users independently withdraw </w:t>
+      </w:r>
+      <w:r>
+        <w:rPr>
+          <w:rFonts w:asciiTheme="majorBidi" w:hAnsiTheme="majorBidi" w:cstheme="majorBidi"/>
+          <w:sz w:val="24"/>
+          <w:szCs w:val="24"/>
+        </w:rPr>
+        <w:t xml:space="preserve">or conserve </w:t>
+      </w:r>
+      <w:r>
+        <w:rPr>
+          <w:rFonts w:asciiTheme="majorBidi" w:hAnsiTheme="majorBidi" w:cstheme="majorBidi"/>
+          <w:sz w:val="24"/>
+          <w:szCs w:val="24"/>
+        </w:rPr>
+        <w:t>up to their share of the</w:t>
+      </w:r>
+      <w:r>
+        <w:rPr>
+          <w:rFonts w:asciiTheme="majorBidi" w:hAnsiTheme="majorBidi" w:cstheme="majorBidi"/>
+          <w:sz w:val="24"/>
+          <w:szCs w:val="24"/>
+        </w:rPr>
+        <w:t>ir</w:t>
+      </w:r>
+      <w:r>
+        <w:rPr>
+          <w:rFonts w:asciiTheme="majorBidi" w:hAnsiTheme="majorBidi" w:cstheme="majorBidi"/>
+          <w:sz w:val="24"/>
+          <w:szCs w:val="24"/>
+        </w:rPr>
+        <w:t xml:space="preserve"> available water</w:t>
+      </w:r>
+      <w:r>
+        <w:rPr>
+          <w:rFonts w:asciiTheme="majorBidi" w:hAnsiTheme="majorBidi" w:cstheme="majorBidi"/>
+          <w:sz w:val="24"/>
+          <w:szCs w:val="24"/>
+        </w:rPr>
+        <w:t xml:space="preserve"> (account balance)</w:t>
+      </w:r>
+      <w:r>
+        <w:rPr>
+          <w:rFonts w:asciiTheme="majorBidi" w:hAnsiTheme="majorBidi" w:cstheme="majorBidi"/>
+          <w:sz w:val="24"/>
+          <w:szCs w:val="24"/>
+        </w:rPr>
+        <w:t xml:space="preserve">. </w:t>
+      </w:r>
+      <w:r>
+        <w:rPr>
+          <w:rFonts w:asciiTheme="majorBidi" w:hAnsiTheme="majorBidi" w:cstheme="majorBidi"/>
+          <w:sz w:val="24"/>
+          <w:szCs w:val="24"/>
+        </w:rPr>
+        <w:t>Users</w:t>
+      </w:r>
+      <w:r>
+        <w:rPr>
+          <w:rFonts w:asciiTheme="majorBidi" w:hAnsiTheme="majorBidi" w:cstheme="majorBidi"/>
+          <w:sz w:val="24"/>
+          <w:szCs w:val="24"/>
+        </w:rPr>
+        <w:t xml:space="preserve"> more </w:t>
+      </w:r>
+      <w:r>
+        <w:rPr>
+          <w:rFonts w:asciiTheme="majorBidi" w:hAnsiTheme="majorBidi" w:cstheme="majorBidi"/>
+          <w:sz w:val="24"/>
+          <w:szCs w:val="24"/>
+        </w:rPr>
+        <w:t>autonomously manage their vulnerability</w:t>
+      </w:r>
+      <w:r>
+        <w:rPr>
+          <w:rFonts w:asciiTheme="majorBidi" w:hAnsiTheme="majorBidi" w:cstheme="majorBidi"/>
+          <w:sz w:val="24"/>
+          <w:szCs w:val="24"/>
+        </w:rPr>
+        <w:t xml:space="preserve"> independent of others</w:t>
+      </w:r>
+      <w:r>
+        <w:rPr>
+          <w:rFonts w:asciiTheme="majorBidi" w:hAnsiTheme="majorBidi" w:cstheme="majorBidi"/>
+          <w:sz w:val="24"/>
+          <w:szCs w:val="24"/>
+        </w:rPr>
+        <w:t xml:space="preserve">. </w:t>
+      </w:r>
+      <w:r>
+        <w:rPr>
+          <w:rFonts w:asciiTheme="majorBidi" w:hAnsiTheme="majorBidi" w:cstheme="majorBidi"/>
+          <w:sz w:val="24"/>
+          <w:szCs w:val="24"/>
+        </w:rPr>
+        <w:t>Water a</w:t>
+      </w:r>
+      <w:r>
+        <w:rPr>
+          <w:rFonts w:asciiTheme="majorBidi" w:hAnsiTheme="majorBidi" w:cstheme="majorBidi"/>
+          <w:sz w:val="24"/>
+          <w:szCs w:val="24"/>
+        </w:rPr>
+        <w:t>ccounts allow users to carry over unused water to the next year. Users can access</w:t>
+      </w:r>
+      <w:r>
+        <w:rPr>
+          <w:rFonts w:asciiTheme="majorBidi" w:hAnsiTheme="majorBidi" w:cstheme="majorBidi"/>
+          <w:sz w:val="24"/>
+          <w:szCs w:val="24"/>
+        </w:rPr>
+        <w:t xml:space="preserve"> all of</w:t>
+      </w:r>
+      <w:r>
+        <w:rPr>
+          <w:rFonts w:asciiTheme="majorBidi" w:hAnsiTheme="majorBidi" w:cstheme="majorBidi"/>
+          <w:sz w:val="24"/>
+          <w:szCs w:val="24"/>
+        </w:rPr>
+        <w:t xml:space="preserve"> their prior conserved water at any time in any amount (rollover)</w:t>
+      </w:r>
+      <w:r>
+        <w:rPr>
+          <w:rFonts w:asciiTheme="majorBidi" w:hAnsiTheme="majorBidi" w:cstheme="majorBidi"/>
+          <w:sz w:val="24"/>
+          <w:szCs w:val="24"/>
+        </w:rPr>
+        <w:t xml:space="preserve"> without limit</w:t>
+      </w:r>
+      <w:r>
+        <w:rPr>
+          <w:rFonts w:asciiTheme="majorBidi" w:hAnsiTheme="majorBidi" w:cstheme="majorBidi"/>
+          <w:sz w:val="24"/>
+          <w:szCs w:val="24"/>
+        </w:rPr>
+        <w:t xml:space="preserve">. </w:t>
+      </w:r>
+      <w:r>
+        <w:rPr>
+          <w:rFonts w:asciiTheme="majorBidi" w:hAnsiTheme="majorBidi" w:cstheme="majorBidi"/>
+          <w:sz w:val="24"/>
+          <w:szCs w:val="24"/>
+        </w:rPr>
+        <w:t xml:space="preserve">There is no trigger to prohibit debits. </w:t>
+      </w:r>
+      <w:r>
+        <w:rPr>
+          <w:rFonts w:asciiTheme="majorBidi" w:hAnsiTheme="majorBidi" w:cstheme="majorBidi"/>
+          <w:sz w:val="24"/>
+          <w:szCs w:val="24"/>
+        </w:rPr>
+        <w:t xml:space="preserve">The accounting leverages prior shortages sharing agreements without requiring new negotiations. </w:t>
+      </w:r>
+      <w:r>
+        <w:rPr>
+          <w:rFonts w:asciiTheme="majorBidi" w:hAnsiTheme="majorBidi" w:cstheme="majorBidi"/>
+          <w:sz w:val="24"/>
+          <w:szCs w:val="24"/>
+        </w:rPr>
+        <w:t>Program designers c</w:t>
+      </w:r>
+      <w:r>
+        <w:rPr>
+          <w:rFonts w:asciiTheme="majorBidi" w:hAnsiTheme="majorBidi" w:cstheme="majorBidi"/>
+          <w:sz w:val="24"/>
+          <w:szCs w:val="24"/>
+        </w:rPr>
+        <w:t xml:space="preserve">an also create accounts for communities previously excluded from Colorado River </w:t>
+      </w:r>
+      <w:r>
+        <w:rPr>
+          <w:rFonts w:asciiTheme="majorBidi" w:hAnsiTheme="majorBidi" w:cstheme="majorBidi"/>
+          <w:sz w:val="24"/>
+          <w:szCs w:val="24"/>
+        </w:rPr>
+        <w:t>m</w:t>
+      </w:r>
+      <w:r>
+        <w:rPr>
+          <w:rFonts w:asciiTheme="majorBidi" w:hAnsiTheme="majorBidi" w:cstheme="majorBidi"/>
+          <w:sz w:val="24"/>
+          <w:szCs w:val="24"/>
+        </w:rPr>
+        <w:t xml:space="preserve">anagement such as Tribal Nations and the Colorado River Delta. The accounting </w:t>
+      </w:r>
+      <w:r>
+        <w:rPr>
+          <w:rFonts w:asciiTheme="majorBidi" w:hAnsiTheme="majorBidi" w:cstheme="majorBidi"/>
+          <w:sz w:val="24"/>
+          <w:szCs w:val="24"/>
+        </w:rPr>
+        <w:t>has 8 steps (Box 2)</w:t>
+      </w:r>
+      <w:r>
+        <w:rPr>
+          <w:rFonts w:asciiTheme="majorBidi" w:hAnsiTheme="majorBidi" w:cstheme="majorBidi"/>
+          <w:sz w:val="24"/>
+          <w:szCs w:val="24"/>
+        </w:rPr>
+        <w:t>.</w:t>
+      </w:r>
     </w:p>
     <w:p>
       <w:pPr>
-        <w:pStyle w:val="ListParagraph"/>
-        <w:numPr>
-          <w:ilvl w:val="0"/>
-          <w:numId w:val="19"/>
-        </w:numPr>
-        <w:rPr>
-          <w:rFonts w:asciiTheme="majorBidi" w:hAnsiTheme="majorBidi" w:cstheme="majorBidi"/>
-          <w:sz w:val="24"/>
-          <w:szCs w:val="24"/>
-        </w:rPr>
-      </w:pPr>
-      <w:r>
-        <w:rPr>
-          <w:rFonts w:asciiTheme="majorBidi" w:hAnsiTheme="majorBidi" w:cstheme="majorBidi"/>
-          <w:b/>
-          <w:bCs/>
-          <w:sz w:val="24"/>
-          <w:szCs w:val="24"/>
-        </w:rPr>
-        <w:t>Switch from water conservation accounting to water accounting</w:t>
-      </w:r>
-      <w:r>
-        <w:rPr>
-          <w:rFonts w:asciiTheme="majorBidi" w:hAnsiTheme="majorBidi" w:cstheme="majorBidi"/>
-          <w:sz w:val="24"/>
-          <w:szCs w:val="24"/>
-        </w:rPr>
-        <w:t>. Water accounting works on the principle of division of each year's available water</w:t>
-      </w:r>
-      <w:r>
-        <w:rPr>
-          <w:rFonts w:asciiTheme="majorBidi" w:hAnsiTheme="majorBidi" w:cstheme="majorBidi"/>
-          <w:sz w:val="24"/>
-          <w:szCs w:val="24"/>
-        </w:rPr>
-        <w:t>―</w:t>
-      </w:r>
-      <w:r>
-        <w:rPr>
-          <w:rFonts w:asciiTheme="majorBidi" w:hAnsiTheme="majorBidi" w:cstheme="majorBidi"/>
-          <w:sz w:val="24"/>
-          <w:szCs w:val="24"/>
-        </w:rPr>
-        <w:t xml:space="preserve">reservoir inflow minus </w:t>
-      </w:r>
-      <w:r>
-        <w:rPr>
-          <w:rFonts w:asciiTheme="majorBidi" w:hAnsiTheme="majorBidi" w:cstheme="majorBidi"/>
-          <w:sz w:val="24"/>
-          <w:szCs w:val="24"/>
-        </w:rPr>
-        <w:t>e</w:t>
-      </w:r>
-      <w:r>
-        <w:rPr>
-          <w:rFonts w:asciiTheme="majorBidi" w:hAnsiTheme="majorBidi" w:cstheme="majorBidi"/>
-          <w:sz w:val="24"/>
-          <w:szCs w:val="24"/>
-        </w:rPr>
-        <w:t>vaporation</w:t>
-      </w:r>
-      <w:r>
-        <w:rPr>
-          <w:rFonts w:asciiTheme="majorBidi" w:hAnsiTheme="majorBidi" w:cstheme="majorBidi"/>
-          <w:sz w:val="24"/>
-          <w:szCs w:val="24"/>
-        </w:rPr>
-        <w:t>―</w:t>
-      </w:r>
-      <w:r>
-        <w:rPr>
-          <w:rFonts w:asciiTheme="majorBidi" w:hAnsiTheme="majorBidi" w:cstheme="majorBidi"/>
-          <w:sz w:val="24"/>
-          <w:szCs w:val="24"/>
-        </w:rPr>
-        <w:t xml:space="preserve">rather than dividing larger </w:t>
-      </w:r>
-      <w:r>
-        <w:rPr>
-          <w:rFonts w:asciiTheme="majorBidi" w:hAnsiTheme="majorBidi" w:cstheme="majorBidi"/>
-          <w:sz w:val="24"/>
-          <w:szCs w:val="24"/>
-        </w:rPr>
-        <w:t xml:space="preserve">mandatory </w:t>
-      </w:r>
-      <w:r>
-        <w:rPr>
-          <w:rFonts w:asciiTheme="majorBidi" w:hAnsiTheme="majorBidi" w:cstheme="majorBidi"/>
-          <w:sz w:val="24"/>
-          <w:szCs w:val="24"/>
-        </w:rPr>
-        <w:t xml:space="preserve">shortages tied to declining reservoir storage. Users independently withdraw </w:t>
-      </w:r>
-      <w:r>
-        <w:rPr>
-          <w:rFonts w:asciiTheme="majorBidi" w:hAnsiTheme="majorBidi" w:cstheme="majorBidi"/>
-          <w:sz w:val="24"/>
-          <w:szCs w:val="24"/>
-        </w:rPr>
-        <w:t xml:space="preserve">or conserve </w:t>
-      </w:r>
-      <w:r>
-        <w:rPr>
-          <w:rFonts w:asciiTheme="majorBidi" w:hAnsiTheme="majorBidi" w:cstheme="majorBidi"/>
-          <w:sz w:val="24"/>
-          <w:szCs w:val="24"/>
-        </w:rPr>
-        <w:t>up to their share of the</w:t>
-      </w:r>
-      <w:r>
-        <w:rPr>
-          <w:rFonts w:asciiTheme="majorBidi" w:hAnsiTheme="majorBidi" w:cstheme="majorBidi"/>
-          <w:sz w:val="24"/>
-          <w:szCs w:val="24"/>
-        </w:rPr>
-        <w:t>ir</w:t>
-      </w:r>
-      <w:r>
-        <w:rPr>
-          <w:rFonts w:asciiTheme="majorBidi" w:hAnsiTheme="majorBidi" w:cstheme="majorBidi"/>
-          <w:sz w:val="24"/>
-          <w:szCs w:val="24"/>
-        </w:rPr>
-        <w:t xml:space="preserve"> available water</w:t>
-      </w:r>
-      <w:r>
-        <w:rPr>
-          <w:rFonts w:asciiTheme="majorBidi" w:hAnsiTheme="majorBidi" w:cstheme="majorBidi"/>
-          <w:sz w:val="24"/>
-          <w:szCs w:val="24"/>
-        </w:rPr>
-        <w:t xml:space="preserve">. </w:t>
-      </w:r>
-      <w:r>
-        <w:rPr>
-          <w:rFonts w:asciiTheme="majorBidi" w:hAnsiTheme="majorBidi" w:cstheme="majorBidi"/>
-          <w:sz w:val="24"/>
-          <w:szCs w:val="24"/>
-        </w:rPr>
-        <w:t>Users</w:t>
-      </w:r>
-      <w:r>
-        <w:rPr>
-          <w:rFonts w:asciiTheme="majorBidi" w:hAnsiTheme="majorBidi" w:cstheme="majorBidi"/>
-          <w:sz w:val="24"/>
-          <w:szCs w:val="24"/>
-        </w:rPr>
-        <w:t xml:space="preserve"> more </w:t>
-      </w:r>
-      <w:r>
-        <w:rPr>
-          <w:rFonts w:asciiTheme="majorBidi" w:hAnsiTheme="majorBidi" w:cstheme="majorBidi"/>
-          <w:sz w:val="24"/>
-          <w:szCs w:val="24"/>
-        </w:rPr>
-        <w:t>autonomously manage their vulnerability</w:t>
-      </w:r>
-      <w:r>
-        <w:rPr>
-          <w:rFonts w:asciiTheme="majorBidi" w:hAnsiTheme="majorBidi" w:cstheme="majorBidi"/>
-          <w:sz w:val="24"/>
-          <w:szCs w:val="24"/>
-        </w:rPr>
-        <w:t xml:space="preserve"> independent of others</w:t>
-      </w:r>
-      <w:r>
-        <w:rPr>
-          <w:rFonts w:asciiTheme="majorBidi" w:hAnsiTheme="majorBidi" w:cstheme="majorBidi"/>
-          <w:sz w:val="24"/>
-          <w:szCs w:val="24"/>
-        </w:rPr>
-        <w:t>. Accounts allow users to carry over unused water to the next year. Users can access</w:t>
-      </w:r>
-      <w:r>
-        <w:rPr>
-          <w:rFonts w:asciiTheme="majorBidi" w:hAnsiTheme="majorBidi" w:cstheme="majorBidi"/>
-          <w:sz w:val="24"/>
-          <w:szCs w:val="24"/>
-        </w:rPr>
-        <w:t xml:space="preserve"> all of</w:t>
-      </w:r>
-      <w:r>
-        <w:rPr>
-          <w:rFonts w:asciiTheme="majorBidi" w:hAnsiTheme="majorBidi" w:cstheme="majorBidi"/>
-          <w:sz w:val="24"/>
-          <w:szCs w:val="24"/>
-        </w:rPr>
-        <w:t xml:space="preserve"> their prior conserved water at any time in any amount (rollover)</w:t>
-      </w:r>
-      <w:r>
-        <w:rPr>
-          <w:rFonts w:asciiTheme="majorBidi" w:hAnsiTheme="majorBidi" w:cstheme="majorBidi"/>
-          <w:sz w:val="24"/>
-          <w:szCs w:val="24"/>
-        </w:rPr>
-        <w:t xml:space="preserve"> without limit</w:t>
-      </w:r>
-      <w:r>
-        <w:rPr>
-          <w:rFonts w:asciiTheme="majorBidi" w:hAnsiTheme="majorBidi" w:cstheme="majorBidi"/>
-          <w:sz w:val="24"/>
-          <w:szCs w:val="24"/>
-        </w:rPr>
-        <w:t xml:space="preserve">. The accounting leverages prior shortages sharing agreements without requiring new negotiations. </w:t>
-      </w:r>
-      <w:r>
-        <w:rPr>
-          <w:rFonts w:asciiTheme="majorBidi" w:hAnsiTheme="majorBidi" w:cstheme="majorBidi"/>
-          <w:sz w:val="24"/>
-          <w:szCs w:val="24"/>
-        </w:rPr>
-        <w:t>Program designers c</w:t>
-      </w:r>
-      <w:r>
-        <w:rPr>
-          <w:rFonts w:asciiTheme="majorBidi" w:hAnsiTheme="majorBidi" w:cstheme="majorBidi"/>
-          <w:sz w:val="24"/>
-          <w:szCs w:val="24"/>
-        </w:rPr>
-        <w:t xml:space="preserve">an also create accounts for communities previously excluded from Colorado River </w:t>
-      </w:r>
-      <w:r>
-        <w:rPr>
-          <w:rFonts w:asciiTheme="majorBidi" w:hAnsiTheme="majorBidi" w:cstheme="majorBidi"/>
-          <w:sz w:val="24"/>
-          <w:szCs w:val="24"/>
-        </w:rPr>
-        <w:t>m</w:t>
-      </w:r>
-      <w:r>
-        <w:rPr>
-          <w:rFonts w:asciiTheme="majorBidi" w:hAnsiTheme="majorBidi" w:cstheme="majorBidi"/>
-          <w:sz w:val="24"/>
-          <w:szCs w:val="24"/>
-        </w:rPr>
-        <w:t xml:space="preserve">anagement such as Tribal </w:t>
-      </w:r>
-      <w:r>
-        <w:rPr>
-          <w:rFonts w:asciiTheme="majorBidi" w:hAnsiTheme="majorBidi" w:cstheme="majorBidi"/>
-          <w:sz w:val="24"/>
-          <w:szCs w:val="24"/>
-        </w:rPr>
-        <w:lastRenderedPageBreak/>
-        <w:t xml:space="preserve">Nations and the Colorado River Delta. The accounting </w:t>
-      </w:r>
-      <w:r>
-        <w:rPr>
-          <w:rFonts w:asciiTheme="majorBidi" w:hAnsiTheme="majorBidi" w:cstheme="majorBidi"/>
-          <w:sz w:val="24"/>
-          <w:szCs w:val="24"/>
-        </w:rPr>
-        <w:t>has 8 steps (Box 2)</w:t>
-      </w:r>
-      <w:r>
-        <w:rPr>
-          <w:rFonts w:asciiTheme="majorBidi" w:hAnsiTheme="majorBidi" w:cstheme="majorBidi"/>
-          <w:sz w:val="24"/>
-          <w:szCs w:val="24"/>
-        </w:rPr>
-        <w:t>.</w:t>
+        <w:ind w:left="360"/>
+        <w:rPr>
+          <w:rFonts w:asciiTheme="majorBidi" w:hAnsiTheme="majorBidi" w:cstheme="majorBidi"/>
+          <w:sz w:val="24"/>
+          <w:szCs w:val="24"/>
+        </w:rPr>
+      </w:pPr>
+      <w:r>
+        <w:rPr>
+          <w:rFonts w:asciiTheme="majorBidi" w:hAnsiTheme="majorBidi" w:cstheme="majorBidi"/>
+          <w:sz w:val="24"/>
+          <w:szCs w:val="24"/>
+        </w:rPr>
+        <w:t>The water accounting preserves the Lake Mead protection volume because 1) zero account balances for all users represent zero active storage above the protection volume, and 2) each user must maintain a zero or positive water account balance at all times.</w:t>
       </w:r>
     </w:p>
     <w:p>
@@ -8055,24 +8711,6 @@
           <w:sz w:val="24"/>
           <w:szCs w:val="24"/>
         </w:rPr>
-        <w:t>The water accounting preserves the Lake Mead protection volume because 1) zero account balances for all users represent zero active storage above the protection volume, and 2) each user must maintain a zero or positive water account balance at all times.</w:t>
-      </w:r>
-    </w:p>
-    <w:p>
-      <w:pPr>
-        <w:ind w:left="360"/>
-        <w:rPr>
-          <w:rFonts w:asciiTheme="majorBidi" w:hAnsiTheme="majorBidi" w:cstheme="majorBidi"/>
-          <w:sz w:val="24"/>
-          <w:szCs w:val="24"/>
-        </w:rPr>
-      </w:pPr>
-      <w:r>
-        <w:rPr>
-          <w:rFonts w:asciiTheme="majorBidi" w:hAnsiTheme="majorBidi" w:cstheme="majorBidi"/>
-          <w:sz w:val="24"/>
-          <w:szCs w:val="24"/>
-        </w:rPr>
         <w:t>The Lake Mead water accounting is agnostic to annual Lake Powell releases and division of water storage between Lake Powell and Lake Mead because all water in Lake Powell is either lost to evaporation or becomes most of the inflow to Lake Mead and water available for consumption and conservation by Lower Basin users. Annual Lake Powell releases rather specify the inter-annual timing of water delivery to and availability in Lake Mead.</w:t>
       </w:r>
       <w:r>
@@ -8089,7 +8727,16 @@
           <w:sz w:val="24"/>
           <w:szCs w:val="24"/>
         </w:rPr>
-        <w:t>From the perspective of native warm-water fish in Grand Canyon, water is preferentially stored in Lake Powell to 1) reduce the entrainment of invasive, non-native, warm water fish into the Glen Canyon Dam penstocks, and  2) preserve colder water releases that presently advantage native fish in Grand Canyon. There may be benefit to adjust monthly Lake Powell releases to preserve storage and colder water releases in Summer and Fall months. Such an adjustment will not affect the annual release volume or water available to Lower Basin users.</w:t>
+        <w:t xml:space="preserve">From the perspective of native warm-water fish in Grand Canyon, </w:t>
+      </w:r>
+      <w:r>
+        <w:rPr>
+          <w:rFonts w:asciiTheme="majorBidi" w:hAnsiTheme="majorBidi" w:cstheme="majorBidi"/>
+          <w:sz w:val="24"/>
+          <w:szCs w:val="24"/>
+        </w:rPr>
+        <w:lastRenderedPageBreak/>
+        <w:t>water is preferentially stored in Lake Powell to 1) reduce the entrainment of invasive, non-native, warm water fish into the Glen Canyon Dam penstocks, and  2) preserve colder water releases that presently advantage native fish in Grand Canyon. There may be benefit to adjust monthly Lake Powell releases to preserve storage and colder water releases in Summer and Fall months. Such an adjustment will not affect the annual release volume or water available to Lower Basin users.</w:t>
       </w:r>
       <w:r>
         <w:rPr>
@@ -8388,17 +9035,7 @@
           <w:sz w:val="24"/>
           <w:szCs w:val="24"/>
         </w:rPr>
-        <w:t xml:space="preserve">(Kuhn and </w:t>
-      </w:r>
-      <w:r>
-        <w:rPr>
-          <w:rFonts w:asciiTheme="majorBidi" w:hAnsiTheme="majorBidi" w:cstheme="majorBidi"/>
-          <w:noProof/>
-          <w:sz w:val="24"/>
-          <w:szCs w:val="24"/>
-        </w:rPr>
-        <w:lastRenderedPageBreak/>
-        <w:t>Fleck, 2019)</w:t>
+        <w:t>(Kuhn and Fleck, 2019)</w:t>
       </w:r>
       <w:r>
         <w:rPr>
@@ -8831,16 +9468,7 @@
           <w:sz w:val="24"/>
           <w:szCs w:val="24"/>
         </w:rPr>
-        <w:t xml:space="preserve"> Customary </w:t>
-      </w:r>
-      <w:proofErr w:type="spellStart"/>
-      <w:r>
-        <w:rPr>
-          <w:rFonts w:asciiTheme="majorBidi" w:hAnsiTheme="majorBidi" w:cstheme="majorBidi"/>
-          <w:sz w:val="24"/>
-          <w:szCs w:val="24"/>
-        </w:rPr>
-        <w:t>Delivery</w:t>
+        <w:t xml:space="preserve"> Customary Delivery</w:t>
       </w:r>
       <w:r>
         <w:rPr>
@@ -8851,32 +9479,13 @@
         </w:rPr>
         <w:t>p</w:t>
       </w:r>
-      <w:proofErr w:type="spellEnd"/>
-      <w:r>
-        <w:rPr>
-          <w:rFonts w:asciiTheme="majorBidi" w:hAnsiTheme="majorBidi" w:cstheme="majorBidi"/>
-          <w:sz w:val="24"/>
-          <w:szCs w:val="24"/>
-        </w:rPr>
-        <w:t xml:space="preserve"> [</w:t>
-      </w:r>
-      <w:proofErr w:type="spellStart"/>
-      <w:r>
-        <w:rPr>
-          <w:rFonts w:asciiTheme="majorBidi" w:hAnsiTheme="majorBidi" w:cstheme="majorBidi"/>
-          <w:sz w:val="24"/>
-          <w:szCs w:val="24"/>
-        </w:rPr>
-        <w:t>maf</w:t>
-      </w:r>
-      <w:proofErr w:type="spellEnd"/>
-      <w:r>
-        <w:rPr>
-          <w:rFonts w:asciiTheme="majorBidi" w:hAnsiTheme="majorBidi" w:cstheme="majorBidi"/>
-          <w:sz w:val="24"/>
-          <w:szCs w:val="24"/>
-        </w:rPr>
-        <w:t xml:space="preserve"> per year] minus the </w:t>
+      <w:r>
+        <w:rPr>
+          <w:rFonts w:asciiTheme="majorBidi" w:hAnsiTheme="majorBidi" w:cstheme="majorBidi"/>
+          <w:sz w:val="24"/>
+          <w:szCs w:val="24"/>
+        </w:rPr>
+        <w:t xml:space="preserve"> [maf per year] minus the </w:t>
       </w:r>
       <w:r>
         <w:rPr>
@@ -8894,7 +9503,6 @@
         </w:rPr>
         <w:t xml:space="preserve">andatory </w:t>
       </w:r>
-      <w:proofErr w:type="spellStart"/>
       <w:r>
         <w:rPr>
           <w:rFonts w:asciiTheme="majorBidi" w:hAnsiTheme="majorBidi" w:cstheme="majorBidi"/>
@@ -8920,32 +9528,13 @@
         </w:rPr>
         <w:t>p</w:t>
       </w:r>
-      <w:proofErr w:type="spellEnd"/>
-      <w:r>
-        <w:rPr>
-          <w:rFonts w:asciiTheme="majorBidi" w:hAnsiTheme="majorBidi" w:cstheme="majorBidi"/>
-          <w:sz w:val="24"/>
-          <w:szCs w:val="24"/>
-        </w:rPr>
-        <w:t xml:space="preserve"> [</w:t>
-      </w:r>
-      <w:proofErr w:type="spellStart"/>
-      <w:r>
-        <w:rPr>
-          <w:rFonts w:asciiTheme="majorBidi" w:hAnsiTheme="majorBidi" w:cstheme="majorBidi"/>
-          <w:sz w:val="24"/>
-          <w:szCs w:val="24"/>
-        </w:rPr>
-        <w:t>maf</w:t>
-      </w:r>
-      <w:proofErr w:type="spellEnd"/>
-      <w:r>
-        <w:rPr>
-          <w:rFonts w:asciiTheme="majorBidi" w:hAnsiTheme="majorBidi" w:cstheme="majorBidi"/>
-          <w:sz w:val="24"/>
-          <w:szCs w:val="24"/>
-        </w:rPr>
-        <w:t xml:space="preserve"> per year]</w:t>
+      <w:r>
+        <w:rPr>
+          <w:rFonts w:asciiTheme="majorBidi" w:hAnsiTheme="majorBidi" w:cstheme="majorBidi"/>
+          <w:sz w:val="24"/>
+          <w:szCs w:val="24"/>
+        </w:rPr>
+        <w:t xml:space="preserve"> [maf per year]</w:t>
       </w:r>
       <w:r>
         <w:rPr>
@@ -8961,25 +9550,16 @@
           <w:sz w:val="24"/>
           <w:szCs w:val="24"/>
         </w:rPr>
-        <w:t xml:space="preserve">he Customary Deliveries are 2.8, 0.3, 4.4, and 1.5 </w:t>
-      </w:r>
-      <w:proofErr w:type="spellStart"/>
-      <w:r>
-        <w:rPr>
-          <w:rFonts w:asciiTheme="majorBidi" w:hAnsiTheme="majorBidi" w:cstheme="majorBidi"/>
-          <w:sz w:val="24"/>
-          <w:szCs w:val="24"/>
-        </w:rPr>
-        <w:t>maf</w:t>
-      </w:r>
-      <w:proofErr w:type="spellEnd"/>
-      <w:r>
-        <w:rPr>
-          <w:rFonts w:asciiTheme="majorBidi" w:hAnsiTheme="majorBidi" w:cstheme="majorBidi"/>
-          <w:sz w:val="24"/>
-          <w:szCs w:val="24"/>
-        </w:rPr>
-        <w:t xml:space="preserve"> per year for Arizona, Nevada, California, and Mexico. </w:t>
+        <w:t xml:space="preserve">he Customary Deliveries are 2.8, 0.3, 4.4, and 1.5 maf per year </w:t>
+      </w:r>
+      <w:r>
+        <w:rPr>
+          <w:rFonts w:asciiTheme="majorBidi" w:hAnsiTheme="majorBidi" w:cstheme="majorBidi"/>
+          <w:sz w:val="24"/>
+          <w:szCs w:val="24"/>
+        </w:rPr>
+        <w:lastRenderedPageBreak/>
+        <w:t xml:space="preserve">for Arizona, Nevada, California, and Mexico. </w:t>
       </w:r>
       <w:r>
         <w:rPr>
@@ -9553,9 +10133,60 @@
         <w:fldChar w:fldCharType="separate"/>
       </w:r>
       <w:r>
+        <w:t xml:space="preserve">Allhands, J. (2021). "It could take at least 500,000 acre-feet of water a year to keep Lake Mead from tanking." </w:t>
+      </w:r>
+      <w:r>
+        <w:rPr>
+          <w:i/>
+        </w:rPr>
+        <w:t>Arizona Republic</w:t>
+      </w:r>
+      <w:r>
+        <w:t xml:space="preserve">, November 8, 2021. </w:t>
+      </w:r>
+      <w:hyperlink r:id="rId18" w:history="1">
+        <w:r>
+          <w:rPr>
+            <w:rStyle w:val="Hyperlink"/>
+          </w:rPr>
+          <w:t>https://www.azcentral.com/story/opinion/op-ed/joannaallhands/2021/11/08/lake-mead-could-get-extra-water-from-lower-basin-annually/6306601001/</w:t>
+        </w:r>
+      </w:hyperlink>
+      <w:r>
+        <w:t>.</w:t>
+      </w:r>
+    </w:p>
+    <w:p>
+      <w:pPr>
+        <w:pStyle w:val="EndNoteBibliography"/>
+        <w:spacing w:after="0"/>
+        <w:ind w:left="720" w:hanging="720"/>
+      </w:pPr>
+      <w:r>
+        <w:t xml:space="preserve">CAP. (2022). "ICS – Three little letters that signify big contributions and new flexibility." Central Arizona Project, </w:t>
+      </w:r>
+      <w:hyperlink r:id="rId19" w:history="1">
+        <w:r>
+          <w:rPr>
+            <w:rStyle w:val="Hyperlink"/>
+          </w:rPr>
+          <w:t>https://knowyourwaternews.com/ics-three-little-letters-that-signify-big-contributions-and-new-flexibility/</w:t>
+        </w:r>
+      </w:hyperlink>
+      <w:r>
+        <w:t xml:space="preserve"> [Accessed on: August 13, 2024].</w:t>
+      </w:r>
+    </w:p>
+    <w:p>
+      <w:pPr>
+        <w:pStyle w:val="EndNoteBibliography"/>
+        <w:spacing w:after="0"/>
+        <w:ind w:left="720" w:hanging="720"/>
+      </w:pPr>
+      <w:r>
         <w:t xml:space="preserve">Carson, C. A., Stone, C. H., Wilson, F. E., Watson, E. H., and Bishop, L. C. (1948). "Upper Colorado River Basin Compact." U.S. Bureau of Reclamation, </w:t>
       </w:r>
-      <w:hyperlink r:id="rId18" w:history="1">
+      <w:hyperlink r:id="rId20" w:history="1">
         <w:r>
           <w:rPr>
             <w:rStyle w:val="Hyperlink"/>
@@ -9591,7 +10222,7 @@
         <w:spacing w:after="0"/>
         <w:ind w:left="720" w:hanging="720"/>
       </w:pPr>
-      <w:hyperlink r:id="rId19" w:history="1">
+      <w:hyperlink r:id="rId21" w:history="1">
         <w:r>
           <w:rPr>
             <w:rStyle w:val="Hyperlink"/>
@@ -9612,7 +10243,7 @@
       <w:r>
         <w:t xml:space="preserve">IBWC. (2021). "Minutes between the United States and Mexican Sections of the IBWC." United States Section, </w:t>
       </w:r>
-      <w:hyperlink r:id="rId20" w:history="1">
+      <w:hyperlink r:id="rId22" w:history="1">
         <w:r>
           <w:rPr>
             <w:rStyle w:val="Hyperlink"/>
@@ -9631,6 +10262,7 @@
         <w:ind w:left="720" w:hanging="720"/>
       </w:pPr>
       <w:r>
+        <w:lastRenderedPageBreak/>
         <w:t xml:space="preserve">Kuhn, E., and Fleck, J. (2019). </w:t>
       </w:r>
       <w:r>
@@ -9661,7 +10293,7 @@
       <w:r>
         <w:t xml:space="preserve">, 22(2), 4-21. </w:t>
       </w:r>
-      <w:hyperlink r:id="rId21" w:history="1">
+      <w:hyperlink r:id="rId23" w:history="1">
         <w:r>
           <w:rPr>
             <w:rStyle w:val="Hyperlink"/>
@@ -9680,9 +10312,69 @@
         <w:ind w:left="720" w:hanging="720"/>
       </w:pPr>
       <w:r>
+        <w:t xml:space="preserve">UCRC. (2018). "Colorado River System Conservation Pilot Program in the Upper Colorado River Basin." </w:t>
+      </w:r>
+      <w:r>
+        <w:rPr>
+          <w:i/>
+        </w:rPr>
+        <w:t>Upper Colorado River Commission</w:t>
+      </w:r>
+      <w:r>
+        <w:t xml:space="preserve">. </w:t>
+      </w:r>
+      <w:hyperlink r:id="rId24" w:history="1">
+        <w:r>
+          <w:rPr>
+            <w:rStyle w:val="Hyperlink"/>
+          </w:rPr>
+          <w:t>http://www.ucrcommission.com/RepDoc/SCPPDocuments/2018__SCPP_FUBRD.pdf</w:t>
+        </w:r>
+      </w:hyperlink>
+      <w:r>
+        <w:t>.</w:t>
+      </w:r>
+    </w:p>
+    <w:p>
+      <w:pPr>
+        <w:pStyle w:val="EndNoteBibliography"/>
+        <w:spacing w:after="0"/>
+        <w:ind w:left="720" w:hanging="720"/>
+      </w:pPr>
+      <w:r>
+        <w:t xml:space="preserve">UCRC. (2024). "Colorado River System Conservation Pilot Program in the Upper Colorado River Basin." </w:t>
+      </w:r>
+      <w:r>
+        <w:rPr>
+          <w:i/>
+        </w:rPr>
+        <w:t>Upper Colorado River Commission</w:t>
+      </w:r>
+      <w:r>
+        <w:t xml:space="preserve">. </w:t>
+      </w:r>
+      <w:hyperlink r:id="rId25" w:history="1">
+        <w:r>
+          <w:rPr>
+            <w:rStyle w:val="Hyperlink"/>
+          </w:rPr>
+          <w:t>http://www.ucrcommission.com/wp-content/uploads/2024/06/2023_SCPP_Report_June2024.pdf</w:t>
+        </w:r>
+      </w:hyperlink>
+      <w:r>
+        <w:t>.</w:t>
+      </w:r>
+    </w:p>
+    <w:p>
+      <w:pPr>
+        <w:pStyle w:val="EndNoteBibliography"/>
+        <w:spacing w:after="0"/>
+        <w:ind w:left="720" w:hanging="720"/>
+      </w:pPr>
+      <w:r>
         <w:t xml:space="preserve">USBR. (2007). "Record of Decision: Colorado River Interim Guidelines for Lower Basin Shortages and Coordinated Operations for Lakes Powell and Mead." U.S. Bureau of Reclamation. </w:t>
       </w:r>
-      <w:hyperlink r:id="rId22" w:history="1">
+      <w:hyperlink r:id="rId26" w:history="1">
         <w:r>
           <w:rPr>
             <w:rStyle w:val="Hyperlink"/>
@@ -9703,7 +10395,7 @@
       <w:r>
         <w:t xml:space="preserve">USBR. (2019). "Agreement Concerning Colorado River Drought Contingency Management and Operations." U.S. Bureau of Reclamation, Washington, DC. </w:t>
       </w:r>
-      <w:hyperlink r:id="rId23" w:history="1">
+      <w:hyperlink r:id="rId27" w:history="1">
         <w:r>
           <w:rPr>
             <w:rStyle w:val="Hyperlink"/>
@@ -9718,12 +10410,13 @@
     <w:p>
       <w:pPr>
         <w:pStyle w:val="EndNoteBibliography"/>
+        <w:spacing w:after="0"/>
         <w:ind w:left="720" w:hanging="720"/>
       </w:pPr>
       <w:r>
-        <w:t xml:space="preserve">USBR. (2021). "Boulder Canyon Operations Office - Program and Activities: Water Accounting Reports." U.S. Bureau of Reclamation. </w:t>
-      </w:r>
-      <w:hyperlink r:id="rId24" w:history="1">
+        <w:t xml:space="preserve">USBR. (2021a). "Boulder Canyon Operations Office - Program and Activities: Water Accounting Reports." U.S. Bureau of Reclamation. </w:t>
+      </w:r>
+      <w:hyperlink r:id="rId28" w:history="1">
         <w:r>
           <w:rPr>
             <w:rStyle w:val="Hyperlink"/>
@@ -9737,6 +10430,26 @@
     </w:p>
     <w:p>
       <w:pPr>
+        <w:pStyle w:val="EndNoteBibliography"/>
+        <w:ind w:left="720" w:hanging="720"/>
+      </w:pPr>
+      <w:r>
+        <w:t xml:space="preserve">USBR. (2021b). "Pilot System Conservation Program." U.S. Bureau of Reclamation, </w:t>
+      </w:r>
+      <w:hyperlink r:id="rId29" w:history="1">
+        <w:r>
+          <w:rPr>
+            <w:rStyle w:val="Hyperlink"/>
+          </w:rPr>
+          <w:t>https://www.usbr.gov/lc/region/programs/PilotSysConsProg/pilotsystem.html</w:t>
+        </w:r>
+      </w:hyperlink>
+      <w:r>
+        <w:t xml:space="preserve"> [Accessed on: October 14, 2021].</w:t>
+      </w:r>
+    </w:p>
+    <w:p>
+      <w:pPr>
         <w:ind w:left="360" w:hanging="360"/>
         <w:rPr>
           <w:rFonts w:asciiTheme="majorBidi" w:hAnsiTheme="majorBidi" w:cstheme="majorBidi"/>
@@ -9881,43 +10594,7 @@
           <w:sz w:val="20"/>
           <w:szCs w:val="20"/>
         </w:rPr>
-        <w:t xml:space="preserve"> - the volume of water that transfers from the liquid state to gas state over the same period of time. Reservoir evaporation is difficult to measure or forecast because the volume is influenced by the reservoir surface area, air temperature, wind, surface water temperature, inflow volume, inflow temperature, reservoir mixing, and other chaotic climate variables. In 2018, Reclamation reported Lake Mead </w:t>
-      </w:r>
-      <w:proofErr w:type="spellStart"/>
-      <w:r>
-        <w:rPr>
-          <w:rFonts w:asciiTheme="majorBidi" w:hAnsiTheme="majorBidi" w:cstheme="majorBidi"/>
-          <w:sz w:val="20"/>
-          <w:szCs w:val="20"/>
-        </w:rPr>
-        <w:t>Evapiration</w:t>
-      </w:r>
-      <w:proofErr w:type="spellEnd"/>
-      <w:r>
-        <w:rPr>
-          <w:rFonts w:asciiTheme="majorBidi" w:hAnsiTheme="majorBidi" w:cstheme="majorBidi"/>
-          <w:sz w:val="20"/>
-          <w:szCs w:val="20"/>
-        </w:rPr>
-        <w:t xml:space="preserve"> for 2010 to 2015. In 2023, Reclamation reported Lake Mead </w:t>
-      </w:r>
-      <w:proofErr w:type="spellStart"/>
-      <w:r>
-        <w:rPr>
-          <w:rFonts w:asciiTheme="majorBidi" w:hAnsiTheme="majorBidi" w:cstheme="majorBidi"/>
-          <w:sz w:val="20"/>
-          <w:szCs w:val="20"/>
-        </w:rPr>
-        <w:t>evporation</w:t>
-      </w:r>
-      <w:proofErr w:type="spellEnd"/>
-      <w:r>
-        <w:rPr>
-          <w:rFonts w:asciiTheme="majorBidi" w:hAnsiTheme="majorBidi" w:cstheme="majorBidi"/>
-          <w:sz w:val="20"/>
-          <w:szCs w:val="20"/>
-        </w:rPr>
-        <w:t xml:space="preserve"> for 2016 to 2020. The reported values varied from. GGG to HHH million acre-feet per year.</w:t>
+        <w:t xml:space="preserve"> - the volume of water that transfers from the liquid state to gas state over the same period of time. Reservoir evaporation is difficult to measure or forecast because the volume is influenced by the reservoir surface area, air temperature, wind, surface water temperature, inflow volume, inflow temperature, reservoir mixing, and other chaotic climate variables. In 2018, Reclamation reported Lake Mead Evapiration for 2010 to 2015. In 2023, Reclamation reported Lake Mead evporation for 2016 to 2020. The reported values varied from. GGG to HHH million acre-feet per year.</w:t>
       </w:r>
     </w:p>
     <w:p>
@@ -9931,7 +10608,7 @@
       </w:pPr>
     </w:p>
     <w:sectPr>
-      <w:headerReference w:type="default" r:id="rId25"/>
+      <w:headerReference w:type="default" r:id="rId30"/>
       <w:pgSz w:w="12240" w:h="15840"/>
       <w:pgMar w:top="1440" w:right="1440" w:bottom="1440" w:left="1440" w:header="720" w:footer="720" w:gutter="0"/>
       <w:cols w:space="720"/>
@@ -12359,7 +13036,6 @@
   <w:style w:type="character" w:default="1" w:styleId="DefaultParagraphFont">
     <w:name w:val="Default Paragraph Font"/>
     <w:uiPriority w:val="1"/>
-    <w:semiHidden/>
     <w:unhideWhenUsed/>
   </w:style>
   <w:style w:type="table" w:default="1" w:styleId="TableNormal">

</xml_diff>

<commit_message>
More edits to doc and excel file. Download March 2024 proposals
</commit_message>
<xml_diff>
--- a/LakeMeadWaterConservationProgramAnalysis/LakeMeadWaterConservationProgramAnalysis.docx
+++ b/LakeMeadWaterConservationProgramAnalysis/LakeMeadWaterConservationProgramAnalysis.docx
@@ -3286,15 +3286,33 @@
           <w:sz w:val="24"/>
           <w:szCs w:val="24"/>
         </w:rPr>
-        <w:t>m credits and debits each year.</w:t>
-      </w:r>
-      <w:r>
-        <w:rPr>
-          <w:rFonts w:asciiTheme="majorBidi" w:hAnsiTheme="majorBidi" w:cstheme="majorBidi"/>
-          <w:sz w:val="24"/>
-          <w:szCs w:val="24"/>
-        </w:rPr>
-        <w:t xml:space="preserve">The program set maximum </w:t>
+        <w:t xml:space="preserve">m credits and debits each </w:t>
+      </w:r>
+      <w:proofErr w:type="spellStart"/>
+      <w:r>
+        <w:rPr>
+          <w:rFonts w:asciiTheme="majorBidi" w:hAnsiTheme="majorBidi" w:cstheme="majorBidi"/>
+          <w:sz w:val="24"/>
+          <w:szCs w:val="24"/>
+        </w:rPr>
+        <w:t>year.</w:t>
+      </w:r>
+      <w:r>
+        <w:rPr>
+          <w:rFonts w:asciiTheme="majorBidi" w:hAnsiTheme="majorBidi" w:cstheme="majorBidi"/>
+          <w:sz w:val="24"/>
+          <w:szCs w:val="24"/>
+        </w:rPr>
+        <w:t>The</w:t>
+      </w:r>
+      <w:proofErr w:type="spellEnd"/>
+      <w:r>
+        <w:rPr>
+          <w:rFonts w:asciiTheme="majorBidi" w:hAnsiTheme="majorBidi" w:cstheme="majorBidi"/>
+          <w:sz w:val="24"/>
+          <w:szCs w:val="24"/>
+        </w:rPr>
+        <w:t xml:space="preserve"> program set maximum </w:t>
       </w:r>
       <w:r>
         <w:rPr>
@@ -4807,6 +4825,13 @@
           <w:sz w:val="24"/>
           <w:szCs w:val="24"/>
         </w:rPr>
+      </w:r>
+      <w:r>
+        <w:rPr>
+          <w:rFonts w:asciiTheme="majorBidi" w:hAnsiTheme="majorBidi" w:cstheme="majorBidi"/>
+          <w:sz w:val="24"/>
+          <w:szCs w:val="24"/>
+        </w:rPr>
         <w:fldChar w:fldCharType="separate"/>
       </w:r>
       <w:r>
@@ -6894,7 +6919,15 @@
           <w:sz w:val="24"/>
           <w:szCs w:val="24"/>
         </w:rPr>
-        <w:t xml:space="preserve">that define the water available to release and conserve. Thus there are numerous ways to design a voluntary, uncompensated water conservation program to help </w:t>
+        <w:t>of a reservoir water conservation program</w:t>
+      </w:r>
+      <w:r>
+        <w:rPr>
+          <w:rFonts w:asciiTheme="majorBidi" w:hAnsiTheme="majorBidi" w:cstheme="majorBidi"/>
+          <w:sz w:val="24"/>
+          <w:szCs w:val="24"/>
+        </w:rPr>
+        <w:t xml:space="preserve">. Thus there are numerous ways to design a voluntary, uncompensated program to help </w:t>
       </w:r>
       <w:r>
         <w:rPr>
@@ -6942,15 +6975,15 @@
           <w:sz w:val="24"/>
           <w:szCs w:val="24"/>
         </w:rPr>
-        <w:t xml:space="preserve">These insights increase water user autonomy while leverage prior negotiations and </w:t>
-      </w:r>
-      <w:r>
-        <w:rPr>
-          <w:rFonts w:asciiTheme="majorBidi" w:hAnsiTheme="majorBidi" w:cstheme="majorBidi"/>
-          <w:sz w:val="24"/>
-          <w:szCs w:val="24"/>
-        </w:rPr>
-        <w:t xml:space="preserve">reduce the number of required negotiations. </w:t>
+        <w:t>These insights increase water user autonomy while leverage prior negotiations</w:t>
+      </w:r>
+      <w:r>
+        <w:rPr>
+          <w:rFonts w:asciiTheme="majorBidi" w:hAnsiTheme="majorBidi" w:cstheme="majorBidi"/>
+          <w:sz w:val="24"/>
+          <w:szCs w:val="24"/>
+        </w:rPr>
+        <w:t xml:space="preserve">. </w:t>
       </w:r>
       <w:r>
         <w:rPr>
@@ -7427,16 +7460,16 @@
         <mc:AlternateContent>
           <mc:Choice Requires="wps">
             <w:drawing>
-              <wp:anchor distT="45720" distB="45720" distL="114300" distR="114300" simplePos="0" relativeHeight="251663360" behindDoc="0" locked="0" layoutInCell="1" allowOverlap="1" wp14:anchorId="22669297" wp14:editId="1FE24E51">
+              <wp:anchor distT="45720" distB="45720" distL="114300" distR="114300" simplePos="0" relativeHeight="251663360" behindDoc="0" locked="0" layoutInCell="1" allowOverlap="1" wp14:anchorId="22669297" wp14:editId="3142FFD9">
                 <wp:simplePos x="0" y="0"/>
                 <wp:positionH relativeFrom="margin">
-                  <wp:posOffset>2626360</wp:posOffset>
+                  <wp:posOffset>2499360</wp:posOffset>
                 </wp:positionH>
                 <wp:positionV relativeFrom="page">
-                  <wp:posOffset>2721610</wp:posOffset>
+                  <wp:posOffset>2719070</wp:posOffset>
                 </wp:positionV>
-                <wp:extent cx="3218180" cy="6294755"/>
-                <wp:effectExtent l="0" t="0" r="20320" b="10795"/>
+                <wp:extent cx="3342640" cy="5456555"/>
+                <wp:effectExtent l="0" t="0" r="10160" b="10795"/>
                 <wp:wrapSquare wrapText="bothSides"/>
                 <wp:docPr id="2115849848" name="Text Box 2"/>
                 <wp:cNvGraphicFramePr>
@@ -7451,7 +7484,7 @@
                       <wps:spPr bwMode="auto">
                         <a:xfrm>
                           <a:off x="0" y="0"/>
-                          <a:ext cx="3218180" cy="6294755"/>
+                          <a:ext cx="3342640" cy="5456555"/>
                         </a:xfrm>
                         <a:prstGeom prst="rect">
                           <a:avLst/>
@@ -7485,7 +7518,55 @@
                                 <w:b/>
                                 <w:bCs/>
                               </w:rPr>
-                              <w:t>Box 2. Steps for a water accounting program</w:t>
+                              <w:t xml:space="preserve">Box 2. Steps for a </w:t>
+                            </w:r>
+                            <w:r>
+                              <w:rPr>
+                                <w:rFonts w:asciiTheme="majorBidi" w:hAnsiTheme="majorBidi" w:cstheme="majorBidi"/>
+                                <w:b/>
+                                <w:bCs/>
+                              </w:rPr>
+                              <w:t>W</w:t>
+                            </w:r>
+                            <w:r>
+                              <w:rPr>
+                                <w:rFonts w:asciiTheme="majorBidi" w:hAnsiTheme="majorBidi" w:cstheme="majorBidi"/>
+                                <w:b/>
+                                <w:bCs/>
+                              </w:rPr>
+                              <w:t xml:space="preserve">ater </w:t>
+                            </w:r>
+                            <w:r>
+                              <w:rPr>
+                                <w:rFonts w:asciiTheme="majorBidi" w:hAnsiTheme="majorBidi" w:cstheme="majorBidi"/>
+                                <w:b/>
+                                <w:bCs/>
+                              </w:rPr>
+                              <w:t>A</w:t>
+                            </w:r>
+                            <w:r>
+                              <w:rPr>
+                                <w:rFonts w:asciiTheme="majorBidi" w:hAnsiTheme="majorBidi" w:cstheme="majorBidi"/>
+                                <w:b/>
+                                <w:bCs/>
+                              </w:rPr>
+                              <w:t xml:space="preserve">ccounting </w:t>
+                            </w:r>
+                            <w:r>
+                              <w:rPr>
+                                <w:rFonts w:asciiTheme="majorBidi" w:hAnsiTheme="majorBidi" w:cstheme="majorBidi"/>
+                                <w:b/>
+                                <w:bCs/>
+                              </w:rPr>
+                              <w:t>P</w:t>
+                            </w:r>
+                            <w:r>
+                              <w:rPr>
+                                <w:rFonts w:asciiTheme="majorBidi" w:hAnsiTheme="majorBidi" w:cstheme="majorBidi"/>
+                                <w:b/>
+                                <w:bCs/>
+                              </w:rPr>
+                              <w:t>rogram</w:t>
                             </w:r>
                             <w:r>
                               <w:rPr>
@@ -7542,18 +7623,6 @@
                               </w:rPr>
                               <w:t>. Present conversations suggest setting the Lake Mead protection volume between 4.0 and 5.7 million acre-feet of active storage (elevations 1,000 to 1,020 feet).</w:t>
                             </w:r>
-                          </w:p>
-                          <w:p>
-                            <w:pPr>
-                              <w:pStyle w:val="ListParagraph"/>
-                              <w:spacing w:after="120"/>
-                              <w:ind w:left="360"/>
-                              <w:rPr>
-                                <w:rFonts w:asciiTheme="majorBidi" w:hAnsiTheme="majorBidi" w:cstheme="majorBidi"/>
-                                <w:sz w:val="20"/>
-                                <w:szCs w:val="20"/>
-                              </w:rPr>
-                            </w:pPr>
                           </w:p>
                           <w:p>
                             <w:pPr>
@@ -7658,7 +7727,40 @@
                                 <w:sz w:val="20"/>
                                 <w:szCs w:val="20"/>
                               </w:rPr>
-                              <w:t>{Rosenberg, 2022 #2903;Wang, 2020 #2782}</w:t>
+                              <w:fldChar w:fldCharType="begin"/>
+                            </w:r>
+                            <w:r>
+                              <w:rPr>
+                                <w:rFonts w:asciiTheme="majorBidi" w:hAnsiTheme="majorBidi" w:cstheme="majorBidi"/>
+                                <w:sz w:val="20"/>
+                                <w:szCs w:val="20"/>
+                              </w:rPr>
+                              <w:instrText xml:space="preserve"> ADDIN EN.CITE &lt;EndNote&gt;&lt;Cite&gt;&lt;Author&gt;Rosenberg&lt;/Author&gt;&lt;Year&gt;2022&lt;/Year&gt;&lt;RecNum&gt;2903&lt;/RecNum&gt;&lt;DisplayText&gt;(Rosenberg, 2022; Wang and Schmidt, 2020; Figure 4)&lt;/DisplayText&gt;&lt;record&gt;&lt;rec-number&gt;2903&lt;/rec-number&gt;&lt;foreign-keys&gt;&lt;key app="EN" db-id="xxt5ta9pd995dwesap0pdzzp2weaz0w9werf" timestamp="1663608602"&gt;2903&lt;/key&gt;&lt;/foreign-keys&gt;&lt;ref-type name="Journal Article"&gt;17&lt;/ref-type&gt;&lt;contributors&gt;&lt;authors&gt;&lt;author&gt;David E. Rosenberg&lt;/author&gt;&lt;/authors&gt;&lt;/contributors&gt;&lt;titles&gt;&lt;title&gt;Adapt Lake Mead Releases to Inflow to Give Managers More Flexibility to Slow Reservoir Drawdown&lt;/title&gt;&lt;secondary-title&gt;Journal of Water Resources Planning and Management&lt;/secondary-title&gt;&lt;/titles&gt;&lt;periodical&gt;&lt;full-title&gt;Journal of Water Resources Planning and Management&lt;/full-title&gt;&lt;/periodical&gt;&lt;pages&gt;02522006&lt;/pages&gt;&lt;volume&gt;148&lt;/volume&gt;&lt;number&gt;10&lt;/number&gt;&lt;dates&gt;&lt;year&gt;2022&lt;/year&gt;&lt;/dates&gt;&lt;urls&gt;&lt;related-urls&gt;&lt;url&gt;https://ascelibrary.org/doi/abs/10.1061/%28ASCE%29WR.1943-5452.0001592. Free version: https://digitalcommons.usu.edu/water_pubs/170/.&lt;/url&gt;&lt;/related-urls&gt;&lt;/urls&gt;&lt;electronic-resource-num&gt;https://doi.org/10.1061/(ASCE)WR.1943-5452.0001592&lt;/electronic-resource-num&gt;&lt;/record&gt;&lt;/Cite&gt;&lt;Cite&gt;&lt;Author&gt;Wang&lt;/Author&gt;&lt;Year&gt;2020&lt;/Year&gt;&lt;RecNum&gt;2782&lt;/RecNum&gt;&lt;Suffix&gt;`; Figure 4&lt;/Suffix&gt;&lt;record&gt;&lt;rec-number&gt;2782&lt;/rec-number&gt;&lt;foreign-keys&gt;&lt;key app="EN" db-id="xxt5ta9pd995dwesap0pdzzp2weaz0w9werf" timestamp="1620768668"&gt;2782&lt;/key&gt;&lt;/foreign-keys&gt;&lt;ref-type name="Report"&gt;27&lt;/ref-type&gt;&lt;contributors&gt;&lt;authors&gt;&lt;author&gt;Jian Wang&lt;/author&gt;&lt;author&gt;John C. Schmidt&lt;/author&gt;&lt;/authors&gt;&lt;/contributors&gt;&lt;titles&gt;&lt;title&gt;Stream flow and Losses of the Colorado River in the Southern Colorado Plateau&lt;/title&gt;&lt;/titles&gt;&lt;pages&gt;30&lt;/pages&gt;&lt;number&gt;White Paper #5&lt;/number&gt;&lt;dates&gt;&lt;year&gt;2020&lt;/year&gt;&lt;pub-dates&gt;&lt;date&gt;Febuary 10&lt;/date&gt;&lt;/pub-dates&gt;&lt;/dates&gt;&lt;pub-location&gt;Logan, Utah&lt;/pub-location&gt;&lt;publisher&gt;Center for Colorado River Studies, Utah State University&lt;/publisher&gt;&lt;urls&gt;&lt;related-urls&gt;&lt;url&gt;https://qcnr.usu.edu/coloradoriver/files/WhitePaper5.pdf&lt;/url&gt;&lt;/related-urls&gt;&lt;/urls&gt;&lt;/record&gt;&lt;/Cite&gt;&lt;/EndNote&gt;</w:instrText>
+                            </w:r>
+                            <w:r>
+                              <w:rPr>
+                                <w:rFonts w:asciiTheme="majorBidi" w:hAnsiTheme="majorBidi" w:cstheme="majorBidi"/>
+                                <w:sz w:val="20"/>
+                                <w:szCs w:val="20"/>
+                              </w:rPr>
+                              <w:fldChar w:fldCharType="separate"/>
+                            </w:r>
+                            <w:r>
+                              <w:rPr>
+                                <w:rFonts w:asciiTheme="majorBidi" w:hAnsiTheme="majorBidi" w:cstheme="majorBidi"/>
+                                <w:noProof/>
+                                <w:sz w:val="20"/>
+                                <w:szCs w:val="20"/>
+                              </w:rPr>
+                              <w:t>(Rosenberg, 2022; Wang and Schmidt, 2020; Figure 4)</w:t>
+                            </w:r>
+                            <w:r>
+                              <w:rPr>
+                                <w:rFonts w:asciiTheme="majorBidi" w:hAnsiTheme="majorBidi" w:cstheme="majorBidi"/>
+                                <w:sz w:val="20"/>
+                                <w:szCs w:val="20"/>
+                              </w:rPr>
+                              <w:fldChar w:fldCharType="end"/>
                             </w:r>
                             <w:r>
                               <w:rPr>
@@ -7667,6 +7769,14 @@
                                 <w:szCs w:val="20"/>
                               </w:rPr>
                               <w:t>.</w:t>
+                            </w:r>
+                            <w:r>
+                              <w:rPr>
+                                <w:rFonts w:asciiTheme="majorBidi" w:hAnsiTheme="majorBidi" w:cstheme="majorBidi"/>
+                                <w:sz w:val="20"/>
+                                <w:szCs w:val="20"/>
+                              </w:rPr>
+                              <w:t xml:space="preserve"> Since 1990, annual Lake Mead inflow varied from 8 to 16 million acre-feet.</w:t>
                             </w:r>
                           </w:p>
                           <w:p>
@@ -7699,7 +7809,72 @@
                                 <w:sz w:val="20"/>
                                 <w:szCs w:val="20"/>
                               </w:rPr>
-                              <w:t>. Here, use recently negotiated divisions of shortages -- AA%, BB%, CC%, and  DD% for California, Nevada, Arizona, and Mexico -- by applying a mathematical transformation where a User's share of Available Water = Historical Allocation - Total  shortage * Their percentage (Table Z).</w:t>
+                              <w:t xml:space="preserve">. Here, </w:t>
+                            </w:r>
+                            <w:r>
+                              <w:rPr>
+                                <w:rFonts w:asciiTheme="majorBidi" w:hAnsiTheme="majorBidi" w:cstheme="majorBidi"/>
+                                <w:sz w:val="20"/>
+                                <w:szCs w:val="20"/>
+                              </w:rPr>
+                              <w:t xml:space="preserve">share of available water is the historical allocation minus the user’s share of the total shortage </w:t>
+                            </w:r>
+                            <w:r>
+                              <w:rPr>
+                                <w:rFonts w:asciiTheme="majorBidi" w:hAnsiTheme="majorBidi" w:cstheme="majorBidi"/>
+                                <w:sz w:val="20"/>
+                                <w:szCs w:val="20"/>
+                              </w:rPr>
+                              <w:t xml:space="preserve"> </w:t>
+                            </w:r>
+                            <w:r>
+                              <w:rPr>
+                                <w:rFonts w:asciiTheme="majorBidi" w:hAnsiTheme="majorBidi" w:cstheme="majorBidi"/>
+                                <w:sz w:val="20"/>
+                                <w:szCs w:val="20"/>
+                              </w:rPr>
+                              <w:fldChar w:fldCharType="begin"/>
+                            </w:r>
+                            <w:r>
+                              <w:rPr>
+                                <w:rFonts w:asciiTheme="majorBidi" w:hAnsiTheme="majorBidi" w:cstheme="majorBidi"/>
+                                <w:sz w:val="20"/>
+                                <w:szCs w:val="20"/>
+                              </w:rPr>
+                              <w:instrText xml:space="preserve"> ADDIN EN.CITE &lt;EndNote&gt;&lt;Cite&gt;&lt;Author&gt;Buschatzke&lt;/Author&gt;&lt;Year&gt;2024&lt;/Year&gt;&lt;RecNum&gt;3016&lt;/RecNum&gt;&lt;Suffix&gt;`; Appendix A&lt;/Suffix&gt;&lt;DisplayText&gt;(Buschatzke et al., 2024; Appendix A)&lt;/DisplayText&gt;&lt;record&gt;&lt;rec-number&gt;3016&lt;/rec-number&gt;&lt;foreign-keys&gt;&lt;key app="EN" db-id="xxt5ta9pd995dwesap0pdzzp2weaz0w9werf" timestamp="1723671806"&gt;3016&lt;/key&gt;&lt;/foreign-keys&gt;&lt;ref-type name="Web Page"&gt;12&lt;/ref-type&gt;&lt;contributors&gt;&lt;authors&gt;&lt;author&gt;Thomas Buschatzke&lt;/author&gt;&lt;author&gt;J.B. Hamby&lt;/author&gt;&lt;author&gt;John Entsminger&lt;/author&gt;&lt;/authors&gt;&lt;/contributors&gt;&lt;titles&gt;&lt;title&gt;Lower Basin Alternative for the Post-2026 Coordinated Operation of the Colorado River Basin&lt;/title&gt;&lt;/titles&gt;&lt;volume&gt;2024&lt;/volume&gt;&lt;number&gt;August 14&lt;/number&gt;&lt;dates&gt;&lt;year&gt;2024&lt;/year&gt;&lt;/dates&gt;&lt;urls&gt;&lt;related-urls&gt;&lt;url&gt;https://www.snwa.com/assets/pdf/lower-basin-alternative-letter-march2024.pdf&lt;/url&gt;&lt;/related-urls&gt;&lt;/urls&gt;&lt;/record&gt;&lt;/Cite&gt;&lt;/EndNote&gt;</w:instrText>
+                            </w:r>
+                            <w:r>
+                              <w:rPr>
+                                <w:rFonts w:asciiTheme="majorBidi" w:hAnsiTheme="majorBidi" w:cstheme="majorBidi"/>
+                                <w:sz w:val="20"/>
+                                <w:szCs w:val="20"/>
+                              </w:rPr>
+                              <w:fldChar w:fldCharType="separate"/>
+                            </w:r>
+                            <w:r>
+                              <w:rPr>
+                                <w:rFonts w:asciiTheme="majorBidi" w:hAnsiTheme="majorBidi" w:cstheme="majorBidi"/>
+                                <w:noProof/>
+                                <w:sz w:val="20"/>
+                                <w:szCs w:val="20"/>
+                              </w:rPr>
+                              <w:t>(Buschatzke et al., 2024; Appendix A)</w:t>
+                            </w:r>
+                            <w:r>
+                              <w:rPr>
+                                <w:rFonts w:asciiTheme="majorBidi" w:hAnsiTheme="majorBidi" w:cstheme="majorBidi"/>
+                                <w:sz w:val="20"/>
+                                <w:szCs w:val="20"/>
+                              </w:rPr>
+                              <w:fldChar w:fldCharType="end"/>
+                            </w:r>
+                            <w:r>
+                              <w:rPr>
+                                <w:rFonts w:asciiTheme="majorBidi" w:hAnsiTheme="majorBidi" w:cstheme="majorBidi"/>
+                                <w:sz w:val="20"/>
+                                <w:szCs w:val="20"/>
+                              </w:rPr>
+                              <w:t>.</w:t>
                             </w:r>
                           </w:p>
                           <w:p>
@@ -7930,7 +8105,7 @@
           </mc:Choice>
           <mc:Fallback>
             <w:pict>
-              <v:shape w14:anchorId="22669297" id="_x0000_s1029" type="#_x0000_t202" style="position:absolute;left:0;text-align:left;margin-left:206.8pt;margin-top:214.3pt;width:253.4pt;height:495.65pt;z-index:251663360;visibility:visible;mso-wrap-style:square;mso-width-percent:0;mso-height-percent:0;mso-wrap-distance-left:9pt;mso-wrap-distance-top:3.6pt;mso-wrap-distance-right:9pt;mso-wrap-distance-bottom:3.6pt;mso-position-horizontal:absolute;mso-position-horizontal-relative:margin;mso-position-vertical:absolute;mso-position-vertical-relative:page;mso-width-percent:0;mso-height-percent:0;mso-width-relative:margin;mso-height-relative:margin;v-text-anchor:top" o:gfxdata="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" fillcolor="#fff2cc [663]">
+              <v:shape w14:anchorId="22669297" id="_x0000_s1029" type="#_x0000_t202" style="position:absolute;left:0;text-align:left;margin-left:196.8pt;margin-top:214.1pt;width:263.2pt;height:429.65pt;z-index:251663360;visibility:visible;mso-wrap-style:square;mso-width-percent:0;mso-height-percent:0;mso-wrap-distance-left:9pt;mso-wrap-distance-top:3.6pt;mso-wrap-distance-right:9pt;mso-wrap-distance-bottom:3.6pt;mso-position-horizontal:absolute;mso-position-horizontal-relative:margin;mso-position-vertical:absolute;mso-position-vertical-relative:page;mso-width-percent:0;mso-height-percent:0;mso-width-relative:margin;mso-height-relative:margin;v-text-anchor:top" o:gfxdata="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" fillcolor="#fff2cc [663]">
                 <v:textbox>
                   <w:txbxContent>
                     <w:p>
@@ -7945,7 +8120,55 @@
                           <w:b/>
                           <w:bCs/>
                         </w:rPr>
-                        <w:t>Box 2. Steps for a water accounting program</w:t>
+                        <w:t xml:space="preserve">Box 2. Steps for a </w:t>
+                      </w:r>
+                      <w:r>
+                        <w:rPr>
+                          <w:rFonts w:asciiTheme="majorBidi" w:hAnsiTheme="majorBidi" w:cstheme="majorBidi"/>
+                          <w:b/>
+                          <w:bCs/>
+                        </w:rPr>
+                        <w:t>W</w:t>
+                      </w:r>
+                      <w:r>
+                        <w:rPr>
+                          <w:rFonts w:asciiTheme="majorBidi" w:hAnsiTheme="majorBidi" w:cstheme="majorBidi"/>
+                          <w:b/>
+                          <w:bCs/>
+                        </w:rPr>
+                        <w:t xml:space="preserve">ater </w:t>
+                      </w:r>
+                      <w:r>
+                        <w:rPr>
+                          <w:rFonts w:asciiTheme="majorBidi" w:hAnsiTheme="majorBidi" w:cstheme="majorBidi"/>
+                          <w:b/>
+                          <w:bCs/>
+                        </w:rPr>
+                        <w:t>A</w:t>
+                      </w:r>
+                      <w:r>
+                        <w:rPr>
+                          <w:rFonts w:asciiTheme="majorBidi" w:hAnsiTheme="majorBidi" w:cstheme="majorBidi"/>
+                          <w:b/>
+                          <w:bCs/>
+                        </w:rPr>
+                        <w:t xml:space="preserve">ccounting </w:t>
+                      </w:r>
+                      <w:r>
+                        <w:rPr>
+                          <w:rFonts w:asciiTheme="majorBidi" w:hAnsiTheme="majorBidi" w:cstheme="majorBidi"/>
+                          <w:b/>
+                          <w:bCs/>
+                        </w:rPr>
+                        <w:t>P</w:t>
+                      </w:r>
+                      <w:r>
+                        <w:rPr>
+                          <w:rFonts w:asciiTheme="majorBidi" w:hAnsiTheme="majorBidi" w:cstheme="majorBidi"/>
+                          <w:b/>
+                          <w:bCs/>
+                        </w:rPr>
+                        <w:t>rogram</w:t>
                       </w:r>
                       <w:r>
                         <w:rPr>
@@ -8002,18 +8225,6 @@
                         </w:rPr>
                         <w:t>. Present conversations suggest setting the Lake Mead protection volume between 4.0 and 5.7 million acre-feet of active storage (elevations 1,000 to 1,020 feet).</w:t>
                       </w:r>
-                    </w:p>
-                    <w:p>
-                      <w:pPr>
-                        <w:pStyle w:val="ListParagraph"/>
-                        <w:spacing w:after="120"/>
-                        <w:ind w:left="360"/>
-                        <w:rPr>
-                          <w:rFonts w:asciiTheme="majorBidi" w:hAnsiTheme="majorBidi" w:cstheme="majorBidi"/>
-                          <w:sz w:val="20"/>
-                          <w:szCs w:val="20"/>
-                        </w:rPr>
-                      </w:pPr>
                     </w:p>
                     <w:p>
                       <w:pPr>
@@ -8118,7 +8329,40 @@
                           <w:sz w:val="20"/>
                           <w:szCs w:val="20"/>
                         </w:rPr>
-                        <w:t>{Rosenberg, 2022 #2903;Wang, 2020 #2782}</w:t>
+                        <w:fldChar w:fldCharType="begin"/>
+                      </w:r>
+                      <w:r>
+                        <w:rPr>
+                          <w:rFonts w:asciiTheme="majorBidi" w:hAnsiTheme="majorBidi" w:cstheme="majorBidi"/>
+                          <w:sz w:val="20"/>
+                          <w:szCs w:val="20"/>
+                        </w:rPr>
+                        <w:instrText xml:space="preserve"> ADDIN EN.CITE &lt;EndNote&gt;&lt;Cite&gt;&lt;Author&gt;Rosenberg&lt;/Author&gt;&lt;Year&gt;2022&lt;/Year&gt;&lt;RecNum&gt;2903&lt;/RecNum&gt;&lt;DisplayText&gt;(Rosenberg, 2022; Wang and Schmidt, 2020; Figure 4)&lt;/DisplayText&gt;&lt;record&gt;&lt;rec-number&gt;2903&lt;/rec-number&gt;&lt;foreign-keys&gt;&lt;key app="EN" db-id="xxt5ta9pd995dwesap0pdzzp2weaz0w9werf" timestamp="1663608602"&gt;2903&lt;/key&gt;&lt;/foreign-keys&gt;&lt;ref-type name="Journal Article"&gt;17&lt;/ref-type&gt;&lt;contributors&gt;&lt;authors&gt;&lt;author&gt;David E. Rosenberg&lt;/author&gt;&lt;/authors&gt;&lt;/contributors&gt;&lt;titles&gt;&lt;title&gt;Adapt Lake Mead Releases to Inflow to Give Managers More Flexibility to Slow Reservoir Drawdown&lt;/title&gt;&lt;secondary-title&gt;Journal of Water Resources Planning and Management&lt;/secondary-title&gt;&lt;/titles&gt;&lt;periodical&gt;&lt;full-title&gt;Journal of Water Resources Planning and Management&lt;/full-title&gt;&lt;/periodical&gt;&lt;pages&gt;02522006&lt;/pages&gt;&lt;volume&gt;148&lt;/volume&gt;&lt;number&gt;10&lt;/number&gt;&lt;dates&gt;&lt;year&gt;2022&lt;/year&gt;&lt;/dates&gt;&lt;urls&gt;&lt;related-urls&gt;&lt;url&gt;https://ascelibrary.org/doi/abs/10.1061/%28ASCE%29WR.1943-5452.0001592. Free version: https://digitalcommons.usu.edu/water_pubs/170/.&lt;/url&gt;&lt;/related-urls&gt;&lt;/urls&gt;&lt;electronic-resource-num&gt;https://doi.org/10.1061/(ASCE)WR.1943-5452.0001592&lt;/electronic-resource-num&gt;&lt;/record&gt;&lt;/Cite&gt;&lt;Cite&gt;&lt;Author&gt;Wang&lt;/Author&gt;&lt;Year&gt;2020&lt;/Year&gt;&lt;RecNum&gt;2782&lt;/RecNum&gt;&lt;Suffix&gt;`; Figure 4&lt;/Suffix&gt;&lt;record&gt;&lt;rec-number&gt;2782&lt;/rec-number&gt;&lt;foreign-keys&gt;&lt;key app="EN" db-id="xxt5ta9pd995dwesap0pdzzp2weaz0w9werf" timestamp="1620768668"&gt;2782&lt;/key&gt;&lt;/foreign-keys&gt;&lt;ref-type name="Report"&gt;27&lt;/ref-type&gt;&lt;contributors&gt;&lt;authors&gt;&lt;author&gt;Jian Wang&lt;/author&gt;&lt;author&gt;John C. Schmidt&lt;/author&gt;&lt;/authors&gt;&lt;/contributors&gt;&lt;titles&gt;&lt;title&gt;Stream flow and Losses of the Colorado River in the Southern Colorado Plateau&lt;/title&gt;&lt;/titles&gt;&lt;pages&gt;30&lt;/pages&gt;&lt;number&gt;White Paper #5&lt;/number&gt;&lt;dates&gt;&lt;year&gt;2020&lt;/year&gt;&lt;pub-dates&gt;&lt;date&gt;Febuary 10&lt;/date&gt;&lt;/pub-dates&gt;&lt;/dates&gt;&lt;pub-location&gt;Logan, Utah&lt;/pub-location&gt;&lt;publisher&gt;Center for Colorado River Studies, Utah State University&lt;/publisher&gt;&lt;urls&gt;&lt;related-urls&gt;&lt;url&gt;https://qcnr.usu.edu/coloradoriver/files/WhitePaper5.pdf&lt;/url&gt;&lt;/related-urls&gt;&lt;/urls&gt;&lt;/record&gt;&lt;/Cite&gt;&lt;/EndNote&gt;</w:instrText>
+                      </w:r>
+                      <w:r>
+                        <w:rPr>
+                          <w:rFonts w:asciiTheme="majorBidi" w:hAnsiTheme="majorBidi" w:cstheme="majorBidi"/>
+                          <w:sz w:val="20"/>
+                          <w:szCs w:val="20"/>
+                        </w:rPr>
+                        <w:fldChar w:fldCharType="separate"/>
+                      </w:r>
+                      <w:r>
+                        <w:rPr>
+                          <w:rFonts w:asciiTheme="majorBidi" w:hAnsiTheme="majorBidi" w:cstheme="majorBidi"/>
+                          <w:noProof/>
+                          <w:sz w:val="20"/>
+                          <w:szCs w:val="20"/>
+                        </w:rPr>
+                        <w:t>(Rosenberg, 2022; Wang and Schmidt, 2020; Figure 4)</w:t>
+                      </w:r>
+                      <w:r>
+                        <w:rPr>
+                          <w:rFonts w:asciiTheme="majorBidi" w:hAnsiTheme="majorBidi" w:cstheme="majorBidi"/>
+                          <w:sz w:val="20"/>
+                          <w:szCs w:val="20"/>
+                        </w:rPr>
+                        <w:fldChar w:fldCharType="end"/>
                       </w:r>
                       <w:r>
                         <w:rPr>
@@ -8127,6 +8371,14 @@
                           <w:szCs w:val="20"/>
                         </w:rPr>
                         <w:t>.</w:t>
+                      </w:r>
+                      <w:r>
+                        <w:rPr>
+                          <w:rFonts w:asciiTheme="majorBidi" w:hAnsiTheme="majorBidi" w:cstheme="majorBidi"/>
+                          <w:sz w:val="20"/>
+                          <w:szCs w:val="20"/>
+                        </w:rPr>
+                        <w:t xml:space="preserve"> Since 1990, annual Lake Mead inflow varied from 8 to 16 million acre-feet.</w:t>
                       </w:r>
                     </w:p>
                     <w:p>
@@ -8159,7 +8411,72 @@
                           <w:sz w:val="20"/>
                           <w:szCs w:val="20"/>
                         </w:rPr>
-                        <w:t>. Here, use recently negotiated divisions of shortages -- AA%, BB%, CC%, and  DD% for California, Nevada, Arizona, and Mexico -- by applying a mathematical transformation where a User's share of Available Water = Historical Allocation - Total  shortage * Their percentage (Table Z).</w:t>
+                        <w:t xml:space="preserve">. Here, </w:t>
+                      </w:r>
+                      <w:r>
+                        <w:rPr>
+                          <w:rFonts w:asciiTheme="majorBidi" w:hAnsiTheme="majorBidi" w:cstheme="majorBidi"/>
+                          <w:sz w:val="20"/>
+                          <w:szCs w:val="20"/>
+                        </w:rPr>
+                        <w:t xml:space="preserve">share of available water is the historical allocation minus the user’s share of the total shortage </w:t>
+                      </w:r>
+                      <w:r>
+                        <w:rPr>
+                          <w:rFonts w:asciiTheme="majorBidi" w:hAnsiTheme="majorBidi" w:cstheme="majorBidi"/>
+                          <w:sz w:val="20"/>
+                          <w:szCs w:val="20"/>
+                        </w:rPr>
+                        <w:t xml:space="preserve"> </w:t>
+                      </w:r>
+                      <w:r>
+                        <w:rPr>
+                          <w:rFonts w:asciiTheme="majorBidi" w:hAnsiTheme="majorBidi" w:cstheme="majorBidi"/>
+                          <w:sz w:val="20"/>
+                          <w:szCs w:val="20"/>
+                        </w:rPr>
+                        <w:fldChar w:fldCharType="begin"/>
+                      </w:r>
+                      <w:r>
+                        <w:rPr>
+                          <w:rFonts w:asciiTheme="majorBidi" w:hAnsiTheme="majorBidi" w:cstheme="majorBidi"/>
+                          <w:sz w:val="20"/>
+                          <w:szCs w:val="20"/>
+                        </w:rPr>
+                        <w:instrText xml:space="preserve"> ADDIN EN.CITE &lt;EndNote&gt;&lt;Cite&gt;&lt;Author&gt;Buschatzke&lt;/Author&gt;&lt;Year&gt;2024&lt;/Year&gt;&lt;RecNum&gt;3016&lt;/RecNum&gt;&lt;Suffix&gt;`; Appendix A&lt;/Suffix&gt;&lt;DisplayText&gt;(Buschatzke et al., 2024; Appendix A)&lt;/DisplayText&gt;&lt;record&gt;&lt;rec-number&gt;3016&lt;/rec-number&gt;&lt;foreign-keys&gt;&lt;key app="EN" db-id="xxt5ta9pd995dwesap0pdzzp2weaz0w9werf" timestamp="1723671806"&gt;3016&lt;/key&gt;&lt;/foreign-keys&gt;&lt;ref-type name="Web Page"&gt;12&lt;/ref-type&gt;&lt;contributors&gt;&lt;authors&gt;&lt;author&gt;Thomas Buschatzke&lt;/author&gt;&lt;author&gt;J.B. Hamby&lt;/author&gt;&lt;author&gt;John Entsminger&lt;/author&gt;&lt;/authors&gt;&lt;/contributors&gt;&lt;titles&gt;&lt;title&gt;Lower Basin Alternative for the Post-2026 Coordinated Operation of the Colorado River Basin&lt;/title&gt;&lt;/titles&gt;&lt;volume&gt;2024&lt;/volume&gt;&lt;number&gt;August 14&lt;/number&gt;&lt;dates&gt;&lt;year&gt;2024&lt;/year&gt;&lt;/dates&gt;&lt;urls&gt;&lt;related-urls&gt;&lt;url&gt;https://www.snwa.com/assets/pdf/lower-basin-alternative-letter-march2024.pdf&lt;/url&gt;&lt;/related-urls&gt;&lt;/urls&gt;&lt;/record&gt;&lt;/Cite&gt;&lt;/EndNote&gt;</w:instrText>
+                      </w:r>
+                      <w:r>
+                        <w:rPr>
+                          <w:rFonts w:asciiTheme="majorBidi" w:hAnsiTheme="majorBidi" w:cstheme="majorBidi"/>
+                          <w:sz w:val="20"/>
+                          <w:szCs w:val="20"/>
+                        </w:rPr>
+                        <w:fldChar w:fldCharType="separate"/>
+                      </w:r>
+                      <w:r>
+                        <w:rPr>
+                          <w:rFonts w:asciiTheme="majorBidi" w:hAnsiTheme="majorBidi" w:cstheme="majorBidi"/>
+                          <w:noProof/>
+                          <w:sz w:val="20"/>
+                          <w:szCs w:val="20"/>
+                        </w:rPr>
+                        <w:t>(Buschatzke et al., 2024; Appendix A)</w:t>
+                      </w:r>
+                      <w:r>
+                        <w:rPr>
+                          <w:rFonts w:asciiTheme="majorBidi" w:hAnsiTheme="majorBidi" w:cstheme="majorBidi"/>
+                          <w:sz w:val="20"/>
+                          <w:szCs w:val="20"/>
+                        </w:rPr>
+                        <w:fldChar w:fldCharType="end"/>
+                      </w:r>
+                      <w:r>
+                        <w:rPr>
+                          <w:rFonts w:asciiTheme="majorBidi" w:hAnsiTheme="majorBidi" w:cstheme="majorBidi"/>
+                          <w:sz w:val="20"/>
+                          <w:szCs w:val="20"/>
+                        </w:rPr>
+                        <w:t>.</w:t>
                       </w:r>
                     </w:p>
                     <w:p>
@@ -8467,7 +8784,23 @@
           <w:sz w:val="24"/>
           <w:szCs w:val="24"/>
         </w:rPr>
-        <w:t xml:space="preserve">Lake Mead active storage is the protection volume plus the sum of all water user account balances. </w:t>
+        <w:t xml:space="preserve">Lake Mead active storage </w:t>
+      </w:r>
+      <w:r>
+        <w:rPr>
+          <w:rFonts w:asciiTheme="majorBidi" w:hAnsiTheme="majorBidi" w:cstheme="majorBidi"/>
+          <w:sz w:val="24"/>
+          <w:szCs w:val="24"/>
+        </w:rPr>
+        <w:t>becomes</w:t>
+      </w:r>
+      <w:r>
+        <w:rPr>
+          <w:rFonts w:asciiTheme="majorBidi" w:hAnsiTheme="majorBidi" w:cstheme="majorBidi"/>
+          <w:sz w:val="24"/>
+          <w:szCs w:val="24"/>
+        </w:rPr>
+        <w:t xml:space="preserve"> the protection volume plus the sum of all water user account balances. </w:t>
       </w:r>
       <w:r>
         <w:rPr>
@@ -8595,15 +8928,79 @@
           <w:sz w:val="24"/>
           <w:szCs w:val="24"/>
         </w:rPr>
-        <w:t xml:space="preserve"> their prior conserved water at any time in any amount (rollover)</w:t>
-      </w:r>
-      <w:r>
-        <w:rPr>
-          <w:rFonts w:asciiTheme="majorBidi" w:hAnsiTheme="majorBidi" w:cstheme="majorBidi"/>
-          <w:sz w:val="24"/>
-          <w:szCs w:val="24"/>
-        </w:rPr>
-        <w:t xml:space="preserve"> without limit</w:t>
+        <w:t xml:space="preserve"> their prior conserved water at any time in any amount (rollover). </w:t>
+      </w:r>
+      <w:r>
+        <w:rPr>
+          <w:rFonts w:asciiTheme="majorBidi" w:hAnsiTheme="majorBidi" w:cstheme="majorBidi"/>
+          <w:sz w:val="24"/>
+          <w:szCs w:val="24"/>
+        </w:rPr>
+        <w:t xml:space="preserve">There is no mandatory water conservation. </w:t>
+      </w:r>
+      <w:r>
+        <w:rPr>
+          <w:rFonts w:asciiTheme="majorBidi" w:hAnsiTheme="majorBidi" w:cstheme="majorBidi"/>
+          <w:sz w:val="24"/>
+          <w:szCs w:val="24"/>
+        </w:rPr>
+        <w:t>The</w:t>
+      </w:r>
+      <w:r>
+        <w:rPr>
+          <w:rFonts w:asciiTheme="majorBidi" w:hAnsiTheme="majorBidi" w:cstheme="majorBidi"/>
+          <w:sz w:val="24"/>
+          <w:szCs w:val="24"/>
+        </w:rPr>
+        <w:t xml:space="preserve"> water accounting preserves the protection volume and ther</w:t>
+      </w:r>
+      <w:r>
+        <w:rPr>
+          <w:rFonts w:asciiTheme="majorBidi" w:hAnsiTheme="majorBidi" w:cstheme="majorBidi"/>
+          <w:sz w:val="24"/>
+          <w:szCs w:val="24"/>
+        </w:rPr>
+        <w:t>e is no trigger to prohibit debits</w:t>
+      </w:r>
+      <w:r>
+        <w:rPr>
+          <w:rFonts w:asciiTheme="majorBidi" w:hAnsiTheme="majorBidi" w:cstheme="majorBidi"/>
+          <w:sz w:val="24"/>
+          <w:szCs w:val="24"/>
+        </w:rPr>
+        <w:t xml:space="preserve"> because reservoir water account balances must always </w:t>
+      </w:r>
+      <w:r>
+        <w:rPr>
+          <w:rFonts w:asciiTheme="majorBidi" w:hAnsiTheme="majorBidi" w:cstheme="majorBidi"/>
+          <w:sz w:val="24"/>
+          <w:szCs w:val="24"/>
+        </w:rPr>
+        <w:t>be zero or</w:t>
+      </w:r>
+      <w:r>
+        <w:rPr>
+          <w:rFonts w:asciiTheme="majorBidi" w:hAnsiTheme="majorBidi" w:cstheme="majorBidi"/>
+          <w:sz w:val="24"/>
+          <w:szCs w:val="24"/>
+        </w:rPr>
+        <w:t xml:space="preserve"> pos</w:t>
+      </w:r>
+      <w:r>
+        <w:rPr>
+          <w:rFonts w:asciiTheme="majorBidi" w:hAnsiTheme="majorBidi" w:cstheme="majorBidi"/>
+          <w:sz w:val="24"/>
+          <w:szCs w:val="24"/>
+        </w:rPr>
+        <w:t>i</w:t>
+      </w:r>
+      <w:r>
+        <w:rPr>
+          <w:rFonts w:asciiTheme="majorBidi" w:hAnsiTheme="majorBidi" w:cstheme="majorBidi"/>
+          <w:sz w:val="24"/>
+          <w:szCs w:val="24"/>
+        </w:rPr>
+        <w:t>tive</w:t>
       </w:r>
       <w:r>
         <w:rPr>
@@ -8619,15 +9016,112 @@
           <w:sz w:val="24"/>
           <w:szCs w:val="24"/>
         </w:rPr>
-        <w:t xml:space="preserve">There is no trigger to prohibit debits. </w:t>
-      </w:r>
-      <w:r>
-        <w:rPr>
-          <w:rFonts w:asciiTheme="majorBidi" w:hAnsiTheme="majorBidi" w:cstheme="majorBidi"/>
-          <w:sz w:val="24"/>
-          <w:szCs w:val="24"/>
-        </w:rPr>
-        <w:t xml:space="preserve">The accounting leverages prior shortages sharing agreements without requiring new negotiations. </w:t>
+        <w:t>Water</w:t>
+      </w:r>
+      <w:r>
+        <w:rPr>
+          <w:rFonts w:asciiTheme="majorBidi" w:hAnsiTheme="majorBidi" w:cstheme="majorBidi"/>
+          <w:sz w:val="24"/>
+          <w:szCs w:val="24"/>
+        </w:rPr>
+        <w:t xml:space="preserve"> accounting leverages prior shortage sharing </w:t>
+      </w:r>
+      <w:r>
+        <w:rPr>
+          <w:rFonts w:asciiTheme="majorBidi" w:hAnsiTheme="majorBidi" w:cstheme="majorBidi"/>
+          <w:sz w:val="24"/>
+          <w:szCs w:val="24"/>
+        </w:rPr>
+        <w:t xml:space="preserve">agreements, </w:t>
+      </w:r>
+      <w:r>
+        <w:rPr>
+          <w:rFonts w:asciiTheme="majorBidi" w:hAnsiTheme="majorBidi" w:cstheme="majorBidi"/>
+          <w:sz w:val="24"/>
+          <w:szCs w:val="24"/>
+        </w:rPr>
+        <w:t>including the recent</w:t>
+      </w:r>
+      <w:r>
+        <w:rPr>
+          <w:rFonts w:asciiTheme="majorBidi" w:hAnsiTheme="majorBidi" w:cstheme="majorBidi"/>
+          <w:sz w:val="24"/>
+          <w:szCs w:val="24"/>
+        </w:rPr>
+        <w:t xml:space="preserve"> Lower Basin </w:t>
+      </w:r>
+      <w:r>
+        <w:rPr>
+          <w:rFonts w:asciiTheme="majorBidi" w:hAnsiTheme="majorBidi" w:cstheme="majorBidi"/>
+          <w:sz w:val="24"/>
+          <w:szCs w:val="24"/>
+        </w:rPr>
+        <w:t>A</w:t>
+      </w:r>
+      <w:r>
+        <w:rPr>
+          <w:rFonts w:asciiTheme="majorBidi" w:hAnsiTheme="majorBidi" w:cstheme="majorBidi"/>
+          <w:sz w:val="24"/>
+          <w:szCs w:val="24"/>
+        </w:rPr>
+        <w:t>lternative</w:t>
+      </w:r>
+      <w:r>
+        <w:rPr>
+          <w:rFonts w:asciiTheme="majorBidi" w:hAnsiTheme="majorBidi" w:cstheme="majorBidi"/>
+          <w:sz w:val="24"/>
+          <w:szCs w:val="24"/>
+        </w:rPr>
+        <w:t xml:space="preserve"> </w:t>
+      </w:r>
+      <w:r>
+        <w:rPr>
+          <w:rFonts w:asciiTheme="majorBidi" w:hAnsiTheme="majorBidi" w:cstheme="majorBidi"/>
+          <w:sz w:val="24"/>
+          <w:szCs w:val="24"/>
+        </w:rPr>
+        <w:fldChar w:fldCharType="begin"/>
+      </w:r>
+      <w:r>
+        <w:rPr>
+          <w:rFonts w:asciiTheme="majorBidi" w:hAnsiTheme="majorBidi" w:cstheme="majorBidi"/>
+          <w:sz w:val="24"/>
+          <w:szCs w:val="24"/>
+        </w:rPr>
+        <w:instrText xml:space="preserve"> ADDIN EN.CITE &lt;EndNote&gt;&lt;Cite&gt;&lt;Author&gt;Buschatzke&lt;/Author&gt;&lt;Year&gt;2024&lt;/Year&gt;&lt;RecNum&gt;3016&lt;/RecNum&gt;&lt;Suffix&gt;`; Appendix A&lt;/Suffix&gt;&lt;DisplayText&gt;(Buschatzke et al., 2024; Appendix A)&lt;/DisplayText&gt;&lt;record&gt;&lt;rec-number&gt;3016&lt;/rec-number&gt;&lt;foreign-keys&gt;&lt;key app="EN" db-id="xxt5ta9pd995dwesap0pdzzp2weaz0w9werf" timestamp="1723671806"&gt;3016&lt;/key&gt;&lt;/foreign-keys&gt;&lt;ref-type name="Web Page"&gt;12&lt;/ref-type&gt;&lt;contributors&gt;&lt;authors&gt;&lt;author&gt;Thomas Buschatzke&lt;/author&gt;&lt;author&gt;J.B. Hamby&lt;/author&gt;&lt;author&gt;John Entsminger&lt;/author&gt;&lt;/authors&gt;&lt;/contributors&gt;&lt;titles&gt;&lt;title&gt;Lower Basin Alternative for the Post-2026 Coordinated Operation of the Colorado River Basin&lt;/title&gt;&lt;/titles&gt;&lt;volume&gt;2024&lt;/volume&gt;&lt;number&gt;August 14&lt;/number&gt;&lt;dates&gt;&lt;year&gt;2024&lt;/year&gt;&lt;/dates&gt;&lt;urls&gt;&lt;related-urls&gt;&lt;url&gt;https://www.snwa.com/assets/pdf/lower-basin-alternative-letter-march2024.pdf&lt;/url&gt;&lt;/related-urls&gt;&lt;/urls&gt;&lt;/record&gt;&lt;/Cite&gt;&lt;/EndNote&gt;</w:instrText>
+      </w:r>
+      <w:r>
+        <w:rPr>
+          <w:rFonts w:asciiTheme="majorBidi" w:hAnsiTheme="majorBidi" w:cstheme="majorBidi"/>
+          <w:sz w:val="24"/>
+          <w:szCs w:val="24"/>
+        </w:rPr>
+        <w:fldChar w:fldCharType="separate"/>
+      </w:r>
+      <w:r>
+        <w:rPr>
+          <w:rFonts w:asciiTheme="majorBidi" w:hAnsiTheme="majorBidi" w:cstheme="majorBidi"/>
+          <w:noProof/>
+          <w:sz w:val="24"/>
+          <w:szCs w:val="24"/>
+        </w:rPr>
+        <w:t>(Buschatzke et al., 2024; Appendix A)</w:t>
+      </w:r>
+      <w:r>
+        <w:rPr>
+          <w:rFonts w:asciiTheme="majorBidi" w:hAnsiTheme="majorBidi" w:cstheme="majorBidi"/>
+          <w:sz w:val="24"/>
+          <w:szCs w:val="24"/>
+        </w:rPr>
+        <w:fldChar w:fldCharType="end"/>
+      </w:r>
+      <w:r>
+        <w:rPr>
+          <w:rFonts w:asciiTheme="majorBidi" w:hAnsiTheme="majorBidi" w:cstheme="majorBidi"/>
+          <w:sz w:val="24"/>
+          <w:szCs w:val="24"/>
+        </w:rPr>
+        <w:t xml:space="preserve">. </w:t>
       </w:r>
       <w:r>
         <w:rPr>
@@ -8680,80 +9174,36 @@
     </w:p>
     <w:p>
       <w:pPr>
-        <w:ind w:left="360"/>
-        <w:rPr>
-          <w:rFonts w:asciiTheme="majorBidi" w:hAnsiTheme="majorBidi" w:cstheme="majorBidi"/>
-          <w:sz w:val="24"/>
-          <w:szCs w:val="24"/>
-        </w:rPr>
-      </w:pPr>
-      <w:r>
-        <w:rPr>
-          <w:rFonts w:asciiTheme="majorBidi" w:hAnsiTheme="majorBidi" w:cstheme="majorBidi"/>
-          <w:sz w:val="24"/>
-          <w:szCs w:val="24"/>
-        </w:rPr>
-        <w:t>The water accounting preserves the Lake Mead protection volume because 1) zero account balances for all users represent zero active storage above the protection volume, and 2) each user must maintain a zero or positive water account balance at all times.</w:t>
+        <w:ind w:left="720"/>
+        <w:rPr>
+          <w:rFonts w:asciiTheme="majorBidi" w:hAnsiTheme="majorBidi" w:cstheme="majorBidi"/>
+          <w:sz w:val="24"/>
+          <w:szCs w:val="24"/>
+        </w:rPr>
+      </w:pPr>
+      <w:r>
+        <w:rPr>
+          <w:rFonts w:asciiTheme="majorBidi" w:hAnsiTheme="majorBidi" w:cstheme="majorBidi"/>
+          <w:sz w:val="24"/>
+          <w:szCs w:val="24"/>
+        </w:rPr>
+        <w:t xml:space="preserve">The Lake Mead water accounting is agnostic to annual Lake Powell releases </w:t>
+      </w:r>
+      <w:r>
+        <w:rPr>
+          <w:rFonts w:asciiTheme="majorBidi" w:hAnsiTheme="majorBidi" w:cstheme="majorBidi"/>
+          <w:sz w:val="24"/>
+          <w:szCs w:val="24"/>
+        </w:rPr>
+        <w:t>because the Lake Powell release contributes to Lake Mead inflow and the available water.</w:t>
       </w:r>
     </w:p>
     <w:p>
       <w:pPr>
-        <w:ind w:left="360"/>
-        <w:rPr>
-          <w:rFonts w:asciiTheme="majorBidi" w:hAnsiTheme="majorBidi" w:cstheme="majorBidi"/>
-          <w:sz w:val="24"/>
-          <w:szCs w:val="24"/>
-        </w:rPr>
-      </w:pPr>
-      <w:r>
-        <w:rPr>
-          <w:rFonts w:asciiTheme="majorBidi" w:hAnsiTheme="majorBidi" w:cstheme="majorBidi"/>
-          <w:sz w:val="24"/>
-          <w:szCs w:val="24"/>
-        </w:rPr>
-        <w:t>The Lake Mead water accounting is agnostic to annual Lake Powell releases and division of water storage between Lake Powell and Lake Mead because all water in Lake Powell is either lost to evaporation or becomes most of the inflow to Lake Mead and water available for consumption and conservation by Lower Basin users. Annual Lake Powell releases rather specify the inter-annual timing of water delivery to and availability in Lake Mead.</w:t>
-      </w:r>
-      <w:r>
-        <w:rPr>
-          <w:rFonts w:asciiTheme="majorBidi" w:hAnsiTheme="majorBidi" w:cstheme="majorBidi"/>
-          <w:sz w:val="24"/>
-          <w:szCs w:val="24"/>
-        </w:rPr>
-        <w:t xml:space="preserve"> </w:t>
-      </w:r>
-      <w:r>
-        <w:rPr>
-          <w:rFonts w:asciiTheme="majorBidi" w:hAnsiTheme="majorBidi" w:cstheme="majorBidi"/>
-          <w:sz w:val="24"/>
-          <w:szCs w:val="24"/>
-        </w:rPr>
-        <w:t xml:space="preserve">From the perspective of native warm-water fish in Grand Canyon, </w:t>
-      </w:r>
-      <w:r>
-        <w:rPr>
-          <w:rFonts w:asciiTheme="majorBidi" w:hAnsiTheme="majorBidi" w:cstheme="majorBidi"/>
-          <w:sz w:val="24"/>
-          <w:szCs w:val="24"/>
-        </w:rPr>
-        <w:lastRenderedPageBreak/>
-        <w:t>water is preferentially stored in Lake Powell to 1) reduce the entrainment of invasive, non-native, warm water fish into the Glen Canyon Dam penstocks, and  2) preserve colder water releases that presently advantage native fish in Grand Canyon. There may be benefit to adjust monthly Lake Powell releases to preserve storage and colder water releases in Summer and Fall months. Such an adjustment will not affect the annual release volume or water available to Lower Basin users.</w:t>
-      </w:r>
-      <w:r>
-        <w:rPr>
-          <w:rFonts w:asciiTheme="majorBidi" w:hAnsiTheme="majorBidi" w:cstheme="majorBidi"/>
-          <w:sz w:val="24"/>
-          <w:szCs w:val="24"/>
-        </w:rPr>
-        <w:br/>
-      </w:r>
-      <w:r>
-        <w:rPr>
-          <w:rFonts w:asciiTheme="majorBidi" w:hAnsiTheme="majorBidi" w:cstheme="majorBidi"/>
-          <w:sz w:val="24"/>
-          <w:szCs w:val="24"/>
-        </w:rPr>
-        <w:br/>
-        <w:t>Lake Mead water accounting is also agnostic to the division of the natural flow above Lake Powell between the states of the Upper and Lower divisions. Such division is a political issue of where and how to consumptively use water and is better left to negotiations. </w:t>
+        <w:pStyle w:val="Heading1"/>
+      </w:pPr>
+      <w:r>
+        <w:t>Next Steps</w:t>
       </w:r>
     </w:p>
     <w:p>
@@ -8766,57 +9216,84 @@
       </w:pPr>
       <w:r>
         <w:rPr>
-          <w:noProof/>
-        </w:rPr>
-        <w:drawing>
-          <wp:inline distT="0" distB="0" distL="0" distR="0" wp14:anchorId="403AAA33" wp14:editId="4B989EAA">
-            <wp:extent cx="4096987" cy="2993952"/>
-            <wp:effectExtent l="0" t="0" r="0" b="0"/>
-            <wp:docPr id="1829818711" name="Picture 1" descr="A graph with blue and red lines&#10;&#10;Description automatically generated"/>
-            <wp:cNvGraphicFramePr>
-              <a:graphicFrameLocks xmlns:a="http://schemas.openxmlformats.org/drawingml/2006/main" noChangeAspect="1"/>
-            </wp:cNvGraphicFramePr>
-            <a:graphic xmlns:a="http://schemas.openxmlformats.org/drawingml/2006/main">
-              <a:graphicData uri="http://schemas.openxmlformats.org/drawingml/2006/picture">
-                <pic:pic xmlns:pic="http://schemas.openxmlformats.org/drawingml/2006/picture">
-                  <pic:nvPicPr>
-                    <pic:cNvPr id="1829818711" name="Picture 1" descr="A graph with blue and red lines&#10;&#10;Description automatically generated"/>
-                    <pic:cNvPicPr/>
-                  </pic:nvPicPr>
-                  <pic:blipFill>
-                    <a:blip r:embed="rId14"/>
-                    <a:stretch>
-                      <a:fillRect/>
-                    </a:stretch>
-                  </pic:blipFill>
-                  <pic:spPr>
-                    <a:xfrm>
-                      <a:off x="0" y="0"/>
-                      <a:ext cx="4106848" cy="3001158"/>
-                    </a:xfrm>
-                    <a:prstGeom prst="rect">
-                      <a:avLst/>
-                    </a:prstGeom>
-                  </pic:spPr>
-                </pic:pic>
-              </a:graphicData>
-            </a:graphic>
-          </wp:inline>
-        </w:drawing>
+          <w:rFonts w:asciiTheme="majorBidi" w:hAnsiTheme="majorBidi" w:cstheme="majorBidi"/>
+          <w:sz w:val="24"/>
+          <w:szCs w:val="24"/>
+        </w:rPr>
+        <w:t xml:space="preserve">We intend to build on online collaborative model to allow basin partners to explore Lake Mead Water Accounting. Within the model, collaborators immerse in water user roles. They then decide how much water to release and conserve in response to their available water, other’s choices, and real-time discussion of choices. As researchers, we are interested to learn how and why </w:t>
+      </w:r>
+      <w:r>
+        <w:rPr>
+          <w:rFonts w:asciiTheme="majorBidi" w:hAnsiTheme="majorBidi" w:cstheme="majorBidi"/>
+          <w:sz w:val="24"/>
+          <w:szCs w:val="24"/>
+        </w:rPr>
+        <w:t xml:space="preserve">basin </w:t>
+      </w:r>
+      <w:r>
+        <w:rPr>
+          <w:rFonts w:asciiTheme="majorBidi" w:hAnsiTheme="majorBidi" w:cstheme="majorBidi"/>
+          <w:sz w:val="24"/>
+          <w:szCs w:val="24"/>
+        </w:rPr>
+        <w:lastRenderedPageBreak/>
+        <w:t xml:space="preserve">partners manage </w:t>
+      </w:r>
+      <w:r>
+        <w:rPr>
+          <w:rFonts w:asciiTheme="majorBidi" w:hAnsiTheme="majorBidi" w:cstheme="majorBidi"/>
+          <w:sz w:val="24"/>
+          <w:szCs w:val="24"/>
+        </w:rPr>
+        <w:t>their vulnerabilit</w:t>
+      </w:r>
+      <w:r>
+        <w:rPr>
+          <w:rFonts w:asciiTheme="majorBidi" w:hAnsiTheme="majorBidi" w:cstheme="majorBidi"/>
+          <w:sz w:val="24"/>
+          <w:szCs w:val="24"/>
+        </w:rPr>
+        <w:t>y</w:t>
+      </w:r>
+      <w:r>
+        <w:rPr>
+          <w:rFonts w:asciiTheme="majorBidi" w:hAnsiTheme="majorBidi" w:cstheme="majorBidi"/>
+          <w:sz w:val="24"/>
+          <w:szCs w:val="24"/>
+        </w:rPr>
+        <w:t xml:space="preserve"> because we believe this information can help develop insights for future management. Reach out by email to </w:t>
+      </w:r>
+      <w:hyperlink r:id="rId14" w:history="1">
+        <w:r>
+          <w:rPr>
+            <w:rStyle w:val="Hyperlink"/>
+            <w:rFonts w:asciiTheme="majorBidi" w:hAnsiTheme="majorBidi" w:cstheme="majorBidi"/>
+            <w:sz w:val="24"/>
+            <w:szCs w:val="24"/>
+          </w:rPr>
+          <w:t>david.rosenberg@usu.edu</w:t>
+        </w:r>
+      </w:hyperlink>
+      <w:r>
+        <w:rPr>
+          <w:rFonts w:asciiTheme="majorBidi" w:hAnsiTheme="majorBidi" w:cstheme="majorBidi"/>
+          <w:sz w:val="24"/>
+          <w:szCs w:val="24"/>
+        </w:rPr>
+        <w:t xml:space="preserve"> if you have read this far and want to join a collaborative model session.</w:t>
       </w:r>
     </w:p>
     <w:p>
       <w:pPr>
-        <w:pStyle w:val="Heading1"/>
-      </w:pPr>
-      <w:r>
-        <w:t>Appendix A. Estimate Share of Reservoir Inflow</w:t>
-      </w:r>
-      <w:r>
-        <w:t xml:space="preserve"> </w:t>
-      </w:r>
-      <w:r>
-        <w:t>from Customary Delivery Targets and Mandatory Conservation Volumes.</w:t>
+        <w:rPr>
+          <w:noProof/>
+        </w:rPr>
+      </w:pPr>
+      <w:r>
+        <w:rPr>
+          <w:noProof/>
+        </w:rPr>
+        <w:t>Authors</w:t>
       </w:r>
     </w:p>
     <w:p>
@@ -8827,413 +9304,476 @@
           <w:szCs w:val="24"/>
         </w:rPr>
       </w:pPr>
-      <w:r>
-        <w:rPr>
-          <w:rFonts w:asciiTheme="majorBidi" w:hAnsiTheme="majorBidi" w:cstheme="majorBidi"/>
-          <w:sz w:val="24"/>
-          <w:szCs w:val="24"/>
-        </w:rPr>
-        <w:t>This appendix estimate</w:t>
-      </w:r>
-      <w:r>
-        <w:rPr>
-          <w:rFonts w:asciiTheme="majorBidi" w:hAnsiTheme="majorBidi" w:cstheme="majorBidi"/>
-          <w:sz w:val="24"/>
-          <w:szCs w:val="24"/>
-        </w:rPr>
-        <w:t>s</w:t>
-      </w:r>
-      <w:r>
-        <w:rPr>
-          <w:rFonts w:asciiTheme="majorBidi" w:hAnsiTheme="majorBidi" w:cstheme="majorBidi"/>
-          <w:sz w:val="24"/>
-          <w:szCs w:val="24"/>
-        </w:rPr>
-        <w:t xml:space="preserve"> Mexico’s and</w:t>
-      </w:r>
-      <w:r>
-        <w:rPr>
-          <w:rFonts w:asciiTheme="majorBidi" w:hAnsiTheme="majorBidi" w:cstheme="majorBidi"/>
-          <w:sz w:val="24"/>
-          <w:szCs w:val="24"/>
-        </w:rPr>
-        <w:t xml:space="preserve"> each Lower Basin party’s share of reservoir inflow from their customary delivery target and mandatory conservation volume</w:t>
-      </w:r>
-      <w:r>
-        <w:rPr>
-          <w:rFonts w:asciiTheme="majorBidi" w:hAnsiTheme="majorBidi" w:cstheme="majorBidi"/>
-          <w:sz w:val="24"/>
-          <w:szCs w:val="24"/>
-        </w:rPr>
-        <w:t xml:space="preserve"> listed in </w:t>
-      </w:r>
-      <w:r>
-        <w:rPr>
-          <w:rFonts w:asciiTheme="majorBidi" w:hAnsiTheme="majorBidi" w:cstheme="majorBidi"/>
-          <w:sz w:val="24"/>
-          <w:szCs w:val="24"/>
-        </w:rPr>
-        <w:t xml:space="preserve">Minute 323 and </w:t>
-      </w:r>
-      <w:r>
-        <w:rPr>
-          <w:rFonts w:asciiTheme="majorBidi" w:hAnsiTheme="majorBidi" w:cstheme="majorBidi"/>
-          <w:sz w:val="24"/>
-          <w:szCs w:val="24"/>
-        </w:rPr>
-        <w:t>the Lower Basin</w:t>
-      </w:r>
-      <w:r>
-        <w:rPr>
-          <w:rFonts w:asciiTheme="majorBidi" w:hAnsiTheme="majorBidi" w:cstheme="majorBidi"/>
-          <w:sz w:val="24"/>
-          <w:szCs w:val="24"/>
-        </w:rPr>
-        <w:t xml:space="preserve"> drought contingency plan</w:t>
-      </w:r>
-      <w:r>
-        <w:rPr>
-          <w:rFonts w:asciiTheme="majorBidi" w:hAnsiTheme="majorBidi" w:cstheme="majorBidi"/>
-          <w:sz w:val="24"/>
-          <w:szCs w:val="24"/>
-        </w:rPr>
-        <w:t xml:space="preserve"> </w:t>
-      </w:r>
-      <w:r>
-        <w:rPr>
-          <w:rFonts w:asciiTheme="majorBidi" w:hAnsiTheme="majorBidi" w:cstheme="majorBidi"/>
-          <w:sz w:val="24"/>
-          <w:szCs w:val="24"/>
-        </w:rPr>
-        <w:fldChar w:fldCharType="begin"/>
-      </w:r>
-      <w:r>
-        <w:rPr>
-          <w:rFonts w:asciiTheme="majorBidi" w:hAnsiTheme="majorBidi" w:cstheme="majorBidi"/>
-          <w:sz w:val="24"/>
-          <w:szCs w:val="24"/>
-        </w:rPr>
-        <w:instrText xml:space="preserve"> ADDIN EN.CITE &lt;EndNote&gt;&lt;Cite&gt;&lt;Author&gt;USBR&lt;/Author&gt;&lt;Year&gt;2019&lt;/Year&gt;&lt;RecNum&gt;2578&lt;/RecNum&gt;&lt;DisplayText&gt;(IBWC, 2021; USBR, 2019)&lt;/DisplayText&gt;&lt;record&gt;&lt;rec-number&gt;2578&lt;/rec-number&gt;&lt;foreign-keys&gt;&lt;key app="EN" db-id="xxt5ta9pd995dwesap0pdzzp2weaz0w9werf" timestamp="1554700022"&gt;2578&lt;/key&gt;&lt;/foreign-keys&gt;&lt;ref-type name="Report"&gt;27&lt;/ref-type&gt;&lt;contributors&gt;&lt;authors&gt;&lt;author&gt;USBR&lt;/author&gt;&lt;/authors&gt;&lt;/contributors&gt;&lt;titles&gt;&lt;title&gt;Agreement Concerning Colorado River Drought Contingency Management and Operations&lt;/title&gt;&lt;/titles&gt;&lt;pages&gt;56&lt;/pages&gt;&lt;dates&gt;&lt;year&gt;2019&lt;/year&gt;&lt;pub-dates&gt;&lt;date&gt;May 20&lt;/date&gt;&lt;/pub-dates&gt;&lt;/dates&gt;&lt;pub-location&gt;Washington, DC&lt;/pub-location&gt;&lt;publisher&gt;U.S. Bureau of Reclamation&lt;/publisher&gt;&lt;urls&gt;&lt;related-urls&gt;&lt;url&gt;https://www.usbr.gov/dcp/finaldocs.html&lt;/url&gt;&lt;/related-urls&gt;&lt;/urls&gt;&lt;/record&gt;&lt;/Cite&gt;&lt;Cite&gt;&lt;Author&gt;IBWC&lt;/Author&gt;&lt;Year&gt;2021&lt;/Year&gt;&lt;RecNum&gt;2808&lt;/RecNum&gt;&lt;record&gt;&lt;rec-number&gt;2808&lt;/rec-number&gt;&lt;foreign-keys&gt;&lt;key app="EN" db-id="xxt5ta9pd995dwesap0pdzzp2weaz0w9werf" timestamp="1626979126"&gt;2808&lt;/key&gt;&lt;/foreign-keys&gt;&lt;ref-type name="Web Page"&gt;12&lt;/ref-type&gt;&lt;contributors&gt;&lt;authors&gt;&lt;author&gt;IBWC&lt;/author&gt;&lt;/authors&gt;&lt;/contributors&gt;&lt;titles&gt;&lt;title&gt;Minutes between the United States and Mexican Sections of the IBWC&lt;/title&gt;&lt;/titles&gt;&lt;volume&gt;2021&lt;/volume&gt;&lt;number&gt;July 22&lt;/number&gt;&lt;dates&gt;&lt;year&gt;2021&lt;/year&gt;&lt;/dates&gt;&lt;publisher&gt;United States Section&lt;/publisher&gt;&lt;urls&gt;&lt;related-urls&gt;&lt;url&gt;https://www.ibwc.gov/Treaties_Minutes/Minutes.html&lt;/url&gt;&lt;/related-urls&gt;&lt;/urls&gt;&lt;/record&gt;&lt;/Cite&gt;&lt;/EndNote&gt;</w:instrText>
-      </w:r>
-      <w:r>
-        <w:rPr>
-          <w:rFonts w:asciiTheme="majorBidi" w:hAnsiTheme="majorBidi" w:cstheme="majorBidi"/>
-          <w:sz w:val="24"/>
-          <w:szCs w:val="24"/>
-        </w:rPr>
-        <w:fldChar w:fldCharType="separate"/>
-      </w:r>
-      <w:r>
-        <w:rPr>
-          <w:rFonts w:asciiTheme="majorBidi" w:hAnsiTheme="majorBidi" w:cstheme="majorBidi"/>
-          <w:noProof/>
-          <w:sz w:val="24"/>
-          <w:szCs w:val="24"/>
-        </w:rPr>
-        <w:t>(IBWC, 2021; USBR, 2019)</w:t>
-      </w:r>
-      <w:r>
-        <w:rPr>
-          <w:rFonts w:asciiTheme="majorBidi" w:hAnsiTheme="majorBidi" w:cstheme="majorBidi"/>
-          <w:sz w:val="24"/>
-          <w:szCs w:val="24"/>
-        </w:rPr>
-        <w:fldChar w:fldCharType="end"/>
-      </w:r>
-      <w:r>
-        <w:rPr>
-          <w:rFonts w:asciiTheme="majorBidi" w:hAnsiTheme="majorBidi" w:cstheme="majorBidi"/>
-          <w:sz w:val="24"/>
-          <w:szCs w:val="24"/>
-        </w:rPr>
-        <w:t xml:space="preserve">. Converting into a share is desirable </w:t>
-      </w:r>
-      <w:r>
-        <w:rPr>
-          <w:rFonts w:asciiTheme="majorBidi" w:hAnsiTheme="majorBidi" w:cstheme="majorBidi"/>
-          <w:sz w:val="24"/>
-          <w:szCs w:val="24"/>
-        </w:rPr>
-        <w:t>and</w:t>
-      </w:r>
-      <w:r>
-        <w:rPr>
-          <w:rFonts w:asciiTheme="majorBidi" w:hAnsiTheme="majorBidi" w:cstheme="majorBidi"/>
-          <w:sz w:val="24"/>
-          <w:szCs w:val="24"/>
-        </w:rPr>
-        <w:t xml:space="preserve"> give</w:t>
-      </w:r>
-      <w:r>
-        <w:rPr>
-          <w:rFonts w:asciiTheme="majorBidi" w:hAnsiTheme="majorBidi" w:cstheme="majorBidi"/>
-          <w:sz w:val="24"/>
-          <w:szCs w:val="24"/>
-        </w:rPr>
-        <w:t>s</w:t>
-      </w:r>
-      <w:r>
-        <w:rPr>
-          <w:rFonts w:asciiTheme="majorBidi" w:hAnsiTheme="majorBidi" w:cstheme="majorBidi"/>
-          <w:sz w:val="24"/>
-          <w:szCs w:val="24"/>
-        </w:rPr>
-        <w:t xml:space="preserve"> </w:t>
-      </w:r>
-      <w:r>
-        <w:rPr>
-          <w:rFonts w:asciiTheme="majorBidi" w:hAnsiTheme="majorBidi" w:cstheme="majorBidi"/>
-          <w:sz w:val="24"/>
-          <w:szCs w:val="24"/>
-        </w:rPr>
-        <w:t xml:space="preserve">Lower Basin </w:t>
-      </w:r>
-      <w:r>
-        <w:rPr>
-          <w:rFonts w:asciiTheme="majorBidi" w:hAnsiTheme="majorBidi" w:cstheme="majorBidi"/>
-          <w:sz w:val="24"/>
-          <w:szCs w:val="24"/>
-        </w:rPr>
-        <w:t>parties more flexibility to adapt to changing inflows</w:t>
-      </w:r>
-      <w:r>
-        <w:rPr>
-          <w:rFonts w:asciiTheme="majorBidi" w:hAnsiTheme="majorBidi" w:cstheme="majorBidi"/>
-          <w:sz w:val="24"/>
-          <w:szCs w:val="24"/>
-        </w:rPr>
-        <w:t xml:space="preserve"> </w:t>
-      </w:r>
-      <w:r>
-        <w:rPr>
-          <w:rFonts w:asciiTheme="majorBidi" w:hAnsiTheme="majorBidi" w:cstheme="majorBidi"/>
-          <w:sz w:val="24"/>
-          <w:szCs w:val="24"/>
-        </w:rPr>
-        <w:fldChar w:fldCharType="begin"/>
-      </w:r>
-      <w:r>
-        <w:rPr>
-          <w:rFonts w:asciiTheme="majorBidi" w:hAnsiTheme="majorBidi" w:cstheme="majorBidi"/>
-          <w:sz w:val="24"/>
-          <w:szCs w:val="24"/>
-        </w:rPr>
-        <w:instrText xml:space="preserve"> ADDIN EN.CITE &lt;EndNote&gt;&lt;Cite&gt;&lt;Author&gt;Kuhn&lt;/Author&gt;&lt;Year&gt;2019&lt;/Year&gt;&lt;RecNum&gt;2780&lt;/RecNum&gt;&lt;DisplayText&gt;(Kuhn and Fleck, 2019)&lt;/DisplayText&gt;&lt;record&gt;&lt;rec-number&gt;2780&lt;/rec-number&gt;&lt;foreign-keys&gt;&lt;key app="EN" db-id="xxt5ta9pd995dwesap0pdzzp2weaz0w9werf" timestamp="1620673300"&gt;2780&lt;/key&gt;&lt;/foreign-keys&gt;&lt;ref-type name="Book"&gt;6&lt;/ref-type&gt;&lt;contributors&gt;&lt;authors&gt;&lt;author&gt;Eric Kuhn&lt;/author&gt;&lt;author&gt;John Fleck&lt;/author&gt;&lt;/authors&gt;&lt;/contributors&gt;&lt;titles&gt;&lt;title&gt;Science Be Dammed: How Ignoring Inconvenient Science Drained the Colorado River&lt;/title&gt;&lt;/titles&gt;&lt;section&gt;288&lt;/section&gt;&lt;dates&gt;&lt;year&gt;2019&lt;/year&gt;&lt;pub-dates&gt;&lt;date&gt;November&lt;/date&gt;&lt;/pub-dates&gt;&lt;/dates&gt;&lt;publisher&gt;University of Arizona Press&lt;/publisher&gt;&lt;urls&gt;&lt;/urls&gt;&lt;/record&gt;&lt;/Cite&gt;&lt;/EndNote&gt;</w:instrText>
-      </w:r>
-      <w:r>
-        <w:rPr>
-          <w:rFonts w:asciiTheme="majorBidi" w:hAnsiTheme="majorBidi" w:cstheme="majorBidi"/>
-          <w:sz w:val="24"/>
-          <w:szCs w:val="24"/>
-        </w:rPr>
-        <w:fldChar w:fldCharType="separate"/>
-      </w:r>
-      <w:r>
-        <w:rPr>
-          <w:rFonts w:asciiTheme="majorBidi" w:hAnsiTheme="majorBidi" w:cstheme="majorBidi"/>
-          <w:noProof/>
-          <w:sz w:val="24"/>
-          <w:szCs w:val="24"/>
-        </w:rPr>
-        <w:t>(Kuhn and Fleck, 2019)</w:t>
-      </w:r>
-      <w:r>
-        <w:rPr>
-          <w:rFonts w:asciiTheme="majorBidi" w:hAnsiTheme="majorBidi" w:cstheme="majorBidi"/>
-          <w:sz w:val="24"/>
-          <w:szCs w:val="24"/>
-        </w:rPr>
-        <w:fldChar w:fldCharType="end"/>
-      </w:r>
-      <w:r>
-        <w:rPr>
-          <w:rFonts w:asciiTheme="majorBidi" w:hAnsiTheme="majorBidi" w:cstheme="majorBidi"/>
-          <w:sz w:val="24"/>
-          <w:szCs w:val="24"/>
-        </w:rPr>
-        <w:t xml:space="preserve">. </w:t>
-      </w:r>
-      <w:r>
-        <w:rPr>
-          <w:rFonts w:asciiTheme="majorBidi" w:hAnsiTheme="majorBidi" w:cstheme="majorBidi"/>
-          <w:sz w:val="24"/>
-          <w:szCs w:val="24"/>
-        </w:rPr>
-        <w:t>Converting into a share also allows the parties to build on the</w:t>
-      </w:r>
-      <w:r>
-        <w:rPr>
-          <w:rFonts w:asciiTheme="majorBidi" w:hAnsiTheme="majorBidi" w:cstheme="majorBidi"/>
-          <w:sz w:val="24"/>
-          <w:szCs w:val="24"/>
-        </w:rPr>
-        <w:t>ir</w:t>
-      </w:r>
-      <w:r>
-        <w:rPr>
-          <w:rFonts w:asciiTheme="majorBidi" w:hAnsiTheme="majorBidi" w:cstheme="majorBidi"/>
-          <w:sz w:val="24"/>
-          <w:szCs w:val="24"/>
-        </w:rPr>
-        <w:t xml:space="preserve"> </w:t>
-      </w:r>
-      <w:r>
-        <w:rPr>
-          <w:rFonts w:asciiTheme="majorBidi" w:hAnsiTheme="majorBidi" w:cstheme="majorBidi"/>
-          <w:sz w:val="24"/>
-          <w:szCs w:val="24"/>
-        </w:rPr>
-        <w:t xml:space="preserve">existing </w:t>
-      </w:r>
-      <w:r>
-        <w:rPr>
-          <w:rFonts w:asciiTheme="majorBidi" w:hAnsiTheme="majorBidi" w:cstheme="majorBidi"/>
-          <w:sz w:val="24"/>
-          <w:szCs w:val="24"/>
-        </w:rPr>
-        <w:t xml:space="preserve">agreements </w:t>
-      </w:r>
-      <w:r>
-        <w:rPr>
-          <w:rFonts w:asciiTheme="majorBidi" w:hAnsiTheme="majorBidi" w:cstheme="majorBidi"/>
-          <w:sz w:val="24"/>
-          <w:szCs w:val="24"/>
-        </w:rPr>
-        <w:fldChar w:fldCharType="begin"/>
-      </w:r>
-      <w:r>
-        <w:rPr>
-          <w:rFonts w:asciiTheme="majorBidi" w:hAnsiTheme="majorBidi" w:cstheme="majorBidi"/>
-          <w:sz w:val="24"/>
-          <w:szCs w:val="24"/>
-        </w:rPr>
-        <w:instrText xml:space="preserve"> ADDIN EN.CITE &lt;EndNote&gt;&lt;Cite&gt;&lt;Author&gt;USBR&lt;/Author&gt;&lt;Year&gt;2019&lt;/Year&gt;&lt;RecNum&gt;2578&lt;/RecNum&gt;&lt;DisplayText&gt;(IBWC, 2021; USBR, 2019)&lt;/DisplayText&gt;&lt;record&gt;&lt;rec-number&gt;2578&lt;/rec-number&gt;&lt;foreign-keys&gt;&lt;key app="EN" db-id="xxt5ta9pd995dwesap0pdzzp2weaz0w9werf" timestamp="1554700022"&gt;2578&lt;/key&gt;&lt;/foreign-keys&gt;&lt;ref-type name="Report"&gt;27&lt;/ref-type&gt;&lt;contributors&gt;&lt;authors&gt;&lt;author&gt;USBR&lt;/author&gt;&lt;/authors&gt;&lt;/contributors&gt;&lt;titles&gt;&lt;title&gt;Agreement Concerning Colorado River Drought Contingency Management and Operations&lt;/title&gt;&lt;/titles&gt;&lt;pages&gt;56&lt;/pages&gt;&lt;dates&gt;&lt;year&gt;2019&lt;/year&gt;&lt;pub-dates&gt;&lt;date&gt;May 20&lt;/date&gt;&lt;/pub-dates&gt;&lt;/dates&gt;&lt;pub-location&gt;Washington, DC&lt;/pub-location&gt;&lt;publisher&gt;U.S. Bureau of Reclamation&lt;/publisher&gt;&lt;urls&gt;&lt;related-urls&gt;&lt;url&gt;https://www.usbr.gov/dcp/finaldocs.html&lt;/url&gt;&lt;/related-urls&gt;&lt;/urls&gt;&lt;/record&gt;&lt;/Cite&gt;&lt;Cite&gt;&lt;Author&gt;IBWC&lt;/Author&gt;&lt;Year&gt;2021&lt;/Year&gt;&lt;RecNum&gt;2808&lt;/RecNum&gt;&lt;record&gt;&lt;rec-number&gt;2808&lt;/rec-number&gt;&lt;foreign-keys&gt;&lt;key app="EN" db-id="xxt5ta9pd995dwesap0pdzzp2weaz0w9werf" timestamp="1626979126"&gt;2808&lt;/key&gt;&lt;/foreign-keys&gt;&lt;ref-type name="Web Page"&gt;12&lt;/ref-type&gt;&lt;contributors&gt;&lt;authors&gt;&lt;author&gt;IBWC&lt;/author&gt;&lt;/authors&gt;&lt;/contributors&gt;&lt;titles&gt;&lt;title&gt;Minutes between the United States and Mexican Sections of the IBWC&lt;/title&gt;&lt;/titles&gt;&lt;volume&gt;2021&lt;/volume&gt;&lt;number&gt;July 22&lt;/number&gt;&lt;dates&gt;&lt;year&gt;2021&lt;/year&gt;&lt;/dates&gt;&lt;publisher&gt;United States Section&lt;/publisher&gt;&lt;urls&gt;&lt;related-urls&gt;&lt;url&gt;https://www.ibwc.gov/Treaties_Minutes/Minutes.html&lt;/url&gt;&lt;/related-urls&gt;&lt;/urls&gt;&lt;/record&gt;&lt;/Cite&gt;&lt;/EndNote&gt;</w:instrText>
-      </w:r>
-      <w:r>
-        <w:rPr>
-          <w:rFonts w:asciiTheme="majorBidi" w:hAnsiTheme="majorBidi" w:cstheme="majorBidi"/>
-          <w:sz w:val="24"/>
-          <w:szCs w:val="24"/>
-        </w:rPr>
-        <w:fldChar w:fldCharType="separate"/>
-      </w:r>
-      <w:r>
-        <w:rPr>
-          <w:rFonts w:asciiTheme="majorBidi" w:hAnsiTheme="majorBidi" w:cstheme="majorBidi"/>
-          <w:noProof/>
-          <w:sz w:val="24"/>
-          <w:szCs w:val="24"/>
-        </w:rPr>
-        <w:t>(IBWC, 2021; USBR, 2019)</w:t>
-      </w:r>
-      <w:r>
-        <w:rPr>
-          <w:rFonts w:asciiTheme="majorBidi" w:hAnsiTheme="majorBidi" w:cstheme="majorBidi"/>
-          <w:sz w:val="24"/>
-          <w:szCs w:val="24"/>
-        </w:rPr>
-        <w:fldChar w:fldCharType="end"/>
-      </w:r>
-      <w:r>
-        <w:rPr>
-          <w:rFonts w:asciiTheme="majorBidi" w:hAnsiTheme="majorBidi" w:cstheme="majorBidi"/>
-          <w:sz w:val="24"/>
-          <w:szCs w:val="24"/>
-        </w:rPr>
-        <w:t xml:space="preserve"> </w:t>
-      </w:r>
-      <w:r>
-        <w:rPr>
-          <w:rFonts w:asciiTheme="majorBidi" w:hAnsiTheme="majorBidi" w:cstheme="majorBidi"/>
-          <w:sz w:val="24"/>
-          <w:szCs w:val="24"/>
-        </w:rPr>
-        <w:t>rather than negotiate a new agreement.</w:t>
-      </w:r>
-      <w:r>
-        <w:rPr>
-          <w:rFonts w:asciiTheme="majorBidi" w:hAnsiTheme="majorBidi" w:cstheme="majorBidi"/>
-          <w:sz w:val="24"/>
-          <w:szCs w:val="24"/>
-        </w:rPr>
-        <w:t xml:space="preserve"> </w:t>
-      </w:r>
-      <w:r>
-        <w:rPr>
-          <w:rFonts w:asciiTheme="majorBidi" w:hAnsiTheme="majorBidi" w:cstheme="majorBidi"/>
-          <w:sz w:val="24"/>
-          <w:szCs w:val="24"/>
-        </w:rPr>
-        <w:t>T</w:t>
-      </w:r>
-      <w:r>
-        <w:rPr>
-          <w:rFonts w:asciiTheme="majorBidi" w:hAnsiTheme="majorBidi" w:cstheme="majorBidi"/>
-          <w:sz w:val="24"/>
-          <w:szCs w:val="24"/>
-        </w:rPr>
-        <w:t>he Upper Basin states split inflow by share</w:t>
-      </w:r>
-      <w:r>
-        <w:rPr>
-          <w:rFonts w:asciiTheme="majorBidi" w:hAnsiTheme="majorBidi" w:cstheme="majorBidi"/>
-          <w:sz w:val="24"/>
-          <w:szCs w:val="24"/>
-        </w:rPr>
-        <w:t xml:space="preserve"> in their 1948 Compact </w:t>
-      </w:r>
-      <w:r>
-        <w:rPr>
-          <w:rFonts w:asciiTheme="majorBidi" w:hAnsiTheme="majorBidi" w:cstheme="majorBidi"/>
-          <w:sz w:val="24"/>
-          <w:szCs w:val="24"/>
-        </w:rPr>
-        <w:fldChar w:fldCharType="begin"/>
-      </w:r>
-      <w:r>
-        <w:rPr>
-          <w:rFonts w:asciiTheme="majorBidi" w:hAnsiTheme="majorBidi" w:cstheme="majorBidi"/>
-          <w:sz w:val="24"/>
-          <w:szCs w:val="24"/>
-        </w:rPr>
-        <w:instrText xml:space="preserve"> ADDIN EN.CITE &lt;EndNote&gt;&lt;Cite&gt;&lt;Author&gt;Carson&lt;/Author&gt;&lt;Year&gt;1948&lt;/Year&gt;&lt;RecNum&gt;2817&lt;/RecNum&gt;&lt;DisplayText&gt;(Carson et al., 1948)&lt;/DisplayText&gt;&lt;record&gt;&lt;rec-number&gt;2817&lt;/rec-number&gt;&lt;foreign-keys&gt;&lt;key app="EN" db-id="xxt5ta9pd995dwesap0pdzzp2weaz0w9werf" timestamp="1631055497"&gt;2817&lt;/key&gt;&lt;/foreign-keys&gt;&lt;ref-type name="Web Page"&gt;12&lt;/ref-type&gt;&lt;contributors&gt;&lt;authors&gt;&lt;author&gt;Charles A Carson&lt;/author&gt;&lt;author&gt;Clifford H. Stone&lt;/author&gt;&lt;author&gt;Fred E. Wilson&lt;/author&gt;&lt;author&gt;Edward H. Watson&lt;/author&gt;&lt;author&gt;L. C. Bishop&lt;/author&gt;&lt;/authors&gt;&lt;/contributors&gt;&lt;titles&gt;&lt;title&gt;Upper Colorado River Basin Compact&lt;/title&gt;&lt;/titles&gt;&lt;volume&gt;2021&lt;/volume&gt;&lt;number&gt;September 7&lt;/number&gt;&lt;dates&gt;&lt;year&gt;1948&lt;/year&gt;&lt;/dates&gt;&lt;publisher&gt;U.S. Bureau of Reclamation&lt;/publisher&gt;&lt;urls&gt;&lt;related-urls&gt;&lt;url&gt;https://www.usbr.gov/lc/region/g1000/pdfiles/ucbsnact.pdf&lt;/url&gt;&lt;/related-urls&gt;&lt;/urls&gt;&lt;/record&gt;&lt;/Cite&gt;&lt;/EndNote&gt;</w:instrText>
-      </w:r>
-      <w:r>
-        <w:rPr>
-          <w:rFonts w:asciiTheme="majorBidi" w:hAnsiTheme="majorBidi" w:cstheme="majorBidi"/>
-          <w:sz w:val="24"/>
-          <w:szCs w:val="24"/>
-        </w:rPr>
-        <w:fldChar w:fldCharType="separate"/>
-      </w:r>
-      <w:r>
-        <w:rPr>
-          <w:rFonts w:asciiTheme="majorBidi" w:hAnsiTheme="majorBidi" w:cstheme="majorBidi"/>
-          <w:noProof/>
-          <w:sz w:val="24"/>
-          <w:szCs w:val="24"/>
-        </w:rPr>
-        <w:t>(Carson et al., 1948)</w:t>
-      </w:r>
-      <w:r>
-        <w:rPr>
-          <w:rFonts w:asciiTheme="majorBidi" w:hAnsiTheme="majorBidi" w:cstheme="majorBidi"/>
-          <w:sz w:val="24"/>
-          <w:szCs w:val="24"/>
-        </w:rPr>
-        <w:fldChar w:fldCharType="end"/>
-      </w:r>
-      <w:r>
-        <w:rPr>
-          <w:rFonts w:asciiTheme="majorBidi" w:hAnsiTheme="majorBidi" w:cstheme="majorBidi"/>
-          <w:sz w:val="24"/>
-          <w:szCs w:val="24"/>
-        </w:rPr>
-        <w:t>.</w:t>
-      </w:r>
     </w:p>
     <w:p>
       <w:pPr>
+        <w:pStyle w:val="Heading1"/>
+      </w:pPr>
+      <w:r>
+        <w:t xml:space="preserve">Appendix A. Estimate Share of </w:t>
+      </w:r>
+      <w:r>
+        <w:t>Annual Lake Mead Available Water</w:t>
+      </w:r>
+      <w:r>
+        <w:t>.</w:t>
+      </w:r>
+    </w:p>
+    <w:p>
+      <w:pPr>
+        <w:rPr>
+          <w:rFonts w:asciiTheme="majorBidi" w:hAnsiTheme="majorBidi" w:cstheme="majorBidi"/>
+          <w:sz w:val="24"/>
+          <w:szCs w:val="24"/>
+        </w:rPr>
+      </w:pPr>
+      <w:r>
+        <w:rPr>
+          <w:rFonts w:asciiTheme="majorBidi" w:hAnsiTheme="majorBidi" w:cstheme="majorBidi"/>
+          <w:sz w:val="24"/>
+          <w:szCs w:val="24"/>
+        </w:rPr>
+        <w:t>This appendix estimate</w:t>
+      </w:r>
+      <w:r>
+        <w:rPr>
+          <w:rFonts w:asciiTheme="majorBidi" w:hAnsiTheme="majorBidi" w:cstheme="majorBidi"/>
+          <w:sz w:val="24"/>
+          <w:szCs w:val="24"/>
+        </w:rPr>
+        <w:t>s</w:t>
+      </w:r>
+      <w:r>
+        <w:rPr>
+          <w:rFonts w:asciiTheme="majorBidi" w:hAnsiTheme="majorBidi" w:cstheme="majorBidi"/>
+          <w:sz w:val="24"/>
+          <w:szCs w:val="24"/>
+        </w:rPr>
+        <w:t xml:space="preserve"> Mexico’s and</w:t>
+      </w:r>
+      <w:r>
+        <w:rPr>
+          <w:rFonts w:asciiTheme="majorBidi" w:hAnsiTheme="majorBidi" w:cstheme="majorBidi"/>
+          <w:sz w:val="24"/>
+          <w:szCs w:val="24"/>
+        </w:rPr>
+        <w:t xml:space="preserve"> each Lower Basin party’s share of </w:t>
+      </w:r>
+      <w:r>
+        <w:rPr>
+          <w:rFonts w:asciiTheme="majorBidi" w:hAnsiTheme="majorBidi" w:cstheme="majorBidi"/>
+          <w:sz w:val="24"/>
+          <w:szCs w:val="24"/>
+        </w:rPr>
+        <w:t xml:space="preserve">the annual </w:t>
+      </w:r>
+      <w:r>
+        <w:rPr>
+          <w:rFonts w:asciiTheme="majorBidi" w:hAnsiTheme="majorBidi" w:cstheme="majorBidi"/>
+          <w:sz w:val="24"/>
+          <w:szCs w:val="24"/>
+        </w:rPr>
+        <w:t xml:space="preserve">Lake Mead </w:t>
+      </w:r>
+      <w:r>
+        <w:rPr>
+          <w:rFonts w:asciiTheme="majorBidi" w:hAnsiTheme="majorBidi" w:cstheme="majorBidi"/>
+          <w:sz w:val="24"/>
+          <w:szCs w:val="24"/>
+        </w:rPr>
+        <w:t xml:space="preserve">available water in Lake Mead. </w:t>
+      </w:r>
+      <w:r>
+        <w:rPr>
+          <w:rFonts w:asciiTheme="majorBidi" w:hAnsiTheme="majorBidi" w:cstheme="majorBidi"/>
+          <w:sz w:val="24"/>
+          <w:szCs w:val="24"/>
+        </w:rPr>
+        <w:t>These estimates derive from the recently negotiated total water shortages and divisions of shortages. More specifically, the annual available water is the historical allocation minus the total shortage. Lower Basi</w:t>
+      </w:r>
+      <w:r>
+        <w:rPr>
+          <w:rFonts w:asciiTheme="majorBidi" w:hAnsiTheme="majorBidi" w:cstheme="majorBidi"/>
+          <w:sz w:val="24"/>
+          <w:szCs w:val="24"/>
+        </w:rPr>
+        <w:t xml:space="preserve"> their customary delivery target and mandatory conservation volume</w:t>
+      </w:r>
+      <w:r>
+        <w:rPr>
+          <w:rFonts w:asciiTheme="majorBidi" w:hAnsiTheme="majorBidi" w:cstheme="majorBidi"/>
+          <w:sz w:val="24"/>
+          <w:szCs w:val="24"/>
+        </w:rPr>
+        <w:t xml:space="preserve"> listed in </w:t>
+      </w:r>
+      <w:r>
+        <w:rPr>
+          <w:rFonts w:asciiTheme="majorBidi" w:hAnsiTheme="majorBidi" w:cstheme="majorBidi"/>
+          <w:sz w:val="24"/>
+          <w:szCs w:val="24"/>
+        </w:rPr>
+        <w:t xml:space="preserve">Minute 323 and </w:t>
+      </w:r>
+      <w:r>
+        <w:rPr>
+          <w:rFonts w:asciiTheme="majorBidi" w:hAnsiTheme="majorBidi" w:cstheme="majorBidi"/>
+          <w:sz w:val="24"/>
+          <w:szCs w:val="24"/>
+        </w:rPr>
+        <w:t>the Lower Basin</w:t>
+      </w:r>
+      <w:r>
+        <w:rPr>
+          <w:rFonts w:asciiTheme="majorBidi" w:hAnsiTheme="majorBidi" w:cstheme="majorBidi"/>
+          <w:sz w:val="24"/>
+          <w:szCs w:val="24"/>
+        </w:rPr>
+        <w:t xml:space="preserve"> drought contingency plan</w:t>
+      </w:r>
+      <w:r>
+        <w:rPr>
+          <w:rFonts w:asciiTheme="majorBidi" w:hAnsiTheme="majorBidi" w:cstheme="majorBidi"/>
+          <w:sz w:val="24"/>
+          <w:szCs w:val="24"/>
+        </w:rPr>
+        <w:t xml:space="preserve"> </w:t>
+      </w:r>
+      <w:r>
+        <w:rPr>
+          <w:rFonts w:asciiTheme="majorBidi" w:hAnsiTheme="majorBidi" w:cstheme="majorBidi"/>
+          <w:sz w:val="24"/>
+          <w:szCs w:val="24"/>
+        </w:rPr>
+        <w:fldChar w:fldCharType="begin"/>
+      </w:r>
+      <w:r>
+        <w:rPr>
+          <w:rFonts w:asciiTheme="majorBidi" w:hAnsiTheme="majorBidi" w:cstheme="majorBidi"/>
+          <w:sz w:val="24"/>
+          <w:szCs w:val="24"/>
+        </w:rPr>
+        <w:instrText xml:space="preserve"> ADDIN EN.CITE &lt;EndNote&gt;&lt;Cite&gt;&lt;Author&gt;USBR&lt;/Author&gt;&lt;Year&gt;2019&lt;/Year&gt;&lt;RecNum&gt;2578&lt;/RecNum&gt;&lt;DisplayText&gt;(IBWC, 2021; USBR, 2019)&lt;/DisplayText&gt;&lt;record&gt;&lt;rec-number&gt;2578&lt;/rec-number&gt;&lt;foreign-keys&gt;&lt;key app="EN" db-id="xxt5ta9pd995dwesap0pdzzp2weaz0w9werf" timestamp="1554700022"&gt;2578&lt;/key&gt;&lt;/foreign-keys&gt;&lt;ref-type name="Report"&gt;27&lt;/ref-type&gt;&lt;contributors&gt;&lt;authors&gt;&lt;author&gt;USBR&lt;/author&gt;&lt;/authors&gt;&lt;/contributors&gt;&lt;titles&gt;&lt;title&gt;Agreement Concerning Colorado River Drought Contingency Management and Operations&lt;/title&gt;&lt;/titles&gt;&lt;pages&gt;56&lt;/pages&gt;&lt;dates&gt;&lt;year&gt;2019&lt;/year&gt;&lt;pub-dates&gt;&lt;date&gt;May 20&lt;/date&gt;&lt;/pub-dates&gt;&lt;/dates&gt;&lt;pub-location&gt;Washington, DC&lt;/pub-location&gt;&lt;publisher&gt;U.S. Bureau of Reclamation&lt;/publisher&gt;&lt;urls&gt;&lt;related-urls&gt;&lt;url&gt;https://www.usbr.gov/dcp/finaldocs.html&lt;/url&gt;&lt;/related-urls&gt;&lt;/urls&gt;&lt;/record&gt;&lt;/Cite&gt;&lt;Cite&gt;&lt;Author&gt;IBWC&lt;/Author&gt;&lt;Year&gt;2021&lt;/Year&gt;&lt;RecNum&gt;2808&lt;/RecNum&gt;&lt;record&gt;&lt;rec-number&gt;2808&lt;/rec-number&gt;&lt;foreign-keys&gt;&lt;key app="EN" db-id="xxt5ta9pd995dwesap0pdzzp2weaz0w9werf" timestamp="1626979126"&gt;2808&lt;/key&gt;&lt;/foreign-keys&gt;&lt;ref-type name="Web Page"&gt;12&lt;/ref-type&gt;&lt;contributors&gt;&lt;authors&gt;&lt;author&gt;IBWC&lt;/author&gt;&lt;/authors&gt;&lt;/contributors&gt;&lt;titles&gt;&lt;title&gt;Minutes between the United States and Mexican Sections of the IBWC&lt;/title&gt;&lt;/titles&gt;&lt;volume&gt;2021&lt;/volume&gt;&lt;number&gt;July 22&lt;/number&gt;&lt;dates&gt;&lt;year&gt;2021&lt;/year&gt;&lt;/dates&gt;&lt;publisher&gt;United States Section&lt;/publisher&gt;&lt;urls&gt;&lt;related-urls&gt;&lt;url&gt;https://www.ibwc.gov/Treaties_Minutes/Minutes.html&lt;/url&gt;&lt;/related-urls&gt;&lt;/urls&gt;&lt;/record&gt;&lt;/Cite&gt;&lt;/EndNote&gt;</w:instrText>
+      </w:r>
+      <w:r>
+        <w:rPr>
+          <w:rFonts w:asciiTheme="majorBidi" w:hAnsiTheme="majorBidi" w:cstheme="majorBidi"/>
+          <w:sz w:val="24"/>
+          <w:szCs w:val="24"/>
+        </w:rPr>
+        <w:fldChar w:fldCharType="separate"/>
+      </w:r>
+      <w:r>
+        <w:rPr>
+          <w:rFonts w:asciiTheme="majorBidi" w:hAnsiTheme="majorBidi" w:cstheme="majorBidi"/>
+          <w:noProof/>
+          <w:sz w:val="24"/>
+          <w:szCs w:val="24"/>
+        </w:rPr>
+        <w:t>(IBWC, 2021; USBR, 2019)</w:t>
+      </w:r>
+      <w:r>
+        <w:rPr>
+          <w:rFonts w:asciiTheme="majorBidi" w:hAnsiTheme="majorBidi" w:cstheme="majorBidi"/>
+          <w:sz w:val="24"/>
+          <w:szCs w:val="24"/>
+        </w:rPr>
+        <w:fldChar w:fldCharType="end"/>
+      </w:r>
+      <w:r>
+        <w:rPr>
+          <w:rFonts w:asciiTheme="majorBidi" w:hAnsiTheme="majorBidi" w:cstheme="majorBidi"/>
+          <w:sz w:val="24"/>
+          <w:szCs w:val="24"/>
+        </w:rPr>
+        <w:t xml:space="preserve">. Converting into a share is desirable </w:t>
+      </w:r>
+      <w:r>
+        <w:rPr>
+          <w:rFonts w:asciiTheme="majorBidi" w:hAnsiTheme="majorBidi" w:cstheme="majorBidi"/>
+          <w:sz w:val="24"/>
+          <w:szCs w:val="24"/>
+        </w:rPr>
+        <w:t>and</w:t>
+      </w:r>
+      <w:r>
+        <w:rPr>
+          <w:rFonts w:asciiTheme="majorBidi" w:hAnsiTheme="majorBidi" w:cstheme="majorBidi"/>
+          <w:sz w:val="24"/>
+          <w:szCs w:val="24"/>
+        </w:rPr>
+        <w:t xml:space="preserve"> give</w:t>
+      </w:r>
+      <w:r>
+        <w:rPr>
+          <w:rFonts w:asciiTheme="majorBidi" w:hAnsiTheme="majorBidi" w:cstheme="majorBidi"/>
+          <w:sz w:val="24"/>
+          <w:szCs w:val="24"/>
+        </w:rPr>
+        <w:t>s</w:t>
+      </w:r>
+      <w:r>
+        <w:rPr>
+          <w:rFonts w:asciiTheme="majorBidi" w:hAnsiTheme="majorBidi" w:cstheme="majorBidi"/>
+          <w:sz w:val="24"/>
+          <w:szCs w:val="24"/>
+        </w:rPr>
+        <w:t xml:space="preserve"> </w:t>
+      </w:r>
+      <w:r>
+        <w:rPr>
+          <w:rFonts w:asciiTheme="majorBidi" w:hAnsiTheme="majorBidi" w:cstheme="majorBidi"/>
+          <w:sz w:val="24"/>
+          <w:szCs w:val="24"/>
+        </w:rPr>
+        <w:t xml:space="preserve">Lower Basin </w:t>
+      </w:r>
+      <w:r>
+        <w:rPr>
+          <w:rFonts w:asciiTheme="majorBidi" w:hAnsiTheme="majorBidi" w:cstheme="majorBidi"/>
+          <w:sz w:val="24"/>
+          <w:szCs w:val="24"/>
+        </w:rPr>
+        <w:t>parties more flexibility to adapt to changing inflows</w:t>
+      </w:r>
+      <w:r>
+        <w:rPr>
+          <w:rFonts w:asciiTheme="majorBidi" w:hAnsiTheme="majorBidi" w:cstheme="majorBidi"/>
+          <w:sz w:val="24"/>
+          <w:szCs w:val="24"/>
+        </w:rPr>
+        <w:t xml:space="preserve"> </w:t>
+      </w:r>
+      <w:r>
+        <w:rPr>
+          <w:rFonts w:asciiTheme="majorBidi" w:hAnsiTheme="majorBidi" w:cstheme="majorBidi"/>
+          <w:sz w:val="24"/>
+          <w:szCs w:val="24"/>
+        </w:rPr>
+        <w:fldChar w:fldCharType="begin"/>
+      </w:r>
+      <w:r>
+        <w:rPr>
+          <w:rFonts w:asciiTheme="majorBidi" w:hAnsiTheme="majorBidi" w:cstheme="majorBidi"/>
+          <w:sz w:val="24"/>
+          <w:szCs w:val="24"/>
+        </w:rPr>
+        <w:instrText xml:space="preserve"> ADDIN EN.CITE &lt;EndNote&gt;&lt;Cite&gt;&lt;Author&gt;Kuhn&lt;/Author&gt;&lt;Year&gt;2019&lt;/Year&gt;&lt;RecNum&gt;2780&lt;/RecNum&gt;&lt;DisplayText&gt;(Kuhn and Fleck, 2019)&lt;/DisplayText&gt;&lt;record&gt;&lt;rec-number&gt;2780&lt;/rec-number&gt;&lt;foreign-keys&gt;&lt;key app="EN" db-id="xxt5ta9pd995dwesap0pdzzp2weaz0w9werf" timestamp="1620673300"&gt;2780&lt;/key&gt;&lt;/foreign-keys&gt;&lt;ref-type name="Book"&gt;6&lt;/ref-type&gt;&lt;contributors&gt;&lt;authors&gt;&lt;author&gt;Eric Kuhn&lt;/author&gt;&lt;author&gt;John Fleck&lt;/author&gt;&lt;/authors&gt;&lt;/contributors&gt;&lt;titles&gt;&lt;title&gt;Science Be Dammed: How Ignoring Inconvenient Science Drained the Colorado River&lt;/title&gt;&lt;/titles&gt;&lt;section&gt;288&lt;/section&gt;&lt;dates&gt;&lt;year&gt;2019&lt;/year&gt;&lt;pub-dates&gt;&lt;date&gt;November&lt;/date&gt;&lt;/pub-dates&gt;&lt;/dates&gt;&lt;publisher&gt;University of Arizona Press&lt;/publisher&gt;&lt;urls&gt;&lt;/urls&gt;&lt;/record&gt;&lt;/Cite&gt;&lt;/EndNote&gt;</w:instrText>
+      </w:r>
+      <w:r>
+        <w:rPr>
+          <w:rFonts w:asciiTheme="majorBidi" w:hAnsiTheme="majorBidi" w:cstheme="majorBidi"/>
+          <w:sz w:val="24"/>
+          <w:szCs w:val="24"/>
+        </w:rPr>
+        <w:fldChar w:fldCharType="separate"/>
+      </w:r>
+      <w:r>
+        <w:rPr>
+          <w:rFonts w:asciiTheme="majorBidi" w:hAnsiTheme="majorBidi" w:cstheme="majorBidi"/>
+          <w:noProof/>
+          <w:sz w:val="24"/>
+          <w:szCs w:val="24"/>
+        </w:rPr>
+        <w:t>(Kuhn and Fleck, 2019)</w:t>
+      </w:r>
+      <w:r>
+        <w:rPr>
+          <w:rFonts w:asciiTheme="majorBidi" w:hAnsiTheme="majorBidi" w:cstheme="majorBidi"/>
+          <w:sz w:val="24"/>
+          <w:szCs w:val="24"/>
+        </w:rPr>
+        <w:fldChar w:fldCharType="end"/>
+      </w:r>
+      <w:r>
+        <w:rPr>
+          <w:rFonts w:asciiTheme="majorBidi" w:hAnsiTheme="majorBidi" w:cstheme="majorBidi"/>
+          <w:sz w:val="24"/>
+          <w:szCs w:val="24"/>
+        </w:rPr>
+        <w:t xml:space="preserve">. </w:t>
+      </w:r>
+      <w:r>
+        <w:rPr>
+          <w:rFonts w:asciiTheme="majorBidi" w:hAnsiTheme="majorBidi" w:cstheme="majorBidi"/>
+          <w:sz w:val="24"/>
+          <w:szCs w:val="24"/>
+        </w:rPr>
+        <w:t>Converting into a share also allows the parties to build on the</w:t>
+      </w:r>
+      <w:r>
+        <w:rPr>
+          <w:rFonts w:asciiTheme="majorBidi" w:hAnsiTheme="majorBidi" w:cstheme="majorBidi"/>
+          <w:sz w:val="24"/>
+          <w:szCs w:val="24"/>
+        </w:rPr>
+        <w:t>ir</w:t>
+      </w:r>
+      <w:r>
+        <w:rPr>
+          <w:rFonts w:asciiTheme="majorBidi" w:hAnsiTheme="majorBidi" w:cstheme="majorBidi"/>
+          <w:sz w:val="24"/>
+          <w:szCs w:val="24"/>
+        </w:rPr>
+        <w:t xml:space="preserve"> </w:t>
+      </w:r>
+      <w:r>
+        <w:rPr>
+          <w:rFonts w:asciiTheme="majorBidi" w:hAnsiTheme="majorBidi" w:cstheme="majorBidi"/>
+          <w:sz w:val="24"/>
+          <w:szCs w:val="24"/>
+        </w:rPr>
+        <w:t xml:space="preserve">existing </w:t>
+      </w:r>
+      <w:r>
+        <w:rPr>
+          <w:rFonts w:asciiTheme="majorBidi" w:hAnsiTheme="majorBidi" w:cstheme="majorBidi"/>
+          <w:sz w:val="24"/>
+          <w:szCs w:val="24"/>
+        </w:rPr>
+        <w:t xml:space="preserve">agreements </w:t>
+      </w:r>
+      <w:r>
+        <w:rPr>
+          <w:rFonts w:asciiTheme="majorBidi" w:hAnsiTheme="majorBidi" w:cstheme="majorBidi"/>
+          <w:sz w:val="24"/>
+          <w:szCs w:val="24"/>
+        </w:rPr>
+        <w:fldChar w:fldCharType="begin"/>
+      </w:r>
+      <w:r>
+        <w:rPr>
+          <w:rFonts w:asciiTheme="majorBidi" w:hAnsiTheme="majorBidi" w:cstheme="majorBidi"/>
+          <w:sz w:val="24"/>
+          <w:szCs w:val="24"/>
+        </w:rPr>
+        <w:instrText xml:space="preserve"> ADDIN EN.CITE &lt;EndNote&gt;&lt;Cite&gt;&lt;Author&gt;USBR&lt;/Author&gt;&lt;Year&gt;2019&lt;/Year&gt;&lt;RecNum&gt;2578&lt;/RecNum&gt;&lt;DisplayText&gt;(IBWC, 2021; USBR, 2019)&lt;/DisplayText&gt;&lt;record&gt;&lt;rec-number&gt;2578&lt;/rec-number&gt;&lt;foreign-keys&gt;&lt;key app="EN" db-id="xxt5ta9pd995dwesap0pdzzp2weaz0w9werf" timestamp="1554700022"&gt;2578&lt;/key&gt;&lt;/foreign-keys&gt;&lt;ref-type name="Report"&gt;27&lt;/ref-type&gt;&lt;contributors&gt;&lt;authors&gt;&lt;author&gt;USBR&lt;/author&gt;&lt;/authors&gt;&lt;/contributors&gt;&lt;titles&gt;&lt;title&gt;Agreement Concerning Colorado River Drought Contingency Management and Operations&lt;/title&gt;&lt;/titles&gt;&lt;pages&gt;56&lt;/pages&gt;&lt;dates&gt;&lt;year&gt;2019&lt;/year&gt;&lt;pub-dates&gt;&lt;date&gt;May 20&lt;/date&gt;&lt;/pub-dates&gt;&lt;/dates&gt;&lt;pub-location&gt;Washington, DC&lt;/pub-location&gt;&lt;publisher&gt;U.S. Bureau of Reclamation&lt;/publisher&gt;&lt;urls&gt;&lt;related-urls&gt;&lt;url&gt;https://www.usbr.gov/dcp/finaldocs.html&lt;/url&gt;&lt;/related-urls&gt;&lt;/urls&gt;&lt;/record&gt;&lt;/Cite&gt;&lt;Cite&gt;&lt;Author&gt;IBWC&lt;/Author&gt;&lt;Year&gt;2021&lt;/Year&gt;&lt;RecNum&gt;2808&lt;/RecNum&gt;&lt;record&gt;&lt;rec-number&gt;2808&lt;/rec-number&gt;&lt;foreign-keys&gt;&lt;key app="EN" db-id="xxt5ta9pd995dwesap0pdzzp2weaz0w9werf" timestamp="1626979126"&gt;2808&lt;/key&gt;&lt;/foreign-keys&gt;&lt;ref-type name="Web Page"&gt;12&lt;/ref-type&gt;&lt;contributors&gt;&lt;authors&gt;&lt;author&gt;IBWC&lt;/author&gt;&lt;/authors&gt;&lt;/contributors&gt;&lt;titles&gt;&lt;title&gt;Minutes between the United States and Mexican Sections of the IBWC&lt;/title&gt;&lt;/titles&gt;&lt;volume&gt;2021&lt;/volume&gt;&lt;number&gt;July 22&lt;/number&gt;&lt;dates&gt;&lt;year&gt;2021&lt;/year&gt;&lt;/dates&gt;&lt;publisher&gt;United States Section&lt;/publisher&gt;&lt;urls&gt;&lt;related-urls&gt;&lt;url&gt;https://www.ibwc.gov/Treaties_Minutes/Minutes.html&lt;/url&gt;&lt;/related-urls&gt;&lt;/urls&gt;&lt;/record&gt;&lt;/Cite&gt;&lt;/EndNote&gt;</w:instrText>
+      </w:r>
+      <w:r>
+        <w:rPr>
+          <w:rFonts w:asciiTheme="majorBidi" w:hAnsiTheme="majorBidi" w:cstheme="majorBidi"/>
+          <w:sz w:val="24"/>
+          <w:szCs w:val="24"/>
+        </w:rPr>
+        <w:fldChar w:fldCharType="separate"/>
+      </w:r>
+      <w:r>
+        <w:rPr>
+          <w:rFonts w:asciiTheme="majorBidi" w:hAnsiTheme="majorBidi" w:cstheme="majorBidi"/>
+          <w:noProof/>
+          <w:sz w:val="24"/>
+          <w:szCs w:val="24"/>
+        </w:rPr>
+        <w:t>(IBWC, 2021; USBR, 2019)</w:t>
+      </w:r>
+      <w:r>
+        <w:rPr>
+          <w:rFonts w:asciiTheme="majorBidi" w:hAnsiTheme="majorBidi" w:cstheme="majorBidi"/>
+          <w:sz w:val="24"/>
+          <w:szCs w:val="24"/>
+        </w:rPr>
+        <w:fldChar w:fldCharType="end"/>
+      </w:r>
+      <w:r>
+        <w:rPr>
+          <w:rFonts w:asciiTheme="majorBidi" w:hAnsiTheme="majorBidi" w:cstheme="majorBidi"/>
+          <w:sz w:val="24"/>
+          <w:szCs w:val="24"/>
+        </w:rPr>
+        <w:t xml:space="preserve"> </w:t>
+      </w:r>
+      <w:r>
+        <w:rPr>
+          <w:rFonts w:asciiTheme="majorBidi" w:hAnsiTheme="majorBidi" w:cstheme="majorBidi"/>
+          <w:sz w:val="24"/>
+          <w:szCs w:val="24"/>
+        </w:rPr>
+        <w:t>rather than negotiate a new agreement.</w:t>
+      </w:r>
+      <w:r>
+        <w:rPr>
+          <w:rFonts w:asciiTheme="majorBidi" w:hAnsiTheme="majorBidi" w:cstheme="majorBidi"/>
+          <w:sz w:val="24"/>
+          <w:szCs w:val="24"/>
+        </w:rPr>
+        <w:t xml:space="preserve"> </w:t>
+      </w:r>
+      <w:r>
+        <w:rPr>
+          <w:rFonts w:asciiTheme="majorBidi" w:hAnsiTheme="majorBidi" w:cstheme="majorBidi"/>
+          <w:sz w:val="24"/>
+          <w:szCs w:val="24"/>
+        </w:rPr>
+        <w:t>T</w:t>
+      </w:r>
+      <w:r>
+        <w:rPr>
+          <w:rFonts w:asciiTheme="majorBidi" w:hAnsiTheme="majorBidi" w:cstheme="majorBidi"/>
+          <w:sz w:val="24"/>
+          <w:szCs w:val="24"/>
+        </w:rPr>
+        <w:t>he Upper Basin states split inflow by share</w:t>
+      </w:r>
+      <w:r>
+        <w:rPr>
+          <w:rFonts w:asciiTheme="majorBidi" w:hAnsiTheme="majorBidi" w:cstheme="majorBidi"/>
+          <w:sz w:val="24"/>
+          <w:szCs w:val="24"/>
+        </w:rPr>
+        <w:t xml:space="preserve"> in their 1948 Compact </w:t>
+      </w:r>
+      <w:r>
+        <w:rPr>
+          <w:rFonts w:asciiTheme="majorBidi" w:hAnsiTheme="majorBidi" w:cstheme="majorBidi"/>
+          <w:sz w:val="24"/>
+          <w:szCs w:val="24"/>
+        </w:rPr>
+        <w:fldChar w:fldCharType="begin"/>
+      </w:r>
+      <w:r>
+        <w:rPr>
+          <w:rFonts w:asciiTheme="majorBidi" w:hAnsiTheme="majorBidi" w:cstheme="majorBidi"/>
+          <w:sz w:val="24"/>
+          <w:szCs w:val="24"/>
+        </w:rPr>
+        <w:instrText xml:space="preserve"> ADDIN EN.CITE &lt;EndNote&gt;&lt;Cite&gt;&lt;Author&gt;Carson&lt;/Author&gt;&lt;Year&gt;1948&lt;/Year&gt;&lt;RecNum&gt;2817&lt;/RecNum&gt;&lt;DisplayText&gt;(Carson et al., 1948)&lt;/DisplayText&gt;&lt;record&gt;&lt;rec-number&gt;2817&lt;/rec-number&gt;&lt;foreign-keys&gt;&lt;key app="EN" db-id="xxt5ta9pd995dwesap0pdzzp2weaz0w9werf" timestamp="1631055497"&gt;2817&lt;/key&gt;&lt;/foreign-keys&gt;&lt;ref-type name="Web Page"&gt;12&lt;/ref-type&gt;&lt;contributors&gt;&lt;authors&gt;&lt;author&gt;Charles A Carson&lt;/author&gt;&lt;author&gt;Clifford H. Stone&lt;/author&gt;&lt;author&gt;Fred E. Wilson&lt;/author&gt;&lt;author&gt;Edward H. Watson&lt;/author&gt;&lt;author&gt;L. C. Bishop&lt;/author&gt;&lt;/authors&gt;&lt;/contributors&gt;&lt;titles&gt;&lt;title&gt;Upper Colorado River Basin Compact&lt;/title&gt;&lt;/titles&gt;&lt;volume&gt;2021&lt;/volume&gt;&lt;number&gt;September 7&lt;/number&gt;&lt;dates&gt;&lt;year&gt;1948&lt;/year&gt;&lt;/dates&gt;&lt;publisher&gt;U.S. Bureau of Reclamation&lt;/publisher&gt;&lt;urls&gt;&lt;related-urls&gt;&lt;url&gt;https://www.usbr.gov/lc/region/g1000/pdfiles/ucbsnact.pdf&lt;/url&gt;&lt;/related-urls&gt;&lt;/urls&gt;&lt;/record&gt;&lt;/Cite&gt;&lt;/EndNote&gt;</w:instrText>
+      </w:r>
+      <w:r>
+        <w:rPr>
+          <w:rFonts w:asciiTheme="majorBidi" w:hAnsiTheme="majorBidi" w:cstheme="majorBidi"/>
+          <w:sz w:val="24"/>
+          <w:szCs w:val="24"/>
+        </w:rPr>
+        <w:fldChar w:fldCharType="separate"/>
+      </w:r>
+      <w:r>
+        <w:rPr>
+          <w:rFonts w:asciiTheme="majorBidi" w:hAnsiTheme="majorBidi" w:cstheme="majorBidi"/>
+          <w:noProof/>
+          <w:sz w:val="24"/>
+          <w:szCs w:val="24"/>
+        </w:rPr>
+        <w:t>(Carson et al., 1948)</w:t>
+      </w:r>
+      <w:r>
+        <w:rPr>
+          <w:rFonts w:asciiTheme="majorBidi" w:hAnsiTheme="majorBidi" w:cstheme="majorBidi"/>
+          <w:sz w:val="24"/>
+          <w:szCs w:val="24"/>
+        </w:rPr>
+        <w:fldChar w:fldCharType="end"/>
+      </w:r>
+      <w:r>
+        <w:rPr>
+          <w:rFonts w:asciiTheme="majorBidi" w:hAnsiTheme="majorBidi" w:cstheme="majorBidi"/>
+          <w:sz w:val="24"/>
+          <w:szCs w:val="24"/>
+        </w:rPr>
+        <w:t>.</w:t>
+      </w:r>
+    </w:p>
+    <w:p>
+      <w:pPr>
         <w:rPr>
           <w:rFonts w:asciiTheme="majorBidi" w:hAnsiTheme="majorBidi" w:cstheme="majorBidi"/>
           <w:sz w:val="24"/>
@@ -9468,7 +10008,16 @@
           <w:sz w:val="24"/>
           <w:szCs w:val="24"/>
         </w:rPr>
-        <w:t xml:space="preserve"> Customary Delivery</w:t>
+        <w:t xml:space="preserve"> Customary </w:t>
+      </w:r>
+      <w:proofErr w:type="spellStart"/>
+      <w:r>
+        <w:rPr>
+          <w:rFonts w:asciiTheme="majorBidi" w:hAnsiTheme="majorBidi" w:cstheme="majorBidi"/>
+          <w:sz w:val="24"/>
+          <w:szCs w:val="24"/>
+        </w:rPr>
+        <w:t>Delivery</w:t>
       </w:r>
       <w:r>
         <w:rPr>
@@ -9479,13 +10028,32 @@
         </w:rPr>
         <w:t>p</w:t>
       </w:r>
-      <w:r>
-        <w:rPr>
-          <w:rFonts w:asciiTheme="majorBidi" w:hAnsiTheme="majorBidi" w:cstheme="majorBidi"/>
-          <w:sz w:val="24"/>
-          <w:szCs w:val="24"/>
-        </w:rPr>
-        <w:t xml:space="preserve"> [maf per year] minus the </w:t>
+      <w:proofErr w:type="spellEnd"/>
+      <w:r>
+        <w:rPr>
+          <w:rFonts w:asciiTheme="majorBidi" w:hAnsiTheme="majorBidi" w:cstheme="majorBidi"/>
+          <w:sz w:val="24"/>
+          <w:szCs w:val="24"/>
+        </w:rPr>
+        <w:t xml:space="preserve"> [</w:t>
+      </w:r>
+      <w:proofErr w:type="spellStart"/>
+      <w:r>
+        <w:rPr>
+          <w:rFonts w:asciiTheme="majorBidi" w:hAnsiTheme="majorBidi" w:cstheme="majorBidi"/>
+          <w:sz w:val="24"/>
+          <w:szCs w:val="24"/>
+        </w:rPr>
+        <w:t>maf</w:t>
+      </w:r>
+      <w:proofErr w:type="spellEnd"/>
+      <w:r>
+        <w:rPr>
+          <w:rFonts w:asciiTheme="majorBidi" w:hAnsiTheme="majorBidi" w:cstheme="majorBidi"/>
+          <w:sz w:val="24"/>
+          <w:szCs w:val="24"/>
+        </w:rPr>
+        <w:t xml:space="preserve"> per year] minus the </w:t>
       </w:r>
       <w:r>
         <w:rPr>
@@ -9503,6 +10071,7 @@
         </w:rPr>
         <w:t xml:space="preserve">andatory </w:t>
       </w:r>
+      <w:proofErr w:type="spellStart"/>
       <w:r>
         <w:rPr>
           <w:rFonts w:asciiTheme="majorBidi" w:hAnsiTheme="majorBidi" w:cstheme="majorBidi"/>
@@ -9528,13 +10097,32 @@
         </w:rPr>
         <w:t>p</w:t>
       </w:r>
-      <w:r>
-        <w:rPr>
-          <w:rFonts w:asciiTheme="majorBidi" w:hAnsiTheme="majorBidi" w:cstheme="majorBidi"/>
-          <w:sz w:val="24"/>
-          <w:szCs w:val="24"/>
-        </w:rPr>
-        <w:t xml:space="preserve"> [maf per year]</w:t>
+      <w:proofErr w:type="spellEnd"/>
+      <w:r>
+        <w:rPr>
+          <w:rFonts w:asciiTheme="majorBidi" w:hAnsiTheme="majorBidi" w:cstheme="majorBidi"/>
+          <w:sz w:val="24"/>
+          <w:szCs w:val="24"/>
+        </w:rPr>
+        <w:t xml:space="preserve"> [</w:t>
+      </w:r>
+      <w:proofErr w:type="spellStart"/>
+      <w:r>
+        <w:rPr>
+          <w:rFonts w:asciiTheme="majorBidi" w:hAnsiTheme="majorBidi" w:cstheme="majorBidi"/>
+          <w:sz w:val="24"/>
+          <w:szCs w:val="24"/>
+        </w:rPr>
+        <w:t>maf</w:t>
+      </w:r>
+      <w:proofErr w:type="spellEnd"/>
+      <w:r>
+        <w:rPr>
+          <w:rFonts w:asciiTheme="majorBidi" w:hAnsiTheme="majorBidi" w:cstheme="majorBidi"/>
+          <w:sz w:val="24"/>
+          <w:szCs w:val="24"/>
+        </w:rPr>
+        <w:t xml:space="preserve"> per year]</w:t>
       </w:r>
       <w:r>
         <w:rPr>
@@ -9550,16 +10138,25 @@
           <w:sz w:val="24"/>
           <w:szCs w:val="24"/>
         </w:rPr>
-        <w:t xml:space="preserve">he Customary Deliveries are 2.8, 0.3, 4.4, and 1.5 maf per year </w:t>
-      </w:r>
-      <w:r>
-        <w:rPr>
-          <w:rFonts w:asciiTheme="majorBidi" w:hAnsiTheme="majorBidi" w:cstheme="majorBidi"/>
-          <w:sz w:val="24"/>
-          <w:szCs w:val="24"/>
-        </w:rPr>
-        <w:lastRenderedPageBreak/>
-        <w:t xml:space="preserve">for Arizona, Nevada, California, and Mexico. </w:t>
+        <w:t xml:space="preserve">he Customary Deliveries are 2.8, 0.3, 4.4, and 1.5 </w:t>
+      </w:r>
+      <w:proofErr w:type="spellStart"/>
+      <w:r>
+        <w:rPr>
+          <w:rFonts w:asciiTheme="majorBidi" w:hAnsiTheme="majorBidi" w:cstheme="majorBidi"/>
+          <w:sz w:val="24"/>
+          <w:szCs w:val="24"/>
+        </w:rPr>
+        <w:t>maf</w:t>
+      </w:r>
+      <w:proofErr w:type="spellEnd"/>
+      <w:r>
+        <w:rPr>
+          <w:rFonts w:asciiTheme="majorBidi" w:hAnsiTheme="majorBidi" w:cstheme="majorBidi"/>
+          <w:sz w:val="24"/>
+          <w:szCs w:val="24"/>
+        </w:rPr>
+        <w:t xml:space="preserve"> per year for Arizona, Nevada, California, and Mexico. </w:t>
       </w:r>
       <w:r>
         <w:rPr>
@@ -9942,59 +10539,6 @@
           <w:szCs w:val="24"/>
         </w:rPr>
       </w:pPr>
-      <w:r>
-        <w:rPr>
-          <w:noProof/>
-        </w:rPr>
-        <w:drawing>
-          <wp:inline distT="0" distB="0" distL="0" distR="0" wp14:anchorId="648A1D89" wp14:editId="0CECCF2B">
-            <wp:extent cx="3900805" cy="2029460"/>
-            <wp:effectExtent l="0" t="0" r="4445" b="8890"/>
-            <wp:docPr id="4" name="Picture 4"/>
-            <wp:cNvGraphicFramePr>
-              <a:graphicFrameLocks xmlns:a="http://schemas.openxmlformats.org/drawingml/2006/main" noChangeAspect="1"/>
-            </wp:cNvGraphicFramePr>
-            <a:graphic xmlns:a="http://schemas.openxmlformats.org/drawingml/2006/main">
-              <a:graphicData uri="http://schemas.openxmlformats.org/drawingml/2006/picture">
-                <pic:pic xmlns:pic="http://schemas.openxmlformats.org/drawingml/2006/picture">
-                  <pic:nvPicPr>
-                    <pic:cNvPr id="0" name="Picture 3"/>
-                    <pic:cNvPicPr>
-                      <a:picLocks noChangeAspect="1" noChangeArrowheads="1"/>
-                    </pic:cNvPicPr>
-                  </pic:nvPicPr>
-                  <pic:blipFill>
-                    <a:blip r:embed="rId15">
-                      <a:extLst>
-                        <a:ext uri="{28A0092B-C50C-407E-A947-70E740481C1C}">
-                          <a14:useLocalDpi xmlns:a14="http://schemas.microsoft.com/office/drawing/2010/main" val="0"/>
-                        </a:ext>
-                      </a:extLst>
-                    </a:blip>
-                    <a:srcRect/>
-                    <a:stretch>
-                      <a:fillRect/>
-                    </a:stretch>
-                  </pic:blipFill>
-                  <pic:spPr bwMode="auto">
-                    <a:xfrm>
-                      <a:off x="0" y="0"/>
-                      <a:ext cx="3900805" cy="2029460"/>
-                    </a:xfrm>
-                    <a:prstGeom prst="rect">
-                      <a:avLst/>
-                    </a:prstGeom>
-                    <a:noFill/>
-                    <a:ln>
-                      <a:noFill/>
-                    </a:ln>
-                  </pic:spPr>
-                </pic:pic>
-              </a:graphicData>
-            </a:graphic>
-          </wp:inline>
-        </w:drawing>
-      </w:r>
     </w:p>
     <w:p>
       <w:pPr>
@@ -10062,7 +10606,7 @@
         </w:rPr>
         <w:t xml:space="preserve"> </w:t>
       </w:r>
-      <w:hyperlink r:id="rId16" w:history="1">
+      <w:hyperlink r:id="rId15" w:history="1">
         <w:r>
           <w:rPr>
             <w:rStyle w:val="Hyperlink"/>
@@ -10081,7 +10625,7 @@
         </w:rPr>
         <w:t xml:space="preserve"> | </w:t>
       </w:r>
-      <w:hyperlink r:id="rId17" w:history="1">
+      <w:hyperlink r:id="rId16" w:history="1">
         <w:r>
           <w:rPr>
             <w:rStyle w:val="Hyperlink"/>
@@ -10099,6 +10643,7 @@
         <w:pStyle w:val="Heading1"/>
       </w:pPr>
       <w:r>
+        <w:lastRenderedPageBreak/>
         <w:t>References</w:t>
       </w:r>
     </w:p>
@@ -10144,7 +10689,7 @@
       <w:r>
         <w:t xml:space="preserve">, November 8, 2021. </w:t>
       </w:r>
-      <w:hyperlink r:id="rId18" w:history="1">
+      <w:hyperlink r:id="rId17" w:history="1">
         <w:r>
           <w:rPr>
             <w:rStyle w:val="Hyperlink"/>
@@ -10154,6 +10699,27 @@
       </w:hyperlink>
       <w:r>
         <w:t>.</w:t>
+      </w:r>
+    </w:p>
+    <w:p>
+      <w:pPr>
+        <w:pStyle w:val="EndNoteBibliography"/>
+        <w:spacing w:after="0"/>
+        <w:ind w:left="720" w:hanging="720"/>
+      </w:pPr>
+      <w:r>
+        <w:t xml:space="preserve">Buschatzke, T., Hamby, J. B., and Entsminger, J. (2024). "Lower Basin Alternative for the Post-2026 Coordinated Operation of the Colorado River Basin." </w:t>
+      </w:r>
+      <w:hyperlink r:id="rId18" w:history="1">
+        <w:r>
+          <w:rPr>
+            <w:rStyle w:val="Hyperlink"/>
+          </w:rPr>
+          <w:t>https://www.snwa.com/assets/pdf/lower-basin-alternative-letter-march2024.pdf</w:t>
+        </w:r>
+      </w:hyperlink>
+      <w:r>
+        <w:t xml:space="preserve"> [Accessed on: August 14, 2024].</w:t>
       </w:r>
     </w:p>
     <w:p>
@@ -10262,7 +10828,6 @@
         <w:ind w:left="720" w:hanging="720"/>
       </w:pPr>
       <w:r>
-        <w:lastRenderedPageBreak/>
         <w:t xml:space="preserve">Kuhn, E., and Fleck, J. (2019). </w:t>
       </w:r>
       <w:r>
@@ -10282,6 +10847,36 @@
         <w:ind w:left="720" w:hanging="720"/>
       </w:pPr>
       <w:r>
+        <w:t xml:space="preserve">Rosenberg, D. E. (2022). "Adapt Lake Mead Releases to Inflow to Give Managers More Flexibility to Slow Reservoir Drawdown." </w:t>
+      </w:r>
+      <w:r>
+        <w:rPr>
+          <w:i/>
+        </w:rPr>
+        <w:t>Journal of Water Resources Planning and Management</w:t>
+      </w:r>
+      <w:r>
+        <w:t xml:space="preserve">, 148(10), 02522006. </w:t>
+      </w:r>
+      <w:hyperlink r:id="rId23" w:history="1">
+        <w:r>
+          <w:rPr>
+            <w:rStyle w:val="Hyperlink"/>
+          </w:rPr>
+          <w:t>https://doi.org/10.1061/(ASCE)WR.1943-5452.0001592</w:t>
+        </w:r>
+      </w:hyperlink>
+      <w:r>
+        <w:t>.</w:t>
+      </w:r>
+    </w:p>
+    <w:p>
+      <w:pPr>
+        <w:pStyle w:val="EndNoteBibliography"/>
+        <w:spacing w:after="0"/>
+        <w:ind w:left="720" w:hanging="720"/>
+      </w:pPr>
+      <w:r>
         <w:t xml:space="preserve">Stelter, D. (2022). "Towards a Utah Intentionally Created Surplus Program." </w:t>
       </w:r>
       <w:r>
@@ -10293,7 +10888,7 @@
       <w:r>
         <w:t xml:space="preserve">, 22(2), 4-21. </w:t>
       </w:r>
-      <w:hyperlink r:id="rId23" w:history="1">
+      <w:hyperlink r:id="rId24" w:history="1">
         <w:r>
           <w:rPr>
             <w:rStyle w:val="Hyperlink"/>
@@ -10323,7 +10918,7 @@
       <w:r>
         <w:t xml:space="preserve">. </w:t>
       </w:r>
-      <w:hyperlink r:id="rId24" w:history="1">
+      <w:hyperlink r:id="rId25" w:history="1">
         <w:r>
           <w:rPr>
             <w:rStyle w:val="Hyperlink"/>
@@ -10353,7 +10948,7 @@
       <w:r>
         <w:t xml:space="preserve">. </w:t>
       </w:r>
-      <w:hyperlink r:id="rId25" w:history="1">
+      <w:hyperlink r:id="rId26" w:history="1">
         <w:r>
           <w:rPr>
             <w:rStyle w:val="Hyperlink"/>
@@ -10374,7 +10969,7 @@
       <w:r>
         <w:t xml:space="preserve">USBR. (2007). "Record of Decision: Colorado River Interim Guidelines for Lower Basin Shortages and Coordinated Operations for Lakes Powell and Mead." U.S. Bureau of Reclamation. </w:t>
       </w:r>
-      <w:hyperlink r:id="rId26" w:history="1">
+      <w:hyperlink r:id="rId27" w:history="1">
         <w:r>
           <w:rPr>
             <w:rStyle w:val="Hyperlink"/>
@@ -10395,7 +10990,7 @@
       <w:r>
         <w:t xml:space="preserve">USBR. (2019). "Agreement Concerning Colorado River Drought Contingency Management and Operations." U.S. Bureau of Reclamation, Washington, DC. </w:t>
       </w:r>
-      <w:hyperlink r:id="rId27" w:history="1">
+      <w:hyperlink r:id="rId28" w:history="1">
         <w:r>
           <w:rPr>
             <w:rStyle w:val="Hyperlink"/>
@@ -10416,7 +11011,7 @@
       <w:r>
         <w:t xml:space="preserve">USBR. (2021a). "Boulder Canyon Operations Office - Program and Activities: Water Accounting Reports." U.S. Bureau of Reclamation. </w:t>
       </w:r>
-      <w:hyperlink r:id="rId28" w:history="1">
+      <w:hyperlink r:id="rId29" w:history="1">
         <w:r>
           <w:rPr>
             <w:rStyle w:val="Hyperlink"/>
@@ -10431,12 +11026,13 @@
     <w:p>
       <w:pPr>
         <w:pStyle w:val="EndNoteBibliography"/>
+        <w:spacing w:after="0"/>
         <w:ind w:left="720" w:hanging="720"/>
       </w:pPr>
       <w:r>
         <w:t xml:space="preserve">USBR. (2021b). "Pilot System Conservation Program." U.S. Bureau of Reclamation, </w:t>
       </w:r>
-      <w:hyperlink r:id="rId29" w:history="1">
+      <w:hyperlink r:id="rId30" w:history="1">
         <w:r>
           <w:rPr>
             <w:rStyle w:val="Hyperlink"/>
@@ -10450,6 +11046,27 @@
     </w:p>
     <w:p>
       <w:pPr>
+        <w:pStyle w:val="EndNoteBibliography"/>
+        <w:ind w:left="720" w:hanging="720"/>
+      </w:pPr>
+      <w:r>
+        <w:lastRenderedPageBreak/>
+        <w:t xml:space="preserve">Wang, J., and Schmidt, J. C. (2020). "Stream flow and Losses of the Colorado River in the Southern Colorado Plateau." Center for Colorado River Studies, Utah State University, Logan, Utah. </w:t>
+      </w:r>
+      <w:hyperlink r:id="rId31" w:history="1">
+        <w:r>
+          <w:rPr>
+            <w:rStyle w:val="Hyperlink"/>
+          </w:rPr>
+          <w:t>https://qcnr.usu.edu/coloradoriver/files/WhitePaper5.pdf</w:t>
+        </w:r>
+      </w:hyperlink>
+      <w:r>
+        <w:t>.</w:t>
+      </w:r>
+    </w:p>
+    <w:p>
+      <w:pPr>
         <w:ind w:left="360" w:hanging="360"/>
         <w:rPr>
           <w:rFonts w:asciiTheme="majorBidi" w:hAnsiTheme="majorBidi" w:cstheme="majorBidi"/>
@@ -10594,7 +11211,43 @@
           <w:sz w:val="20"/>
           <w:szCs w:val="20"/>
         </w:rPr>
-        <w:t xml:space="preserve"> - the volume of water that transfers from the liquid state to gas state over the same period of time. Reservoir evaporation is difficult to measure or forecast because the volume is influenced by the reservoir surface area, air temperature, wind, surface water temperature, inflow volume, inflow temperature, reservoir mixing, and other chaotic climate variables. In 2018, Reclamation reported Lake Mead Evapiration for 2010 to 2015. In 2023, Reclamation reported Lake Mead evporation for 2016 to 2020. The reported values varied from. GGG to HHH million acre-feet per year.</w:t>
+        <w:t xml:space="preserve"> - the volume of water that transfers from the liquid state to gas state over the same period of time. Reservoir evaporation is difficult to measure or forecast because the volume is influenced by the reservoir surface area, air temperature, wind, surface water temperature, inflow volume, inflow temperature, reservoir mixing, and other chaotic climate variables. In 2018, Reclamation reported Lake Mead </w:t>
+      </w:r>
+      <w:proofErr w:type="spellStart"/>
+      <w:r>
+        <w:rPr>
+          <w:rFonts w:asciiTheme="majorBidi" w:hAnsiTheme="majorBidi" w:cstheme="majorBidi"/>
+          <w:sz w:val="20"/>
+          <w:szCs w:val="20"/>
+        </w:rPr>
+        <w:t>Evapiration</w:t>
+      </w:r>
+      <w:proofErr w:type="spellEnd"/>
+      <w:r>
+        <w:rPr>
+          <w:rFonts w:asciiTheme="majorBidi" w:hAnsiTheme="majorBidi" w:cstheme="majorBidi"/>
+          <w:sz w:val="20"/>
+          <w:szCs w:val="20"/>
+        </w:rPr>
+        <w:t xml:space="preserve"> for 2010 to 2015. In 2023, Reclamation reported Lake Mead </w:t>
+      </w:r>
+      <w:proofErr w:type="spellStart"/>
+      <w:r>
+        <w:rPr>
+          <w:rFonts w:asciiTheme="majorBidi" w:hAnsiTheme="majorBidi" w:cstheme="majorBidi"/>
+          <w:sz w:val="20"/>
+          <w:szCs w:val="20"/>
+        </w:rPr>
+        <w:t>evporation</w:t>
+      </w:r>
+      <w:proofErr w:type="spellEnd"/>
+      <w:r>
+        <w:rPr>
+          <w:rFonts w:asciiTheme="majorBidi" w:hAnsiTheme="majorBidi" w:cstheme="majorBidi"/>
+          <w:sz w:val="20"/>
+          <w:szCs w:val="20"/>
+        </w:rPr>
+        <w:t xml:space="preserve"> for 2016 to 2020. The reported values varied from. GGG to HHH million acre-feet per year.</w:t>
       </w:r>
     </w:p>
     <w:p>
@@ -10608,7 +11261,7 @@
       </w:pPr>
     </w:p>
     <w:sectPr>
-      <w:headerReference w:type="default" r:id="rId30"/>
+      <w:headerReference w:type="default" r:id="rId32"/>
       <w:pgSz w:w="12240" w:h="15840"/>
       <w:pgMar w:top="1440" w:right="1440" w:bottom="1440" w:left="1440" w:header="720" w:footer="720" w:gutter="0"/>
       <w:cols w:space="720"/>

</xml_diff>

<commit_message>
Finish appendix and table of share of available water
</commit_message>
<xml_diff>
--- a/LakeMeadWaterConservationProgramAnalysis/LakeMeadWaterConservationProgramAnalysis.docx
+++ b/LakeMeadWaterConservationProgramAnalysis/LakeMeadWaterConservationProgramAnalysis.docx
@@ -21,7 +21,7 @@
           <w:sz w:val="28"/>
           <w:szCs w:val="28"/>
         </w:rPr>
-        <w:t xml:space="preserve">Lake Mead Water Conservation Accounts: Successes, Challenges, and </w:t>
+        <w:t xml:space="preserve">Lake Mead Water Conservation </w:t>
       </w:r>
       <w:r>
         <w:rPr>
@@ -31,7 +31,7 @@
           <w:sz w:val="28"/>
           <w:szCs w:val="28"/>
         </w:rPr>
-        <w:t>Insights</w:t>
+        <w:t>Program</w:t>
       </w:r>
       <w:r>
         <w:rPr>
@@ -41,7 +41,7 @@
           <w:sz w:val="28"/>
           <w:szCs w:val="28"/>
         </w:rPr>
-        <w:t xml:space="preserve"> to </w:t>
+        <w:t xml:space="preserve">: Successes, Challenges, and </w:t>
       </w:r>
       <w:r>
         <w:rPr>
@@ -51,7 +51,7 @@
           <w:sz w:val="28"/>
           <w:szCs w:val="28"/>
         </w:rPr>
-        <w:t xml:space="preserve">Increase </w:t>
+        <w:t>Insights</w:t>
       </w:r>
       <w:r>
         <w:rPr>
@@ -61,7 +61,7 @@
           <w:sz w:val="28"/>
           <w:szCs w:val="28"/>
         </w:rPr>
-        <w:t xml:space="preserve">Sustainability and </w:t>
+        <w:t xml:space="preserve"> to </w:t>
       </w:r>
       <w:r>
         <w:rPr>
@@ -71,7 +71,7 @@
           <w:sz w:val="28"/>
           <w:szCs w:val="28"/>
         </w:rPr>
-        <w:t xml:space="preserve">User </w:t>
+        <w:t xml:space="preserve">Increase </w:t>
       </w:r>
       <w:r>
         <w:rPr>
@@ -81,7 +81,7 @@
           <w:sz w:val="28"/>
           <w:szCs w:val="28"/>
         </w:rPr>
-        <w:t xml:space="preserve">Autonomy </w:t>
+        <w:t xml:space="preserve">Sustainability and </w:t>
       </w:r>
       <w:r>
         <w:rPr>
@@ -91,12 +91,9 @@
           <w:sz w:val="28"/>
           <w:szCs w:val="28"/>
         </w:rPr>
-        <w:t>Post-2026</w:t>
-      </w:r>
-    </w:p>
-    <w:p>
-      <w:pPr>
-        <w:spacing w:after="0"/>
+        <w:t xml:space="preserve">User </w:t>
+      </w:r>
+      <w:r>
         <w:rPr>
           <w:rFonts w:asciiTheme="majorBidi" w:hAnsiTheme="majorBidi" w:cstheme="majorBidi"/>
           <w:b/>
@@ -104,24 +101,30 @@
           <w:sz w:val="28"/>
           <w:szCs w:val="28"/>
         </w:rPr>
-      </w:pPr>
+        <w:t xml:space="preserve">Autonomy </w:t>
+      </w:r>
+      <w:r>
+        <w:rPr>
+          <w:rFonts w:asciiTheme="majorBidi" w:hAnsiTheme="majorBidi" w:cstheme="majorBidi"/>
+          <w:b/>
+          <w:bCs/>
+          <w:sz w:val="28"/>
+          <w:szCs w:val="28"/>
+        </w:rPr>
+        <w:t>Post-2026</w:t>
+      </w:r>
     </w:p>
     <w:p>
       <w:pPr>
-        <w:rPr>
-          <w:rFonts w:asciiTheme="majorBidi" w:hAnsiTheme="majorBidi" w:cstheme="majorBidi"/>
-          <w:sz w:val="24"/>
-          <w:szCs w:val="24"/>
-        </w:rPr>
-      </w:pPr>
-      <w:r>
-        <w:rPr>
-          <w:rFonts w:asciiTheme="majorBidi" w:hAnsiTheme="majorBidi" w:cstheme="majorBidi"/>
-          <w:sz w:val="24"/>
-          <w:szCs w:val="24"/>
-        </w:rPr>
-        <w:t>August 6, 2024</w:t>
-      </w:r>
+        <w:spacing w:after="0"/>
+        <w:rPr>
+          <w:rFonts w:asciiTheme="majorBidi" w:hAnsiTheme="majorBidi" w:cstheme="majorBidi"/>
+          <w:b/>
+          <w:bCs/>
+          <w:sz w:val="28"/>
+          <w:szCs w:val="28"/>
+        </w:rPr>
+      </w:pPr>
     </w:p>
     <w:p>
       <w:pPr>
@@ -134,6 +137,39 @@
       <w:r>
         <w:rPr>
           <w:rFonts w:asciiTheme="majorBidi" w:hAnsiTheme="majorBidi" w:cstheme="majorBidi"/>
+          <w:sz w:val="24"/>
+          <w:szCs w:val="24"/>
+        </w:rPr>
+        <w:t xml:space="preserve">August </w:t>
+      </w:r>
+      <w:r>
+        <w:rPr>
+          <w:rFonts w:asciiTheme="majorBidi" w:hAnsiTheme="majorBidi" w:cstheme="majorBidi"/>
+          <w:sz w:val="24"/>
+          <w:szCs w:val="24"/>
+        </w:rPr>
+        <w:t>15</w:t>
+      </w:r>
+      <w:r>
+        <w:rPr>
+          <w:rFonts w:asciiTheme="majorBidi" w:hAnsiTheme="majorBidi" w:cstheme="majorBidi"/>
+          <w:sz w:val="24"/>
+          <w:szCs w:val="24"/>
+        </w:rPr>
+        <w:t>, 2024</w:t>
+      </w:r>
+    </w:p>
+    <w:p>
+      <w:pPr>
+        <w:rPr>
+          <w:rFonts w:asciiTheme="majorBidi" w:hAnsiTheme="majorBidi" w:cstheme="majorBidi"/>
+          <w:sz w:val="24"/>
+          <w:szCs w:val="24"/>
+        </w:rPr>
+      </w:pPr>
+      <w:r>
+        <w:rPr>
+          <w:rFonts w:asciiTheme="majorBidi" w:hAnsiTheme="majorBidi" w:cstheme="majorBidi"/>
           <w:b/>
           <w:bCs/>
           <w:sz w:val="24"/>
@@ -233,7 +269,7 @@
           <w:sz w:val="24"/>
           <w:szCs w:val="24"/>
         </w:rPr>
-        <w:t>the Lake Mead water conservation accounting program because in my view the program is the most innovative, successful, and adaptive component of present Colorado River operations. In one sentence</w:t>
+        <w:t>the Lake Mead water conservation accounting program because in my view the program is the most successful and adaptive component of present Colorado River operations. In one sentence</w:t>
       </w:r>
       <w:r>
         <w:rPr>
@@ -860,7 +896,7 @@
           <w:sz w:val="24"/>
           <w:szCs w:val="24"/>
         </w:rPr>
-        <w:t xml:space="preserve">users can more independently manage their vulnerability. More sustainability and autonomy also means </w:t>
+        <w:t xml:space="preserve">users can more independently manage their vulnerability. More sustainability and autonomy also mean </w:t>
       </w:r>
       <w:r>
         <w:rPr>
@@ -7460,13 +7496,13 @@
         <mc:AlternateContent>
           <mc:Choice Requires="wps">
             <w:drawing>
-              <wp:anchor distT="45720" distB="45720" distL="114300" distR="114300" simplePos="0" relativeHeight="251663360" behindDoc="0" locked="0" layoutInCell="1" allowOverlap="1" wp14:anchorId="22669297" wp14:editId="3142FFD9">
+              <wp:anchor distT="45720" distB="45720" distL="114300" distR="114300" simplePos="0" relativeHeight="251663360" behindDoc="0" locked="0" layoutInCell="1" allowOverlap="1" wp14:anchorId="22669297" wp14:editId="59C45F1A">
                 <wp:simplePos x="0" y="0"/>
                 <wp:positionH relativeFrom="margin">
-                  <wp:posOffset>2499360</wp:posOffset>
+                  <wp:posOffset>2540923</wp:posOffset>
                 </wp:positionH>
                 <wp:positionV relativeFrom="page">
-                  <wp:posOffset>2719070</wp:posOffset>
+                  <wp:posOffset>949647</wp:posOffset>
                 </wp:positionV>
                 <wp:extent cx="3342640" cy="5456555"/>
                 <wp:effectExtent l="0" t="0" r="10160" b="10795"/>
@@ -8105,7 +8141,7 @@
           </mc:Choice>
           <mc:Fallback>
             <w:pict>
-              <v:shape w14:anchorId="22669297" id="_x0000_s1029" type="#_x0000_t202" style="position:absolute;left:0;text-align:left;margin-left:196.8pt;margin-top:214.1pt;width:263.2pt;height:429.65pt;z-index:251663360;visibility:visible;mso-wrap-style:square;mso-width-percent:0;mso-height-percent:0;mso-wrap-distance-left:9pt;mso-wrap-distance-top:3.6pt;mso-wrap-distance-right:9pt;mso-wrap-distance-bottom:3.6pt;mso-position-horizontal:absolute;mso-position-horizontal-relative:margin;mso-position-vertical:absolute;mso-position-vertical-relative:page;mso-width-percent:0;mso-height-percent:0;mso-width-relative:margin;mso-height-relative:margin;v-text-anchor:top" o:gfxdata="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" fillcolor="#fff2cc [663]">
+              <v:shape w14:anchorId="22669297" id="_x0000_s1029" type="#_x0000_t202" style="position:absolute;left:0;text-align:left;margin-left:200.05pt;margin-top:74.8pt;width:263.2pt;height:429.65pt;z-index:251663360;visibility:visible;mso-wrap-style:square;mso-width-percent:0;mso-height-percent:0;mso-wrap-distance-left:9pt;mso-wrap-distance-top:3.6pt;mso-wrap-distance-right:9pt;mso-wrap-distance-bottom:3.6pt;mso-position-horizontal:absolute;mso-position-horizontal-relative:margin;mso-position-vertical:absolute;mso-position-vertical-relative:page;mso-width-percent:0;mso-height-percent:0;mso-width-relative:margin;mso-height-relative:margin;v-text-anchor:top" o:gfxdata="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" fillcolor="#fff2cc [663]">
                 <v:textbox>
                   <w:txbxContent>
                     <w:p>
@@ -9220,7 +9256,16 @@
           <w:sz w:val="24"/>
           <w:szCs w:val="24"/>
         </w:rPr>
-        <w:t xml:space="preserve">We intend to build on online collaborative model to allow basin partners to explore Lake Mead Water Accounting. Within the model, collaborators immerse in water user roles. They then decide how much water to release and conserve in response to their available water, other’s choices, and real-time discussion of choices. As researchers, we are interested to learn how and why </w:t>
+        <w:t xml:space="preserve">We intend to build on online collaborative model to allow basin partners to explore Lake Mead Water Accounting. Within the model, collaborators immerse in water user roles. They then </w:t>
+      </w:r>
+      <w:r>
+        <w:rPr>
+          <w:rFonts w:asciiTheme="majorBidi" w:hAnsiTheme="majorBidi" w:cstheme="majorBidi"/>
+          <w:sz w:val="24"/>
+          <w:szCs w:val="24"/>
+        </w:rPr>
+        <w:lastRenderedPageBreak/>
+        <w:t xml:space="preserve">decide how much water to release and conserve in response to their available water, other’s choices, and real-time discussion of choices. As researchers, we are interested to learn how and why </w:t>
       </w:r>
       <w:r>
         <w:rPr>
@@ -9236,7 +9281,6 @@
           <w:sz w:val="24"/>
           <w:szCs w:val="24"/>
         </w:rPr>
-        <w:lastRenderedPageBreak/>
         <w:t xml:space="preserve">partners manage </w:t>
       </w:r>
       <w:r>
@@ -9285,1281 +9329,14 @@
     </w:p>
     <w:p>
       <w:pPr>
-        <w:rPr>
-          <w:noProof/>
-        </w:rPr>
-      </w:pPr>
-      <w:r>
-        <w:rPr>
-          <w:noProof/>
-        </w:rPr>
-        <w:t>Authors</w:t>
+        <w:pStyle w:val="Heading1"/>
+      </w:pPr>
+      <w:r>
+        <w:t>Author</w:t>
       </w:r>
     </w:p>
     <w:p>
       <w:pPr>
-        <w:rPr>
-          <w:rFonts w:asciiTheme="majorBidi" w:hAnsiTheme="majorBidi" w:cstheme="majorBidi"/>
-          <w:sz w:val="24"/>
-          <w:szCs w:val="24"/>
-        </w:rPr>
-      </w:pPr>
-    </w:p>
-    <w:p>
-      <w:pPr>
-        <w:pStyle w:val="Heading1"/>
-      </w:pPr>
-      <w:r>
-        <w:t xml:space="preserve">Appendix A. Estimate Share of </w:t>
-      </w:r>
-      <w:r>
-        <w:t>Annual Lake Mead Available Water</w:t>
-      </w:r>
-      <w:r>
-        <w:t>.</w:t>
-      </w:r>
-    </w:p>
-    <w:p>
-      <w:pPr>
-        <w:rPr>
-          <w:rFonts w:asciiTheme="majorBidi" w:hAnsiTheme="majorBidi" w:cstheme="majorBidi"/>
-          <w:sz w:val="24"/>
-          <w:szCs w:val="24"/>
-        </w:rPr>
-      </w:pPr>
-      <w:r>
-        <w:rPr>
-          <w:rFonts w:asciiTheme="majorBidi" w:hAnsiTheme="majorBidi" w:cstheme="majorBidi"/>
-          <w:sz w:val="24"/>
-          <w:szCs w:val="24"/>
-        </w:rPr>
-        <w:t>This appendix estimate</w:t>
-      </w:r>
-      <w:r>
-        <w:rPr>
-          <w:rFonts w:asciiTheme="majorBidi" w:hAnsiTheme="majorBidi" w:cstheme="majorBidi"/>
-          <w:sz w:val="24"/>
-          <w:szCs w:val="24"/>
-        </w:rPr>
-        <w:t>s</w:t>
-      </w:r>
-      <w:r>
-        <w:rPr>
-          <w:rFonts w:asciiTheme="majorBidi" w:hAnsiTheme="majorBidi" w:cstheme="majorBidi"/>
-          <w:sz w:val="24"/>
-          <w:szCs w:val="24"/>
-        </w:rPr>
-        <w:t xml:space="preserve"> Mexico’s and</w:t>
-      </w:r>
-      <w:r>
-        <w:rPr>
-          <w:rFonts w:asciiTheme="majorBidi" w:hAnsiTheme="majorBidi" w:cstheme="majorBidi"/>
-          <w:sz w:val="24"/>
-          <w:szCs w:val="24"/>
-        </w:rPr>
-        <w:t xml:space="preserve"> each Lower Basin party’s share of </w:t>
-      </w:r>
-      <w:r>
-        <w:rPr>
-          <w:rFonts w:asciiTheme="majorBidi" w:hAnsiTheme="majorBidi" w:cstheme="majorBidi"/>
-          <w:sz w:val="24"/>
-          <w:szCs w:val="24"/>
-        </w:rPr>
-        <w:t xml:space="preserve">the annual </w:t>
-      </w:r>
-      <w:r>
-        <w:rPr>
-          <w:rFonts w:asciiTheme="majorBidi" w:hAnsiTheme="majorBidi" w:cstheme="majorBidi"/>
-          <w:sz w:val="24"/>
-          <w:szCs w:val="24"/>
-        </w:rPr>
-        <w:t xml:space="preserve">Lake Mead </w:t>
-      </w:r>
-      <w:r>
-        <w:rPr>
-          <w:rFonts w:asciiTheme="majorBidi" w:hAnsiTheme="majorBidi" w:cstheme="majorBidi"/>
-          <w:sz w:val="24"/>
-          <w:szCs w:val="24"/>
-        </w:rPr>
-        <w:t xml:space="preserve">available water in Lake Mead. </w:t>
-      </w:r>
-      <w:r>
-        <w:rPr>
-          <w:rFonts w:asciiTheme="majorBidi" w:hAnsiTheme="majorBidi" w:cstheme="majorBidi"/>
-          <w:sz w:val="24"/>
-          <w:szCs w:val="24"/>
-        </w:rPr>
-        <w:t>These estimates derive from the recently negotiated total water shortages and divisions of shortages. More specifically, the annual available water is the historical allocation minus the total shortage. Lower Basi</w:t>
-      </w:r>
-      <w:r>
-        <w:rPr>
-          <w:rFonts w:asciiTheme="majorBidi" w:hAnsiTheme="majorBidi" w:cstheme="majorBidi"/>
-          <w:sz w:val="24"/>
-          <w:szCs w:val="24"/>
-        </w:rPr>
-        <w:t xml:space="preserve"> their customary delivery target and mandatory conservation volume</w:t>
-      </w:r>
-      <w:r>
-        <w:rPr>
-          <w:rFonts w:asciiTheme="majorBidi" w:hAnsiTheme="majorBidi" w:cstheme="majorBidi"/>
-          <w:sz w:val="24"/>
-          <w:szCs w:val="24"/>
-        </w:rPr>
-        <w:t xml:space="preserve"> listed in </w:t>
-      </w:r>
-      <w:r>
-        <w:rPr>
-          <w:rFonts w:asciiTheme="majorBidi" w:hAnsiTheme="majorBidi" w:cstheme="majorBidi"/>
-          <w:sz w:val="24"/>
-          <w:szCs w:val="24"/>
-        </w:rPr>
-        <w:t xml:space="preserve">Minute 323 and </w:t>
-      </w:r>
-      <w:r>
-        <w:rPr>
-          <w:rFonts w:asciiTheme="majorBidi" w:hAnsiTheme="majorBidi" w:cstheme="majorBidi"/>
-          <w:sz w:val="24"/>
-          <w:szCs w:val="24"/>
-        </w:rPr>
-        <w:t>the Lower Basin</w:t>
-      </w:r>
-      <w:r>
-        <w:rPr>
-          <w:rFonts w:asciiTheme="majorBidi" w:hAnsiTheme="majorBidi" w:cstheme="majorBidi"/>
-          <w:sz w:val="24"/>
-          <w:szCs w:val="24"/>
-        </w:rPr>
-        <w:t xml:space="preserve"> drought contingency plan</w:t>
-      </w:r>
-      <w:r>
-        <w:rPr>
-          <w:rFonts w:asciiTheme="majorBidi" w:hAnsiTheme="majorBidi" w:cstheme="majorBidi"/>
-          <w:sz w:val="24"/>
-          <w:szCs w:val="24"/>
-        </w:rPr>
-        <w:t xml:space="preserve"> </w:t>
-      </w:r>
-      <w:r>
-        <w:rPr>
-          <w:rFonts w:asciiTheme="majorBidi" w:hAnsiTheme="majorBidi" w:cstheme="majorBidi"/>
-          <w:sz w:val="24"/>
-          <w:szCs w:val="24"/>
-        </w:rPr>
-        <w:fldChar w:fldCharType="begin"/>
-      </w:r>
-      <w:r>
-        <w:rPr>
-          <w:rFonts w:asciiTheme="majorBidi" w:hAnsiTheme="majorBidi" w:cstheme="majorBidi"/>
-          <w:sz w:val="24"/>
-          <w:szCs w:val="24"/>
-        </w:rPr>
-        <w:instrText xml:space="preserve"> ADDIN EN.CITE &lt;EndNote&gt;&lt;Cite&gt;&lt;Author&gt;USBR&lt;/Author&gt;&lt;Year&gt;2019&lt;/Year&gt;&lt;RecNum&gt;2578&lt;/RecNum&gt;&lt;DisplayText&gt;(IBWC, 2021; USBR, 2019)&lt;/DisplayText&gt;&lt;record&gt;&lt;rec-number&gt;2578&lt;/rec-number&gt;&lt;foreign-keys&gt;&lt;key app="EN" db-id="xxt5ta9pd995dwesap0pdzzp2weaz0w9werf" timestamp="1554700022"&gt;2578&lt;/key&gt;&lt;/foreign-keys&gt;&lt;ref-type name="Report"&gt;27&lt;/ref-type&gt;&lt;contributors&gt;&lt;authors&gt;&lt;author&gt;USBR&lt;/author&gt;&lt;/authors&gt;&lt;/contributors&gt;&lt;titles&gt;&lt;title&gt;Agreement Concerning Colorado River Drought Contingency Management and Operations&lt;/title&gt;&lt;/titles&gt;&lt;pages&gt;56&lt;/pages&gt;&lt;dates&gt;&lt;year&gt;2019&lt;/year&gt;&lt;pub-dates&gt;&lt;date&gt;May 20&lt;/date&gt;&lt;/pub-dates&gt;&lt;/dates&gt;&lt;pub-location&gt;Washington, DC&lt;/pub-location&gt;&lt;publisher&gt;U.S. Bureau of Reclamation&lt;/publisher&gt;&lt;urls&gt;&lt;related-urls&gt;&lt;url&gt;https://www.usbr.gov/dcp/finaldocs.html&lt;/url&gt;&lt;/related-urls&gt;&lt;/urls&gt;&lt;/record&gt;&lt;/Cite&gt;&lt;Cite&gt;&lt;Author&gt;IBWC&lt;/Author&gt;&lt;Year&gt;2021&lt;/Year&gt;&lt;RecNum&gt;2808&lt;/RecNum&gt;&lt;record&gt;&lt;rec-number&gt;2808&lt;/rec-number&gt;&lt;foreign-keys&gt;&lt;key app="EN" db-id="xxt5ta9pd995dwesap0pdzzp2weaz0w9werf" timestamp="1626979126"&gt;2808&lt;/key&gt;&lt;/foreign-keys&gt;&lt;ref-type name="Web Page"&gt;12&lt;/ref-type&gt;&lt;contributors&gt;&lt;authors&gt;&lt;author&gt;IBWC&lt;/author&gt;&lt;/authors&gt;&lt;/contributors&gt;&lt;titles&gt;&lt;title&gt;Minutes between the United States and Mexican Sections of the IBWC&lt;/title&gt;&lt;/titles&gt;&lt;volume&gt;2021&lt;/volume&gt;&lt;number&gt;July 22&lt;/number&gt;&lt;dates&gt;&lt;year&gt;2021&lt;/year&gt;&lt;/dates&gt;&lt;publisher&gt;United States Section&lt;/publisher&gt;&lt;urls&gt;&lt;related-urls&gt;&lt;url&gt;https://www.ibwc.gov/Treaties_Minutes/Minutes.html&lt;/url&gt;&lt;/related-urls&gt;&lt;/urls&gt;&lt;/record&gt;&lt;/Cite&gt;&lt;/EndNote&gt;</w:instrText>
-      </w:r>
-      <w:r>
-        <w:rPr>
-          <w:rFonts w:asciiTheme="majorBidi" w:hAnsiTheme="majorBidi" w:cstheme="majorBidi"/>
-          <w:sz w:val="24"/>
-          <w:szCs w:val="24"/>
-        </w:rPr>
-        <w:fldChar w:fldCharType="separate"/>
-      </w:r>
-      <w:r>
-        <w:rPr>
-          <w:rFonts w:asciiTheme="majorBidi" w:hAnsiTheme="majorBidi" w:cstheme="majorBidi"/>
-          <w:noProof/>
-          <w:sz w:val="24"/>
-          <w:szCs w:val="24"/>
-        </w:rPr>
-        <w:t>(IBWC, 2021; USBR, 2019)</w:t>
-      </w:r>
-      <w:r>
-        <w:rPr>
-          <w:rFonts w:asciiTheme="majorBidi" w:hAnsiTheme="majorBidi" w:cstheme="majorBidi"/>
-          <w:sz w:val="24"/>
-          <w:szCs w:val="24"/>
-        </w:rPr>
-        <w:fldChar w:fldCharType="end"/>
-      </w:r>
-      <w:r>
-        <w:rPr>
-          <w:rFonts w:asciiTheme="majorBidi" w:hAnsiTheme="majorBidi" w:cstheme="majorBidi"/>
-          <w:sz w:val="24"/>
-          <w:szCs w:val="24"/>
-        </w:rPr>
-        <w:t xml:space="preserve">. Converting into a share is desirable </w:t>
-      </w:r>
-      <w:r>
-        <w:rPr>
-          <w:rFonts w:asciiTheme="majorBidi" w:hAnsiTheme="majorBidi" w:cstheme="majorBidi"/>
-          <w:sz w:val="24"/>
-          <w:szCs w:val="24"/>
-        </w:rPr>
-        <w:t>and</w:t>
-      </w:r>
-      <w:r>
-        <w:rPr>
-          <w:rFonts w:asciiTheme="majorBidi" w:hAnsiTheme="majorBidi" w:cstheme="majorBidi"/>
-          <w:sz w:val="24"/>
-          <w:szCs w:val="24"/>
-        </w:rPr>
-        <w:t xml:space="preserve"> give</w:t>
-      </w:r>
-      <w:r>
-        <w:rPr>
-          <w:rFonts w:asciiTheme="majorBidi" w:hAnsiTheme="majorBidi" w:cstheme="majorBidi"/>
-          <w:sz w:val="24"/>
-          <w:szCs w:val="24"/>
-        </w:rPr>
-        <w:t>s</w:t>
-      </w:r>
-      <w:r>
-        <w:rPr>
-          <w:rFonts w:asciiTheme="majorBidi" w:hAnsiTheme="majorBidi" w:cstheme="majorBidi"/>
-          <w:sz w:val="24"/>
-          <w:szCs w:val="24"/>
-        </w:rPr>
-        <w:t xml:space="preserve"> </w:t>
-      </w:r>
-      <w:r>
-        <w:rPr>
-          <w:rFonts w:asciiTheme="majorBidi" w:hAnsiTheme="majorBidi" w:cstheme="majorBidi"/>
-          <w:sz w:val="24"/>
-          <w:szCs w:val="24"/>
-        </w:rPr>
-        <w:t xml:space="preserve">Lower Basin </w:t>
-      </w:r>
-      <w:r>
-        <w:rPr>
-          <w:rFonts w:asciiTheme="majorBidi" w:hAnsiTheme="majorBidi" w:cstheme="majorBidi"/>
-          <w:sz w:val="24"/>
-          <w:szCs w:val="24"/>
-        </w:rPr>
-        <w:t>parties more flexibility to adapt to changing inflows</w:t>
-      </w:r>
-      <w:r>
-        <w:rPr>
-          <w:rFonts w:asciiTheme="majorBidi" w:hAnsiTheme="majorBidi" w:cstheme="majorBidi"/>
-          <w:sz w:val="24"/>
-          <w:szCs w:val="24"/>
-        </w:rPr>
-        <w:t xml:space="preserve"> </w:t>
-      </w:r>
-      <w:r>
-        <w:rPr>
-          <w:rFonts w:asciiTheme="majorBidi" w:hAnsiTheme="majorBidi" w:cstheme="majorBidi"/>
-          <w:sz w:val="24"/>
-          <w:szCs w:val="24"/>
-        </w:rPr>
-        <w:fldChar w:fldCharType="begin"/>
-      </w:r>
-      <w:r>
-        <w:rPr>
-          <w:rFonts w:asciiTheme="majorBidi" w:hAnsiTheme="majorBidi" w:cstheme="majorBidi"/>
-          <w:sz w:val="24"/>
-          <w:szCs w:val="24"/>
-        </w:rPr>
-        <w:instrText xml:space="preserve"> ADDIN EN.CITE &lt;EndNote&gt;&lt;Cite&gt;&lt;Author&gt;Kuhn&lt;/Author&gt;&lt;Year&gt;2019&lt;/Year&gt;&lt;RecNum&gt;2780&lt;/RecNum&gt;&lt;DisplayText&gt;(Kuhn and Fleck, 2019)&lt;/DisplayText&gt;&lt;record&gt;&lt;rec-number&gt;2780&lt;/rec-number&gt;&lt;foreign-keys&gt;&lt;key app="EN" db-id="xxt5ta9pd995dwesap0pdzzp2weaz0w9werf" timestamp="1620673300"&gt;2780&lt;/key&gt;&lt;/foreign-keys&gt;&lt;ref-type name="Book"&gt;6&lt;/ref-type&gt;&lt;contributors&gt;&lt;authors&gt;&lt;author&gt;Eric Kuhn&lt;/author&gt;&lt;author&gt;John Fleck&lt;/author&gt;&lt;/authors&gt;&lt;/contributors&gt;&lt;titles&gt;&lt;title&gt;Science Be Dammed: How Ignoring Inconvenient Science Drained the Colorado River&lt;/title&gt;&lt;/titles&gt;&lt;section&gt;288&lt;/section&gt;&lt;dates&gt;&lt;year&gt;2019&lt;/year&gt;&lt;pub-dates&gt;&lt;date&gt;November&lt;/date&gt;&lt;/pub-dates&gt;&lt;/dates&gt;&lt;publisher&gt;University of Arizona Press&lt;/publisher&gt;&lt;urls&gt;&lt;/urls&gt;&lt;/record&gt;&lt;/Cite&gt;&lt;/EndNote&gt;</w:instrText>
-      </w:r>
-      <w:r>
-        <w:rPr>
-          <w:rFonts w:asciiTheme="majorBidi" w:hAnsiTheme="majorBidi" w:cstheme="majorBidi"/>
-          <w:sz w:val="24"/>
-          <w:szCs w:val="24"/>
-        </w:rPr>
-        <w:fldChar w:fldCharType="separate"/>
-      </w:r>
-      <w:r>
-        <w:rPr>
-          <w:rFonts w:asciiTheme="majorBidi" w:hAnsiTheme="majorBidi" w:cstheme="majorBidi"/>
-          <w:noProof/>
-          <w:sz w:val="24"/>
-          <w:szCs w:val="24"/>
-        </w:rPr>
-        <w:t>(Kuhn and Fleck, 2019)</w:t>
-      </w:r>
-      <w:r>
-        <w:rPr>
-          <w:rFonts w:asciiTheme="majorBidi" w:hAnsiTheme="majorBidi" w:cstheme="majorBidi"/>
-          <w:sz w:val="24"/>
-          <w:szCs w:val="24"/>
-        </w:rPr>
-        <w:fldChar w:fldCharType="end"/>
-      </w:r>
-      <w:r>
-        <w:rPr>
-          <w:rFonts w:asciiTheme="majorBidi" w:hAnsiTheme="majorBidi" w:cstheme="majorBidi"/>
-          <w:sz w:val="24"/>
-          <w:szCs w:val="24"/>
-        </w:rPr>
-        <w:t xml:space="preserve">. </w:t>
-      </w:r>
-      <w:r>
-        <w:rPr>
-          <w:rFonts w:asciiTheme="majorBidi" w:hAnsiTheme="majorBidi" w:cstheme="majorBidi"/>
-          <w:sz w:val="24"/>
-          <w:szCs w:val="24"/>
-        </w:rPr>
-        <w:t>Converting into a share also allows the parties to build on the</w:t>
-      </w:r>
-      <w:r>
-        <w:rPr>
-          <w:rFonts w:asciiTheme="majorBidi" w:hAnsiTheme="majorBidi" w:cstheme="majorBidi"/>
-          <w:sz w:val="24"/>
-          <w:szCs w:val="24"/>
-        </w:rPr>
-        <w:t>ir</w:t>
-      </w:r>
-      <w:r>
-        <w:rPr>
-          <w:rFonts w:asciiTheme="majorBidi" w:hAnsiTheme="majorBidi" w:cstheme="majorBidi"/>
-          <w:sz w:val="24"/>
-          <w:szCs w:val="24"/>
-        </w:rPr>
-        <w:t xml:space="preserve"> </w:t>
-      </w:r>
-      <w:r>
-        <w:rPr>
-          <w:rFonts w:asciiTheme="majorBidi" w:hAnsiTheme="majorBidi" w:cstheme="majorBidi"/>
-          <w:sz w:val="24"/>
-          <w:szCs w:val="24"/>
-        </w:rPr>
-        <w:t xml:space="preserve">existing </w:t>
-      </w:r>
-      <w:r>
-        <w:rPr>
-          <w:rFonts w:asciiTheme="majorBidi" w:hAnsiTheme="majorBidi" w:cstheme="majorBidi"/>
-          <w:sz w:val="24"/>
-          <w:szCs w:val="24"/>
-        </w:rPr>
-        <w:t xml:space="preserve">agreements </w:t>
-      </w:r>
-      <w:r>
-        <w:rPr>
-          <w:rFonts w:asciiTheme="majorBidi" w:hAnsiTheme="majorBidi" w:cstheme="majorBidi"/>
-          <w:sz w:val="24"/>
-          <w:szCs w:val="24"/>
-        </w:rPr>
-        <w:fldChar w:fldCharType="begin"/>
-      </w:r>
-      <w:r>
-        <w:rPr>
-          <w:rFonts w:asciiTheme="majorBidi" w:hAnsiTheme="majorBidi" w:cstheme="majorBidi"/>
-          <w:sz w:val="24"/>
-          <w:szCs w:val="24"/>
-        </w:rPr>
-        <w:instrText xml:space="preserve"> ADDIN EN.CITE &lt;EndNote&gt;&lt;Cite&gt;&lt;Author&gt;USBR&lt;/Author&gt;&lt;Year&gt;2019&lt;/Year&gt;&lt;RecNum&gt;2578&lt;/RecNum&gt;&lt;DisplayText&gt;(IBWC, 2021; USBR, 2019)&lt;/DisplayText&gt;&lt;record&gt;&lt;rec-number&gt;2578&lt;/rec-number&gt;&lt;foreign-keys&gt;&lt;key app="EN" db-id="xxt5ta9pd995dwesap0pdzzp2weaz0w9werf" timestamp="1554700022"&gt;2578&lt;/key&gt;&lt;/foreign-keys&gt;&lt;ref-type name="Report"&gt;27&lt;/ref-type&gt;&lt;contributors&gt;&lt;authors&gt;&lt;author&gt;USBR&lt;/author&gt;&lt;/authors&gt;&lt;/contributors&gt;&lt;titles&gt;&lt;title&gt;Agreement Concerning Colorado River Drought Contingency Management and Operations&lt;/title&gt;&lt;/titles&gt;&lt;pages&gt;56&lt;/pages&gt;&lt;dates&gt;&lt;year&gt;2019&lt;/year&gt;&lt;pub-dates&gt;&lt;date&gt;May 20&lt;/date&gt;&lt;/pub-dates&gt;&lt;/dates&gt;&lt;pub-location&gt;Washington, DC&lt;/pub-location&gt;&lt;publisher&gt;U.S. Bureau of Reclamation&lt;/publisher&gt;&lt;urls&gt;&lt;related-urls&gt;&lt;url&gt;https://www.usbr.gov/dcp/finaldocs.html&lt;/url&gt;&lt;/related-urls&gt;&lt;/urls&gt;&lt;/record&gt;&lt;/Cite&gt;&lt;Cite&gt;&lt;Author&gt;IBWC&lt;/Author&gt;&lt;Year&gt;2021&lt;/Year&gt;&lt;RecNum&gt;2808&lt;/RecNum&gt;&lt;record&gt;&lt;rec-number&gt;2808&lt;/rec-number&gt;&lt;foreign-keys&gt;&lt;key app="EN" db-id="xxt5ta9pd995dwesap0pdzzp2weaz0w9werf" timestamp="1626979126"&gt;2808&lt;/key&gt;&lt;/foreign-keys&gt;&lt;ref-type name="Web Page"&gt;12&lt;/ref-type&gt;&lt;contributors&gt;&lt;authors&gt;&lt;author&gt;IBWC&lt;/author&gt;&lt;/authors&gt;&lt;/contributors&gt;&lt;titles&gt;&lt;title&gt;Minutes between the United States and Mexican Sections of the IBWC&lt;/title&gt;&lt;/titles&gt;&lt;volume&gt;2021&lt;/volume&gt;&lt;number&gt;July 22&lt;/number&gt;&lt;dates&gt;&lt;year&gt;2021&lt;/year&gt;&lt;/dates&gt;&lt;publisher&gt;United States Section&lt;/publisher&gt;&lt;urls&gt;&lt;related-urls&gt;&lt;url&gt;https://www.ibwc.gov/Treaties_Minutes/Minutes.html&lt;/url&gt;&lt;/related-urls&gt;&lt;/urls&gt;&lt;/record&gt;&lt;/Cite&gt;&lt;/EndNote&gt;</w:instrText>
-      </w:r>
-      <w:r>
-        <w:rPr>
-          <w:rFonts w:asciiTheme="majorBidi" w:hAnsiTheme="majorBidi" w:cstheme="majorBidi"/>
-          <w:sz w:val="24"/>
-          <w:szCs w:val="24"/>
-        </w:rPr>
-        <w:fldChar w:fldCharType="separate"/>
-      </w:r>
-      <w:r>
-        <w:rPr>
-          <w:rFonts w:asciiTheme="majorBidi" w:hAnsiTheme="majorBidi" w:cstheme="majorBidi"/>
-          <w:noProof/>
-          <w:sz w:val="24"/>
-          <w:szCs w:val="24"/>
-        </w:rPr>
-        <w:t>(IBWC, 2021; USBR, 2019)</w:t>
-      </w:r>
-      <w:r>
-        <w:rPr>
-          <w:rFonts w:asciiTheme="majorBidi" w:hAnsiTheme="majorBidi" w:cstheme="majorBidi"/>
-          <w:sz w:val="24"/>
-          <w:szCs w:val="24"/>
-        </w:rPr>
-        <w:fldChar w:fldCharType="end"/>
-      </w:r>
-      <w:r>
-        <w:rPr>
-          <w:rFonts w:asciiTheme="majorBidi" w:hAnsiTheme="majorBidi" w:cstheme="majorBidi"/>
-          <w:sz w:val="24"/>
-          <w:szCs w:val="24"/>
-        </w:rPr>
-        <w:t xml:space="preserve"> </w:t>
-      </w:r>
-      <w:r>
-        <w:rPr>
-          <w:rFonts w:asciiTheme="majorBidi" w:hAnsiTheme="majorBidi" w:cstheme="majorBidi"/>
-          <w:sz w:val="24"/>
-          <w:szCs w:val="24"/>
-        </w:rPr>
-        <w:t>rather than negotiate a new agreement.</w:t>
-      </w:r>
-      <w:r>
-        <w:rPr>
-          <w:rFonts w:asciiTheme="majorBidi" w:hAnsiTheme="majorBidi" w:cstheme="majorBidi"/>
-          <w:sz w:val="24"/>
-          <w:szCs w:val="24"/>
-        </w:rPr>
-        <w:t xml:space="preserve"> </w:t>
-      </w:r>
-      <w:r>
-        <w:rPr>
-          <w:rFonts w:asciiTheme="majorBidi" w:hAnsiTheme="majorBidi" w:cstheme="majorBidi"/>
-          <w:sz w:val="24"/>
-          <w:szCs w:val="24"/>
-        </w:rPr>
-        <w:t>T</w:t>
-      </w:r>
-      <w:r>
-        <w:rPr>
-          <w:rFonts w:asciiTheme="majorBidi" w:hAnsiTheme="majorBidi" w:cstheme="majorBidi"/>
-          <w:sz w:val="24"/>
-          <w:szCs w:val="24"/>
-        </w:rPr>
-        <w:t>he Upper Basin states split inflow by share</w:t>
-      </w:r>
-      <w:r>
-        <w:rPr>
-          <w:rFonts w:asciiTheme="majorBidi" w:hAnsiTheme="majorBidi" w:cstheme="majorBidi"/>
-          <w:sz w:val="24"/>
-          <w:szCs w:val="24"/>
-        </w:rPr>
-        <w:t xml:space="preserve"> in their 1948 Compact </w:t>
-      </w:r>
-      <w:r>
-        <w:rPr>
-          <w:rFonts w:asciiTheme="majorBidi" w:hAnsiTheme="majorBidi" w:cstheme="majorBidi"/>
-          <w:sz w:val="24"/>
-          <w:szCs w:val="24"/>
-        </w:rPr>
-        <w:fldChar w:fldCharType="begin"/>
-      </w:r>
-      <w:r>
-        <w:rPr>
-          <w:rFonts w:asciiTheme="majorBidi" w:hAnsiTheme="majorBidi" w:cstheme="majorBidi"/>
-          <w:sz w:val="24"/>
-          <w:szCs w:val="24"/>
-        </w:rPr>
-        <w:instrText xml:space="preserve"> ADDIN EN.CITE &lt;EndNote&gt;&lt;Cite&gt;&lt;Author&gt;Carson&lt;/Author&gt;&lt;Year&gt;1948&lt;/Year&gt;&lt;RecNum&gt;2817&lt;/RecNum&gt;&lt;DisplayText&gt;(Carson et al., 1948)&lt;/DisplayText&gt;&lt;record&gt;&lt;rec-number&gt;2817&lt;/rec-number&gt;&lt;foreign-keys&gt;&lt;key app="EN" db-id="xxt5ta9pd995dwesap0pdzzp2weaz0w9werf" timestamp="1631055497"&gt;2817&lt;/key&gt;&lt;/foreign-keys&gt;&lt;ref-type name="Web Page"&gt;12&lt;/ref-type&gt;&lt;contributors&gt;&lt;authors&gt;&lt;author&gt;Charles A Carson&lt;/author&gt;&lt;author&gt;Clifford H. Stone&lt;/author&gt;&lt;author&gt;Fred E. Wilson&lt;/author&gt;&lt;author&gt;Edward H. Watson&lt;/author&gt;&lt;author&gt;L. C. Bishop&lt;/author&gt;&lt;/authors&gt;&lt;/contributors&gt;&lt;titles&gt;&lt;title&gt;Upper Colorado River Basin Compact&lt;/title&gt;&lt;/titles&gt;&lt;volume&gt;2021&lt;/volume&gt;&lt;number&gt;September 7&lt;/number&gt;&lt;dates&gt;&lt;year&gt;1948&lt;/year&gt;&lt;/dates&gt;&lt;publisher&gt;U.S. Bureau of Reclamation&lt;/publisher&gt;&lt;urls&gt;&lt;related-urls&gt;&lt;url&gt;https://www.usbr.gov/lc/region/g1000/pdfiles/ucbsnact.pdf&lt;/url&gt;&lt;/related-urls&gt;&lt;/urls&gt;&lt;/record&gt;&lt;/Cite&gt;&lt;/EndNote&gt;</w:instrText>
-      </w:r>
-      <w:r>
-        <w:rPr>
-          <w:rFonts w:asciiTheme="majorBidi" w:hAnsiTheme="majorBidi" w:cstheme="majorBidi"/>
-          <w:sz w:val="24"/>
-          <w:szCs w:val="24"/>
-        </w:rPr>
-        <w:fldChar w:fldCharType="separate"/>
-      </w:r>
-      <w:r>
-        <w:rPr>
-          <w:rFonts w:asciiTheme="majorBidi" w:hAnsiTheme="majorBidi" w:cstheme="majorBidi"/>
-          <w:noProof/>
-          <w:sz w:val="24"/>
-          <w:szCs w:val="24"/>
-        </w:rPr>
-        <w:t>(Carson et al., 1948)</w:t>
-      </w:r>
-      <w:r>
-        <w:rPr>
-          <w:rFonts w:asciiTheme="majorBidi" w:hAnsiTheme="majorBidi" w:cstheme="majorBidi"/>
-          <w:sz w:val="24"/>
-          <w:szCs w:val="24"/>
-        </w:rPr>
-        <w:fldChar w:fldCharType="end"/>
-      </w:r>
-      <w:r>
-        <w:rPr>
-          <w:rFonts w:asciiTheme="majorBidi" w:hAnsiTheme="majorBidi" w:cstheme="majorBidi"/>
-          <w:sz w:val="24"/>
-          <w:szCs w:val="24"/>
-        </w:rPr>
-        <w:t>.</w:t>
-      </w:r>
-    </w:p>
-    <w:p>
-      <w:pPr>
-        <w:rPr>
-          <w:rFonts w:asciiTheme="majorBidi" w:hAnsiTheme="majorBidi" w:cstheme="majorBidi"/>
-          <w:sz w:val="24"/>
-          <w:szCs w:val="24"/>
-        </w:rPr>
-      </w:pPr>
-      <w:r>
-        <w:rPr>
-          <w:rFonts w:asciiTheme="majorBidi" w:hAnsiTheme="majorBidi" w:cstheme="majorBidi"/>
-          <w:sz w:val="24"/>
-          <w:szCs w:val="24"/>
-        </w:rPr>
-        <w:t xml:space="preserve">Each </w:t>
-      </w:r>
-      <w:r>
-        <w:rPr>
-          <w:rFonts w:asciiTheme="majorBidi" w:hAnsiTheme="majorBidi" w:cstheme="majorBidi"/>
-          <w:sz w:val="24"/>
-          <w:szCs w:val="24"/>
-        </w:rPr>
-        <w:t xml:space="preserve">Lower Basin and Mexico </w:t>
-      </w:r>
-      <w:r>
-        <w:rPr>
-          <w:rFonts w:asciiTheme="majorBidi" w:hAnsiTheme="majorBidi" w:cstheme="majorBidi"/>
-          <w:sz w:val="24"/>
-          <w:szCs w:val="24"/>
-        </w:rPr>
-        <w:t>party</w:t>
-      </w:r>
-      <w:r>
-        <w:rPr>
-          <w:rFonts w:asciiTheme="majorBidi" w:hAnsiTheme="majorBidi" w:cstheme="majorBidi"/>
-          <w:sz w:val="24"/>
-          <w:szCs w:val="24"/>
-        </w:rPr>
-        <w:t xml:space="preserve"> share</w:t>
-      </w:r>
-      <w:r>
-        <w:rPr>
-          <w:rFonts w:asciiTheme="majorBidi" w:hAnsiTheme="majorBidi" w:cstheme="majorBidi"/>
-          <w:sz w:val="24"/>
-          <w:szCs w:val="24"/>
-        </w:rPr>
-        <w:t xml:space="preserve"> of inflow</w:t>
-      </w:r>
-      <w:r>
-        <w:rPr>
-          <w:rFonts w:asciiTheme="majorBidi" w:hAnsiTheme="majorBidi" w:cstheme="majorBidi"/>
-          <w:sz w:val="24"/>
-          <w:szCs w:val="24"/>
-        </w:rPr>
-        <w:t xml:space="preserve"> </w:t>
-      </w:r>
-      <w:r>
-        <w:rPr>
-          <w:rFonts w:asciiTheme="majorBidi" w:hAnsiTheme="majorBidi" w:cstheme="majorBidi"/>
-          <w:sz w:val="24"/>
-          <w:szCs w:val="24"/>
-        </w:rPr>
-        <w:t xml:space="preserve">depends on </w:t>
-      </w:r>
-      <w:r>
-        <w:rPr>
-          <w:rFonts w:asciiTheme="majorBidi" w:hAnsiTheme="majorBidi" w:cstheme="majorBidi"/>
-          <w:sz w:val="24"/>
-          <w:szCs w:val="24"/>
-        </w:rPr>
-        <w:t>Lake Mead</w:t>
-      </w:r>
-      <w:r>
-        <w:rPr>
-          <w:rFonts w:asciiTheme="majorBidi" w:hAnsiTheme="majorBidi" w:cstheme="majorBidi"/>
-          <w:sz w:val="24"/>
-          <w:szCs w:val="24"/>
-        </w:rPr>
-        <w:t xml:space="preserve"> elevation</w:t>
-      </w:r>
-      <w:r>
-        <w:rPr>
-          <w:rFonts w:asciiTheme="majorBidi" w:hAnsiTheme="majorBidi" w:cstheme="majorBidi"/>
-          <w:sz w:val="24"/>
-          <w:szCs w:val="24"/>
-        </w:rPr>
-        <w:t xml:space="preserve"> because the mandatory conservation volumes vary by reservoir elevation.</w:t>
-      </w:r>
-      <w:r>
-        <w:rPr>
-          <w:rFonts w:asciiTheme="majorBidi" w:hAnsiTheme="majorBidi" w:cstheme="majorBidi"/>
-          <w:sz w:val="24"/>
-          <w:szCs w:val="24"/>
-        </w:rPr>
-        <w:t xml:space="preserve"> Each party </w:t>
-      </w:r>
-      <w:r>
-        <w:rPr>
-          <w:rFonts w:asciiTheme="majorBidi" w:hAnsiTheme="majorBidi" w:cstheme="majorBidi"/>
-          <w:i/>
-          <w:iCs/>
-          <w:sz w:val="24"/>
-          <w:szCs w:val="24"/>
-        </w:rPr>
-        <w:t>p</w:t>
-      </w:r>
-      <w:r>
-        <w:rPr>
-          <w:rFonts w:asciiTheme="majorBidi" w:hAnsiTheme="majorBidi" w:cstheme="majorBidi"/>
-          <w:sz w:val="24"/>
-          <w:szCs w:val="24"/>
-        </w:rPr>
-        <w:t xml:space="preserve">’s share of inflow at reservoir elevation </w:t>
-      </w:r>
-      <w:r>
-        <w:rPr>
-          <w:rFonts w:asciiTheme="majorBidi" w:hAnsiTheme="majorBidi" w:cstheme="majorBidi"/>
-          <w:i/>
-          <w:iCs/>
-          <w:sz w:val="24"/>
-          <w:szCs w:val="24"/>
-        </w:rPr>
-        <w:t>e</w:t>
-      </w:r>
-      <w:r>
-        <w:rPr>
-          <w:rFonts w:asciiTheme="majorBidi" w:hAnsiTheme="majorBidi" w:cstheme="majorBidi"/>
-          <w:sz w:val="24"/>
-          <w:szCs w:val="24"/>
-        </w:rPr>
-        <w:t xml:space="preserve"> is</w:t>
-      </w:r>
-      <w:r>
-        <w:rPr>
-          <w:rFonts w:asciiTheme="majorBidi" w:hAnsiTheme="majorBidi" w:cstheme="majorBidi"/>
-          <w:sz w:val="24"/>
-          <w:szCs w:val="24"/>
-        </w:rPr>
-        <w:t xml:space="preserve"> the ratio of (a) the party’s </w:t>
-      </w:r>
-      <w:r>
-        <w:rPr>
-          <w:rFonts w:asciiTheme="majorBidi" w:hAnsiTheme="majorBidi" w:cstheme="majorBidi"/>
-          <w:sz w:val="24"/>
-          <w:szCs w:val="24"/>
-        </w:rPr>
-        <w:t xml:space="preserve">individual </w:t>
-      </w:r>
-      <w:r>
-        <w:rPr>
-          <w:rFonts w:asciiTheme="majorBidi" w:hAnsiTheme="majorBidi" w:cstheme="majorBidi"/>
-          <w:sz w:val="24"/>
-          <w:szCs w:val="24"/>
-        </w:rPr>
-        <w:t xml:space="preserve">delivery after mandatory conservation to (b) the total delivery </w:t>
-      </w:r>
-      <w:r>
-        <w:rPr>
-          <w:rFonts w:asciiTheme="majorBidi" w:hAnsiTheme="majorBidi" w:cstheme="majorBidi"/>
-          <w:sz w:val="24"/>
-          <w:szCs w:val="24"/>
-        </w:rPr>
-        <w:t xml:space="preserve">to all parties </w:t>
-      </w:r>
-      <w:r>
-        <w:rPr>
-          <w:rFonts w:asciiTheme="majorBidi" w:hAnsiTheme="majorBidi" w:cstheme="majorBidi"/>
-          <w:sz w:val="24"/>
-          <w:szCs w:val="24"/>
-        </w:rPr>
-        <w:t xml:space="preserve">after </w:t>
-      </w:r>
-      <w:r>
-        <w:rPr>
-          <w:rFonts w:asciiTheme="majorBidi" w:hAnsiTheme="majorBidi" w:cstheme="majorBidi"/>
-          <w:sz w:val="24"/>
-          <w:szCs w:val="24"/>
-        </w:rPr>
-        <w:t xml:space="preserve">all </w:t>
-      </w:r>
-      <w:r>
-        <w:rPr>
-          <w:rFonts w:asciiTheme="majorBidi" w:hAnsiTheme="majorBidi" w:cstheme="majorBidi"/>
-          <w:sz w:val="24"/>
-          <w:szCs w:val="24"/>
-        </w:rPr>
-        <w:t xml:space="preserve">mandatory conservation (Eq. 1). Delivery </w:t>
-      </w:r>
-      <w:r>
-        <w:rPr>
-          <w:rFonts w:asciiTheme="majorBidi" w:hAnsiTheme="majorBidi" w:cstheme="majorBidi"/>
-          <w:sz w:val="24"/>
-          <w:szCs w:val="24"/>
-        </w:rPr>
-        <w:t xml:space="preserve">to </w:t>
-      </w:r>
-      <w:r>
-        <w:rPr>
-          <w:rFonts w:asciiTheme="majorBidi" w:hAnsiTheme="majorBidi" w:cstheme="majorBidi"/>
-          <w:sz w:val="24"/>
-          <w:szCs w:val="24"/>
-        </w:rPr>
-        <w:t>each party</w:t>
-      </w:r>
-      <w:r>
-        <w:rPr>
-          <w:rFonts w:asciiTheme="majorBidi" w:hAnsiTheme="majorBidi" w:cstheme="majorBidi"/>
-          <w:sz w:val="24"/>
-          <w:szCs w:val="24"/>
-        </w:rPr>
-        <w:t xml:space="preserve"> </w:t>
-      </w:r>
-      <w:r>
-        <w:rPr>
-          <w:rFonts w:asciiTheme="majorBidi" w:hAnsiTheme="majorBidi" w:cstheme="majorBidi"/>
-          <w:i/>
-          <w:iCs/>
-          <w:sz w:val="24"/>
-          <w:szCs w:val="24"/>
-        </w:rPr>
-        <w:t>p</w:t>
-      </w:r>
-      <w:r>
-        <w:rPr>
-          <w:rFonts w:asciiTheme="majorBidi" w:hAnsiTheme="majorBidi" w:cstheme="majorBidi"/>
-          <w:sz w:val="24"/>
-          <w:szCs w:val="24"/>
-        </w:rPr>
-        <w:t xml:space="preserve"> is their</w:t>
-      </w:r>
-      <w:r>
-        <w:rPr>
-          <w:rFonts w:asciiTheme="majorBidi" w:hAnsiTheme="majorBidi" w:cstheme="majorBidi"/>
-          <w:sz w:val="24"/>
-          <w:szCs w:val="24"/>
-        </w:rPr>
-        <w:t xml:space="preserve"> Customary </w:t>
-      </w:r>
-      <w:proofErr w:type="spellStart"/>
-      <w:r>
-        <w:rPr>
-          <w:rFonts w:asciiTheme="majorBidi" w:hAnsiTheme="majorBidi" w:cstheme="majorBidi"/>
-          <w:sz w:val="24"/>
-          <w:szCs w:val="24"/>
-        </w:rPr>
-        <w:t>Delivery</w:t>
-      </w:r>
-      <w:r>
-        <w:rPr>
-          <w:rFonts w:asciiTheme="majorBidi" w:hAnsiTheme="majorBidi" w:cstheme="majorBidi"/>
-          <w:sz w:val="24"/>
-          <w:szCs w:val="24"/>
-          <w:vertAlign w:val="subscript"/>
-        </w:rPr>
-        <w:t>p</w:t>
-      </w:r>
-      <w:proofErr w:type="spellEnd"/>
-      <w:r>
-        <w:rPr>
-          <w:rFonts w:asciiTheme="majorBidi" w:hAnsiTheme="majorBidi" w:cstheme="majorBidi"/>
-          <w:sz w:val="24"/>
-          <w:szCs w:val="24"/>
-        </w:rPr>
-        <w:t xml:space="preserve"> [</w:t>
-      </w:r>
-      <w:proofErr w:type="spellStart"/>
-      <w:r>
-        <w:rPr>
-          <w:rFonts w:asciiTheme="majorBidi" w:hAnsiTheme="majorBidi" w:cstheme="majorBidi"/>
-          <w:sz w:val="24"/>
-          <w:szCs w:val="24"/>
-        </w:rPr>
-        <w:t>maf</w:t>
-      </w:r>
-      <w:proofErr w:type="spellEnd"/>
-      <w:r>
-        <w:rPr>
-          <w:rFonts w:asciiTheme="majorBidi" w:hAnsiTheme="majorBidi" w:cstheme="majorBidi"/>
-          <w:sz w:val="24"/>
-          <w:szCs w:val="24"/>
-        </w:rPr>
-        <w:t xml:space="preserve"> per year] minus the </w:t>
-      </w:r>
-      <w:r>
-        <w:rPr>
-          <w:rFonts w:asciiTheme="majorBidi" w:hAnsiTheme="majorBidi" w:cstheme="majorBidi"/>
-          <w:sz w:val="24"/>
-          <w:szCs w:val="24"/>
-        </w:rPr>
-        <w:t>M</w:t>
-      </w:r>
-      <w:r>
-        <w:rPr>
-          <w:rFonts w:asciiTheme="majorBidi" w:hAnsiTheme="majorBidi" w:cstheme="majorBidi"/>
-          <w:sz w:val="24"/>
-          <w:szCs w:val="24"/>
-        </w:rPr>
-        <w:t xml:space="preserve">andatory </w:t>
-      </w:r>
-      <w:proofErr w:type="spellStart"/>
-      <w:r>
-        <w:rPr>
-          <w:rFonts w:asciiTheme="majorBidi" w:hAnsiTheme="majorBidi" w:cstheme="majorBidi"/>
-          <w:sz w:val="24"/>
-          <w:szCs w:val="24"/>
-        </w:rPr>
-        <w:t>C</w:t>
-      </w:r>
-      <w:r>
-        <w:rPr>
-          <w:rFonts w:asciiTheme="majorBidi" w:hAnsiTheme="majorBidi" w:cstheme="majorBidi"/>
-          <w:sz w:val="24"/>
-          <w:szCs w:val="24"/>
-        </w:rPr>
-        <w:t>onservation</w:t>
-      </w:r>
-      <w:r>
-        <w:rPr>
-          <w:rFonts w:asciiTheme="majorBidi" w:hAnsiTheme="majorBidi" w:cstheme="majorBidi"/>
-          <w:sz w:val="24"/>
-          <w:szCs w:val="24"/>
-          <w:vertAlign w:val="subscript"/>
-        </w:rPr>
-        <w:t>p</w:t>
-      </w:r>
-      <w:proofErr w:type="spellEnd"/>
-      <w:r>
-        <w:rPr>
-          <w:rFonts w:asciiTheme="majorBidi" w:hAnsiTheme="majorBidi" w:cstheme="majorBidi"/>
-          <w:sz w:val="24"/>
-          <w:szCs w:val="24"/>
-        </w:rPr>
-        <w:t xml:space="preserve"> [</w:t>
-      </w:r>
-      <w:proofErr w:type="spellStart"/>
-      <w:r>
-        <w:rPr>
-          <w:rFonts w:asciiTheme="majorBidi" w:hAnsiTheme="majorBidi" w:cstheme="majorBidi"/>
-          <w:sz w:val="24"/>
-          <w:szCs w:val="24"/>
-        </w:rPr>
-        <w:t>maf</w:t>
-      </w:r>
-      <w:proofErr w:type="spellEnd"/>
-      <w:r>
-        <w:rPr>
-          <w:rFonts w:asciiTheme="majorBidi" w:hAnsiTheme="majorBidi" w:cstheme="majorBidi"/>
-          <w:sz w:val="24"/>
-          <w:szCs w:val="24"/>
-        </w:rPr>
-        <w:t xml:space="preserve"> per year]</w:t>
-      </w:r>
-      <w:r>
-        <w:rPr>
-          <w:rFonts w:asciiTheme="majorBidi" w:hAnsiTheme="majorBidi" w:cstheme="majorBidi"/>
-          <w:sz w:val="24"/>
-          <w:szCs w:val="24"/>
-        </w:rPr>
-        <w:t>. T</w:t>
-      </w:r>
-      <w:r>
-        <w:rPr>
-          <w:rFonts w:asciiTheme="majorBidi" w:hAnsiTheme="majorBidi" w:cstheme="majorBidi"/>
-          <w:sz w:val="24"/>
-          <w:szCs w:val="24"/>
-        </w:rPr>
-        <w:t xml:space="preserve">he Customary Deliveries are 2.8, 0.3, 4.4, and 1.5 </w:t>
-      </w:r>
-      <w:proofErr w:type="spellStart"/>
-      <w:r>
-        <w:rPr>
-          <w:rFonts w:asciiTheme="majorBidi" w:hAnsiTheme="majorBidi" w:cstheme="majorBidi"/>
-          <w:sz w:val="24"/>
-          <w:szCs w:val="24"/>
-        </w:rPr>
-        <w:t>maf</w:t>
-      </w:r>
-      <w:proofErr w:type="spellEnd"/>
-      <w:r>
-        <w:rPr>
-          <w:rFonts w:asciiTheme="majorBidi" w:hAnsiTheme="majorBidi" w:cstheme="majorBidi"/>
-          <w:sz w:val="24"/>
-          <w:szCs w:val="24"/>
-        </w:rPr>
-        <w:t xml:space="preserve"> per year for Arizona, Nevada, California, and Mexico. </w:t>
-      </w:r>
-      <w:r>
-        <w:rPr>
-          <w:rFonts w:asciiTheme="majorBidi" w:hAnsiTheme="majorBidi" w:cstheme="majorBidi"/>
-          <w:sz w:val="24"/>
-          <w:szCs w:val="24"/>
-        </w:rPr>
-        <w:t>The calculated shares of inflow are near identical for the 8 reservoir elevation tiers (Table A1).</w:t>
-      </w:r>
-    </w:p>
-    <w:tbl>
-      <w:tblPr>
-        <w:tblStyle w:val="TableGrid"/>
-        <w:tblW w:w="9535" w:type="dxa"/>
-        <w:tblBorders>
-          <w:top w:val="none" w:sz="0" w:space="0" w:color="auto"/>
-          <w:left w:val="none" w:sz="0" w:space="0" w:color="auto"/>
-          <w:bottom w:val="none" w:sz="0" w:space="0" w:color="auto"/>
-          <w:right w:val="none" w:sz="0" w:space="0" w:color="auto"/>
-          <w:insideH w:val="none" w:sz="0" w:space="0" w:color="auto"/>
-          <w:insideV w:val="none" w:sz="0" w:space="0" w:color="auto"/>
-        </w:tblBorders>
-        <w:tblLook w:val="04A0" w:firstRow="1" w:lastRow="0" w:firstColumn="1" w:lastColumn="0" w:noHBand="0" w:noVBand="1"/>
-      </w:tblPr>
-      <w:tblGrid>
-        <w:gridCol w:w="8635"/>
-        <w:gridCol w:w="900"/>
-      </w:tblGrid>
-      <w:tr>
-        <w:tc>
-          <w:tcPr>
-            <w:tcW w:w="8635" w:type="dxa"/>
-          </w:tcPr>
-          <w:p>
-            <w:pPr>
-              <w:rPr>
-                <w:rFonts w:asciiTheme="majorBidi" w:hAnsiTheme="majorBidi" w:cstheme="majorBidi"/>
-                <w:sz w:val="24"/>
-                <w:szCs w:val="24"/>
-              </w:rPr>
-            </w:pPr>
-            <m:oMathPara>
-              <m:oMath>
-                <m:sSub>
-                  <m:sSubPr>
-                    <m:ctrlPr>
-                      <w:rPr>
-                        <w:rFonts w:ascii="Cambria Math" w:hAnsi="Cambria Math" w:cstheme="majorBidi"/>
-                        <w:sz w:val="24"/>
-                        <w:szCs w:val="24"/>
-                      </w:rPr>
-                    </m:ctrlPr>
-                  </m:sSubPr>
-                  <m:e>
-                    <m:r>
-                      <m:rPr>
-                        <m:sty m:val="p"/>
-                      </m:rPr>
-                      <w:rPr>
-                        <w:rFonts w:ascii="Cambria Math" w:hAnsi="Cambria Math" w:cstheme="majorBidi"/>
-                        <w:sz w:val="24"/>
-                        <w:szCs w:val="24"/>
-                      </w:rPr>
-                      <m:t>Share of Inflow</m:t>
-                    </m:r>
-                  </m:e>
-                  <m:sub>
-                    <m:r>
-                      <w:rPr>
-                        <w:rFonts w:ascii="Cambria Math" w:hAnsi="Cambria Math" w:cstheme="majorBidi"/>
-                        <w:sz w:val="24"/>
-                        <w:szCs w:val="24"/>
-                      </w:rPr>
-                      <m:t>p,e</m:t>
-                    </m:r>
-                  </m:sub>
-                </m:sSub>
-                <m:r>
-                  <m:rPr>
-                    <m:sty m:val="p"/>
-                  </m:rPr>
-                  <w:rPr>
-                    <w:rFonts w:ascii="Cambria Math" w:hAnsi="Cambria Math" w:cstheme="majorBidi"/>
-                    <w:sz w:val="24"/>
-                    <w:szCs w:val="24"/>
-                  </w:rPr>
-                  <m:t xml:space="preserve"> = </m:t>
-                </m:r>
-                <m:f>
-                  <m:fPr>
-                    <m:ctrlPr>
-                      <w:rPr>
-                        <w:rFonts w:ascii="Cambria Math" w:hAnsi="Cambria Math" w:cstheme="majorBidi"/>
-                        <w:sz w:val="24"/>
-                        <w:szCs w:val="24"/>
-                      </w:rPr>
-                    </m:ctrlPr>
-                  </m:fPr>
-                  <m:num>
-                    <m:d>
-                      <m:dPr>
-                        <m:ctrlPr>
-                          <w:rPr>
-                            <w:rFonts w:ascii="Cambria Math" w:hAnsi="Cambria Math" w:cstheme="majorBidi"/>
-                            <w:i/>
-                            <w:sz w:val="24"/>
-                            <w:szCs w:val="24"/>
-                          </w:rPr>
-                        </m:ctrlPr>
-                      </m:dPr>
-                      <m:e>
-                        <m:sSub>
-                          <m:sSubPr>
-                            <m:ctrlPr>
-                              <w:rPr>
-                                <w:rFonts w:ascii="Cambria Math" w:hAnsi="Cambria Math" w:cstheme="majorBidi"/>
-                                <w:i/>
-                                <w:sz w:val="24"/>
-                                <w:szCs w:val="24"/>
-                              </w:rPr>
-                            </m:ctrlPr>
-                          </m:sSubPr>
-                          <m:e>
-                            <m:r>
-                              <w:rPr>
-                                <w:rFonts w:ascii="Cambria Math" w:hAnsi="Cambria Math" w:cstheme="majorBidi"/>
-                                <w:sz w:val="24"/>
-                                <w:szCs w:val="24"/>
-                              </w:rPr>
-                              <m:t>Customary Delivery</m:t>
-                            </m:r>
-                          </m:e>
-                          <m:sub>
-                            <m:r>
-                              <w:rPr>
-                                <w:rFonts w:ascii="Cambria Math" w:hAnsi="Cambria Math" w:cstheme="majorBidi"/>
-                                <w:sz w:val="24"/>
-                                <w:szCs w:val="24"/>
-                              </w:rPr>
-                              <m:t>p</m:t>
-                            </m:r>
-                          </m:sub>
-                        </m:sSub>
-                        <m:r>
-                          <w:rPr>
-                            <w:rFonts w:ascii="Cambria Math" w:hAnsi="Cambria Math" w:cstheme="majorBidi"/>
-                            <w:sz w:val="24"/>
-                            <w:szCs w:val="24"/>
-                          </w:rPr>
-                          <m:t>-</m:t>
-                        </m:r>
-                        <m:sSub>
-                          <m:sSubPr>
-                            <m:ctrlPr>
-                              <w:rPr>
-                                <w:rFonts w:ascii="Cambria Math" w:hAnsi="Cambria Math" w:cstheme="majorBidi"/>
-                                <w:i/>
-                                <w:sz w:val="24"/>
-                                <w:szCs w:val="24"/>
-                              </w:rPr>
-                            </m:ctrlPr>
-                          </m:sSubPr>
-                          <m:e>
-                            <m:r>
-                              <w:rPr>
-                                <w:rFonts w:ascii="Cambria Math" w:hAnsi="Cambria Math" w:cstheme="majorBidi"/>
-                                <w:sz w:val="24"/>
-                                <w:szCs w:val="24"/>
-                              </w:rPr>
-                              <m:t>Mandatory Conservation</m:t>
-                            </m:r>
-                          </m:e>
-                          <m:sub>
-                            <m:r>
-                              <w:rPr>
-                                <w:rFonts w:ascii="Cambria Math" w:hAnsi="Cambria Math" w:cstheme="majorBidi"/>
-                                <w:sz w:val="24"/>
-                                <w:szCs w:val="24"/>
-                              </w:rPr>
-                              <m:t>p,e</m:t>
-                            </m:r>
-                          </m:sub>
-                        </m:sSub>
-                      </m:e>
-                    </m:d>
-                  </m:num>
-                  <m:den>
-                    <m:nary>
-                      <m:naryPr>
-                        <m:chr m:val="∑"/>
-                        <m:limLoc m:val="undOvr"/>
-                        <m:supHide m:val="1"/>
-                        <m:ctrlPr>
-                          <w:rPr>
-                            <w:rFonts w:ascii="Cambria Math" w:hAnsi="Cambria Math" w:cstheme="majorBidi"/>
-                            <w:i/>
-                            <w:sz w:val="24"/>
-                            <w:szCs w:val="24"/>
-                          </w:rPr>
-                        </m:ctrlPr>
-                      </m:naryPr>
-                      <m:sub>
-                        <m:r>
-                          <w:rPr>
-                            <w:rFonts w:ascii="Cambria Math" w:hAnsi="Cambria Math" w:cstheme="majorBidi"/>
-                            <w:sz w:val="24"/>
-                            <w:szCs w:val="24"/>
-                          </w:rPr>
-                          <m:t>p</m:t>
-                        </m:r>
-                      </m:sub>
-                      <m:sup/>
-                      <m:e>
-                        <m:d>
-                          <m:dPr>
-                            <m:ctrlPr>
-                              <w:rPr>
-                                <w:rFonts w:ascii="Cambria Math" w:hAnsi="Cambria Math" w:cstheme="majorBidi"/>
-                                <w:i/>
-                                <w:sz w:val="24"/>
-                                <w:szCs w:val="24"/>
-                              </w:rPr>
-                            </m:ctrlPr>
-                          </m:dPr>
-                          <m:e>
-                            <m:sSub>
-                              <m:sSubPr>
-                                <m:ctrlPr>
-                                  <w:rPr>
-                                    <w:rFonts w:ascii="Cambria Math" w:hAnsi="Cambria Math" w:cstheme="majorBidi"/>
-                                    <w:i/>
-                                    <w:sz w:val="24"/>
-                                    <w:szCs w:val="24"/>
-                                  </w:rPr>
-                                </m:ctrlPr>
-                              </m:sSubPr>
-                              <m:e>
-                                <m:r>
-                                  <w:rPr>
-                                    <w:rFonts w:ascii="Cambria Math" w:hAnsi="Cambria Math" w:cstheme="majorBidi"/>
-                                    <w:sz w:val="24"/>
-                                    <w:szCs w:val="24"/>
-                                  </w:rPr>
-                                  <m:t>Customary Delivery</m:t>
-                                </m:r>
-                              </m:e>
-                              <m:sub>
-                                <m:r>
-                                  <w:rPr>
-                                    <w:rFonts w:ascii="Cambria Math" w:hAnsi="Cambria Math" w:cstheme="majorBidi"/>
-                                    <w:sz w:val="24"/>
-                                    <w:szCs w:val="24"/>
-                                  </w:rPr>
-                                  <m:t>p</m:t>
-                                </m:r>
-                              </m:sub>
-                            </m:sSub>
-                            <m:r>
-                              <w:rPr>
-                                <w:rFonts w:ascii="Cambria Math" w:hAnsi="Cambria Math" w:cstheme="majorBidi"/>
-                                <w:sz w:val="24"/>
-                                <w:szCs w:val="24"/>
-                              </w:rPr>
-                              <m:t>-</m:t>
-                            </m:r>
-                            <m:sSub>
-                              <m:sSubPr>
-                                <m:ctrlPr>
-                                  <w:rPr>
-                                    <w:rFonts w:ascii="Cambria Math" w:hAnsi="Cambria Math" w:cstheme="majorBidi"/>
-                                    <w:i/>
-                                    <w:sz w:val="24"/>
-                                    <w:szCs w:val="24"/>
-                                  </w:rPr>
-                                </m:ctrlPr>
-                              </m:sSubPr>
-                              <m:e>
-                                <m:r>
-                                  <w:rPr>
-                                    <w:rFonts w:ascii="Cambria Math" w:hAnsi="Cambria Math" w:cstheme="majorBidi"/>
-                                    <w:sz w:val="24"/>
-                                    <w:szCs w:val="24"/>
-                                  </w:rPr>
-                                  <m:t>Mandatory Conservation</m:t>
-                                </m:r>
-                              </m:e>
-                              <m:sub>
-                                <m:r>
-                                  <w:rPr>
-                                    <w:rFonts w:ascii="Cambria Math" w:hAnsi="Cambria Math" w:cstheme="majorBidi"/>
-                                    <w:sz w:val="24"/>
-                                    <w:szCs w:val="24"/>
-                                  </w:rPr>
-                                  <m:t>p,e</m:t>
-                                </m:r>
-                              </m:sub>
-                            </m:sSub>
-                          </m:e>
-                        </m:d>
-                      </m:e>
-                    </m:nary>
-                  </m:den>
-                </m:f>
-              </m:oMath>
-            </m:oMathPara>
-          </w:p>
-          <w:p>
-            <w:pPr>
-              <w:rPr>
-                <w:rFonts w:asciiTheme="majorBidi" w:hAnsiTheme="majorBidi" w:cstheme="majorBidi"/>
-                <w:sz w:val="24"/>
-                <w:szCs w:val="24"/>
-              </w:rPr>
-            </w:pPr>
-          </w:p>
-        </w:tc>
-        <w:tc>
-          <w:tcPr>
-            <w:tcW w:w="900" w:type="dxa"/>
-            <w:vAlign w:val="center"/>
-          </w:tcPr>
-          <w:p>
-            <w:pPr>
-              <w:jc w:val="center"/>
-              <w:rPr>
-                <w:rFonts w:asciiTheme="majorBidi" w:hAnsiTheme="majorBidi" w:cstheme="majorBidi"/>
-                <w:sz w:val="24"/>
-                <w:szCs w:val="24"/>
-              </w:rPr>
-            </w:pPr>
-            <w:r>
-              <w:rPr>
-                <w:rFonts w:asciiTheme="majorBidi" w:hAnsiTheme="majorBidi" w:cstheme="majorBidi"/>
-                <w:sz w:val="24"/>
-                <w:szCs w:val="24"/>
-              </w:rPr>
-              <w:t>(Eq. 1)</w:t>
-            </w:r>
-          </w:p>
-        </w:tc>
-      </w:tr>
-    </w:tbl>
-    <w:p>
-      <w:pPr>
-        <w:rPr>
-          <w:rFonts w:asciiTheme="majorBidi" w:hAnsiTheme="majorBidi" w:cstheme="majorBidi"/>
-          <w:b/>
-          <w:bCs/>
-          <w:sz w:val="24"/>
-          <w:szCs w:val="24"/>
-        </w:rPr>
-      </w:pPr>
-    </w:p>
-    <w:p>
-      <w:pPr>
-        <w:rPr>
-          <w:rFonts w:asciiTheme="majorBidi" w:hAnsiTheme="majorBidi" w:cstheme="majorBidi"/>
-          <w:b/>
-          <w:bCs/>
-          <w:sz w:val="24"/>
-          <w:szCs w:val="24"/>
-        </w:rPr>
-      </w:pPr>
-      <w:r>
-        <w:rPr>
-          <w:rFonts w:asciiTheme="majorBidi" w:hAnsiTheme="majorBidi" w:cstheme="majorBidi"/>
-          <w:b/>
-          <w:bCs/>
-          <w:sz w:val="24"/>
-          <w:szCs w:val="24"/>
-        </w:rPr>
-        <w:t>Table A1. Share of reservoir inflow calculated from customary deliveries and mandatory conservation volumes.</w:t>
-      </w:r>
-    </w:p>
-    <w:p>
-      <w:pPr>
-        <w:rPr>
-          <w:rFonts w:asciiTheme="majorBidi" w:hAnsiTheme="majorBidi" w:cstheme="majorBidi"/>
-          <w:sz w:val="24"/>
-          <w:szCs w:val="24"/>
-        </w:rPr>
-      </w:pPr>
-    </w:p>
-    <w:p>
-      <w:pPr>
-        <w:rPr>
-          <w:rFonts w:asciiTheme="majorBidi" w:hAnsiTheme="majorBidi" w:cstheme="majorBidi"/>
-          <w:sz w:val="24"/>
-          <w:szCs w:val="24"/>
-        </w:rPr>
-      </w:pPr>
-    </w:p>
-    <w:p>
-      <w:pPr>
-        <w:pStyle w:val="Heading1"/>
-      </w:pPr>
-      <w:r>
-        <w:t>Author</w:t>
-      </w:r>
-    </w:p>
-    <w:p>
-      <w:pPr>
-        <w:spacing w:after="0"/>
         <w:rPr>
           <w:rFonts w:asciiTheme="majorBidi" w:hAnsiTheme="majorBidi" w:cstheme="majorBidi"/>
           <w:sz w:val="24"/>
@@ -10637,13 +9414,1833 @@
         </w:r>
       </w:hyperlink>
     </w:p>
-    <w:p/>
     <w:p>
       <w:pPr>
         <w:pStyle w:val="Heading1"/>
       </w:pPr>
-      <w:r>
+    </w:p>
+    <w:p>
+      <w:pPr>
+        <w:pStyle w:val="Heading1"/>
+      </w:pPr>
+      <w:r>
+        <w:t>Appendix A. Estimate Share</w:t>
+      </w:r>
+      <w:r>
+        <w:t>s</w:t>
+      </w:r>
+      <w:r>
+        <w:t xml:space="preserve"> of </w:t>
+      </w:r>
+      <w:r>
+        <w:t>Annual Lake Mead Available Water</w:t>
+      </w:r>
+      <w:r>
+        <w:t>.</w:t>
+      </w:r>
+    </w:p>
+    <w:p>
+      <w:pPr>
+        <w:rPr>
+          <w:rFonts w:asciiTheme="majorBidi" w:hAnsiTheme="majorBidi" w:cstheme="majorBidi"/>
+          <w:sz w:val="24"/>
+          <w:szCs w:val="24"/>
+        </w:rPr>
+      </w:pPr>
+      <w:r>
+        <w:rPr>
+          <w:rFonts w:asciiTheme="majorBidi" w:hAnsiTheme="majorBidi" w:cstheme="majorBidi"/>
+          <w:sz w:val="24"/>
+          <w:szCs w:val="24"/>
+        </w:rPr>
+        <w:t>This appendix estimate</w:t>
+      </w:r>
+      <w:r>
+        <w:rPr>
+          <w:rFonts w:asciiTheme="majorBidi" w:hAnsiTheme="majorBidi" w:cstheme="majorBidi"/>
+          <w:sz w:val="24"/>
+          <w:szCs w:val="24"/>
+        </w:rPr>
+        <w:t>s</w:t>
+      </w:r>
+      <w:r>
+        <w:rPr>
+          <w:rFonts w:asciiTheme="majorBidi" w:hAnsiTheme="majorBidi" w:cstheme="majorBidi"/>
+          <w:sz w:val="24"/>
+          <w:szCs w:val="24"/>
+        </w:rPr>
+        <w:t xml:space="preserve"> Mexico’s and</w:t>
+      </w:r>
+      <w:r>
+        <w:rPr>
+          <w:rFonts w:asciiTheme="majorBidi" w:hAnsiTheme="majorBidi" w:cstheme="majorBidi"/>
+          <w:sz w:val="24"/>
+          <w:szCs w:val="24"/>
+        </w:rPr>
+        <w:t xml:space="preserve"> each Lower Basin party’s share of </w:t>
+      </w:r>
+      <w:r>
+        <w:rPr>
+          <w:rFonts w:asciiTheme="majorBidi" w:hAnsiTheme="majorBidi" w:cstheme="majorBidi"/>
+          <w:sz w:val="24"/>
+          <w:szCs w:val="24"/>
+        </w:rPr>
+        <w:t xml:space="preserve">the annual </w:t>
+      </w:r>
+      <w:r>
+        <w:rPr>
+          <w:rFonts w:asciiTheme="majorBidi" w:hAnsiTheme="majorBidi" w:cstheme="majorBidi"/>
+          <w:sz w:val="24"/>
+          <w:szCs w:val="24"/>
+        </w:rPr>
+        <w:t xml:space="preserve">Lake Mead </w:t>
+      </w:r>
+      <w:r>
+        <w:rPr>
+          <w:rFonts w:asciiTheme="majorBidi" w:hAnsiTheme="majorBidi" w:cstheme="majorBidi"/>
+          <w:sz w:val="24"/>
+          <w:szCs w:val="24"/>
+        </w:rPr>
+        <w:t>available water</w:t>
+      </w:r>
+      <w:r>
+        <w:rPr>
+          <w:rFonts w:asciiTheme="majorBidi" w:hAnsiTheme="majorBidi" w:cstheme="majorBidi"/>
+          <w:sz w:val="24"/>
+          <w:szCs w:val="24"/>
+        </w:rPr>
+        <w:t xml:space="preserve"> – annual reservoir inflow minus evaporation</w:t>
+      </w:r>
+      <w:r>
+        <w:rPr>
+          <w:rFonts w:asciiTheme="majorBidi" w:hAnsiTheme="majorBidi" w:cstheme="majorBidi"/>
+          <w:sz w:val="24"/>
+          <w:szCs w:val="24"/>
+        </w:rPr>
+        <w:t xml:space="preserve">. </w:t>
+      </w:r>
+      <w:r>
+        <w:rPr>
+          <w:rFonts w:asciiTheme="majorBidi" w:hAnsiTheme="majorBidi" w:cstheme="majorBidi"/>
+          <w:sz w:val="24"/>
+          <w:szCs w:val="24"/>
+        </w:rPr>
+        <w:t>The estimates derive from recently negotiated total water shortages and divisions of shortages</w:t>
+      </w:r>
+      <w:r>
+        <w:rPr>
+          <w:rFonts w:asciiTheme="majorBidi" w:hAnsiTheme="majorBidi" w:cstheme="majorBidi"/>
+          <w:sz w:val="24"/>
+          <w:szCs w:val="24"/>
+        </w:rPr>
+        <w:t xml:space="preserve"> </w:t>
+      </w:r>
+      <w:r>
+        <w:rPr>
+          <w:rFonts w:asciiTheme="majorBidi" w:hAnsiTheme="majorBidi" w:cstheme="majorBidi"/>
+          <w:sz w:val="24"/>
+          <w:szCs w:val="24"/>
+        </w:rPr>
+        <w:t xml:space="preserve">listed </w:t>
+      </w:r>
+      <w:r>
+        <w:rPr>
+          <w:rFonts w:asciiTheme="majorBidi" w:hAnsiTheme="majorBidi" w:cstheme="majorBidi"/>
+          <w:sz w:val="24"/>
+          <w:szCs w:val="24"/>
+        </w:rPr>
+        <w:t xml:space="preserve">in the Lower Basin Alternative </w:t>
+      </w:r>
+      <w:r>
+        <w:rPr>
+          <w:rFonts w:asciiTheme="majorBidi" w:hAnsiTheme="majorBidi" w:cstheme="majorBidi"/>
+          <w:sz w:val="24"/>
+          <w:szCs w:val="24"/>
+        </w:rPr>
+        <w:fldChar w:fldCharType="begin"/>
+      </w:r>
+      <w:r>
+        <w:rPr>
+          <w:rFonts w:asciiTheme="majorBidi" w:hAnsiTheme="majorBidi" w:cstheme="majorBidi"/>
+          <w:sz w:val="24"/>
+          <w:szCs w:val="24"/>
+        </w:rPr>
+        <w:instrText xml:space="preserve"> ADDIN EN.CITE &lt;EndNote&gt;&lt;Cite&gt;&lt;Author&gt;Buschatzke&lt;/Author&gt;&lt;Year&gt;2024&lt;/Year&gt;&lt;RecNum&gt;3016&lt;/RecNum&gt;&lt;Suffix&gt;`; Table A1&lt;/Suffix&gt;&lt;DisplayText&gt;(Buschatzke et al., 2024; Table A1)&lt;/DisplayText&gt;&lt;record&gt;&lt;rec-number&gt;3016&lt;/rec-number&gt;&lt;foreign-keys&gt;&lt;key app="EN" db-id="xxt5ta9pd995dwesap0pdzzp2weaz0w9werf" timestamp="1723671806"&gt;3016&lt;/key&gt;&lt;/foreign-keys&gt;&lt;ref-type name="Web Page"&gt;12&lt;/ref-type&gt;&lt;contributors&gt;&lt;authors&gt;&lt;author&gt;Thomas Buschatzke&lt;/author&gt;&lt;author&gt;J.B. Hamby&lt;/author&gt;&lt;author&gt;John Entsminger&lt;/author&gt;&lt;/authors&gt;&lt;/contributors&gt;&lt;titles&gt;&lt;title&gt;Lower Basin Alternative for the Post-2026 Coordinated Operation of the Colorado River Basin&lt;/title&gt;&lt;/titles&gt;&lt;volume&gt;2024&lt;/volume&gt;&lt;number&gt;August 14&lt;/number&gt;&lt;dates&gt;&lt;year&gt;2024&lt;/year&gt;&lt;/dates&gt;&lt;urls&gt;&lt;related-urls&gt;&lt;url&gt;https://www.snwa.com/assets/pdf/lower-basin-alternative-letter-march2024.pdf&lt;/url&gt;&lt;/related-urls&gt;&lt;/urls&gt;&lt;/record&gt;&lt;/Cite&gt;&lt;/EndNote&gt;</w:instrText>
+      </w:r>
+      <w:r>
+        <w:rPr>
+          <w:rFonts w:asciiTheme="majorBidi" w:hAnsiTheme="majorBidi" w:cstheme="majorBidi"/>
+          <w:sz w:val="24"/>
+          <w:szCs w:val="24"/>
+        </w:rPr>
+        <w:fldChar w:fldCharType="separate"/>
+      </w:r>
+      <w:r>
+        <w:rPr>
+          <w:rFonts w:asciiTheme="majorBidi" w:hAnsiTheme="majorBidi" w:cstheme="majorBidi"/>
+          <w:noProof/>
+          <w:sz w:val="24"/>
+          <w:szCs w:val="24"/>
+        </w:rPr>
+        <w:t>(Buschatzke et al., 2024; Table A1)</w:t>
+      </w:r>
+      <w:r>
+        <w:rPr>
+          <w:rFonts w:asciiTheme="majorBidi" w:hAnsiTheme="majorBidi" w:cstheme="majorBidi"/>
+          <w:sz w:val="24"/>
+          <w:szCs w:val="24"/>
+        </w:rPr>
+        <w:fldChar w:fldCharType="end"/>
+      </w:r>
+      <w:r>
+        <w:rPr>
+          <w:rFonts w:asciiTheme="majorBidi" w:hAnsiTheme="majorBidi" w:cstheme="majorBidi"/>
+          <w:sz w:val="24"/>
+          <w:szCs w:val="24"/>
+        </w:rPr>
+        <w:t>.</w:t>
+      </w:r>
+    </w:p>
+    <w:p>
+      <w:pPr>
+        <w:rPr>
+          <w:rFonts w:asciiTheme="majorBidi" w:hAnsiTheme="majorBidi" w:cstheme="majorBidi"/>
+          <w:b/>
+          <w:bCs/>
+          <w:sz w:val="24"/>
+          <w:szCs w:val="24"/>
+        </w:rPr>
+      </w:pPr>
+      <w:r>
+        <w:rPr>
+          <w:rFonts w:asciiTheme="majorBidi" w:hAnsiTheme="majorBidi" w:cstheme="majorBidi"/>
+          <w:b/>
+          <w:bCs/>
+          <w:sz w:val="24"/>
+          <w:szCs w:val="24"/>
+        </w:rPr>
+        <w:t xml:space="preserve">Table A1. Lower Basin shortages and share of shortages </w:t>
+      </w:r>
+      <w:r>
+        <w:rPr>
+          <w:rFonts w:asciiTheme="majorBidi" w:hAnsiTheme="majorBidi" w:cstheme="majorBidi"/>
+          <w:b/>
+          <w:bCs/>
+          <w:sz w:val="24"/>
+          <w:szCs w:val="24"/>
+        </w:rPr>
+        <w:t>(</w:t>
+      </w:r>
+      <w:r>
+        <w:rPr>
+          <w:rFonts w:asciiTheme="majorBidi" w:hAnsiTheme="majorBidi" w:cstheme="majorBidi"/>
+          <w:b/>
+          <w:bCs/>
+          <w:sz w:val="24"/>
+          <w:szCs w:val="24"/>
+        </w:rPr>
+        <w:t>Lower Basin Alternative</w:t>
+      </w:r>
+      <w:r>
+        <w:rPr>
+          <w:rFonts w:asciiTheme="majorBidi" w:hAnsiTheme="majorBidi" w:cstheme="majorBidi"/>
+          <w:b/>
+          <w:bCs/>
+          <w:sz w:val="24"/>
+          <w:szCs w:val="24"/>
+        </w:rPr>
+        <w:t>)</w:t>
+      </w:r>
+    </w:p>
+    <w:p>
+      <w:pPr>
+        <w:rPr>
+          <w:rFonts w:asciiTheme="majorBidi" w:hAnsiTheme="majorBidi" w:cstheme="majorBidi"/>
+          <w:sz w:val="24"/>
+          <w:szCs w:val="24"/>
+        </w:rPr>
+      </w:pPr>
+      <w:r>
+        <w:drawing>
+          <wp:inline distT="0" distB="0" distL="0" distR="0" wp14:anchorId="56B6C7FE" wp14:editId="1F2616CC">
+            <wp:extent cx="3758565" cy="1146175"/>
+            <wp:effectExtent l="0" t="0" r="0" b="0"/>
+            <wp:docPr id="1897614970" name="Picture 10"/>
+            <wp:cNvGraphicFramePr>
+              <a:graphicFrameLocks xmlns:a="http://schemas.openxmlformats.org/drawingml/2006/main" noChangeAspect="1"/>
+            </wp:cNvGraphicFramePr>
+            <a:graphic xmlns:a="http://schemas.openxmlformats.org/drawingml/2006/main">
+              <a:graphicData uri="http://schemas.openxmlformats.org/drawingml/2006/picture">
+                <pic:pic xmlns:pic="http://schemas.openxmlformats.org/drawingml/2006/picture">
+                  <pic:nvPicPr>
+                    <pic:cNvPr id="0" name="Picture 6"/>
+                    <pic:cNvPicPr>
+                      <a:picLocks noChangeAspect="1" noChangeArrowheads="1"/>
+                    </pic:cNvPicPr>
+                  </pic:nvPicPr>
+                  <pic:blipFill>
+                    <a:blip r:embed="rId17">
+                      <a:extLst>
+                        <a:ext uri="{28A0092B-C50C-407E-A947-70E740481C1C}">
+                          <a14:useLocalDpi xmlns:a14="http://schemas.microsoft.com/office/drawing/2010/main" val="0"/>
+                        </a:ext>
+                      </a:extLst>
+                    </a:blip>
+                    <a:srcRect/>
+                    <a:stretch>
+                      <a:fillRect/>
+                    </a:stretch>
+                  </pic:blipFill>
+                  <pic:spPr bwMode="auto">
+                    <a:xfrm>
+                      <a:off x="0" y="0"/>
+                      <a:ext cx="3758565" cy="1146175"/>
+                    </a:xfrm>
+                    <a:prstGeom prst="rect">
+                      <a:avLst/>
+                    </a:prstGeom>
+                    <a:noFill/>
+                    <a:ln>
+                      <a:noFill/>
+                    </a:ln>
+                  </pic:spPr>
+                </pic:pic>
+              </a:graphicData>
+            </a:graphic>
+          </wp:inline>
+        </w:drawing>
+      </w:r>
+    </w:p>
+    <w:p>
+      <w:pPr>
+        <w:rPr>
+          <w:rFonts w:asciiTheme="majorBidi" w:hAnsiTheme="majorBidi" w:cstheme="majorBidi"/>
+          <w:b/>
+          <w:bCs/>
+          <w:sz w:val="24"/>
+          <w:szCs w:val="24"/>
+        </w:rPr>
+      </w:pPr>
+    </w:p>
+    <w:p>
+      <w:pPr>
+        <w:rPr>
+          <w:rFonts w:asciiTheme="majorBidi" w:hAnsiTheme="majorBidi" w:cstheme="majorBidi"/>
+          <w:b/>
+          <w:bCs/>
+          <w:sz w:val="24"/>
+          <w:szCs w:val="24"/>
+        </w:rPr>
+      </w:pPr>
+      <w:r>
+        <w:rPr>
+          <w:rFonts w:asciiTheme="majorBidi" w:hAnsiTheme="majorBidi" w:cstheme="majorBidi"/>
+          <w:b/>
+          <w:bCs/>
+          <w:sz w:val="24"/>
+          <w:szCs w:val="24"/>
+        </w:rPr>
+        <w:t>Table A2. Share of available water</w:t>
+      </w:r>
+      <w:r>
+        <w:rPr>
+          <w:rFonts w:asciiTheme="majorBidi" w:hAnsiTheme="majorBidi" w:cstheme="majorBidi"/>
+          <w:b/>
+          <w:bCs/>
+          <w:sz w:val="24"/>
+          <w:szCs w:val="24"/>
+        </w:rPr>
+        <w:t xml:space="preserve"> as volume and as percentage.</w:t>
+      </w:r>
+    </w:p>
+    <w:p>
+      <w:pPr>
+        <w:rPr>
+          <w:rFonts w:asciiTheme="majorBidi" w:hAnsiTheme="majorBidi" w:cstheme="majorBidi"/>
+          <w:b/>
+          <w:bCs/>
+          <w:sz w:val="24"/>
+          <w:szCs w:val="24"/>
+        </w:rPr>
+      </w:pPr>
+      <w:r>
+        <w:drawing>
+          <wp:inline distT="0" distB="0" distL="0" distR="0" wp14:anchorId="12688B27" wp14:editId="58C990BC">
+            <wp:extent cx="5943600" cy="1613535"/>
+            <wp:effectExtent l="0" t="0" r="0" b="5715"/>
+            <wp:docPr id="725780243" name="Picture 8"/>
+            <wp:cNvGraphicFramePr>
+              <a:graphicFrameLocks xmlns:a="http://schemas.openxmlformats.org/drawingml/2006/main" noChangeAspect="1"/>
+            </wp:cNvGraphicFramePr>
+            <a:graphic xmlns:a="http://schemas.openxmlformats.org/drawingml/2006/main">
+              <a:graphicData uri="http://schemas.openxmlformats.org/drawingml/2006/picture">
+                <pic:pic xmlns:pic="http://schemas.openxmlformats.org/drawingml/2006/picture">
+                  <pic:nvPicPr>
+                    <pic:cNvPr id="0" name="Picture 4"/>
+                    <pic:cNvPicPr>
+                      <a:picLocks noChangeAspect="1" noChangeArrowheads="1"/>
+                    </pic:cNvPicPr>
+                  </pic:nvPicPr>
+                  <pic:blipFill>
+                    <a:blip r:embed="rId18">
+                      <a:extLst>
+                        <a:ext uri="{28A0092B-C50C-407E-A947-70E740481C1C}">
+                          <a14:useLocalDpi xmlns:a14="http://schemas.microsoft.com/office/drawing/2010/main" val="0"/>
+                        </a:ext>
+                      </a:extLst>
+                    </a:blip>
+                    <a:srcRect/>
+                    <a:stretch>
+                      <a:fillRect/>
+                    </a:stretch>
+                  </pic:blipFill>
+                  <pic:spPr bwMode="auto">
+                    <a:xfrm>
+                      <a:off x="0" y="0"/>
+                      <a:ext cx="5943600" cy="1613535"/>
+                    </a:xfrm>
+                    <a:prstGeom prst="rect">
+                      <a:avLst/>
+                    </a:prstGeom>
+                    <a:noFill/>
+                    <a:ln>
+                      <a:noFill/>
+                    </a:ln>
+                  </pic:spPr>
+                </pic:pic>
+              </a:graphicData>
+            </a:graphic>
+          </wp:inline>
+        </w:drawing>
+      </w:r>
+    </w:p>
+    <w:p>
+      <w:pPr>
+        <w:rPr>
+          <w:rFonts w:asciiTheme="majorBidi" w:hAnsiTheme="majorBidi" w:cstheme="majorBidi"/>
+          <w:b/>
+          <w:bCs/>
+          <w:sz w:val="24"/>
+          <w:szCs w:val="24"/>
+        </w:rPr>
+      </w:pPr>
+      <w:r>
+        <w:rPr>
+          <w:rFonts w:asciiTheme="majorBidi" w:hAnsiTheme="majorBidi" w:cstheme="majorBidi"/>
+          <w:b/>
+          <w:bCs/>
+          <w:sz w:val="24"/>
+          <w:szCs w:val="24"/>
+        </w:rPr>
+        <w:t>Calculations</w:t>
+      </w:r>
+      <w:r>
+        <w:rPr>
+          <w:rFonts w:asciiTheme="majorBidi" w:hAnsiTheme="majorBidi" w:cstheme="majorBidi"/>
+          <w:b/>
+          <w:bCs/>
+          <w:sz w:val="24"/>
+          <w:szCs w:val="24"/>
+        </w:rPr>
+        <w:t xml:space="preserve"> of available water as volume and percentage (Table A2) are:</w:t>
+      </w:r>
+    </w:p>
+    <w:p>
+      <w:pPr>
+        <w:pStyle w:val="ListParagraph"/>
+        <w:numPr>
+          <w:ilvl w:val="0"/>
+          <w:numId w:val="21"/>
+        </w:numPr>
+        <w:rPr>
+          <w:rFonts w:asciiTheme="majorBidi" w:hAnsiTheme="majorBidi" w:cstheme="majorBidi"/>
+          <w:sz w:val="24"/>
+          <w:szCs w:val="24"/>
+        </w:rPr>
+      </w:pPr>
+      <w:r>
+        <w:rPr>
+          <w:rFonts w:asciiTheme="majorBidi" w:hAnsiTheme="majorBidi" w:cstheme="majorBidi"/>
+          <w:sz w:val="24"/>
+          <w:szCs w:val="24"/>
+        </w:rPr>
+        <w:t>Available Water [</w:t>
+      </w:r>
+      <w:r>
+        <w:rPr>
+          <w:rFonts w:asciiTheme="majorBidi" w:hAnsiTheme="majorBidi" w:cstheme="majorBidi"/>
+          <w:sz w:val="24"/>
+          <w:szCs w:val="24"/>
+        </w:rPr>
+        <w:t>B</w:t>
+      </w:r>
+      <w:r>
+        <w:rPr>
+          <w:rFonts w:asciiTheme="majorBidi" w:hAnsiTheme="majorBidi" w:cstheme="majorBidi"/>
+          <w:sz w:val="24"/>
+          <w:szCs w:val="24"/>
+        </w:rPr>
+        <w:t xml:space="preserve">] </w:t>
+      </w:r>
+      <w:r>
+        <w:rPr>
+          <w:rFonts w:asciiTheme="majorBidi" w:hAnsiTheme="majorBidi" w:cstheme="majorBidi"/>
+          <w:sz w:val="24"/>
+          <w:szCs w:val="24"/>
+        </w:rPr>
+        <w:t xml:space="preserve">= </w:t>
+      </w:r>
+      <w:r>
+        <w:rPr>
+          <w:rFonts w:asciiTheme="majorBidi" w:hAnsiTheme="majorBidi" w:cstheme="majorBidi"/>
+          <w:sz w:val="24"/>
+          <w:szCs w:val="24"/>
+        </w:rPr>
+        <w:t>9.0</w:t>
+      </w:r>
+      <w:r>
+        <w:rPr>
+          <w:rFonts w:asciiTheme="majorBidi" w:hAnsiTheme="majorBidi" w:cstheme="majorBidi"/>
+          <w:sz w:val="24"/>
+          <w:szCs w:val="24"/>
+        </w:rPr>
+        <w:t xml:space="preserve"> ─</w:t>
+      </w:r>
+      <w:r>
+        <w:rPr>
+          <w:rFonts w:asciiTheme="majorBidi" w:hAnsiTheme="majorBidi" w:cstheme="majorBidi"/>
+          <w:sz w:val="24"/>
+          <w:szCs w:val="24"/>
+        </w:rPr>
+        <w:t xml:space="preserve"> Total Shortage [</w:t>
+      </w:r>
+      <w:r>
+        <w:rPr>
+          <w:rFonts w:asciiTheme="majorBidi" w:hAnsiTheme="majorBidi" w:cstheme="majorBidi"/>
+          <w:sz w:val="24"/>
+          <w:szCs w:val="24"/>
+        </w:rPr>
+        <w:t>A</w:t>
+      </w:r>
+      <w:r>
+        <w:rPr>
+          <w:rFonts w:asciiTheme="majorBidi" w:hAnsiTheme="majorBidi" w:cstheme="majorBidi"/>
+          <w:sz w:val="24"/>
+          <w:szCs w:val="24"/>
+        </w:rPr>
+        <w:t>].</w:t>
+      </w:r>
+    </w:p>
+    <w:p>
+      <w:pPr>
+        <w:pStyle w:val="ListParagraph"/>
+        <w:rPr>
+          <w:rFonts w:asciiTheme="majorBidi" w:hAnsiTheme="majorBidi" w:cstheme="majorBidi"/>
+          <w:sz w:val="24"/>
+          <w:szCs w:val="24"/>
+        </w:rPr>
+      </w:pPr>
+    </w:p>
+    <w:p>
+      <w:pPr>
+        <w:pStyle w:val="ListParagraph"/>
+        <w:numPr>
+          <w:ilvl w:val="0"/>
+          <w:numId w:val="21"/>
+        </w:numPr>
+        <w:rPr>
+          <w:rFonts w:asciiTheme="majorBidi" w:hAnsiTheme="majorBidi" w:cstheme="majorBidi"/>
+          <w:sz w:val="24"/>
+          <w:szCs w:val="24"/>
+        </w:rPr>
+      </w:pPr>
+      <w:r>
+        <w:rPr>
+          <w:rFonts w:asciiTheme="majorBidi" w:hAnsiTheme="majorBidi" w:cstheme="majorBidi"/>
+          <w:sz w:val="24"/>
+          <w:szCs w:val="24"/>
+        </w:rPr>
+        <w:t>For Available Water</w:t>
+      </w:r>
+      <w:r>
+        <w:rPr>
+          <w:rFonts w:asciiTheme="majorBidi" w:hAnsiTheme="majorBidi" w:cstheme="majorBidi"/>
+          <w:sz w:val="24"/>
+          <w:szCs w:val="24"/>
+        </w:rPr>
+        <w:t xml:space="preserve"> </w:t>
+      </w:r>
+      <w:r>
+        <w:rPr>
+          <w:rFonts w:asciiTheme="majorBidi" w:hAnsiTheme="majorBidi" w:cstheme="majorBidi"/>
+          <w:sz w:val="24"/>
+          <w:szCs w:val="24"/>
+        </w:rPr>
+        <w:t xml:space="preserve">between 9.0 and 8.7 </w:t>
+      </w:r>
+      <w:proofErr w:type="spellStart"/>
+      <w:r>
+        <w:rPr>
+          <w:rFonts w:asciiTheme="majorBidi" w:hAnsiTheme="majorBidi" w:cstheme="majorBidi"/>
+          <w:sz w:val="24"/>
+          <w:szCs w:val="24"/>
+        </w:rPr>
+        <w:t>maf</w:t>
+      </w:r>
+      <w:proofErr w:type="spellEnd"/>
+      <w:r>
+        <w:rPr>
+          <w:rFonts w:asciiTheme="majorBidi" w:hAnsiTheme="majorBidi" w:cstheme="majorBidi"/>
+          <w:sz w:val="24"/>
+          <w:szCs w:val="24"/>
+        </w:rPr>
+        <w:t xml:space="preserve"> per year</w:t>
+      </w:r>
+      <w:r>
+        <w:rPr>
+          <w:rFonts w:asciiTheme="majorBidi" w:hAnsiTheme="majorBidi" w:cstheme="majorBidi"/>
+          <w:sz w:val="24"/>
+          <w:szCs w:val="24"/>
+        </w:rPr>
+        <w:t xml:space="preserve"> (Rows [1] to [2])</w:t>
+      </w:r>
+      <w:r>
+        <w:rPr>
+          <w:rFonts w:asciiTheme="majorBidi" w:hAnsiTheme="majorBidi" w:cstheme="majorBidi"/>
+          <w:sz w:val="24"/>
+          <w:szCs w:val="24"/>
+        </w:rPr>
+        <w:t>, the user’s share of available water is</w:t>
+      </w:r>
+      <w:r>
+        <w:rPr>
+          <w:rFonts w:asciiTheme="majorBidi" w:hAnsiTheme="majorBidi" w:cstheme="majorBidi"/>
+          <w:sz w:val="24"/>
+          <w:szCs w:val="24"/>
+        </w:rPr>
+        <w:t xml:space="preserve"> their historical allocation minus their percentage of the total shortage multiplied by the total shortage</w:t>
+      </w:r>
+      <w:r>
+        <w:rPr>
+          <w:rFonts w:asciiTheme="majorBidi" w:hAnsiTheme="majorBidi" w:cstheme="majorBidi"/>
+          <w:sz w:val="24"/>
+          <w:szCs w:val="24"/>
+        </w:rPr>
+        <w:t>:</w:t>
+      </w:r>
+    </w:p>
+    <w:p>
+      <w:pPr>
+        <w:pStyle w:val="ListParagraph"/>
+        <w:numPr>
+          <w:ilvl w:val="1"/>
+          <w:numId w:val="22"/>
+        </w:numPr>
+        <w:rPr>
+          <w:rFonts w:asciiTheme="majorBidi" w:hAnsiTheme="majorBidi" w:cstheme="majorBidi"/>
+          <w:sz w:val="24"/>
+          <w:szCs w:val="24"/>
+        </w:rPr>
+      </w:pPr>
+      <w:r>
+        <w:rPr>
+          <w:rFonts w:asciiTheme="majorBidi" w:hAnsiTheme="majorBidi" w:cstheme="majorBidi"/>
+          <w:sz w:val="24"/>
+          <w:szCs w:val="24"/>
+        </w:rPr>
         <w:lastRenderedPageBreak/>
+        <w:t xml:space="preserve">Arizona [C] = 2.8 </w:t>
+      </w:r>
+      <w:r>
+        <w:rPr>
+          <w:rFonts w:asciiTheme="majorBidi" w:hAnsiTheme="majorBidi" w:cstheme="majorBidi"/>
+          <w:sz w:val="24"/>
+          <w:szCs w:val="24"/>
+        </w:rPr>
+        <w:t>─</w:t>
+      </w:r>
+      <w:r>
+        <w:rPr>
+          <w:rFonts w:asciiTheme="majorBidi" w:hAnsiTheme="majorBidi" w:cstheme="majorBidi"/>
+          <w:sz w:val="24"/>
+          <w:szCs w:val="24"/>
+        </w:rPr>
+        <w:t xml:space="preserve"> </w:t>
+      </w:r>
+      <w:r>
+        <w:rPr>
+          <w:rFonts w:asciiTheme="majorBidi" w:hAnsiTheme="majorBidi" w:cstheme="majorBidi"/>
+          <w:sz w:val="24"/>
+          <w:szCs w:val="24"/>
+        </w:rPr>
+        <w:t>80%</w:t>
+      </w:r>
+      <w:r>
+        <w:rPr>
+          <w:rFonts w:asciiTheme="majorBidi" w:hAnsiTheme="majorBidi" w:cstheme="majorBidi"/>
+          <w:sz w:val="24"/>
+          <w:szCs w:val="24"/>
+        </w:rPr>
+        <w:t xml:space="preserve"> * </w:t>
+      </w:r>
+      <w:r>
+        <w:rPr>
+          <w:rFonts w:asciiTheme="majorBidi" w:hAnsiTheme="majorBidi" w:cstheme="majorBidi"/>
+          <w:sz w:val="24"/>
+          <w:szCs w:val="24"/>
+        </w:rPr>
+        <w:t>[A]</w:t>
+      </w:r>
+    </w:p>
+    <w:p>
+      <w:pPr>
+        <w:pStyle w:val="ListParagraph"/>
+        <w:numPr>
+          <w:ilvl w:val="1"/>
+          <w:numId w:val="22"/>
+        </w:numPr>
+        <w:rPr>
+          <w:rFonts w:asciiTheme="majorBidi" w:hAnsiTheme="majorBidi" w:cstheme="majorBidi"/>
+          <w:sz w:val="24"/>
+          <w:szCs w:val="24"/>
+        </w:rPr>
+      </w:pPr>
+      <w:r>
+        <w:rPr>
+          <w:rFonts w:asciiTheme="majorBidi" w:hAnsiTheme="majorBidi" w:cstheme="majorBidi"/>
+          <w:sz w:val="24"/>
+          <w:szCs w:val="24"/>
+        </w:rPr>
+        <w:t xml:space="preserve">Nevada [D] = 0.3 </w:t>
+      </w:r>
+      <w:r>
+        <w:rPr>
+          <w:rFonts w:asciiTheme="majorBidi" w:hAnsiTheme="majorBidi" w:cstheme="majorBidi"/>
+          <w:sz w:val="24"/>
+          <w:szCs w:val="24"/>
+        </w:rPr>
+        <w:t xml:space="preserve">─ </w:t>
+      </w:r>
+      <w:r>
+        <w:rPr>
+          <w:rFonts w:asciiTheme="majorBidi" w:hAnsiTheme="majorBidi" w:cstheme="majorBidi"/>
+          <w:sz w:val="24"/>
+          <w:szCs w:val="24"/>
+        </w:rPr>
+        <w:t xml:space="preserve"> 3.3% * </w:t>
+      </w:r>
+      <w:r>
+        <w:rPr>
+          <w:rFonts w:asciiTheme="majorBidi" w:hAnsiTheme="majorBidi" w:cstheme="majorBidi"/>
+          <w:sz w:val="24"/>
+          <w:szCs w:val="24"/>
+        </w:rPr>
+        <w:t>[A]</w:t>
+      </w:r>
+    </w:p>
+    <w:p>
+      <w:pPr>
+        <w:pStyle w:val="ListParagraph"/>
+        <w:numPr>
+          <w:ilvl w:val="1"/>
+          <w:numId w:val="22"/>
+        </w:numPr>
+        <w:rPr>
+          <w:rFonts w:asciiTheme="majorBidi" w:hAnsiTheme="majorBidi" w:cstheme="majorBidi"/>
+          <w:sz w:val="24"/>
+          <w:szCs w:val="24"/>
+        </w:rPr>
+      </w:pPr>
+      <w:r>
+        <w:rPr>
+          <w:rFonts w:asciiTheme="majorBidi" w:hAnsiTheme="majorBidi" w:cstheme="majorBidi"/>
+          <w:sz w:val="24"/>
+          <w:szCs w:val="24"/>
+        </w:rPr>
+        <w:t xml:space="preserve">California [E] = 4.4 </w:t>
+      </w:r>
+      <w:r>
+        <w:rPr>
+          <w:rFonts w:asciiTheme="majorBidi" w:hAnsiTheme="majorBidi" w:cstheme="majorBidi"/>
+          <w:sz w:val="24"/>
+          <w:szCs w:val="24"/>
+        </w:rPr>
+        <w:t>─</w:t>
+      </w:r>
+      <w:r>
+        <w:rPr>
+          <w:rFonts w:asciiTheme="majorBidi" w:hAnsiTheme="majorBidi" w:cstheme="majorBidi"/>
+          <w:sz w:val="24"/>
+          <w:szCs w:val="24"/>
+        </w:rPr>
+        <w:t xml:space="preserve"> 0.0% *</w:t>
+      </w:r>
+      <w:r>
+        <w:rPr>
+          <w:rFonts w:asciiTheme="majorBidi" w:hAnsiTheme="majorBidi" w:cstheme="majorBidi"/>
+          <w:sz w:val="24"/>
+          <w:szCs w:val="24"/>
+        </w:rPr>
+        <w:t xml:space="preserve"> </w:t>
+      </w:r>
+      <w:r>
+        <w:rPr>
+          <w:rFonts w:asciiTheme="majorBidi" w:hAnsiTheme="majorBidi" w:cstheme="majorBidi"/>
+          <w:sz w:val="24"/>
+          <w:szCs w:val="24"/>
+        </w:rPr>
+        <w:t>[A]</w:t>
+      </w:r>
+      <w:r>
+        <w:rPr>
+          <w:rFonts w:asciiTheme="majorBidi" w:hAnsiTheme="majorBidi" w:cstheme="majorBidi"/>
+          <w:sz w:val="24"/>
+          <w:szCs w:val="24"/>
+        </w:rPr>
+        <w:t xml:space="preserve"> = 4.4</w:t>
+      </w:r>
+    </w:p>
+    <w:p>
+      <w:pPr>
+        <w:pStyle w:val="ListParagraph"/>
+        <w:numPr>
+          <w:ilvl w:val="1"/>
+          <w:numId w:val="22"/>
+        </w:numPr>
+        <w:rPr>
+          <w:rFonts w:asciiTheme="majorBidi" w:hAnsiTheme="majorBidi" w:cstheme="majorBidi"/>
+          <w:sz w:val="24"/>
+          <w:szCs w:val="24"/>
+        </w:rPr>
+      </w:pPr>
+      <w:r>
+        <w:rPr>
+          <w:rFonts w:asciiTheme="majorBidi" w:hAnsiTheme="majorBidi" w:cstheme="majorBidi"/>
+          <w:sz w:val="24"/>
+          <w:szCs w:val="24"/>
+        </w:rPr>
+        <w:t xml:space="preserve">Mexico [F] = 1.5 </w:t>
+      </w:r>
+      <w:r>
+        <w:rPr>
+          <w:rFonts w:asciiTheme="majorBidi" w:hAnsiTheme="majorBidi" w:cstheme="majorBidi"/>
+          <w:sz w:val="24"/>
+          <w:szCs w:val="24"/>
+        </w:rPr>
+        <w:t>─</w:t>
+      </w:r>
+      <w:r>
+        <w:rPr>
+          <w:rFonts w:asciiTheme="majorBidi" w:hAnsiTheme="majorBidi" w:cstheme="majorBidi"/>
+          <w:sz w:val="24"/>
+          <w:szCs w:val="24"/>
+        </w:rPr>
+        <w:t xml:space="preserve"> </w:t>
+      </w:r>
+      <w:r>
+        <w:rPr>
+          <w:rFonts w:asciiTheme="majorBidi" w:hAnsiTheme="majorBidi" w:cstheme="majorBidi"/>
+          <w:sz w:val="24"/>
+          <w:szCs w:val="24"/>
+        </w:rPr>
+        <w:t>16.7</w:t>
+      </w:r>
+      <w:r>
+        <w:rPr>
+          <w:rFonts w:asciiTheme="majorBidi" w:hAnsiTheme="majorBidi" w:cstheme="majorBidi"/>
+          <w:sz w:val="24"/>
+          <w:szCs w:val="24"/>
+        </w:rPr>
+        <w:t>% *</w:t>
+      </w:r>
+      <w:r>
+        <w:rPr>
+          <w:rFonts w:asciiTheme="majorBidi" w:hAnsiTheme="majorBidi" w:cstheme="majorBidi"/>
+          <w:sz w:val="24"/>
+          <w:szCs w:val="24"/>
+        </w:rPr>
+        <w:t xml:space="preserve"> </w:t>
+      </w:r>
+      <w:r>
+        <w:rPr>
+          <w:rFonts w:asciiTheme="majorBidi" w:hAnsiTheme="majorBidi" w:cstheme="majorBidi"/>
+          <w:sz w:val="24"/>
+          <w:szCs w:val="24"/>
+        </w:rPr>
+        <w:t>[A]</w:t>
+      </w:r>
+    </w:p>
+    <w:p>
+      <w:pPr>
+        <w:pStyle w:val="ListParagraph"/>
+        <w:ind w:left="1440"/>
+        <w:rPr>
+          <w:rFonts w:asciiTheme="majorBidi" w:hAnsiTheme="majorBidi" w:cstheme="majorBidi"/>
+          <w:sz w:val="24"/>
+          <w:szCs w:val="24"/>
+        </w:rPr>
+      </w:pPr>
+    </w:p>
+    <w:p>
+      <w:pPr>
+        <w:pStyle w:val="ListParagraph"/>
+        <w:numPr>
+          <w:ilvl w:val="0"/>
+          <w:numId w:val="21"/>
+        </w:numPr>
+        <w:rPr>
+          <w:rFonts w:asciiTheme="majorBidi" w:hAnsiTheme="majorBidi" w:cstheme="majorBidi"/>
+          <w:sz w:val="24"/>
+          <w:szCs w:val="24"/>
+        </w:rPr>
+      </w:pPr>
+      <w:r>
+        <w:rPr>
+          <w:rFonts w:asciiTheme="majorBidi" w:hAnsiTheme="majorBidi" w:cstheme="majorBidi"/>
+          <w:sz w:val="24"/>
+          <w:szCs w:val="24"/>
+        </w:rPr>
+        <w:t xml:space="preserve">For Available Water between </w:t>
+      </w:r>
+      <w:r>
+        <w:rPr>
+          <w:rFonts w:asciiTheme="majorBidi" w:hAnsiTheme="majorBidi" w:cstheme="majorBidi"/>
+          <w:sz w:val="24"/>
+          <w:szCs w:val="24"/>
+        </w:rPr>
+        <w:t xml:space="preserve">8.7 and 7.5 </w:t>
+      </w:r>
+      <w:proofErr w:type="spellStart"/>
+      <w:r>
+        <w:rPr>
+          <w:rFonts w:asciiTheme="majorBidi" w:hAnsiTheme="majorBidi" w:cstheme="majorBidi"/>
+          <w:sz w:val="24"/>
+          <w:szCs w:val="24"/>
+        </w:rPr>
+        <w:t>maf</w:t>
+      </w:r>
+      <w:proofErr w:type="spellEnd"/>
+      <w:r>
+        <w:rPr>
+          <w:rFonts w:asciiTheme="majorBidi" w:hAnsiTheme="majorBidi" w:cstheme="majorBidi"/>
+          <w:sz w:val="24"/>
+          <w:szCs w:val="24"/>
+        </w:rPr>
+        <w:t xml:space="preserve"> per year (Rows [3] to [5]), the user’s share of the available water is</w:t>
+      </w:r>
+      <w:r>
+        <w:rPr>
+          <w:rFonts w:asciiTheme="majorBidi" w:hAnsiTheme="majorBidi" w:cstheme="majorBidi"/>
+          <w:sz w:val="24"/>
+          <w:szCs w:val="24"/>
+        </w:rPr>
+        <w:t xml:space="preserve"> </w:t>
+      </w:r>
+      <w:r>
+        <w:rPr>
+          <w:rFonts w:asciiTheme="majorBidi" w:hAnsiTheme="majorBidi" w:cstheme="majorBidi"/>
+          <w:sz w:val="24"/>
+          <w:szCs w:val="24"/>
+        </w:rPr>
+        <w:t>the</w:t>
+      </w:r>
+      <w:r>
+        <w:rPr>
+          <w:rFonts w:asciiTheme="majorBidi" w:hAnsiTheme="majorBidi" w:cstheme="majorBidi"/>
+          <w:sz w:val="24"/>
+          <w:szCs w:val="24"/>
+        </w:rPr>
+        <w:t>ir</w:t>
+      </w:r>
+      <w:r>
+        <w:rPr>
+          <w:rFonts w:asciiTheme="majorBidi" w:hAnsiTheme="majorBidi" w:cstheme="majorBidi"/>
+          <w:sz w:val="24"/>
+          <w:szCs w:val="24"/>
+        </w:rPr>
+        <w:t xml:space="preserve"> </w:t>
+      </w:r>
+      <w:r>
+        <w:rPr>
+          <w:rFonts w:asciiTheme="majorBidi" w:hAnsiTheme="majorBidi" w:cstheme="majorBidi"/>
+          <w:sz w:val="24"/>
+          <w:szCs w:val="24"/>
+        </w:rPr>
+        <w:t xml:space="preserve">share calculated for 8.7 </w:t>
+      </w:r>
+      <w:proofErr w:type="spellStart"/>
+      <w:r>
+        <w:rPr>
+          <w:rFonts w:asciiTheme="majorBidi" w:hAnsiTheme="majorBidi" w:cstheme="majorBidi"/>
+          <w:sz w:val="24"/>
+          <w:szCs w:val="24"/>
+        </w:rPr>
+        <w:t>maf</w:t>
+      </w:r>
+      <w:proofErr w:type="spellEnd"/>
+      <w:r>
+        <w:rPr>
+          <w:rFonts w:asciiTheme="majorBidi" w:hAnsiTheme="majorBidi" w:cstheme="majorBidi"/>
+          <w:sz w:val="24"/>
+          <w:szCs w:val="24"/>
+        </w:rPr>
+        <w:t xml:space="preserve"> per year in Step </w:t>
+      </w:r>
+      <w:r>
+        <w:rPr>
+          <w:rFonts w:asciiTheme="majorBidi" w:hAnsiTheme="majorBidi" w:cstheme="majorBidi"/>
+          <w:sz w:val="24"/>
+          <w:szCs w:val="24"/>
+        </w:rPr>
+        <w:t>2</w:t>
+      </w:r>
+      <w:r>
+        <w:rPr>
+          <w:rFonts w:asciiTheme="majorBidi" w:hAnsiTheme="majorBidi" w:cstheme="majorBidi"/>
+          <w:sz w:val="24"/>
+          <w:szCs w:val="24"/>
+        </w:rPr>
+        <w:t xml:space="preserve"> minus the </w:t>
+      </w:r>
+      <w:r>
+        <w:rPr>
+          <w:rFonts w:asciiTheme="majorBidi" w:hAnsiTheme="majorBidi" w:cstheme="majorBidi"/>
+          <w:sz w:val="24"/>
+          <w:szCs w:val="24"/>
+        </w:rPr>
+        <w:t xml:space="preserve">new percentage </w:t>
+      </w:r>
+      <w:r>
+        <w:rPr>
+          <w:rFonts w:asciiTheme="majorBidi" w:hAnsiTheme="majorBidi" w:cstheme="majorBidi"/>
+          <w:sz w:val="24"/>
+          <w:szCs w:val="24"/>
+        </w:rPr>
+        <w:t xml:space="preserve">share of shortage multiplied by the </w:t>
+      </w:r>
+      <w:r>
+        <w:rPr>
+          <w:rFonts w:asciiTheme="majorBidi" w:hAnsiTheme="majorBidi" w:cstheme="majorBidi"/>
+          <w:sz w:val="24"/>
+          <w:szCs w:val="24"/>
+        </w:rPr>
+        <w:t xml:space="preserve">incremental reduction </w:t>
+      </w:r>
+      <w:r>
+        <w:rPr>
+          <w:rFonts w:asciiTheme="majorBidi" w:hAnsiTheme="majorBidi" w:cstheme="majorBidi"/>
+          <w:sz w:val="24"/>
+          <w:szCs w:val="24"/>
+        </w:rPr>
+        <w:t xml:space="preserve">in available water </w:t>
+      </w:r>
+      <w:r>
+        <w:rPr>
+          <w:rFonts w:asciiTheme="majorBidi" w:hAnsiTheme="majorBidi" w:cstheme="majorBidi"/>
+          <w:sz w:val="24"/>
+          <w:szCs w:val="24"/>
+        </w:rPr>
+        <w:t xml:space="preserve">below 8.7 </w:t>
+      </w:r>
+      <w:proofErr w:type="spellStart"/>
+      <w:r>
+        <w:rPr>
+          <w:rFonts w:asciiTheme="majorBidi" w:hAnsiTheme="majorBidi" w:cstheme="majorBidi"/>
+          <w:sz w:val="24"/>
+          <w:szCs w:val="24"/>
+        </w:rPr>
+        <w:t>maf</w:t>
+      </w:r>
+      <w:proofErr w:type="spellEnd"/>
+      <w:r>
+        <w:rPr>
+          <w:rFonts w:asciiTheme="majorBidi" w:hAnsiTheme="majorBidi" w:cstheme="majorBidi"/>
+          <w:sz w:val="24"/>
+          <w:szCs w:val="24"/>
+        </w:rPr>
+        <w:t xml:space="preserve"> per year</w:t>
+      </w:r>
+      <w:r>
+        <w:rPr>
+          <w:rFonts w:asciiTheme="majorBidi" w:hAnsiTheme="majorBidi" w:cstheme="majorBidi"/>
+          <w:sz w:val="24"/>
+          <w:szCs w:val="24"/>
+        </w:rPr>
+        <w:t>:</w:t>
+      </w:r>
+    </w:p>
+    <w:p>
+      <w:pPr>
+        <w:pStyle w:val="ListParagraph"/>
+        <w:rPr>
+          <w:rFonts w:asciiTheme="majorBidi" w:hAnsiTheme="majorBidi" w:cstheme="majorBidi"/>
+          <w:sz w:val="24"/>
+          <w:szCs w:val="24"/>
+        </w:rPr>
+      </w:pPr>
+    </w:p>
+    <w:p>
+      <w:pPr>
+        <w:pStyle w:val="ListParagraph"/>
+        <w:numPr>
+          <w:ilvl w:val="1"/>
+          <w:numId w:val="21"/>
+        </w:numPr>
+        <w:rPr>
+          <w:rFonts w:asciiTheme="majorBidi" w:hAnsiTheme="majorBidi" w:cstheme="majorBidi"/>
+          <w:sz w:val="24"/>
+          <w:szCs w:val="24"/>
+        </w:rPr>
+      </w:pPr>
+      <w:r>
+        <w:rPr>
+          <w:rFonts w:asciiTheme="majorBidi" w:hAnsiTheme="majorBidi" w:cstheme="majorBidi"/>
+          <w:sz w:val="24"/>
+          <w:szCs w:val="24"/>
+        </w:rPr>
+        <w:t xml:space="preserve">Arizona [C] = 2.56 </w:t>
+      </w:r>
+      <w:r>
+        <w:rPr>
+          <w:rFonts w:asciiTheme="majorBidi" w:hAnsiTheme="majorBidi" w:cstheme="majorBidi"/>
+          <w:sz w:val="24"/>
+          <w:szCs w:val="24"/>
+        </w:rPr>
+        <w:t>─</w:t>
+      </w:r>
+      <w:r>
+        <w:rPr>
+          <w:rFonts w:asciiTheme="majorBidi" w:hAnsiTheme="majorBidi" w:cstheme="majorBidi"/>
+          <w:sz w:val="24"/>
+          <w:szCs w:val="24"/>
+        </w:rPr>
+        <w:t xml:space="preserve"> 43.3% * ([A] </w:t>
+      </w:r>
+      <w:r>
+        <w:rPr>
+          <w:rFonts w:asciiTheme="majorBidi" w:hAnsiTheme="majorBidi" w:cstheme="majorBidi"/>
+          <w:sz w:val="24"/>
+          <w:szCs w:val="24"/>
+        </w:rPr>
+        <w:t>─</w:t>
+      </w:r>
+      <w:r>
+        <w:rPr>
+          <w:rFonts w:asciiTheme="majorBidi" w:hAnsiTheme="majorBidi" w:cstheme="majorBidi"/>
+          <w:sz w:val="24"/>
+          <w:szCs w:val="24"/>
+        </w:rPr>
+        <w:t xml:space="preserve"> 0.3)</w:t>
+      </w:r>
+    </w:p>
+    <w:p>
+      <w:pPr>
+        <w:pStyle w:val="ListParagraph"/>
+        <w:numPr>
+          <w:ilvl w:val="1"/>
+          <w:numId w:val="21"/>
+        </w:numPr>
+        <w:rPr>
+          <w:rFonts w:asciiTheme="majorBidi" w:hAnsiTheme="majorBidi" w:cstheme="majorBidi"/>
+          <w:sz w:val="24"/>
+          <w:szCs w:val="24"/>
+        </w:rPr>
+      </w:pPr>
+      <w:r>
+        <w:rPr>
+          <w:rFonts w:asciiTheme="majorBidi" w:hAnsiTheme="majorBidi" w:cstheme="majorBidi"/>
+          <w:sz w:val="24"/>
+          <w:szCs w:val="24"/>
+        </w:rPr>
+        <w:t xml:space="preserve">Nevada [D] = 0.29 </w:t>
+      </w:r>
+      <w:r>
+        <w:rPr>
+          <w:rFonts w:asciiTheme="majorBidi" w:hAnsiTheme="majorBidi" w:cstheme="majorBidi"/>
+          <w:sz w:val="24"/>
+          <w:szCs w:val="24"/>
+        </w:rPr>
+        <w:t>─</w:t>
+      </w:r>
+      <w:r>
+        <w:rPr>
+          <w:rFonts w:asciiTheme="majorBidi" w:hAnsiTheme="majorBidi" w:cstheme="majorBidi"/>
+          <w:sz w:val="24"/>
+          <w:szCs w:val="24"/>
+        </w:rPr>
+        <w:t xml:space="preserve"> </w:t>
+      </w:r>
+      <w:r>
+        <w:rPr>
+          <w:rFonts w:asciiTheme="majorBidi" w:hAnsiTheme="majorBidi" w:cstheme="majorBidi"/>
+          <w:sz w:val="24"/>
+          <w:szCs w:val="24"/>
+        </w:rPr>
+        <w:t>3</w:t>
+      </w:r>
+      <w:r>
+        <w:rPr>
+          <w:rFonts w:asciiTheme="majorBidi" w:hAnsiTheme="majorBidi" w:cstheme="majorBidi"/>
+          <w:sz w:val="24"/>
+          <w:szCs w:val="24"/>
+        </w:rPr>
+        <w:t xml:space="preserve">.3% * ([A] </w:t>
+      </w:r>
+      <w:r>
+        <w:rPr>
+          <w:rFonts w:asciiTheme="majorBidi" w:hAnsiTheme="majorBidi" w:cstheme="majorBidi"/>
+          <w:sz w:val="24"/>
+          <w:szCs w:val="24"/>
+        </w:rPr>
+        <w:t>─</w:t>
+      </w:r>
+      <w:r>
+        <w:rPr>
+          <w:rFonts w:asciiTheme="majorBidi" w:hAnsiTheme="majorBidi" w:cstheme="majorBidi"/>
+          <w:sz w:val="24"/>
+          <w:szCs w:val="24"/>
+        </w:rPr>
+        <w:t xml:space="preserve"> 0.3)</w:t>
+      </w:r>
+    </w:p>
+    <w:p>
+      <w:pPr>
+        <w:pStyle w:val="ListParagraph"/>
+        <w:numPr>
+          <w:ilvl w:val="1"/>
+          <w:numId w:val="21"/>
+        </w:numPr>
+        <w:rPr>
+          <w:rFonts w:asciiTheme="majorBidi" w:hAnsiTheme="majorBidi" w:cstheme="majorBidi"/>
+          <w:sz w:val="24"/>
+          <w:szCs w:val="24"/>
+        </w:rPr>
+      </w:pPr>
+      <w:r>
+        <w:rPr>
+          <w:rFonts w:asciiTheme="majorBidi" w:hAnsiTheme="majorBidi" w:cstheme="majorBidi"/>
+          <w:sz w:val="24"/>
+          <w:szCs w:val="24"/>
+        </w:rPr>
+        <w:t>California</w:t>
+      </w:r>
+      <w:r>
+        <w:rPr>
+          <w:rFonts w:asciiTheme="majorBidi" w:hAnsiTheme="majorBidi" w:cstheme="majorBidi"/>
+          <w:sz w:val="24"/>
+          <w:szCs w:val="24"/>
+        </w:rPr>
+        <w:t xml:space="preserve"> [D] = </w:t>
+      </w:r>
+      <w:r>
+        <w:rPr>
+          <w:rFonts w:asciiTheme="majorBidi" w:hAnsiTheme="majorBidi" w:cstheme="majorBidi"/>
+          <w:sz w:val="24"/>
+          <w:szCs w:val="24"/>
+        </w:rPr>
+        <w:t>4.40</w:t>
+      </w:r>
+      <w:r>
+        <w:rPr>
+          <w:rFonts w:asciiTheme="majorBidi" w:hAnsiTheme="majorBidi" w:cstheme="majorBidi"/>
+          <w:sz w:val="24"/>
+          <w:szCs w:val="24"/>
+        </w:rPr>
+        <w:t xml:space="preserve"> </w:t>
+      </w:r>
+      <w:r>
+        <w:rPr>
+          <w:rFonts w:asciiTheme="majorBidi" w:hAnsiTheme="majorBidi" w:cstheme="majorBidi"/>
+          <w:sz w:val="24"/>
+          <w:szCs w:val="24"/>
+        </w:rPr>
+        <w:t>─</w:t>
+      </w:r>
+      <w:r>
+        <w:rPr>
+          <w:rFonts w:asciiTheme="majorBidi" w:hAnsiTheme="majorBidi" w:cstheme="majorBidi"/>
+          <w:sz w:val="24"/>
+          <w:szCs w:val="24"/>
+        </w:rPr>
+        <w:t xml:space="preserve"> </w:t>
+      </w:r>
+      <w:r>
+        <w:rPr>
+          <w:rFonts w:asciiTheme="majorBidi" w:hAnsiTheme="majorBidi" w:cstheme="majorBidi"/>
+          <w:sz w:val="24"/>
+          <w:szCs w:val="24"/>
+        </w:rPr>
+        <w:t>36.7%</w:t>
+      </w:r>
+      <w:r>
+        <w:rPr>
+          <w:rFonts w:asciiTheme="majorBidi" w:hAnsiTheme="majorBidi" w:cstheme="majorBidi"/>
+          <w:sz w:val="24"/>
+          <w:szCs w:val="24"/>
+        </w:rPr>
+        <w:t xml:space="preserve"> * ([A] </w:t>
+      </w:r>
+      <w:r>
+        <w:rPr>
+          <w:rFonts w:asciiTheme="majorBidi" w:hAnsiTheme="majorBidi" w:cstheme="majorBidi"/>
+          <w:sz w:val="24"/>
+          <w:szCs w:val="24"/>
+        </w:rPr>
+        <w:t>─</w:t>
+      </w:r>
+      <w:r>
+        <w:rPr>
+          <w:rFonts w:asciiTheme="majorBidi" w:hAnsiTheme="majorBidi" w:cstheme="majorBidi"/>
+          <w:sz w:val="24"/>
+          <w:szCs w:val="24"/>
+        </w:rPr>
+        <w:t xml:space="preserve"> 0.3)</w:t>
+      </w:r>
+    </w:p>
+    <w:p>
+      <w:pPr>
+        <w:pStyle w:val="ListParagraph"/>
+        <w:numPr>
+          <w:ilvl w:val="1"/>
+          <w:numId w:val="21"/>
+        </w:numPr>
+        <w:rPr>
+          <w:rFonts w:asciiTheme="majorBidi" w:hAnsiTheme="majorBidi" w:cstheme="majorBidi"/>
+          <w:sz w:val="24"/>
+          <w:szCs w:val="24"/>
+        </w:rPr>
+      </w:pPr>
+      <w:r>
+        <w:rPr>
+          <w:rFonts w:asciiTheme="majorBidi" w:hAnsiTheme="majorBidi" w:cstheme="majorBidi"/>
+          <w:sz w:val="24"/>
+          <w:szCs w:val="24"/>
+        </w:rPr>
+        <w:t>Mexico</w:t>
+      </w:r>
+      <w:r>
+        <w:rPr>
+          <w:rFonts w:asciiTheme="majorBidi" w:hAnsiTheme="majorBidi" w:cstheme="majorBidi"/>
+          <w:sz w:val="24"/>
+          <w:szCs w:val="24"/>
+        </w:rPr>
+        <w:t xml:space="preserve"> [D] = 4.40 </w:t>
+      </w:r>
+      <w:r>
+        <w:rPr>
+          <w:rFonts w:asciiTheme="majorBidi" w:hAnsiTheme="majorBidi" w:cstheme="majorBidi"/>
+          <w:sz w:val="24"/>
+          <w:szCs w:val="24"/>
+        </w:rPr>
+        <w:t>─</w:t>
+      </w:r>
+      <w:r>
+        <w:rPr>
+          <w:rFonts w:asciiTheme="majorBidi" w:hAnsiTheme="majorBidi" w:cstheme="majorBidi"/>
+          <w:sz w:val="24"/>
+          <w:szCs w:val="24"/>
+        </w:rPr>
+        <w:t xml:space="preserve"> </w:t>
+      </w:r>
+      <w:r>
+        <w:rPr>
+          <w:rFonts w:asciiTheme="majorBidi" w:hAnsiTheme="majorBidi" w:cstheme="majorBidi"/>
+          <w:sz w:val="24"/>
+          <w:szCs w:val="24"/>
+        </w:rPr>
+        <w:t>16</w:t>
+      </w:r>
+      <w:r>
+        <w:rPr>
+          <w:rFonts w:asciiTheme="majorBidi" w:hAnsiTheme="majorBidi" w:cstheme="majorBidi"/>
+          <w:sz w:val="24"/>
+          <w:szCs w:val="24"/>
+        </w:rPr>
+        <w:t xml:space="preserve">.7% * ([A] </w:t>
+      </w:r>
+      <w:r>
+        <w:rPr>
+          <w:rFonts w:asciiTheme="majorBidi" w:hAnsiTheme="majorBidi" w:cstheme="majorBidi"/>
+          <w:sz w:val="24"/>
+          <w:szCs w:val="24"/>
+        </w:rPr>
+        <w:t>─</w:t>
+      </w:r>
+      <w:r>
+        <w:rPr>
+          <w:rFonts w:asciiTheme="majorBidi" w:hAnsiTheme="majorBidi" w:cstheme="majorBidi"/>
+          <w:sz w:val="24"/>
+          <w:szCs w:val="24"/>
+        </w:rPr>
+        <w:t xml:space="preserve"> 0.3)</w:t>
+      </w:r>
+    </w:p>
+    <w:p>
+      <w:pPr>
+        <w:pStyle w:val="ListParagraph"/>
+        <w:ind w:left="1440"/>
+        <w:rPr>
+          <w:rFonts w:asciiTheme="majorBidi" w:hAnsiTheme="majorBidi" w:cstheme="majorBidi"/>
+          <w:sz w:val="24"/>
+          <w:szCs w:val="24"/>
+        </w:rPr>
+      </w:pPr>
+    </w:p>
+    <w:p>
+      <w:pPr>
+        <w:pStyle w:val="ListParagraph"/>
+        <w:numPr>
+          <w:ilvl w:val="0"/>
+          <w:numId w:val="21"/>
+        </w:numPr>
+        <w:rPr>
+          <w:rFonts w:asciiTheme="majorBidi" w:hAnsiTheme="majorBidi" w:cstheme="majorBidi"/>
+          <w:sz w:val="24"/>
+          <w:szCs w:val="24"/>
+        </w:rPr>
+      </w:pPr>
+      <w:r>
+        <w:rPr>
+          <w:rFonts w:asciiTheme="majorBidi" w:hAnsiTheme="majorBidi" w:cstheme="majorBidi"/>
+          <w:sz w:val="24"/>
+          <w:szCs w:val="24"/>
+        </w:rPr>
+        <w:t>Percentage share</w:t>
+      </w:r>
+      <w:r>
+        <w:rPr>
+          <w:rFonts w:asciiTheme="majorBidi" w:hAnsiTheme="majorBidi" w:cstheme="majorBidi"/>
+          <w:sz w:val="24"/>
+          <w:szCs w:val="24"/>
+        </w:rPr>
+        <w:t>s</w:t>
+      </w:r>
+      <w:r>
+        <w:rPr>
+          <w:rFonts w:asciiTheme="majorBidi" w:hAnsiTheme="majorBidi" w:cstheme="majorBidi"/>
+          <w:sz w:val="24"/>
+          <w:szCs w:val="24"/>
+        </w:rPr>
+        <w:t xml:space="preserve"> of shortages are not defined for available water below 7.5 </w:t>
+      </w:r>
+      <w:proofErr w:type="spellStart"/>
+      <w:r>
+        <w:rPr>
+          <w:rFonts w:asciiTheme="majorBidi" w:hAnsiTheme="majorBidi" w:cstheme="majorBidi"/>
+          <w:sz w:val="24"/>
+          <w:szCs w:val="24"/>
+        </w:rPr>
+        <w:t>maf</w:t>
+      </w:r>
+      <w:proofErr w:type="spellEnd"/>
+      <w:r>
+        <w:rPr>
+          <w:rFonts w:asciiTheme="majorBidi" w:hAnsiTheme="majorBidi" w:cstheme="majorBidi"/>
+          <w:sz w:val="24"/>
+          <w:szCs w:val="24"/>
+        </w:rPr>
+        <w:t xml:space="preserve"> per year</w:t>
+      </w:r>
+      <w:r>
+        <w:rPr>
+          <w:rFonts w:asciiTheme="majorBidi" w:hAnsiTheme="majorBidi" w:cstheme="majorBidi"/>
+          <w:sz w:val="24"/>
+          <w:szCs w:val="24"/>
+        </w:rPr>
+        <w:t xml:space="preserve"> (Row [6])</w:t>
+      </w:r>
+      <w:r>
+        <w:rPr>
+          <w:rFonts w:asciiTheme="majorBidi" w:hAnsiTheme="majorBidi" w:cstheme="majorBidi"/>
+          <w:sz w:val="24"/>
+          <w:szCs w:val="24"/>
+        </w:rPr>
+        <w:t>.</w:t>
+      </w:r>
+    </w:p>
+    <w:p>
+      <w:pPr>
+        <w:pStyle w:val="ListParagraph"/>
+        <w:rPr>
+          <w:rFonts w:asciiTheme="majorBidi" w:hAnsiTheme="majorBidi" w:cstheme="majorBidi"/>
+          <w:sz w:val="24"/>
+          <w:szCs w:val="24"/>
+        </w:rPr>
+      </w:pPr>
+    </w:p>
+    <w:p>
+      <w:pPr>
+        <w:pStyle w:val="ListParagraph"/>
+        <w:numPr>
+          <w:ilvl w:val="0"/>
+          <w:numId w:val="21"/>
+        </w:numPr>
+        <w:rPr>
+          <w:rFonts w:asciiTheme="majorBidi" w:hAnsiTheme="majorBidi" w:cstheme="majorBidi"/>
+          <w:sz w:val="24"/>
+          <w:szCs w:val="24"/>
+        </w:rPr>
+      </w:pPr>
+      <w:r>
+        <w:rPr>
+          <w:rFonts w:asciiTheme="majorBidi" w:hAnsiTheme="majorBidi" w:cstheme="majorBidi"/>
+          <w:sz w:val="24"/>
+          <w:szCs w:val="24"/>
+        </w:rPr>
+        <w:t xml:space="preserve">The same calculations in Step </w:t>
+      </w:r>
+      <w:r>
+        <w:rPr>
+          <w:rFonts w:asciiTheme="majorBidi" w:hAnsiTheme="majorBidi" w:cstheme="majorBidi"/>
+          <w:sz w:val="24"/>
+          <w:szCs w:val="24"/>
+        </w:rPr>
+        <w:t>3</w:t>
+      </w:r>
+      <w:r>
+        <w:rPr>
+          <w:rFonts w:asciiTheme="majorBidi" w:hAnsiTheme="majorBidi" w:cstheme="majorBidi"/>
+          <w:sz w:val="24"/>
+          <w:szCs w:val="24"/>
+        </w:rPr>
+        <w:t xml:space="preserve"> apply w</w:t>
+      </w:r>
+      <w:r>
+        <w:rPr>
+          <w:rFonts w:asciiTheme="majorBidi" w:hAnsiTheme="majorBidi" w:cstheme="majorBidi"/>
+          <w:sz w:val="24"/>
+          <w:szCs w:val="24"/>
+        </w:rPr>
+        <w:t xml:space="preserve">ere the percentage shares of shortages for </w:t>
+      </w:r>
+      <w:r>
+        <w:rPr>
+          <w:rFonts w:asciiTheme="majorBidi" w:hAnsiTheme="majorBidi" w:cstheme="majorBidi"/>
+          <w:sz w:val="24"/>
+          <w:szCs w:val="24"/>
+        </w:rPr>
+        <w:t xml:space="preserve">Available Water below 7.5 </w:t>
+      </w:r>
+      <w:proofErr w:type="spellStart"/>
+      <w:r>
+        <w:rPr>
+          <w:rFonts w:asciiTheme="majorBidi" w:hAnsiTheme="majorBidi" w:cstheme="majorBidi"/>
+          <w:sz w:val="24"/>
+          <w:szCs w:val="24"/>
+        </w:rPr>
+        <w:t>maf</w:t>
+      </w:r>
+      <w:proofErr w:type="spellEnd"/>
+      <w:r>
+        <w:rPr>
+          <w:rFonts w:asciiTheme="majorBidi" w:hAnsiTheme="majorBidi" w:cstheme="majorBidi"/>
+          <w:sz w:val="24"/>
+          <w:szCs w:val="24"/>
+        </w:rPr>
+        <w:t xml:space="preserve"> per year the same as the percentages between 8.7 and 7.5 </w:t>
+      </w:r>
+      <w:proofErr w:type="spellStart"/>
+      <w:r>
+        <w:rPr>
+          <w:rFonts w:asciiTheme="majorBidi" w:hAnsiTheme="majorBidi" w:cstheme="majorBidi"/>
+          <w:sz w:val="24"/>
+          <w:szCs w:val="24"/>
+        </w:rPr>
+        <w:t>maf</w:t>
+      </w:r>
+      <w:proofErr w:type="spellEnd"/>
+      <w:r>
+        <w:rPr>
+          <w:rFonts w:asciiTheme="majorBidi" w:hAnsiTheme="majorBidi" w:cstheme="majorBidi"/>
+          <w:sz w:val="24"/>
+          <w:szCs w:val="24"/>
+        </w:rPr>
+        <w:t xml:space="preserve"> per year.</w:t>
+      </w:r>
+    </w:p>
+    <w:p>
+      <w:pPr>
+        <w:pStyle w:val="ListParagraph"/>
+        <w:rPr>
+          <w:rFonts w:asciiTheme="majorBidi" w:hAnsiTheme="majorBidi" w:cstheme="majorBidi"/>
+          <w:sz w:val="24"/>
+          <w:szCs w:val="24"/>
+        </w:rPr>
+      </w:pPr>
+    </w:p>
+    <w:p>
+      <w:pPr>
+        <w:pStyle w:val="ListParagraph"/>
+        <w:numPr>
+          <w:ilvl w:val="0"/>
+          <w:numId w:val="21"/>
+        </w:numPr>
+        <w:rPr>
+          <w:rFonts w:asciiTheme="majorBidi" w:hAnsiTheme="majorBidi" w:cstheme="majorBidi"/>
+          <w:sz w:val="24"/>
+          <w:szCs w:val="24"/>
+        </w:rPr>
+      </w:pPr>
+      <w:r>
+        <w:rPr>
+          <w:rFonts w:asciiTheme="majorBidi" w:hAnsiTheme="majorBidi" w:cstheme="majorBidi"/>
+          <w:sz w:val="24"/>
+          <w:szCs w:val="24"/>
+        </w:rPr>
+        <w:t>Total</w:t>
+      </w:r>
+      <w:r>
+        <w:rPr>
+          <w:rFonts w:asciiTheme="majorBidi" w:hAnsiTheme="majorBidi" w:cstheme="majorBidi"/>
+          <w:sz w:val="24"/>
+          <w:szCs w:val="24"/>
+        </w:rPr>
+        <w:t xml:space="preserve"> Available Water</w:t>
+      </w:r>
+      <w:r>
+        <w:rPr>
+          <w:rFonts w:asciiTheme="majorBidi" w:hAnsiTheme="majorBidi" w:cstheme="majorBidi"/>
+          <w:sz w:val="24"/>
+          <w:szCs w:val="24"/>
+        </w:rPr>
+        <w:t xml:space="preserve"> [G] = [C] + [D] + [E] + [F]</w:t>
+      </w:r>
+    </w:p>
+    <w:p>
+      <w:pPr>
+        <w:pStyle w:val="ListParagraph"/>
+        <w:rPr>
+          <w:rFonts w:asciiTheme="majorBidi" w:hAnsiTheme="majorBidi" w:cstheme="majorBidi"/>
+          <w:sz w:val="24"/>
+          <w:szCs w:val="24"/>
+        </w:rPr>
+      </w:pPr>
+    </w:p>
+    <w:p>
+      <w:pPr>
+        <w:pStyle w:val="ListParagraph"/>
+        <w:numPr>
+          <w:ilvl w:val="0"/>
+          <w:numId w:val="21"/>
+        </w:numPr>
+        <w:rPr>
+          <w:rFonts w:asciiTheme="majorBidi" w:hAnsiTheme="majorBidi" w:cstheme="majorBidi"/>
+          <w:sz w:val="24"/>
+          <w:szCs w:val="24"/>
+        </w:rPr>
+      </w:pPr>
+      <w:r>
+        <w:rPr>
+          <w:rFonts w:asciiTheme="majorBidi" w:hAnsiTheme="majorBidi" w:cstheme="majorBidi"/>
+          <w:sz w:val="24"/>
+          <w:szCs w:val="24"/>
+        </w:rPr>
+        <w:t>A user’s Percent of Available Water is their share by volume divided by the total volume.</w:t>
+      </w:r>
+    </w:p>
+    <w:p>
+      <w:pPr>
+        <w:pStyle w:val="ListParagraph"/>
+        <w:rPr>
+          <w:rFonts w:asciiTheme="majorBidi" w:hAnsiTheme="majorBidi" w:cstheme="majorBidi"/>
+          <w:sz w:val="24"/>
+          <w:szCs w:val="24"/>
+        </w:rPr>
+      </w:pPr>
+    </w:p>
+    <w:p>
+      <w:pPr>
+        <w:pStyle w:val="ListParagraph"/>
+        <w:numPr>
+          <w:ilvl w:val="1"/>
+          <w:numId w:val="21"/>
+        </w:numPr>
+        <w:rPr>
+          <w:rFonts w:asciiTheme="majorBidi" w:hAnsiTheme="majorBidi" w:cstheme="majorBidi"/>
+          <w:sz w:val="24"/>
+          <w:szCs w:val="24"/>
+        </w:rPr>
+      </w:pPr>
+      <w:r>
+        <w:rPr>
+          <w:rFonts w:asciiTheme="majorBidi" w:hAnsiTheme="majorBidi" w:cstheme="majorBidi"/>
+          <w:sz w:val="24"/>
+          <w:szCs w:val="24"/>
+        </w:rPr>
+        <w:t>Arizona [H] = [C] / [G]</w:t>
+      </w:r>
+    </w:p>
+    <w:p>
+      <w:pPr>
+        <w:pStyle w:val="ListParagraph"/>
+        <w:numPr>
+          <w:ilvl w:val="1"/>
+          <w:numId w:val="21"/>
+        </w:numPr>
+        <w:rPr>
+          <w:rFonts w:asciiTheme="majorBidi" w:hAnsiTheme="majorBidi" w:cstheme="majorBidi"/>
+          <w:sz w:val="24"/>
+          <w:szCs w:val="24"/>
+        </w:rPr>
+      </w:pPr>
+      <w:r>
+        <w:rPr>
+          <w:rFonts w:asciiTheme="majorBidi" w:hAnsiTheme="majorBidi" w:cstheme="majorBidi"/>
+          <w:sz w:val="24"/>
+          <w:szCs w:val="24"/>
+        </w:rPr>
+        <w:t>Nevada [I] = [D] / [G]</w:t>
+      </w:r>
+    </w:p>
+    <w:p>
+      <w:pPr>
+        <w:pStyle w:val="ListParagraph"/>
+        <w:numPr>
+          <w:ilvl w:val="1"/>
+          <w:numId w:val="21"/>
+        </w:numPr>
+        <w:rPr>
+          <w:rFonts w:asciiTheme="majorBidi" w:hAnsiTheme="majorBidi" w:cstheme="majorBidi"/>
+          <w:sz w:val="24"/>
+          <w:szCs w:val="24"/>
+        </w:rPr>
+      </w:pPr>
+      <w:r>
+        <w:rPr>
+          <w:rFonts w:asciiTheme="majorBidi" w:hAnsiTheme="majorBidi" w:cstheme="majorBidi"/>
+          <w:sz w:val="24"/>
+          <w:szCs w:val="24"/>
+        </w:rPr>
+        <w:t>And so forth.</w:t>
+      </w:r>
+    </w:p>
+    <w:p>
+      <w:pPr>
+        <w:pStyle w:val="ListParagraph"/>
+        <w:ind w:left="1440"/>
+        <w:rPr>
+          <w:rFonts w:asciiTheme="majorBidi" w:hAnsiTheme="majorBidi" w:cstheme="majorBidi"/>
+          <w:sz w:val="24"/>
+          <w:szCs w:val="24"/>
+        </w:rPr>
+      </w:pPr>
+    </w:p>
+    <w:p>
+      <w:pPr>
+        <w:pStyle w:val="ListParagraph"/>
+        <w:numPr>
+          <w:ilvl w:val="0"/>
+          <w:numId w:val="21"/>
+        </w:numPr>
+        <w:rPr>
+          <w:rFonts w:asciiTheme="majorBidi" w:hAnsiTheme="majorBidi" w:cstheme="majorBidi"/>
+          <w:sz w:val="24"/>
+          <w:szCs w:val="24"/>
+        </w:rPr>
+      </w:pPr>
+      <w:r>
+        <w:rPr>
+          <w:rFonts w:asciiTheme="majorBidi" w:hAnsiTheme="majorBidi" w:cstheme="majorBidi"/>
+          <w:sz w:val="24"/>
+          <w:szCs w:val="24"/>
+        </w:rPr>
+        <w:t>Total Percentage of Available Water [L] = [H] + [I] + [J] + [K]</w:t>
+      </w:r>
+      <w:r>
+        <w:rPr>
+          <w:rFonts w:asciiTheme="majorBidi" w:hAnsiTheme="majorBidi" w:cstheme="majorBidi"/>
+          <w:sz w:val="24"/>
+          <w:szCs w:val="24"/>
+        </w:rPr>
+        <w:t xml:space="preserve"> = 100%</w:t>
+      </w:r>
+      <w:r>
+        <w:rPr>
+          <w:rFonts w:asciiTheme="majorBidi" w:hAnsiTheme="majorBidi" w:cstheme="majorBidi"/>
+          <w:sz w:val="24"/>
+          <w:szCs w:val="24"/>
+        </w:rPr>
+        <w:t>.</w:t>
+      </w:r>
+    </w:p>
+    <w:p>
+      <w:pPr>
+        <w:rPr>
+          <w:rFonts w:asciiTheme="majorBidi" w:hAnsiTheme="majorBidi" w:cstheme="majorBidi"/>
+          <w:b/>
+          <w:bCs/>
+          <w:sz w:val="24"/>
+          <w:szCs w:val="24"/>
+        </w:rPr>
+      </w:pPr>
+      <w:r>
+        <w:rPr>
+          <w:rFonts w:asciiTheme="majorBidi" w:hAnsiTheme="majorBidi" w:cstheme="majorBidi"/>
+          <w:b/>
+          <w:bCs/>
+          <w:sz w:val="24"/>
+          <w:szCs w:val="24"/>
+        </w:rPr>
+        <w:t>Observations</w:t>
+      </w:r>
+    </w:p>
+    <w:p>
+      <w:pPr>
+        <w:pStyle w:val="ListParagraph"/>
+        <w:numPr>
+          <w:ilvl w:val="0"/>
+          <w:numId w:val="23"/>
+        </w:numPr>
+        <w:rPr>
+          <w:rFonts w:asciiTheme="majorBidi" w:hAnsiTheme="majorBidi" w:cstheme="majorBidi"/>
+          <w:sz w:val="24"/>
+          <w:szCs w:val="24"/>
+        </w:rPr>
+      </w:pPr>
+      <w:r>
+        <w:rPr>
+          <w:rFonts w:asciiTheme="majorBidi" w:hAnsiTheme="majorBidi" w:cstheme="majorBidi"/>
+          <w:sz w:val="24"/>
+          <w:szCs w:val="24"/>
+        </w:rPr>
+        <w:t>Nevada and Mexico’s percent shares of the total available water remain constant at 3.3% and 16.67%, respectively. These percentage shares are the same share of the historical allocations.</w:t>
+      </w:r>
+    </w:p>
+    <w:p>
+      <w:pPr>
+        <w:pStyle w:val="ListParagraph"/>
+        <w:numPr>
+          <w:ilvl w:val="0"/>
+          <w:numId w:val="23"/>
+        </w:numPr>
+        <w:rPr>
+          <w:rFonts w:asciiTheme="majorBidi" w:hAnsiTheme="majorBidi" w:cstheme="majorBidi"/>
+          <w:sz w:val="24"/>
+          <w:szCs w:val="24"/>
+        </w:rPr>
+      </w:pPr>
+      <w:r>
+        <w:rPr>
+          <w:rFonts w:asciiTheme="majorBidi" w:hAnsiTheme="majorBidi" w:cstheme="majorBidi"/>
+          <w:sz w:val="24"/>
+          <w:szCs w:val="24"/>
+        </w:rPr>
+        <w:t xml:space="preserve">Arizona’s percentage share of the available water decreases as </w:t>
+      </w:r>
+      <w:r>
+        <w:rPr>
+          <w:rFonts w:asciiTheme="majorBidi" w:hAnsiTheme="majorBidi" w:cstheme="majorBidi"/>
+          <w:sz w:val="24"/>
+          <w:szCs w:val="24"/>
+        </w:rPr>
+        <w:t>the total available water decreases whereas California’s share of the available water increases.</w:t>
+      </w:r>
+    </w:p>
+    <w:p>
+      <w:pPr>
+        <w:pStyle w:val="Heading1"/>
+      </w:pPr>
+      <w:r>
         <w:t>References</w:t>
       </w:r>
     </w:p>
@@ -10689,12 +11286,19 @@
       <w:r>
         <w:t xml:space="preserve">, November 8, 2021. </w:t>
       </w:r>
-      <w:hyperlink r:id="rId17" w:history="1">
+      <w:hyperlink r:id="rId19" w:history="1">
         <w:r>
           <w:rPr>
             <w:rStyle w:val="Hyperlink"/>
           </w:rPr>
-          <w:t>https://www.azcentral.com/story/opinion/op-ed/joannaallhands/2021/11/08/lake-mead-could-get-extra-water-from-lower-basin-annually/6306601001/</w:t>
+          <w:t>https://www.azcentral.com/story/opinion/op-</w:t>
+        </w:r>
+        <w:r>
+          <w:rPr>
+            <w:rStyle w:val="Hyperlink"/>
+          </w:rPr>
+          <w:lastRenderedPageBreak/>
+          <w:t>ed/joannaallhands/2021/11/08/lake-mead-could-get-extra-water-from-lower-basin-annually/6306601001/</w:t>
         </w:r>
       </w:hyperlink>
       <w:r>
@@ -10710,7 +11314,7 @@
       <w:r>
         <w:t xml:space="preserve">Buschatzke, T., Hamby, J. B., and Entsminger, J. (2024). "Lower Basin Alternative for the Post-2026 Coordinated Operation of the Colorado River Basin." </w:t>
       </w:r>
-      <w:hyperlink r:id="rId18" w:history="1">
+      <w:hyperlink r:id="rId20" w:history="1">
         <w:r>
           <w:rPr>
             <w:rStyle w:val="Hyperlink"/>
@@ -10731,7 +11335,7 @@
       <w:r>
         <w:t xml:space="preserve">CAP. (2022). "ICS – Three little letters that signify big contributions and new flexibility." Central Arizona Project, </w:t>
       </w:r>
-      <w:hyperlink r:id="rId19" w:history="1">
+      <w:hyperlink r:id="rId21" w:history="1">
         <w:r>
           <w:rPr>
             <w:rStyle w:val="Hyperlink"/>
@@ -10752,7 +11356,7 @@
       <w:r>
         <w:t xml:space="preserve">Carson, C. A., Stone, C. H., Wilson, F. E., Watson, E. H., and Bishop, L. C. (1948). "Upper Colorado River Basin Compact." U.S. Bureau of Reclamation, </w:t>
       </w:r>
-      <w:hyperlink r:id="rId20" w:history="1">
+      <w:hyperlink r:id="rId22" w:history="1">
         <w:r>
           <w:rPr>
             <w:rStyle w:val="Hyperlink"/>
@@ -10788,7 +11392,7 @@
         <w:spacing w:after="0"/>
         <w:ind w:left="720" w:hanging="720"/>
       </w:pPr>
-      <w:hyperlink r:id="rId21" w:history="1">
+      <w:hyperlink r:id="rId23" w:history="1">
         <w:r>
           <w:rPr>
             <w:rStyle w:val="Hyperlink"/>
@@ -10809,7 +11413,7 @@
       <w:r>
         <w:t xml:space="preserve">IBWC. (2021). "Minutes between the United States and Mexican Sections of the IBWC." United States Section, </w:t>
       </w:r>
-      <w:hyperlink r:id="rId22" w:history="1">
+      <w:hyperlink r:id="rId24" w:history="1">
         <w:r>
           <w:rPr>
             <w:rStyle w:val="Hyperlink"/>
@@ -10858,7 +11462,7 @@
       <w:r>
         <w:t xml:space="preserve">, 148(10), 02522006. </w:t>
       </w:r>
-      <w:hyperlink r:id="rId23" w:history="1">
+      <w:hyperlink r:id="rId25" w:history="1">
         <w:r>
           <w:rPr>
             <w:rStyle w:val="Hyperlink"/>
@@ -10888,7 +11492,7 @@
       <w:r>
         <w:t xml:space="preserve">, 22(2), 4-21. </w:t>
       </w:r>
-      <w:hyperlink r:id="rId24" w:history="1">
+      <w:hyperlink r:id="rId26" w:history="1">
         <w:r>
           <w:rPr>
             <w:rStyle w:val="Hyperlink"/>
@@ -10918,7 +11522,7 @@
       <w:r>
         <w:t xml:space="preserve">. </w:t>
       </w:r>
-      <w:hyperlink r:id="rId25" w:history="1">
+      <w:hyperlink r:id="rId27" w:history="1">
         <w:r>
           <w:rPr>
             <w:rStyle w:val="Hyperlink"/>
@@ -10948,7 +11552,7 @@
       <w:r>
         <w:t xml:space="preserve">. </w:t>
       </w:r>
-      <w:hyperlink r:id="rId26" w:history="1">
+      <w:hyperlink r:id="rId28" w:history="1">
         <w:r>
           <w:rPr>
             <w:rStyle w:val="Hyperlink"/>
@@ -10969,7 +11573,7 @@
       <w:r>
         <w:t xml:space="preserve">USBR. (2007). "Record of Decision: Colorado River Interim Guidelines for Lower Basin Shortages and Coordinated Operations for Lakes Powell and Mead." U.S. Bureau of Reclamation. </w:t>
       </w:r>
-      <w:hyperlink r:id="rId27" w:history="1">
+      <w:hyperlink r:id="rId29" w:history="1">
         <w:r>
           <w:rPr>
             <w:rStyle w:val="Hyperlink"/>
@@ -10990,7 +11594,7 @@
       <w:r>
         <w:t xml:space="preserve">USBR. (2019). "Agreement Concerning Colorado River Drought Contingency Management and Operations." U.S. Bureau of Reclamation, Washington, DC. </w:t>
       </w:r>
-      <w:hyperlink r:id="rId28" w:history="1">
+      <w:hyperlink r:id="rId30" w:history="1">
         <w:r>
           <w:rPr>
             <w:rStyle w:val="Hyperlink"/>
@@ -11011,7 +11615,7 @@
       <w:r>
         <w:t xml:space="preserve">USBR. (2021a). "Boulder Canyon Operations Office - Program and Activities: Water Accounting Reports." U.S. Bureau of Reclamation. </w:t>
       </w:r>
-      <w:hyperlink r:id="rId29" w:history="1">
+      <w:hyperlink r:id="rId31" w:history="1">
         <w:r>
           <w:rPr>
             <w:rStyle w:val="Hyperlink"/>
@@ -11032,7 +11636,7 @@
       <w:r>
         <w:t xml:space="preserve">USBR. (2021b). "Pilot System Conservation Program." U.S. Bureau of Reclamation, </w:t>
       </w:r>
-      <w:hyperlink r:id="rId30" w:history="1">
+      <w:hyperlink r:id="rId32" w:history="1">
         <w:r>
           <w:rPr>
             <w:rStyle w:val="Hyperlink"/>
@@ -11050,10 +11654,9 @@
         <w:ind w:left="720" w:hanging="720"/>
       </w:pPr>
       <w:r>
-        <w:lastRenderedPageBreak/>
         <w:t xml:space="preserve">Wang, J., and Schmidt, J. C. (2020). "Stream flow and Losses of the Colorado River in the Southern Colorado Plateau." Center for Colorado River Studies, Utah State University, Logan, Utah. </w:t>
       </w:r>
-      <w:hyperlink r:id="rId31" w:history="1">
+      <w:hyperlink r:id="rId33" w:history="1">
         <w:r>
           <w:rPr>
             <w:rStyle w:val="Hyperlink"/>
@@ -11097,6 +11700,7 @@
           <w:sz w:val="24"/>
           <w:szCs w:val="24"/>
         </w:rPr>
+        <w:lastRenderedPageBreak/>
         <w:br w:type="page"/>
       </w:r>
     </w:p>
@@ -11261,7 +11865,7 @@
       </w:pPr>
     </w:p>
     <w:sectPr>
-      <w:headerReference w:type="default" r:id="rId32"/>
+      <w:headerReference w:type="default" r:id="rId34"/>
       <w:pgSz w:w="12240" w:h="15840"/>
       <w:pgMar w:top="1440" w:right="1440" w:bottom="1440" w:left="1440" w:header="720" w:footer="720" w:gutter="0"/>
       <w:cols w:space="720"/>
@@ -12085,6 +12689,95 @@
     </w:lvl>
   </w:abstractNum>
   <w:abstractNum w:abstractNumId="8" w15:restartNumberingAfterBreak="0">
+    <w:nsid w:val="282304DF"/>
+    <w:multiLevelType w:val="hybridMultilevel"/>
+    <w:tmpl w:val="DB0013F2"/>
+    <w:lvl w:ilvl="0" w:tplc="FFFFFFFF">
+      <w:start w:val="1"/>
+      <w:numFmt w:val="decimal"/>
+      <w:lvlText w:val="%1."/>
+      <w:lvlJc w:val="left"/>
+      <w:pPr>
+        <w:ind w:left="720" w:hanging="360"/>
+      </w:pPr>
+    </w:lvl>
+    <w:lvl w:ilvl="1" w:tplc="04090001">
+      <w:start w:val="1"/>
+      <w:numFmt w:val="bullet"/>
+      <w:lvlText w:val=""/>
+      <w:lvlJc w:val="left"/>
+      <w:pPr>
+        <w:ind w:left="1440" w:hanging="360"/>
+      </w:pPr>
+      <w:rPr>
+        <w:rFonts w:ascii="Symbol" w:hAnsi="Symbol" w:hint="default"/>
+      </w:rPr>
+    </w:lvl>
+    <w:lvl w:ilvl="2" w:tplc="FFFFFFFF" w:tentative="1">
+      <w:start w:val="1"/>
+      <w:numFmt w:val="lowerRoman"/>
+      <w:lvlText w:val="%3."/>
+      <w:lvlJc w:val="right"/>
+      <w:pPr>
+        <w:ind w:left="2160" w:hanging="180"/>
+      </w:pPr>
+    </w:lvl>
+    <w:lvl w:ilvl="3" w:tplc="FFFFFFFF" w:tentative="1">
+      <w:start w:val="1"/>
+      <w:numFmt w:val="decimal"/>
+      <w:lvlText w:val="%4."/>
+      <w:lvlJc w:val="left"/>
+      <w:pPr>
+        <w:ind w:left="2880" w:hanging="360"/>
+      </w:pPr>
+    </w:lvl>
+    <w:lvl w:ilvl="4" w:tplc="FFFFFFFF" w:tentative="1">
+      <w:start w:val="1"/>
+      <w:numFmt w:val="lowerLetter"/>
+      <w:lvlText w:val="%5."/>
+      <w:lvlJc w:val="left"/>
+      <w:pPr>
+        <w:ind w:left="3600" w:hanging="360"/>
+      </w:pPr>
+    </w:lvl>
+    <w:lvl w:ilvl="5" w:tplc="FFFFFFFF" w:tentative="1">
+      <w:start w:val="1"/>
+      <w:numFmt w:val="lowerRoman"/>
+      <w:lvlText w:val="%6."/>
+      <w:lvlJc w:val="right"/>
+      <w:pPr>
+        <w:ind w:left="4320" w:hanging="180"/>
+      </w:pPr>
+    </w:lvl>
+    <w:lvl w:ilvl="6" w:tplc="FFFFFFFF" w:tentative="1">
+      <w:start w:val="1"/>
+      <w:numFmt w:val="decimal"/>
+      <w:lvlText w:val="%7."/>
+      <w:lvlJc w:val="left"/>
+      <w:pPr>
+        <w:ind w:left="5040" w:hanging="360"/>
+      </w:pPr>
+    </w:lvl>
+    <w:lvl w:ilvl="7" w:tplc="FFFFFFFF" w:tentative="1">
+      <w:start w:val="1"/>
+      <w:numFmt w:val="lowerLetter"/>
+      <w:lvlText w:val="%8."/>
+      <w:lvlJc w:val="left"/>
+      <w:pPr>
+        <w:ind w:left="5760" w:hanging="360"/>
+      </w:pPr>
+    </w:lvl>
+    <w:lvl w:ilvl="8" w:tplc="FFFFFFFF" w:tentative="1">
+      <w:start w:val="1"/>
+      <w:numFmt w:val="lowerRoman"/>
+      <w:lvlText w:val="%9."/>
+      <w:lvlJc w:val="right"/>
+      <w:pPr>
+        <w:ind w:left="6480" w:hanging="180"/>
+      </w:pPr>
+    </w:lvl>
+  </w:abstractNum>
+  <w:abstractNum w:abstractNumId="9" w15:restartNumberingAfterBreak="0">
     <w:nsid w:val="2B4113E2"/>
     <w:multiLevelType w:val="hybridMultilevel"/>
     <w:tmpl w:val="474C9240"/>
@@ -12173,7 +12866,7 @@
       </w:pPr>
     </w:lvl>
   </w:abstractNum>
-  <w:abstractNum w:abstractNumId="9" w15:restartNumberingAfterBreak="0">
+  <w:abstractNum w:abstractNumId="10" w15:restartNumberingAfterBreak="0">
     <w:nsid w:val="2D930E2D"/>
     <w:multiLevelType w:val="hybridMultilevel"/>
     <w:tmpl w:val="094E7528"/>
@@ -12286,7 +12979,7 @@
       </w:rPr>
     </w:lvl>
   </w:abstractNum>
-  <w:abstractNum w:abstractNumId="10" w15:restartNumberingAfterBreak="0">
+  <w:abstractNum w:abstractNumId="11" w15:restartNumberingAfterBreak="0">
     <w:nsid w:val="38F66EB5"/>
     <w:multiLevelType w:val="hybridMultilevel"/>
     <w:tmpl w:val="5CDA7BF4"/>
@@ -12372,7 +13065,7 @@
       </w:pPr>
     </w:lvl>
   </w:abstractNum>
-  <w:abstractNum w:abstractNumId="11" w15:restartNumberingAfterBreak="0">
+  <w:abstractNum w:abstractNumId="12" w15:restartNumberingAfterBreak="0">
     <w:nsid w:val="3A436E7D"/>
     <w:multiLevelType w:val="hybridMultilevel"/>
     <w:tmpl w:val="5BE83056"/>
@@ -12461,7 +13154,7 @@
       </w:pPr>
     </w:lvl>
   </w:abstractNum>
-  <w:abstractNum w:abstractNumId="12" w15:restartNumberingAfterBreak="0">
+  <w:abstractNum w:abstractNumId="13" w15:restartNumberingAfterBreak="0">
     <w:nsid w:val="3C386883"/>
     <w:multiLevelType w:val="hybridMultilevel"/>
     <w:tmpl w:val="83C498BA"/>
@@ -12547,7 +13240,7 @@
       </w:pPr>
     </w:lvl>
   </w:abstractNum>
-  <w:abstractNum w:abstractNumId="13" w15:restartNumberingAfterBreak="0">
+  <w:abstractNum w:abstractNumId="14" w15:restartNumberingAfterBreak="0">
     <w:nsid w:val="459D55A0"/>
     <w:multiLevelType w:val="hybridMultilevel"/>
     <w:tmpl w:val="347241F6"/>
@@ -12660,7 +13353,7 @@
       </w:rPr>
     </w:lvl>
   </w:abstractNum>
-  <w:abstractNum w:abstractNumId="14" w15:restartNumberingAfterBreak="0">
+  <w:abstractNum w:abstractNumId="15" w15:restartNumberingAfterBreak="0">
     <w:nsid w:val="4C7E30DD"/>
     <w:multiLevelType w:val="hybridMultilevel"/>
     <w:tmpl w:val="71D0CF7C"/>
@@ -12746,7 +13439,93 @@
       </w:pPr>
     </w:lvl>
   </w:abstractNum>
-  <w:abstractNum w:abstractNumId="15" w15:restartNumberingAfterBreak="0">
+  <w:abstractNum w:abstractNumId="16" w15:restartNumberingAfterBreak="0">
+    <w:nsid w:val="4CD84D8B"/>
+    <w:multiLevelType w:val="hybridMultilevel"/>
+    <w:tmpl w:val="02A4ABD4"/>
+    <w:lvl w:ilvl="0" w:tplc="0409000F">
+      <w:start w:val="1"/>
+      <w:numFmt w:val="decimal"/>
+      <w:lvlText w:val="%1."/>
+      <w:lvlJc w:val="left"/>
+      <w:pPr>
+        <w:ind w:left="720" w:hanging="360"/>
+      </w:pPr>
+    </w:lvl>
+    <w:lvl w:ilvl="1" w:tplc="04090019">
+      <w:start w:val="1"/>
+      <w:numFmt w:val="lowerLetter"/>
+      <w:lvlText w:val="%2."/>
+      <w:lvlJc w:val="left"/>
+      <w:pPr>
+        <w:ind w:left="1440" w:hanging="360"/>
+      </w:pPr>
+    </w:lvl>
+    <w:lvl w:ilvl="2" w:tplc="0409001B" w:tentative="1">
+      <w:start w:val="1"/>
+      <w:numFmt w:val="lowerRoman"/>
+      <w:lvlText w:val="%3."/>
+      <w:lvlJc w:val="right"/>
+      <w:pPr>
+        <w:ind w:left="2160" w:hanging="180"/>
+      </w:pPr>
+    </w:lvl>
+    <w:lvl w:ilvl="3" w:tplc="0409000F" w:tentative="1">
+      <w:start w:val="1"/>
+      <w:numFmt w:val="decimal"/>
+      <w:lvlText w:val="%4."/>
+      <w:lvlJc w:val="left"/>
+      <w:pPr>
+        <w:ind w:left="2880" w:hanging="360"/>
+      </w:pPr>
+    </w:lvl>
+    <w:lvl w:ilvl="4" w:tplc="04090019" w:tentative="1">
+      <w:start w:val="1"/>
+      <w:numFmt w:val="lowerLetter"/>
+      <w:lvlText w:val="%5."/>
+      <w:lvlJc w:val="left"/>
+      <w:pPr>
+        <w:ind w:left="3600" w:hanging="360"/>
+      </w:pPr>
+    </w:lvl>
+    <w:lvl w:ilvl="5" w:tplc="0409001B" w:tentative="1">
+      <w:start w:val="1"/>
+      <w:numFmt w:val="lowerRoman"/>
+      <w:lvlText w:val="%6."/>
+      <w:lvlJc w:val="right"/>
+      <w:pPr>
+        <w:ind w:left="4320" w:hanging="180"/>
+      </w:pPr>
+    </w:lvl>
+    <w:lvl w:ilvl="6" w:tplc="0409000F" w:tentative="1">
+      <w:start w:val="1"/>
+      <w:numFmt w:val="decimal"/>
+      <w:lvlText w:val="%7."/>
+      <w:lvlJc w:val="left"/>
+      <w:pPr>
+        <w:ind w:left="5040" w:hanging="360"/>
+      </w:pPr>
+    </w:lvl>
+    <w:lvl w:ilvl="7" w:tplc="04090019" w:tentative="1">
+      <w:start w:val="1"/>
+      <w:numFmt w:val="lowerLetter"/>
+      <w:lvlText w:val="%8."/>
+      <w:lvlJc w:val="left"/>
+      <w:pPr>
+        <w:ind w:left="5760" w:hanging="360"/>
+      </w:pPr>
+    </w:lvl>
+    <w:lvl w:ilvl="8" w:tplc="0409001B" w:tentative="1">
+      <w:start w:val="1"/>
+      <w:numFmt w:val="lowerRoman"/>
+      <w:lvlText w:val="%9."/>
+      <w:lvlJc w:val="right"/>
+      <w:pPr>
+        <w:ind w:left="6480" w:hanging="180"/>
+      </w:pPr>
+    </w:lvl>
+  </w:abstractNum>
+  <w:abstractNum w:abstractNumId="17" w15:restartNumberingAfterBreak="0">
     <w:nsid w:val="4E6D6F00"/>
     <w:multiLevelType w:val="hybridMultilevel"/>
     <w:tmpl w:val="671AEC84"/>
@@ -12832,7 +13611,7 @@
       </w:pPr>
     </w:lvl>
   </w:abstractNum>
-  <w:abstractNum w:abstractNumId="16" w15:restartNumberingAfterBreak="0">
+  <w:abstractNum w:abstractNumId="18" w15:restartNumberingAfterBreak="0">
     <w:nsid w:val="58712D8A"/>
     <w:multiLevelType w:val="hybridMultilevel"/>
     <w:tmpl w:val="A2CE657E"/>
@@ -12918,7 +13697,93 @@
       </w:pPr>
     </w:lvl>
   </w:abstractNum>
-  <w:abstractNum w:abstractNumId="17" w15:restartNumberingAfterBreak="0">
+  <w:abstractNum w:abstractNumId="19" w15:restartNumberingAfterBreak="0">
+    <w:nsid w:val="5A4545F9"/>
+    <w:multiLevelType w:val="hybridMultilevel"/>
+    <w:tmpl w:val="4FE8E398"/>
+    <w:lvl w:ilvl="0" w:tplc="04090015">
+      <w:start w:val="1"/>
+      <w:numFmt w:val="upperLetter"/>
+      <w:lvlText w:val="%1."/>
+      <w:lvlJc w:val="left"/>
+      <w:pPr>
+        <w:ind w:left="720" w:hanging="360"/>
+      </w:pPr>
+    </w:lvl>
+    <w:lvl w:ilvl="1" w:tplc="04090019" w:tentative="1">
+      <w:start w:val="1"/>
+      <w:numFmt w:val="lowerLetter"/>
+      <w:lvlText w:val="%2."/>
+      <w:lvlJc w:val="left"/>
+      <w:pPr>
+        <w:ind w:left="1440" w:hanging="360"/>
+      </w:pPr>
+    </w:lvl>
+    <w:lvl w:ilvl="2" w:tplc="0409001B" w:tentative="1">
+      <w:start w:val="1"/>
+      <w:numFmt w:val="lowerRoman"/>
+      <w:lvlText w:val="%3."/>
+      <w:lvlJc w:val="right"/>
+      <w:pPr>
+        <w:ind w:left="2160" w:hanging="180"/>
+      </w:pPr>
+    </w:lvl>
+    <w:lvl w:ilvl="3" w:tplc="0409000F" w:tentative="1">
+      <w:start w:val="1"/>
+      <w:numFmt w:val="decimal"/>
+      <w:lvlText w:val="%4."/>
+      <w:lvlJc w:val="left"/>
+      <w:pPr>
+        <w:ind w:left="2880" w:hanging="360"/>
+      </w:pPr>
+    </w:lvl>
+    <w:lvl w:ilvl="4" w:tplc="04090019" w:tentative="1">
+      <w:start w:val="1"/>
+      <w:numFmt w:val="lowerLetter"/>
+      <w:lvlText w:val="%5."/>
+      <w:lvlJc w:val="left"/>
+      <w:pPr>
+        <w:ind w:left="3600" w:hanging="360"/>
+      </w:pPr>
+    </w:lvl>
+    <w:lvl w:ilvl="5" w:tplc="0409001B" w:tentative="1">
+      <w:start w:val="1"/>
+      <w:numFmt w:val="lowerRoman"/>
+      <w:lvlText w:val="%6."/>
+      <w:lvlJc w:val="right"/>
+      <w:pPr>
+        <w:ind w:left="4320" w:hanging="180"/>
+      </w:pPr>
+    </w:lvl>
+    <w:lvl w:ilvl="6" w:tplc="0409000F" w:tentative="1">
+      <w:start w:val="1"/>
+      <w:numFmt w:val="decimal"/>
+      <w:lvlText w:val="%7."/>
+      <w:lvlJc w:val="left"/>
+      <w:pPr>
+        <w:ind w:left="5040" w:hanging="360"/>
+      </w:pPr>
+    </w:lvl>
+    <w:lvl w:ilvl="7" w:tplc="04090019" w:tentative="1">
+      <w:start w:val="1"/>
+      <w:numFmt w:val="lowerLetter"/>
+      <w:lvlText w:val="%8."/>
+      <w:lvlJc w:val="left"/>
+      <w:pPr>
+        <w:ind w:left="5760" w:hanging="360"/>
+      </w:pPr>
+    </w:lvl>
+    <w:lvl w:ilvl="8" w:tplc="0409001B" w:tentative="1">
+      <w:start w:val="1"/>
+      <w:numFmt w:val="lowerRoman"/>
+      <w:lvlText w:val="%9."/>
+      <w:lvlJc w:val="right"/>
+      <w:pPr>
+        <w:ind w:left="6480" w:hanging="180"/>
+      </w:pPr>
+    </w:lvl>
+  </w:abstractNum>
+  <w:abstractNum w:abstractNumId="20" w15:restartNumberingAfterBreak="0">
     <w:nsid w:val="693D06B8"/>
     <w:multiLevelType w:val="hybridMultilevel"/>
     <w:tmpl w:val="771C0D84"/>
@@ -13031,7 +13896,7 @@
       </w:rPr>
     </w:lvl>
   </w:abstractNum>
-  <w:abstractNum w:abstractNumId="18" w15:restartNumberingAfterBreak="0">
+  <w:abstractNum w:abstractNumId="21" w15:restartNumberingAfterBreak="0">
     <w:nsid w:val="71F811A0"/>
     <w:multiLevelType w:val="hybridMultilevel"/>
     <w:tmpl w:val="B5A032CE"/>
@@ -13117,7 +13982,7 @@
       </w:pPr>
     </w:lvl>
   </w:abstractNum>
-  <w:abstractNum w:abstractNumId="19" w15:restartNumberingAfterBreak="0">
+  <w:abstractNum w:abstractNumId="22" w15:restartNumberingAfterBreak="0">
     <w:nsid w:val="72DF333F"/>
     <w:multiLevelType w:val="hybridMultilevel"/>
     <w:tmpl w:val="5AF6E552"/>
@@ -13204,25 +14069,25 @@
     </w:lvl>
   </w:abstractNum>
   <w:num w:numId="1" w16cid:durableId="965937199">
-    <w:abstractNumId w:val="13"/>
+    <w:abstractNumId w:val="14"/>
   </w:num>
   <w:num w:numId="2" w16cid:durableId="911934510">
     <w:abstractNumId w:val="4"/>
   </w:num>
   <w:num w:numId="3" w16cid:durableId="821198676">
+    <w:abstractNumId w:val="20"/>
+  </w:num>
+  <w:num w:numId="4" w16cid:durableId="1907567680">
     <w:abstractNumId w:val="17"/>
   </w:num>
-  <w:num w:numId="4" w16cid:durableId="1907567680">
-    <w:abstractNumId w:val="15"/>
-  </w:num>
   <w:num w:numId="5" w16cid:durableId="1841505650">
-    <w:abstractNumId w:val="12"/>
+    <w:abstractNumId w:val="13"/>
   </w:num>
   <w:num w:numId="6" w16cid:durableId="1264605535">
     <w:abstractNumId w:val="3"/>
   </w:num>
   <w:num w:numId="7" w16cid:durableId="1168056695">
-    <w:abstractNumId w:val="19"/>
+    <w:abstractNumId w:val="22"/>
   </w:num>
   <w:num w:numId="8" w16cid:durableId="572354863">
     <w:abstractNumId w:val="5"/>
@@ -13231,28 +14096,28 @@
     <w:abstractNumId w:val="2"/>
   </w:num>
   <w:num w:numId="10" w16cid:durableId="1768574090">
-    <w:abstractNumId w:val="16"/>
+    <w:abstractNumId w:val="18"/>
   </w:num>
   <w:num w:numId="11" w16cid:durableId="1058554659">
-    <w:abstractNumId w:val="8"/>
+    <w:abstractNumId w:val="9"/>
   </w:num>
   <w:num w:numId="12" w16cid:durableId="496581295">
+    <w:abstractNumId w:val="11"/>
+  </w:num>
+  <w:num w:numId="13" w16cid:durableId="1078096430">
     <w:abstractNumId w:val="10"/>
   </w:num>
-  <w:num w:numId="13" w16cid:durableId="1078096430">
-    <w:abstractNumId w:val="9"/>
-  </w:num>
   <w:num w:numId="14" w16cid:durableId="779838575">
-    <w:abstractNumId w:val="11"/>
+    <w:abstractNumId w:val="12"/>
   </w:num>
   <w:num w:numId="15" w16cid:durableId="775095447">
     <w:abstractNumId w:val="1"/>
   </w:num>
   <w:num w:numId="16" w16cid:durableId="1617448374">
-    <w:abstractNumId w:val="18"/>
+    <w:abstractNumId w:val="21"/>
   </w:num>
   <w:num w:numId="17" w16cid:durableId="1663703446">
-    <w:abstractNumId w:val="14"/>
+    <w:abstractNumId w:val="15"/>
   </w:num>
   <w:num w:numId="18" w16cid:durableId="1382828457">
     <w:abstractNumId w:val="7"/>
@@ -13262,6 +14127,15 @@
   </w:num>
   <w:num w:numId="20" w16cid:durableId="951977620">
     <w:abstractNumId w:val="0"/>
+  </w:num>
+  <w:num w:numId="21" w16cid:durableId="377709132">
+    <w:abstractNumId w:val="16"/>
+  </w:num>
+  <w:num w:numId="22" w16cid:durableId="10647268">
+    <w:abstractNumId w:val="8"/>
+  </w:num>
+  <w:num w:numId="23" w16cid:durableId="1663267235">
+    <w:abstractNumId w:val="19"/>
   </w:num>
 </w:numbering>
 </file>

</xml_diff>

<commit_message>
Add data availability statement.
</commit_message>
<xml_diff>
--- a/LakeMeadWaterConservationProgramAnalysis/LakeMeadWaterConservationProgramAnalysis.docx
+++ b/LakeMeadWaterConservationProgramAnalysis/LakeMeadWaterConservationProgramAnalysis.docx
@@ -11040,7 +11040,59 @@
       </w:hyperlink>
     </w:p>
     <w:p/>
-    <w:p/>
+    <w:p>
+      <w:pPr>
+        <w:pStyle w:val="Heading1"/>
+      </w:pPr>
+      <w:r>
+        <w:t>Data Availability</w:t>
+      </w:r>
+    </w:p>
+    <w:p>
+      <w:pPr>
+        <w:rPr>
+          <w:rFonts w:asciiTheme="majorBidi" w:hAnsiTheme="majorBidi" w:cstheme="majorBidi"/>
+          <w:sz w:val="24"/>
+          <w:szCs w:val="24"/>
+        </w:rPr>
+      </w:pPr>
+      <w:r>
+        <w:rPr>
+          <w:rFonts w:asciiTheme="majorBidi" w:hAnsiTheme="majorBidi" w:cstheme="majorBidi"/>
+          <w:sz w:val="24"/>
+          <w:szCs w:val="24"/>
+        </w:rPr>
+        <w:t xml:space="preserve">The data, models, and code used to generate tables and figures in this manuscript are available for download at </w:t>
+      </w:r>
+      <w:hyperlink r:id="rId17" w:history="1">
+        <w:r>
+          <w:rPr>
+            <w:rStyle w:val="Hyperlink"/>
+            <w:rFonts w:asciiTheme="majorBidi" w:hAnsiTheme="majorBidi" w:cstheme="majorBidi"/>
+            <w:sz w:val="24"/>
+            <w:szCs w:val="24"/>
+          </w:rPr>
+          <w:t>https://github.com/dzeke/ColoradoRiverCollaborate/tree/main/LakeMeadWaterConservationProgramAnalysis</w:t>
+        </w:r>
+      </w:hyperlink>
+      <w:r>
+        <w:rPr>
+          <w:rFonts w:asciiTheme="majorBidi" w:hAnsiTheme="majorBidi" w:cstheme="majorBidi"/>
+          <w:sz w:val="24"/>
+          <w:szCs w:val="24"/>
+        </w:rPr>
+        <w:t>.</w:t>
+      </w:r>
+    </w:p>
+    <w:p>
+      <w:pPr>
+        <w:rPr>
+          <w:rFonts w:asciiTheme="majorBidi" w:hAnsiTheme="majorBidi" w:cstheme="majorBidi"/>
+          <w:sz w:val="24"/>
+          <w:szCs w:val="24"/>
+        </w:rPr>
+      </w:pPr>
+    </w:p>
     <w:p>
       <w:pPr>
         <w:pStyle w:val="Heading1"/>
@@ -11375,7 +11427,7 @@
                     </pic:cNvPicPr>
                   </pic:nvPicPr>
                   <pic:blipFill>
-                    <a:blip r:embed="rId17">
+                    <a:blip r:embed="rId18">
                       <a:extLst>
                         <a:ext uri="{28A0092B-C50C-407E-A947-70E740481C1C}">
                           <a14:useLocalDpi xmlns:a14="http://schemas.microsoft.com/office/drawing/2010/main" val="0"/>
@@ -11481,7 +11533,7 @@
                     </pic:cNvPicPr>
                   </pic:nvPicPr>
                   <pic:blipFill>
-                    <a:blip r:embed="rId18">
+                    <a:blip r:embed="rId19">
                       <a:extLst>
                         <a:ext uri="{28A0092B-C50C-407E-A947-70E740481C1C}">
                           <a14:useLocalDpi xmlns:a14="http://schemas.microsoft.com/office/drawing/2010/main" val="0"/>
@@ -11531,6 +11583,7 @@
           <w:sz w:val="24"/>
           <w:szCs w:val="24"/>
         </w:rPr>
+        <w:lastRenderedPageBreak/>
         <w:t>Calculations</w:t>
       </w:r>
       <w:r>
@@ -11675,23 +11728,7 @@
           <w:sz w:val="24"/>
           <w:szCs w:val="24"/>
         </w:rPr>
-        <w:t xml:space="preserve"> yields an available water of 9.0 </w:t>
-      </w:r>
-      <w:r>
-        <w:rPr>
-          <w:rFonts w:asciiTheme="majorBidi" w:hAnsiTheme="majorBidi" w:cstheme="majorBidi"/>
-          <w:sz w:val="24"/>
-          <w:szCs w:val="24"/>
-        </w:rPr>
-        <w:t>─</w:t>
-      </w:r>
-      <w:r>
-        <w:rPr>
-          <w:rFonts w:asciiTheme="majorBidi" w:hAnsiTheme="majorBidi" w:cstheme="majorBidi"/>
-          <w:sz w:val="24"/>
-          <w:szCs w:val="24"/>
-        </w:rPr>
-        <w:t xml:space="preserve"> 0.4 = 8.6 </w:t>
+        <w:t xml:space="preserve"> yields an available water of 9.0 ─ 0.4 = 8.6 </w:t>
       </w:r>
       <w:proofErr w:type="spellStart"/>
       <w:r>
@@ -11741,7 +11778,6 @@
           <w:sz w:val="24"/>
           <w:szCs w:val="24"/>
         </w:rPr>
-        <w:lastRenderedPageBreak/>
         <w:t>Share of Available Water:</w:t>
       </w:r>
       <w:r>
@@ -12605,7 +12641,7 @@
         </w:rPr>
         <w:t xml:space="preserve">, 4(2), e1274. </w:t>
       </w:r>
-      <w:hyperlink r:id="rId19" w:history="1">
+      <w:hyperlink r:id="rId20" w:history="1">
         <w:r>
           <w:rPr>
             <w:rStyle w:val="Hyperlink"/>
@@ -12661,7 +12697,7 @@
         </w:rPr>
         <w:t xml:space="preserve">, November 8, 2021. </w:t>
       </w:r>
-      <w:hyperlink r:id="rId20" w:history="1">
+      <w:hyperlink r:id="rId21" w:history="1">
         <w:r>
           <w:rPr>
             <w:rStyle w:val="Hyperlink"/>
@@ -12700,7 +12736,7 @@
         </w:rPr>
         <w:t xml:space="preserve">Buschatzke, T., Hamby, J. B., and Entsminger, J. (2024). "Lower Basin Alternative for the Post-2026 Coordinated Operation of the Colorado River Basin." </w:t>
       </w:r>
-      <w:hyperlink r:id="rId21" w:history="1">
+      <w:hyperlink r:id="rId22" w:history="1">
         <w:r>
           <w:rPr>
             <w:rStyle w:val="Hyperlink"/>
@@ -12737,10 +12773,9 @@
           <w:sz w:val="24"/>
           <w:szCs w:val="24"/>
         </w:rPr>
-        <w:lastRenderedPageBreak/>
         <w:t xml:space="preserve">CAP. (2022). "ICS – Three little letters that signify big contributions and new flexibility." Central Arizona Project, </w:t>
       </w:r>
-      <w:hyperlink r:id="rId22" w:history="1">
+      <w:hyperlink r:id="rId23" w:history="1">
         <w:r>
           <w:rPr>
             <w:rStyle w:val="Hyperlink"/>
@@ -12807,7 +12842,7 @@
           <w:szCs w:val="24"/>
         </w:rPr>
       </w:pPr>
-      <w:hyperlink r:id="rId23" w:history="1">
+      <w:hyperlink r:id="rId24" w:history="1">
         <w:r>
           <w:rPr>
             <w:rStyle w:val="Hyperlink"/>
@@ -12863,7 +12898,7 @@
         </w:rPr>
         <w:t xml:space="preserve">, 146(5), 04020017. </w:t>
       </w:r>
-      <w:hyperlink r:id="rId24" w:history="1">
+      <w:hyperlink r:id="rId25" w:history="1">
         <w:r>
           <w:rPr>
             <w:rStyle w:val="Hyperlink"/>
@@ -12919,7 +12954,7 @@
         </w:rPr>
         <w:t xml:space="preserve">. </w:t>
       </w:r>
-      <w:hyperlink r:id="rId25" w:history="1">
+      <w:hyperlink r:id="rId26" w:history="1">
         <w:r>
           <w:rPr>
             <w:rStyle w:val="Hyperlink"/>
@@ -12958,7 +12993,7 @@
         </w:rPr>
         <w:t xml:space="preserve">IBWC. (2021). "Minutes between the United States and Mexican Sections of the IBWC." United States Section, </w:t>
       </w:r>
-      <w:hyperlink r:id="rId26" w:history="1">
+      <w:hyperlink r:id="rId27" w:history="1">
         <w:r>
           <w:rPr>
             <w:rStyle w:val="Hyperlink"/>
@@ -13014,7 +13049,7 @@
         </w:rPr>
         <w:t xml:space="preserve">, 372(6540), 418-421. </w:t>
       </w:r>
-      <w:hyperlink r:id="rId27" w:history="1">
+      <w:hyperlink r:id="rId28" w:history="1">
         <w:r>
           <w:rPr>
             <w:rStyle w:val="Hyperlink"/>
@@ -13107,7 +13142,7 @@
         </w:rPr>
         <w:t xml:space="preserve">, 7(6), e1486. </w:t>
       </w:r>
-      <w:hyperlink r:id="rId28" w:history="1">
+      <w:hyperlink r:id="rId29" w:history="1">
         <w:r>
           <w:rPr>
             <w:rStyle w:val="Hyperlink"/>
@@ -13163,7 +13198,7 @@
         </w:rPr>
         <w:t xml:space="preserve">, 19(3), 1419. </w:t>
       </w:r>
-      <w:hyperlink r:id="rId29" w:history="1">
+      <w:hyperlink r:id="rId30" w:history="1">
         <w:r>
           <w:rPr>
             <w:rStyle w:val="Hyperlink"/>
@@ -13219,7 +13254,7 @@
         </w:rPr>
         <w:t xml:space="preserve">, 148(10), 02522006. </w:t>
       </w:r>
-      <w:hyperlink r:id="rId30" w:history="1">
+      <w:hyperlink r:id="rId31" w:history="1">
         <w:r>
           <w:rPr>
             <w:rStyle w:val="Hyperlink"/>
@@ -13275,7 +13310,7 @@
         </w:rPr>
         <w:t xml:space="preserve">, 150(7). </w:t>
       </w:r>
-      <w:hyperlink r:id="rId31" w:history="1">
+      <w:hyperlink r:id="rId32" w:history="1">
         <w:r>
           <w:rPr>
             <w:rStyle w:val="Hyperlink"/>
@@ -13331,7 +13366,7 @@
         </w:rPr>
         <w:t xml:space="preserve">, 22(2), 4-21. </w:t>
       </w:r>
-      <w:hyperlink r:id="rId32" w:history="1">
+      <w:hyperlink r:id="rId33" w:history="1">
         <w:r>
           <w:rPr>
             <w:rStyle w:val="Hyperlink"/>
@@ -13387,7 +13422,7 @@
         </w:rPr>
         <w:t xml:space="preserve">, 10(2), e565. </w:t>
       </w:r>
-      <w:hyperlink r:id="rId33" w:history="1">
+      <w:hyperlink r:id="rId34" w:history="1">
         <w:r>
           <w:rPr>
             <w:rStyle w:val="Hyperlink"/>
@@ -13424,7 +13459,6 @@
           <w:sz w:val="24"/>
           <w:szCs w:val="24"/>
         </w:rPr>
-        <w:lastRenderedPageBreak/>
         <w:t xml:space="preserve">UCRC. (2018). "Colorado River System Conservation Pilot Program in the Upper Colorado River Basin." </w:t>
       </w:r>
       <w:r>
@@ -13444,7 +13478,7 @@
         </w:rPr>
         <w:t xml:space="preserve">. </w:t>
       </w:r>
-      <w:hyperlink r:id="rId34" w:history="1">
+      <w:hyperlink r:id="rId35" w:history="1">
         <w:r>
           <w:rPr>
             <w:rStyle w:val="Hyperlink"/>
@@ -13500,7 +13534,7 @@
         </w:rPr>
         <w:t xml:space="preserve">. </w:t>
       </w:r>
-      <w:hyperlink r:id="rId35" w:history="1">
+      <w:hyperlink r:id="rId36" w:history="1">
         <w:r>
           <w:rPr>
             <w:rStyle w:val="Hyperlink"/>
@@ -13539,7 +13573,7 @@
         </w:rPr>
         <w:t xml:space="preserve">USBR. (2007). "Record of Decision: Colorado River Interim Guidelines for Lower Basin Shortages and Coordinated Operations for Lakes Powell and Mead." U.S. Bureau of Reclamation. </w:t>
       </w:r>
-      <w:hyperlink r:id="rId36" w:history="1">
+      <w:hyperlink r:id="rId37" w:history="1">
         <w:r>
           <w:rPr>
             <w:rStyle w:val="Hyperlink"/>
@@ -13578,7 +13612,7 @@
         </w:rPr>
         <w:t xml:space="preserve">USBR. (2019). "Agreement Concerning Colorado River Drought Contingency Management and Operations." U.S. Bureau of Reclamation, Washington, DC. </w:t>
       </w:r>
-      <w:hyperlink r:id="rId37" w:history="1">
+      <w:hyperlink r:id="rId38" w:history="1">
         <w:r>
           <w:rPr>
             <w:rStyle w:val="Hyperlink"/>
@@ -13617,7 +13651,7 @@
         </w:rPr>
         <w:t xml:space="preserve">USBR. (2021a). "Boulder Canyon Operations Office - Program and Activities: Water Accounting Reports." U.S. Bureau of Reclamation. </w:t>
       </w:r>
-      <w:hyperlink r:id="rId38" w:history="1">
+      <w:hyperlink r:id="rId39" w:history="1">
         <w:r>
           <w:rPr>
             <w:rStyle w:val="Hyperlink"/>
@@ -13656,7 +13690,7 @@
         </w:rPr>
         <w:t xml:space="preserve">USBR. (2021b). "Pilot System Conservation Program." U.S. Bureau of Reclamation, </w:t>
       </w:r>
-      <w:hyperlink r:id="rId39" w:history="1">
+      <w:hyperlink r:id="rId40" w:history="1">
         <w:r>
           <w:rPr>
             <w:rStyle w:val="Hyperlink"/>
@@ -13712,7 +13746,7 @@
         </w:rPr>
         <w:t xml:space="preserve">, 147(9), 04021034. </w:t>
       </w:r>
-      <w:hyperlink r:id="rId40" w:history="1">
+      <w:hyperlink r:id="rId41" w:history="1">
         <w:r>
           <w:rPr>
             <w:rStyle w:val="Hyperlink"/>
@@ -13750,7 +13784,7 @@
         </w:rPr>
         <w:t xml:space="preserve">Wang, J., and Schmidt, J. C. (2020). "Stream flow and Losses of the Colorado River in the Southern Colorado Plateau." Center for Colorado River Studies, Utah State University, Logan, Utah. </w:t>
       </w:r>
-      <w:hyperlink r:id="rId41" w:history="1">
+      <w:hyperlink r:id="rId42" w:history="1">
         <w:r>
           <w:rPr>
             <w:rStyle w:val="Hyperlink"/>
@@ -13966,7 +14000,7 @@
       </w:pPr>
     </w:p>
     <w:sectPr>
-      <w:headerReference w:type="default" r:id="rId42"/>
+      <w:headerReference w:type="default" r:id="rId43"/>
       <w:pgSz w:w="12240" w:h="15840"/>
       <w:pgMar w:top="1440" w:right="1440" w:bottom="1440" w:left="1440" w:header="720" w:footer="720" w:gutter="0"/>
       <w:cols w:space="720"/>
@@ -16869,6 +16903,7 @@
   <w:style w:type="character" w:default="1" w:styleId="DefaultParagraphFont">
     <w:name w:val="Default Paragraph Font"/>
     <w:uiPriority w:val="1"/>
+    <w:semiHidden/>
     <w:unhideWhenUsed/>
   </w:style>
   <w:style w:type="table" w:default="1" w:styleId="TableNormal">

</xml_diff>

<commit_message>
Edits to word document
</commit_message>
<xml_diff>
--- a/LakeMeadWaterConservationProgramAnalysis/LakeMeadWaterConservationProgramAnalysis.docx
+++ b/LakeMeadWaterConservationProgramAnalysis/LakeMeadWaterConservationProgramAnalysis.docx
@@ -203,7 +203,7 @@
           <w:sz w:val="24"/>
           <w:szCs w:val="24"/>
         </w:rPr>
-        <w:t>climate</w:t>
+        <w:t xml:space="preserve">their </w:t>
       </w:r>
       <w:r>
         <w:rPr>
@@ -213,7 +213,7 @@
           <w:sz w:val="24"/>
           <w:szCs w:val="24"/>
         </w:rPr>
-        <w:t xml:space="preserve"> vulnerability </w:t>
+        <w:t>climate</w:t>
       </w:r>
       <w:r>
         <w:rPr>
@@ -223,7 +223,7 @@
           <w:sz w:val="24"/>
           <w:szCs w:val="24"/>
         </w:rPr>
-        <w:t xml:space="preserve">while </w:t>
+        <w:t xml:space="preserve"> vulnerability </w:t>
       </w:r>
       <w:r>
         <w:rPr>
@@ -233,7 +233,7 @@
           <w:sz w:val="24"/>
           <w:szCs w:val="24"/>
         </w:rPr>
-        <w:t xml:space="preserve">leverage prior negotiations and </w:t>
+        <w:t xml:space="preserve">while </w:t>
       </w:r>
       <w:r>
         <w:rPr>
@@ -243,6 +243,16 @@
           <w:sz w:val="24"/>
           <w:szCs w:val="24"/>
         </w:rPr>
+        <w:t xml:space="preserve">leverage prior negotiations and </w:t>
+      </w:r>
+      <w:r>
+        <w:rPr>
+          <w:rFonts w:asciiTheme="majorBidi" w:hAnsiTheme="majorBidi" w:cstheme="majorBidi"/>
+          <w:b/>
+          <w:bCs/>
+          <w:sz w:val="24"/>
+          <w:szCs w:val="24"/>
+        </w:rPr>
         <w:t>decrease conflict? One insight—switch to water accounting based on reservoir inflow</w:t>
       </w:r>
       <w:r>
@@ -341,7 +351,23 @@
           <w:sz w:val="24"/>
           <w:szCs w:val="24"/>
         </w:rPr>
-        <w:t xml:space="preserve">This adaptivity allows Lower Basin users to more autonomously manage their climate vulnerability. </w:t>
+        <w:t>This adaptivity allows Lower Basin users to more autonomously manage their climate vulnerability</w:t>
+      </w:r>
+      <w:r>
+        <w:rPr>
+          <w:rFonts w:asciiTheme="majorBidi" w:hAnsiTheme="majorBidi" w:cstheme="majorBidi"/>
+          <w:sz w:val="24"/>
+          <w:szCs w:val="24"/>
+        </w:rPr>
+        <w:t xml:space="preserve"> independently of other users</w:t>
+      </w:r>
+      <w:r>
+        <w:rPr>
+          <w:rFonts w:asciiTheme="majorBidi" w:hAnsiTheme="majorBidi" w:cstheme="majorBidi"/>
+          <w:sz w:val="24"/>
+          <w:szCs w:val="24"/>
+        </w:rPr>
+        <w:t xml:space="preserve">. </w:t>
       </w:r>
       <w:r>
         <w:rPr>
@@ -776,7 +802,7 @@
           <w:sz w:val="24"/>
           <w:szCs w:val="24"/>
         </w:rPr>
-        <w:t>7</w:t>
+        <w:t>3</w:t>
       </w:r>
       <w:r>
         <w:rPr>
@@ -880,7 +906,23 @@
           <w:sz w:val="24"/>
           <w:szCs w:val="24"/>
         </w:rPr>
-        <w:t xml:space="preserve">to manage climate vulnerability </w:t>
+        <w:t xml:space="preserve">to manage </w:t>
+      </w:r>
+      <w:r>
+        <w:rPr>
+          <w:rFonts w:asciiTheme="majorBidi" w:hAnsiTheme="majorBidi" w:cstheme="majorBidi"/>
+          <w:sz w:val="24"/>
+          <w:szCs w:val="24"/>
+        </w:rPr>
+        <w:t xml:space="preserve">their </w:t>
+      </w:r>
+      <w:r>
+        <w:rPr>
+          <w:rFonts w:asciiTheme="majorBidi" w:hAnsiTheme="majorBidi" w:cstheme="majorBidi"/>
+          <w:sz w:val="24"/>
+          <w:szCs w:val="24"/>
+        </w:rPr>
+        <w:t xml:space="preserve">climate vulnerability </w:t>
       </w:r>
       <w:r>
         <w:rPr>
@@ -1390,7 +1432,16 @@
           <w:sz w:val="24"/>
           <w:szCs w:val="24"/>
         </w:rPr>
-        <w:t xml:space="preserve">. System goals to protect critical reservoir elevations conflict with user goals to sustain deliveries. User, Tribal, and ecosystem goals also conflict with each other </w:t>
+        <w:t xml:space="preserve">. System goals to protect critical reservoir elevations </w:t>
+      </w:r>
+      <w:r>
+        <w:rPr>
+          <w:rFonts w:ascii="Times New Roman" w:eastAsia="Times New Roman" w:hAnsi="Times New Roman" w:cs="Times New Roman"/>
+          <w:sz w:val="24"/>
+          <w:szCs w:val="24"/>
+        </w:rPr>
+        <w:lastRenderedPageBreak/>
+        <w:t xml:space="preserve">conflict with user goals to sustain deliveries. User, Tribal, and ecosystem goals also conflict with each other </w:t>
       </w:r>
       <w:r>
         <w:rPr>
@@ -1612,7 +1663,6 @@
           <w:sz w:val="24"/>
           <w:szCs w:val="24"/>
         </w:rPr>
-        <w:lastRenderedPageBreak/>
         <w:fldChar w:fldCharType="begin"/>
       </w:r>
       <w:r>
@@ -3266,6 +3316,7 @@
           <w:sz w:val="24"/>
           <w:szCs w:val="24"/>
         </w:rPr>
+        <w:lastRenderedPageBreak/>
         <w:t>Example 2.</w:t>
       </w:r>
       <w:r>
@@ -3382,7 +3433,6 @@
           <w:sz w:val="24"/>
           <w:szCs w:val="24"/>
         </w:rPr>
-        <w:lastRenderedPageBreak/>
         <w:t>above</w:t>
       </w:r>
       <w:r>
@@ -4936,6 +4986,11 @@
       <w:pPr>
         <w:pStyle w:val="Heading1"/>
       </w:pPr>
+    </w:p>
+    <w:p>
+      <w:pPr>
+        <w:pStyle w:val="Heading1"/>
+      </w:pPr>
       <w:r>
         <w:t>Successes</w:t>
       </w:r>
@@ -6071,6 +6126,16 @@
         </w:rPr>
         <w:t xml:space="preserve">. </w:t>
       </w:r>
+      <w:r>
+        <w:rPr>
+          <w:rFonts w:asciiTheme="majorBidi" w:hAnsiTheme="majorBidi" w:cstheme="majorBidi"/>
+          <w:b/>
+          <w:bCs/>
+          <w:sz w:val="24"/>
+          <w:szCs w:val="24"/>
+        </w:rPr>
+        <w:t>The conservation program kept Lake Mead level above elevation 1020 feet (5.9 million acre-feet) during low lake levels in 2022.</w:t>
+      </w:r>
     </w:p>
     <w:p>
       <w:pPr>
@@ -6078,6 +6143,55 @@
       </w:pPr>
       <w:r>
         <w:t>Challenges</w:t>
+      </w:r>
+    </w:p>
+    <w:p>
+      <w:pPr>
+        <w:rPr>
+          <w:rFonts w:asciiTheme="majorBidi" w:hAnsiTheme="majorBidi" w:cstheme="majorBidi"/>
+          <w:sz w:val="24"/>
+          <w:szCs w:val="24"/>
+        </w:rPr>
+      </w:pPr>
+      <w:r>
+        <w:rPr>
+          <w:rFonts w:asciiTheme="majorBidi" w:hAnsiTheme="majorBidi" w:cstheme="majorBidi"/>
+          <w:sz w:val="24"/>
+          <w:szCs w:val="24"/>
+        </w:rPr>
+        <w:t>There are</w:t>
+      </w:r>
+      <w:r>
+        <w:rPr>
+          <w:rFonts w:asciiTheme="majorBidi" w:hAnsiTheme="majorBidi" w:cstheme="majorBidi"/>
+          <w:sz w:val="24"/>
+          <w:szCs w:val="24"/>
+        </w:rPr>
+        <w:t xml:space="preserve"> 3 c</w:t>
+      </w:r>
+      <w:r>
+        <w:rPr>
+          <w:rFonts w:asciiTheme="majorBidi" w:hAnsiTheme="majorBidi" w:cstheme="majorBidi"/>
+          <w:sz w:val="24"/>
+          <w:szCs w:val="24"/>
+        </w:rPr>
+        <w:t xml:space="preserve">ore challenges </w:t>
+      </w:r>
+      <w:r>
+        <w:rPr>
+          <w:rFonts w:asciiTheme="majorBidi" w:hAnsiTheme="majorBidi" w:cstheme="majorBidi"/>
+          <w:sz w:val="24"/>
+          <w:szCs w:val="24"/>
+        </w:rPr>
+        <w:t>to continue the water conservation program</w:t>
+      </w:r>
+      <w:r>
+        <w:rPr>
+          <w:rFonts w:asciiTheme="majorBidi" w:hAnsiTheme="majorBidi" w:cstheme="majorBidi"/>
+          <w:sz w:val="24"/>
+          <w:szCs w:val="24"/>
+        </w:rPr>
+        <w:t>:</w:t>
       </w:r>
     </w:p>
     <w:p>
@@ -6085,7 +6199,7 @@
         <w:pStyle w:val="ListParagraph"/>
         <w:numPr>
           <w:ilvl w:val="0"/>
-          <w:numId w:val="17"/>
+          <w:numId w:val="18"/>
         </w:numPr>
         <w:rPr>
           <w:rFonts w:asciiTheme="majorBidi" w:hAnsiTheme="majorBidi" w:cstheme="majorBidi"/>
@@ -6149,12 +6263,133 @@
           <w:sz w:val="24"/>
           <w:szCs w:val="24"/>
         </w:rPr>
-        <w:t>Put another way: the Lower Basin states loaned the Colorado River system 3.3 million acre-feet of water. The states will want to call in the loan at some point.</w:t>
+        <w:t xml:space="preserve">Put another way: the Lower Basin states loaned the Colorado River system 3.3 million acre-feet of water. The </w:t>
+      </w:r>
+      <w:r>
+        <w:rPr>
+          <w:rFonts w:asciiTheme="majorBidi" w:hAnsiTheme="majorBidi" w:cstheme="majorBidi"/>
+          <w:sz w:val="24"/>
+          <w:szCs w:val="24"/>
+        </w:rPr>
+        <w:t xml:space="preserve">users </w:t>
+      </w:r>
+      <w:r>
+        <w:rPr>
+          <w:rFonts w:asciiTheme="majorBidi" w:hAnsiTheme="majorBidi" w:cstheme="majorBidi"/>
+          <w:sz w:val="24"/>
+          <w:szCs w:val="24"/>
+        </w:rPr>
+        <w:t>will want to call in the loan at some point.</w:t>
+      </w:r>
+      <w:r>
+        <w:rPr>
+          <w:rFonts w:asciiTheme="majorBidi" w:hAnsiTheme="majorBidi" w:cstheme="majorBidi"/>
+          <w:sz w:val="24"/>
+          <w:szCs w:val="24"/>
+        </w:rPr>
+        <w:t xml:space="preserve"> </w:t>
+      </w:r>
+      <w:r>
+        <w:rPr>
+          <w:rFonts w:asciiTheme="majorBidi" w:hAnsiTheme="majorBidi" w:cstheme="majorBidi"/>
+          <w:sz w:val="24"/>
+          <w:szCs w:val="24"/>
+        </w:rPr>
+        <w:t>O</w:t>
+      </w:r>
+      <w:r>
+        <w:rPr>
+          <w:rFonts w:asciiTheme="majorBidi" w:hAnsiTheme="majorBidi" w:cstheme="majorBidi"/>
+          <w:sz w:val="24"/>
+          <w:szCs w:val="24"/>
+        </w:rPr>
+        <w:t>nce</w:t>
+      </w:r>
+      <w:r>
+        <w:rPr>
+          <w:rFonts w:asciiTheme="majorBidi" w:hAnsiTheme="majorBidi" w:cstheme="majorBidi"/>
+          <w:sz w:val="24"/>
+          <w:szCs w:val="24"/>
+        </w:rPr>
+        <w:t xml:space="preserve"> the users</w:t>
+      </w:r>
+      <w:r>
+        <w:rPr>
+          <w:rFonts w:asciiTheme="majorBidi" w:hAnsiTheme="majorBidi" w:cstheme="majorBidi"/>
+          <w:sz w:val="24"/>
+          <w:szCs w:val="24"/>
+        </w:rPr>
+        <w:t xml:space="preserve"> perceive Lake Mead will drawdown </w:t>
+      </w:r>
+      <w:r>
+        <w:rPr>
+          <w:rFonts w:asciiTheme="majorBidi" w:hAnsiTheme="majorBidi" w:cstheme="majorBidi"/>
+          <w:sz w:val="24"/>
+          <w:szCs w:val="24"/>
+        </w:rPr>
+        <w:t>c</w:t>
+      </w:r>
+      <w:r>
+        <w:rPr>
+          <w:rFonts w:asciiTheme="majorBidi" w:hAnsiTheme="majorBidi" w:cstheme="majorBidi"/>
+          <w:sz w:val="24"/>
+          <w:szCs w:val="24"/>
+        </w:rPr>
+        <w:t>lose to the</w:t>
+      </w:r>
+      <w:r>
+        <w:rPr>
+          <w:rFonts w:asciiTheme="majorBidi" w:hAnsiTheme="majorBidi" w:cstheme="majorBidi"/>
+          <w:sz w:val="24"/>
+          <w:szCs w:val="24"/>
+        </w:rPr>
+        <w:t xml:space="preserve"> </w:t>
+      </w:r>
+      <w:r>
+        <w:rPr>
+          <w:rFonts w:asciiTheme="majorBidi" w:hAnsiTheme="majorBidi" w:cstheme="majorBidi"/>
+          <w:sz w:val="24"/>
+          <w:szCs w:val="24"/>
+        </w:rPr>
+        <w:t xml:space="preserve">protection </w:t>
+      </w:r>
+      <w:r>
+        <w:rPr>
+          <w:rFonts w:asciiTheme="majorBidi" w:hAnsiTheme="majorBidi" w:cstheme="majorBidi"/>
+          <w:sz w:val="24"/>
+          <w:szCs w:val="24"/>
+        </w:rPr>
+        <w:t>volume</w:t>
+      </w:r>
+      <w:r>
+        <w:rPr>
+          <w:rFonts w:asciiTheme="majorBidi" w:hAnsiTheme="majorBidi" w:cstheme="majorBidi"/>
+          <w:sz w:val="24"/>
+          <w:szCs w:val="24"/>
+        </w:rPr>
+        <w:t>, they</w:t>
+      </w:r>
+      <w:r>
+        <w:rPr>
+          <w:rFonts w:asciiTheme="majorBidi" w:hAnsiTheme="majorBidi" w:cstheme="majorBidi"/>
+          <w:sz w:val="24"/>
+          <w:szCs w:val="24"/>
+        </w:rPr>
+        <w:t xml:space="preserve"> may </w:t>
+      </w:r>
+      <w:r>
+        <w:rPr>
+          <w:rFonts w:asciiTheme="majorBidi" w:hAnsiTheme="majorBidi" w:cstheme="majorBidi"/>
+          <w:sz w:val="24"/>
+          <w:szCs w:val="24"/>
+        </w:rPr>
+        <w:t>race to debit their water conservation account balances to access their conserved water.</w:t>
       </w:r>
     </w:p>
     <w:p>
       <w:pPr>
         <w:pStyle w:val="ListParagraph"/>
+        <w:ind w:left="1440"/>
         <w:rPr>
           <w:rFonts w:asciiTheme="majorBidi" w:hAnsiTheme="majorBidi" w:cstheme="majorBidi"/>
           <w:sz w:val="24"/>
@@ -6167,7 +6402,7 @@
         <w:pStyle w:val="ListParagraph"/>
         <w:numPr>
           <w:ilvl w:val="0"/>
-          <w:numId w:val="17"/>
+          <w:numId w:val="18"/>
         </w:numPr>
         <w:rPr>
           <w:rFonts w:asciiTheme="majorBidi" w:hAnsiTheme="majorBidi" w:cstheme="majorBidi"/>
@@ -6183,24 +6418,263 @@
           <w:sz w:val="24"/>
           <w:szCs w:val="24"/>
         </w:rPr>
-        <w:t>Stranded assets</w:t>
-      </w:r>
-      <w:r>
-        <w:rPr>
-          <w:rFonts w:asciiTheme="majorBidi" w:hAnsiTheme="majorBidi" w:cstheme="majorBidi"/>
-          <w:sz w:val="24"/>
-          <w:szCs w:val="24"/>
-        </w:rPr>
-        <w:t xml:space="preserve">. When Lake Mead is near the trigger elevation that prohibits debits, states cannot access their prior conserved water. The asset is unavailable. This situation </w:t>
-      </w:r>
-      <w:r>
-        <w:rPr>
-          <w:rFonts w:asciiTheme="majorBidi" w:hAnsiTheme="majorBidi" w:cstheme="majorBidi"/>
-          <w:sz w:val="24"/>
-          <w:szCs w:val="24"/>
-        </w:rPr>
-        <w:lastRenderedPageBreak/>
-        <w:t>persists until Lake Mead inflows minus evaporation exceed the historical allocations and/or one or more states withdraw below their historical allocation.</w:t>
+        <w:t xml:space="preserve">Motivate </w:t>
+      </w:r>
+      <w:r>
+        <w:rPr>
+          <w:rFonts w:asciiTheme="majorBidi" w:hAnsiTheme="majorBidi" w:cstheme="majorBidi"/>
+          <w:b/>
+          <w:bCs/>
+          <w:sz w:val="24"/>
+          <w:szCs w:val="24"/>
+        </w:rPr>
+        <w:t xml:space="preserve">additional </w:t>
+      </w:r>
+      <w:r>
+        <w:rPr>
+          <w:rFonts w:asciiTheme="majorBidi" w:hAnsiTheme="majorBidi" w:cstheme="majorBidi"/>
+          <w:b/>
+          <w:bCs/>
+          <w:sz w:val="24"/>
+          <w:szCs w:val="24"/>
+        </w:rPr>
+        <w:t>voluntary water conservation</w:t>
+      </w:r>
+      <w:r>
+        <w:rPr>
+          <w:rFonts w:asciiTheme="majorBidi" w:hAnsiTheme="majorBidi" w:cstheme="majorBidi"/>
+          <w:sz w:val="24"/>
+          <w:szCs w:val="24"/>
+        </w:rPr>
+        <w:t>―</w:t>
+      </w:r>
+      <w:r>
+        <w:rPr>
+          <w:rFonts w:asciiTheme="majorBidi" w:hAnsiTheme="majorBidi" w:cstheme="majorBidi"/>
+          <w:sz w:val="24"/>
+          <w:szCs w:val="24"/>
+        </w:rPr>
+        <w:t>credits</w:t>
+      </w:r>
+      <w:r>
+        <w:rPr>
+          <w:rFonts w:asciiTheme="majorBidi" w:hAnsiTheme="majorBidi" w:cstheme="majorBidi"/>
+          <w:sz w:val="24"/>
+          <w:szCs w:val="24"/>
+        </w:rPr>
+        <w:t>―</w:t>
+      </w:r>
+      <w:r>
+        <w:rPr>
+          <w:rFonts w:asciiTheme="majorBidi" w:hAnsiTheme="majorBidi" w:cstheme="majorBidi"/>
+          <w:sz w:val="24"/>
+          <w:szCs w:val="24"/>
+        </w:rPr>
+        <w:t xml:space="preserve">as reservoir storage draws down to the protection </w:t>
+      </w:r>
+      <w:r>
+        <w:rPr>
+          <w:rFonts w:asciiTheme="majorBidi" w:hAnsiTheme="majorBidi" w:cstheme="majorBidi"/>
+          <w:sz w:val="24"/>
+          <w:szCs w:val="24"/>
+        </w:rPr>
+        <w:t>volume</w:t>
+      </w:r>
+      <w:r>
+        <w:rPr>
+          <w:rFonts w:asciiTheme="majorBidi" w:hAnsiTheme="majorBidi" w:cstheme="majorBidi"/>
+          <w:sz w:val="24"/>
+          <w:szCs w:val="24"/>
+        </w:rPr>
+        <w:t xml:space="preserve"> because states and contractors face increasing difficulty to access and debit their water conservation account balances.</w:t>
+      </w:r>
+      <w:r>
+        <w:rPr>
+          <w:rFonts w:asciiTheme="majorBidi" w:hAnsiTheme="majorBidi" w:cstheme="majorBidi"/>
+          <w:sz w:val="24"/>
+          <w:szCs w:val="24"/>
+        </w:rPr>
+        <w:t xml:space="preserve"> Their prior conserved water becomes a stranded asset. This challenge can also engender several conflicts:</w:t>
+      </w:r>
+    </w:p>
+    <w:p>
+      <w:pPr>
+        <w:pStyle w:val="ListParagraph"/>
+        <w:rPr>
+          <w:rFonts w:asciiTheme="majorBidi" w:hAnsiTheme="majorBidi" w:cstheme="majorBidi"/>
+          <w:sz w:val="24"/>
+          <w:szCs w:val="24"/>
+        </w:rPr>
+      </w:pPr>
+    </w:p>
+    <w:p>
+      <w:pPr>
+        <w:pStyle w:val="ListParagraph"/>
+        <w:numPr>
+          <w:ilvl w:val="1"/>
+          <w:numId w:val="18"/>
+        </w:numPr>
+        <w:rPr>
+          <w:rFonts w:asciiTheme="majorBidi" w:hAnsiTheme="majorBidi" w:cstheme="majorBidi"/>
+          <w:sz w:val="24"/>
+          <w:szCs w:val="24"/>
+        </w:rPr>
+      </w:pPr>
+      <w:r>
+        <w:rPr>
+          <w:rFonts w:asciiTheme="majorBidi" w:hAnsiTheme="majorBidi" w:cstheme="majorBidi"/>
+          <w:sz w:val="24"/>
+          <w:szCs w:val="24"/>
+        </w:rPr>
+        <w:t>Multiple states desire to debit their accounts so that the total debits will drawdown Lake</w:t>
+      </w:r>
+      <w:r>
+        <w:rPr>
+          <w:rFonts w:asciiTheme="majorBidi" w:hAnsiTheme="majorBidi" w:cstheme="majorBidi"/>
+          <w:sz w:val="24"/>
+          <w:szCs w:val="24"/>
+        </w:rPr>
+        <w:t xml:space="preserve"> </w:t>
+      </w:r>
+      <w:r>
+        <w:rPr>
+          <w:rFonts w:asciiTheme="majorBidi" w:hAnsiTheme="majorBidi" w:cstheme="majorBidi"/>
+          <w:sz w:val="24"/>
+          <w:szCs w:val="24"/>
+        </w:rPr>
+        <w:t>Mead below its protection elevation. The states will need to negotiate lower debits that keep Lake Mead at</w:t>
+      </w:r>
+      <w:r>
+        <w:rPr>
+          <w:rFonts w:asciiTheme="majorBidi" w:hAnsiTheme="majorBidi" w:cstheme="majorBidi"/>
+          <w:sz w:val="24"/>
+          <w:szCs w:val="24"/>
+        </w:rPr>
+        <w:t xml:space="preserve"> </w:t>
+      </w:r>
+      <w:r>
+        <w:rPr>
+          <w:rFonts w:asciiTheme="majorBidi" w:hAnsiTheme="majorBidi" w:cstheme="majorBidi"/>
+          <w:sz w:val="24"/>
+          <w:szCs w:val="24"/>
+        </w:rPr>
+        <w:t>or above the protection elevation.</w:t>
+      </w:r>
+    </w:p>
+    <w:p>
+      <w:pPr>
+        <w:pStyle w:val="ListParagraph"/>
+        <w:numPr>
+          <w:ilvl w:val="1"/>
+          <w:numId w:val="18"/>
+        </w:numPr>
+        <w:rPr>
+          <w:rFonts w:asciiTheme="majorBidi" w:hAnsiTheme="majorBidi" w:cstheme="majorBidi"/>
+          <w:sz w:val="24"/>
+          <w:szCs w:val="24"/>
+        </w:rPr>
+      </w:pPr>
+      <w:r>
+        <w:rPr>
+          <w:rFonts w:asciiTheme="majorBidi" w:hAnsiTheme="majorBidi" w:cstheme="majorBidi"/>
+          <w:sz w:val="24"/>
+          <w:szCs w:val="24"/>
+        </w:rPr>
+        <w:t xml:space="preserve">State A debits their account and decreases Lake Mead </w:t>
+      </w:r>
+      <w:r>
+        <w:rPr>
+          <w:rFonts w:asciiTheme="majorBidi" w:hAnsiTheme="majorBidi" w:cstheme="majorBidi"/>
+          <w:sz w:val="24"/>
+          <w:szCs w:val="24"/>
+        </w:rPr>
+        <w:t xml:space="preserve">storage </w:t>
+      </w:r>
+      <w:r>
+        <w:rPr>
+          <w:rFonts w:asciiTheme="majorBidi" w:hAnsiTheme="majorBidi" w:cstheme="majorBidi"/>
+          <w:sz w:val="24"/>
+          <w:szCs w:val="24"/>
+        </w:rPr>
+        <w:t xml:space="preserve">towards the protection </w:t>
+      </w:r>
+      <w:r>
+        <w:rPr>
+          <w:rFonts w:asciiTheme="majorBidi" w:hAnsiTheme="majorBidi" w:cstheme="majorBidi"/>
+          <w:sz w:val="24"/>
+          <w:szCs w:val="24"/>
+        </w:rPr>
+        <w:t>volume</w:t>
+      </w:r>
+      <w:r>
+        <w:rPr>
+          <w:rFonts w:asciiTheme="majorBidi" w:hAnsiTheme="majorBidi" w:cstheme="majorBidi"/>
+          <w:sz w:val="24"/>
+          <w:szCs w:val="24"/>
+        </w:rPr>
+        <w:t>. This activity prevent</w:t>
+      </w:r>
+      <w:r>
+        <w:rPr>
+          <w:rFonts w:asciiTheme="majorBidi" w:hAnsiTheme="majorBidi" w:cstheme="majorBidi"/>
+          <w:sz w:val="24"/>
+          <w:szCs w:val="24"/>
+        </w:rPr>
+        <w:t xml:space="preserve">s </w:t>
+      </w:r>
+      <w:r>
+        <w:rPr>
+          <w:rFonts w:asciiTheme="majorBidi" w:hAnsiTheme="majorBidi" w:cstheme="majorBidi"/>
+          <w:sz w:val="24"/>
+          <w:szCs w:val="24"/>
+        </w:rPr>
+        <w:t>States B and C in future years to debit their accounts.</w:t>
+      </w:r>
+    </w:p>
+    <w:p>
+      <w:pPr>
+        <w:pStyle w:val="ListParagraph"/>
+        <w:numPr>
+          <w:ilvl w:val="1"/>
+          <w:numId w:val="18"/>
+        </w:numPr>
+        <w:rPr>
+          <w:rFonts w:asciiTheme="majorBidi" w:hAnsiTheme="majorBidi" w:cstheme="majorBidi"/>
+          <w:sz w:val="24"/>
+          <w:szCs w:val="24"/>
+        </w:rPr>
+      </w:pPr>
+      <w:r>
+        <w:rPr>
+          <w:rFonts w:asciiTheme="majorBidi" w:hAnsiTheme="majorBidi" w:cstheme="majorBidi"/>
+          <w:sz w:val="24"/>
+          <w:szCs w:val="24"/>
+        </w:rPr>
+        <w:t xml:space="preserve">Other states and users take </w:t>
+      </w:r>
+      <w:r>
+        <w:rPr>
+          <w:rFonts w:asciiTheme="majorBidi" w:hAnsiTheme="majorBidi" w:cstheme="majorBidi"/>
+          <w:sz w:val="24"/>
+          <w:szCs w:val="24"/>
+        </w:rPr>
+        <w:t xml:space="preserve">counter measures </w:t>
+      </w:r>
+      <w:r>
+        <w:rPr>
+          <w:rFonts w:asciiTheme="majorBidi" w:hAnsiTheme="majorBidi" w:cstheme="majorBidi"/>
+          <w:sz w:val="24"/>
+          <w:szCs w:val="24"/>
+        </w:rPr>
+        <w:t xml:space="preserve">to increase their ability to access conserved water </w:t>
+      </w:r>
+      <w:r>
+        <w:rPr>
+          <w:rFonts w:asciiTheme="majorBidi" w:hAnsiTheme="majorBidi" w:cstheme="majorBidi"/>
+          <w:sz w:val="24"/>
+          <w:szCs w:val="24"/>
+        </w:rPr>
+        <w:t>with the undesired effect to lower Laken Mead storage.</w:t>
       </w:r>
     </w:p>
     <w:p>
@@ -6218,7 +6692,7 @@
         <w:pStyle w:val="ListParagraph"/>
         <w:numPr>
           <w:ilvl w:val="0"/>
-          <w:numId w:val="17"/>
+          <w:numId w:val="18"/>
         </w:numPr>
         <w:rPr>
           <w:rFonts w:asciiTheme="majorBidi" w:hAnsiTheme="majorBidi" w:cstheme="majorBidi"/>
@@ -6228,866 +6702,18 @@
       </w:pPr>
       <w:r>
         <w:rPr>
-          <w:rFonts w:asciiTheme="majorBidi" w:hAnsiTheme="majorBidi" w:cstheme="majorBidi"/>
-          <w:b/>
-          <w:bCs/>
-          <w:sz w:val="24"/>
-          <w:szCs w:val="24"/>
-        </w:rPr>
-        <w:t>Acerbate</w:t>
-      </w:r>
-      <w:r>
-        <w:rPr>
-          <w:rFonts w:asciiTheme="majorBidi" w:hAnsiTheme="majorBidi" w:cstheme="majorBidi"/>
-          <w:b/>
-          <w:bCs/>
-          <w:sz w:val="24"/>
-          <w:szCs w:val="24"/>
-        </w:rPr>
-        <w:t xml:space="preserve"> conflict</w:t>
-      </w:r>
-      <w:r>
-        <w:rPr>
-          <w:rFonts w:asciiTheme="majorBidi" w:hAnsiTheme="majorBidi" w:cstheme="majorBidi"/>
-          <w:sz w:val="24"/>
-          <w:szCs w:val="24"/>
-        </w:rPr>
-        <w:t xml:space="preserve">. There are several scenarios where the voluntary water conservation program will exacerbate conflict. These scenarios occur when Lake Mead </w:t>
-      </w:r>
-      <w:r>
-        <w:rPr>
-          <w:rFonts w:asciiTheme="majorBidi" w:hAnsiTheme="majorBidi" w:cstheme="majorBidi"/>
-          <w:sz w:val="24"/>
-          <w:szCs w:val="24"/>
-        </w:rPr>
-        <w:t>storage</w:t>
-      </w:r>
-      <w:r>
-        <w:rPr>
-          <w:rFonts w:asciiTheme="majorBidi" w:hAnsiTheme="majorBidi" w:cstheme="majorBidi"/>
-          <w:sz w:val="24"/>
-          <w:szCs w:val="24"/>
-        </w:rPr>
-        <w:t xml:space="preserve"> is near the protection </w:t>
-      </w:r>
-      <w:r>
-        <w:rPr>
-          <w:rFonts w:asciiTheme="majorBidi" w:hAnsiTheme="majorBidi" w:cstheme="majorBidi"/>
-          <w:sz w:val="24"/>
-          <w:szCs w:val="24"/>
-        </w:rPr>
-        <w:t>volume</w:t>
-      </w:r>
-      <w:r>
-        <w:rPr>
-          <w:rFonts w:asciiTheme="majorBidi" w:hAnsiTheme="majorBidi" w:cstheme="majorBidi"/>
-          <w:sz w:val="24"/>
-          <w:szCs w:val="24"/>
-        </w:rPr>
-        <w:t>.</w:t>
-      </w:r>
-    </w:p>
-    <w:p>
-      <w:pPr>
-        <w:pStyle w:val="ListParagraph"/>
-        <w:numPr>
-          <w:ilvl w:val="1"/>
-          <w:numId w:val="17"/>
-        </w:numPr>
-        <w:rPr>
-          <w:rFonts w:asciiTheme="majorBidi" w:hAnsiTheme="majorBidi" w:cstheme="majorBidi"/>
-          <w:sz w:val="24"/>
-          <w:szCs w:val="24"/>
-        </w:rPr>
-      </w:pPr>
-      <w:r>
-        <w:rPr>
-          <w:rFonts w:asciiTheme="majorBidi" w:hAnsiTheme="majorBidi" w:cstheme="majorBidi"/>
-          <w:sz w:val="24"/>
-          <w:szCs w:val="24"/>
-        </w:rPr>
-        <w:t>Multiple states desire to debit their accounts so that the total debits will drawdown Lake</w:t>
-      </w:r>
-      <w:r>
-        <w:rPr>
-          <w:rFonts w:asciiTheme="majorBidi" w:hAnsiTheme="majorBidi" w:cstheme="majorBidi"/>
-          <w:sz w:val="24"/>
-          <w:szCs w:val="24"/>
-        </w:rPr>
-        <w:t xml:space="preserve"> </w:t>
-      </w:r>
-      <w:r>
-        <w:rPr>
-          <w:rFonts w:asciiTheme="majorBidi" w:hAnsiTheme="majorBidi" w:cstheme="majorBidi"/>
-          <w:sz w:val="24"/>
-          <w:szCs w:val="24"/>
-        </w:rPr>
-        <w:t>Mead below its protection elevation. The states will need to negotiate lower debits that keep Lake Mead at</w:t>
-      </w:r>
-      <w:r>
-        <w:rPr>
-          <w:rFonts w:asciiTheme="majorBidi" w:hAnsiTheme="majorBidi" w:cstheme="majorBidi"/>
-          <w:sz w:val="24"/>
-          <w:szCs w:val="24"/>
-        </w:rPr>
-        <w:t xml:space="preserve"> </w:t>
-      </w:r>
-      <w:r>
-        <w:rPr>
-          <w:rFonts w:asciiTheme="majorBidi" w:hAnsiTheme="majorBidi" w:cstheme="majorBidi"/>
-          <w:sz w:val="24"/>
-          <w:szCs w:val="24"/>
-        </w:rPr>
-        <w:t>or above the protection elevation.</w:t>
-      </w:r>
-    </w:p>
-    <w:p>
-      <w:pPr>
-        <w:pStyle w:val="ListParagraph"/>
-        <w:numPr>
-          <w:ilvl w:val="1"/>
-          <w:numId w:val="17"/>
-        </w:numPr>
-        <w:rPr>
-          <w:rFonts w:asciiTheme="majorBidi" w:hAnsiTheme="majorBidi" w:cstheme="majorBidi"/>
-          <w:sz w:val="24"/>
-          <w:szCs w:val="24"/>
-        </w:rPr>
-      </w:pPr>
-      <w:r>
-        <w:rPr>
-          <w:rFonts w:asciiTheme="majorBidi" w:hAnsiTheme="majorBidi" w:cstheme="majorBidi"/>
-          <w:sz w:val="24"/>
-          <w:szCs w:val="24"/>
-        </w:rPr>
-        <w:t xml:space="preserve">State A debits their account and decreases Lake Mead </w:t>
-      </w:r>
-      <w:r>
-        <w:rPr>
-          <w:rFonts w:asciiTheme="majorBidi" w:hAnsiTheme="majorBidi" w:cstheme="majorBidi"/>
-          <w:sz w:val="24"/>
-          <w:szCs w:val="24"/>
-        </w:rPr>
-        <w:t xml:space="preserve">storage </w:t>
-      </w:r>
-      <w:r>
-        <w:rPr>
-          <w:rFonts w:asciiTheme="majorBidi" w:hAnsiTheme="majorBidi" w:cstheme="majorBidi"/>
-          <w:sz w:val="24"/>
-          <w:szCs w:val="24"/>
-        </w:rPr>
-        <w:t xml:space="preserve">towards the protection </w:t>
-      </w:r>
-      <w:r>
-        <w:rPr>
-          <w:rFonts w:asciiTheme="majorBidi" w:hAnsiTheme="majorBidi" w:cstheme="majorBidi"/>
-          <w:sz w:val="24"/>
-          <w:szCs w:val="24"/>
-        </w:rPr>
-        <w:t>volume</w:t>
-      </w:r>
-      <w:r>
-        <w:rPr>
-          <w:rFonts w:asciiTheme="majorBidi" w:hAnsiTheme="majorBidi" w:cstheme="majorBidi"/>
-          <w:sz w:val="24"/>
-          <w:szCs w:val="24"/>
-        </w:rPr>
-        <w:t>. This activity prevent</w:t>
-      </w:r>
-      <w:r>
-        <w:rPr>
-          <w:rFonts w:asciiTheme="majorBidi" w:hAnsiTheme="majorBidi" w:cstheme="majorBidi"/>
-          <w:sz w:val="24"/>
-          <w:szCs w:val="24"/>
-        </w:rPr>
-        <w:t xml:space="preserve">s </w:t>
-      </w:r>
-      <w:r>
-        <w:rPr>
-          <w:rFonts w:asciiTheme="majorBidi" w:hAnsiTheme="majorBidi" w:cstheme="majorBidi"/>
-          <w:sz w:val="24"/>
-          <w:szCs w:val="24"/>
-        </w:rPr>
-        <w:t>States B and C in future years to debit their accounts.</w:t>
-      </w:r>
-    </w:p>
-    <w:p>
-      <w:pPr>
-        <w:pStyle w:val="ListParagraph"/>
-        <w:numPr>
-          <w:ilvl w:val="1"/>
-          <w:numId w:val="17"/>
-        </w:numPr>
-        <w:rPr>
-          <w:rFonts w:asciiTheme="majorBidi" w:hAnsiTheme="majorBidi" w:cstheme="majorBidi"/>
-          <w:sz w:val="24"/>
-          <w:szCs w:val="24"/>
-        </w:rPr>
-      </w:pPr>
-      <w:r>
-        <w:rPr>
-          <w:rFonts w:asciiTheme="majorBidi" w:hAnsiTheme="majorBidi" w:cstheme="majorBidi"/>
-          <w:sz w:val="24"/>
-          <w:szCs w:val="24"/>
-        </w:rPr>
-        <w:t xml:space="preserve">State A credits their account to raise Lake Mead level above the protection </w:t>
-      </w:r>
-      <w:r>
-        <w:rPr>
-          <w:rFonts w:asciiTheme="majorBidi" w:hAnsiTheme="majorBidi" w:cstheme="majorBidi"/>
-          <w:sz w:val="24"/>
-          <w:szCs w:val="24"/>
-        </w:rPr>
-        <w:t>volume</w:t>
-      </w:r>
-      <w:r>
-        <w:rPr>
-          <w:rFonts w:asciiTheme="majorBidi" w:hAnsiTheme="majorBidi" w:cstheme="majorBidi"/>
-          <w:sz w:val="24"/>
-          <w:szCs w:val="24"/>
-        </w:rPr>
-        <w:t xml:space="preserve"> while in the same year State B debits their account to return Lake Mead Level to the protection </w:t>
-      </w:r>
-      <w:r>
-        <w:rPr>
-          <w:rFonts w:asciiTheme="majorBidi" w:hAnsiTheme="majorBidi" w:cstheme="majorBidi"/>
-          <w:sz w:val="24"/>
-          <w:szCs w:val="24"/>
-        </w:rPr>
-        <w:t>volume</w:t>
-      </w:r>
-      <w:r>
-        <w:rPr>
-          <w:rFonts w:asciiTheme="majorBidi" w:hAnsiTheme="majorBidi" w:cstheme="majorBidi"/>
-          <w:sz w:val="24"/>
-          <w:szCs w:val="24"/>
-        </w:rPr>
-        <w:t>. Th</w:t>
-      </w:r>
-      <w:r>
-        <w:rPr>
-          <w:rFonts w:asciiTheme="majorBidi" w:hAnsiTheme="majorBidi" w:cstheme="majorBidi"/>
-          <w:sz w:val="24"/>
-          <w:szCs w:val="24"/>
-        </w:rPr>
-        <w:t>e</w:t>
-      </w:r>
-      <w:r>
-        <w:rPr>
-          <w:rFonts w:asciiTheme="majorBidi" w:hAnsiTheme="majorBidi" w:cstheme="majorBidi"/>
-          <w:sz w:val="24"/>
-          <w:szCs w:val="24"/>
-        </w:rPr>
-        <w:t xml:space="preserve"> debit prevents State A from debiting its account the next year.</w:t>
-      </w:r>
-    </w:p>
-    <w:p>
-      <w:pPr>
-        <w:pStyle w:val="ListParagraph"/>
-        <w:ind w:left="1440"/>
-        <w:rPr>
-          <w:rFonts w:asciiTheme="majorBidi" w:hAnsiTheme="majorBidi" w:cstheme="majorBidi"/>
-          <w:sz w:val="24"/>
-          <w:szCs w:val="24"/>
-        </w:rPr>
-      </w:pPr>
-    </w:p>
-    <w:p>
-      <w:pPr>
-        <w:pStyle w:val="ListParagraph"/>
-        <w:numPr>
-          <w:ilvl w:val="0"/>
-          <w:numId w:val="17"/>
-        </w:numPr>
-        <w:rPr>
-          <w:rFonts w:asciiTheme="majorBidi" w:hAnsiTheme="majorBidi" w:cstheme="majorBidi"/>
-          <w:sz w:val="24"/>
-          <w:szCs w:val="24"/>
-        </w:rPr>
-      </w:pPr>
-      <w:r>
-        <w:rPr>
-          <w:rFonts w:asciiTheme="majorBidi" w:hAnsiTheme="majorBidi" w:cstheme="majorBidi"/>
-          <w:b/>
-          <w:bCs/>
-          <w:sz w:val="24"/>
-          <w:szCs w:val="24"/>
-        </w:rPr>
-        <w:t>Accelerate reservoir drawdown</w:t>
-      </w:r>
-      <w:r>
-        <w:rPr>
-          <w:rFonts w:asciiTheme="majorBidi" w:hAnsiTheme="majorBidi" w:cstheme="majorBidi"/>
-          <w:sz w:val="24"/>
-          <w:szCs w:val="24"/>
-        </w:rPr>
-        <w:t xml:space="preserve">. Scenarios 2, 3a, 3b, and 3c create a situation where states may race to debit their water conservation account balances to access their conserved water once they perceive Lake Mead will drawdown </w:t>
-      </w:r>
-      <w:r>
-        <w:rPr>
-          <w:rFonts w:asciiTheme="majorBidi" w:hAnsiTheme="majorBidi" w:cstheme="majorBidi"/>
-          <w:sz w:val="24"/>
-          <w:szCs w:val="24"/>
-        </w:rPr>
-        <w:t>c</w:t>
-      </w:r>
-      <w:r>
-        <w:rPr>
-          <w:rFonts w:asciiTheme="majorBidi" w:hAnsiTheme="majorBidi" w:cstheme="majorBidi"/>
-          <w:sz w:val="24"/>
-          <w:szCs w:val="24"/>
-        </w:rPr>
-        <w:t>lose to the</w:t>
-      </w:r>
-      <w:r>
-        <w:rPr>
-          <w:rFonts w:asciiTheme="majorBidi" w:hAnsiTheme="majorBidi" w:cstheme="majorBidi"/>
-          <w:sz w:val="24"/>
-          <w:szCs w:val="24"/>
-        </w:rPr>
-        <w:t xml:space="preserve"> </w:t>
-      </w:r>
-      <w:r>
-        <w:rPr>
-          <w:rFonts w:asciiTheme="majorBidi" w:hAnsiTheme="majorBidi" w:cstheme="majorBidi"/>
-          <w:sz w:val="24"/>
-          <w:szCs w:val="24"/>
-        </w:rPr>
-        <w:t xml:space="preserve">protection </w:t>
-      </w:r>
-      <w:r>
-        <w:rPr>
-          <w:rFonts w:asciiTheme="majorBidi" w:hAnsiTheme="majorBidi" w:cstheme="majorBidi"/>
-          <w:sz w:val="24"/>
-          <w:szCs w:val="24"/>
-        </w:rPr>
-        <w:t>v</w:t>
-      </w:r>
-      <w:r>
-        <w:rPr>
-          <w:rFonts w:asciiTheme="majorBidi" w:hAnsiTheme="majorBidi" w:cstheme="majorBidi"/>
-          <w:sz w:val="24"/>
-          <w:szCs w:val="24"/>
-        </w:rPr>
-        <w:t>. This situation has the opposite effect of th</w:t>
-      </w:r>
-      <w:r>
-        <w:rPr>
-          <w:rFonts w:asciiTheme="majorBidi" w:hAnsiTheme="majorBidi" w:cstheme="majorBidi"/>
-          <w:sz w:val="24"/>
-          <w:szCs w:val="24"/>
-        </w:rPr>
-        <w:t>e</w:t>
-      </w:r>
-      <w:r>
-        <w:rPr>
-          <w:rFonts w:asciiTheme="majorBidi" w:hAnsiTheme="majorBidi" w:cstheme="majorBidi"/>
-          <w:sz w:val="24"/>
-          <w:szCs w:val="24"/>
-        </w:rPr>
-        <w:t xml:space="preserve"> program intent. Lake Mead level will stay close to</w:t>
-      </w:r>
-      <w:r>
-        <w:rPr>
-          <w:rFonts w:asciiTheme="majorBidi" w:hAnsiTheme="majorBidi" w:cstheme="majorBidi"/>
-          <w:sz w:val="24"/>
-          <w:szCs w:val="24"/>
-        </w:rPr>
-        <w:t xml:space="preserve"> the protection volume </w:t>
-      </w:r>
-      <w:r>
-        <w:rPr>
-          <w:rFonts w:asciiTheme="majorBidi" w:hAnsiTheme="majorBidi" w:cstheme="majorBidi"/>
-          <w:sz w:val="24"/>
-          <w:szCs w:val="24"/>
-        </w:rPr>
-        <w:t xml:space="preserve">until </w:t>
-      </w:r>
-      <w:r>
-        <w:rPr>
-          <w:rFonts w:asciiTheme="majorBidi" w:hAnsiTheme="majorBidi" w:cstheme="majorBidi"/>
-          <w:sz w:val="24"/>
-          <w:szCs w:val="24"/>
-        </w:rPr>
-        <w:t xml:space="preserve">reservoir </w:t>
-      </w:r>
-      <w:r>
-        <w:rPr>
-          <w:rFonts w:asciiTheme="majorBidi" w:hAnsiTheme="majorBidi" w:cstheme="majorBidi"/>
-          <w:sz w:val="24"/>
-          <w:szCs w:val="24"/>
-        </w:rPr>
-        <w:t>inflow</w:t>
-      </w:r>
-      <w:r>
-        <w:rPr>
-          <w:rFonts w:asciiTheme="majorBidi" w:hAnsiTheme="majorBidi" w:cstheme="majorBidi"/>
-          <w:sz w:val="24"/>
-          <w:szCs w:val="24"/>
-        </w:rPr>
-        <w:t>s</w:t>
-      </w:r>
-      <w:r>
-        <w:rPr>
-          <w:rFonts w:asciiTheme="majorBidi" w:hAnsiTheme="majorBidi" w:cstheme="majorBidi"/>
-          <w:sz w:val="24"/>
-          <w:szCs w:val="24"/>
-        </w:rPr>
-        <w:t xml:space="preserve"> minus ev</w:t>
-      </w:r>
-      <w:r>
-        <w:rPr>
-          <w:rFonts w:asciiTheme="majorBidi" w:hAnsiTheme="majorBidi" w:cstheme="majorBidi"/>
-          <w:sz w:val="24"/>
-          <w:szCs w:val="24"/>
-        </w:rPr>
-        <w:t>a</w:t>
-      </w:r>
-      <w:r>
-        <w:rPr>
-          <w:rFonts w:asciiTheme="majorBidi" w:hAnsiTheme="majorBidi" w:cstheme="majorBidi"/>
-          <w:sz w:val="24"/>
-          <w:szCs w:val="24"/>
-        </w:rPr>
-        <w:t>poration exceed</w:t>
-      </w:r>
-      <w:r>
-        <w:rPr>
-          <w:rFonts w:asciiTheme="majorBidi" w:hAnsiTheme="majorBidi" w:cstheme="majorBidi"/>
-          <w:sz w:val="24"/>
-          <w:szCs w:val="24"/>
-        </w:rPr>
-        <w:t xml:space="preserve"> </w:t>
-      </w:r>
-      <w:r>
-        <w:rPr>
-          <w:rFonts w:asciiTheme="majorBidi" w:hAnsiTheme="majorBidi" w:cstheme="majorBidi"/>
-          <w:sz w:val="24"/>
-          <w:szCs w:val="24"/>
-        </w:rPr>
-        <w:t>historical allocations.</w:t>
-      </w:r>
-    </w:p>
-    <w:p>
-      <w:pPr>
-        <w:pStyle w:val="ListParagraph"/>
-        <w:rPr>
-          <w:rFonts w:asciiTheme="majorBidi" w:hAnsiTheme="majorBidi" w:cstheme="majorBidi"/>
-          <w:sz w:val="24"/>
-          <w:szCs w:val="24"/>
-        </w:rPr>
-      </w:pPr>
-    </w:p>
-    <w:p>
-      <w:pPr>
-        <w:pStyle w:val="ListParagraph"/>
-        <w:numPr>
-          <w:ilvl w:val="0"/>
-          <w:numId w:val="17"/>
-        </w:numPr>
-        <w:rPr>
-          <w:rFonts w:asciiTheme="majorBidi" w:hAnsiTheme="majorBidi" w:cstheme="majorBidi"/>
-          <w:sz w:val="24"/>
-          <w:szCs w:val="24"/>
-        </w:rPr>
-      </w:pPr>
-      <w:r>
-        <w:rPr>
-          <w:rFonts w:asciiTheme="majorBidi" w:hAnsiTheme="majorBidi" w:cstheme="majorBidi"/>
-          <w:b/>
-          <w:bCs/>
-          <w:sz w:val="24"/>
-          <w:szCs w:val="24"/>
-        </w:rPr>
-        <w:t>Game the voluntary-mandatory conservation program</w:t>
-      </w:r>
-      <w:r>
-        <w:rPr>
-          <w:rFonts w:asciiTheme="majorBidi" w:hAnsiTheme="majorBidi" w:cstheme="majorBidi"/>
-          <w:sz w:val="24"/>
-          <w:szCs w:val="24"/>
-        </w:rPr>
-        <w:t>. These scenarios occur</w:t>
-      </w:r>
-      <w:r>
-        <w:rPr>
-          <w:rFonts w:asciiTheme="majorBidi" w:hAnsiTheme="majorBidi" w:cstheme="majorBidi"/>
-          <w:sz w:val="24"/>
-          <w:szCs w:val="24"/>
-        </w:rPr>
-        <w:t xml:space="preserve"> </w:t>
-      </w:r>
-      <w:r>
-        <w:rPr>
-          <w:rFonts w:asciiTheme="majorBidi" w:hAnsiTheme="majorBidi" w:cstheme="majorBidi"/>
-          <w:sz w:val="24"/>
-          <w:szCs w:val="24"/>
-        </w:rPr>
-        <w:t>when Lake Mead is at an elevation between 1</w:t>
-      </w:r>
-      <w:r>
-        <w:rPr>
-          <w:rFonts w:asciiTheme="majorBidi" w:hAnsiTheme="majorBidi" w:cstheme="majorBidi"/>
-          <w:sz w:val="24"/>
-          <w:szCs w:val="24"/>
-        </w:rPr>
-        <w:t>,</w:t>
-      </w:r>
-      <w:r>
-        <w:rPr>
-          <w:rFonts w:asciiTheme="majorBidi" w:hAnsiTheme="majorBidi" w:cstheme="majorBidi"/>
-          <w:sz w:val="24"/>
-          <w:szCs w:val="24"/>
-        </w:rPr>
-        <w:t>090 and 1</w:t>
-      </w:r>
-      <w:r>
-        <w:rPr>
-          <w:rFonts w:asciiTheme="majorBidi" w:hAnsiTheme="majorBidi" w:cstheme="majorBidi"/>
-          <w:sz w:val="24"/>
-          <w:szCs w:val="24"/>
-        </w:rPr>
-        <w:t>,</w:t>
-      </w:r>
-      <w:r>
-        <w:rPr>
-          <w:rFonts w:asciiTheme="majorBidi" w:hAnsiTheme="majorBidi" w:cstheme="majorBidi"/>
-          <w:sz w:val="24"/>
-          <w:szCs w:val="24"/>
-        </w:rPr>
-        <w:t>020</w:t>
-      </w:r>
-      <w:r>
-        <w:rPr>
-          <w:rFonts w:asciiTheme="majorBidi" w:hAnsiTheme="majorBidi" w:cstheme="majorBidi"/>
-          <w:sz w:val="24"/>
-          <w:szCs w:val="24"/>
-        </w:rPr>
-        <w:t xml:space="preserve"> feet</w:t>
-      </w:r>
-      <w:r>
-        <w:rPr>
-          <w:rFonts w:asciiTheme="majorBidi" w:hAnsiTheme="majorBidi" w:cstheme="majorBidi"/>
-          <w:sz w:val="24"/>
-          <w:szCs w:val="24"/>
-        </w:rPr>
-        <w:t xml:space="preserve"> defined in the </w:t>
-      </w:r>
-      <w:r>
-        <w:rPr>
-          <w:rFonts w:asciiTheme="majorBidi" w:hAnsiTheme="majorBidi" w:cstheme="majorBidi"/>
-          <w:sz w:val="24"/>
-          <w:szCs w:val="24"/>
-        </w:rPr>
-        <w:t>Lower Basin Drought Conservancy Plan</w:t>
-      </w:r>
-      <w:r>
-        <w:rPr>
-          <w:rFonts w:asciiTheme="majorBidi" w:hAnsiTheme="majorBidi" w:cstheme="majorBidi"/>
-          <w:sz w:val="24"/>
-          <w:szCs w:val="24"/>
-        </w:rPr>
-        <w:t>. These scenarios also work counter to the</w:t>
-      </w:r>
-      <w:r>
-        <w:rPr>
-          <w:rFonts w:asciiTheme="majorBidi" w:hAnsiTheme="majorBidi" w:cstheme="majorBidi"/>
-          <w:sz w:val="24"/>
-          <w:szCs w:val="24"/>
-        </w:rPr>
-        <w:t xml:space="preserve"> </w:t>
-      </w:r>
-      <w:r>
-        <w:rPr>
-          <w:rFonts w:asciiTheme="majorBidi" w:hAnsiTheme="majorBidi" w:cstheme="majorBidi"/>
-          <w:sz w:val="24"/>
-          <w:szCs w:val="24"/>
-        </w:rPr>
-        <w:t>program intent to raise Lake Mead's elevation.</w:t>
-      </w:r>
-    </w:p>
-    <w:p>
-      <w:pPr>
-        <w:pStyle w:val="ListParagraph"/>
-        <w:numPr>
-          <w:ilvl w:val="1"/>
-          <w:numId w:val="17"/>
-        </w:numPr>
-        <w:rPr>
-          <w:rFonts w:asciiTheme="majorBidi" w:hAnsiTheme="majorBidi" w:cstheme="majorBidi"/>
-          <w:sz w:val="24"/>
-          <w:szCs w:val="24"/>
-        </w:rPr>
-      </w:pPr>
-      <w:r>
-        <w:rPr>
-          <w:rFonts w:asciiTheme="majorBidi" w:hAnsiTheme="majorBidi" w:cstheme="majorBidi"/>
-          <w:sz w:val="24"/>
-          <w:szCs w:val="24"/>
-        </w:rPr>
-        <w:t xml:space="preserve">State A makes </w:t>
-      </w:r>
-      <w:r>
-        <w:rPr>
-          <w:rFonts w:asciiTheme="majorBidi" w:hAnsiTheme="majorBidi" w:cstheme="majorBidi"/>
-          <w:sz w:val="24"/>
-          <w:szCs w:val="24"/>
-        </w:rPr>
-        <w:t xml:space="preserve">a </w:t>
-      </w:r>
-      <w:r>
-        <w:rPr>
-          <w:rFonts w:asciiTheme="majorBidi" w:hAnsiTheme="majorBidi" w:cstheme="majorBidi"/>
-          <w:sz w:val="24"/>
-          <w:szCs w:val="24"/>
-        </w:rPr>
-        <w:t xml:space="preserve">small (voluntary) credit to raise Lake Mead elevation to a higher tier where the same state </w:t>
-      </w:r>
-      <w:r>
-        <w:rPr>
-          <w:rFonts w:asciiTheme="majorBidi" w:hAnsiTheme="majorBidi" w:cstheme="majorBidi"/>
-          <w:sz w:val="24"/>
-          <w:szCs w:val="24"/>
-        </w:rPr>
-        <w:t>must</w:t>
-      </w:r>
-      <w:r>
-        <w:rPr>
-          <w:rFonts w:asciiTheme="majorBidi" w:hAnsiTheme="majorBidi" w:cstheme="majorBidi"/>
-          <w:sz w:val="24"/>
-          <w:szCs w:val="24"/>
-        </w:rPr>
-        <w:t xml:space="preserve"> mak</w:t>
-      </w:r>
-      <w:r>
-        <w:rPr>
-          <w:rFonts w:asciiTheme="majorBidi" w:hAnsiTheme="majorBidi" w:cstheme="majorBidi"/>
-          <w:sz w:val="24"/>
-          <w:szCs w:val="24"/>
-        </w:rPr>
-        <w:t>e</w:t>
-      </w:r>
-      <w:r>
-        <w:rPr>
-          <w:rFonts w:asciiTheme="majorBidi" w:hAnsiTheme="majorBidi" w:cstheme="majorBidi"/>
-          <w:sz w:val="24"/>
-          <w:szCs w:val="24"/>
-        </w:rPr>
-        <w:t xml:space="preserve"> relatively lower mandatory </w:t>
-      </w:r>
-      <w:r>
-        <w:rPr>
-          <w:rFonts w:asciiTheme="majorBidi" w:hAnsiTheme="majorBidi" w:cstheme="majorBidi"/>
-          <w:sz w:val="24"/>
-          <w:szCs w:val="24"/>
-        </w:rPr>
-        <w:t>conservation</w:t>
-      </w:r>
-      <w:r>
-        <w:rPr>
-          <w:rFonts w:asciiTheme="majorBidi" w:hAnsiTheme="majorBidi" w:cstheme="majorBidi"/>
-          <w:sz w:val="24"/>
-          <w:szCs w:val="24"/>
-        </w:rPr>
-        <w:t>.</w:t>
-      </w:r>
-    </w:p>
-    <w:p>
-      <w:pPr>
-        <w:pStyle w:val="ListParagraph"/>
-        <w:numPr>
-          <w:ilvl w:val="1"/>
-          <w:numId w:val="17"/>
-        </w:numPr>
-        <w:rPr>
-          <w:rFonts w:asciiTheme="majorBidi" w:hAnsiTheme="majorBidi" w:cstheme="majorBidi"/>
-          <w:sz w:val="24"/>
-          <w:szCs w:val="24"/>
-        </w:rPr>
-      </w:pPr>
-      <w:r>
-        <w:rPr>
-          <w:rFonts w:asciiTheme="majorBidi" w:hAnsiTheme="majorBidi" w:cstheme="majorBidi"/>
-          <w:sz w:val="24"/>
-          <w:szCs w:val="24"/>
-        </w:rPr>
-        <w:t xml:space="preserve">State A makes a small (voluntary) debit to push Lake Mead to a lower tier where States B and C are required to make relatively larger </w:t>
-      </w:r>
-      <w:r>
-        <w:rPr>
-          <w:rFonts w:asciiTheme="majorBidi" w:hAnsiTheme="majorBidi" w:cstheme="majorBidi"/>
-          <w:sz w:val="24"/>
-          <w:szCs w:val="24"/>
-        </w:rPr>
-        <w:t xml:space="preserve">mandatory </w:t>
-      </w:r>
-      <w:r>
-        <w:rPr>
-          <w:rFonts w:asciiTheme="majorBidi" w:hAnsiTheme="majorBidi" w:cstheme="majorBidi"/>
-          <w:sz w:val="24"/>
-          <w:szCs w:val="24"/>
-        </w:rPr>
-        <w:t>conservation.</w:t>
-      </w:r>
-    </w:p>
-    <w:p>
-      <w:pPr>
-        <w:pStyle w:val="ListParagraph"/>
-        <w:ind w:left="1440"/>
-        <w:rPr>
-          <w:rFonts w:asciiTheme="majorBidi" w:hAnsiTheme="majorBidi" w:cstheme="majorBidi"/>
-          <w:sz w:val="24"/>
-          <w:szCs w:val="24"/>
-        </w:rPr>
-      </w:pPr>
-    </w:p>
-    <w:p>
-      <w:pPr>
-        <w:pStyle w:val="ListParagraph"/>
-        <w:numPr>
-          <w:ilvl w:val="0"/>
-          <w:numId w:val="17"/>
-        </w:numPr>
-        <w:rPr>
-          <w:rFonts w:asciiTheme="majorBidi" w:hAnsiTheme="majorBidi" w:cstheme="majorBidi"/>
-          <w:sz w:val="24"/>
-          <w:szCs w:val="24"/>
-        </w:rPr>
-      </w:pPr>
-      <w:r>
-        <w:rPr>
-          <w:rFonts w:asciiTheme="majorBidi" w:hAnsiTheme="majorBidi" w:cstheme="majorBidi"/>
-          <w:b/>
-          <w:bCs/>
-          <w:sz w:val="24"/>
-          <w:szCs w:val="24"/>
-        </w:rPr>
-        <w:t>Counter measures.</w:t>
-      </w:r>
-      <w:r>
-        <w:rPr>
-          <w:rFonts w:asciiTheme="majorBidi" w:hAnsiTheme="majorBidi" w:cstheme="majorBidi"/>
-          <w:sz w:val="24"/>
-          <w:szCs w:val="24"/>
-        </w:rPr>
-        <w:t xml:space="preserve"> </w:t>
-      </w:r>
-      <w:r>
-        <w:rPr>
-          <w:rFonts w:asciiTheme="majorBidi" w:hAnsiTheme="majorBidi" w:cstheme="majorBidi"/>
-          <w:sz w:val="24"/>
-          <w:szCs w:val="24"/>
-        </w:rPr>
-        <w:t>Similar to challenge #4, games 5a and 5b will likely engender counter measures by other states with the undesired effect to low</w:t>
-      </w:r>
-      <w:r>
-        <w:rPr>
-          <w:rFonts w:asciiTheme="majorBidi" w:hAnsiTheme="majorBidi" w:cstheme="majorBidi"/>
-          <w:sz w:val="24"/>
-          <w:szCs w:val="24"/>
-        </w:rPr>
-        <w:t>e</w:t>
-      </w:r>
-      <w:r>
-        <w:rPr>
-          <w:rFonts w:asciiTheme="majorBidi" w:hAnsiTheme="majorBidi" w:cstheme="majorBidi"/>
-          <w:sz w:val="24"/>
-          <w:szCs w:val="24"/>
-        </w:rPr>
-        <w:t>r L</w:t>
-      </w:r>
-      <w:r>
-        <w:rPr>
-          <w:rFonts w:asciiTheme="majorBidi" w:hAnsiTheme="majorBidi" w:cstheme="majorBidi"/>
-          <w:sz w:val="24"/>
-          <w:szCs w:val="24"/>
-        </w:rPr>
-        <w:t>a</w:t>
-      </w:r>
-      <w:r>
-        <w:rPr>
-          <w:rFonts w:asciiTheme="majorBidi" w:hAnsiTheme="majorBidi" w:cstheme="majorBidi"/>
-          <w:sz w:val="24"/>
-          <w:szCs w:val="24"/>
-        </w:rPr>
-        <w:t>ken</w:t>
-      </w:r>
-      <w:r>
-        <w:rPr>
-          <w:rFonts w:asciiTheme="majorBidi" w:hAnsiTheme="majorBidi" w:cstheme="majorBidi"/>
-          <w:sz w:val="24"/>
-          <w:szCs w:val="24"/>
-        </w:rPr>
-        <w:t xml:space="preserve"> </w:t>
-      </w:r>
-      <w:r>
-        <w:rPr>
-          <w:rFonts w:asciiTheme="majorBidi" w:hAnsiTheme="majorBidi" w:cstheme="majorBidi"/>
-          <w:sz w:val="24"/>
-          <w:szCs w:val="24"/>
-        </w:rPr>
-        <w:t>Mead</w:t>
-      </w:r>
-      <w:r>
-        <w:rPr>
-          <w:rFonts w:asciiTheme="majorBidi" w:hAnsiTheme="majorBidi" w:cstheme="majorBidi"/>
-          <w:sz w:val="24"/>
-          <w:szCs w:val="24"/>
-        </w:rPr>
-        <w:t xml:space="preserve"> storage</w:t>
-      </w:r>
-      <w:r>
-        <w:rPr>
-          <w:rFonts w:asciiTheme="majorBidi" w:hAnsiTheme="majorBidi" w:cstheme="majorBidi"/>
-          <w:sz w:val="24"/>
-          <w:szCs w:val="24"/>
-        </w:rPr>
-        <w:t>.</w:t>
-      </w:r>
-    </w:p>
-    <w:p>
-      <w:pPr>
-        <w:pStyle w:val="ListParagraph"/>
-        <w:rPr>
-          <w:rFonts w:asciiTheme="majorBidi" w:hAnsiTheme="majorBidi" w:cstheme="majorBidi"/>
-          <w:sz w:val="24"/>
-          <w:szCs w:val="24"/>
-        </w:rPr>
-      </w:pPr>
-    </w:p>
-    <w:p>
-      <w:pPr>
-        <w:pStyle w:val="ListParagraph"/>
-        <w:numPr>
-          <w:ilvl w:val="0"/>
-          <w:numId w:val="17"/>
-        </w:numPr>
-        <w:rPr>
-          <w:rFonts w:asciiTheme="majorBidi" w:hAnsiTheme="majorBidi" w:cstheme="majorBidi"/>
-          <w:sz w:val="24"/>
-          <w:szCs w:val="24"/>
-        </w:rPr>
-      </w:pPr>
-      <w:r>
-        <w:rPr>
-          <w:rFonts w:asciiTheme="majorBidi" w:hAnsiTheme="majorBidi" w:cstheme="majorBidi"/>
-          <w:b/>
-          <w:bCs/>
           <w:noProof/>
-          <w:sz w:val="24"/>
-          <w:szCs w:val="24"/>
-        </w:rPr>
-        <w:lastRenderedPageBreak/>
+        </w:rPr>
         <mc:AlternateContent>
           <mc:Choice Requires="wps">
             <w:drawing>
-              <wp:anchor distT="45720" distB="45720" distL="114300" distR="114300" simplePos="0" relativeHeight="251665408" behindDoc="0" locked="0" layoutInCell="1" allowOverlap="1" wp14:anchorId="2F9598B2" wp14:editId="24B24107">
+              <wp:anchor distT="45720" distB="45720" distL="114300" distR="114300" simplePos="0" relativeHeight="251671552" behindDoc="0" locked="0" layoutInCell="1" allowOverlap="1" wp14:anchorId="0BFD2EC6" wp14:editId="762EFEEB">
                 <wp:simplePos x="0" y="0"/>
                 <wp:positionH relativeFrom="column">
-                  <wp:posOffset>2378075</wp:posOffset>
+                  <wp:posOffset>2869510</wp:posOffset>
                 </wp:positionH>
                 <wp:positionV relativeFrom="paragraph">
-                  <wp:posOffset>110490</wp:posOffset>
+                  <wp:posOffset>1259543</wp:posOffset>
                 </wp:positionV>
                 <wp:extent cx="3400425" cy="2991485"/>
                 <wp:effectExtent l="0" t="0" r="28575" b="18415"/>
@@ -7130,7 +6756,7 @@
                                 <w:noProof/>
                               </w:rPr>
                               <w:drawing>
-                                <wp:inline distT="0" distB="0" distL="0" distR="0" wp14:anchorId="6AA2112E" wp14:editId="64CB5211">
+                                <wp:inline distT="0" distB="0" distL="0" distR="0" wp14:anchorId="36D81B38" wp14:editId="1B98FECD">
                                   <wp:extent cx="3248388" cy="2198789"/>
                                   <wp:effectExtent l="0" t="0" r="0" b="0"/>
                                   <wp:docPr id="1319886578" name="Picture 1" descr="A graph of evaporation and evaporation&#10;&#10;Description automatically generated"/>
@@ -7207,7 +6833,7 @@
           </mc:Choice>
           <mc:Fallback>
             <w:pict>
-              <v:shape w14:anchorId="2F9598B2" id="_x0000_s1028" type="#_x0000_t202" style="position:absolute;left:0;text-align:left;margin-left:187.25pt;margin-top:8.7pt;width:267.75pt;height:235.55pt;z-index:251665408;visibility:visible;mso-wrap-style:square;mso-width-percent:0;mso-height-percent:0;mso-wrap-distance-left:9pt;mso-wrap-distance-top:3.6pt;mso-wrap-distance-right:9pt;mso-wrap-distance-bottom:3.6pt;mso-position-horizontal:absolute;mso-position-horizontal-relative:text;mso-position-vertical:absolute;mso-position-vertical-relative:text;mso-width-percent:0;mso-height-percent:0;mso-width-relative:margin;mso-height-relative:margin;v-text-anchor:top" o:gfxdata="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">
+              <v:shape w14:anchorId="0BFD2EC6" id="_x0000_s1028" type="#_x0000_t202" style="position:absolute;left:0;text-align:left;margin-left:225.95pt;margin-top:99.2pt;width:267.75pt;height:235.55pt;z-index:251671552;visibility:visible;mso-wrap-style:square;mso-width-percent:0;mso-height-percent:0;mso-wrap-distance-left:9pt;mso-wrap-distance-top:3.6pt;mso-wrap-distance-right:9pt;mso-wrap-distance-bottom:3.6pt;mso-position-horizontal:absolute;mso-position-horizontal-relative:text;mso-position-vertical:absolute;mso-position-vertical-relative:text;mso-width-percent:0;mso-height-percent:0;mso-width-relative:margin;mso-height-relative:margin;v-text-anchor:top" o:gfxdata="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">
                 <v:textbox>
                   <w:txbxContent>
                     <w:p>
@@ -7216,7 +6842,7 @@
                           <w:noProof/>
                         </w:rPr>
                         <w:drawing>
-                          <wp:inline distT="0" distB="0" distL="0" distR="0" wp14:anchorId="6AA2112E" wp14:editId="64CB5211">
+                          <wp:inline distT="0" distB="0" distL="0" distR="0" wp14:anchorId="36D81B38" wp14:editId="1B98FECD">
                             <wp:extent cx="3248388" cy="2198789"/>
                             <wp:effectExtent l="0" t="0" r="0" b="0"/>
                             <wp:docPr id="1319886578" name="Picture 1" descr="A graph of evaporation and evaporation&#10;&#10;Description automatically generated"/>
@@ -7290,6 +6916,118 @@
           <w:sz w:val="24"/>
           <w:szCs w:val="24"/>
         </w:rPr>
+        <w:t>Stabilize and recover reservoir storage</w:t>
+      </w:r>
+      <w:r>
+        <w:rPr>
+          <w:rFonts w:asciiTheme="majorBidi" w:hAnsiTheme="majorBidi" w:cstheme="majorBidi"/>
+          <w:sz w:val="24"/>
+          <w:szCs w:val="24"/>
+        </w:rPr>
+        <w:t xml:space="preserve"> when </w:t>
+      </w:r>
+      <w:r>
+        <w:rPr>
+          <w:rFonts w:asciiTheme="majorBidi" w:hAnsiTheme="majorBidi" w:cstheme="majorBidi"/>
+          <w:sz w:val="24"/>
+          <w:szCs w:val="24"/>
+        </w:rPr>
+        <w:t>a key component</w:t>
+      </w:r>
+      <w:r>
+        <w:rPr>
+          <w:rFonts w:asciiTheme="majorBidi" w:hAnsiTheme="majorBidi" w:cstheme="majorBidi"/>
+          <w:sz w:val="24"/>
+          <w:szCs w:val="24"/>
+        </w:rPr>
+        <w:t xml:space="preserve"> that define</w:t>
+      </w:r>
+      <w:r>
+        <w:rPr>
+          <w:rFonts w:asciiTheme="majorBidi" w:hAnsiTheme="majorBidi" w:cstheme="majorBidi"/>
+          <w:sz w:val="24"/>
+          <w:szCs w:val="24"/>
+        </w:rPr>
+        <w:t>s</w:t>
+      </w:r>
+      <w:r>
+        <w:rPr>
+          <w:rFonts w:asciiTheme="majorBidi" w:hAnsiTheme="majorBidi" w:cstheme="majorBidi"/>
+          <w:sz w:val="24"/>
+          <w:szCs w:val="24"/>
+        </w:rPr>
+        <w:t xml:space="preserve"> the water</w:t>
+      </w:r>
+      <w:r>
+        <w:rPr>
+          <w:rFonts w:asciiTheme="majorBidi" w:hAnsiTheme="majorBidi" w:cstheme="majorBidi"/>
+          <w:sz w:val="24"/>
+          <w:szCs w:val="24"/>
+        </w:rPr>
+        <w:t xml:space="preserve"> </w:t>
+      </w:r>
+      <w:r>
+        <w:rPr>
+          <w:rFonts w:asciiTheme="majorBidi" w:hAnsiTheme="majorBidi" w:cstheme="majorBidi"/>
+          <w:sz w:val="24"/>
+          <w:szCs w:val="24"/>
+        </w:rPr>
+        <w:t>available for release</w:t>
+      </w:r>
+      <w:r>
+        <w:rPr>
+          <w:rFonts w:asciiTheme="majorBidi" w:hAnsiTheme="majorBidi" w:cstheme="majorBidi"/>
+          <w:sz w:val="24"/>
+          <w:szCs w:val="24"/>
+        </w:rPr>
+        <w:t>―</w:t>
+      </w:r>
+      <w:r>
+        <w:rPr>
+          <w:rFonts w:asciiTheme="majorBidi" w:hAnsiTheme="majorBidi" w:cstheme="majorBidi"/>
+          <w:sz w:val="24"/>
+          <w:szCs w:val="24"/>
+        </w:rPr>
+        <w:t>reservoir inflow</w:t>
+      </w:r>
+      <w:r>
+        <w:rPr>
+          <w:rFonts w:asciiTheme="majorBidi" w:hAnsiTheme="majorBidi" w:cstheme="majorBidi"/>
+          <w:sz w:val="24"/>
+          <w:szCs w:val="24"/>
+        </w:rPr>
+        <w:t>―is</w:t>
+      </w:r>
+      <w:r>
+        <w:rPr>
+          <w:rFonts w:asciiTheme="majorBidi" w:hAnsiTheme="majorBidi" w:cstheme="majorBidi"/>
+          <w:sz w:val="24"/>
+          <w:szCs w:val="24"/>
+        </w:rPr>
+        <w:t xml:space="preserve"> not included in the design of a water conservation program.</w:t>
+      </w:r>
+      <w:r>
+        <w:rPr>
+          <w:rFonts w:asciiTheme="majorBidi" w:hAnsiTheme="majorBidi" w:cstheme="majorBidi"/>
+          <w:sz w:val="24"/>
+          <w:szCs w:val="24"/>
+        </w:rPr>
+        <w:t xml:space="preserve"> </w:t>
+      </w:r>
+      <w:r>
+        <w:rPr>
+          <w:rFonts w:asciiTheme="majorBidi" w:hAnsiTheme="majorBidi" w:cstheme="majorBidi"/>
+          <w:sz w:val="24"/>
+          <w:szCs w:val="24"/>
+        </w:rPr>
+        <w:t xml:space="preserve">Thus, </w:t>
+      </w:r>
+      <w:r>
+        <w:rPr>
+          <w:rFonts w:asciiTheme="majorBidi" w:hAnsiTheme="majorBidi" w:cstheme="majorBidi"/>
+          <w:sz w:val="24"/>
+          <w:szCs w:val="24"/>
+        </w:rPr>
         <w:t>Lake Mead continues to draw down</w:t>
       </w:r>
       <w:r>
@@ -7386,23 +7124,7 @@
           <w:sz w:val="24"/>
           <w:szCs w:val="24"/>
         </w:rPr>
-        <w:t xml:space="preserve">program conservation efforts were credited </w:t>
-      </w:r>
-      <w:r>
-        <w:rPr>
-          <w:rFonts w:asciiTheme="majorBidi" w:hAnsiTheme="majorBidi" w:cstheme="majorBidi"/>
-          <w:sz w:val="24"/>
-          <w:szCs w:val="24"/>
-        </w:rPr>
-        <w:t xml:space="preserve">when sufficient </w:t>
-      </w:r>
-      <w:r>
-        <w:rPr>
-          <w:rFonts w:asciiTheme="majorBidi" w:hAnsiTheme="majorBidi" w:cstheme="majorBidi"/>
-          <w:sz w:val="24"/>
-          <w:szCs w:val="24"/>
-        </w:rPr>
-        <w:t>water did not flow into Lake Mead (Figure 4)</w:t>
+        <w:t>program conservation efforts were credited when sufficient water did not flow into Lake Mead (Figure 4)</w:t>
       </w:r>
       <w:r>
         <w:rPr>
@@ -7415,91 +7137,27 @@
     </w:p>
     <w:p>
       <w:pPr>
-        <w:rPr>
-          <w:rFonts w:asciiTheme="majorBidi" w:hAnsiTheme="majorBidi" w:cstheme="majorBidi"/>
-          <w:sz w:val="24"/>
-          <w:szCs w:val="24"/>
-        </w:rPr>
-      </w:pPr>
-      <w:r>
-        <w:rPr>
-          <w:rFonts w:asciiTheme="majorBidi" w:hAnsiTheme="majorBidi" w:cstheme="majorBidi"/>
-          <w:b/>
-          <w:bCs/>
-          <w:sz w:val="24"/>
-          <w:szCs w:val="24"/>
-        </w:rPr>
-        <w:t>Core challenges and disincentives</w:t>
-      </w:r>
-      <w:r>
-        <w:rPr>
-          <w:rFonts w:asciiTheme="majorBidi" w:hAnsiTheme="majorBidi" w:cstheme="majorBidi"/>
-          <w:sz w:val="24"/>
-          <w:szCs w:val="24"/>
-        </w:rPr>
-        <w:t xml:space="preserve">. </w:t>
-      </w:r>
-      <w:r>
-        <w:rPr>
-          <w:rFonts w:asciiTheme="majorBidi" w:hAnsiTheme="majorBidi" w:cstheme="majorBidi"/>
-          <w:sz w:val="24"/>
-          <w:szCs w:val="24"/>
-        </w:rPr>
-        <w:t xml:space="preserve">All of the above challenges </w:t>
-      </w:r>
-      <w:r>
-        <w:rPr>
-          <w:rFonts w:asciiTheme="majorBidi" w:hAnsiTheme="majorBidi" w:cstheme="majorBidi"/>
-          <w:sz w:val="24"/>
-          <w:szCs w:val="24"/>
-        </w:rPr>
-        <w:t>make it harder to</w:t>
-      </w:r>
-      <w:r>
-        <w:rPr>
-          <w:rFonts w:asciiTheme="majorBidi" w:hAnsiTheme="majorBidi" w:cstheme="majorBidi"/>
-          <w:sz w:val="24"/>
-          <w:szCs w:val="24"/>
-        </w:rPr>
-        <w:t>:</w:t>
+        <w:pStyle w:val="Heading1"/>
+      </w:pPr>
+      <w:r>
+        <w:t>Insights to Increase Sustainability and User Autonomy</w:t>
       </w:r>
     </w:p>
     <w:p>
       <w:pPr>
-        <w:pStyle w:val="ListParagraph"/>
-        <w:numPr>
-          <w:ilvl w:val="0"/>
-          <w:numId w:val="18"/>
-        </w:numPr>
-        <w:rPr>
-          <w:rFonts w:asciiTheme="majorBidi" w:hAnsiTheme="majorBidi" w:cstheme="majorBidi"/>
-          <w:sz w:val="24"/>
-          <w:szCs w:val="24"/>
-        </w:rPr>
-      </w:pPr>
-      <w:r>
-        <w:rPr>
-          <w:rFonts w:asciiTheme="majorBidi" w:hAnsiTheme="majorBidi" w:cstheme="majorBidi"/>
-          <w:sz w:val="24"/>
-          <w:szCs w:val="24"/>
-        </w:rPr>
-        <w:t xml:space="preserve">Stabilize and recover reservoir storage when </w:t>
-      </w:r>
-      <w:r>
-        <w:rPr>
-          <w:rFonts w:asciiTheme="majorBidi" w:hAnsiTheme="majorBidi" w:cstheme="majorBidi"/>
-          <w:sz w:val="24"/>
-          <w:szCs w:val="24"/>
-        </w:rPr>
-        <w:t>a key component</w:t>
-      </w:r>
-      <w:r>
-        <w:rPr>
-          <w:rFonts w:asciiTheme="majorBidi" w:hAnsiTheme="majorBidi" w:cstheme="majorBidi"/>
-          <w:sz w:val="24"/>
-          <w:szCs w:val="24"/>
-        </w:rPr>
-        <w:t xml:space="preserve"> that define</w:t>
+        <w:rPr>
+          <w:rFonts w:asciiTheme="majorBidi" w:hAnsiTheme="majorBidi" w:cstheme="majorBidi"/>
+          <w:sz w:val="24"/>
+          <w:szCs w:val="24"/>
+        </w:rPr>
+      </w:pPr>
+      <w:r>
+        <w:rPr>
+          <w:rFonts w:asciiTheme="majorBidi" w:hAnsiTheme="majorBidi" w:cstheme="majorBidi"/>
+          <w:sz w:val="24"/>
+          <w:szCs w:val="24"/>
+        </w:rPr>
+        <w:t>There are numerous ways to combine the key component</w:t>
       </w:r>
       <w:r>
         <w:rPr>
@@ -7515,7 +7173,23 @@
           <w:sz w:val="24"/>
           <w:szCs w:val="24"/>
         </w:rPr>
-        <w:t xml:space="preserve"> the water</w:t>
+        <w:t>―</w:t>
+      </w:r>
+      <w:r>
+        <w:rPr>
+          <w:rFonts w:asciiTheme="majorBidi" w:hAnsiTheme="majorBidi" w:cstheme="majorBidi"/>
+          <w:sz w:val="24"/>
+          <w:szCs w:val="24"/>
+        </w:rPr>
+        <w:t xml:space="preserve">reservoir inflow, evaporation, current storage, </w:t>
+      </w:r>
+      <w:r>
+        <w:rPr>
+          <w:rFonts w:asciiTheme="majorBidi" w:hAnsiTheme="majorBidi" w:cstheme="majorBidi"/>
+          <w:sz w:val="24"/>
+          <w:szCs w:val="24"/>
+        </w:rPr>
+        <w:t>trigger to prohibit debits, and</w:t>
       </w:r>
       <w:r>
         <w:rPr>
@@ -7531,197 +7205,6 @@
           <w:sz w:val="24"/>
           <w:szCs w:val="24"/>
         </w:rPr>
-        <w:t>available for release</w:t>
-      </w:r>
-      <w:r>
-        <w:rPr>
-          <w:rFonts w:asciiTheme="majorBidi" w:hAnsiTheme="majorBidi" w:cstheme="majorBidi"/>
-          <w:sz w:val="24"/>
-          <w:szCs w:val="24"/>
-        </w:rPr>
-        <w:t>―</w:t>
-      </w:r>
-      <w:r>
-        <w:rPr>
-          <w:rFonts w:asciiTheme="majorBidi" w:hAnsiTheme="majorBidi" w:cstheme="majorBidi"/>
-          <w:sz w:val="24"/>
-          <w:szCs w:val="24"/>
-        </w:rPr>
-        <w:t>reservoir inflow</w:t>
-      </w:r>
-      <w:r>
-        <w:rPr>
-          <w:rFonts w:asciiTheme="majorBidi" w:hAnsiTheme="majorBidi" w:cstheme="majorBidi"/>
-          <w:sz w:val="24"/>
-          <w:szCs w:val="24"/>
-        </w:rPr>
-        <w:t>―is</w:t>
-      </w:r>
-      <w:r>
-        <w:rPr>
-          <w:rFonts w:asciiTheme="majorBidi" w:hAnsiTheme="majorBidi" w:cstheme="majorBidi"/>
-          <w:sz w:val="24"/>
-          <w:szCs w:val="24"/>
-        </w:rPr>
-        <w:t xml:space="preserve"> not included in the design of a water conservation program.</w:t>
-      </w:r>
-    </w:p>
-    <w:p>
-      <w:pPr>
-        <w:pStyle w:val="ListParagraph"/>
-        <w:numPr>
-          <w:ilvl w:val="0"/>
-          <w:numId w:val="18"/>
-        </w:numPr>
-        <w:rPr>
-          <w:rFonts w:asciiTheme="majorBidi" w:hAnsiTheme="majorBidi" w:cstheme="majorBidi"/>
-          <w:sz w:val="24"/>
-          <w:szCs w:val="24"/>
-        </w:rPr>
-      </w:pPr>
-      <w:r>
-        <w:rPr>
-          <w:rFonts w:asciiTheme="majorBidi" w:hAnsiTheme="majorBidi" w:cstheme="majorBidi"/>
-          <w:sz w:val="24"/>
-          <w:szCs w:val="24"/>
-        </w:rPr>
-        <w:t>Motivate volunt</w:t>
-      </w:r>
-      <w:r>
-        <w:rPr>
-          <w:rFonts w:asciiTheme="majorBidi" w:hAnsiTheme="majorBidi" w:cstheme="majorBidi"/>
-          <w:sz w:val="24"/>
-          <w:szCs w:val="24"/>
-        </w:rPr>
-        <w:t>ar</w:t>
-      </w:r>
-      <w:r>
-        <w:rPr>
-          <w:rFonts w:asciiTheme="majorBidi" w:hAnsiTheme="majorBidi" w:cstheme="majorBidi"/>
-          <w:sz w:val="24"/>
-          <w:szCs w:val="24"/>
-        </w:rPr>
-        <w:t>y water conservation</w:t>
-      </w:r>
-      <w:r>
-        <w:rPr>
-          <w:rFonts w:asciiTheme="majorBidi" w:hAnsiTheme="majorBidi" w:cstheme="majorBidi"/>
-          <w:sz w:val="24"/>
-          <w:szCs w:val="24"/>
-        </w:rPr>
-        <w:t>―</w:t>
-      </w:r>
-      <w:r>
-        <w:rPr>
-          <w:rFonts w:asciiTheme="majorBidi" w:hAnsiTheme="majorBidi" w:cstheme="majorBidi"/>
-          <w:sz w:val="24"/>
-          <w:szCs w:val="24"/>
-        </w:rPr>
-        <w:t>credits</w:t>
-      </w:r>
-      <w:r>
-        <w:rPr>
-          <w:rFonts w:asciiTheme="majorBidi" w:hAnsiTheme="majorBidi" w:cstheme="majorBidi"/>
-          <w:sz w:val="24"/>
-          <w:szCs w:val="24"/>
-        </w:rPr>
-        <w:t>―</w:t>
-      </w:r>
-      <w:r>
-        <w:rPr>
-          <w:rFonts w:asciiTheme="majorBidi" w:hAnsiTheme="majorBidi" w:cstheme="majorBidi"/>
-          <w:sz w:val="24"/>
-          <w:szCs w:val="24"/>
-        </w:rPr>
-        <w:t xml:space="preserve">as reservoir storage draws down to the protection </w:t>
-      </w:r>
-      <w:r>
-        <w:rPr>
-          <w:rFonts w:asciiTheme="majorBidi" w:hAnsiTheme="majorBidi" w:cstheme="majorBidi"/>
-          <w:sz w:val="24"/>
-          <w:szCs w:val="24"/>
-        </w:rPr>
-        <w:t>volume</w:t>
-      </w:r>
-      <w:r>
-        <w:rPr>
-          <w:rFonts w:asciiTheme="majorBidi" w:hAnsiTheme="majorBidi" w:cstheme="majorBidi"/>
-          <w:sz w:val="24"/>
-          <w:szCs w:val="24"/>
-        </w:rPr>
-        <w:t xml:space="preserve"> because states and contractors face increasing difficulty to access and debit their water conservation account balances.</w:t>
-      </w:r>
-    </w:p>
-    <w:p>
-      <w:pPr>
-        <w:pStyle w:val="Heading1"/>
-      </w:pPr>
-      <w:r>
-        <w:t>Insights to Increase Sustainability and User Autonomy</w:t>
-      </w:r>
-    </w:p>
-    <w:p>
-      <w:pPr>
-        <w:rPr>
-          <w:rFonts w:asciiTheme="majorBidi" w:hAnsiTheme="majorBidi" w:cstheme="majorBidi"/>
-          <w:sz w:val="24"/>
-          <w:szCs w:val="24"/>
-        </w:rPr>
-      </w:pPr>
-      <w:r>
-        <w:rPr>
-          <w:rFonts w:asciiTheme="majorBidi" w:hAnsiTheme="majorBidi" w:cstheme="majorBidi"/>
-          <w:sz w:val="24"/>
-          <w:szCs w:val="24"/>
-        </w:rPr>
-        <w:t>There are numerous ways to combine the key component</w:t>
-      </w:r>
-      <w:r>
-        <w:rPr>
-          <w:rFonts w:asciiTheme="majorBidi" w:hAnsiTheme="majorBidi" w:cstheme="majorBidi"/>
-          <w:sz w:val="24"/>
-          <w:szCs w:val="24"/>
-        </w:rPr>
-        <w:t>s</w:t>
-      </w:r>
-      <w:r>
-        <w:rPr>
-          <w:rFonts w:asciiTheme="majorBidi" w:hAnsiTheme="majorBidi" w:cstheme="majorBidi"/>
-          <w:sz w:val="24"/>
-          <w:szCs w:val="24"/>
-        </w:rPr>
-        <w:t>―</w:t>
-      </w:r>
-      <w:r>
-        <w:rPr>
-          <w:rFonts w:asciiTheme="majorBidi" w:hAnsiTheme="majorBidi" w:cstheme="majorBidi"/>
-          <w:sz w:val="24"/>
-          <w:szCs w:val="24"/>
-        </w:rPr>
-        <w:t xml:space="preserve">reservoir inflow, evaporation, current storage, </w:t>
-      </w:r>
-      <w:r>
-        <w:rPr>
-          <w:rFonts w:asciiTheme="majorBidi" w:hAnsiTheme="majorBidi" w:cstheme="majorBidi"/>
-          <w:sz w:val="24"/>
-          <w:szCs w:val="24"/>
-        </w:rPr>
-        <w:t>trigger to prohibit debits, and</w:t>
-      </w:r>
-      <w:r>
-        <w:rPr>
-          <w:rFonts w:asciiTheme="majorBidi" w:hAnsiTheme="majorBidi" w:cstheme="majorBidi"/>
-          <w:sz w:val="24"/>
-          <w:szCs w:val="24"/>
-        </w:rPr>
-        <w:t xml:space="preserve"> </w:t>
-      </w:r>
-      <w:r>
-        <w:rPr>
-          <w:rFonts w:asciiTheme="majorBidi" w:hAnsiTheme="majorBidi" w:cstheme="majorBidi"/>
-          <w:sz w:val="24"/>
-          <w:szCs w:val="24"/>
-        </w:rPr>
         <w:t xml:space="preserve">protection </w:t>
       </w:r>
       <w:r>
@@ -7794,7 +7277,48 @@
           <w:sz w:val="24"/>
           <w:szCs w:val="24"/>
         </w:rPr>
-        <w:t>These insights increase water user autonomy while leverage prior negotiations</w:t>
+        <w:t xml:space="preserve">These insights increase water user autonomy </w:t>
+      </w:r>
+      <w:r>
+        <w:rPr>
+          <w:rFonts w:asciiTheme="majorBidi" w:hAnsiTheme="majorBidi" w:cstheme="majorBidi"/>
+          <w:sz w:val="24"/>
+          <w:szCs w:val="24"/>
+        </w:rPr>
+        <w:t xml:space="preserve">to more independently manage their </w:t>
+      </w:r>
+      <w:r>
+        <w:rPr>
+          <w:rFonts w:asciiTheme="majorBidi" w:hAnsiTheme="majorBidi" w:cstheme="majorBidi"/>
+          <w:sz w:val="24"/>
+          <w:szCs w:val="24"/>
+        </w:rPr>
+        <w:t xml:space="preserve">climate </w:t>
+      </w:r>
+      <w:r>
+        <w:rPr>
+          <w:rFonts w:asciiTheme="majorBidi" w:hAnsiTheme="majorBidi" w:cstheme="majorBidi"/>
+          <w:sz w:val="24"/>
+          <w:szCs w:val="24"/>
+        </w:rPr>
+        <w:t>vulnerabilit</w:t>
+      </w:r>
+      <w:r>
+        <w:rPr>
+          <w:rFonts w:asciiTheme="majorBidi" w:hAnsiTheme="majorBidi" w:cstheme="majorBidi"/>
+          <w:sz w:val="24"/>
+          <w:szCs w:val="24"/>
+        </w:rPr>
+        <w:t xml:space="preserve">y </w:t>
+      </w:r>
+      <w:r>
+        <w:rPr>
+          <w:rFonts w:asciiTheme="majorBidi" w:hAnsiTheme="majorBidi" w:cstheme="majorBidi"/>
+          <w:sz w:val="24"/>
+          <w:szCs w:val="24"/>
+        </w:rPr>
+        <w:lastRenderedPageBreak/>
+        <w:t>while leverage prior negotiations</w:t>
       </w:r>
       <w:r>
         <w:rPr>
@@ -7810,7 +7334,7 @@
           <w:sz w:val="24"/>
           <w:szCs w:val="24"/>
         </w:rPr>
-        <w:t>The insights also allow users to more independently manage their vulnerabilities. More independence and f</w:t>
+        <w:t xml:space="preserve"> More independence and f</w:t>
       </w:r>
       <w:r>
         <w:rPr>
@@ -7978,16 +7502,7 @@
           <w:sz w:val="24"/>
           <w:szCs w:val="24"/>
         </w:rPr>
-        <w:t xml:space="preserve"> will require a new </w:t>
-      </w:r>
-      <w:r>
-        <w:rPr>
-          <w:rFonts w:asciiTheme="majorBidi" w:hAnsiTheme="majorBidi" w:cstheme="majorBidi"/>
-          <w:sz w:val="24"/>
-          <w:szCs w:val="24"/>
-        </w:rPr>
-        <w:lastRenderedPageBreak/>
-        <w:t>negotiation to set the new trigger elevation. States and contractors may</w:t>
+        <w:t xml:space="preserve"> will require a new negotiation to set the new trigger elevation. States and contractors may</w:t>
       </w:r>
       <w:r>
         <w:rPr>
@@ -9529,7 +9044,16 @@
           <w:sz w:val="24"/>
           <w:szCs w:val="24"/>
         </w:rPr>
-        <w:t>. Water accounting works on the principle of division of each year's available water</w:t>
+        <w:t xml:space="preserve">. Water accounting works on the principle of division of each year's </w:t>
+      </w:r>
+      <w:r>
+        <w:rPr>
+          <w:rFonts w:asciiTheme="majorBidi" w:hAnsiTheme="majorBidi" w:cstheme="majorBidi"/>
+          <w:sz w:val="24"/>
+          <w:szCs w:val="24"/>
+        </w:rPr>
+        <w:lastRenderedPageBreak/>
+        <w:t>available water</w:t>
       </w:r>
       <w:r>
         <w:rPr>
@@ -9785,16 +9309,7 @@
           <w:sz w:val="24"/>
           <w:szCs w:val="24"/>
         </w:rPr>
-        <w:t xml:space="preserve"> </w:t>
-      </w:r>
-      <w:r>
-        <w:rPr>
-          <w:rFonts w:asciiTheme="majorBidi" w:hAnsiTheme="majorBidi" w:cstheme="majorBidi"/>
-          <w:sz w:val="24"/>
-          <w:szCs w:val="24"/>
-        </w:rPr>
-        <w:lastRenderedPageBreak/>
-        <w:t xml:space="preserve">because water account balances must always </w:t>
+        <w:t xml:space="preserve"> because water account balances must always </w:t>
       </w:r>
       <w:r>
         <w:rPr>
@@ -10275,55 +9790,7 @@
           <w:sz w:val="24"/>
           <w:szCs w:val="24"/>
         </w:rPr>
-        <w:t>Another challenge is how to s</w:t>
-      </w:r>
-      <w:r>
-        <w:rPr>
-          <w:rFonts w:asciiTheme="majorBidi" w:hAnsiTheme="majorBidi" w:cstheme="majorBidi"/>
-          <w:sz w:val="24"/>
-          <w:szCs w:val="24"/>
-        </w:rPr>
-        <w:t xml:space="preserve">tabilize and recover reservoir storage when a key component that defines the water available </w:t>
-      </w:r>
-      <w:r>
-        <w:rPr>
-          <w:rFonts w:asciiTheme="majorBidi" w:hAnsiTheme="majorBidi" w:cstheme="majorBidi"/>
-          <w:sz w:val="24"/>
-          <w:szCs w:val="24"/>
-        </w:rPr>
-        <w:t xml:space="preserve">to conserve and </w:t>
-      </w:r>
-      <w:r>
-        <w:rPr>
-          <w:rFonts w:asciiTheme="majorBidi" w:hAnsiTheme="majorBidi" w:cstheme="majorBidi"/>
-          <w:sz w:val="24"/>
-          <w:szCs w:val="24"/>
-        </w:rPr>
-        <w:t xml:space="preserve">release―reservoir inflow―is not included in </w:t>
-      </w:r>
-      <w:r>
-        <w:rPr>
-          <w:rFonts w:asciiTheme="majorBidi" w:hAnsiTheme="majorBidi" w:cstheme="majorBidi"/>
-          <w:sz w:val="24"/>
-          <w:szCs w:val="24"/>
-        </w:rPr>
-        <w:t xml:space="preserve">the </w:t>
-      </w:r>
-      <w:r>
-        <w:rPr>
-          <w:rFonts w:asciiTheme="majorBidi" w:hAnsiTheme="majorBidi" w:cstheme="majorBidi"/>
-          <w:sz w:val="24"/>
-          <w:szCs w:val="24"/>
-        </w:rPr>
-        <w:t>program.</w:t>
-      </w:r>
-      <w:r>
-        <w:rPr>
-          <w:rFonts w:asciiTheme="majorBidi" w:hAnsiTheme="majorBidi" w:cstheme="majorBidi"/>
-          <w:sz w:val="24"/>
-          <w:szCs w:val="24"/>
-        </w:rPr>
-        <w:t xml:space="preserve"> There is also a challenge to m</w:t>
+        <w:t>There is also a challenge to m</w:t>
       </w:r>
       <w:r>
         <w:rPr>
@@ -10427,7 +9894,7 @@
           <w:sz w:val="24"/>
           <w:szCs w:val="24"/>
         </w:rPr>
-        <w:t>ies</w:t>
+        <w:t>y</w:t>
       </w:r>
       <w:r>
         <w:rPr>
@@ -10827,6 +10294,7 @@
           <w:sz w:val="24"/>
           <w:szCs w:val="24"/>
         </w:rPr>
+        <w:lastRenderedPageBreak/>
         <w:t>W</w:t>
       </w:r>
       <w:r>
@@ -10953,7 +10421,6 @@
         <w:pStyle w:val="Heading1"/>
       </w:pPr>
       <w:r>
-        <w:lastRenderedPageBreak/>
         <w:t>Author</w:t>
       </w:r>
       <w:r>
@@ -11515,6 +10982,7 @@
         <w:rPr>
           <w:noProof/>
         </w:rPr>
+        <w:lastRenderedPageBreak/>
         <w:drawing>
           <wp:inline distT="0" distB="0" distL="0" distR="0" wp14:anchorId="0C978A18" wp14:editId="20959649">
             <wp:extent cx="5943600" cy="1592580"/>
@@ -11583,7 +11051,6 @@
           <w:sz w:val="24"/>
           <w:szCs w:val="24"/>
         </w:rPr>
-        <w:lastRenderedPageBreak/>
         <w:t>Calculations</w:t>
       </w:r>
       <w:r>
@@ -11710,43 +11177,7 @@
           <w:sz w:val="24"/>
           <w:szCs w:val="24"/>
         </w:rPr>
-        <w:t xml:space="preserve">For example, a total shortage of 0.4 </w:t>
-      </w:r>
-      <w:proofErr w:type="spellStart"/>
-      <w:r>
-        <w:rPr>
-          <w:rFonts w:asciiTheme="majorBidi" w:hAnsiTheme="majorBidi" w:cstheme="majorBidi"/>
-          <w:sz w:val="24"/>
-          <w:szCs w:val="24"/>
-        </w:rPr>
-        <w:t>maf</w:t>
-      </w:r>
-      <w:proofErr w:type="spellEnd"/>
-      <w:r>
-        <w:rPr>
-          <w:rFonts w:asciiTheme="majorBidi" w:hAnsiTheme="majorBidi" w:cstheme="majorBidi"/>
-          <w:sz w:val="24"/>
-          <w:szCs w:val="24"/>
-        </w:rPr>
-        <w:t xml:space="preserve"> yields an available water of 9.0 ─ 0.4 = 8.6 </w:t>
-      </w:r>
-      <w:proofErr w:type="spellStart"/>
-      <w:r>
-        <w:rPr>
-          <w:rFonts w:asciiTheme="majorBidi" w:hAnsiTheme="majorBidi" w:cstheme="majorBidi"/>
-          <w:sz w:val="24"/>
-          <w:szCs w:val="24"/>
-        </w:rPr>
-        <w:t>maf</w:t>
-      </w:r>
-      <w:proofErr w:type="spellEnd"/>
-      <w:r>
-        <w:rPr>
-          <w:rFonts w:asciiTheme="majorBidi" w:hAnsiTheme="majorBidi" w:cstheme="majorBidi"/>
-          <w:sz w:val="24"/>
-          <w:szCs w:val="24"/>
-        </w:rPr>
-        <w:t>.</w:t>
+        <w:t>For example, a total shortage of 0.4 maf yields an available water of 9.0 ─ 0.4 = 8.6 maf.</w:t>
       </w:r>
     </w:p>
     <w:p>
@@ -11854,18 +11285,8 @@
           <w:sz w:val="24"/>
           <w:szCs w:val="24"/>
         </w:rPr>
-        <w:t xml:space="preserve">For example, at 8.6 </w:t>
-      </w:r>
-      <w:proofErr w:type="spellStart"/>
-      <w:r>
-        <w:rPr>
-          <w:rFonts w:asciiTheme="majorBidi" w:hAnsiTheme="majorBidi" w:cstheme="majorBidi"/>
-          <w:sz w:val="24"/>
-          <w:szCs w:val="24"/>
-        </w:rPr>
-        <w:t>maf</w:t>
-      </w:r>
-      <w:proofErr w:type="spellEnd"/>
+        <w:t>For example, at 8.6 maf</w:t>
+      </w:r>
       <w:r>
         <w:rPr>
           <w:rFonts w:asciiTheme="majorBidi" w:hAnsiTheme="majorBidi" w:cstheme="majorBidi"/>
@@ -11888,18 +11309,8 @@
           <w:sz w:val="24"/>
           <w:szCs w:val="24"/>
         </w:rPr>
-        <w:t xml:space="preserve"> </w:t>
-      </w:r>
-      <w:proofErr w:type="spellStart"/>
-      <w:r>
-        <w:rPr>
-          <w:rFonts w:asciiTheme="majorBidi" w:hAnsiTheme="majorBidi" w:cstheme="majorBidi"/>
-          <w:sz w:val="24"/>
-          <w:szCs w:val="24"/>
-        </w:rPr>
-        <w:t>maf</w:t>
-      </w:r>
-      <w:proofErr w:type="spellEnd"/>
+        <w:t xml:space="preserve"> maf</w:t>
+      </w:r>
       <w:r>
         <w:rPr>
           <w:rFonts w:asciiTheme="majorBidi" w:hAnsiTheme="majorBidi" w:cstheme="majorBidi"/>
@@ -11998,42 +11409,32 @@
           <w:sz w:val="24"/>
           <w:szCs w:val="24"/>
         </w:rPr>
+        <w:t xml:space="preserve"> maf</w:t>
+      </w:r>
+      <w:r>
+        <w:rPr>
+          <w:rFonts w:asciiTheme="majorBidi" w:hAnsiTheme="majorBidi" w:cstheme="majorBidi"/>
+          <w:sz w:val="24"/>
+          <w:szCs w:val="24"/>
+        </w:rPr>
+        <w:t xml:space="preserve"> of available water, Nevada’s share is</w:t>
+      </w:r>
+      <w:r>
+        <w:rPr>
+          <w:rFonts w:asciiTheme="majorBidi" w:hAnsiTheme="majorBidi" w:cstheme="majorBidi"/>
+          <w:sz w:val="24"/>
+          <w:szCs w:val="24"/>
+        </w:rPr>
+        <w:t xml:space="preserve"> 0.</w:t>
+      </w:r>
+      <w:r>
+        <w:rPr>
+          <w:rFonts w:asciiTheme="majorBidi" w:hAnsiTheme="majorBidi" w:cstheme="majorBidi"/>
+          <w:sz w:val="24"/>
+          <w:szCs w:val="24"/>
+        </w:rPr>
         <w:t xml:space="preserve"> </w:t>
       </w:r>
-      <w:proofErr w:type="spellStart"/>
-      <w:r>
-        <w:rPr>
-          <w:rFonts w:asciiTheme="majorBidi" w:hAnsiTheme="majorBidi" w:cstheme="majorBidi"/>
-          <w:sz w:val="24"/>
-          <w:szCs w:val="24"/>
-        </w:rPr>
-        <w:t>maf</w:t>
-      </w:r>
-      <w:proofErr w:type="spellEnd"/>
-      <w:r>
-        <w:rPr>
-          <w:rFonts w:asciiTheme="majorBidi" w:hAnsiTheme="majorBidi" w:cstheme="majorBidi"/>
-          <w:sz w:val="24"/>
-          <w:szCs w:val="24"/>
-        </w:rPr>
-        <w:t xml:space="preserve"> of available water, Nevada’s share is</w:t>
-      </w:r>
-      <w:r>
-        <w:rPr>
-          <w:rFonts w:asciiTheme="majorBidi" w:hAnsiTheme="majorBidi" w:cstheme="majorBidi"/>
-          <w:sz w:val="24"/>
-          <w:szCs w:val="24"/>
-        </w:rPr>
-        <w:t xml:space="preserve"> 0.</w:t>
-      </w:r>
-      <w:r>
-        <w:rPr>
-          <w:rFonts w:asciiTheme="majorBidi" w:hAnsiTheme="majorBidi" w:cstheme="majorBidi"/>
-          <w:sz w:val="24"/>
-          <w:szCs w:val="24"/>
-        </w:rPr>
-        <w:t xml:space="preserve"> </w:t>
-      </w:r>
       <w:r>
         <w:rPr>
           <w:rFonts w:asciiTheme="majorBidi" w:hAnsiTheme="majorBidi" w:cstheme="majorBidi"/>
@@ -12064,25 +11465,7 @@
           <w:sz w:val="24"/>
           <w:szCs w:val="24"/>
         </w:rPr>
-        <w:t xml:space="preserve">7 </w:t>
-      </w:r>
-      <w:proofErr w:type="spellStart"/>
-      <w:r>
-        <w:rPr>
-          <w:rFonts w:asciiTheme="majorBidi" w:hAnsiTheme="majorBidi" w:cstheme="majorBidi"/>
-          <w:sz w:val="24"/>
-          <w:szCs w:val="24"/>
-        </w:rPr>
-        <w:t>maf</w:t>
-      </w:r>
-      <w:proofErr w:type="spellEnd"/>
-      <w:r>
-        <w:rPr>
-          <w:rFonts w:asciiTheme="majorBidi" w:hAnsiTheme="majorBidi" w:cstheme="majorBidi"/>
-          <w:sz w:val="24"/>
-          <w:szCs w:val="24"/>
-        </w:rPr>
-        <w:t>.</w:t>
+        <w:t>7 maf.</w:t>
       </w:r>
     </w:p>
     <w:p>
@@ -12150,43 +11533,7 @@
           <w:sz w:val="24"/>
           <w:szCs w:val="24"/>
         </w:rPr>
-        <w:t xml:space="preserve">For example, at 7.5 </w:t>
-      </w:r>
-      <w:proofErr w:type="spellStart"/>
-      <w:r>
-        <w:rPr>
-          <w:rFonts w:asciiTheme="majorBidi" w:hAnsiTheme="majorBidi" w:cstheme="majorBidi"/>
-          <w:sz w:val="24"/>
-          <w:szCs w:val="24"/>
-        </w:rPr>
-        <w:t>maf</w:t>
-      </w:r>
-      <w:proofErr w:type="spellEnd"/>
-      <w:r>
-        <w:rPr>
-          <w:rFonts w:asciiTheme="majorBidi" w:hAnsiTheme="majorBidi" w:cstheme="majorBidi"/>
-          <w:sz w:val="24"/>
-          <w:szCs w:val="24"/>
-        </w:rPr>
-        <w:t xml:space="preserve"> of available water, California’s share is 4.4 ─ 0.44 = 3.96 </w:t>
-      </w:r>
-      <w:proofErr w:type="spellStart"/>
-      <w:r>
-        <w:rPr>
-          <w:rFonts w:asciiTheme="majorBidi" w:hAnsiTheme="majorBidi" w:cstheme="majorBidi"/>
-          <w:sz w:val="24"/>
-          <w:szCs w:val="24"/>
-        </w:rPr>
-        <w:t>maf</w:t>
-      </w:r>
-      <w:proofErr w:type="spellEnd"/>
-      <w:r>
-        <w:rPr>
-          <w:rFonts w:asciiTheme="majorBidi" w:hAnsiTheme="majorBidi" w:cstheme="majorBidi"/>
-          <w:sz w:val="24"/>
-          <w:szCs w:val="24"/>
-        </w:rPr>
-        <w:t>.</w:t>
+        <w:t>For example, at 7.5 maf of available water, California’s share is 4.4 ─ 0.44 = 3.96 maf.</w:t>
       </w:r>
     </w:p>
     <w:p>
@@ -12254,43 +11601,7 @@
           <w:sz w:val="24"/>
           <w:szCs w:val="24"/>
         </w:rPr>
-        <w:t xml:space="preserve">For example, at 7.5 </w:t>
-      </w:r>
-      <w:proofErr w:type="spellStart"/>
-      <w:r>
-        <w:rPr>
-          <w:rFonts w:asciiTheme="majorBidi" w:hAnsiTheme="majorBidi" w:cstheme="majorBidi"/>
-          <w:sz w:val="24"/>
-          <w:szCs w:val="24"/>
-        </w:rPr>
-        <w:t>maf</w:t>
-      </w:r>
-      <w:proofErr w:type="spellEnd"/>
-      <w:r>
-        <w:rPr>
-          <w:rFonts w:asciiTheme="majorBidi" w:hAnsiTheme="majorBidi" w:cstheme="majorBidi"/>
-          <w:sz w:val="24"/>
-          <w:szCs w:val="24"/>
-        </w:rPr>
-        <w:t xml:space="preserve"> of available water, Mexico’s share is 1.5 ─ 0.25 = 1.25 </w:t>
-      </w:r>
-      <w:proofErr w:type="spellStart"/>
-      <w:r>
-        <w:rPr>
-          <w:rFonts w:asciiTheme="majorBidi" w:hAnsiTheme="majorBidi" w:cstheme="majorBidi"/>
-          <w:sz w:val="24"/>
-          <w:szCs w:val="24"/>
-        </w:rPr>
-        <w:t>maf</w:t>
-      </w:r>
-      <w:proofErr w:type="spellEnd"/>
-      <w:r>
-        <w:rPr>
-          <w:rFonts w:asciiTheme="majorBidi" w:hAnsiTheme="majorBidi" w:cstheme="majorBidi"/>
-          <w:sz w:val="24"/>
-          <w:szCs w:val="24"/>
-        </w:rPr>
-        <w:t>.</w:t>
+        <w:t>For example, at 7.5 maf of available water, Mexico’s share is 1.5 ─ 0.25 = 1.25 maf.</w:t>
       </w:r>
     </w:p>
     <w:p>
@@ -12562,6 +11873,7 @@
           <w:sz w:val="24"/>
           <w:szCs w:val="24"/>
         </w:rPr>
+        <w:lastRenderedPageBreak/>
         <w:t xml:space="preserve">Arizona’s percentage share of the available water decreases as </w:t>
       </w:r>
       <w:r>
@@ -13179,7 +12491,16 @@
           <w:sz w:val="24"/>
           <w:szCs w:val="24"/>
         </w:rPr>
-        <w:t xml:space="preserve">Pace, C., Fencl, A., Baehner, L., Lukacs, H., Cushing, L. J., and Morello-Frosch, R. (2022). "The Drinking Water Tool: A Community-Driven Data Visualization Tool for Policy Implementation." </w:t>
+        <w:t xml:space="preserve">Pace, C., Fencl, A., Baehner, L., Lukacs, H., Cushing, L. J., and Morello-Frosch, R. (2022). "The Drinking Water Tool: A Community-Driven Data Visualization Tool for Policy </w:t>
+      </w:r>
+      <w:r>
+        <w:rPr>
+          <w:rFonts w:asciiTheme="majorBidi" w:hAnsiTheme="majorBidi" w:cstheme="majorBidi"/>
+          <w:sz w:val="24"/>
+          <w:szCs w:val="24"/>
+        </w:rPr>
+        <w:lastRenderedPageBreak/>
+        <w:t xml:space="preserve">Implementation." </w:t>
       </w:r>
       <w:r>
         <w:rPr>
@@ -13950,43 +13271,7 @@
           <w:sz w:val="20"/>
           <w:szCs w:val="20"/>
         </w:rPr>
-        <w:t xml:space="preserve"> - the volume of water that transfers from the liquid state to gas state over the same period of time. Reservoir evaporation is difficult to measure or forecast because the volume is influenced by the reservoir surface area, air temperature, wind, surface water temperature, inflow volume, inflow temperature, reservoir mixing, and other chaotic climate variables. In 2018, Reclamation reported Lake Mead </w:t>
-      </w:r>
-      <w:proofErr w:type="spellStart"/>
-      <w:r>
-        <w:rPr>
-          <w:rFonts w:asciiTheme="majorBidi" w:hAnsiTheme="majorBidi" w:cstheme="majorBidi"/>
-          <w:sz w:val="20"/>
-          <w:szCs w:val="20"/>
-        </w:rPr>
-        <w:t>Evapiration</w:t>
-      </w:r>
-      <w:proofErr w:type="spellEnd"/>
-      <w:r>
-        <w:rPr>
-          <w:rFonts w:asciiTheme="majorBidi" w:hAnsiTheme="majorBidi" w:cstheme="majorBidi"/>
-          <w:sz w:val="20"/>
-          <w:szCs w:val="20"/>
-        </w:rPr>
-        <w:t xml:space="preserve"> for 2010 to 2015. In 2023, Reclamation reported Lake Mead </w:t>
-      </w:r>
-      <w:proofErr w:type="spellStart"/>
-      <w:r>
-        <w:rPr>
-          <w:rFonts w:asciiTheme="majorBidi" w:hAnsiTheme="majorBidi" w:cstheme="majorBidi"/>
-          <w:sz w:val="20"/>
-          <w:szCs w:val="20"/>
-        </w:rPr>
-        <w:t>evporation</w:t>
-      </w:r>
-      <w:proofErr w:type="spellEnd"/>
-      <w:r>
-        <w:rPr>
-          <w:rFonts w:asciiTheme="majorBidi" w:hAnsiTheme="majorBidi" w:cstheme="majorBidi"/>
-          <w:sz w:val="20"/>
-          <w:szCs w:val="20"/>
-        </w:rPr>
-        <w:t xml:space="preserve"> for 2016 to 2020. The reported values varied from. GGG to HHH million acre-feet per year.</w:t>
+        <w:t xml:space="preserve"> - the volume of water that transfers from the liquid state to gas state over the same period of time. Reservoir evaporation is difficult to measure or forecast because the volume is influenced by the reservoir surface area, air temperature, wind, surface water temperature, inflow volume, inflow temperature, reservoir mixing, and other chaotic climate variables. In 2018, Reclamation reported Lake Mead Evapiration for 2010 to 2015. In 2023, Reclamation reported Lake Mead evporation for 2016 to 2020. The reported values varied from. GGG to HHH million acre-feet per year.</w:t>
       </w:r>
     </w:p>
     <w:p>
@@ -14836,7 +14121,7 @@
         <w:ind w:left="720" w:hanging="360"/>
       </w:pPr>
     </w:lvl>
-    <w:lvl w:ilvl="1" w:tplc="04090019" w:tentative="1">
+    <w:lvl w:ilvl="1" w:tplc="04090019">
       <w:start w:val="1"/>
       <w:numFmt w:val="lowerLetter"/>
       <w:lvlText w:val="%2."/>

</xml_diff>

<commit_message>
Add vulnerability to water shortages
</commit_message>
<xml_diff>
--- a/LakeMeadWaterConservationProgramAnalysis/LakeMeadWaterConservationProgramAnalysis.docx
+++ b/LakeMeadWaterConservationProgramAnalysis/LakeMeadWaterConservationProgramAnalysis.docx
@@ -51,7 +51,7 @@
           <w:sz w:val="28"/>
           <w:szCs w:val="28"/>
         </w:rPr>
-        <w:t>a Suggestion</w:t>
+        <w:t>a</w:t>
       </w:r>
       <w:r>
         <w:rPr>
@@ -61,7 +61,7 @@
           <w:sz w:val="28"/>
           <w:szCs w:val="28"/>
         </w:rPr>
-        <w:t xml:space="preserve"> to </w:t>
+        <w:t>n Alternative</w:t>
       </w:r>
       <w:r>
         <w:rPr>
@@ -71,7 +71,7 @@
           <w:sz w:val="28"/>
           <w:szCs w:val="28"/>
         </w:rPr>
-        <w:t xml:space="preserve">Increase </w:t>
+        <w:t xml:space="preserve"> to </w:t>
       </w:r>
       <w:r>
         <w:rPr>
@@ -81,7 +81,7 @@
           <w:sz w:val="28"/>
           <w:szCs w:val="28"/>
         </w:rPr>
-        <w:t xml:space="preserve">Sustainability and </w:t>
+        <w:t xml:space="preserve">Increase </w:t>
       </w:r>
       <w:r>
         <w:rPr>
@@ -91,7 +91,7 @@
           <w:sz w:val="28"/>
           <w:szCs w:val="28"/>
         </w:rPr>
-        <w:t xml:space="preserve">User </w:t>
+        <w:t xml:space="preserve">Sustainability and </w:t>
       </w:r>
       <w:r>
         <w:rPr>
@@ -101,7 +101,7 @@
           <w:sz w:val="28"/>
           <w:szCs w:val="28"/>
         </w:rPr>
-        <w:t xml:space="preserve">Autonomy </w:t>
+        <w:t xml:space="preserve">User </w:t>
       </w:r>
       <w:r>
         <w:rPr>
@@ -111,12 +111,9 @@
           <w:sz w:val="28"/>
           <w:szCs w:val="28"/>
         </w:rPr>
-        <w:t>Post-2026</w:t>
-      </w:r>
-    </w:p>
-    <w:p>
-      <w:pPr>
-        <w:spacing w:after="0"/>
+        <w:t xml:space="preserve">Autonomy </w:t>
+      </w:r>
+      <w:r>
         <w:rPr>
           <w:rFonts w:asciiTheme="majorBidi" w:hAnsiTheme="majorBidi" w:cstheme="majorBidi"/>
           <w:b/>
@@ -124,39 +121,36 @@
           <w:sz w:val="28"/>
           <w:szCs w:val="28"/>
         </w:rPr>
-      </w:pPr>
+        <w:t>Post-2026</w:t>
+      </w:r>
     </w:p>
     <w:p>
       <w:pPr>
-        <w:rPr>
-          <w:rFonts w:asciiTheme="majorBidi" w:hAnsiTheme="majorBidi" w:cstheme="majorBidi"/>
-          <w:sz w:val="24"/>
-          <w:szCs w:val="24"/>
-        </w:rPr>
-      </w:pPr>
-      <w:r>
-        <w:rPr>
-          <w:rFonts w:asciiTheme="majorBidi" w:hAnsiTheme="majorBidi" w:cstheme="majorBidi"/>
-          <w:sz w:val="24"/>
-          <w:szCs w:val="24"/>
-        </w:rPr>
-        <w:t xml:space="preserve">August </w:t>
-      </w:r>
-      <w:r>
-        <w:rPr>
-          <w:rFonts w:asciiTheme="majorBidi" w:hAnsiTheme="majorBidi" w:cstheme="majorBidi"/>
-          <w:sz w:val="24"/>
-          <w:szCs w:val="24"/>
-        </w:rPr>
-        <w:t>1</w:t>
-      </w:r>
-      <w:r>
-        <w:rPr>
-          <w:rFonts w:asciiTheme="majorBidi" w:hAnsiTheme="majorBidi" w:cstheme="majorBidi"/>
-          <w:sz w:val="24"/>
-          <w:szCs w:val="24"/>
-        </w:rPr>
-        <w:t>6</w:t>
+        <w:spacing w:after="0"/>
+        <w:rPr>
+          <w:rFonts w:asciiTheme="majorBidi" w:hAnsiTheme="majorBidi" w:cstheme="majorBidi"/>
+          <w:b/>
+          <w:bCs/>
+          <w:sz w:val="28"/>
+          <w:szCs w:val="28"/>
+        </w:rPr>
+      </w:pPr>
+    </w:p>
+    <w:p>
+      <w:pPr>
+        <w:rPr>
+          <w:rFonts w:asciiTheme="majorBidi" w:hAnsiTheme="majorBidi" w:cstheme="majorBidi"/>
+          <w:sz w:val="24"/>
+          <w:szCs w:val="24"/>
+        </w:rPr>
+      </w:pPr>
+      <w:r>
+        <w:rPr>
+          <w:rFonts w:asciiTheme="majorBidi" w:hAnsiTheme="majorBidi" w:cstheme="majorBidi"/>
+          <w:sz w:val="24"/>
+          <w:szCs w:val="24"/>
+        </w:rPr>
+        <w:t>October 28</w:t>
       </w:r>
       <w:r>
         <w:rPr>
@@ -217,7 +211,7 @@
           <w:sz w:val="24"/>
           <w:szCs w:val="24"/>
         </w:rPr>
-        <w:t xml:space="preserve"> inflow plus increase </w:t>
+        <w:t xml:space="preserve"> </w:t>
       </w:r>
       <w:r>
         <w:rPr>
@@ -227,7 +221,7 @@
           <w:sz w:val="24"/>
           <w:szCs w:val="24"/>
         </w:rPr>
-        <w:t xml:space="preserve">user autonomy </w:t>
+        <w:t xml:space="preserve">low </w:t>
       </w:r>
       <w:r>
         <w:rPr>
@@ -237,7 +231,7 @@
           <w:sz w:val="24"/>
           <w:szCs w:val="24"/>
         </w:rPr>
-        <w:t xml:space="preserve">to manage </w:t>
+        <w:t xml:space="preserve">inflow plus increase </w:t>
       </w:r>
       <w:r>
         <w:rPr>
@@ -247,7 +241,7 @@
           <w:sz w:val="24"/>
           <w:szCs w:val="24"/>
         </w:rPr>
-        <w:t>climate</w:t>
+        <w:t xml:space="preserve">user autonomy </w:t>
       </w:r>
       <w:r>
         <w:rPr>
@@ -257,7 +251,7 @@
           <w:sz w:val="24"/>
           <w:szCs w:val="24"/>
         </w:rPr>
-        <w:t xml:space="preserve"> vulnerability </w:t>
+        <w:t>to manage vulnerability</w:t>
       </w:r>
       <w:r>
         <w:rPr>
@@ -267,7 +261,7 @@
           <w:sz w:val="24"/>
           <w:szCs w:val="24"/>
         </w:rPr>
-        <w:t xml:space="preserve">while </w:t>
+        <w:t xml:space="preserve"> to water shortages</w:t>
       </w:r>
       <w:r>
         <w:rPr>
@@ -277,7 +271,7 @@
           <w:sz w:val="24"/>
           <w:szCs w:val="24"/>
         </w:rPr>
-        <w:t xml:space="preserve">leverage prior negotiations and </w:t>
+        <w:t xml:space="preserve"> </w:t>
       </w:r>
       <w:r>
         <w:rPr>
@@ -287,7 +281,7 @@
           <w:sz w:val="24"/>
           <w:szCs w:val="24"/>
         </w:rPr>
-        <w:t xml:space="preserve">decrease conflict? One </w:t>
+        <w:t xml:space="preserve">while </w:t>
       </w:r>
       <w:r>
         <w:rPr>
@@ -297,7 +291,7 @@
           <w:sz w:val="24"/>
           <w:szCs w:val="24"/>
         </w:rPr>
-        <w:t>suggestion</w:t>
+        <w:t xml:space="preserve">leverage prior negotiations and </w:t>
       </w:r>
       <w:r>
         <w:rPr>
@@ -307,7 +301,7 @@
           <w:sz w:val="24"/>
           <w:szCs w:val="24"/>
         </w:rPr>
-        <w:t xml:space="preserve">—switch to water accounting based on </w:t>
+        <w:t xml:space="preserve">decrease conflict? One </w:t>
       </w:r>
       <w:r>
         <w:rPr>
@@ -317,7 +311,7 @@
           <w:sz w:val="24"/>
           <w:szCs w:val="24"/>
         </w:rPr>
-        <w:t xml:space="preserve">the principles of division of </w:t>
+        <w:t>suggestion</w:t>
       </w:r>
       <w:r>
         <w:rPr>
@@ -327,7 +321,7 @@
           <w:sz w:val="24"/>
           <w:szCs w:val="24"/>
         </w:rPr>
-        <w:t>reservoir inflow</w:t>
+        <w:t xml:space="preserve">—switch to water accounting based on </w:t>
       </w:r>
       <w:r>
         <w:rPr>
@@ -337,6 +331,26 @@
           <w:sz w:val="24"/>
           <w:szCs w:val="24"/>
         </w:rPr>
+        <w:t xml:space="preserve">the principles of division of </w:t>
+      </w:r>
+      <w:r>
+        <w:rPr>
+          <w:rFonts w:asciiTheme="majorBidi" w:hAnsiTheme="majorBidi" w:cstheme="majorBidi"/>
+          <w:b/>
+          <w:bCs/>
+          <w:sz w:val="24"/>
+          <w:szCs w:val="24"/>
+        </w:rPr>
+        <w:t>reservoir inflow</w:t>
+      </w:r>
+      <w:r>
+        <w:rPr>
+          <w:rFonts w:asciiTheme="majorBidi" w:hAnsiTheme="majorBidi" w:cstheme="majorBidi"/>
+          <w:b/>
+          <w:bCs/>
+          <w:sz w:val="24"/>
+          <w:szCs w:val="24"/>
+        </w:rPr>
         <w:t>, subtract evaporation, and users consume and conserve within their available water.</w:t>
       </w:r>
     </w:p>
@@ -798,7 +812,15 @@
           <w:sz w:val="24"/>
           <w:szCs w:val="24"/>
         </w:rPr>
-        <w:t>managing climate vulnerability</w:t>
+        <w:t>managing vulnerability</w:t>
+      </w:r>
+      <w:r>
+        <w:rPr>
+          <w:rFonts w:asciiTheme="majorBidi" w:hAnsiTheme="majorBidi" w:cstheme="majorBidi"/>
+          <w:sz w:val="24"/>
+          <w:szCs w:val="24"/>
+        </w:rPr>
+        <w:t xml:space="preserve"> to water shortages</w:t>
       </w:r>
       <w:r>
         <w:rPr>
@@ -1078,15 +1100,31 @@
           <w:sz w:val="24"/>
           <w:szCs w:val="24"/>
         </w:rPr>
-        <w:t>climate vulnerability</w:t>
-      </w:r>
-      <w:r>
-        <w:rPr>
-          <w:rFonts w:asciiTheme="majorBidi" w:hAnsiTheme="majorBidi" w:cstheme="majorBidi"/>
-          <w:sz w:val="24"/>
-          <w:szCs w:val="24"/>
-        </w:rPr>
-        <w:t xml:space="preserve"> more independently of other users</w:t>
+        <w:t>vulnerability</w:t>
+      </w:r>
+      <w:r>
+        <w:rPr>
+          <w:rFonts w:asciiTheme="majorBidi" w:hAnsiTheme="majorBidi" w:cstheme="majorBidi"/>
+          <w:sz w:val="24"/>
+          <w:szCs w:val="24"/>
+        </w:rPr>
+        <w:t xml:space="preserve"> </w:t>
+      </w:r>
+      <w:r>
+        <w:rPr>
+          <w:rFonts w:asciiTheme="majorBidi" w:hAnsiTheme="majorBidi" w:cstheme="majorBidi"/>
+          <w:sz w:val="24"/>
+          <w:szCs w:val="24"/>
+        </w:rPr>
+        <w:t xml:space="preserve">to water shortages </w:t>
+      </w:r>
+      <w:r>
+        <w:rPr>
+          <w:rFonts w:asciiTheme="majorBidi" w:hAnsiTheme="majorBidi" w:cstheme="majorBidi"/>
+          <w:sz w:val="24"/>
+          <w:szCs w:val="24"/>
+        </w:rPr>
+        <w:t>more independently of other users</w:t>
       </w:r>
       <w:r>
         <w:rPr>
@@ -1739,6 +1777,13 @@
           <w:sz w:val="24"/>
           <w:szCs w:val="24"/>
         </w:rPr>
+      </w:r>
+      <w:r>
+        <w:rPr>
+          <w:rFonts w:ascii="Times New Roman" w:eastAsia="Times New Roman" w:hAnsi="Times New Roman" w:cs="Times New Roman"/>
+          <w:sz w:val="24"/>
+          <w:szCs w:val="24"/>
+        </w:rPr>
         <w:fldChar w:fldCharType="separate"/>
       </w:r>
       <w:r>
@@ -1930,6 +1975,13 @@
           <w:szCs w:val="24"/>
         </w:rPr>
         <w:fldChar w:fldCharType="end"/>
+      </w:r>
+      <w:r>
+        <w:rPr>
+          <w:rFonts w:ascii="Times New Roman" w:eastAsia="Times New Roman" w:hAnsi="Times New Roman" w:cs="Times New Roman"/>
+          <w:sz w:val="24"/>
+          <w:szCs w:val="24"/>
+        </w:rPr>
       </w:r>
       <w:r>
         <w:rPr>
@@ -2337,6 +2389,14 @@
           <w:sz w:val="24"/>
           <w:szCs w:val="24"/>
         </w:rPr>
+      </w:r>
+      <w:r>
+        <w:rPr>
+          <w:rFonts w:ascii="Times New Roman" w:eastAsia="Times New Roman" w:hAnsi="Times New Roman" w:cs="Times New Roman"/>
+          <w:color w:val="000000" w:themeColor="text1"/>
+          <w:sz w:val="24"/>
+          <w:szCs w:val="24"/>
+        </w:rPr>
         <w:fldChar w:fldCharType="separate"/>
       </w:r>
       <w:r>
@@ -2920,7 +2980,23 @@
           <w:sz w:val="24"/>
           <w:szCs w:val="24"/>
         </w:rPr>
-        <w:t>The Lower Basin alternative further specified percentage splits of mandatory shortages among the Lower Basin states and Mexico up to a total shortage of 1.5 million acre-feet per year. The alternative also promised an additional 1.2 million acre-feet per year of shortages</w:t>
+        <w:t xml:space="preserve">The Lower Basin alternative further specified percentage splits of mandatory shortages among the Lower Basin states and Mexico up to a total shortage </w:t>
+      </w:r>
+      <w:r>
+        <w:rPr>
+          <w:rFonts w:asciiTheme="majorBidi" w:hAnsiTheme="majorBidi" w:cstheme="majorBidi"/>
+          <w:sz w:val="24"/>
+          <w:szCs w:val="24"/>
+        </w:rPr>
+        <w:t xml:space="preserve">volume </w:t>
+      </w:r>
+      <w:r>
+        <w:rPr>
+          <w:rFonts w:asciiTheme="majorBidi" w:hAnsiTheme="majorBidi" w:cstheme="majorBidi"/>
+          <w:sz w:val="24"/>
+          <w:szCs w:val="24"/>
+        </w:rPr>
+        <w:t>of 1.5 million acre-feet per year. The alternative also promised an additional 1.2 million acre-feet per year of shortages</w:t>
       </w:r>
       <w:r>
         <w:rPr>
@@ -3055,15 +3131,15 @@
           <w:sz w:val="24"/>
           <w:szCs w:val="24"/>
         </w:rPr>
-        <w:t xml:space="preserve">joint system </w:t>
-      </w:r>
-      <w:r>
-        <w:rPr>
-          <w:rFonts w:asciiTheme="majorBidi" w:hAnsiTheme="majorBidi" w:cstheme="majorBidi"/>
-          <w:sz w:val="24"/>
-          <w:szCs w:val="24"/>
-        </w:rPr>
-        <w:t xml:space="preserve">storage criteria </w:t>
+        <w:t xml:space="preserve">system </w:t>
+      </w:r>
+      <w:r>
+        <w:rPr>
+          <w:rFonts w:asciiTheme="majorBidi" w:hAnsiTheme="majorBidi" w:cstheme="majorBidi"/>
+          <w:sz w:val="24"/>
+          <w:szCs w:val="24"/>
+        </w:rPr>
+        <w:t xml:space="preserve">storage </w:t>
       </w:r>
       <w:r>
         <w:rPr>
@@ -3169,6 +3245,14 @@
           <w:sz w:val="24"/>
           <w:szCs w:val="24"/>
         </w:rPr>
+        <w:t>’</w:t>
+      </w:r>
+      <w:r>
+        <w:rPr>
+          <w:rFonts w:asciiTheme="majorBidi" w:hAnsiTheme="majorBidi" w:cstheme="majorBidi"/>
+          <w:sz w:val="24"/>
+          <w:szCs w:val="24"/>
+        </w:rPr>
         <w:t xml:space="preserve"> observation and suggestions</w:t>
       </w:r>
       <w:r>
@@ -3321,7 +3405,23 @@
           <w:sz w:val="24"/>
           <w:szCs w:val="24"/>
         </w:rPr>
-        <w:t xml:space="preserve">tabilize or recover </w:t>
+        <w:t xml:space="preserve">tabilize </w:t>
+      </w:r>
+      <w:r>
+        <w:rPr>
+          <w:rFonts w:ascii="Times New Roman" w:eastAsia="Times New Roman" w:hAnsi="Times New Roman"/>
+          <w:sz w:val="24"/>
+          <w:szCs w:val="24"/>
+        </w:rPr>
+        <w:t>and</w:t>
+      </w:r>
+      <w:r>
+        <w:rPr>
+          <w:rFonts w:ascii="Times New Roman" w:eastAsia="Times New Roman" w:hAnsi="Times New Roman"/>
+          <w:sz w:val="24"/>
+          <w:szCs w:val="24"/>
+        </w:rPr>
+        <w:t xml:space="preserve"> recover </w:t>
       </w:r>
       <w:r>
         <w:rPr>
@@ -3395,7 +3495,32 @@
           <w:sz w:val="24"/>
           <w:szCs w:val="24"/>
         </w:rPr>
-        <w:t xml:space="preserve"> climate vulnerability independently of other users.</w:t>
+        <w:t xml:space="preserve"> vulnerability</w:t>
+      </w:r>
+      <w:r>
+        <w:rPr>
+          <w:rFonts w:asciiTheme="majorBidi" w:hAnsiTheme="majorBidi" w:cstheme="majorBidi"/>
+          <w:sz w:val="24"/>
+          <w:szCs w:val="24"/>
+        </w:rPr>
+        <w:t xml:space="preserve"> to water shortages more</w:t>
+      </w:r>
+      <w:r>
+        <w:rPr>
+          <w:rFonts w:asciiTheme="majorBidi" w:hAnsiTheme="majorBidi" w:cstheme="majorBidi"/>
+          <w:sz w:val="24"/>
+          <w:szCs w:val="24"/>
+        </w:rPr>
+        <w:t xml:space="preserve"> independently of other </w:t>
+      </w:r>
+      <w:r>
+        <w:rPr>
+          <w:rFonts w:asciiTheme="majorBidi" w:hAnsiTheme="majorBidi" w:cstheme="majorBidi"/>
+          <w:sz w:val="24"/>
+          <w:szCs w:val="24"/>
+        </w:rPr>
+        <w:lastRenderedPageBreak/>
+        <w:t>users.</w:t>
       </w:r>
       <w:r>
         <w:rPr>
@@ -3429,14 +3554,7 @@
         <w:rPr>
           <w:rFonts w:asciiTheme="majorBidi" w:hAnsiTheme="majorBidi" w:cstheme="majorBidi"/>
         </w:rPr>
-        <w:t xml:space="preserve">lso </w:t>
-      </w:r>
-      <w:r>
-        <w:rPr>
-          <w:rFonts w:asciiTheme="majorBidi" w:hAnsiTheme="majorBidi" w:cstheme="majorBidi"/>
-        </w:rPr>
-        <w:lastRenderedPageBreak/>
-        <w:t>a</w:t>
+        <w:t>lso a</w:t>
       </w:r>
       <w:r>
         <w:rPr>
@@ -3504,7 +3622,39 @@
           <w:sz w:val="24"/>
           <w:szCs w:val="24"/>
         </w:rPr>
-        <w:t>These insights can further help the design of a new Lake Mead program.</w:t>
+        <w:t xml:space="preserve">These insights can further help </w:t>
+      </w:r>
+      <w:r>
+        <w:rPr>
+          <w:rFonts w:asciiTheme="majorBidi" w:hAnsiTheme="majorBidi" w:cstheme="majorBidi"/>
+          <w:sz w:val="24"/>
+          <w:szCs w:val="24"/>
+        </w:rPr>
+        <w:t xml:space="preserve">modeling the impacts of </w:t>
+      </w:r>
+      <w:r>
+        <w:rPr>
+          <w:rFonts w:asciiTheme="majorBidi" w:hAnsiTheme="majorBidi" w:cstheme="majorBidi"/>
+          <w:sz w:val="24"/>
+          <w:szCs w:val="24"/>
+        </w:rPr>
+        <w:t xml:space="preserve">a new Lake Mead </w:t>
+      </w:r>
+      <w:r>
+        <w:rPr>
+          <w:rFonts w:asciiTheme="majorBidi" w:hAnsiTheme="majorBidi" w:cstheme="majorBidi"/>
+          <w:sz w:val="24"/>
+          <w:szCs w:val="24"/>
+        </w:rPr>
+        <w:t>alternative</w:t>
+      </w:r>
+      <w:r>
+        <w:rPr>
+          <w:rFonts w:asciiTheme="majorBidi" w:hAnsiTheme="majorBidi" w:cstheme="majorBidi"/>
+          <w:sz w:val="24"/>
+          <w:szCs w:val="24"/>
+        </w:rPr>
+        <w:t>.</w:t>
       </w:r>
     </w:p>
     <w:p>
@@ -4448,7 +4598,34 @@
           <w:sz w:val="24"/>
           <w:szCs w:val="24"/>
         </w:rPr>
-        <w:t xml:space="preserve">Here we define of existing </w:t>
+        <w:t>This section</w:t>
+      </w:r>
+      <w:r>
+        <w:rPr>
+          <w:rFonts w:asciiTheme="majorBidi" w:hAnsiTheme="majorBidi" w:cstheme="majorBidi"/>
+          <w:noProof/>
+          <w:sz w:val="24"/>
+          <w:szCs w:val="24"/>
+        </w:rPr>
+        <w:t xml:space="preserve"> define</w:t>
+      </w:r>
+      <w:r>
+        <w:rPr>
+          <w:rFonts w:asciiTheme="majorBidi" w:hAnsiTheme="majorBidi" w:cstheme="majorBidi"/>
+          <w:noProof/>
+          <w:sz w:val="24"/>
+          <w:szCs w:val="24"/>
+        </w:rPr>
+        <w:t>s</w:t>
+      </w:r>
+      <w:r>
+        <w:rPr>
+          <w:rFonts w:asciiTheme="majorBidi" w:hAnsiTheme="majorBidi" w:cstheme="majorBidi"/>
+          <w:noProof/>
+          <w:sz w:val="24"/>
+          <w:szCs w:val="24"/>
+        </w:rPr>
+        <w:t xml:space="preserve"> existing </w:t>
       </w:r>
       <w:r>
         <w:rPr>
@@ -4520,75 +4697,111 @@
           <w:sz w:val="24"/>
           <w:szCs w:val="24"/>
         </w:rPr>
-        <w:t>(Box 1</w:t>
-      </w:r>
-      <w:r>
-        <w:rPr>
-          <w:rFonts w:asciiTheme="majorBidi" w:hAnsiTheme="majorBidi" w:cstheme="majorBidi"/>
-          <w:sz w:val="24"/>
-          <w:szCs w:val="24"/>
-        </w:rPr>
-        <w:t xml:space="preserve">) </w:t>
-      </w:r>
-      <w:r>
-        <w:rPr>
-          <w:rFonts w:asciiTheme="majorBidi" w:hAnsiTheme="majorBidi" w:cstheme="majorBidi"/>
-          <w:noProof/>
-          <w:sz w:val="24"/>
-          <w:szCs w:val="24"/>
-        </w:rPr>
-        <w:t>We</w:t>
-      </w:r>
-      <w:r>
-        <w:rPr>
-          <w:rFonts w:asciiTheme="majorBidi" w:hAnsiTheme="majorBidi" w:cstheme="majorBidi"/>
-          <w:noProof/>
-          <w:sz w:val="24"/>
-          <w:szCs w:val="24"/>
-        </w:rPr>
-        <w:t xml:space="preserve"> give </w:t>
-      </w:r>
-      <w:r>
-        <w:rPr>
-          <w:rFonts w:asciiTheme="majorBidi" w:hAnsiTheme="majorBidi" w:cstheme="majorBidi"/>
-          <w:noProof/>
-          <w:sz w:val="24"/>
-          <w:szCs w:val="24"/>
-        </w:rPr>
-        <w:t xml:space="preserve">2 </w:t>
-      </w:r>
-      <w:r>
-        <w:rPr>
-          <w:rFonts w:asciiTheme="majorBidi" w:hAnsiTheme="majorBidi" w:cstheme="majorBidi"/>
-          <w:noProof/>
-          <w:sz w:val="24"/>
-          <w:szCs w:val="24"/>
-        </w:rPr>
-        <w:t>examples</w:t>
-      </w:r>
-      <w:r>
-        <w:rPr>
-          <w:rFonts w:asciiTheme="majorBidi" w:hAnsiTheme="majorBidi" w:cstheme="majorBidi"/>
-          <w:sz w:val="24"/>
-          <w:szCs w:val="24"/>
-        </w:rPr>
-        <w:t xml:space="preserve">. </w:t>
-      </w:r>
-      <w:r>
-        <w:rPr>
-          <w:rFonts w:asciiTheme="majorBidi" w:hAnsiTheme="majorBidi" w:cstheme="majorBidi"/>
-          <w:sz w:val="24"/>
-          <w:szCs w:val="24"/>
-        </w:rPr>
-        <w:t xml:space="preserve">We also </w:t>
-      </w:r>
-      <w:r>
-        <w:rPr>
-          <w:rFonts w:asciiTheme="majorBidi" w:hAnsiTheme="majorBidi" w:cstheme="majorBidi"/>
-          <w:sz w:val="24"/>
-          <w:szCs w:val="24"/>
-        </w:rPr>
-        <w:t>list program constraints and show activity from 200</w:t>
+        <w:t>(</w:t>
+      </w:r>
+      <w:r>
+        <w:rPr>
+          <w:rFonts w:asciiTheme="majorBidi" w:hAnsiTheme="majorBidi" w:cstheme="majorBidi"/>
+          <w:sz w:val="24"/>
+          <w:szCs w:val="24"/>
+        </w:rPr>
+        <w:t xml:space="preserve">credits and debits; </w:t>
+      </w:r>
+      <w:r>
+        <w:rPr>
+          <w:rFonts w:asciiTheme="majorBidi" w:hAnsiTheme="majorBidi" w:cstheme="majorBidi"/>
+          <w:sz w:val="24"/>
+          <w:szCs w:val="24"/>
+        </w:rPr>
+        <w:t>Box 1</w:t>
+      </w:r>
+      <w:r>
+        <w:rPr>
+          <w:rFonts w:asciiTheme="majorBidi" w:hAnsiTheme="majorBidi" w:cstheme="majorBidi"/>
+          <w:sz w:val="24"/>
+          <w:szCs w:val="24"/>
+        </w:rPr>
+        <w:t>; Examples 1 and 2</w:t>
+      </w:r>
+      <w:r>
+        <w:rPr>
+          <w:rFonts w:asciiTheme="majorBidi" w:hAnsiTheme="majorBidi" w:cstheme="majorBidi"/>
+          <w:sz w:val="24"/>
+          <w:szCs w:val="24"/>
+        </w:rPr>
+        <w:t>)</w:t>
+      </w:r>
+      <w:r>
+        <w:rPr>
+          <w:rFonts w:asciiTheme="majorBidi" w:hAnsiTheme="majorBidi" w:cstheme="majorBidi"/>
+          <w:sz w:val="24"/>
+          <w:szCs w:val="24"/>
+        </w:rPr>
+        <w:t>.</w:t>
+      </w:r>
+      <w:r>
+        <w:rPr>
+          <w:rFonts w:asciiTheme="majorBidi" w:hAnsiTheme="majorBidi" w:cstheme="majorBidi"/>
+          <w:sz w:val="24"/>
+          <w:szCs w:val="24"/>
+        </w:rPr>
+        <w:t xml:space="preserve"> </w:t>
+      </w:r>
+      <w:r>
+        <w:rPr>
+          <w:rFonts w:asciiTheme="majorBidi" w:hAnsiTheme="majorBidi" w:cstheme="majorBidi"/>
+          <w:sz w:val="24"/>
+          <w:szCs w:val="24"/>
+        </w:rPr>
+        <w:t>The section</w:t>
+      </w:r>
+      <w:r>
+        <w:rPr>
+          <w:rFonts w:asciiTheme="majorBidi" w:hAnsiTheme="majorBidi" w:cstheme="majorBidi"/>
+          <w:sz w:val="24"/>
+          <w:szCs w:val="24"/>
+        </w:rPr>
+        <w:t xml:space="preserve"> also </w:t>
+      </w:r>
+      <w:r>
+        <w:rPr>
+          <w:rFonts w:asciiTheme="majorBidi" w:hAnsiTheme="majorBidi" w:cstheme="majorBidi"/>
+          <w:sz w:val="24"/>
+          <w:szCs w:val="24"/>
+        </w:rPr>
+        <w:t>list</w:t>
+      </w:r>
+      <w:r>
+        <w:rPr>
+          <w:rFonts w:asciiTheme="majorBidi" w:hAnsiTheme="majorBidi" w:cstheme="majorBidi"/>
+          <w:sz w:val="24"/>
+          <w:szCs w:val="24"/>
+        </w:rPr>
+        <w:t>s</w:t>
+      </w:r>
+      <w:r>
+        <w:rPr>
+          <w:rFonts w:asciiTheme="majorBidi" w:hAnsiTheme="majorBidi" w:cstheme="majorBidi"/>
+          <w:sz w:val="24"/>
+          <w:szCs w:val="24"/>
+        </w:rPr>
+        <w:t xml:space="preserve"> program constraints and show</w:t>
+      </w:r>
+      <w:r>
+        <w:rPr>
+          <w:rFonts w:asciiTheme="majorBidi" w:hAnsiTheme="majorBidi" w:cstheme="majorBidi"/>
+          <w:sz w:val="24"/>
+          <w:szCs w:val="24"/>
+        </w:rPr>
+        <w:t>s</w:t>
+      </w:r>
+      <w:r>
+        <w:rPr>
+          <w:rFonts w:asciiTheme="majorBidi" w:hAnsiTheme="majorBidi" w:cstheme="majorBidi"/>
+          <w:sz w:val="24"/>
+          <w:szCs w:val="24"/>
+        </w:rPr>
+        <w:t xml:space="preserve"> activity from 200</w:t>
       </w:r>
       <w:r>
         <w:rPr>
@@ -5398,7 +5611,64 @@
           <w:sz w:val="24"/>
           <w:szCs w:val="24"/>
         </w:rPr>
-        <w:t>lan specify increasing volumes of mandatory reductions in reservoir withdraws as Lake Mead level declines from elevation 1,090 towards 1,020 feet. Th</w:t>
+        <w:t>lan specify increasing volumes of mandatory reductions in reservoir withdraws as Lake Mead level declines towards 1,020 feet</w:t>
+      </w:r>
+      <w:r>
+        <w:rPr>
+          <w:rFonts w:asciiTheme="majorBidi" w:hAnsiTheme="majorBidi" w:cstheme="majorBidi"/>
+          <w:sz w:val="24"/>
+          <w:szCs w:val="24"/>
+        </w:rPr>
+        <w:t xml:space="preserve"> </w:t>
+      </w:r>
+      <w:r>
+        <w:rPr>
+          <w:rFonts w:asciiTheme="majorBidi" w:hAnsiTheme="majorBidi" w:cstheme="majorBidi"/>
+          <w:sz w:val="24"/>
+          <w:szCs w:val="24"/>
+        </w:rPr>
+        <w:fldChar w:fldCharType="begin"/>
+      </w:r>
+      <w:r>
+        <w:rPr>
+          <w:rFonts w:asciiTheme="majorBidi" w:hAnsiTheme="majorBidi" w:cstheme="majorBidi"/>
+          <w:sz w:val="24"/>
+          <w:szCs w:val="24"/>
+        </w:rPr>
+        <w:instrText xml:space="preserve"> ADDIN EN.CITE &lt;EndNote&gt;&lt;Cite&gt;&lt;Author&gt;USBR&lt;/Author&gt;&lt;Year&gt;2007&lt;/Year&gt;&lt;RecNum&gt;2736&lt;/RecNum&gt;&lt;DisplayText&gt;(USBR, 2007; USBR, 2019)&lt;/DisplayText&gt;&lt;record&gt;&lt;rec-number&gt;2736&lt;/rec-number&gt;&lt;foreign-keys&gt;&lt;key app="EN" db-id="xxt5ta9pd995dwesap0pdzzp2weaz0w9werf" timestamp="1600884226"&gt;2736&lt;/key&gt;&lt;/foreign-keys&gt;&lt;ref-type name="Report"&gt;27&lt;/ref-type&gt;&lt;contributors&gt;&lt;authors&gt;&lt;author&gt;USBR&lt;/author&gt;&lt;/authors&gt;&lt;/contributors&gt;&lt;titles&gt;&lt;title&gt;Record of Decision: Colorado River Interim Guidelines for Lower Basin Shortages and Coordinated Operations for Lakes Powell and Mead&lt;/title&gt;&lt;/titles&gt;&lt;pages&gt;58&lt;/pages&gt;&lt;volume&gt;Appendix A. CRSS Documentation&lt;/volume&gt;&lt;dates&gt;&lt;year&gt;2007&lt;/year&gt;&lt;pub-dates&gt;&lt;date&gt;November&lt;/date&gt;&lt;/pub-dates&gt;&lt;/dates&gt;&lt;publisher&gt;U.S. Bureau of Reclamation&lt;/publisher&gt;&lt;urls&gt;&lt;related-urls&gt;&lt;url&gt;https://www.usbr.gov/lc/region/programs/strategies/RecordofDecision.pdf&lt;/url&gt;&lt;/related-urls&gt;&lt;/urls&gt;&lt;/record&gt;&lt;/Cite&gt;&lt;Cite&gt;&lt;Author&gt;USBR&lt;/Author&gt;&lt;Year&gt;2019&lt;/Year&gt;&lt;RecNum&gt;2578&lt;/RecNum&gt;&lt;record&gt;&lt;rec-number&gt;2578&lt;/rec-number&gt;&lt;foreign-keys&gt;&lt;key app="EN" db-id="xxt5ta9pd995dwesap0pdzzp2weaz0w9werf" timestamp="1554700022"&gt;2578&lt;/key&gt;&lt;/foreign-keys&gt;&lt;ref-type name="Report"&gt;27&lt;/ref-type&gt;&lt;contributors&gt;&lt;authors&gt;&lt;author&gt;USBR&lt;/author&gt;&lt;/authors&gt;&lt;/contributors&gt;&lt;titles&gt;&lt;title&gt;Agreement Concerning Colorado River Drought Contingency Management and Operations&lt;/title&gt;&lt;/titles&gt;&lt;pages&gt;56&lt;/pages&gt;&lt;dates&gt;&lt;year&gt;2019&lt;/year&gt;&lt;pub-dates&gt;&lt;date&gt;May 20&lt;/date&gt;&lt;/pub-dates&gt;&lt;/dates&gt;&lt;pub-location&gt;Washington, DC&lt;/pub-location&gt;&lt;publisher&gt;U.S. Bureau of Reclamation&lt;/publisher&gt;&lt;urls&gt;&lt;related-urls&gt;&lt;url&gt;https://www.usbr.gov/ColoradoRiverBasin/dcp/index.html&lt;/url&gt;&lt;/related-urls&gt;&lt;/urls&gt;&lt;/record&gt;&lt;/Cite&gt;&lt;/EndNote&gt;</w:instrText>
+      </w:r>
+      <w:r>
+        <w:rPr>
+          <w:rFonts w:asciiTheme="majorBidi" w:hAnsiTheme="majorBidi" w:cstheme="majorBidi"/>
+          <w:sz w:val="24"/>
+          <w:szCs w:val="24"/>
+        </w:rPr>
+        <w:fldChar w:fldCharType="separate"/>
+      </w:r>
+      <w:r>
+        <w:rPr>
+          <w:rFonts w:asciiTheme="majorBidi" w:hAnsiTheme="majorBidi" w:cstheme="majorBidi"/>
+          <w:noProof/>
+          <w:sz w:val="24"/>
+          <w:szCs w:val="24"/>
+        </w:rPr>
+        <w:t>(USBR, 2007; USBR, 2019)</w:t>
+      </w:r>
+      <w:r>
+        <w:rPr>
+          <w:rFonts w:asciiTheme="majorBidi" w:hAnsiTheme="majorBidi" w:cstheme="majorBidi"/>
+          <w:sz w:val="24"/>
+          <w:szCs w:val="24"/>
+        </w:rPr>
+        <w:fldChar w:fldCharType="end"/>
+      </w:r>
+      <w:r>
+        <w:rPr>
+          <w:rFonts w:asciiTheme="majorBidi" w:hAnsiTheme="majorBidi" w:cstheme="majorBidi"/>
+          <w:sz w:val="24"/>
+          <w:szCs w:val="24"/>
+        </w:rPr>
+        <w:t>. Th</w:t>
       </w:r>
       <w:r>
         <w:rPr>
@@ -5527,7 +5797,23 @@
           <w:sz w:val="24"/>
           <w:szCs w:val="24"/>
         </w:rPr>
-        <w:t>tions of 9.0 million acre feet per year.</w:t>
+        <w:t>tions of 9.0 million acre</w:t>
+      </w:r>
+      <w:r>
+        <w:rPr>
+          <w:rFonts w:asciiTheme="majorBidi" w:hAnsiTheme="majorBidi" w:cstheme="majorBidi"/>
+          <w:sz w:val="24"/>
+          <w:szCs w:val="24"/>
+        </w:rPr>
+        <w:t>-</w:t>
+      </w:r>
+      <w:r>
+        <w:rPr>
+          <w:rFonts w:asciiTheme="majorBidi" w:hAnsiTheme="majorBidi" w:cstheme="majorBidi"/>
+          <w:sz w:val="24"/>
+          <w:szCs w:val="24"/>
+        </w:rPr>
+        <w:t>feet per year.</w:t>
       </w:r>
       <w:r>
         <w:rPr>
@@ -6040,6 +6326,9 @@
         <w:pStyle w:val="Heading1"/>
       </w:pPr>
       <w:r>
+        <w:t xml:space="preserve">Program </w:t>
+      </w:r>
+      <w:r>
         <w:t>Successes</w:t>
       </w:r>
     </w:p>
@@ -6196,7 +6485,7 @@
           <w:sz w:val="24"/>
           <w:szCs w:val="24"/>
         </w:rPr>
-        <w:t>!!</w:t>
+        <w:t>!</w:t>
       </w:r>
     </w:p>
     <w:p>
@@ -6716,6 +7005,13 @@
           <w:sz w:val="24"/>
           <w:szCs w:val="24"/>
         </w:rPr>
+      </w:r>
+      <w:r>
+        <w:rPr>
+          <w:rFonts w:asciiTheme="majorBidi" w:hAnsiTheme="majorBidi" w:cstheme="majorBidi"/>
+          <w:sz w:val="24"/>
+          <w:szCs w:val="24"/>
+        </w:rPr>
         <w:fldChar w:fldCharType="separate"/>
       </w:r>
       <w:r>
@@ -6894,7 +7190,15 @@
           <w:sz w:val="24"/>
           <w:szCs w:val="24"/>
         </w:rPr>
-        <w:t>Since 2022, the Lower Basin States water conservation program efforts kept Lake Mead’s storage above the 5.9 million-acre feet</w:t>
+        <w:t>T</w:t>
+      </w:r>
+      <w:r>
+        <w:rPr>
+          <w:rFonts w:asciiTheme="majorBidi" w:hAnsiTheme="majorBidi" w:cstheme="majorBidi"/>
+          <w:sz w:val="24"/>
+          <w:szCs w:val="24"/>
+        </w:rPr>
+        <w:t>he water conservation program kept Lake Mead’s storage above the 5.9 million-acre feet</w:t>
       </w:r>
       <w:r>
         <w:rPr>
@@ -6918,7 +7222,23 @@
           <w:sz w:val="24"/>
           <w:szCs w:val="24"/>
         </w:rPr>
-        <w:t xml:space="preserve"> (elevation 1,020 feet; Figure 3)</w:t>
+        <w:t xml:space="preserve"> (elevation 1,020 feet</w:t>
+      </w:r>
+      <w:r>
+        <w:rPr>
+          <w:rFonts w:asciiTheme="majorBidi" w:hAnsiTheme="majorBidi" w:cstheme="majorBidi"/>
+          <w:sz w:val="24"/>
+          <w:szCs w:val="24"/>
+        </w:rPr>
+        <w:t>) during a critical drawdown period in 2022 (</w:t>
+      </w:r>
+      <w:r>
+        <w:rPr>
+          <w:rFonts w:asciiTheme="majorBidi" w:hAnsiTheme="majorBidi" w:cstheme="majorBidi"/>
+          <w:sz w:val="24"/>
+          <w:szCs w:val="24"/>
+        </w:rPr>
+        <w:t>Figure 3)</w:t>
       </w:r>
       <w:r>
         <w:rPr>
@@ -7176,13 +7496,47 @@
           <w:sz w:val="24"/>
           <w:szCs w:val="24"/>
         </w:rPr>
-        <w:t>The conservation program kept Lake Mead level above elevation 1020 feet (5.9 million acre-feet) during low lake levels in 2022.</w:t>
+        <w:t>The conservation program kept Lake Mead level above elevation 1</w:t>
+      </w:r>
+      <w:r>
+        <w:rPr>
+          <w:rFonts w:asciiTheme="majorBidi" w:hAnsiTheme="majorBidi" w:cstheme="majorBidi"/>
+          <w:b/>
+          <w:bCs/>
+          <w:sz w:val="24"/>
+          <w:szCs w:val="24"/>
+        </w:rPr>
+        <w:t>,</w:t>
+      </w:r>
+      <w:r>
+        <w:rPr>
+          <w:rFonts w:asciiTheme="majorBidi" w:hAnsiTheme="majorBidi" w:cstheme="majorBidi"/>
+          <w:b/>
+          <w:bCs/>
+          <w:sz w:val="24"/>
+          <w:szCs w:val="24"/>
+        </w:rPr>
+        <w:t>020 feet (5.9 million acre-feet) during low lake levels in 2022.</w:t>
       </w:r>
     </w:p>
     <w:p>
       <w:pPr>
+        <w:rPr>
+          <w:rFonts w:asciiTheme="majorBidi" w:hAnsiTheme="majorBidi" w:cstheme="majorBidi"/>
+          <w:b/>
+          <w:bCs/>
+          <w:sz w:val="24"/>
+          <w:szCs w:val="24"/>
+        </w:rPr>
+      </w:pPr>
+    </w:p>
+    <w:p>
+      <w:pPr>
         <w:pStyle w:val="Heading1"/>
       </w:pPr>
+      <w:r>
+        <w:t xml:space="preserve">Program </w:t>
+      </w:r>
       <w:r>
         <w:t>Challenges</w:t>
       </w:r>
@@ -7548,6 +7902,7 @@
           <w:sz w:val="24"/>
           <w:szCs w:val="24"/>
         </w:rPr>
+        <w:lastRenderedPageBreak/>
         <w:t>Multiple states desire to debit their accounts so that the total debits will drawdown Lake</w:t>
       </w:r>
       <w:r>
@@ -7600,7 +7955,6 @@
         <w:rPr>
           <w:noProof/>
         </w:rPr>
-        <w:lastRenderedPageBreak/>
         <mc:AlternateContent>
           <mc:Choice Requires="wps">
             <w:drawing>
@@ -8179,7 +8533,13 @@
         <w:pStyle w:val="Heading1"/>
       </w:pPr>
       <w:r>
-        <w:t>A Suggestion to Stabilize and Recover Storage</w:t>
+        <w:t xml:space="preserve">A Suggestion to Stabilize and Recover </w:t>
+      </w:r>
+      <w:r>
+        <w:t xml:space="preserve">Lake Mead </w:t>
+      </w:r>
+      <w:r>
+        <w:t>Storage</w:t>
       </w:r>
       <w:r>
         <w:t xml:space="preserve"> </w:t>
@@ -8197,7 +8557,7 @@
         <w:t>User Autonomy</w:t>
       </w:r>
       <w:r>
-        <w:t xml:space="preserve"> to Manage Climate Vulnerability</w:t>
+        <w:t xml:space="preserve"> to Manage Vulnerability</w:t>
       </w:r>
     </w:p>
     <w:p>
@@ -8408,6 +8768,7 @@
           <w:sz w:val="24"/>
           <w:szCs w:val="24"/>
         </w:rPr>
+        <w:lastRenderedPageBreak/>
         <w:t xml:space="preserve">Here </w:t>
       </w:r>
       <w:r>
@@ -8556,15 +8917,7 @@
           <w:sz w:val="24"/>
           <w:szCs w:val="24"/>
         </w:rPr>
-        <w:t xml:space="preserve"> </w:t>
-      </w:r>
-      <w:r>
-        <w:rPr>
-          <w:rFonts w:asciiTheme="majorBidi" w:hAnsiTheme="majorBidi" w:cstheme="majorBidi"/>
-          <w:sz w:val="24"/>
-          <w:szCs w:val="24"/>
-        </w:rPr>
-        <w:t xml:space="preserve">Lake Mead active storage </w:t>
+        <w:t xml:space="preserve"> Lake Mead active storage </w:t>
       </w:r>
       <w:r>
         <w:rPr>
@@ -8575,7 +8928,6 @@
           <w:sz w:val="24"/>
           <w:szCs w:val="24"/>
         </w:rPr>
-        <w:lastRenderedPageBreak/>
         <mc:AlternateContent>
           <mc:Choice Requires="wps">
             <w:drawing>
@@ -10305,31 +10657,7 @@
           <w:sz w:val="24"/>
           <w:szCs w:val="24"/>
         </w:rPr>
-        <w:t xml:space="preserve">and </w:t>
-      </w:r>
-      <w:r>
-        <w:rPr>
-          <w:rFonts w:asciiTheme="majorBidi" w:hAnsiTheme="majorBidi" w:cstheme="majorBidi"/>
-          <w:sz w:val="24"/>
-          <w:szCs w:val="24"/>
-        </w:rPr>
-        <w:t xml:space="preserve">account balances must always stay </w:t>
-      </w:r>
-      <w:r>
-        <w:rPr>
-          <w:rFonts w:asciiTheme="majorBidi" w:hAnsiTheme="majorBidi" w:cstheme="majorBidi"/>
-          <w:sz w:val="24"/>
-          <w:szCs w:val="24"/>
-        </w:rPr>
-        <w:t xml:space="preserve">zero or </w:t>
-      </w:r>
-      <w:r>
-        <w:rPr>
-          <w:rFonts w:asciiTheme="majorBidi" w:hAnsiTheme="majorBidi" w:cstheme="majorBidi"/>
-          <w:sz w:val="24"/>
-          <w:szCs w:val="24"/>
-        </w:rPr>
-        <w:t>positive</w:t>
+        <w:t>and account balances must always stay zero or positive</w:t>
       </w:r>
       <w:r>
         <w:rPr>
@@ -10537,6 +10865,54 @@
         </w:rPr>
         <w:t xml:space="preserve"> </w:t>
       </w:r>
+      <w:r>
+        <w:rPr>
+          <w:rFonts w:asciiTheme="majorBidi" w:hAnsiTheme="majorBidi" w:cstheme="majorBidi"/>
+          <w:sz w:val="24"/>
+          <w:szCs w:val="24"/>
+        </w:rPr>
+        <w:t>Program designers c</w:t>
+      </w:r>
+      <w:r>
+        <w:rPr>
+          <w:rFonts w:asciiTheme="majorBidi" w:hAnsiTheme="majorBidi" w:cstheme="majorBidi"/>
+          <w:sz w:val="24"/>
+          <w:szCs w:val="24"/>
+        </w:rPr>
+        <w:t xml:space="preserve">an also create accounts for communities excluded from </w:t>
+      </w:r>
+      <w:r>
+        <w:rPr>
+          <w:rFonts w:asciiTheme="majorBidi" w:hAnsiTheme="majorBidi" w:cstheme="majorBidi"/>
+          <w:sz w:val="24"/>
+          <w:szCs w:val="24"/>
+        </w:rPr>
+        <w:t>r</w:t>
+      </w:r>
+      <w:r>
+        <w:rPr>
+          <w:rFonts w:asciiTheme="majorBidi" w:hAnsiTheme="majorBidi" w:cstheme="majorBidi"/>
+          <w:sz w:val="24"/>
+          <w:szCs w:val="24"/>
+        </w:rPr>
+        <w:t xml:space="preserve">iver </w:t>
+      </w:r>
+      <w:r>
+        <w:rPr>
+          <w:rFonts w:asciiTheme="majorBidi" w:hAnsiTheme="majorBidi" w:cstheme="majorBidi"/>
+          <w:sz w:val="24"/>
+          <w:szCs w:val="24"/>
+        </w:rPr>
+        <w:t>m</w:t>
+      </w:r>
+      <w:r>
+        <w:rPr>
+          <w:rFonts w:asciiTheme="majorBidi" w:hAnsiTheme="majorBidi" w:cstheme="majorBidi"/>
+          <w:sz w:val="24"/>
+          <w:szCs w:val="24"/>
+        </w:rPr>
+        <w:t xml:space="preserve">anagement such as Tribal Nations and Colorado River Delta. </w:t>
+      </w:r>
     </w:p>
     <w:p>
       <w:pPr>
@@ -10552,464 +10928,868 @@
           <w:sz w:val="24"/>
           <w:szCs w:val="24"/>
         </w:rPr>
-        <w:t>Program designers c</w:t>
-      </w:r>
-      <w:r>
-        <w:rPr>
-          <w:rFonts w:asciiTheme="majorBidi" w:hAnsiTheme="majorBidi" w:cstheme="majorBidi"/>
-          <w:sz w:val="24"/>
-          <w:szCs w:val="24"/>
-        </w:rPr>
-        <w:t xml:space="preserve">an also create accounts for communities excluded from </w:t>
-      </w:r>
-      <w:r>
-        <w:rPr>
-          <w:rFonts w:asciiTheme="majorBidi" w:hAnsiTheme="majorBidi" w:cstheme="majorBidi"/>
-          <w:sz w:val="24"/>
-          <w:szCs w:val="24"/>
-        </w:rPr>
-        <w:t>r</w:t>
-      </w:r>
-      <w:r>
-        <w:rPr>
-          <w:rFonts w:asciiTheme="majorBidi" w:hAnsiTheme="majorBidi" w:cstheme="majorBidi"/>
-          <w:sz w:val="24"/>
-          <w:szCs w:val="24"/>
-        </w:rPr>
-        <w:t xml:space="preserve">iver </w:t>
-      </w:r>
-      <w:r>
-        <w:rPr>
-          <w:rFonts w:asciiTheme="majorBidi" w:hAnsiTheme="majorBidi" w:cstheme="majorBidi"/>
-          <w:sz w:val="24"/>
-          <w:szCs w:val="24"/>
-        </w:rPr>
-        <w:t>m</w:t>
-      </w:r>
-      <w:r>
-        <w:rPr>
-          <w:rFonts w:asciiTheme="majorBidi" w:hAnsiTheme="majorBidi" w:cstheme="majorBidi"/>
-          <w:sz w:val="24"/>
-          <w:szCs w:val="24"/>
-        </w:rPr>
-        <w:t xml:space="preserve">anagement such as Tribal Nations and Colorado River Delta. </w:t>
+        <w:t xml:space="preserve">The Lake Mead water </w:t>
+      </w:r>
+      <w:r>
+        <w:rPr>
+          <w:rFonts w:asciiTheme="majorBidi" w:hAnsiTheme="majorBidi" w:cstheme="majorBidi"/>
+          <w:sz w:val="24"/>
+          <w:szCs w:val="24"/>
+        </w:rPr>
+        <w:t xml:space="preserve">accounts </w:t>
+      </w:r>
+      <w:r>
+        <w:rPr>
+          <w:rFonts w:asciiTheme="majorBidi" w:hAnsiTheme="majorBidi" w:cstheme="majorBidi"/>
+          <w:sz w:val="24"/>
+          <w:szCs w:val="24"/>
+        </w:rPr>
+        <w:t xml:space="preserve">also </w:t>
+      </w:r>
+      <w:r>
+        <w:rPr>
+          <w:rFonts w:asciiTheme="majorBidi" w:hAnsiTheme="majorBidi" w:cstheme="majorBidi"/>
+          <w:sz w:val="24"/>
+          <w:szCs w:val="24"/>
+        </w:rPr>
+        <w:t>preserve flexibility to operate Lake Powell to benefit Grand Canyon ecosystems, sustain hydropower generation,</w:t>
+      </w:r>
+      <w:r>
+        <w:rPr>
+          <w:rFonts w:asciiTheme="majorBidi" w:hAnsiTheme="majorBidi" w:cstheme="majorBidi"/>
+          <w:sz w:val="24"/>
+          <w:szCs w:val="24"/>
+        </w:rPr>
+        <w:t xml:space="preserve"> </w:t>
+      </w:r>
+      <w:r>
+        <w:rPr>
+          <w:rFonts w:asciiTheme="majorBidi" w:hAnsiTheme="majorBidi" w:cstheme="majorBidi"/>
+          <w:sz w:val="24"/>
+          <w:szCs w:val="24"/>
+        </w:rPr>
+        <w:t>and/or</w:t>
+      </w:r>
+      <w:r>
+        <w:rPr>
+          <w:rFonts w:asciiTheme="majorBidi" w:hAnsiTheme="majorBidi" w:cstheme="majorBidi"/>
+          <w:sz w:val="24"/>
+          <w:szCs w:val="24"/>
+        </w:rPr>
+        <w:t xml:space="preserve"> </w:t>
+      </w:r>
+      <w:r>
+        <w:rPr>
+          <w:rFonts w:asciiTheme="majorBidi" w:hAnsiTheme="majorBidi" w:cstheme="majorBidi"/>
+          <w:sz w:val="24"/>
+          <w:szCs w:val="24"/>
+        </w:rPr>
+        <w:t xml:space="preserve">stabilize </w:t>
+      </w:r>
+      <w:r>
+        <w:rPr>
+          <w:rFonts w:asciiTheme="majorBidi" w:hAnsiTheme="majorBidi" w:cstheme="majorBidi"/>
+          <w:sz w:val="24"/>
+          <w:szCs w:val="24"/>
+        </w:rPr>
+        <w:t>and</w:t>
+      </w:r>
+      <w:r>
+        <w:rPr>
+          <w:rFonts w:asciiTheme="majorBidi" w:hAnsiTheme="majorBidi" w:cstheme="majorBidi"/>
+          <w:sz w:val="24"/>
+          <w:szCs w:val="24"/>
+        </w:rPr>
+        <w:t xml:space="preserve"> recover Powell storage under low storage</w:t>
+      </w:r>
+      <w:r>
+        <w:rPr>
+          <w:rFonts w:asciiTheme="majorBidi" w:hAnsiTheme="majorBidi" w:cstheme="majorBidi"/>
+          <w:sz w:val="24"/>
+          <w:szCs w:val="24"/>
+        </w:rPr>
+        <w:t xml:space="preserve"> </w:t>
+      </w:r>
+      <w:r>
+        <w:rPr>
+          <w:rFonts w:asciiTheme="majorBidi" w:hAnsiTheme="majorBidi" w:cstheme="majorBidi"/>
+          <w:sz w:val="24"/>
+          <w:szCs w:val="24"/>
+        </w:rPr>
+        <w:t xml:space="preserve">and low inflow conditions </w:t>
+      </w:r>
+      <w:r>
+        <w:rPr>
+          <w:rFonts w:asciiTheme="majorBidi" w:hAnsiTheme="majorBidi" w:cstheme="majorBidi"/>
+          <w:sz w:val="24"/>
+          <w:szCs w:val="24"/>
+        </w:rPr>
+        <w:t>because the</w:t>
+      </w:r>
+      <w:r>
+        <w:rPr>
+          <w:rFonts w:asciiTheme="majorBidi" w:hAnsiTheme="majorBidi" w:cstheme="majorBidi"/>
+          <w:sz w:val="24"/>
+          <w:szCs w:val="24"/>
+        </w:rPr>
+        <w:t xml:space="preserve">re is no mandatory </w:t>
+      </w:r>
+      <w:r>
+        <w:rPr>
+          <w:rFonts w:asciiTheme="majorBidi" w:hAnsiTheme="majorBidi" w:cstheme="majorBidi"/>
+          <w:sz w:val="24"/>
+          <w:szCs w:val="24"/>
+        </w:rPr>
+        <w:t xml:space="preserve">Lower Basin </w:t>
+      </w:r>
+      <w:r>
+        <w:rPr>
+          <w:rFonts w:asciiTheme="majorBidi" w:hAnsiTheme="majorBidi" w:cstheme="majorBidi"/>
+          <w:sz w:val="24"/>
+          <w:szCs w:val="24"/>
+        </w:rPr>
+        <w:t>water conservation</w:t>
+      </w:r>
+      <w:r>
+        <w:rPr>
+          <w:rFonts w:asciiTheme="majorBidi" w:hAnsiTheme="majorBidi" w:cstheme="majorBidi"/>
+          <w:sz w:val="24"/>
+          <w:szCs w:val="24"/>
+        </w:rPr>
+        <w:t xml:space="preserve"> </w:t>
+      </w:r>
+      <w:r>
+        <w:rPr>
+          <w:rFonts w:asciiTheme="majorBidi" w:hAnsiTheme="majorBidi" w:cstheme="majorBidi"/>
+          <w:sz w:val="24"/>
+          <w:szCs w:val="24"/>
+        </w:rPr>
+        <w:t xml:space="preserve">(tied to declining Lake Mead or system storage). </w:t>
+      </w:r>
+      <w:r>
+        <w:rPr>
+          <w:rFonts w:asciiTheme="majorBidi" w:hAnsiTheme="majorBidi" w:cstheme="majorBidi"/>
+          <w:sz w:val="24"/>
+          <w:szCs w:val="24"/>
+        </w:rPr>
+        <w:t xml:space="preserve">Rather, </w:t>
+      </w:r>
+      <w:r>
+        <w:rPr>
+          <w:rFonts w:asciiTheme="majorBidi" w:hAnsiTheme="majorBidi" w:cstheme="majorBidi"/>
+          <w:sz w:val="24"/>
+          <w:szCs w:val="24"/>
+        </w:rPr>
+        <w:t>Lake Powell release</w:t>
+      </w:r>
+      <w:r>
+        <w:rPr>
+          <w:rFonts w:asciiTheme="majorBidi" w:hAnsiTheme="majorBidi" w:cstheme="majorBidi"/>
+          <w:sz w:val="24"/>
+          <w:szCs w:val="24"/>
+        </w:rPr>
+        <w:t>s</w:t>
+      </w:r>
+      <w:r>
+        <w:rPr>
+          <w:rFonts w:asciiTheme="majorBidi" w:hAnsiTheme="majorBidi" w:cstheme="majorBidi"/>
+          <w:sz w:val="24"/>
+          <w:szCs w:val="24"/>
+        </w:rPr>
+        <w:t xml:space="preserve"> </w:t>
+      </w:r>
+      <w:r>
+        <w:rPr>
+          <w:rFonts w:asciiTheme="majorBidi" w:hAnsiTheme="majorBidi" w:cstheme="majorBidi"/>
+          <w:sz w:val="24"/>
+          <w:szCs w:val="24"/>
+        </w:rPr>
+        <w:lastRenderedPageBreak/>
+        <w:t>specif</w:t>
+      </w:r>
+      <w:r>
+        <w:rPr>
+          <w:rFonts w:asciiTheme="majorBidi" w:hAnsiTheme="majorBidi" w:cstheme="majorBidi"/>
+          <w:sz w:val="24"/>
+          <w:szCs w:val="24"/>
+        </w:rPr>
+        <w:t>y</w:t>
+      </w:r>
+      <w:r>
+        <w:rPr>
+          <w:rFonts w:asciiTheme="majorBidi" w:hAnsiTheme="majorBidi" w:cstheme="majorBidi"/>
+          <w:sz w:val="24"/>
+          <w:szCs w:val="24"/>
+        </w:rPr>
+        <w:t xml:space="preserve"> </w:t>
+      </w:r>
+      <w:r>
+        <w:rPr>
+          <w:rFonts w:asciiTheme="majorBidi" w:hAnsiTheme="majorBidi" w:cstheme="majorBidi"/>
+          <w:i/>
+          <w:iCs/>
+          <w:sz w:val="24"/>
+          <w:szCs w:val="24"/>
+        </w:rPr>
+        <w:t>when</w:t>
+      </w:r>
+      <w:r>
+        <w:rPr>
+          <w:rFonts w:asciiTheme="majorBidi" w:hAnsiTheme="majorBidi" w:cstheme="majorBidi"/>
+          <w:sz w:val="24"/>
+          <w:szCs w:val="24"/>
+        </w:rPr>
+        <w:t xml:space="preserve"> Lake Powell water becomes available to Lake Mead and Lower Basin users</w:t>
+      </w:r>
+      <w:r>
+        <w:rPr>
+          <w:rFonts w:asciiTheme="majorBidi" w:hAnsiTheme="majorBidi" w:cstheme="majorBidi"/>
+          <w:sz w:val="24"/>
+          <w:szCs w:val="24"/>
+        </w:rPr>
+        <w:t>.</w:t>
+      </w:r>
+      <w:r>
+        <w:rPr>
+          <w:rFonts w:asciiTheme="majorBidi" w:hAnsiTheme="majorBidi" w:cstheme="majorBidi"/>
+          <w:sz w:val="24"/>
+          <w:szCs w:val="24"/>
+        </w:rPr>
+        <w:t xml:space="preserve"> </w:t>
+      </w:r>
+      <w:r>
+        <w:rPr>
+          <w:rFonts w:asciiTheme="majorBidi" w:hAnsiTheme="majorBidi" w:cstheme="majorBidi"/>
+          <w:sz w:val="24"/>
+          <w:szCs w:val="24"/>
+        </w:rPr>
+        <w:t xml:space="preserve">Lower Basin users may differ in their beliefs about </w:t>
+      </w:r>
+      <w:r>
+        <w:rPr>
+          <w:rFonts w:asciiTheme="majorBidi" w:hAnsiTheme="majorBidi" w:cstheme="majorBidi"/>
+          <w:i/>
+          <w:iCs/>
+          <w:sz w:val="24"/>
+          <w:szCs w:val="24"/>
+        </w:rPr>
+        <w:t xml:space="preserve">when </w:t>
+      </w:r>
+      <w:r>
+        <w:rPr>
+          <w:rFonts w:asciiTheme="majorBidi" w:hAnsiTheme="majorBidi" w:cstheme="majorBidi"/>
+          <w:sz w:val="24"/>
+          <w:szCs w:val="24"/>
+        </w:rPr>
+        <w:t>Lake Powell storage will become available</w:t>
+      </w:r>
+      <w:r>
+        <w:rPr>
+          <w:rFonts w:asciiTheme="majorBidi" w:hAnsiTheme="majorBidi" w:cstheme="majorBidi"/>
+          <w:sz w:val="24"/>
+          <w:szCs w:val="24"/>
+        </w:rPr>
+        <w:t xml:space="preserve"> or </w:t>
+      </w:r>
+      <w:r>
+        <w:rPr>
+          <w:rFonts w:asciiTheme="majorBidi" w:hAnsiTheme="majorBidi" w:cstheme="majorBidi"/>
+          <w:i/>
+          <w:iCs/>
+          <w:sz w:val="24"/>
+          <w:szCs w:val="24"/>
+        </w:rPr>
+        <w:t>how</w:t>
+      </w:r>
+      <w:r>
+        <w:rPr>
+          <w:rFonts w:asciiTheme="majorBidi" w:hAnsiTheme="majorBidi" w:cstheme="majorBidi"/>
+          <w:sz w:val="24"/>
+          <w:szCs w:val="24"/>
+        </w:rPr>
+        <w:t xml:space="preserve"> to manage the risk</w:t>
+      </w:r>
+      <w:r>
+        <w:rPr>
+          <w:rFonts w:asciiTheme="majorBidi" w:hAnsiTheme="majorBidi" w:cstheme="majorBidi"/>
+          <w:sz w:val="24"/>
+          <w:szCs w:val="24"/>
+        </w:rPr>
+        <w:t xml:space="preserve">. </w:t>
+      </w:r>
+      <w:r>
+        <w:rPr>
+          <w:rFonts w:asciiTheme="majorBidi" w:hAnsiTheme="majorBidi" w:cstheme="majorBidi"/>
+          <w:sz w:val="24"/>
+          <w:szCs w:val="24"/>
+        </w:rPr>
+        <w:t xml:space="preserve">Lake Mead water accounting allows </w:t>
+      </w:r>
+      <w:r>
+        <w:rPr>
+          <w:rFonts w:asciiTheme="majorBidi" w:hAnsiTheme="majorBidi" w:cstheme="majorBidi"/>
+          <w:sz w:val="24"/>
+          <w:szCs w:val="24"/>
+        </w:rPr>
+        <w:t xml:space="preserve">users </w:t>
+      </w:r>
+      <w:r>
+        <w:rPr>
+          <w:rFonts w:asciiTheme="majorBidi" w:hAnsiTheme="majorBidi" w:cstheme="majorBidi"/>
+          <w:sz w:val="24"/>
+          <w:szCs w:val="24"/>
+        </w:rPr>
+        <w:t>to</w:t>
+      </w:r>
+      <w:r>
+        <w:rPr>
+          <w:rFonts w:asciiTheme="majorBidi" w:hAnsiTheme="majorBidi" w:cstheme="majorBidi"/>
+          <w:sz w:val="24"/>
+          <w:szCs w:val="24"/>
+        </w:rPr>
+        <w:t xml:space="preserve"> adapt their decisions to consume and conserve </w:t>
+      </w:r>
+      <w:r>
+        <w:rPr>
+          <w:rFonts w:asciiTheme="majorBidi" w:hAnsiTheme="majorBidi" w:cstheme="majorBidi"/>
+          <w:sz w:val="24"/>
+          <w:szCs w:val="24"/>
+        </w:rPr>
+        <w:t xml:space="preserve">water </w:t>
+      </w:r>
+      <w:r>
+        <w:rPr>
+          <w:rFonts w:asciiTheme="majorBidi" w:hAnsiTheme="majorBidi" w:cstheme="majorBidi"/>
+          <w:sz w:val="24"/>
+          <w:szCs w:val="24"/>
+        </w:rPr>
+        <w:t xml:space="preserve">within </w:t>
+      </w:r>
+      <w:r>
+        <w:rPr>
+          <w:rFonts w:asciiTheme="majorBidi" w:hAnsiTheme="majorBidi" w:cstheme="majorBidi"/>
+          <w:sz w:val="24"/>
+          <w:szCs w:val="24"/>
+        </w:rPr>
+        <w:t xml:space="preserve">their available water. </w:t>
+      </w:r>
+      <w:r>
+        <w:rPr>
+          <w:rFonts w:asciiTheme="majorBidi" w:hAnsiTheme="majorBidi" w:cstheme="majorBidi"/>
+          <w:sz w:val="24"/>
+          <w:szCs w:val="24"/>
+        </w:rPr>
+        <w:t xml:space="preserve">Thus, </w:t>
+      </w:r>
+      <w:r>
+        <w:rPr>
+          <w:rFonts w:asciiTheme="majorBidi" w:hAnsiTheme="majorBidi" w:cstheme="majorBidi"/>
+          <w:sz w:val="24"/>
+          <w:szCs w:val="24"/>
+        </w:rPr>
+        <w:t>Lake Mead water account</w:t>
+      </w:r>
+      <w:r>
+        <w:rPr>
+          <w:rFonts w:asciiTheme="majorBidi" w:hAnsiTheme="majorBidi" w:cstheme="majorBidi"/>
+          <w:sz w:val="24"/>
+          <w:szCs w:val="24"/>
+        </w:rPr>
+        <w:t>ing</w:t>
+      </w:r>
+      <w:r>
+        <w:rPr>
+          <w:rFonts w:asciiTheme="majorBidi" w:hAnsiTheme="majorBidi" w:cstheme="majorBidi"/>
+          <w:sz w:val="24"/>
+          <w:szCs w:val="24"/>
+        </w:rPr>
+        <w:t xml:space="preserve"> gives</w:t>
+      </w:r>
+      <w:r>
+        <w:rPr>
+          <w:rFonts w:asciiTheme="majorBidi" w:hAnsiTheme="majorBidi" w:cstheme="majorBidi"/>
+          <w:sz w:val="24"/>
+          <w:szCs w:val="24"/>
+        </w:rPr>
+        <w:t xml:space="preserve"> </w:t>
+      </w:r>
+      <w:r>
+        <w:rPr>
+          <w:rFonts w:asciiTheme="majorBidi" w:hAnsiTheme="majorBidi" w:cstheme="majorBidi"/>
+          <w:sz w:val="24"/>
+          <w:szCs w:val="24"/>
+        </w:rPr>
+        <w:t>users more a</w:t>
+      </w:r>
+      <w:r>
+        <w:rPr>
+          <w:rFonts w:asciiTheme="majorBidi" w:hAnsiTheme="majorBidi" w:cstheme="majorBidi"/>
+          <w:sz w:val="24"/>
+          <w:szCs w:val="24"/>
+        </w:rPr>
+        <w:t xml:space="preserve">utonomy to </w:t>
+      </w:r>
+      <w:r>
+        <w:rPr>
+          <w:rFonts w:asciiTheme="majorBidi" w:hAnsiTheme="majorBidi" w:cstheme="majorBidi"/>
+          <w:sz w:val="24"/>
+          <w:szCs w:val="24"/>
+        </w:rPr>
+        <w:t>manage their v</w:t>
+      </w:r>
+      <w:r>
+        <w:rPr>
+          <w:rFonts w:asciiTheme="majorBidi" w:hAnsiTheme="majorBidi" w:cstheme="majorBidi"/>
+          <w:sz w:val="24"/>
+          <w:szCs w:val="24"/>
+        </w:rPr>
+        <w:t>ulnerability</w:t>
+      </w:r>
+      <w:r>
+        <w:rPr>
+          <w:rFonts w:asciiTheme="majorBidi" w:hAnsiTheme="majorBidi" w:cstheme="majorBidi"/>
+          <w:sz w:val="24"/>
+          <w:szCs w:val="24"/>
+        </w:rPr>
+        <w:t xml:space="preserve"> to water shortages</w:t>
+      </w:r>
+      <w:r>
+        <w:rPr>
+          <w:rFonts w:asciiTheme="majorBidi" w:hAnsiTheme="majorBidi" w:cstheme="majorBidi"/>
+          <w:sz w:val="24"/>
+          <w:szCs w:val="24"/>
+        </w:rPr>
+        <w:t xml:space="preserve"> independent of other users.</w:t>
       </w:r>
     </w:p>
     <w:p>
       <w:pPr>
-        <w:rPr>
-          <w:rFonts w:asciiTheme="majorBidi" w:hAnsiTheme="majorBidi" w:cstheme="majorBidi"/>
-          <w:sz w:val="24"/>
-          <w:szCs w:val="24"/>
-        </w:rPr>
-      </w:pPr>
-      <w:r>
-        <w:rPr>
-          <w:rFonts w:asciiTheme="majorBidi" w:hAnsiTheme="majorBidi" w:cstheme="majorBidi"/>
-          <w:sz w:val="24"/>
-          <w:szCs w:val="24"/>
-        </w:rPr>
-        <w:t xml:space="preserve">The Lake Mead water </w:t>
-      </w:r>
-      <w:r>
-        <w:rPr>
-          <w:rFonts w:asciiTheme="majorBidi" w:hAnsiTheme="majorBidi" w:cstheme="majorBidi"/>
-          <w:sz w:val="24"/>
-          <w:szCs w:val="24"/>
-        </w:rPr>
-        <w:t xml:space="preserve">accounts </w:t>
-      </w:r>
-      <w:r>
-        <w:rPr>
-          <w:rFonts w:asciiTheme="majorBidi" w:hAnsiTheme="majorBidi" w:cstheme="majorBidi"/>
-          <w:sz w:val="24"/>
-          <w:szCs w:val="24"/>
-        </w:rPr>
-        <w:t xml:space="preserve">also </w:t>
-      </w:r>
-      <w:r>
-        <w:rPr>
-          <w:rFonts w:asciiTheme="majorBidi" w:hAnsiTheme="majorBidi" w:cstheme="majorBidi"/>
-          <w:sz w:val="24"/>
-          <w:szCs w:val="24"/>
-        </w:rPr>
-        <w:t>preserve flexibility to operate Lake Powell to benefit Grand Canyon ecosystems, sustain hydropower generation,</w:t>
-      </w:r>
-      <w:r>
-        <w:rPr>
-          <w:rFonts w:asciiTheme="majorBidi" w:hAnsiTheme="majorBidi" w:cstheme="majorBidi"/>
-          <w:sz w:val="24"/>
-          <w:szCs w:val="24"/>
-        </w:rPr>
-        <w:t xml:space="preserve"> </w:t>
-      </w:r>
-      <w:r>
-        <w:rPr>
-          <w:rFonts w:asciiTheme="majorBidi" w:hAnsiTheme="majorBidi" w:cstheme="majorBidi"/>
-          <w:sz w:val="24"/>
-          <w:szCs w:val="24"/>
-        </w:rPr>
-        <w:t>and/or</w:t>
-      </w:r>
-      <w:r>
-        <w:rPr>
-          <w:rFonts w:asciiTheme="majorBidi" w:hAnsiTheme="majorBidi" w:cstheme="majorBidi"/>
-          <w:sz w:val="24"/>
-          <w:szCs w:val="24"/>
-        </w:rPr>
-        <w:t xml:space="preserve"> </w:t>
-      </w:r>
-      <w:r>
-        <w:rPr>
-          <w:rFonts w:asciiTheme="majorBidi" w:hAnsiTheme="majorBidi" w:cstheme="majorBidi"/>
-          <w:sz w:val="24"/>
-          <w:szCs w:val="24"/>
-        </w:rPr>
-        <w:t xml:space="preserve">stabilize </w:t>
-      </w:r>
-      <w:r>
-        <w:rPr>
-          <w:rFonts w:asciiTheme="majorBidi" w:hAnsiTheme="majorBidi" w:cstheme="majorBidi"/>
-          <w:sz w:val="24"/>
-          <w:szCs w:val="24"/>
-        </w:rPr>
-        <w:t>and</w:t>
-      </w:r>
-      <w:r>
-        <w:rPr>
-          <w:rFonts w:asciiTheme="majorBidi" w:hAnsiTheme="majorBidi" w:cstheme="majorBidi"/>
-          <w:sz w:val="24"/>
-          <w:szCs w:val="24"/>
-        </w:rPr>
-        <w:t xml:space="preserve"> recover Powell storage under low storage</w:t>
-      </w:r>
-      <w:r>
-        <w:rPr>
-          <w:rFonts w:asciiTheme="majorBidi" w:hAnsiTheme="majorBidi" w:cstheme="majorBidi"/>
-          <w:sz w:val="24"/>
-          <w:szCs w:val="24"/>
-        </w:rPr>
-        <w:t xml:space="preserve"> </w:t>
-      </w:r>
-      <w:r>
-        <w:rPr>
-          <w:rFonts w:asciiTheme="majorBidi" w:hAnsiTheme="majorBidi" w:cstheme="majorBidi"/>
-          <w:sz w:val="24"/>
-          <w:szCs w:val="24"/>
-        </w:rPr>
-        <w:t xml:space="preserve">and low inflow conditions </w:t>
-      </w:r>
-      <w:r>
-        <w:rPr>
-          <w:rFonts w:asciiTheme="majorBidi" w:hAnsiTheme="majorBidi" w:cstheme="majorBidi"/>
-          <w:sz w:val="24"/>
-          <w:szCs w:val="24"/>
-        </w:rPr>
-        <w:t>because the</w:t>
-      </w:r>
-      <w:r>
-        <w:rPr>
-          <w:rFonts w:asciiTheme="majorBidi" w:hAnsiTheme="majorBidi" w:cstheme="majorBidi"/>
-          <w:sz w:val="24"/>
-          <w:szCs w:val="24"/>
-        </w:rPr>
-        <w:t xml:space="preserve">re is no mandatory </w:t>
-      </w:r>
-      <w:r>
-        <w:rPr>
-          <w:rFonts w:asciiTheme="majorBidi" w:hAnsiTheme="majorBidi" w:cstheme="majorBidi"/>
-          <w:sz w:val="24"/>
-          <w:szCs w:val="24"/>
-        </w:rPr>
-        <w:t xml:space="preserve">Lower Basin </w:t>
-      </w:r>
-      <w:r>
-        <w:rPr>
-          <w:rFonts w:asciiTheme="majorBidi" w:hAnsiTheme="majorBidi" w:cstheme="majorBidi"/>
-          <w:sz w:val="24"/>
-          <w:szCs w:val="24"/>
-        </w:rPr>
-        <w:t>water conservation</w:t>
-      </w:r>
-      <w:r>
-        <w:rPr>
-          <w:rFonts w:asciiTheme="majorBidi" w:hAnsiTheme="majorBidi" w:cstheme="majorBidi"/>
-          <w:sz w:val="24"/>
-          <w:szCs w:val="24"/>
-        </w:rPr>
-        <w:t xml:space="preserve"> </w:t>
-      </w:r>
-      <w:r>
-        <w:rPr>
-          <w:rFonts w:asciiTheme="majorBidi" w:hAnsiTheme="majorBidi" w:cstheme="majorBidi"/>
-          <w:sz w:val="24"/>
-          <w:szCs w:val="24"/>
-        </w:rPr>
-        <w:t xml:space="preserve">(tied to declining Lake Mead or system storage). </w:t>
-      </w:r>
-      <w:r>
-        <w:rPr>
-          <w:rFonts w:asciiTheme="majorBidi" w:hAnsiTheme="majorBidi" w:cstheme="majorBidi"/>
-          <w:sz w:val="24"/>
-          <w:szCs w:val="24"/>
-        </w:rPr>
-        <w:t>Lake Powell release</w:t>
-      </w:r>
-      <w:r>
-        <w:rPr>
-          <w:rFonts w:asciiTheme="majorBidi" w:hAnsiTheme="majorBidi" w:cstheme="majorBidi"/>
-          <w:sz w:val="24"/>
-          <w:szCs w:val="24"/>
-        </w:rPr>
-        <w:t>s</w:t>
-      </w:r>
-      <w:r>
-        <w:rPr>
-          <w:rFonts w:asciiTheme="majorBidi" w:hAnsiTheme="majorBidi" w:cstheme="majorBidi"/>
-          <w:sz w:val="24"/>
-          <w:szCs w:val="24"/>
-        </w:rPr>
-        <w:t xml:space="preserve"> </w:t>
-      </w:r>
-      <w:r>
-        <w:rPr>
-          <w:rFonts w:asciiTheme="majorBidi" w:hAnsiTheme="majorBidi" w:cstheme="majorBidi"/>
-          <w:sz w:val="24"/>
-          <w:szCs w:val="24"/>
-        </w:rPr>
-        <w:t>rather</w:t>
-      </w:r>
-      <w:r>
-        <w:rPr>
-          <w:rFonts w:asciiTheme="majorBidi" w:hAnsiTheme="majorBidi" w:cstheme="majorBidi"/>
-          <w:sz w:val="24"/>
-          <w:szCs w:val="24"/>
-        </w:rPr>
-        <w:t xml:space="preserve"> specif</w:t>
-      </w:r>
-      <w:r>
-        <w:rPr>
-          <w:rFonts w:asciiTheme="majorBidi" w:hAnsiTheme="majorBidi" w:cstheme="majorBidi"/>
-          <w:sz w:val="24"/>
-          <w:szCs w:val="24"/>
-        </w:rPr>
-        <w:t>y</w:t>
-      </w:r>
-      <w:r>
-        <w:rPr>
-          <w:rFonts w:asciiTheme="majorBidi" w:hAnsiTheme="majorBidi" w:cstheme="majorBidi"/>
-          <w:sz w:val="24"/>
-          <w:szCs w:val="24"/>
-        </w:rPr>
-        <w:t xml:space="preserve"> </w:t>
-      </w:r>
-      <w:r>
-        <w:rPr>
-          <w:rFonts w:asciiTheme="majorBidi" w:hAnsiTheme="majorBidi" w:cstheme="majorBidi"/>
-          <w:i/>
-          <w:iCs/>
-          <w:sz w:val="24"/>
-          <w:szCs w:val="24"/>
-        </w:rPr>
-        <w:t>when</w:t>
-      </w:r>
-      <w:r>
-        <w:rPr>
-          <w:rFonts w:asciiTheme="majorBidi" w:hAnsiTheme="majorBidi" w:cstheme="majorBidi"/>
-          <w:sz w:val="24"/>
-          <w:szCs w:val="24"/>
-        </w:rPr>
-        <w:t xml:space="preserve"> Lake Powell water becomes available to Lake Mead and Lower Basin users</w:t>
-      </w:r>
-      <w:r>
-        <w:rPr>
-          <w:rFonts w:asciiTheme="majorBidi" w:hAnsiTheme="majorBidi" w:cstheme="majorBidi"/>
-          <w:sz w:val="24"/>
-          <w:szCs w:val="24"/>
-        </w:rPr>
-        <w:t>.</w:t>
-      </w:r>
-      <w:r>
-        <w:rPr>
-          <w:rFonts w:asciiTheme="majorBidi" w:hAnsiTheme="majorBidi" w:cstheme="majorBidi"/>
-          <w:sz w:val="24"/>
-          <w:szCs w:val="24"/>
-        </w:rPr>
-        <w:t xml:space="preserve"> </w:t>
-      </w:r>
-      <w:r>
-        <w:rPr>
-          <w:rFonts w:asciiTheme="majorBidi" w:hAnsiTheme="majorBidi" w:cstheme="majorBidi"/>
-          <w:sz w:val="24"/>
-          <w:szCs w:val="24"/>
-        </w:rPr>
-        <w:t xml:space="preserve">Lower Basin users may differ in their beliefs about </w:t>
-      </w:r>
-      <w:r>
-        <w:rPr>
-          <w:rFonts w:asciiTheme="majorBidi" w:hAnsiTheme="majorBidi" w:cstheme="majorBidi"/>
-          <w:i/>
-          <w:iCs/>
-          <w:sz w:val="24"/>
-          <w:szCs w:val="24"/>
-        </w:rPr>
-        <w:t xml:space="preserve">when </w:t>
-      </w:r>
-      <w:r>
-        <w:rPr>
-          <w:rFonts w:asciiTheme="majorBidi" w:hAnsiTheme="majorBidi" w:cstheme="majorBidi"/>
-          <w:sz w:val="24"/>
-          <w:szCs w:val="24"/>
-        </w:rPr>
-        <w:t xml:space="preserve">Lake Powell storage will become available. </w:t>
-      </w:r>
-      <w:r>
-        <w:rPr>
-          <w:rFonts w:asciiTheme="majorBidi" w:hAnsiTheme="majorBidi" w:cstheme="majorBidi"/>
-          <w:sz w:val="24"/>
-          <w:szCs w:val="24"/>
-        </w:rPr>
-        <w:t xml:space="preserve">Lake Mead water accounting allows </w:t>
-      </w:r>
-      <w:r>
-        <w:rPr>
-          <w:rFonts w:asciiTheme="majorBidi" w:hAnsiTheme="majorBidi" w:cstheme="majorBidi"/>
-          <w:sz w:val="24"/>
-          <w:szCs w:val="24"/>
-        </w:rPr>
-        <w:t xml:space="preserve">users </w:t>
-      </w:r>
-      <w:r>
-        <w:rPr>
-          <w:rFonts w:asciiTheme="majorBidi" w:hAnsiTheme="majorBidi" w:cstheme="majorBidi"/>
-          <w:sz w:val="24"/>
-          <w:szCs w:val="24"/>
-        </w:rPr>
-        <w:t>to</w:t>
-      </w:r>
-      <w:r>
-        <w:rPr>
-          <w:rFonts w:asciiTheme="majorBidi" w:hAnsiTheme="majorBidi" w:cstheme="majorBidi"/>
-          <w:sz w:val="24"/>
-          <w:szCs w:val="24"/>
-        </w:rPr>
-        <w:t xml:space="preserve"> adapt their decisions to consume and conserve </w:t>
-      </w:r>
-      <w:r>
-        <w:rPr>
-          <w:rFonts w:asciiTheme="majorBidi" w:hAnsiTheme="majorBidi" w:cstheme="majorBidi"/>
-          <w:sz w:val="24"/>
-          <w:szCs w:val="24"/>
-        </w:rPr>
-        <w:t xml:space="preserve">water </w:t>
-      </w:r>
-      <w:r>
-        <w:rPr>
-          <w:rFonts w:asciiTheme="majorBidi" w:hAnsiTheme="majorBidi" w:cstheme="majorBidi"/>
-          <w:sz w:val="24"/>
-          <w:szCs w:val="24"/>
-        </w:rPr>
-        <w:t xml:space="preserve">within </w:t>
-      </w:r>
-      <w:r>
-        <w:rPr>
-          <w:rFonts w:asciiTheme="majorBidi" w:hAnsiTheme="majorBidi" w:cstheme="majorBidi"/>
-          <w:sz w:val="24"/>
-          <w:szCs w:val="24"/>
-        </w:rPr>
-        <w:t>their available water. Lake Mead water account</w:t>
-      </w:r>
-      <w:r>
-        <w:rPr>
-          <w:rFonts w:asciiTheme="majorBidi" w:hAnsiTheme="majorBidi" w:cstheme="majorBidi"/>
-          <w:sz w:val="24"/>
-          <w:szCs w:val="24"/>
-        </w:rPr>
-        <w:t>ing</w:t>
-      </w:r>
-      <w:r>
-        <w:rPr>
-          <w:rFonts w:asciiTheme="majorBidi" w:hAnsiTheme="majorBidi" w:cstheme="majorBidi"/>
-          <w:sz w:val="24"/>
-          <w:szCs w:val="24"/>
-        </w:rPr>
-        <w:t xml:space="preserve"> gives</w:t>
-      </w:r>
-      <w:r>
-        <w:rPr>
-          <w:rFonts w:asciiTheme="majorBidi" w:hAnsiTheme="majorBidi" w:cstheme="majorBidi"/>
-          <w:sz w:val="24"/>
-          <w:szCs w:val="24"/>
-        </w:rPr>
-        <w:t xml:space="preserve"> </w:t>
-      </w:r>
-      <w:r>
-        <w:rPr>
-          <w:rFonts w:asciiTheme="majorBidi" w:hAnsiTheme="majorBidi" w:cstheme="majorBidi"/>
-          <w:sz w:val="24"/>
-          <w:szCs w:val="24"/>
-        </w:rPr>
-        <w:t>users more a</w:t>
-      </w:r>
-      <w:r>
-        <w:rPr>
-          <w:rFonts w:asciiTheme="majorBidi" w:hAnsiTheme="majorBidi" w:cstheme="majorBidi"/>
-          <w:sz w:val="24"/>
-          <w:szCs w:val="24"/>
-        </w:rPr>
-        <w:t xml:space="preserve">utonomy to </w:t>
-      </w:r>
-      <w:r>
-        <w:rPr>
-          <w:rFonts w:asciiTheme="majorBidi" w:hAnsiTheme="majorBidi" w:cstheme="majorBidi"/>
-          <w:sz w:val="24"/>
-          <w:szCs w:val="24"/>
-        </w:rPr>
-        <w:t>manage their climate</w:t>
-      </w:r>
-      <w:r>
-        <w:rPr>
-          <w:rFonts w:asciiTheme="majorBidi" w:hAnsiTheme="majorBidi" w:cstheme="majorBidi"/>
-          <w:sz w:val="24"/>
-          <w:szCs w:val="24"/>
-        </w:rPr>
-        <w:t xml:space="preserve"> </w:t>
-      </w:r>
-      <w:r>
-        <w:rPr>
-          <w:rFonts w:asciiTheme="majorBidi" w:hAnsiTheme="majorBidi" w:cstheme="majorBidi"/>
-          <w:sz w:val="24"/>
-          <w:szCs w:val="24"/>
-        </w:rPr>
-        <w:t>v</w:t>
-      </w:r>
-      <w:r>
-        <w:rPr>
-          <w:rFonts w:asciiTheme="majorBidi" w:hAnsiTheme="majorBidi" w:cstheme="majorBidi"/>
-          <w:sz w:val="24"/>
-          <w:szCs w:val="24"/>
-        </w:rPr>
-        <w:t>ulnerability</w:t>
-      </w:r>
-      <w:r>
-        <w:rPr>
-          <w:rFonts w:asciiTheme="majorBidi" w:hAnsiTheme="majorBidi" w:cstheme="majorBidi"/>
-          <w:sz w:val="24"/>
-          <w:szCs w:val="24"/>
-        </w:rPr>
-        <w:t xml:space="preserve"> independent of other users.</w:t>
+        <w:pStyle w:val="Heading1"/>
+      </w:pPr>
+      <w:r>
+        <w:t xml:space="preserve">Conclusions and </w:t>
+      </w:r>
+      <w:r>
+        <w:t>Next Steps</w:t>
       </w:r>
     </w:p>
     <w:p>
       <w:pPr>
-        <w:pStyle w:val="Heading1"/>
-      </w:pPr>
-      <w:r>
-        <w:lastRenderedPageBreak/>
-        <w:t xml:space="preserve">Conclusions and </w:t>
-      </w:r>
-      <w:r>
-        <w:t>Next Steps</w:t>
+        <w:rPr>
+          <w:rFonts w:asciiTheme="majorBidi" w:hAnsiTheme="majorBidi" w:cstheme="majorBidi"/>
+          <w:sz w:val="24"/>
+          <w:szCs w:val="24"/>
+        </w:rPr>
+      </w:pPr>
+      <w:r>
+        <w:rPr>
+          <w:rFonts w:asciiTheme="majorBidi" w:hAnsiTheme="majorBidi" w:cstheme="majorBidi"/>
+          <w:sz w:val="24"/>
+          <w:szCs w:val="24"/>
+        </w:rPr>
+        <w:t xml:space="preserve">The Lake Mead water conservation program is the most successful Colorado River basin conservation program to date. Since 2007, Lower Basin users have conserved 4.1 million acre-feet of water with 3.3 million acre-feet </w:t>
+      </w:r>
+      <w:r>
+        <w:rPr>
+          <w:rFonts w:asciiTheme="majorBidi" w:hAnsiTheme="majorBidi" w:cstheme="majorBidi"/>
+          <w:sz w:val="24"/>
+          <w:szCs w:val="24"/>
+        </w:rPr>
+        <w:t>presently</w:t>
+      </w:r>
+      <w:r>
+        <w:rPr>
+          <w:rFonts w:asciiTheme="majorBidi" w:hAnsiTheme="majorBidi" w:cstheme="majorBidi"/>
+          <w:sz w:val="24"/>
+          <w:szCs w:val="24"/>
+        </w:rPr>
+        <w:t xml:space="preserve"> remaining in Lake Mead. </w:t>
+      </w:r>
+      <w:r>
+        <w:rPr>
+          <w:rFonts w:asciiTheme="majorBidi" w:hAnsiTheme="majorBidi" w:cstheme="majorBidi"/>
+          <w:sz w:val="24"/>
+          <w:szCs w:val="24"/>
+        </w:rPr>
+        <w:t xml:space="preserve">These efforts have kept Lake Mead storage above the protection volume. </w:t>
+      </w:r>
+      <w:r>
+        <w:rPr>
+          <w:rFonts w:asciiTheme="majorBidi" w:hAnsiTheme="majorBidi" w:cstheme="majorBidi"/>
+          <w:sz w:val="24"/>
+          <w:szCs w:val="24"/>
+        </w:rPr>
+        <w:t>The program works on the assumption that the annual available water</w:t>
+      </w:r>
+      <w:r>
+        <w:rPr>
+          <w:rFonts w:asciiTheme="majorBidi" w:hAnsiTheme="majorBidi" w:cstheme="majorBidi"/>
+          <w:sz w:val="24"/>
+          <w:szCs w:val="24"/>
+        </w:rPr>
+        <w:t>―</w:t>
+      </w:r>
+      <w:r>
+        <w:rPr>
+          <w:rFonts w:asciiTheme="majorBidi" w:hAnsiTheme="majorBidi" w:cstheme="majorBidi"/>
+          <w:sz w:val="24"/>
+          <w:szCs w:val="24"/>
+        </w:rPr>
+        <w:t>reservoir inflow minus evaporation</w:t>
+      </w:r>
+      <w:r>
+        <w:rPr>
+          <w:rFonts w:asciiTheme="majorBidi" w:hAnsiTheme="majorBidi" w:cstheme="majorBidi"/>
+          <w:sz w:val="24"/>
+          <w:szCs w:val="24"/>
+        </w:rPr>
+        <w:t>―</w:t>
+      </w:r>
+      <w:r>
+        <w:rPr>
+          <w:rFonts w:asciiTheme="majorBidi" w:hAnsiTheme="majorBidi" w:cstheme="majorBidi"/>
+          <w:sz w:val="24"/>
+          <w:szCs w:val="24"/>
+        </w:rPr>
+        <w:t xml:space="preserve">exceeds historical allocations. This assumption is challenged as the Colorado River Basin becomes more arid. </w:t>
+      </w:r>
+      <w:r>
+        <w:rPr>
+          <w:rFonts w:asciiTheme="majorBidi" w:hAnsiTheme="majorBidi" w:cstheme="majorBidi"/>
+          <w:sz w:val="24"/>
+          <w:szCs w:val="24"/>
+        </w:rPr>
+        <w:t>There is also a challenge to m</w:t>
+      </w:r>
+      <w:r>
+        <w:rPr>
+          <w:rFonts w:asciiTheme="majorBidi" w:hAnsiTheme="majorBidi" w:cstheme="majorBidi"/>
+          <w:sz w:val="24"/>
+          <w:szCs w:val="24"/>
+        </w:rPr>
+        <w:t>otivate voluntary water conservation</w:t>
+      </w:r>
+      <w:r>
+        <w:rPr>
+          <w:rFonts w:asciiTheme="majorBidi" w:hAnsiTheme="majorBidi" w:cstheme="majorBidi"/>
+          <w:sz w:val="24"/>
+          <w:szCs w:val="24"/>
+        </w:rPr>
+        <w:t xml:space="preserve"> </w:t>
+      </w:r>
+      <w:r>
+        <w:rPr>
+          <w:rFonts w:asciiTheme="majorBidi" w:hAnsiTheme="majorBidi" w:cstheme="majorBidi"/>
+          <w:sz w:val="24"/>
+          <w:szCs w:val="24"/>
+        </w:rPr>
+        <w:t xml:space="preserve">as reservoir storage draws down to the protection </w:t>
+      </w:r>
+      <w:r>
+        <w:rPr>
+          <w:rFonts w:asciiTheme="majorBidi" w:hAnsiTheme="majorBidi" w:cstheme="majorBidi"/>
+          <w:sz w:val="24"/>
+          <w:szCs w:val="24"/>
+        </w:rPr>
+        <w:t>volume</w:t>
+      </w:r>
+      <w:r>
+        <w:rPr>
+          <w:rFonts w:asciiTheme="majorBidi" w:hAnsiTheme="majorBidi" w:cstheme="majorBidi"/>
+          <w:sz w:val="24"/>
+          <w:szCs w:val="24"/>
+        </w:rPr>
+        <w:t xml:space="preserve"> because states and contractors face increasing difficulty to access and debit their </w:t>
+      </w:r>
+      <w:r>
+        <w:rPr>
+          <w:rFonts w:asciiTheme="majorBidi" w:hAnsiTheme="majorBidi" w:cstheme="majorBidi"/>
+          <w:sz w:val="24"/>
+          <w:szCs w:val="24"/>
+        </w:rPr>
+        <w:t>conserved water</w:t>
+      </w:r>
+      <w:r>
+        <w:rPr>
+          <w:rFonts w:asciiTheme="majorBidi" w:hAnsiTheme="majorBidi" w:cstheme="majorBidi"/>
+          <w:sz w:val="24"/>
+          <w:szCs w:val="24"/>
+        </w:rPr>
+        <w:t>.</w:t>
+      </w:r>
+      <w:r>
+        <w:rPr>
+          <w:rFonts w:asciiTheme="majorBidi" w:hAnsiTheme="majorBidi" w:cstheme="majorBidi"/>
+          <w:sz w:val="24"/>
+          <w:szCs w:val="24"/>
+        </w:rPr>
+        <w:t xml:space="preserve"> </w:t>
+      </w:r>
+      <w:r>
+        <w:rPr>
+          <w:rFonts w:asciiTheme="majorBidi" w:hAnsiTheme="majorBidi" w:cstheme="majorBidi"/>
+          <w:sz w:val="24"/>
+          <w:szCs w:val="24"/>
+        </w:rPr>
+        <w:t xml:space="preserve">How to </w:t>
+      </w:r>
+      <w:r>
+        <w:rPr>
+          <w:rFonts w:asciiTheme="majorBidi" w:hAnsiTheme="majorBidi" w:cstheme="majorBidi"/>
+          <w:sz w:val="24"/>
+          <w:szCs w:val="24"/>
+        </w:rPr>
+        <w:t>(</w:t>
+      </w:r>
+      <w:proofErr w:type="spellStart"/>
+      <w:r>
+        <w:rPr>
+          <w:rFonts w:asciiTheme="majorBidi" w:hAnsiTheme="majorBidi" w:cstheme="majorBidi"/>
+          <w:sz w:val="24"/>
+          <w:szCs w:val="24"/>
+        </w:rPr>
+        <w:t>i</w:t>
+      </w:r>
+      <w:proofErr w:type="spellEnd"/>
+      <w:r>
+        <w:rPr>
+          <w:rFonts w:asciiTheme="majorBidi" w:hAnsiTheme="majorBidi" w:cstheme="majorBidi"/>
+          <w:sz w:val="24"/>
+          <w:szCs w:val="24"/>
+        </w:rPr>
+        <w:t xml:space="preserve">) </w:t>
+      </w:r>
+      <w:r>
+        <w:rPr>
+          <w:rFonts w:asciiTheme="majorBidi" w:hAnsiTheme="majorBidi" w:cstheme="majorBidi"/>
+          <w:sz w:val="24"/>
+          <w:szCs w:val="24"/>
+        </w:rPr>
+        <w:t xml:space="preserve">improve the existing program, (ii) </w:t>
+      </w:r>
+      <w:r>
+        <w:rPr>
+          <w:rFonts w:asciiTheme="majorBidi" w:hAnsiTheme="majorBidi" w:cstheme="majorBidi"/>
+          <w:sz w:val="24"/>
+          <w:szCs w:val="24"/>
+        </w:rPr>
+        <w:t xml:space="preserve">stabilize and recover reservoir storage under low storage and </w:t>
+      </w:r>
+      <w:r>
+        <w:rPr>
+          <w:rFonts w:asciiTheme="majorBidi" w:hAnsiTheme="majorBidi" w:cstheme="majorBidi"/>
+          <w:sz w:val="24"/>
+          <w:szCs w:val="24"/>
+        </w:rPr>
+        <w:t>inflow conditions</w:t>
+      </w:r>
+      <w:r>
+        <w:rPr>
+          <w:rFonts w:asciiTheme="majorBidi" w:hAnsiTheme="majorBidi" w:cstheme="majorBidi"/>
+          <w:sz w:val="24"/>
+          <w:szCs w:val="24"/>
+        </w:rPr>
+        <w:t>, (ii</w:t>
+      </w:r>
+      <w:r>
+        <w:rPr>
+          <w:rFonts w:asciiTheme="majorBidi" w:hAnsiTheme="majorBidi" w:cstheme="majorBidi"/>
+          <w:sz w:val="24"/>
+          <w:szCs w:val="24"/>
+        </w:rPr>
+        <w:t>i</w:t>
+      </w:r>
+      <w:r>
+        <w:rPr>
+          <w:rFonts w:asciiTheme="majorBidi" w:hAnsiTheme="majorBidi" w:cstheme="majorBidi"/>
+          <w:sz w:val="24"/>
+          <w:szCs w:val="24"/>
+        </w:rPr>
+        <w:t>) jetson the need for mandatory Lower Basin conservation tied to declining system storage,</w:t>
+      </w:r>
+      <w:r>
+        <w:rPr>
+          <w:rFonts w:asciiTheme="majorBidi" w:hAnsiTheme="majorBidi" w:cstheme="majorBidi"/>
+          <w:sz w:val="24"/>
+          <w:szCs w:val="24"/>
+        </w:rPr>
+        <w:t xml:space="preserve"> while</w:t>
+      </w:r>
+      <w:r>
+        <w:rPr>
+          <w:rFonts w:asciiTheme="majorBidi" w:hAnsiTheme="majorBidi" w:cstheme="majorBidi"/>
+          <w:sz w:val="24"/>
+          <w:szCs w:val="24"/>
+        </w:rPr>
+        <w:t xml:space="preserve"> (i</w:t>
+      </w:r>
+      <w:r>
+        <w:rPr>
+          <w:rFonts w:asciiTheme="majorBidi" w:hAnsiTheme="majorBidi" w:cstheme="majorBidi"/>
+          <w:sz w:val="24"/>
+          <w:szCs w:val="24"/>
+        </w:rPr>
+        <w:t>v</w:t>
+      </w:r>
+      <w:r>
+        <w:rPr>
+          <w:rFonts w:asciiTheme="majorBidi" w:hAnsiTheme="majorBidi" w:cstheme="majorBidi"/>
+          <w:sz w:val="24"/>
+          <w:szCs w:val="24"/>
+        </w:rPr>
+        <w:t>)</w:t>
+      </w:r>
+      <w:r>
+        <w:rPr>
+          <w:rFonts w:asciiTheme="majorBidi" w:hAnsiTheme="majorBidi" w:cstheme="majorBidi"/>
+          <w:sz w:val="24"/>
+          <w:szCs w:val="24"/>
+        </w:rPr>
+        <w:t xml:space="preserve"> </w:t>
+      </w:r>
+      <w:r>
+        <w:rPr>
+          <w:rFonts w:asciiTheme="majorBidi" w:hAnsiTheme="majorBidi" w:cstheme="majorBidi"/>
+          <w:sz w:val="24"/>
+          <w:szCs w:val="24"/>
+        </w:rPr>
+        <w:t xml:space="preserve">increase </w:t>
+      </w:r>
+      <w:r>
+        <w:rPr>
+          <w:rFonts w:asciiTheme="majorBidi" w:hAnsiTheme="majorBidi" w:cstheme="majorBidi"/>
+          <w:sz w:val="24"/>
+          <w:szCs w:val="24"/>
+        </w:rPr>
+        <w:t xml:space="preserve">user autonomy </w:t>
+      </w:r>
+      <w:r>
+        <w:rPr>
+          <w:rFonts w:asciiTheme="majorBidi" w:hAnsiTheme="majorBidi" w:cstheme="majorBidi"/>
+          <w:sz w:val="24"/>
+          <w:szCs w:val="24"/>
+        </w:rPr>
+        <w:t xml:space="preserve">to manage their </w:t>
+      </w:r>
+      <w:r>
+        <w:rPr>
+          <w:rFonts w:asciiTheme="majorBidi" w:hAnsiTheme="majorBidi" w:cstheme="majorBidi"/>
+          <w:sz w:val="24"/>
+          <w:szCs w:val="24"/>
+        </w:rPr>
+        <w:t xml:space="preserve">conflicting </w:t>
+      </w:r>
+      <w:r>
+        <w:rPr>
+          <w:rFonts w:asciiTheme="majorBidi" w:hAnsiTheme="majorBidi" w:cstheme="majorBidi"/>
+          <w:sz w:val="24"/>
+          <w:szCs w:val="24"/>
+        </w:rPr>
+        <w:t>vulnerabilit</w:t>
+      </w:r>
+      <w:r>
+        <w:rPr>
+          <w:rFonts w:asciiTheme="majorBidi" w:hAnsiTheme="majorBidi" w:cstheme="majorBidi"/>
+          <w:sz w:val="24"/>
+          <w:szCs w:val="24"/>
+        </w:rPr>
+        <w:t>y</w:t>
+      </w:r>
+      <w:r>
+        <w:rPr>
+          <w:rFonts w:asciiTheme="majorBidi" w:hAnsiTheme="majorBidi" w:cstheme="majorBidi"/>
+          <w:sz w:val="24"/>
+          <w:szCs w:val="24"/>
+        </w:rPr>
+        <w:t xml:space="preserve"> to water shortages</w:t>
+      </w:r>
+      <w:r>
+        <w:rPr>
+          <w:rFonts w:asciiTheme="majorBidi" w:hAnsiTheme="majorBidi" w:cstheme="majorBidi"/>
+          <w:sz w:val="24"/>
+          <w:szCs w:val="24"/>
+        </w:rPr>
+        <w:t>,</w:t>
+      </w:r>
+      <w:r>
+        <w:rPr>
+          <w:rFonts w:asciiTheme="majorBidi" w:hAnsiTheme="majorBidi" w:cstheme="majorBidi"/>
+          <w:sz w:val="24"/>
+          <w:szCs w:val="24"/>
+        </w:rPr>
+        <w:t xml:space="preserve"> </w:t>
+      </w:r>
+      <w:r>
+        <w:rPr>
+          <w:rFonts w:asciiTheme="majorBidi" w:hAnsiTheme="majorBidi" w:cstheme="majorBidi"/>
+          <w:sz w:val="24"/>
+          <w:szCs w:val="24"/>
+        </w:rPr>
+        <w:t>and</w:t>
+      </w:r>
+      <w:r>
+        <w:rPr>
+          <w:rFonts w:asciiTheme="majorBidi" w:hAnsiTheme="majorBidi" w:cstheme="majorBidi"/>
+          <w:sz w:val="24"/>
+          <w:szCs w:val="24"/>
+        </w:rPr>
+        <w:t xml:space="preserve"> </w:t>
+      </w:r>
+      <w:r>
+        <w:rPr>
+          <w:rFonts w:asciiTheme="majorBidi" w:hAnsiTheme="majorBidi" w:cstheme="majorBidi"/>
+          <w:sz w:val="24"/>
+          <w:szCs w:val="24"/>
+        </w:rPr>
+        <w:t xml:space="preserve">(v) </w:t>
+      </w:r>
+      <w:r>
+        <w:rPr>
+          <w:rFonts w:asciiTheme="majorBidi" w:hAnsiTheme="majorBidi" w:cstheme="majorBidi"/>
+          <w:sz w:val="24"/>
+          <w:szCs w:val="24"/>
+        </w:rPr>
+        <w:t xml:space="preserve">leverage prior negotiations and decrease conflict? One </w:t>
+      </w:r>
+      <w:r>
+        <w:rPr>
+          <w:rFonts w:asciiTheme="majorBidi" w:hAnsiTheme="majorBidi" w:cstheme="majorBidi"/>
+          <w:sz w:val="24"/>
+          <w:szCs w:val="24"/>
+        </w:rPr>
+        <w:t>suggestion</w:t>
+      </w:r>
+      <w:r>
+        <w:rPr>
+          <w:rFonts w:asciiTheme="majorBidi" w:hAnsiTheme="majorBidi" w:cstheme="majorBidi"/>
+          <w:sz w:val="24"/>
+          <w:szCs w:val="24"/>
+        </w:rPr>
+        <w:t xml:space="preserve">—switch to water accounting based </w:t>
+      </w:r>
+      <w:r>
+        <w:rPr>
+          <w:rFonts w:asciiTheme="majorBidi" w:hAnsiTheme="majorBidi" w:cstheme="majorBidi"/>
+          <w:sz w:val="24"/>
+          <w:szCs w:val="24"/>
+        </w:rPr>
+        <w:t xml:space="preserve">the </w:t>
+      </w:r>
+      <w:r>
+        <w:rPr>
+          <w:rFonts w:asciiTheme="majorBidi" w:hAnsiTheme="majorBidi" w:cstheme="majorBidi"/>
+          <w:sz w:val="24"/>
+          <w:szCs w:val="24"/>
+        </w:rPr>
+        <w:t>principles of divide reservoir inflow, subtract evaporation, and users consume and conserve within their available water</w:t>
+      </w:r>
+      <w:r>
+        <w:rPr>
+          <w:rFonts w:asciiTheme="majorBidi" w:hAnsiTheme="majorBidi" w:cstheme="majorBidi"/>
+          <w:sz w:val="24"/>
+          <w:szCs w:val="24"/>
+        </w:rPr>
+        <w:t>.</w:t>
       </w:r>
     </w:p>
     <w:p>
@@ -11026,87 +11806,87 @@
           <w:sz w:val="24"/>
           <w:szCs w:val="24"/>
         </w:rPr>
-        <w:t xml:space="preserve">The Lake Mead water conservation program is the most successful Colorado River basin conservation program to date. Since 2007, Lower Basin users have conserved 4.1 million acre-feet of water with 3.3 million acre-feet </w:t>
-      </w:r>
-      <w:r>
-        <w:rPr>
-          <w:rFonts w:asciiTheme="majorBidi" w:hAnsiTheme="majorBidi" w:cstheme="majorBidi"/>
-          <w:sz w:val="24"/>
-          <w:szCs w:val="24"/>
-        </w:rPr>
-        <w:t>presently</w:t>
-      </w:r>
-      <w:r>
-        <w:rPr>
-          <w:rFonts w:asciiTheme="majorBidi" w:hAnsiTheme="majorBidi" w:cstheme="majorBidi"/>
-          <w:sz w:val="24"/>
-          <w:szCs w:val="24"/>
-        </w:rPr>
-        <w:t xml:space="preserve"> remaining in Lake Mead. </w:t>
-      </w:r>
-      <w:r>
-        <w:rPr>
-          <w:rFonts w:asciiTheme="majorBidi" w:hAnsiTheme="majorBidi" w:cstheme="majorBidi"/>
-          <w:sz w:val="24"/>
-          <w:szCs w:val="24"/>
-        </w:rPr>
-        <w:t xml:space="preserve">These efforts have kept Lake Mead storage above the protection volume. </w:t>
-      </w:r>
-      <w:r>
-        <w:rPr>
-          <w:rFonts w:asciiTheme="majorBidi" w:hAnsiTheme="majorBidi" w:cstheme="majorBidi"/>
-          <w:sz w:val="24"/>
-          <w:szCs w:val="24"/>
-        </w:rPr>
-        <w:t>The program works on the assumption that the annual available water</w:t>
-      </w:r>
-      <w:r>
-        <w:rPr>
-          <w:rFonts w:asciiTheme="majorBidi" w:hAnsiTheme="majorBidi" w:cstheme="majorBidi"/>
-          <w:sz w:val="24"/>
-          <w:szCs w:val="24"/>
-        </w:rPr>
-        <w:t>―</w:t>
-      </w:r>
-      <w:r>
-        <w:rPr>
-          <w:rFonts w:asciiTheme="majorBidi" w:hAnsiTheme="majorBidi" w:cstheme="majorBidi"/>
-          <w:sz w:val="24"/>
-          <w:szCs w:val="24"/>
-        </w:rPr>
-        <w:t>reservoir inflow minus evaporation</w:t>
-      </w:r>
-      <w:r>
-        <w:rPr>
-          <w:rFonts w:asciiTheme="majorBidi" w:hAnsiTheme="majorBidi" w:cstheme="majorBidi"/>
-          <w:sz w:val="24"/>
-          <w:szCs w:val="24"/>
-        </w:rPr>
-        <w:t>―</w:t>
-      </w:r>
-      <w:r>
-        <w:rPr>
-          <w:rFonts w:asciiTheme="majorBidi" w:hAnsiTheme="majorBidi" w:cstheme="majorBidi"/>
-          <w:sz w:val="24"/>
-          <w:szCs w:val="24"/>
-        </w:rPr>
-        <w:t xml:space="preserve">exceeds historical allocations. This assumption is challenged as the Colorado River Basin becomes more arid. </w:t>
-      </w:r>
-      <w:r>
-        <w:rPr>
-          <w:rFonts w:asciiTheme="majorBidi" w:hAnsiTheme="majorBidi" w:cstheme="majorBidi"/>
-          <w:sz w:val="24"/>
-          <w:szCs w:val="24"/>
-        </w:rPr>
-        <w:t>There is also a challenge to m</w:t>
-      </w:r>
-      <w:r>
-        <w:rPr>
-          <w:rFonts w:asciiTheme="majorBidi" w:hAnsiTheme="majorBidi" w:cstheme="majorBidi"/>
-          <w:sz w:val="24"/>
-          <w:szCs w:val="24"/>
-        </w:rPr>
-        <w:t>otivate voluntary water conservation</w:t>
+        <w:t>Do the above benefits of</w:t>
+      </w:r>
+      <w:r>
+        <w:rPr>
+          <w:rFonts w:asciiTheme="majorBidi" w:hAnsiTheme="majorBidi" w:cstheme="majorBidi"/>
+          <w:sz w:val="24"/>
+          <w:szCs w:val="24"/>
+        </w:rPr>
+        <w:t xml:space="preserve"> a</w:t>
+      </w:r>
+      <w:r>
+        <w:rPr>
+          <w:rFonts w:asciiTheme="majorBidi" w:hAnsiTheme="majorBidi" w:cstheme="majorBidi"/>
+          <w:sz w:val="24"/>
+          <w:szCs w:val="24"/>
+        </w:rPr>
+        <w:t xml:space="preserve"> Lake Mead water accounting </w:t>
+      </w:r>
+      <w:r>
+        <w:rPr>
+          <w:rFonts w:asciiTheme="majorBidi" w:hAnsiTheme="majorBidi" w:cstheme="majorBidi"/>
+          <w:sz w:val="24"/>
+          <w:szCs w:val="24"/>
+        </w:rPr>
+        <w:t xml:space="preserve">program </w:t>
+      </w:r>
+      <w:r>
+        <w:rPr>
+          <w:rFonts w:asciiTheme="majorBidi" w:hAnsiTheme="majorBidi" w:cstheme="majorBidi"/>
+          <w:sz w:val="24"/>
+          <w:szCs w:val="24"/>
+        </w:rPr>
+        <w:t>sound to</w:t>
+      </w:r>
+      <w:r>
+        <w:rPr>
+          <w:rFonts w:asciiTheme="majorBidi" w:hAnsiTheme="majorBidi" w:cstheme="majorBidi"/>
+          <w:sz w:val="24"/>
+          <w:szCs w:val="24"/>
+        </w:rPr>
+        <w:t>o</w:t>
+      </w:r>
+      <w:r>
+        <w:rPr>
+          <w:rFonts w:asciiTheme="majorBidi" w:hAnsiTheme="majorBidi" w:cstheme="majorBidi"/>
+          <w:sz w:val="24"/>
+          <w:szCs w:val="24"/>
+        </w:rPr>
+        <w:t xml:space="preserve"> good to be true? </w:t>
+      </w:r>
+      <w:r>
+        <w:rPr>
+          <w:rFonts w:asciiTheme="majorBidi" w:hAnsiTheme="majorBidi" w:cstheme="majorBidi"/>
+          <w:sz w:val="24"/>
+          <w:szCs w:val="24"/>
+        </w:rPr>
+        <w:t xml:space="preserve">We intend to build </w:t>
+      </w:r>
+      <w:r>
+        <w:rPr>
+          <w:rFonts w:asciiTheme="majorBidi" w:hAnsiTheme="majorBidi" w:cstheme="majorBidi"/>
+          <w:sz w:val="24"/>
+          <w:szCs w:val="24"/>
+        </w:rPr>
+        <w:t>a</w:t>
+      </w:r>
+      <w:r>
+        <w:rPr>
+          <w:rFonts w:asciiTheme="majorBidi" w:hAnsiTheme="majorBidi" w:cstheme="majorBidi"/>
+          <w:sz w:val="24"/>
+          <w:szCs w:val="24"/>
+        </w:rPr>
+        <w:t xml:space="preserve">n </w:t>
+      </w:r>
+      <w:r>
+        <w:rPr>
+          <w:rFonts w:asciiTheme="majorBidi" w:hAnsiTheme="majorBidi" w:cstheme="majorBidi"/>
+          <w:sz w:val="24"/>
+          <w:szCs w:val="24"/>
+        </w:rPr>
+        <w:t>immersive</w:t>
       </w:r>
       <w:r>
         <w:rPr>
@@ -11122,39 +11902,15 @@
           <w:sz w:val="24"/>
           <w:szCs w:val="24"/>
         </w:rPr>
-        <w:t xml:space="preserve">as reservoir storage draws down to the protection </w:t>
-      </w:r>
-      <w:r>
-        <w:rPr>
-          <w:rFonts w:asciiTheme="majorBidi" w:hAnsiTheme="majorBidi" w:cstheme="majorBidi"/>
-          <w:sz w:val="24"/>
-          <w:szCs w:val="24"/>
-        </w:rPr>
-        <w:t>volume</w:t>
-      </w:r>
-      <w:r>
-        <w:rPr>
-          <w:rFonts w:asciiTheme="majorBidi" w:hAnsiTheme="majorBidi" w:cstheme="majorBidi"/>
-          <w:sz w:val="24"/>
-          <w:szCs w:val="24"/>
-        </w:rPr>
-        <w:t xml:space="preserve"> because states and contractors face increasing difficulty to access and debit their </w:t>
-      </w:r>
-      <w:r>
-        <w:rPr>
-          <w:rFonts w:asciiTheme="majorBidi" w:hAnsiTheme="majorBidi" w:cstheme="majorBidi"/>
-          <w:sz w:val="24"/>
-          <w:szCs w:val="24"/>
-        </w:rPr>
-        <w:t>conserved water</w:t>
-      </w:r>
-      <w:r>
-        <w:rPr>
-          <w:rFonts w:asciiTheme="majorBidi" w:hAnsiTheme="majorBidi" w:cstheme="majorBidi"/>
-          <w:sz w:val="24"/>
-          <w:szCs w:val="24"/>
-        </w:rPr>
-        <w:t>.</w:t>
+        <w:t xml:space="preserve">online collaborative </w:t>
+      </w:r>
+      <w:r>
+        <w:rPr>
+          <w:rFonts w:asciiTheme="majorBidi" w:hAnsiTheme="majorBidi" w:cstheme="majorBidi"/>
+          <w:sz w:val="24"/>
+          <w:szCs w:val="24"/>
+        </w:rPr>
+        <w:t>model</w:t>
       </w:r>
       <w:r>
         <w:rPr>
@@ -11170,256 +11926,64 @@
           <w:sz w:val="24"/>
           <w:szCs w:val="24"/>
         </w:rPr>
-        <w:t xml:space="preserve">How to </w:t>
-      </w:r>
-      <w:r>
-        <w:rPr>
-          <w:rFonts w:asciiTheme="majorBidi" w:hAnsiTheme="majorBidi" w:cstheme="majorBidi"/>
-          <w:sz w:val="24"/>
-          <w:szCs w:val="24"/>
-        </w:rPr>
-        <w:t xml:space="preserve">(i) </w:t>
-      </w:r>
-      <w:r>
-        <w:rPr>
-          <w:rFonts w:asciiTheme="majorBidi" w:hAnsiTheme="majorBidi" w:cstheme="majorBidi"/>
-          <w:sz w:val="24"/>
-          <w:szCs w:val="24"/>
-        </w:rPr>
-        <w:t xml:space="preserve">stabilize and recover reservoir storage under low storage and </w:t>
-      </w:r>
-      <w:r>
-        <w:rPr>
-          <w:rFonts w:asciiTheme="majorBidi" w:hAnsiTheme="majorBidi" w:cstheme="majorBidi"/>
-          <w:sz w:val="24"/>
-          <w:szCs w:val="24"/>
-        </w:rPr>
-        <w:t>inflow conditions</w:t>
-      </w:r>
-      <w:r>
-        <w:rPr>
-          <w:rFonts w:asciiTheme="majorBidi" w:hAnsiTheme="majorBidi" w:cstheme="majorBidi"/>
-          <w:sz w:val="24"/>
-          <w:szCs w:val="24"/>
-        </w:rPr>
-        <w:t>, (ii) jetson the need for mandatory Lower Basin conservation tied to declining system storage,</w:t>
-      </w:r>
-      <w:r>
-        <w:rPr>
-          <w:rFonts w:asciiTheme="majorBidi" w:hAnsiTheme="majorBidi" w:cstheme="majorBidi"/>
-          <w:sz w:val="24"/>
-          <w:szCs w:val="24"/>
-        </w:rPr>
-        <w:t xml:space="preserve"> while</w:t>
-      </w:r>
-      <w:r>
-        <w:rPr>
-          <w:rFonts w:asciiTheme="majorBidi" w:hAnsiTheme="majorBidi" w:cstheme="majorBidi"/>
-          <w:sz w:val="24"/>
-          <w:szCs w:val="24"/>
-        </w:rPr>
-        <w:t xml:space="preserve"> (iii)</w:t>
-      </w:r>
-      <w:r>
-        <w:rPr>
-          <w:rFonts w:asciiTheme="majorBidi" w:hAnsiTheme="majorBidi" w:cstheme="majorBidi"/>
-          <w:sz w:val="24"/>
-          <w:szCs w:val="24"/>
-        </w:rPr>
-        <w:t xml:space="preserve"> </w:t>
-      </w:r>
-      <w:r>
-        <w:rPr>
-          <w:rFonts w:asciiTheme="majorBidi" w:hAnsiTheme="majorBidi" w:cstheme="majorBidi"/>
-          <w:sz w:val="24"/>
-          <w:szCs w:val="24"/>
-        </w:rPr>
-        <w:t xml:space="preserve">increase </w:t>
-      </w:r>
-      <w:r>
-        <w:rPr>
-          <w:rFonts w:asciiTheme="majorBidi" w:hAnsiTheme="majorBidi" w:cstheme="majorBidi"/>
-          <w:sz w:val="24"/>
-          <w:szCs w:val="24"/>
-        </w:rPr>
-        <w:t xml:space="preserve">user autonomy </w:t>
-      </w:r>
-      <w:r>
-        <w:rPr>
-          <w:rFonts w:asciiTheme="majorBidi" w:hAnsiTheme="majorBidi" w:cstheme="majorBidi"/>
-          <w:sz w:val="24"/>
-          <w:szCs w:val="24"/>
-        </w:rPr>
-        <w:t xml:space="preserve">to manage their </w:t>
-      </w:r>
-      <w:r>
-        <w:rPr>
-          <w:rFonts w:asciiTheme="majorBidi" w:hAnsiTheme="majorBidi" w:cstheme="majorBidi"/>
-          <w:sz w:val="24"/>
-          <w:szCs w:val="24"/>
-        </w:rPr>
-        <w:t xml:space="preserve">conflicting </w:t>
-      </w:r>
-      <w:r>
-        <w:rPr>
-          <w:rFonts w:asciiTheme="majorBidi" w:hAnsiTheme="majorBidi" w:cstheme="majorBidi"/>
-          <w:sz w:val="24"/>
-          <w:szCs w:val="24"/>
-        </w:rPr>
-        <w:t>climate vulnerabilit</w:t>
-      </w:r>
-      <w:r>
-        <w:rPr>
-          <w:rFonts w:asciiTheme="majorBidi" w:hAnsiTheme="majorBidi" w:cstheme="majorBidi"/>
-          <w:sz w:val="24"/>
-          <w:szCs w:val="24"/>
-        </w:rPr>
-        <w:t>y</w:t>
-      </w:r>
-      <w:r>
-        <w:rPr>
-          <w:rFonts w:asciiTheme="majorBidi" w:hAnsiTheme="majorBidi" w:cstheme="majorBidi"/>
-          <w:sz w:val="24"/>
-          <w:szCs w:val="24"/>
-        </w:rPr>
-        <w:t>,</w:t>
-      </w:r>
-      <w:r>
-        <w:rPr>
-          <w:rFonts w:asciiTheme="majorBidi" w:hAnsiTheme="majorBidi" w:cstheme="majorBidi"/>
-          <w:sz w:val="24"/>
-          <w:szCs w:val="24"/>
-        </w:rPr>
-        <w:t xml:space="preserve"> </w:t>
-      </w:r>
-      <w:r>
-        <w:rPr>
-          <w:rFonts w:asciiTheme="majorBidi" w:hAnsiTheme="majorBidi" w:cstheme="majorBidi"/>
-          <w:sz w:val="24"/>
-          <w:szCs w:val="24"/>
-        </w:rPr>
-        <w:t>and</w:t>
-      </w:r>
-      <w:r>
-        <w:rPr>
-          <w:rFonts w:asciiTheme="majorBidi" w:hAnsiTheme="majorBidi" w:cstheme="majorBidi"/>
-          <w:sz w:val="24"/>
-          <w:szCs w:val="24"/>
-        </w:rPr>
-        <w:t xml:space="preserve"> </w:t>
-      </w:r>
-      <w:r>
-        <w:rPr>
-          <w:rFonts w:asciiTheme="majorBidi" w:hAnsiTheme="majorBidi" w:cstheme="majorBidi"/>
-          <w:sz w:val="24"/>
-          <w:szCs w:val="24"/>
-        </w:rPr>
-        <w:t xml:space="preserve">(iv) </w:t>
-      </w:r>
-      <w:r>
-        <w:rPr>
-          <w:rFonts w:asciiTheme="majorBidi" w:hAnsiTheme="majorBidi" w:cstheme="majorBidi"/>
-          <w:sz w:val="24"/>
-          <w:szCs w:val="24"/>
-        </w:rPr>
-        <w:t xml:space="preserve">leverage prior negotiations and decrease conflict? One </w:t>
-      </w:r>
-      <w:r>
-        <w:rPr>
-          <w:rFonts w:asciiTheme="majorBidi" w:hAnsiTheme="majorBidi" w:cstheme="majorBidi"/>
-          <w:sz w:val="24"/>
-          <w:szCs w:val="24"/>
-        </w:rPr>
-        <w:t>suggestion</w:t>
-      </w:r>
-      <w:r>
-        <w:rPr>
-          <w:rFonts w:asciiTheme="majorBidi" w:hAnsiTheme="majorBidi" w:cstheme="majorBidi"/>
-          <w:sz w:val="24"/>
-          <w:szCs w:val="24"/>
-        </w:rPr>
-        <w:t xml:space="preserve">—switch to water accounting based </w:t>
-      </w:r>
-      <w:r>
-        <w:rPr>
-          <w:rFonts w:asciiTheme="majorBidi" w:hAnsiTheme="majorBidi" w:cstheme="majorBidi"/>
-          <w:sz w:val="24"/>
-          <w:szCs w:val="24"/>
-        </w:rPr>
-        <w:t xml:space="preserve">the </w:t>
-      </w:r>
-      <w:r>
-        <w:rPr>
-          <w:rFonts w:asciiTheme="majorBidi" w:hAnsiTheme="majorBidi" w:cstheme="majorBidi"/>
-          <w:sz w:val="24"/>
-          <w:szCs w:val="24"/>
-        </w:rPr>
-        <w:t>principles of divide reservoir inflow, subtract evaporation, and users consume and conserve within their available water</w:t>
-      </w:r>
-      <w:r>
-        <w:rPr>
-          <w:rFonts w:asciiTheme="majorBidi" w:hAnsiTheme="majorBidi" w:cstheme="majorBidi"/>
-          <w:sz w:val="24"/>
-          <w:szCs w:val="24"/>
-        </w:rPr>
-        <w:t>.</w:t>
-      </w:r>
-    </w:p>
-    <w:p>
-      <w:pPr>
-        <w:rPr>
-          <w:rFonts w:asciiTheme="majorBidi" w:hAnsiTheme="majorBidi" w:cstheme="majorBidi"/>
-          <w:sz w:val="24"/>
-          <w:szCs w:val="24"/>
-        </w:rPr>
-      </w:pPr>
-      <w:r>
-        <w:rPr>
-          <w:rFonts w:asciiTheme="majorBidi" w:hAnsiTheme="majorBidi" w:cstheme="majorBidi"/>
-          <w:sz w:val="24"/>
-          <w:szCs w:val="24"/>
-        </w:rPr>
-        <w:t>Do the above benefits of</w:t>
-      </w:r>
-      <w:r>
-        <w:rPr>
-          <w:rFonts w:asciiTheme="majorBidi" w:hAnsiTheme="majorBidi" w:cstheme="majorBidi"/>
-          <w:sz w:val="24"/>
-          <w:szCs w:val="24"/>
-        </w:rPr>
-        <w:t xml:space="preserve"> a</w:t>
-      </w:r>
-      <w:r>
-        <w:rPr>
-          <w:rFonts w:asciiTheme="majorBidi" w:hAnsiTheme="majorBidi" w:cstheme="majorBidi"/>
-          <w:sz w:val="24"/>
-          <w:szCs w:val="24"/>
-        </w:rPr>
-        <w:t xml:space="preserve"> Lake Mead water accounting </w:t>
-      </w:r>
-      <w:r>
-        <w:rPr>
-          <w:rFonts w:asciiTheme="majorBidi" w:hAnsiTheme="majorBidi" w:cstheme="majorBidi"/>
-          <w:sz w:val="24"/>
-          <w:szCs w:val="24"/>
-        </w:rPr>
-        <w:t xml:space="preserve">program </w:t>
-      </w:r>
-      <w:r>
-        <w:rPr>
-          <w:rFonts w:asciiTheme="majorBidi" w:hAnsiTheme="majorBidi" w:cstheme="majorBidi"/>
-          <w:sz w:val="24"/>
-          <w:szCs w:val="24"/>
-        </w:rPr>
-        <w:t xml:space="preserve">sound to good to be true? </w:t>
-      </w:r>
-      <w:r>
-        <w:rPr>
-          <w:rFonts w:asciiTheme="majorBidi" w:hAnsiTheme="majorBidi" w:cstheme="majorBidi"/>
-          <w:sz w:val="24"/>
-          <w:szCs w:val="24"/>
-        </w:rPr>
-        <w:t xml:space="preserve">We intend to build </w:t>
+        <w:fldChar w:fldCharType="begin"/>
+      </w:r>
+      <w:r>
+        <w:rPr>
+          <w:rFonts w:asciiTheme="majorBidi" w:hAnsiTheme="majorBidi" w:cstheme="majorBidi"/>
+          <w:sz w:val="24"/>
+          <w:szCs w:val="24"/>
+        </w:rPr>
+        <w:instrText xml:space="preserve"> ADDIN EN.CITE &lt;EndNote&gt;&lt;Cite&gt;&lt;Author&gt;Rosenberg&lt;/Author&gt;&lt;Year&gt;2024&lt;/Year&gt;&lt;RecNum&gt;2847&lt;/RecNum&gt;&lt;DisplayText&gt;(Rosenberg, 2024)&lt;/DisplayText&gt;&lt;record&gt;&lt;rec-number&gt;2847&lt;/rec-number&gt;&lt;foreign-keys&gt;&lt;key app="EN" db-id="xxt5ta9pd995dwesap0pdzzp2weaz0w9werf" timestamp="1642471467"&gt;2847&lt;/key&gt;&lt;/foreign-keys&gt;&lt;ref-type name="Journal Article"&gt;17&lt;/ref-type&gt;&lt;contributors&gt;&lt;authors&gt;&lt;author&gt;David E. Rosenberg&lt;/author&gt;&lt;/authors&gt;&lt;/contributors&gt;&lt;titles&gt;&lt;title&gt;Lessons from immersive online collaborative modeling to discuss more adaptive reservoir operations&lt;/title&gt;&lt;secondary-title&gt;Journal of Water Resources Planning and Management&lt;/secondary-title&gt;&lt;/titles&gt;&lt;periodical&gt;&lt;full-title&gt;Journal of Water Resources Planning and Management&lt;/full-title&gt;&lt;/periodical&gt;&lt;volume&gt;150&lt;/volume&gt;&lt;number&gt;7&lt;/number&gt;&lt;dates&gt;&lt;year&gt;2024&lt;/year&gt;&lt;/dates&gt;&lt;publisher&gt;American Society of Civil Engineers&lt;/publisher&gt;&lt;urls&gt;&lt;related-urls&gt;&lt;url&gt;https://doi.org/10.4211/hs.e0cbe52ad4524c07bb5b7ff8c373a343&lt;/url&gt;&lt;/related-urls&gt;&lt;/urls&gt;&lt;electronic-resource-num&gt;https://doi.org/10.1061/JWRMD5.WRENG-5893&lt;/electronic-resource-num&gt;&lt;/record&gt;&lt;/Cite&gt;&lt;/EndNote&gt;</w:instrText>
+      </w:r>
+      <w:r>
+        <w:rPr>
+          <w:rFonts w:asciiTheme="majorBidi" w:hAnsiTheme="majorBidi" w:cstheme="majorBidi"/>
+          <w:sz w:val="24"/>
+          <w:szCs w:val="24"/>
+        </w:rPr>
+        <w:fldChar w:fldCharType="separate"/>
+      </w:r>
+      <w:r>
+        <w:rPr>
+          <w:rFonts w:asciiTheme="majorBidi" w:hAnsiTheme="majorBidi" w:cstheme="majorBidi"/>
+          <w:noProof/>
+          <w:sz w:val="24"/>
+          <w:szCs w:val="24"/>
+        </w:rPr>
+        <w:t>(Rosenberg, 2024)</w:t>
+      </w:r>
+      <w:r>
+        <w:rPr>
+          <w:rFonts w:asciiTheme="majorBidi" w:hAnsiTheme="majorBidi" w:cstheme="majorBidi"/>
+          <w:sz w:val="24"/>
+          <w:szCs w:val="24"/>
+        </w:rPr>
+        <w:fldChar w:fldCharType="end"/>
+      </w:r>
+      <w:r>
+        <w:rPr>
+          <w:rFonts w:asciiTheme="majorBidi" w:hAnsiTheme="majorBidi" w:cstheme="majorBidi"/>
+          <w:sz w:val="24"/>
+          <w:szCs w:val="24"/>
+        </w:rPr>
+        <w:t xml:space="preserve"> to allow basin partners to explore Lake Mead </w:t>
+      </w:r>
+      <w:r>
+        <w:rPr>
+          <w:rFonts w:asciiTheme="majorBidi" w:hAnsiTheme="majorBidi" w:cstheme="majorBidi"/>
+          <w:sz w:val="24"/>
+          <w:szCs w:val="24"/>
+        </w:rPr>
+        <w:t>w</w:t>
+      </w:r>
+      <w:r>
+        <w:rPr>
+          <w:rFonts w:asciiTheme="majorBidi" w:hAnsiTheme="majorBidi" w:cstheme="majorBidi"/>
+          <w:sz w:val="24"/>
+          <w:szCs w:val="24"/>
+        </w:rPr>
+        <w:t xml:space="preserve">ater </w:t>
       </w:r>
       <w:r>
         <w:rPr>
@@ -11435,127 +11999,6 @@
           <w:sz w:val="24"/>
           <w:szCs w:val="24"/>
         </w:rPr>
-        <w:t xml:space="preserve">n </w:t>
-      </w:r>
-      <w:r>
-        <w:rPr>
-          <w:rFonts w:asciiTheme="majorBidi" w:hAnsiTheme="majorBidi" w:cstheme="majorBidi"/>
-          <w:sz w:val="24"/>
-          <w:szCs w:val="24"/>
-        </w:rPr>
-        <w:t>immersive</w:t>
-      </w:r>
-      <w:r>
-        <w:rPr>
-          <w:rFonts w:asciiTheme="majorBidi" w:hAnsiTheme="majorBidi" w:cstheme="majorBidi"/>
-          <w:sz w:val="24"/>
-          <w:szCs w:val="24"/>
-        </w:rPr>
-        <w:t xml:space="preserve"> </w:t>
-      </w:r>
-      <w:r>
-        <w:rPr>
-          <w:rFonts w:asciiTheme="majorBidi" w:hAnsiTheme="majorBidi" w:cstheme="majorBidi"/>
-          <w:sz w:val="24"/>
-          <w:szCs w:val="24"/>
-        </w:rPr>
-        <w:t xml:space="preserve">online collaborative </w:t>
-      </w:r>
-      <w:r>
-        <w:rPr>
-          <w:rFonts w:asciiTheme="majorBidi" w:hAnsiTheme="majorBidi" w:cstheme="majorBidi"/>
-          <w:sz w:val="24"/>
-          <w:szCs w:val="24"/>
-        </w:rPr>
-        <w:t>model</w:t>
-      </w:r>
-      <w:r>
-        <w:rPr>
-          <w:rFonts w:asciiTheme="majorBidi" w:hAnsiTheme="majorBidi" w:cstheme="majorBidi"/>
-          <w:sz w:val="24"/>
-          <w:szCs w:val="24"/>
-        </w:rPr>
-        <w:t xml:space="preserve"> </w:t>
-      </w:r>
-      <w:r>
-        <w:rPr>
-          <w:rFonts w:asciiTheme="majorBidi" w:hAnsiTheme="majorBidi" w:cstheme="majorBidi"/>
-          <w:sz w:val="24"/>
-          <w:szCs w:val="24"/>
-        </w:rPr>
-        <w:fldChar w:fldCharType="begin"/>
-      </w:r>
-      <w:r>
-        <w:rPr>
-          <w:rFonts w:asciiTheme="majorBidi" w:hAnsiTheme="majorBidi" w:cstheme="majorBidi"/>
-          <w:sz w:val="24"/>
-          <w:szCs w:val="24"/>
-        </w:rPr>
-        <w:instrText xml:space="preserve"> ADDIN EN.CITE &lt;EndNote&gt;&lt;Cite&gt;&lt;Author&gt;Rosenberg&lt;/Author&gt;&lt;Year&gt;2024&lt;/Year&gt;&lt;RecNum&gt;2847&lt;/RecNum&gt;&lt;DisplayText&gt;(Rosenberg, 2024)&lt;/DisplayText&gt;&lt;record&gt;&lt;rec-number&gt;2847&lt;/rec-number&gt;&lt;foreign-keys&gt;&lt;key app="EN" db-id="xxt5ta9pd995dwesap0pdzzp2weaz0w9werf" timestamp="1642471467"&gt;2847&lt;/key&gt;&lt;/foreign-keys&gt;&lt;ref-type name="Journal Article"&gt;17&lt;/ref-type&gt;&lt;contributors&gt;&lt;authors&gt;&lt;author&gt;David E. Rosenberg&lt;/author&gt;&lt;/authors&gt;&lt;/contributors&gt;&lt;titles&gt;&lt;title&gt;Lessons from immersive online collaborative modeling to discuss more adaptive reservoir operations&lt;/title&gt;&lt;secondary-title&gt;Journal of Water Resources Planning and Management&lt;/secondary-title&gt;&lt;/titles&gt;&lt;periodical&gt;&lt;full-title&gt;Journal of Water Resources Planning and Management&lt;/full-title&gt;&lt;/periodical&gt;&lt;volume&gt;150&lt;/volume&gt;&lt;number&gt;7&lt;/number&gt;&lt;dates&gt;&lt;year&gt;2024&lt;/year&gt;&lt;/dates&gt;&lt;publisher&gt;American Society of Civil Engineers&lt;/publisher&gt;&lt;urls&gt;&lt;related-urls&gt;&lt;url&gt;https://doi.org/10.4211/hs.e0cbe52ad4524c07bb5b7ff8c373a343&lt;/url&gt;&lt;/related-urls&gt;&lt;/urls&gt;&lt;electronic-resource-num&gt;https://doi.org/10.1061/JWRMD5.WRENG-5893&lt;/electronic-resource-num&gt;&lt;/record&gt;&lt;/Cite&gt;&lt;/EndNote&gt;</w:instrText>
-      </w:r>
-      <w:r>
-        <w:rPr>
-          <w:rFonts w:asciiTheme="majorBidi" w:hAnsiTheme="majorBidi" w:cstheme="majorBidi"/>
-          <w:sz w:val="24"/>
-          <w:szCs w:val="24"/>
-        </w:rPr>
-        <w:fldChar w:fldCharType="separate"/>
-      </w:r>
-      <w:r>
-        <w:rPr>
-          <w:rFonts w:asciiTheme="majorBidi" w:hAnsiTheme="majorBidi" w:cstheme="majorBidi"/>
-          <w:noProof/>
-          <w:sz w:val="24"/>
-          <w:szCs w:val="24"/>
-        </w:rPr>
-        <w:t>(Rosenberg, 2024)</w:t>
-      </w:r>
-      <w:r>
-        <w:rPr>
-          <w:rFonts w:asciiTheme="majorBidi" w:hAnsiTheme="majorBidi" w:cstheme="majorBidi"/>
-          <w:sz w:val="24"/>
-          <w:szCs w:val="24"/>
-        </w:rPr>
-        <w:fldChar w:fldCharType="end"/>
-      </w:r>
-      <w:r>
-        <w:rPr>
-          <w:rFonts w:asciiTheme="majorBidi" w:hAnsiTheme="majorBidi" w:cstheme="majorBidi"/>
-          <w:sz w:val="24"/>
-          <w:szCs w:val="24"/>
-        </w:rPr>
-        <w:t xml:space="preserve"> to allow basin partners to explore Lake Mead </w:t>
-      </w:r>
-      <w:r>
-        <w:rPr>
-          <w:rFonts w:asciiTheme="majorBidi" w:hAnsiTheme="majorBidi" w:cstheme="majorBidi"/>
-          <w:sz w:val="24"/>
-          <w:szCs w:val="24"/>
-        </w:rPr>
-        <w:t>w</w:t>
-      </w:r>
-      <w:r>
-        <w:rPr>
-          <w:rFonts w:asciiTheme="majorBidi" w:hAnsiTheme="majorBidi" w:cstheme="majorBidi"/>
-          <w:sz w:val="24"/>
-          <w:szCs w:val="24"/>
-        </w:rPr>
-        <w:t xml:space="preserve">ater </w:t>
-      </w:r>
-      <w:r>
-        <w:rPr>
-          <w:rFonts w:asciiTheme="majorBidi" w:hAnsiTheme="majorBidi" w:cstheme="majorBidi"/>
-          <w:sz w:val="24"/>
-          <w:szCs w:val="24"/>
-        </w:rPr>
-        <w:t>a</w:t>
-      </w:r>
-      <w:r>
-        <w:rPr>
-          <w:rFonts w:asciiTheme="majorBidi" w:hAnsiTheme="majorBidi" w:cstheme="majorBidi"/>
-          <w:sz w:val="24"/>
-          <w:szCs w:val="24"/>
-        </w:rPr>
         <w:t>ccounting</w:t>
       </w:r>
       <w:r>
@@ -11564,7 +12007,15 @@
           <w:sz w:val="24"/>
           <w:szCs w:val="24"/>
         </w:rPr>
-        <w:t xml:space="preserve"> while observe partners’ choices to manage their climate vulnerabilities</w:t>
+        <w:t xml:space="preserve"> while observe partners’ choices to manage their vulnerabilities</w:t>
+      </w:r>
+      <w:r>
+        <w:rPr>
+          <w:rFonts w:asciiTheme="majorBidi" w:hAnsiTheme="majorBidi" w:cstheme="majorBidi"/>
+          <w:sz w:val="24"/>
+          <w:szCs w:val="24"/>
+        </w:rPr>
+        <w:t xml:space="preserve"> to water shortages</w:t>
       </w:r>
       <w:r>
         <w:rPr>
@@ -11901,23 +12352,39 @@
           <w:sz w:val="24"/>
           <w:szCs w:val="24"/>
         </w:rPr>
-        <w:t>implement Lake Mead water accounting to</w:t>
-      </w:r>
-      <w:r>
-        <w:rPr>
-          <w:rFonts w:asciiTheme="majorBidi" w:hAnsiTheme="majorBidi" w:cstheme="majorBidi"/>
-          <w:sz w:val="24"/>
-          <w:szCs w:val="24"/>
-        </w:rPr>
-        <w:t xml:space="preserve"> reduce conflicting system, user, Tribal, and ecosystem </w:t>
-      </w:r>
-      <w:r>
-        <w:rPr>
-          <w:rFonts w:asciiTheme="majorBidi" w:hAnsiTheme="majorBidi" w:cstheme="majorBidi"/>
-          <w:sz w:val="24"/>
-          <w:szCs w:val="24"/>
-        </w:rPr>
-        <w:t xml:space="preserve">vulnerabilities. </w:t>
+        <w:t xml:space="preserve">simulate impacts of Lake Mead water accounting and </w:t>
+      </w:r>
+      <w:r>
+        <w:rPr>
+          <w:rFonts w:asciiTheme="majorBidi" w:hAnsiTheme="majorBidi" w:cstheme="majorBidi"/>
+          <w:sz w:val="24"/>
+          <w:szCs w:val="24"/>
+        </w:rPr>
+        <w:t xml:space="preserve">reduce conflicting system, user, Tribal, and ecosystem </w:t>
+      </w:r>
+      <w:r>
+        <w:rPr>
+          <w:rFonts w:asciiTheme="majorBidi" w:hAnsiTheme="majorBidi" w:cstheme="majorBidi"/>
+          <w:sz w:val="24"/>
+          <w:szCs w:val="24"/>
+        </w:rPr>
+        <w:t>vulnerabilities</w:t>
+      </w:r>
+      <w:r>
+        <w:rPr>
+          <w:rFonts w:asciiTheme="majorBidi" w:hAnsiTheme="majorBidi" w:cstheme="majorBidi"/>
+          <w:sz w:val="24"/>
+          <w:szCs w:val="24"/>
+        </w:rPr>
+        <w:t xml:space="preserve"> to water shortages.</w:t>
+      </w:r>
+      <w:r>
+        <w:rPr>
+          <w:rFonts w:asciiTheme="majorBidi" w:hAnsiTheme="majorBidi" w:cstheme="majorBidi"/>
+          <w:sz w:val="24"/>
+          <w:szCs w:val="24"/>
+        </w:rPr>
+        <w:t xml:space="preserve"> </w:t>
       </w:r>
       <w:r>
         <w:rPr>
@@ -11952,6 +12419,7 @@
         <w:pStyle w:val="Heading1"/>
       </w:pPr>
       <w:r>
+        <w:lastRenderedPageBreak/>
         <w:t>Data Availability</w:t>
       </w:r>
     </w:p>
@@ -12001,16 +12469,12 @@
           <w:szCs w:val="24"/>
         </w:rPr>
       </w:pPr>
-      <w:r>
-        <w:br w:type="page"/>
-      </w:r>
     </w:p>
     <w:p>
       <w:pPr>
         <w:pStyle w:val="Heading1"/>
       </w:pPr>
       <w:r>
-        <w:lastRenderedPageBreak/>
         <w:t>Appendix A. Estimate Share</w:t>
       </w:r>
       <w:r>
@@ -12490,6 +12954,9 @@
         </w:rPr>
       </w:pPr>
       <w:r>
+        <w:rPr>
+          <w:noProof/>
+        </w:rPr>
         <w:drawing>
           <wp:inline distT="0" distB="0" distL="0" distR="0" wp14:anchorId="3DFF5439" wp14:editId="46D10C37">
             <wp:extent cx="5943600" cy="1592580"/>
@@ -12714,7 +13181,26 @@
           <w:sz w:val="24"/>
           <w:szCs w:val="24"/>
         </w:rPr>
-        <w:t xml:space="preserve">For example, a total shortage of 0.4 maf yields </w:t>
+        <w:lastRenderedPageBreak/>
+        <w:t xml:space="preserve">For example, a total shortage of 0.4 </w:t>
+      </w:r>
+      <w:proofErr w:type="spellStart"/>
+      <w:r>
+        <w:rPr>
+          <w:rFonts w:asciiTheme="majorBidi" w:hAnsiTheme="majorBidi" w:cstheme="majorBidi"/>
+          <w:sz w:val="24"/>
+          <w:szCs w:val="24"/>
+        </w:rPr>
+        <w:t>maf</w:t>
+      </w:r>
+      <w:proofErr w:type="spellEnd"/>
+      <w:r>
+        <w:rPr>
+          <w:rFonts w:asciiTheme="majorBidi" w:hAnsiTheme="majorBidi" w:cstheme="majorBidi"/>
+          <w:sz w:val="24"/>
+          <w:szCs w:val="24"/>
+        </w:rPr>
+        <w:t xml:space="preserve"> yields </w:t>
       </w:r>
       <w:r>
         <w:rPr>
@@ -12730,8 +13216,18 @@
           <w:sz w:val="24"/>
           <w:szCs w:val="24"/>
         </w:rPr>
-        <w:t xml:space="preserve"> of 9.0 ─ 0.4 = 8.6 maf</w:t>
-      </w:r>
+        <w:t xml:space="preserve"> of 9.0 ─ 0.4 = 8.6 </w:t>
+      </w:r>
+      <w:proofErr w:type="spellStart"/>
+      <w:r>
+        <w:rPr>
+          <w:rFonts w:asciiTheme="majorBidi" w:hAnsiTheme="majorBidi" w:cstheme="majorBidi"/>
+          <w:sz w:val="24"/>
+          <w:szCs w:val="24"/>
+        </w:rPr>
+        <w:t>maf</w:t>
+      </w:r>
+      <w:proofErr w:type="spellEnd"/>
       <w:r>
         <w:rPr>
           <w:rFonts w:asciiTheme="majorBidi" w:hAnsiTheme="majorBidi" w:cstheme="majorBidi"/>
@@ -12870,8 +13366,18 @@
           <w:sz w:val="24"/>
           <w:szCs w:val="24"/>
         </w:rPr>
-        <w:t>For example, at 8.6 maf</w:t>
-      </w:r>
+        <w:t xml:space="preserve">For example, at 8.6 </w:t>
+      </w:r>
+      <w:proofErr w:type="spellStart"/>
+      <w:r>
+        <w:rPr>
+          <w:rFonts w:asciiTheme="majorBidi" w:hAnsiTheme="majorBidi" w:cstheme="majorBidi"/>
+          <w:sz w:val="24"/>
+          <w:szCs w:val="24"/>
+        </w:rPr>
+        <w:t>maf</w:t>
+      </w:r>
+      <w:proofErr w:type="spellEnd"/>
       <w:r>
         <w:rPr>
           <w:rFonts w:asciiTheme="majorBidi" w:hAnsiTheme="majorBidi" w:cstheme="majorBidi"/>
@@ -12910,8 +13416,18 @@
           <w:sz w:val="24"/>
           <w:szCs w:val="24"/>
         </w:rPr>
-        <w:t xml:space="preserve"> maf</w:t>
-      </w:r>
+        <w:t xml:space="preserve"> </w:t>
+      </w:r>
+      <w:proofErr w:type="spellStart"/>
+      <w:r>
+        <w:rPr>
+          <w:rFonts w:asciiTheme="majorBidi" w:hAnsiTheme="majorBidi" w:cstheme="majorBidi"/>
+          <w:sz w:val="24"/>
+          <w:szCs w:val="24"/>
+        </w:rPr>
+        <w:t>maf</w:t>
+      </w:r>
+      <w:proofErr w:type="spellEnd"/>
       <w:r>
         <w:rPr>
           <w:rFonts w:asciiTheme="majorBidi" w:hAnsiTheme="majorBidi" w:cstheme="majorBidi"/>
@@ -12994,7 +13510,6 @@
           <w:sz w:val="24"/>
           <w:szCs w:val="24"/>
         </w:rPr>
-        <w:lastRenderedPageBreak/>
         <w:t xml:space="preserve">For example, at </w:t>
       </w:r>
       <w:r>
@@ -13011,8 +13526,18 @@
           <w:sz w:val="24"/>
           <w:szCs w:val="24"/>
         </w:rPr>
-        <w:t xml:space="preserve"> maf</w:t>
-      </w:r>
+        <w:t xml:space="preserve"> </w:t>
+      </w:r>
+      <w:proofErr w:type="spellStart"/>
+      <w:r>
+        <w:rPr>
+          <w:rFonts w:asciiTheme="majorBidi" w:hAnsiTheme="majorBidi" w:cstheme="majorBidi"/>
+          <w:sz w:val="24"/>
+          <w:szCs w:val="24"/>
+        </w:rPr>
+        <w:t>maf</w:t>
+      </w:r>
+      <w:proofErr w:type="spellEnd"/>
       <w:r>
         <w:rPr>
           <w:rFonts w:asciiTheme="majorBidi" w:hAnsiTheme="majorBidi" w:cstheme="majorBidi"/>
@@ -13083,7 +13608,25 @@
           <w:sz w:val="24"/>
           <w:szCs w:val="24"/>
         </w:rPr>
-        <w:t>7 maf.</w:t>
+        <w:t xml:space="preserve">7 </w:t>
+      </w:r>
+      <w:proofErr w:type="spellStart"/>
+      <w:r>
+        <w:rPr>
+          <w:rFonts w:asciiTheme="majorBidi" w:hAnsiTheme="majorBidi" w:cstheme="majorBidi"/>
+          <w:sz w:val="24"/>
+          <w:szCs w:val="24"/>
+        </w:rPr>
+        <w:t>maf</w:t>
+      </w:r>
+      <w:proofErr w:type="spellEnd"/>
+      <w:r>
+        <w:rPr>
+          <w:rFonts w:asciiTheme="majorBidi" w:hAnsiTheme="majorBidi" w:cstheme="majorBidi"/>
+          <w:sz w:val="24"/>
+          <w:szCs w:val="24"/>
+        </w:rPr>
+        <w:t>.</w:t>
       </w:r>
     </w:p>
     <w:p>
@@ -13151,7 +13694,25 @@
           <w:sz w:val="24"/>
           <w:szCs w:val="24"/>
         </w:rPr>
-        <w:t xml:space="preserve">For example, at 7.5 maf of </w:t>
+        <w:t xml:space="preserve">For example, at 7.5 </w:t>
+      </w:r>
+      <w:proofErr w:type="spellStart"/>
+      <w:r>
+        <w:rPr>
+          <w:rFonts w:asciiTheme="majorBidi" w:hAnsiTheme="majorBidi" w:cstheme="majorBidi"/>
+          <w:sz w:val="24"/>
+          <w:szCs w:val="24"/>
+        </w:rPr>
+        <w:t>maf</w:t>
+      </w:r>
+      <w:proofErr w:type="spellEnd"/>
+      <w:r>
+        <w:rPr>
+          <w:rFonts w:asciiTheme="majorBidi" w:hAnsiTheme="majorBidi" w:cstheme="majorBidi"/>
+          <w:sz w:val="24"/>
+          <w:szCs w:val="24"/>
+        </w:rPr>
+        <w:t xml:space="preserve"> of </w:t>
       </w:r>
       <w:r>
         <w:rPr>
@@ -13167,7 +13728,25 @@
           <w:sz w:val="24"/>
           <w:szCs w:val="24"/>
         </w:rPr>
-        <w:t>, California’s share is 4.4 ─ 0.44 = 3.96 maf.</w:t>
+        <w:t xml:space="preserve">, California’s share is 4.4 ─ 0.44 = 3.96 </w:t>
+      </w:r>
+      <w:proofErr w:type="spellStart"/>
+      <w:r>
+        <w:rPr>
+          <w:rFonts w:asciiTheme="majorBidi" w:hAnsiTheme="majorBidi" w:cstheme="majorBidi"/>
+          <w:sz w:val="24"/>
+          <w:szCs w:val="24"/>
+        </w:rPr>
+        <w:t>maf</w:t>
+      </w:r>
+      <w:proofErr w:type="spellEnd"/>
+      <w:r>
+        <w:rPr>
+          <w:rFonts w:asciiTheme="majorBidi" w:hAnsiTheme="majorBidi" w:cstheme="majorBidi"/>
+          <w:sz w:val="24"/>
+          <w:szCs w:val="24"/>
+        </w:rPr>
+        <w:t>.</w:t>
       </w:r>
     </w:p>
     <w:p>
@@ -13235,7 +13814,25 @@
           <w:sz w:val="24"/>
           <w:szCs w:val="24"/>
         </w:rPr>
-        <w:t xml:space="preserve">For example, at 7.5 maf of </w:t>
+        <w:t xml:space="preserve">For example, at 7.5 </w:t>
+      </w:r>
+      <w:proofErr w:type="spellStart"/>
+      <w:r>
+        <w:rPr>
+          <w:rFonts w:asciiTheme="majorBidi" w:hAnsiTheme="majorBidi" w:cstheme="majorBidi"/>
+          <w:sz w:val="24"/>
+          <w:szCs w:val="24"/>
+        </w:rPr>
+        <w:t>maf</w:t>
+      </w:r>
+      <w:proofErr w:type="spellEnd"/>
+      <w:r>
+        <w:rPr>
+          <w:rFonts w:asciiTheme="majorBidi" w:hAnsiTheme="majorBidi" w:cstheme="majorBidi"/>
+          <w:sz w:val="24"/>
+          <w:szCs w:val="24"/>
+        </w:rPr>
+        <w:t xml:space="preserve"> of </w:t>
       </w:r>
       <w:r>
         <w:rPr>
@@ -13251,7 +13848,25 @@
           <w:sz w:val="24"/>
           <w:szCs w:val="24"/>
         </w:rPr>
-        <w:t>, Mexico’s share is 1.5 ─ 0.25 = 1.25 maf.</w:t>
+        <w:t xml:space="preserve">, Mexico’s share is 1.5 ─ 0.25 = 1.25 </w:t>
+      </w:r>
+      <w:proofErr w:type="spellStart"/>
+      <w:r>
+        <w:rPr>
+          <w:rFonts w:asciiTheme="majorBidi" w:hAnsiTheme="majorBidi" w:cstheme="majorBidi"/>
+          <w:sz w:val="24"/>
+          <w:szCs w:val="24"/>
+        </w:rPr>
+        <w:t>maf</w:t>
+      </w:r>
+      <w:proofErr w:type="spellEnd"/>
+      <w:r>
+        <w:rPr>
+          <w:rFonts w:asciiTheme="majorBidi" w:hAnsiTheme="majorBidi" w:cstheme="majorBidi"/>
+          <w:sz w:val="24"/>
+          <w:szCs w:val="24"/>
+        </w:rPr>
+        <w:t>.</w:t>
       </w:r>
     </w:p>
     <w:p>
@@ -13745,6 +14360,7 @@
         <w:ind w:left="720" w:hanging="720"/>
       </w:pPr>
       <w:r>
+        <w:lastRenderedPageBreak/>
         <w:t xml:space="preserve">Buschatzke, T., Hamby, J. B., and Entsminger, J. (2024). "Lower Basin Alternative for the Post-2026 Coordinated Operation of the Colorado River Basin." </w:t>
       </w:r>
       <w:hyperlink r:id="rId18" w:history="1">
@@ -13808,7 +14424,6 @@
         <w:ind w:left="720" w:hanging="720"/>
       </w:pPr>
       <w:r>
-        <w:lastRenderedPageBreak/>
         <w:t xml:space="preserve">Cutter, S. L., Boruff, B. J., and Shirley, W. L. (2003). "Social Vulnerability to Environmental Hazards*." </w:t>
       </w:r>
       <w:r>
@@ -14165,6 +14780,7 @@
         <w:ind w:left="720" w:hanging="720"/>
       </w:pPr>
       <w:r>
+        <w:lastRenderedPageBreak/>
         <w:t xml:space="preserve">Pace, C., Fencl, A., Baehner, L., Lukacs, H., Cushing, L. J., and Morello-Frosch, R. (2022). "The Drinking Water Tool: A Community-Driven Data Visualization Tool for Policy Implementation." </w:t>
       </w:r>
       <w:r>
@@ -14216,7 +14832,6 @@
         <w:ind w:left="720" w:hanging="720"/>
       </w:pPr>
       <w:r>
-        <w:lastRenderedPageBreak/>
         <w:t xml:space="preserve">Porse, E. C., Sandoval-Solis, S., and Lane, B. A. (2015). "Integrating Environmental Flows into Multi-Objective Reservoir Management for a Transboundary, Water-Scarce River Basin: Rio Grande/Bravo." </w:t>
       </w:r>
       <w:r>
@@ -14541,6 +15156,7 @@
         <w:ind w:left="720" w:hanging="720"/>
       </w:pPr>
       <w:r>
+        <w:lastRenderedPageBreak/>
         <w:t xml:space="preserve">Wang, J., and Schmidt, J. C. (2020). "Stream flow and Losses of the Colorado River in the Southern Colorado Plateau." Center for Colorado River Studies, Utah State University, Logan, Utah. </w:t>
       </w:r>
       <w:hyperlink r:id="rId46" w:history="1">
@@ -14628,7 +15244,6 @@
           <w:sz w:val="24"/>
           <w:szCs w:val="24"/>
         </w:rPr>
-        <w:lastRenderedPageBreak/>
         <w:fldChar w:fldCharType="end"/>
       </w:r>
     </w:p>

</xml_diff>

<commit_message>
Update Lets start guide
</commit_message>
<xml_diff>
--- a/LakeMeadWaterConservationProgramAnalysis/LakeMeadWaterConservationProgramAnalysis.docx
+++ b/LakeMeadWaterConservationProgramAnalysis/LakeMeadWaterConservationProgramAnalysis.docx
@@ -321,7 +321,27 @@
           <w:sz w:val="24"/>
           <w:szCs w:val="24"/>
         </w:rPr>
-        <w:t xml:space="preserve">—switch to water accounting based on </w:t>
+        <w:t xml:space="preserve">—switch to water </w:t>
+      </w:r>
+      <w:r>
+        <w:rPr>
+          <w:rFonts w:asciiTheme="majorBidi" w:hAnsiTheme="majorBidi" w:cstheme="majorBidi"/>
+          <w:b/>
+          <w:bCs/>
+          <w:sz w:val="24"/>
+          <w:szCs w:val="24"/>
+        </w:rPr>
+        <w:t>banking</w:t>
+      </w:r>
+      <w:r>
+        <w:rPr>
+          <w:rFonts w:asciiTheme="majorBidi" w:hAnsiTheme="majorBidi" w:cstheme="majorBidi"/>
+          <w:b/>
+          <w:bCs/>
+          <w:sz w:val="24"/>
+          <w:szCs w:val="24"/>
+        </w:rPr>
+        <w:t xml:space="preserve"> based on </w:t>
       </w:r>
       <w:r>
         <w:rPr>
@@ -8108,7 +8128,7 @@
                                     <pic:cNvPicPr/>
                                   </pic:nvPicPr>
                                   <pic:blipFill>
-                                    <a:blip r:embed="rId11"/>
+                                    <a:blip r:embed="rId12"/>
                                     <a:stretch>
                                       <a:fillRect/>
                                     </a:stretch>
@@ -12394,7 +12414,7 @@
         </w:rPr>
         <w:t xml:space="preserve">Reach out by email to </w:t>
       </w:r>
-      <w:hyperlink r:id="rId12" w:history="1">
+      <w:hyperlink r:id="rId13" w:history="1">
         <w:r>
           <w:rPr>
             <w:rStyle w:val="Hyperlink"/>
@@ -12439,7 +12459,7 @@
         </w:rPr>
         <w:t xml:space="preserve">The data, models, and code used to generate tables and figures in this manuscript are available for download at </w:t>
       </w:r>
-      <w:hyperlink r:id="rId13" w:history="1">
+      <w:hyperlink r:id="rId14" w:history="1">
         <w:r>
           <w:rPr>
             <w:rStyle w:val="Hyperlink"/>
@@ -12839,7 +12859,7 @@
                     </pic:cNvPicPr>
                   </pic:nvPicPr>
                   <pic:blipFill>
-                    <a:blip r:embed="rId14">
+                    <a:blip r:embed="rId15">
                       <a:extLst>
                         <a:ext uri="{28A0092B-C50C-407E-A947-70E740481C1C}">
                           <a14:useLocalDpi xmlns:a14="http://schemas.microsoft.com/office/drawing/2010/main" val="0"/>
@@ -12975,7 +12995,7 @@
                     </pic:cNvPicPr>
                   </pic:nvPicPr>
                   <pic:blipFill>
-                    <a:blip r:embed="rId15">
+                    <a:blip r:embed="rId16">
                       <a:extLst>
                         <a:ext uri="{28A0092B-C50C-407E-A947-70E740481C1C}">
                           <a14:useLocalDpi xmlns:a14="http://schemas.microsoft.com/office/drawing/2010/main" val="0"/>
@@ -14311,7 +14331,7 @@
       <w:r>
         <w:t xml:space="preserve">, 4(2), e1274. </w:t>
       </w:r>
-      <w:hyperlink r:id="rId16" w:history="1">
+      <w:hyperlink r:id="rId17" w:history="1">
         <w:r>
           <w:rPr>
             <w:rStyle w:val="Hyperlink"/>
@@ -14341,7 +14361,7 @@
       <w:r>
         <w:t xml:space="preserve">, November 8, 2021. </w:t>
       </w:r>
-      <w:hyperlink r:id="rId17" w:history="1">
+      <w:hyperlink r:id="rId18" w:history="1">
         <w:r>
           <w:rPr>
             <w:rStyle w:val="Hyperlink"/>
@@ -14363,7 +14383,7 @@
         <w:lastRenderedPageBreak/>
         <w:t xml:space="preserve">Buschatzke, T., Hamby, J. B., and Entsminger, J. (2024). "Lower Basin Alternative for the Post-2026 Coordinated Operation of the Colorado River Basin." </w:t>
       </w:r>
-      <w:hyperlink r:id="rId18" w:history="1">
+      <w:hyperlink r:id="rId19" w:history="1">
         <w:r>
           <w:rPr>
             <w:rStyle w:val="Hyperlink"/>
@@ -14384,7 +14404,7 @@
       <w:r>
         <w:t xml:space="preserve">CAP. (2022). "ICS – Three little letters that signify big contributions and new flexibility." Central Arizona Project, </w:t>
       </w:r>
-      <w:hyperlink r:id="rId19" w:history="1">
+      <w:hyperlink r:id="rId20" w:history="1">
         <w:r>
           <w:rPr>
             <w:rStyle w:val="Hyperlink"/>
@@ -14405,7 +14425,7 @@
       <w:r>
         <w:t xml:space="preserve">City of Phoenix. (2024). "Additional concepts for consideration - City of Phoenix." </w:t>
       </w:r>
-      <w:hyperlink r:id="rId20" w:history="1">
+      <w:hyperlink r:id="rId21" w:history="1">
         <w:r>
           <w:rPr>
             <w:rStyle w:val="Hyperlink"/>
@@ -14435,7 +14455,7 @@
       <w:r>
         <w:t xml:space="preserve">, 84(2), 242-261. </w:t>
       </w:r>
-      <w:hyperlink r:id="rId21" w:history="1">
+      <w:hyperlink r:id="rId22" w:history="1">
         <w:r>
           <w:rPr>
             <w:rStyle w:val="Hyperlink"/>
@@ -14465,7 +14485,7 @@
       <w:r>
         <w:t xml:space="preserve">, 90(4), 713-737. </w:t>
       </w:r>
-      <w:hyperlink r:id="rId22" w:history="1">
+      <w:hyperlink r:id="rId23" w:history="1">
         <w:r>
           <w:rPr>
             <w:rStyle w:val="Hyperlink"/>
@@ -14501,7 +14521,7 @@
         <w:spacing w:after="0"/>
         <w:ind w:left="720" w:hanging="720"/>
       </w:pPr>
-      <w:hyperlink r:id="rId23" w:history="1">
+      <w:hyperlink r:id="rId24" w:history="1">
         <w:r>
           <w:rPr>
             <w:rStyle w:val="Hyperlink"/>
@@ -14531,7 +14551,7 @@
       <w:r>
         <w:t xml:space="preserve">, 375(3-4), 627-643. </w:t>
       </w:r>
-      <w:hyperlink r:id="rId24" w:history="1">
+      <w:hyperlink r:id="rId25" w:history="1">
         <w:r>
           <w:rPr>
             <w:rStyle w:val="Hyperlink"/>
@@ -14561,7 +14581,7 @@
       <w:r>
         <w:t xml:space="preserve">, 146(5), 04020017. </w:t>
       </w:r>
-      <w:hyperlink r:id="rId25" w:history="1">
+      <w:hyperlink r:id="rId26" w:history="1">
         <w:r>
           <w:rPr>
             <w:rStyle w:val="Hyperlink"/>
@@ -14591,7 +14611,7 @@
       <w:r>
         <w:t xml:space="preserve">. </w:t>
       </w:r>
-      <w:hyperlink r:id="rId26" w:history="1">
+      <w:hyperlink r:id="rId27" w:history="1">
         <w:r>
           <w:rPr>
             <w:rStyle w:val="Hyperlink"/>
@@ -14612,7 +14632,7 @@
       <w:r>
         <w:t xml:space="preserve">IBWC. (2021). "Minutes between the United States and Mexican Sections of the IBWC." United States Section, </w:t>
       </w:r>
-      <w:hyperlink r:id="rId27" w:history="1">
+      <w:hyperlink r:id="rId28" w:history="1">
         <w:r>
           <w:rPr>
             <w:rStyle w:val="Hyperlink"/>
@@ -14642,7 +14662,7 @@
       <w:r>
         <w:t xml:space="preserve">, 372(6540), 418-421. </w:t>
       </w:r>
-      <w:hyperlink r:id="rId28" w:history="1">
+      <w:hyperlink r:id="rId29" w:history="1">
         <w:r>
           <w:rPr>
             <w:rStyle w:val="Hyperlink"/>
@@ -14672,7 +14692,7 @@
       <w:r>
         <w:t xml:space="preserve">, 42(0), 55-71. </w:t>
       </w:r>
-      <w:hyperlink r:id="rId29" w:history="1">
+      <w:hyperlink r:id="rId30" w:history="1">
         <w:r>
           <w:rPr>
             <w:rStyle w:val="Hyperlink"/>
@@ -14721,7 +14741,7 @@
       <w:r>
         <w:t xml:space="preserve">, 7(6), e1486. </w:t>
       </w:r>
-      <w:hyperlink r:id="rId30" w:history="1">
+      <w:hyperlink r:id="rId31" w:history="1">
         <w:r>
           <w:rPr>
             <w:rStyle w:val="Hyperlink"/>
@@ -14761,7 +14781,7 @@
       <w:r>
         <w:t xml:space="preserve">Mitchell, R., Shawcroft, G., Lopez, E., and Gebhart, B. (2024). "Upper Division States Alternative." </w:t>
       </w:r>
-      <w:hyperlink r:id="rId31" w:history="1">
+      <w:hyperlink r:id="rId32" w:history="1">
         <w:r>
           <w:rPr>
             <w:rStyle w:val="Hyperlink"/>
@@ -14792,7 +14812,7 @@
       <w:r>
         <w:t xml:space="preserve">, 19(3), 1419. </w:t>
       </w:r>
-      <w:hyperlink r:id="rId32" w:history="1">
+      <w:hyperlink r:id="rId33" w:history="1">
         <w:r>
           <w:rPr>
             <w:rStyle w:val="Hyperlink"/>
@@ -14813,7 +14833,7 @@
       <w:r>
         <w:t xml:space="preserve">Pitt, J., Miller, B., Funk, A., Rice, M., Hawes, T., Moran, K., and Porterfield, S. (2024 ). "Conservation Groups’ Cooperative Conservation Alternative for Post-2026 Colorado River Guidelines Operations and Strategies." Reclamation. </w:t>
       </w:r>
-      <w:hyperlink r:id="rId33" w:history="1">
+      <w:hyperlink r:id="rId34" w:history="1">
         <w:r>
           <w:rPr>
             <w:rStyle w:val="Hyperlink"/>
@@ -14843,7 +14863,7 @@
       <w:r>
         <w:t xml:space="preserve">, 29(8), 2471-2484. </w:t>
       </w:r>
-      <w:hyperlink r:id="rId34" w:history="1">
+      <w:hyperlink r:id="rId35" w:history="1">
         <w:r>
           <w:rPr>
             <w:rStyle w:val="Hyperlink"/>
@@ -14873,7 +14893,7 @@
       <w:r>
         <w:t xml:space="preserve">, 148(10), 02522006. </w:t>
       </w:r>
-      <w:hyperlink r:id="rId35" w:history="1">
+      <w:hyperlink r:id="rId36" w:history="1">
         <w:r>
           <w:rPr>
             <w:rStyle w:val="Hyperlink"/>
@@ -14903,7 +14923,7 @@
       <w:r>
         <w:t xml:space="preserve">, 150(7). </w:t>
       </w:r>
-      <w:hyperlink r:id="rId36" w:history="1">
+      <w:hyperlink r:id="rId37" w:history="1">
         <w:r>
           <w:rPr>
             <w:rStyle w:val="Hyperlink"/>
@@ -14933,7 +14953,7 @@
       <w:r>
         <w:t xml:space="preserve">, 22(2), 4-21. </w:t>
       </w:r>
-      <w:hyperlink r:id="rId37" w:history="1">
+      <w:hyperlink r:id="rId38" w:history="1">
         <w:r>
           <w:rPr>
             <w:rStyle w:val="Hyperlink"/>
@@ -14963,7 +14983,7 @@
       <w:r>
         <w:t xml:space="preserve">, 10(2), e565. </w:t>
       </w:r>
-      <w:hyperlink r:id="rId38" w:history="1">
+      <w:hyperlink r:id="rId39" w:history="1">
         <w:r>
           <w:rPr>
             <w:rStyle w:val="Hyperlink"/>
@@ -14993,7 +15013,7 @@
       <w:r>
         <w:t xml:space="preserve">. </w:t>
       </w:r>
-      <w:hyperlink r:id="rId39" w:history="1">
+      <w:hyperlink r:id="rId40" w:history="1">
         <w:r>
           <w:rPr>
             <w:rStyle w:val="Hyperlink"/>
@@ -15023,7 +15043,7 @@
       <w:r>
         <w:t xml:space="preserve">. </w:t>
       </w:r>
-      <w:hyperlink r:id="rId40" w:history="1">
+      <w:hyperlink r:id="rId41" w:history="1">
         <w:r>
           <w:rPr>
             <w:rStyle w:val="Hyperlink"/>
@@ -15044,7 +15064,7 @@
       <w:r>
         <w:t xml:space="preserve">USBR. (2007). "Record of Decision: Colorado River Interim Guidelines for Lower Basin Shortages and Coordinated Operations for Lakes Powell and Mead." U.S. Bureau of Reclamation. </w:t>
       </w:r>
-      <w:hyperlink r:id="rId41" w:history="1">
+      <w:hyperlink r:id="rId42" w:history="1">
         <w:r>
           <w:rPr>
             <w:rStyle w:val="Hyperlink"/>
@@ -15065,7 +15085,7 @@
       <w:r>
         <w:t xml:space="preserve">USBR. (2019). "Agreement Concerning Colorado River Drought Contingency Management and Operations." U.S. Bureau of Reclamation, Washington, DC. </w:t>
       </w:r>
-      <w:hyperlink r:id="rId42" w:history="1">
+      <w:hyperlink r:id="rId43" w:history="1">
         <w:r>
           <w:rPr>
             <w:rStyle w:val="Hyperlink"/>
@@ -15086,7 +15106,7 @@
       <w:r>
         <w:t xml:space="preserve">USBR. (2021a). "Boulder Canyon Operations Office - Program and Activities: Water Accounting Reports." U.S. Bureau of Reclamation. </w:t>
       </w:r>
-      <w:hyperlink r:id="rId43" w:history="1">
+      <w:hyperlink r:id="rId44" w:history="1">
         <w:r>
           <w:rPr>
             <w:rStyle w:val="Hyperlink"/>
@@ -15107,7 +15127,7 @@
       <w:r>
         <w:t xml:space="preserve">USBR. (2021b). "Pilot System Conservation Program." U.S. Bureau of Reclamation, </w:t>
       </w:r>
-      <w:hyperlink r:id="rId44" w:history="1">
+      <w:hyperlink r:id="rId45" w:history="1">
         <w:r>
           <w:rPr>
             <w:rStyle w:val="Hyperlink"/>
@@ -15137,7 +15157,7 @@
       <w:r>
         <w:t xml:space="preserve">, 147(9), 04021034. </w:t>
       </w:r>
-      <w:hyperlink r:id="rId45" w:history="1">
+      <w:hyperlink r:id="rId46" w:history="1">
         <w:r>
           <w:rPr>
             <w:rStyle w:val="Hyperlink"/>
@@ -15159,7 +15179,7 @@
         <w:lastRenderedPageBreak/>
         <w:t xml:space="preserve">Wang, J., and Schmidt, J. C. (2020). "Stream flow and Losses of the Colorado River in the Southern Colorado Plateau." Center for Colorado River Studies, Utah State University, Logan, Utah. </w:t>
       </w:r>
-      <w:hyperlink r:id="rId46" w:history="1">
+      <w:hyperlink r:id="rId47" w:history="1">
         <w:r>
           <w:rPr>
             <w:rStyle w:val="Hyperlink"/>
@@ -15189,7 +15209,7 @@
       <w:r>
         <w:t xml:space="preserve">, 30(4), 487-500. </w:t>
       </w:r>
-      <w:hyperlink r:id="rId47" w:history="1">
+      <w:hyperlink r:id="rId48" w:history="1">
         <w:r>
           <w:rPr>
             <w:rStyle w:val="Hyperlink"/>
@@ -15218,7 +15238,7 @@
       <w:r>
         <w:t xml:space="preserve">, 37(4), 913-929. </w:t>
       </w:r>
-      <w:hyperlink r:id="rId48" w:history="1">
+      <w:hyperlink r:id="rId49" w:history="1">
         <w:r>
           <w:rPr>
             <w:rStyle w:val="Hyperlink"/>
@@ -15248,7 +15268,7 @@
       </w:r>
     </w:p>
     <w:sectPr>
-      <w:headerReference w:type="default" r:id="rId49"/>
+      <w:headerReference w:type="default" r:id="rId50"/>
       <w:pgSz w:w="12240" w:h="15840"/>
       <w:pgMar w:top="1440" w:right="1440" w:bottom="1440" w:left="1440" w:header="720" w:footer="720" w:gutter="0"/>
       <w:cols w:space="720"/>
@@ -18267,6 +18287,7 @@
   <w:style w:type="character" w:default="1" w:styleId="DefaultParagraphFont">
     <w:name w:val="Default Paragraph Font"/>
     <w:uiPriority w:val="1"/>
+    <w:semiHidden/>
     <w:unhideWhenUsed/>
   </w:style>
   <w:style w:type="table" w:default="1" w:styleId="TableNormal">

</xml_diff>